<commit_message>
Table of contents started chapter 1 and 2 started
</commit_message>
<xml_diff>
--- a/Documentation/Thesis.docx
+++ b/Documentation/Thesis.docx
@@ -149,7 +149,7 @@
                     </pic:cNvPicPr>
                   </pic:nvPicPr>
                   <pic:blipFill>
-                    <a:blip r:embed="rId5" cstate="print">
+                    <a:blip r:embed="rId6" cstate="print">
                       <a:extLst>
                         <a:ext uri="{28A0092B-C50C-407E-A947-70E740481C1C}">
                           <a14:useLocalDpi xmlns:a14="http://schemas.microsoft.com/office/drawing/2010/main" val="0"/>
@@ -2619,6 +2619,497 @@
         </w:rPr>
       </w:pPr>
     </w:p>
+    <w:sdt>
+      <w:sdtPr>
+        <w:id w:val="-1721903710"/>
+        <w:docPartObj>
+          <w:docPartGallery w:val="Table of Contents"/>
+          <w:docPartUnique/>
+        </w:docPartObj>
+      </w:sdtPr>
+      <w:sdtEndPr>
+        <w:rPr>
+          <w:rFonts w:ascii="cmr10" w:eastAsia="Times New Roman" w:hAnsi="cmr10" w:cs="Times New Roman"/>
+          <w:b/>
+          <w:bCs/>
+          <w:noProof/>
+          <w:color w:val="auto"/>
+          <w:sz w:val="21"/>
+          <w:szCs w:val="24"/>
+          <w:lang w:val="en-GB"/>
+        </w:rPr>
+      </w:sdtEndPr>
+      <w:sdtContent>
+        <w:p>
+          <w:pPr>
+            <w:pStyle w:val="TOCHeading"/>
+            <w:rPr>
+              <w:rFonts w:ascii="Cambria" w:hAnsi="Cambria"/>
+              <w:b/>
+              <w:color w:val="auto"/>
+              <w:sz w:val="48"/>
+              <w:szCs w:val="48"/>
+            </w:rPr>
+          </w:pPr>
+          <w:r>
+            <w:rPr>
+              <w:rFonts w:ascii="Cambria" w:hAnsi="Cambria"/>
+              <w:b/>
+              <w:color w:val="auto"/>
+              <w:sz w:val="48"/>
+              <w:szCs w:val="48"/>
+            </w:rPr>
+            <w:t>Contents</w:t>
+          </w:r>
+        </w:p>
+        <w:p>
+          <w:pPr>
+            <w:rPr>
+              <w:lang w:val="en-US"/>
+            </w:rPr>
+          </w:pPr>
+        </w:p>
+        <w:p>
+          <w:pPr>
+            <w:pStyle w:val="TOC1"/>
+            <w:tabs>
+              <w:tab w:val="right" w:leader="dot" w:pos="9962"/>
+            </w:tabs>
+            <w:rPr>
+              <w:rFonts w:cstheme="minorBidi"/>
+              <w:noProof/>
+            </w:rPr>
+          </w:pPr>
+          <w:r>
+            <w:fldChar w:fldCharType="begin"/>
+          </w:r>
+          <w:r>
+            <w:instrText xml:space="preserve"> TOC \o "1-3" \h \z \u </w:instrText>
+          </w:r>
+          <w:r>
+            <w:fldChar w:fldCharType="separate"/>
+          </w:r>
+          <w:hyperlink w:anchor="_Toc497660490" w:history="1">
+            <w:r>
+              <w:rPr>
+                <w:rStyle w:val="Hyperlink"/>
+                <w:rFonts w:ascii="Cambria" w:hAnsi="Cambria"/>
+                <w:noProof/>
+              </w:rPr>
+              <w:t>Introduction</w:t>
+            </w:r>
+            <w:r>
+              <w:rPr>
+                <w:noProof/>
+                <w:webHidden/>
+              </w:rPr>
+              <w:tab/>
+            </w:r>
+            <w:r>
+              <w:rPr>
+                <w:noProof/>
+                <w:webHidden/>
+              </w:rPr>
+              <w:fldChar w:fldCharType="begin"/>
+            </w:r>
+            <w:r>
+              <w:rPr>
+                <w:noProof/>
+                <w:webHidden/>
+              </w:rPr>
+              <w:instrText xml:space="preserve"> PAGEREF _Toc497660490 \h </w:instrText>
+            </w:r>
+            <w:r>
+              <w:rPr>
+                <w:noProof/>
+                <w:webHidden/>
+              </w:rPr>
+            </w:r>
+            <w:r>
+              <w:rPr>
+                <w:noProof/>
+                <w:webHidden/>
+              </w:rPr>
+              <w:fldChar w:fldCharType="separate"/>
+            </w:r>
+            <w:r>
+              <w:rPr>
+                <w:noProof/>
+                <w:webHidden/>
+              </w:rPr>
+              <w:t>8</w:t>
+            </w:r>
+            <w:r>
+              <w:rPr>
+                <w:noProof/>
+                <w:webHidden/>
+              </w:rPr>
+              <w:fldChar w:fldCharType="end"/>
+            </w:r>
+          </w:hyperlink>
+        </w:p>
+        <w:p>
+          <w:pPr>
+            <w:pStyle w:val="TOC2"/>
+            <w:tabs>
+              <w:tab w:val="right" w:leader="dot" w:pos="9962"/>
+            </w:tabs>
+            <w:rPr>
+              <w:rFonts w:cstheme="minorBidi"/>
+              <w:noProof/>
+            </w:rPr>
+          </w:pPr>
+          <w:hyperlink w:anchor="_Toc497660491" w:history="1">
+            <w:r>
+              <w:rPr>
+                <w:rStyle w:val="Hyperlink"/>
+                <w:rFonts w:ascii="Cambria" w:hAnsi="Cambria"/>
+                <w:noProof/>
+              </w:rPr>
+              <w:t>1.1     Structure</w:t>
+            </w:r>
+            <w:r>
+              <w:rPr>
+                <w:noProof/>
+                <w:webHidden/>
+              </w:rPr>
+              <w:tab/>
+            </w:r>
+            <w:r>
+              <w:rPr>
+                <w:noProof/>
+                <w:webHidden/>
+              </w:rPr>
+              <w:fldChar w:fldCharType="begin"/>
+            </w:r>
+            <w:r>
+              <w:rPr>
+                <w:noProof/>
+                <w:webHidden/>
+              </w:rPr>
+              <w:instrText xml:space="preserve"> PAGEREF _Toc497660491 \h </w:instrText>
+            </w:r>
+            <w:r>
+              <w:rPr>
+                <w:noProof/>
+                <w:webHidden/>
+              </w:rPr>
+            </w:r>
+            <w:r>
+              <w:rPr>
+                <w:noProof/>
+                <w:webHidden/>
+              </w:rPr>
+              <w:fldChar w:fldCharType="separate"/>
+            </w:r>
+            <w:r>
+              <w:rPr>
+                <w:noProof/>
+                <w:webHidden/>
+              </w:rPr>
+              <w:t>9</w:t>
+            </w:r>
+            <w:r>
+              <w:rPr>
+                <w:noProof/>
+                <w:webHidden/>
+              </w:rPr>
+              <w:fldChar w:fldCharType="end"/>
+            </w:r>
+          </w:hyperlink>
+        </w:p>
+        <w:p>
+          <w:pPr>
+            <w:pStyle w:val="TOC1"/>
+            <w:tabs>
+              <w:tab w:val="right" w:leader="dot" w:pos="9962"/>
+            </w:tabs>
+            <w:rPr>
+              <w:rFonts w:cstheme="minorBidi"/>
+              <w:noProof/>
+            </w:rPr>
+          </w:pPr>
+          <w:hyperlink w:anchor="_Toc497660492" w:history="1">
+            <w:r>
+              <w:rPr>
+                <w:rStyle w:val="Hyperlink"/>
+                <w:rFonts w:ascii="Cambria" w:hAnsi="Cambria"/>
+                <w:noProof/>
+              </w:rPr>
+              <w:t>State of Art</w:t>
+            </w:r>
+            <w:r>
+              <w:rPr>
+                <w:noProof/>
+                <w:webHidden/>
+              </w:rPr>
+              <w:tab/>
+            </w:r>
+            <w:r>
+              <w:rPr>
+                <w:noProof/>
+                <w:webHidden/>
+              </w:rPr>
+              <w:fldChar w:fldCharType="begin"/>
+            </w:r>
+            <w:r>
+              <w:rPr>
+                <w:noProof/>
+                <w:webHidden/>
+              </w:rPr>
+              <w:instrText xml:space="preserve"> PAGEREF _Toc497660492 \h </w:instrText>
+            </w:r>
+            <w:r>
+              <w:rPr>
+                <w:noProof/>
+                <w:webHidden/>
+              </w:rPr>
+            </w:r>
+            <w:r>
+              <w:rPr>
+                <w:noProof/>
+                <w:webHidden/>
+              </w:rPr>
+              <w:fldChar w:fldCharType="separate"/>
+            </w:r>
+            <w:r>
+              <w:rPr>
+                <w:noProof/>
+                <w:webHidden/>
+              </w:rPr>
+              <w:t>10</w:t>
+            </w:r>
+            <w:r>
+              <w:rPr>
+                <w:noProof/>
+                <w:webHidden/>
+              </w:rPr>
+              <w:fldChar w:fldCharType="end"/>
+            </w:r>
+          </w:hyperlink>
+        </w:p>
+        <w:p>
+          <w:pPr>
+            <w:pStyle w:val="TOC2"/>
+            <w:tabs>
+              <w:tab w:val="right" w:leader="dot" w:pos="9962"/>
+            </w:tabs>
+            <w:rPr>
+              <w:rFonts w:cstheme="minorBidi"/>
+              <w:noProof/>
+            </w:rPr>
+          </w:pPr>
+          <w:hyperlink w:anchor="_Toc497660493" w:history="1">
+            <w:r>
+              <w:rPr>
+                <w:rStyle w:val="Hyperlink"/>
+                <w:rFonts w:ascii="Cambria" w:hAnsi="Cambria"/>
+                <w:noProof/>
+              </w:rPr>
+              <w:t>2.1     Need for analysis of social data</w:t>
+            </w:r>
+            <w:r>
+              <w:rPr>
+                <w:noProof/>
+                <w:webHidden/>
+              </w:rPr>
+              <w:tab/>
+            </w:r>
+            <w:r>
+              <w:rPr>
+                <w:noProof/>
+                <w:webHidden/>
+              </w:rPr>
+              <w:fldChar w:fldCharType="begin"/>
+            </w:r>
+            <w:r>
+              <w:rPr>
+                <w:noProof/>
+                <w:webHidden/>
+              </w:rPr>
+              <w:instrText xml:space="preserve"> PAGEREF _Toc497660493 \h </w:instrText>
+            </w:r>
+            <w:r>
+              <w:rPr>
+                <w:noProof/>
+                <w:webHidden/>
+              </w:rPr>
+            </w:r>
+            <w:r>
+              <w:rPr>
+                <w:noProof/>
+                <w:webHidden/>
+              </w:rPr>
+              <w:fldChar w:fldCharType="separate"/>
+            </w:r>
+            <w:r>
+              <w:rPr>
+                <w:noProof/>
+                <w:webHidden/>
+              </w:rPr>
+              <w:t>10</w:t>
+            </w:r>
+            <w:r>
+              <w:rPr>
+                <w:noProof/>
+                <w:webHidden/>
+              </w:rPr>
+              <w:fldChar w:fldCharType="end"/>
+            </w:r>
+          </w:hyperlink>
+        </w:p>
+        <w:p>
+          <w:pPr>
+            <w:pStyle w:val="TOC2"/>
+            <w:tabs>
+              <w:tab w:val="right" w:leader="dot" w:pos="9962"/>
+            </w:tabs>
+            <w:rPr>
+              <w:rFonts w:cstheme="minorBidi"/>
+              <w:noProof/>
+            </w:rPr>
+          </w:pPr>
+          <w:hyperlink w:anchor="_Toc497660494" w:history="1">
+            <w:r>
+              <w:rPr>
+                <w:rStyle w:val="Hyperlink"/>
+                <w:rFonts w:ascii="Cambria" w:hAnsi="Cambria"/>
+                <w:noProof/>
+              </w:rPr>
+              <w:t>2.2     Applications of social data analytics in various companies</w:t>
+            </w:r>
+            <w:r>
+              <w:rPr>
+                <w:noProof/>
+                <w:webHidden/>
+              </w:rPr>
+              <w:tab/>
+            </w:r>
+            <w:r>
+              <w:rPr>
+                <w:noProof/>
+                <w:webHidden/>
+              </w:rPr>
+              <w:fldChar w:fldCharType="begin"/>
+            </w:r>
+            <w:r>
+              <w:rPr>
+                <w:noProof/>
+                <w:webHidden/>
+              </w:rPr>
+              <w:instrText xml:space="preserve"> PAGEREF _Toc497660494 \h </w:instrText>
+            </w:r>
+            <w:r>
+              <w:rPr>
+                <w:noProof/>
+                <w:webHidden/>
+              </w:rPr>
+            </w:r>
+            <w:r>
+              <w:rPr>
+                <w:noProof/>
+                <w:webHidden/>
+              </w:rPr>
+              <w:fldChar w:fldCharType="separate"/>
+            </w:r>
+            <w:r>
+              <w:rPr>
+                <w:noProof/>
+                <w:webHidden/>
+              </w:rPr>
+              <w:t>10</w:t>
+            </w:r>
+            <w:r>
+              <w:rPr>
+                <w:noProof/>
+                <w:webHidden/>
+              </w:rPr>
+              <w:fldChar w:fldCharType="end"/>
+            </w:r>
+          </w:hyperlink>
+        </w:p>
+        <w:p>
+          <w:pPr>
+            <w:pStyle w:val="TOC2"/>
+            <w:tabs>
+              <w:tab w:val="right" w:leader="dot" w:pos="9962"/>
+            </w:tabs>
+            <w:rPr>
+              <w:rFonts w:cstheme="minorBidi"/>
+              <w:noProof/>
+            </w:rPr>
+          </w:pPr>
+          <w:hyperlink w:anchor="_Toc497660495" w:history="1">
+            <w:r>
+              <w:rPr>
+                <w:rStyle w:val="Hyperlink"/>
+                <w:rFonts w:ascii="Cambria" w:hAnsi="Cambria"/>
+                <w:noProof/>
+              </w:rPr>
+              <w:t>2.3     Methods and tools used for social data analytics</w:t>
+            </w:r>
+            <w:r>
+              <w:rPr>
+                <w:noProof/>
+                <w:webHidden/>
+              </w:rPr>
+              <w:tab/>
+            </w:r>
+            <w:r>
+              <w:rPr>
+                <w:noProof/>
+                <w:webHidden/>
+              </w:rPr>
+              <w:fldChar w:fldCharType="begin"/>
+            </w:r>
+            <w:r>
+              <w:rPr>
+                <w:noProof/>
+                <w:webHidden/>
+              </w:rPr>
+              <w:instrText xml:space="preserve"> PAGEREF _Toc497660495 \h </w:instrText>
+            </w:r>
+            <w:r>
+              <w:rPr>
+                <w:noProof/>
+                <w:webHidden/>
+              </w:rPr>
+            </w:r>
+            <w:r>
+              <w:rPr>
+                <w:noProof/>
+                <w:webHidden/>
+              </w:rPr>
+              <w:fldChar w:fldCharType="separate"/>
+            </w:r>
+            <w:r>
+              <w:rPr>
+                <w:noProof/>
+                <w:webHidden/>
+              </w:rPr>
+              <w:t>11</w:t>
+            </w:r>
+            <w:r>
+              <w:rPr>
+                <w:noProof/>
+                <w:webHidden/>
+              </w:rPr>
+              <w:fldChar w:fldCharType="end"/>
+            </w:r>
+          </w:hyperlink>
+        </w:p>
+        <w:p>
+          <w:r>
+            <w:rPr>
+              <w:b/>
+              <w:bCs/>
+              <w:noProof/>
+            </w:rPr>
+            <w:fldChar w:fldCharType="end"/>
+          </w:r>
+        </w:p>
+      </w:sdtContent>
+    </w:sdt>
     <w:p>
       <w:pPr>
         <w:rPr>
@@ -2628,18 +3119,16 @@
           <w:szCs w:val="50"/>
         </w:rPr>
       </w:pPr>
-      <w:proofErr w:type="spellStart"/>
-      <w:r>
+    </w:p>
+    <w:p>
+      <w:pPr>
         <w:rPr>
           <w:rFonts w:ascii="Cambria" w:hAnsi="Cambria"/>
           <w:b/>
           <w:sz w:val="50"/>
           <w:szCs w:val="50"/>
         </w:rPr>
-        <w:lastRenderedPageBreak/>
-        <w:t>Sommario</w:t>
-      </w:r>
-      <w:proofErr w:type="spellEnd"/>
+      </w:pPr>
     </w:p>
     <w:p>
       <w:pPr>
@@ -2655,687 +3144,21 @@
       <w:pPr>
         <w:rPr>
           <w:rFonts w:ascii="Cambria" w:hAnsi="Cambria"/>
-          <w:sz w:val="22"/>
-          <w:szCs w:val="22"/>
-        </w:rPr>
-      </w:pPr>
-    </w:p>
-    <w:p>
-      <w:pPr>
-        <w:rPr>
-          <w:rFonts w:ascii="Cambria" w:hAnsi="Cambria"/>
-          <w:sz w:val="22"/>
-          <w:szCs w:val="22"/>
-        </w:rPr>
-      </w:pPr>
-    </w:p>
-    <w:p>
-      <w:pPr>
-        <w:rPr>
-          <w:rFonts w:ascii="Cambria" w:hAnsi="Cambria"/>
-          <w:sz w:val="22"/>
-          <w:szCs w:val="22"/>
-        </w:rPr>
-      </w:pPr>
-    </w:p>
-    <w:p>
-      <w:pPr>
-        <w:rPr>
-          <w:rFonts w:ascii="Cambria" w:hAnsi="Cambria"/>
-          <w:sz w:val="22"/>
-          <w:szCs w:val="22"/>
-        </w:rPr>
-      </w:pPr>
-    </w:p>
-    <w:p>
-      <w:pPr>
-        <w:rPr>
-          <w:rFonts w:ascii="Cambria" w:hAnsi="Cambria"/>
-          <w:sz w:val="22"/>
-          <w:szCs w:val="22"/>
-        </w:rPr>
-      </w:pPr>
-    </w:p>
-    <w:p>
-      <w:pPr>
-        <w:rPr>
-          <w:rFonts w:ascii="Cambria" w:hAnsi="Cambria"/>
-          <w:sz w:val="22"/>
-          <w:szCs w:val="22"/>
-        </w:rPr>
-      </w:pPr>
-    </w:p>
-    <w:p>
-      <w:pPr>
-        <w:rPr>
-          <w:rFonts w:ascii="Cambria" w:hAnsi="Cambria"/>
-          <w:sz w:val="22"/>
-          <w:szCs w:val="22"/>
-        </w:rPr>
-      </w:pPr>
-    </w:p>
-    <w:p>
-      <w:pPr>
-        <w:rPr>
-          <w:rFonts w:ascii="Cambria" w:hAnsi="Cambria"/>
-          <w:sz w:val="22"/>
-          <w:szCs w:val="22"/>
-        </w:rPr>
-      </w:pPr>
-    </w:p>
-    <w:p>
-      <w:pPr>
-        <w:rPr>
-          <w:rFonts w:ascii="Cambria" w:hAnsi="Cambria"/>
-          <w:sz w:val="22"/>
-          <w:szCs w:val="22"/>
-        </w:rPr>
-      </w:pPr>
-    </w:p>
-    <w:p>
-      <w:pPr>
-        <w:rPr>
-          <w:rFonts w:ascii="Cambria" w:hAnsi="Cambria"/>
-          <w:sz w:val="22"/>
-          <w:szCs w:val="22"/>
-        </w:rPr>
-      </w:pPr>
-    </w:p>
-    <w:p>
-      <w:pPr>
-        <w:rPr>
-          <w:rFonts w:ascii="Cambria" w:hAnsi="Cambria"/>
-          <w:sz w:val="22"/>
-          <w:szCs w:val="22"/>
-        </w:rPr>
-      </w:pPr>
-    </w:p>
-    <w:p>
-      <w:pPr>
-        <w:rPr>
-          <w:rFonts w:ascii="Cambria" w:hAnsi="Cambria"/>
-          <w:sz w:val="22"/>
-          <w:szCs w:val="22"/>
-        </w:rPr>
-      </w:pPr>
-    </w:p>
-    <w:p>
-      <w:pPr>
-        <w:rPr>
-          <w:rFonts w:ascii="Cambria" w:hAnsi="Cambria"/>
-          <w:sz w:val="22"/>
-          <w:szCs w:val="22"/>
-        </w:rPr>
-      </w:pPr>
-    </w:p>
-    <w:p>
-      <w:pPr>
-        <w:rPr>
-          <w:rFonts w:ascii="Cambria" w:hAnsi="Cambria"/>
-          <w:sz w:val="22"/>
-          <w:szCs w:val="22"/>
-        </w:rPr>
-      </w:pPr>
-    </w:p>
-    <w:p>
-      <w:pPr>
-        <w:rPr>
-          <w:rFonts w:ascii="Cambria" w:hAnsi="Cambria"/>
-          <w:sz w:val="22"/>
-          <w:szCs w:val="22"/>
-        </w:rPr>
-      </w:pPr>
-    </w:p>
-    <w:p>
-      <w:pPr>
-        <w:rPr>
-          <w:rFonts w:ascii="Cambria" w:hAnsi="Cambria"/>
-          <w:sz w:val="22"/>
-          <w:szCs w:val="22"/>
-        </w:rPr>
-      </w:pPr>
-    </w:p>
-    <w:p>
-      <w:pPr>
-        <w:rPr>
-          <w:rFonts w:ascii="Cambria" w:hAnsi="Cambria"/>
-          <w:sz w:val="22"/>
-          <w:szCs w:val="22"/>
-        </w:rPr>
-      </w:pPr>
-    </w:p>
-    <w:p>
-      <w:pPr>
-        <w:rPr>
-          <w:rFonts w:ascii="Cambria" w:hAnsi="Cambria"/>
-          <w:sz w:val="22"/>
-          <w:szCs w:val="22"/>
-        </w:rPr>
-      </w:pPr>
-    </w:p>
-    <w:p>
-      <w:pPr>
-        <w:rPr>
-          <w:rFonts w:ascii="Cambria" w:hAnsi="Cambria"/>
-          <w:sz w:val="22"/>
-          <w:szCs w:val="22"/>
-        </w:rPr>
-      </w:pPr>
-    </w:p>
-    <w:p>
-      <w:pPr>
-        <w:rPr>
-          <w:rFonts w:ascii="Cambria" w:hAnsi="Cambria"/>
-          <w:sz w:val="22"/>
-          <w:szCs w:val="22"/>
-        </w:rPr>
-      </w:pPr>
-    </w:p>
-    <w:p>
-      <w:pPr>
-        <w:rPr>
-          <w:rFonts w:ascii="Cambria" w:hAnsi="Cambria"/>
-          <w:sz w:val="22"/>
-          <w:szCs w:val="22"/>
-        </w:rPr>
-      </w:pPr>
-    </w:p>
-    <w:p>
-      <w:pPr>
-        <w:rPr>
-          <w:rFonts w:ascii="Cambria" w:hAnsi="Cambria"/>
-          <w:sz w:val="22"/>
-          <w:szCs w:val="22"/>
-        </w:rPr>
-      </w:pPr>
-    </w:p>
-    <w:p>
-      <w:pPr>
-        <w:rPr>
-          <w:rFonts w:ascii="Cambria" w:hAnsi="Cambria"/>
-          <w:sz w:val="22"/>
-          <w:szCs w:val="22"/>
-        </w:rPr>
-      </w:pPr>
-    </w:p>
-    <w:p>
-      <w:pPr>
-        <w:rPr>
-          <w:rFonts w:ascii="Cambria" w:hAnsi="Cambria"/>
-          <w:sz w:val="22"/>
-          <w:szCs w:val="22"/>
-        </w:rPr>
-      </w:pPr>
-    </w:p>
-    <w:p>
-      <w:pPr>
-        <w:rPr>
-          <w:rFonts w:ascii="Cambria" w:hAnsi="Cambria"/>
-          <w:sz w:val="22"/>
-          <w:szCs w:val="22"/>
-        </w:rPr>
-      </w:pPr>
-    </w:p>
-    <w:p>
-      <w:pPr>
-        <w:rPr>
-          <w:rFonts w:ascii="Cambria" w:hAnsi="Cambria"/>
-          <w:sz w:val="22"/>
-          <w:szCs w:val="22"/>
-        </w:rPr>
-      </w:pPr>
-    </w:p>
-    <w:p>
-      <w:pPr>
-        <w:rPr>
-          <w:rFonts w:ascii="Cambria" w:hAnsi="Cambria"/>
-          <w:sz w:val="22"/>
-          <w:szCs w:val="22"/>
-        </w:rPr>
-      </w:pPr>
-    </w:p>
-    <w:p>
-      <w:pPr>
-        <w:rPr>
-          <w:rFonts w:ascii="Cambria" w:hAnsi="Cambria"/>
-          <w:sz w:val="22"/>
-          <w:szCs w:val="22"/>
-        </w:rPr>
-      </w:pPr>
-    </w:p>
-    <w:p>
-      <w:pPr>
-        <w:rPr>
-          <w:rFonts w:ascii="Cambria" w:hAnsi="Cambria"/>
-          <w:sz w:val="22"/>
-          <w:szCs w:val="22"/>
-        </w:rPr>
-      </w:pPr>
-    </w:p>
-    <w:p>
-      <w:pPr>
-        <w:rPr>
-          <w:rFonts w:ascii="Cambria" w:hAnsi="Cambria"/>
-          <w:sz w:val="22"/>
-          <w:szCs w:val="22"/>
-        </w:rPr>
-      </w:pPr>
-    </w:p>
-    <w:p>
-      <w:pPr>
-        <w:rPr>
-          <w:rFonts w:ascii="Cambria" w:hAnsi="Cambria"/>
-          <w:sz w:val="22"/>
-          <w:szCs w:val="22"/>
-        </w:rPr>
-      </w:pPr>
-    </w:p>
-    <w:p>
-      <w:pPr>
-        <w:rPr>
-          <w:rFonts w:ascii="Cambria" w:hAnsi="Cambria"/>
-          <w:sz w:val="22"/>
-          <w:szCs w:val="22"/>
-        </w:rPr>
-      </w:pPr>
-    </w:p>
-    <w:p>
-      <w:pPr>
-        <w:rPr>
-          <w:rFonts w:ascii="Cambria" w:hAnsi="Cambria"/>
-          <w:sz w:val="22"/>
-          <w:szCs w:val="22"/>
-        </w:rPr>
-      </w:pPr>
-    </w:p>
-    <w:p>
-      <w:pPr>
-        <w:rPr>
-          <w:rFonts w:ascii="Cambria" w:hAnsi="Cambria"/>
-          <w:sz w:val="22"/>
-          <w:szCs w:val="22"/>
-        </w:rPr>
-      </w:pPr>
-    </w:p>
-    <w:p>
-      <w:pPr>
-        <w:rPr>
-          <w:rFonts w:ascii="Cambria" w:hAnsi="Cambria"/>
-          <w:sz w:val="22"/>
-          <w:szCs w:val="22"/>
-        </w:rPr>
-      </w:pPr>
-    </w:p>
-    <w:p>
-      <w:pPr>
-        <w:rPr>
-          <w:rFonts w:ascii="Cambria" w:hAnsi="Cambria"/>
-          <w:sz w:val="22"/>
-          <w:szCs w:val="22"/>
-        </w:rPr>
-      </w:pPr>
-    </w:p>
-    <w:p>
-      <w:pPr>
-        <w:rPr>
-          <w:rFonts w:ascii="Cambria" w:hAnsi="Cambria"/>
-          <w:sz w:val="22"/>
-          <w:szCs w:val="22"/>
-        </w:rPr>
-      </w:pPr>
-    </w:p>
-    <w:p>
-      <w:pPr>
-        <w:rPr>
-          <w:rFonts w:ascii="Cambria" w:hAnsi="Cambria"/>
-          <w:sz w:val="22"/>
-          <w:szCs w:val="22"/>
-        </w:rPr>
-      </w:pPr>
-    </w:p>
-    <w:p>
-      <w:pPr>
-        <w:rPr>
-          <w:rFonts w:ascii="Cambria" w:hAnsi="Cambria"/>
-          <w:sz w:val="22"/>
-          <w:szCs w:val="22"/>
-        </w:rPr>
-      </w:pPr>
-    </w:p>
-    <w:p>
-      <w:pPr>
-        <w:rPr>
-          <w:rFonts w:ascii="Cambria" w:hAnsi="Cambria"/>
-          <w:sz w:val="22"/>
-          <w:szCs w:val="22"/>
-        </w:rPr>
-      </w:pPr>
-    </w:p>
-    <w:p>
-      <w:pPr>
-        <w:rPr>
-          <w:rFonts w:ascii="Cambria" w:hAnsi="Cambria"/>
-          <w:sz w:val="22"/>
-          <w:szCs w:val="22"/>
-        </w:rPr>
-      </w:pPr>
-    </w:p>
-    <w:p>
-      <w:pPr>
-        <w:rPr>
-          <w:rFonts w:ascii="Cambria" w:hAnsi="Cambria"/>
-          <w:sz w:val="22"/>
-          <w:szCs w:val="22"/>
-        </w:rPr>
-      </w:pPr>
-    </w:p>
-    <w:p>
-      <w:pPr>
-        <w:rPr>
-          <w:rFonts w:ascii="Cambria" w:hAnsi="Cambria"/>
-          <w:sz w:val="22"/>
-          <w:szCs w:val="22"/>
-        </w:rPr>
-      </w:pPr>
-    </w:p>
-    <w:p>
-      <w:pPr>
-        <w:rPr>
-          <w:rFonts w:ascii="Cambria" w:hAnsi="Cambria"/>
-          <w:sz w:val="22"/>
-          <w:szCs w:val="22"/>
-        </w:rPr>
-      </w:pPr>
-    </w:p>
-    <w:p>
-      <w:pPr>
-        <w:rPr>
-          <w:rFonts w:ascii="Cambria" w:hAnsi="Cambria"/>
-          <w:sz w:val="22"/>
-          <w:szCs w:val="22"/>
-        </w:rPr>
-      </w:pPr>
-    </w:p>
-    <w:p>
-      <w:pPr>
-        <w:rPr>
-          <w:rFonts w:ascii="Cambria" w:hAnsi="Cambria"/>
-          <w:sz w:val="22"/>
-          <w:szCs w:val="22"/>
-        </w:rPr>
-      </w:pPr>
-    </w:p>
-    <w:p>
-      <w:pPr>
-        <w:rPr>
-          <w:rFonts w:ascii="Cambria" w:hAnsi="Cambria"/>
-          <w:sz w:val="22"/>
-          <w:szCs w:val="22"/>
-        </w:rPr>
-      </w:pPr>
-    </w:p>
-    <w:p>
-      <w:pPr>
-        <w:rPr>
-          <w:rFonts w:ascii="Cambria" w:hAnsi="Cambria"/>
-          <w:sz w:val="22"/>
-          <w:szCs w:val="22"/>
-        </w:rPr>
-      </w:pPr>
-    </w:p>
-    <w:p>
-      <w:pPr>
-        <w:rPr>
-          <w:rFonts w:ascii="Cambria" w:hAnsi="Cambria"/>
-          <w:sz w:val="22"/>
-          <w:szCs w:val="22"/>
-        </w:rPr>
-      </w:pPr>
-    </w:p>
-    <w:p>
-      <w:pPr>
-        <w:rPr>
-          <w:rFonts w:ascii="Cambria" w:hAnsi="Cambria"/>
-          <w:sz w:val="22"/>
-          <w:szCs w:val="22"/>
-        </w:rPr>
-      </w:pPr>
-    </w:p>
-    <w:p>
-      <w:pPr>
-        <w:rPr>
-          <w:rFonts w:ascii="Cambria" w:hAnsi="Cambria"/>
-          <w:sz w:val="22"/>
-          <w:szCs w:val="22"/>
-        </w:rPr>
-      </w:pPr>
-    </w:p>
-    <w:p>
-      <w:pPr>
-        <w:rPr>
-          <w:rFonts w:ascii="Cambria" w:hAnsi="Cambria"/>
-          <w:sz w:val="22"/>
-          <w:szCs w:val="22"/>
-        </w:rPr>
-      </w:pPr>
-    </w:p>
-    <w:p>
-      <w:pPr>
-        <w:rPr>
-          <w:rFonts w:ascii="Cambria" w:hAnsi="Cambria"/>
-          <w:sz w:val="22"/>
-          <w:szCs w:val="22"/>
-        </w:rPr>
-      </w:pPr>
-    </w:p>
-    <w:p>
-      <w:pPr>
-        <w:rPr>
-          <w:rFonts w:ascii="Cambria" w:hAnsi="Cambria"/>
-          <w:sz w:val="22"/>
-          <w:szCs w:val="22"/>
-        </w:rPr>
-      </w:pPr>
-    </w:p>
-    <w:p>
-      <w:pPr>
-        <w:rPr>
-          <w:rFonts w:ascii="Cambria" w:hAnsi="Cambria"/>
-          <w:sz w:val="22"/>
-          <w:szCs w:val="22"/>
-        </w:rPr>
-      </w:pPr>
-    </w:p>
-    <w:p>
-      <w:pPr>
-        <w:rPr>
-          <w:rFonts w:ascii="Cambria" w:hAnsi="Cambria"/>
-          <w:sz w:val="22"/>
-          <w:szCs w:val="22"/>
-        </w:rPr>
-      </w:pPr>
-    </w:p>
-    <w:p>
-      <w:pPr>
-        <w:rPr>
-          <w:rFonts w:ascii="Cambria" w:hAnsi="Cambria"/>
-          <w:sz w:val="22"/>
-          <w:szCs w:val="22"/>
-        </w:rPr>
-      </w:pPr>
-    </w:p>
-    <w:p>
-      <w:pPr>
-        <w:rPr>
-          <w:rFonts w:ascii="Cambria" w:hAnsi="Cambria"/>
-          <w:sz w:val="22"/>
-          <w:szCs w:val="22"/>
-        </w:rPr>
-      </w:pPr>
-    </w:p>
-    <w:p>
-      <w:pPr>
-        <w:rPr>
-          <w:rFonts w:ascii="Cambria" w:hAnsi="Cambria"/>
-          <w:sz w:val="22"/>
-          <w:szCs w:val="22"/>
-        </w:rPr>
-      </w:pPr>
-    </w:p>
-    <w:p>
-      <w:pPr>
-        <w:rPr>
-          <w:rFonts w:ascii="Cambria" w:hAnsi="Cambria"/>
-          <w:sz w:val="22"/>
-          <w:szCs w:val="22"/>
-        </w:rPr>
-      </w:pPr>
-    </w:p>
-    <w:p>
-      <w:pPr>
-        <w:rPr>
-          <w:rFonts w:ascii="Cambria" w:hAnsi="Cambria"/>
-          <w:sz w:val="22"/>
-          <w:szCs w:val="22"/>
-        </w:rPr>
-      </w:pPr>
-    </w:p>
-    <w:p>
-      <w:pPr>
-        <w:rPr>
-          <w:rFonts w:ascii="Cambria" w:hAnsi="Cambria"/>
-          <w:sz w:val="22"/>
-          <w:szCs w:val="22"/>
-        </w:rPr>
-      </w:pPr>
-    </w:p>
-    <w:p>
-      <w:pPr>
-        <w:rPr>
-          <w:rFonts w:ascii="Cambria" w:hAnsi="Cambria"/>
-          <w:sz w:val="22"/>
-          <w:szCs w:val="22"/>
-        </w:rPr>
-      </w:pPr>
-    </w:p>
-    <w:p>
-      <w:pPr>
-        <w:rPr>
-          <w:rFonts w:ascii="Cambria" w:hAnsi="Cambria"/>
-          <w:sz w:val="22"/>
-          <w:szCs w:val="22"/>
-        </w:rPr>
-      </w:pPr>
-    </w:p>
-    <w:p>
-      <w:pPr>
-        <w:rPr>
-          <w:rFonts w:ascii="Cambria" w:hAnsi="Cambria"/>
-          <w:sz w:val="22"/>
-          <w:szCs w:val="22"/>
-        </w:rPr>
-      </w:pPr>
-    </w:p>
-    <w:p>
-      <w:pPr>
-        <w:rPr>
-          <w:rFonts w:ascii="Cambria" w:hAnsi="Cambria"/>
-          <w:sz w:val="22"/>
-          <w:szCs w:val="22"/>
-        </w:rPr>
-      </w:pPr>
-    </w:p>
-    <w:p>
-      <w:pPr>
-        <w:rPr>
-          <w:rFonts w:ascii="Cambria" w:hAnsi="Cambria"/>
-          <w:sz w:val="22"/>
-          <w:szCs w:val="22"/>
-        </w:rPr>
-      </w:pPr>
-    </w:p>
-    <w:p>
-      <w:pPr>
-        <w:rPr>
-          <w:rFonts w:ascii="Cambria" w:hAnsi="Cambria"/>
-          <w:sz w:val="22"/>
-          <w:szCs w:val="22"/>
-        </w:rPr>
-      </w:pPr>
-    </w:p>
-    <w:p>
-      <w:pPr>
-        <w:rPr>
-          <w:rFonts w:ascii="Cambria" w:hAnsi="Cambria"/>
-          <w:sz w:val="22"/>
-          <w:szCs w:val="22"/>
-        </w:rPr>
-      </w:pPr>
-    </w:p>
-    <w:p>
-      <w:pPr>
-        <w:rPr>
-          <w:rFonts w:ascii="Cambria" w:hAnsi="Cambria"/>
-          <w:sz w:val="22"/>
-          <w:szCs w:val="22"/>
-        </w:rPr>
-      </w:pPr>
-    </w:p>
-    <w:p>
-      <w:pPr>
-        <w:rPr>
-          <w:rFonts w:ascii="Cambria" w:hAnsi="Cambria"/>
-          <w:sz w:val="22"/>
-          <w:szCs w:val="22"/>
-        </w:rPr>
-      </w:pPr>
-    </w:p>
-    <w:p>
-      <w:pPr>
-        <w:rPr>
-          <w:rFonts w:ascii="Cambria" w:hAnsi="Cambria"/>
-          <w:sz w:val="22"/>
-          <w:szCs w:val="22"/>
-        </w:rPr>
-      </w:pPr>
-    </w:p>
-    <w:p>
-      <w:pPr>
-        <w:rPr>
-          <w:rFonts w:ascii="Cambria" w:hAnsi="Cambria"/>
-          <w:sz w:val="22"/>
-          <w:szCs w:val="22"/>
-        </w:rPr>
-      </w:pPr>
-    </w:p>
-    <w:p>
-      <w:pPr>
-        <w:rPr>
-          <w:rFonts w:ascii="Cambria" w:hAnsi="Cambria"/>
-          <w:sz w:val="22"/>
-          <w:szCs w:val="22"/>
-        </w:rPr>
-      </w:pPr>
-    </w:p>
-    <w:p>
-      <w:pPr>
-        <w:rPr>
-          <w:rFonts w:ascii="Cambria" w:hAnsi="Cambria"/>
           <w:b/>
           <w:sz w:val="50"/>
           <w:szCs w:val="50"/>
         </w:rPr>
       </w:pPr>
-      <w:r>
+    </w:p>
+    <w:p>
+      <w:pPr>
         <w:rPr>
           <w:rFonts w:ascii="Cambria" w:hAnsi="Cambria"/>
           <w:b/>
           <w:sz w:val="50"/>
           <w:szCs w:val="50"/>
         </w:rPr>
-        <w:lastRenderedPageBreak/>
-        <w:t>Contents</w:t>
-      </w:r>
+      </w:pPr>
     </w:p>
     <w:p>
       <w:pPr>
@@ -3442,83 +3265,1006 @@
         <w:rPr>
           <w:rFonts w:ascii="Cambria" w:hAnsi="Cambria"/>
           <w:b/>
-          <w:sz w:val="50"/>
-          <w:szCs w:val="50"/>
-        </w:rPr>
-      </w:pPr>
-    </w:p>
-    <w:p>
-      <w:pPr>
-        <w:rPr>
-          <w:rFonts w:ascii="Cambria" w:hAnsi="Cambria"/>
-          <w:b/>
-          <w:sz w:val="50"/>
-          <w:szCs w:val="50"/>
-        </w:rPr>
-      </w:pPr>
-    </w:p>
-    <w:p>
-      <w:pPr>
-        <w:rPr>
-          <w:rFonts w:ascii="Cambria" w:hAnsi="Cambria"/>
-          <w:b/>
-          <w:sz w:val="50"/>
-          <w:szCs w:val="50"/>
-        </w:rPr>
-      </w:pPr>
-    </w:p>
-    <w:p>
-      <w:pPr>
-        <w:rPr>
-          <w:rFonts w:ascii="Cambria" w:hAnsi="Cambria"/>
-          <w:b/>
-          <w:sz w:val="50"/>
-          <w:szCs w:val="50"/>
-        </w:rPr>
-      </w:pPr>
-    </w:p>
-    <w:p>
-      <w:pPr>
-        <w:rPr>
-          <w:rFonts w:ascii="Cambria" w:hAnsi="Cambria"/>
-          <w:b/>
-          <w:sz w:val="50"/>
-          <w:szCs w:val="50"/>
-        </w:rPr>
-      </w:pPr>
-    </w:p>
-    <w:p>
-      <w:pPr>
-        <w:rPr>
-          <w:rFonts w:ascii="Cambria" w:hAnsi="Cambria"/>
-          <w:b/>
-          <w:sz w:val="50"/>
-          <w:szCs w:val="50"/>
-        </w:rPr>
-      </w:pPr>
-    </w:p>
-    <w:p>
-      <w:pPr>
+          <w:sz w:val="41"/>
+          <w:szCs w:val="41"/>
+        </w:rPr>
+      </w:pPr>
+      <w:r>
         <w:rPr>
           <w:rFonts w:ascii="Cambria" w:hAnsi="Cambria"/>
           <w:b/>
           <w:sz w:val="41"/>
           <w:szCs w:val="41"/>
         </w:rPr>
-      </w:pPr>
-      <w:r>
+        <w:t>Chapter 1</w:t>
+      </w:r>
+    </w:p>
+    <w:p>
+      <w:pPr>
         <w:rPr>
           <w:rFonts w:ascii="Cambria" w:hAnsi="Cambria"/>
           <w:b/>
           <w:sz w:val="41"/>
           <w:szCs w:val="41"/>
         </w:rPr>
+      </w:pPr>
+    </w:p>
+    <w:p>
+      <w:pPr>
+        <w:pStyle w:val="Heading1"/>
+        <w:rPr>
+          <w:rFonts w:ascii="Cambria" w:hAnsi="Cambria"/>
+          <w:b/>
+          <w:color w:val="auto"/>
+          <w:sz w:val="50"/>
+          <w:szCs w:val="50"/>
+        </w:rPr>
+      </w:pPr>
+      <w:bookmarkStart w:id="0" w:name="_Toc497660490"/>
+      <w:r>
+        <w:rPr>
+          <w:rFonts w:ascii="Cambria" w:hAnsi="Cambria"/>
+          <w:b/>
+          <w:color w:val="auto"/>
+          <w:sz w:val="50"/>
+          <w:szCs w:val="50"/>
+        </w:rPr>
+        <w:t>Introduction</w:t>
+      </w:r>
+      <w:bookmarkEnd w:id="0"/>
+    </w:p>
+    <w:p>
+      <w:pPr>
+        <w:ind w:firstLine="0"/>
+        <w:rPr>
+          <w:rFonts w:ascii="Cambria" w:hAnsi="Cambria"/>
+          <w:sz w:val="22"/>
+          <w:szCs w:val="22"/>
+        </w:rPr>
+      </w:pPr>
+    </w:p>
+    <w:p>
+      <w:pPr>
+        <w:ind w:firstLine="0"/>
+        <w:rPr>
+          <w:rFonts w:ascii="Cambria" w:hAnsi="Cambria"/>
+          <w:sz w:val="22"/>
+          <w:szCs w:val="22"/>
+        </w:rPr>
+      </w:pPr>
+    </w:p>
+    <w:p>
+      <w:pPr>
+        <w:rPr>
+          <w:rFonts w:ascii="Cambria" w:hAnsi="Cambria"/>
+          <w:sz w:val="22"/>
+          <w:szCs w:val="22"/>
+        </w:rPr>
+      </w:pPr>
+      <w:r>
+        <w:rPr>
+          <w:rFonts w:ascii="Cambria" w:hAnsi="Cambria"/>
+          <w:sz w:val="22"/>
+          <w:szCs w:val="22"/>
+        </w:rPr>
+        <w:t xml:space="preserve">Analysis of social network content is difficult because conversation on social networks differs in many ways from normal conversation. Contents are rich with emojis, hashtags, mentions and spams which </w:t>
+      </w:r>
+      <w:r>
+        <w:rPr>
+          <w:rFonts w:ascii="Cambria" w:hAnsi="Cambria"/>
+          <w:sz w:val="22"/>
+          <w:szCs w:val="22"/>
+        </w:rPr>
+        <w:t>the one</w:t>
+      </w:r>
+      <w:r>
+        <w:rPr>
+          <w:rFonts w:ascii="Cambria" w:hAnsi="Cambria"/>
+          <w:sz w:val="22"/>
+          <w:szCs w:val="22"/>
+        </w:rPr>
+        <w:t xml:space="preserve"> need to filter and process along with raw text to find the information behind it.</w:t>
+      </w:r>
+    </w:p>
+    <w:p>
+      <w:pPr>
+        <w:rPr>
+          <w:rFonts w:ascii="Cambria" w:hAnsi="Cambria"/>
+          <w:sz w:val="22"/>
+          <w:szCs w:val="22"/>
+        </w:rPr>
+      </w:pPr>
+      <w:r>
+        <w:rPr>
+          <w:rFonts w:ascii="Cambria" w:hAnsi="Cambria"/>
+          <w:sz w:val="22"/>
+          <w:szCs w:val="22"/>
+        </w:rPr>
+        <w:t xml:space="preserve">By analysing social networks data about certain products, brands or certain campaign can be very useful for companies and their business. </w:t>
+      </w:r>
+      <w:proofErr w:type="gramStart"/>
+      <w:r>
+        <w:rPr>
+          <w:rFonts w:ascii="Cambria" w:hAnsi="Cambria"/>
+          <w:sz w:val="22"/>
+          <w:szCs w:val="22"/>
+        </w:rPr>
+        <w:t>In particular, companies</w:t>
+      </w:r>
+      <w:proofErr w:type="gramEnd"/>
+      <w:r>
+        <w:rPr>
+          <w:rFonts w:ascii="Cambria" w:hAnsi="Cambria"/>
+          <w:sz w:val="22"/>
+          <w:szCs w:val="22"/>
+        </w:rPr>
+        <w:t xml:space="preserve"> can predict future trends, increase th</w:t>
+      </w:r>
+      <w:r>
+        <w:rPr>
+          <w:rFonts w:ascii="Cambria" w:hAnsi="Cambria"/>
+          <w:sz w:val="22"/>
+          <w:szCs w:val="22"/>
+        </w:rPr>
+        <w:t xml:space="preserve">e profit and thus be in advantage over the competition. </w:t>
+      </w:r>
+    </w:p>
+    <w:p>
+      <w:pPr>
+        <w:rPr>
+          <w:rFonts w:ascii="Cambria" w:hAnsi="Cambria"/>
+          <w:sz w:val="22"/>
+          <w:szCs w:val="22"/>
+        </w:rPr>
+      </w:pPr>
+      <w:r>
+        <w:rPr>
+          <w:rFonts w:ascii="Cambria" w:hAnsi="Cambria"/>
+          <w:sz w:val="22"/>
+          <w:szCs w:val="22"/>
+        </w:rPr>
+        <w:t>Within previously described context, this project gives opportunity to user to analyse contents using sentiment analysis to determine sentiment of users on specific product, supervised machine learning algorithms within spam filter module to efficiently detect a</w:t>
+      </w:r>
+      <w:r>
+        <w:rPr>
+          <w:rFonts w:ascii="Cambria" w:hAnsi="Cambria"/>
+          <w:sz w:val="22"/>
+          <w:szCs w:val="22"/>
+        </w:rPr>
+        <w:t>nd remove spams from dataset and finally clustering module that discover user groups and their characteristics which can be used in making future predictions.</w:t>
+      </w:r>
+      <w:r>
+        <w:rPr>
+          <w:rFonts w:ascii="Cambria" w:hAnsi="Cambria"/>
+          <w:sz w:val="22"/>
+          <w:szCs w:val="22"/>
+        </w:rPr>
+        <w:t xml:space="preserve"> </w:t>
+      </w:r>
+    </w:p>
+    <w:p>
+      <w:pPr>
+        <w:rPr>
+          <w:rFonts w:ascii="Cambria" w:hAnsi="Cambria"/>
+          <w:sz w:val="22"/>
+          <w:szCs w:val="22"/>
+        </w:rPr>
+      </w:pPr>
+      <w:r>
+        <w:rPr>
+          <w:rFonts w:ascii="Cambria" w:hAnsi="Cambria"/>
+          <w:sz w:val="22"/>
+          <w:szCs w:val="22"/>
+        </w:rPr>
+        <w:t>Sentiment analysis</w:t>
+      </w:r>
+      <w:r>
+        <w:rPr>
+          <w:rFonts w:ascii="Cambria" w:hAnsi="Cambria"/>
+          <w:sz w:val="22"/>
+          <w:szCs w:val="22"/>
+        </w:rPr>
+        <w:t xml:space="preserve"> mentioned before represents </w:t>
+      </w:r>
+      <w:r>
+        <w:rPr>
+          <w:rFonts w:ascii="Cambria" w:hAnsi="Cambria"/>
+          <w:sz w:val="22"/>
+          <w:szCs w:val="22"/>
+        </w:rPr>
+        <w:t>th</w:t>
+      </w:r>
+      <w:r>
+        <w:rPr>
+          <w:rFonts w:ascii="Cambria" w:hAnsi="Cambria"/>
+          <w:sz w:val="22"/>
+          <w:szCs w:val="22"/>
+        </w:rPr>
+        <w:t xml:space="preserve">e process of computationally identifying and categorizing opinions expressed in a piece of text, especially </w:t>
+      </w:r>
+      <w:proofErr w:type="gramStart"/>
+      <w:r>
+        <w:rPr>
+          <w:rFonts w:ascii="Cambria" w:hAnsi="Cambria"/>
+          <w:sz w:val="22"/>
+          <w:szCs w:val="22"/>
+        </w:rPr>
+        <w:t>in order to</w:t>
+      </w:r>
+      <w:proofErr w:type="gramEnd"/>
+      <w:r>
+        <w:rPr>
+          <w:rFonts w:ascii="Cambria" w:hAnsi="Cambria"/>
+          <w:sz w:val="22"/>
+          <w:szCs w:val="22"/>
+        </w:rPr>
+        <w:t xml:space="preserve"> determine whether the writer's attitude towards a particular topic, product, etc. is positive, negative, or neutral</w:t>
+      </w:r>
+      <w:r>
+        <w:rPr>
+          <w:rFonts w:ascii="Cambria" w:hAnsi="Cambria"/>
+          <w:sz w:val="22"/>
+          <w:szCs w:val="22"/>
+        </w:rPr>
+        <w:t xml:space="preserve"> [Oxford dictionary definition]</w:t>
+      </w:r>
+      <w:r>
+        <w:rPr>
+          <w:rFonts w:ascii="Cambria" w:hAnsi="Cambria"/>
+          <w:sz w:val="22"/>
+          <w:szCs w:val="22"/>
+        </w:rPr>
+        <w:t>.</w:t>
+      </w:r>
+      <w:r>
+        <w:rPr>
+          <w:rFonts w:ascii="Cambria" w:hAnsi="Cambria"/>
+          <w:sz w:val="22"/>
+          <w:szCs w:val="22"/>
+        </w:rPr>
+        <w:t xml:space="preserve"> </w:t>
+      </w:r>
+      <w:r>
+        <w:rPr>
+          <w:rFonts w:ascii="Cambria" w:hAnsi="Cambria"/>
+          <w:sz w:val="22"/>
+          <w:szCs w:val="22"/>
+        </w:rPr>
+        <w:t xml:space="preserve"> </w:t>
+      </w:r>
+      <w:r>
+        <w:rPr>
+          <w:rFonts w:ascii="Cambria" w:hAnsi="Cambria"/>
+          <w:sz w:val="22"/>
+          <w:szCs w:val="22"/>
+        </w:rPr>
+        <w:t xml:space="preserve">It is </w:t>
+      </w:r>
+      <w:proofErr w:type="gramStart"/>
+      <w:r>
+        <w:rPr>
+          <w:rFonts w:ascii="Cambria" w:hAnsi="Cambria"/>
+          <w:sz w:val="22"/>
+          <w:szCs w:val="22"/>
+        </w:rPr>
+        <w:t>combined together</w:t>
+      </w:r>
+      <w:proofErr w:type="gramEnd"/>
+      <w:r>
+        <w:rPr>
+          <w:rFonts w:ascii="Cambria" w:hAnsi="Cambria"/>
+          <w:sz w:val="22"/>
+          <w:szCs w:val="22"/>
+        </w:rPr>
+        <w:t xml:space="preserve"> with emoji sentiment evaluation in a way that sentiment analysis is done on the raw text using open source API while the emoji’s sentiment is evaluated using sentiment tables. Final sentiment is defined as specific combination of those two sentiments.</w:t>
+      </w:r>
+    </w:p>
+    <w:p>
+      <w:pPr>
+        <w:rPr>
+          <w:rFonts w:ascii="Cambria" w:hAnsi="Cambria"/>
+          <w:sz w:val="22"/>
+          <w:szCs w:val="22"/>
+        </w:rPr>
+      </w:pPr>
+      <w:r>
+        <w:rPr>
+          <w:rFonts w:ascii="Cambria" w:hAnsi="Cambria"/>
+          <w:sz w:val="22"/>
+          <w:szCs w:val="22"/>
+        </w:rPr>
+        <w:t>Spam filter module is equipped with two components. F</w:t>
+      </w:r>
+      <w:r>
+        <w:rPr>
+          <w:rFonts w:ascii="Cambria" w:hAnsi="Cambria"/>
+          <w:sz w:val="22"/>
+          <w:szCs w:val="22"/>
+        </w:rPr>
+        <w:t>ir</w:t>
+      </w:r>
+      <w:r>
+        <w:rPr>
+          <w:rFonts w:ascii="Cambria" w:hAnsi="Cambria"/>
+          <w:sz w:val="22"/>
+          <w:szCs w:val="22"/>
+        </w:rPr>
+        <w:t>s</w:t>
+      </w:r>
+      <w:r>
+        <w:rPr>
+          <w:rFonts w:ascii="Cambria" w:hAnsi="Cambria"/>
+          <w:sz w:val="22"/>
+          <w:szCs w:val="22"/>
+        </w:rPr>
+        <w:t>t</w:t>
+      </w:r>
+      <w:r>
+        <w:rPr>
+          <w:rFonts w:ascii="Cambria" w:hAnsi="Cambria"/>
+          <w:sz w:val="22"/>
+          <w:szCs w:val="22"/>
+        </w:rPr>
+        <w:t xml:space="preserve"> part is done as text processor using regex expressions to detect links inside the text.</w:t>
+      </w:r>
+      <w:r>
+        <w:rPr>
+          <w:rFonts w:ascii="Cambria" w:hAnsi="Cambria"/>
+          <w:sz w:val="22"/>
+          <w:szCs w:val="22"/>
+        </w:rPr>
+        <w:t xml:space="preserve"> Second part is trained Naïve Bayes machine learning model for detecting spams by checking the text context and represents more intelligent way of doing it.</w:t>
+      </w:r>
+    </w:p>
+    <w:p>
+      <w:pPr>
+        <w:rPr>
+          <w:rFonts w:ascii="Cambria" w:hAnsi="Cambria"/>
+          <w:sz w:val="22"/>
+          <w:szCs w:val="22"/>
+        </w:rPr>
+      </w:pPr>
+      <w:r>
+        <w:rPr>
+          <w:rFonts w:ascii="Cambria" w:hAnsi="Cambria"/>
+          <w:sz w:val="22"/>
+          <w:szCs w:val="22"/>
+        </w:rPr>
+        <w:t>Clustering mod</w:t>
+      </w:r>
+      <w:r>
+        <w:rPr>
+          <w:rFonts w:ascii="Cambria" w:hAnsi="Cambria"/>
+          <w:sz w:val="22"/>
+          <w:szCs w:val="22"/>
+        </w:rPr>
+        <w:t xml:space="preserve">ule is created as unsupervised machine learning model, that taking users finds optimal number of user groups. It is also equipped with visualizing part that displays </w:t>
+      </w:r>
+      <w:r>
+        <w:rPr>
+          <w:rFonts w:ascii="Cambria" w:hAnsi="Cambria"/>
+          <w:sz w:val="22"/>
+          <w:szCs w:val="22"/>
+        </w:rPr>
+        <w:t xml:space="preserve">specific </w:t>
+      </w:r>
+      <w:r>
+        <w:rPr>
+          <w:rFonts w:ascii="Cambria" w:hAnsi="Cambria"/>
+          <w:sz w:val="22"/>
+          <w:szCs w:val="22"/>
+        </w:rPr>
+        <w:t>characteristics</w:t>
+      </w:r>
+      <w:r>
+        <w:rPr>
+          <w:rFonts w:ascii="Cambria" w:hAnsi="Cambria"/>
+          <w:sz w:val="22"/>
+          <w:szCs w:val="22"/>
+        </w:rPr>
+        <w:t xml:space="preserve"> for each user group</w:t>
+      </w:r>
+      <w:r>
+        <w:rPr>
+          <w:rFonts w:ascii="Cambria" w:hAnsi="Cambria"/>
+          <w:sz w:val="22"/>
+          <w:szCs w:val="22"/>
+        </w:rPr>
+        <w:t>.</w:t>
+      </w:r>
+    </w:p>
+    <w:p>
+      <w:pPr>
+        <w:rPr>
+          <w:rFonts w:ascii="Cambria" w:hAnsi="Cambria"/>
+          <w:sz w:val="22"/>
+          <w:szCs w:val="22"/>
+        </w:rPr>
+      </w:pPr>
+      <w:r>
+        <w:rPr>
+          <w:rFonts w:ascii="Cambria" w:hAnsi="Cambria"/>
+          <w:sz w:val="22"/>
+          <w:szCs w:val="22"/>
+        </w:rPr>
         <w:lastRenderedPageBreak/>
-        <w:t>Chapter 1</w:t>
-      </w:r>
-    </w:p>
-    <w:p>
-      <w:pPr>
+        <w:t>Finally, previously described models used together can be used in one complete</w:t>
+      </w:r>
+      <w:r>
+        <w:rPr>
+          <w:rFonts w:ascii="Cambria" w:hAnsi="Cambria"/>
+          <w:sz w:val="22"/>
+          <w:szCs w:val="22"/>
+        </w:rPr>
+        <w:t xml:space="preserve"> API </w:t>
+      </w:r>
+      <w:r>
+        <w:rPr>
+          <w:rFonts w:ascii="Cambria" w:hAnsi="Cambria"/>
+          <w:sz w:val="22"/>
+          <w:szCs w:val="22"/>
+        </w:rPr>
+        <w:t>which will make predictions on</w:t>
+      </w:r>
+      <w:r>
+        <w:rPr>
+          <w:rFonts w:ascii="Cambria" w:hAnsi="Cambria"/>
+          <w:sz w:val="22"/>
+          <w:szCs w:val="22"/>
+        </w:rPr>
+        <w:t xml:space="preserve"> successfulness of company’s posts </w:t>
+      </w:r>
+      <w:r>
+        <w:rPr>
+          <w:rFonts w:ascii="Cambria" w:hAnsi="Cambria"/>
+          <w:sz w:val="22"/>
+          <w:szCs w:val="22"/>
+        </w:rPr>
+        <w:t xml:space="preserve">left </w:t>
+      </w:r>
+      <w:r>
+        <w:rPr>
+          <w:rFonts w:ascii="Cambria" w:hAnsi="Cambria"/>
+          <w:sz w:val="22"/>
+          <w:szCs w:val="22"/>
+        </w:rPr>
+        <w:t>on social networks.</w:t>
+      </w:r>
+      <w:r>
+        <w:rPr>
+          <w:rFonts w:ascii="Cambria" w:hAnsi="Cambria"/>
+          <w:sz w:val="22"/>
+          <w:szCs w:val="22"/>
+        </w:rPr>
+        <w:t xml:space="preserve"> That API can be used as a part in any company’s business intelligence application.</w:t>
+      </w:r>
+    </w:p>
+    <w:p>
+      <w:pPr>
+        <w:rPr>
+          <w:rFonts w:ascii="Cambria" w:hAnsi="Cambria"/>
+          <w:sz w:val="22"/>
+          <w:szCs w:val="22"/>
+        </w:rPr>
+      </w:pPr>
+    </w:p>
+    <w:p>
+      <w:pPr>
+        <w:pStyle w:val="Heading2"/>
+        <w:ind w:left="340" w:firstLine="0"/>
+        <w:rPr>
+          <w:rFonts w:ascii="Cambria" w:hAnsi="Cambria"/>
+          <w:b/>
+          <w:color w:val="auto"/>
+          <w:sz w:val="29"/>
+          <w:szCs w:val="29"/>
+        </w:rPr>
+      </w:pPr>
+      <w:bookmarkStart w:id="1" w:name="_Toc497660491"/>
+      <w:r>
+        <w:rPr>
+          <w:rFonts w:ascii="Cambria" w:hAnsi="Cambria"/>
+          <w:b/>
+          <w:color w:val="auto"/>
+          <w:sz w:val="29"/>
+          <w:szCs w:val="29"/>
+        </w:rPr>
+        <w:t xml:space="preserve">1.1     </w:t>
+      </w:r>
+      <w:r>
+        <w:rPr>
+          <w:rFonts w:ascii="Cambria" w:hAnsi="Cambria"/>
+          <w:b/>
+          <w:color w:val="auto"/>
+          <w:sz w:val="29"/>
+          <w:szCs w:val="29"/>
+        </w:rPr>
+        <w:t>Structure</w:t>
+      </w:r>
+      <w:bookmarkEnd w:id="1"/>
+    </w:p>
+    <w:p>
+      <w:pPr>
+        <w:pStyle w:val="ListParagraph"/>
+        <w:ind w:firstLine="0"/>
+        <w:rPr>
+          <w:rFonts w:ascii="Cambria" w:hAnsi="Cambria"/>
+          <w:sz w:val="22"/>
+          <w:szCs w:val="22"/>
+        </w:rPr>
+      </w:pPr>
+    </w:p>
+    <w:p>
+      <w:pPr>
+        <w:pStyle w:val="ListParagraph"/>
+        <w:numPr>
+          <w:ilvl w:val="0"/>
+          <w:numId w:val="1"/>
+        </w:numPr>
+        <w:rPr>
+          <w:rFonts w:ascii="Cambria" w:hAnsi="Cambria"/>
+          <w:sz w:val="22"/>
+          <w:szCs w:val="22"/>
+        </w:rPr>
+      </w:pPr>
+      <w:r>
+        <w:rPr>
+          <w:rFonts w:ascii="Cambria" w:hAnsi="Cambria"/>
+          <w:sz w:val="22"/>
+          <w:szCs w:val="22"/>
+        </w:rPr>
+        <w:t>C</w:t>
+      </w:r>
+      <w:r>
+        <w:rPr>
+          <w:rFonts w:ascii="Cambria" w:hAnsi="Cambria"/>
+          <w:sz w:val="22"/>
+          <w:szCs w:val="22"/>
+        </w:rPr>
+        <w:t xml:space="preserve">hapter </w:t>
+      </w:r>
+      <w:r>
+        <w:rPr>
+          <w:rFonts w:ascii="Cambria" w:hAnsi="Cambria"/>
+          <w:sz w:val="22"/>
+          <w:szCs w:val="22"/>
+        </w:rPr>
+        <w:t>2</w:t>
+      </w:r>
+      <w:r>
+        <w:rPr>
+          <w:rFonts w:ascii="Cambria" w:hAnsi="Cambria"/>
+          <w:sz w:val="22"/>
+          <w:szCs w:val="22"/>
+        </w:rPr>
+        <w:t xml:space="preserve"> </w:t>
+      </w:r>
+      <w:r>
+        <w:rPr>
+          <w:rFonts w:ascii="Cambria" w:hAnsi="Cambria"/>
+          <w:sz w:val="22"/>
+          <w:szCs w:val="22"/>
+        </w:rPr>
+        <w:t>is about the</w:t>
+      </w:r>
+      <w:r>
+        <w:rPr>
+          <w:rFonts w:ascii="Cambria" w:hAnsi="Cambria"/>
+          <w:sz w:val="22"/>
+          <w:szCs w:val="22"/>
+        </w:rPr>
+        <w:t xml:space="preserve"> reasons for having tools for analysing social networks within company’s applications, the advantage of having it and how to use it.</w:t>
+      </w:r>
+      <w:r>
+        <w:rPr>
+          <w:rFonts w:ascii="Cambria" w:hAnsi="Cambria"/>
+          <w:sz w:val="22"/>
+          <w:szCs w:val="22"/>
+        </w:rPr>
+        <w:t xml:space="preserve"> We will mention examples where we can use it.</w:t>
+      </w:r>
+    </w:p>
+    <w:p>
+      <w:pPr>
+        <w:pStyle w:val="ListParagraph"/>
+        <w:numPr>
+          <w:ilvl w:val="0"/>
+          <w:numId w:val="1"/>
+        </w:numPr>
+        <w:rPr>
+          <w:rFonts w:ascii="Cambria" w:hAnsi="Cambria"/>
+          <w:sz w:val="22"/>
+          <w:szCs w:val="22"/>
+        </w:rPr>
+      </w:pPr>
+      <w:r>
+        <w:rPr>
+          <w:rFonts w:ascii="Cambria" w:hAnsi="Cambria"/>
+          <w:sz w:val="22"/>
+          <w:szCs w:val="22"/>
+        </w:rPr>
+        <w:t>In chapter 3 we will present workflow of our project by illustrating all steps of the process from collecting the data, filtering emojis, analysing with sentiment API, spam filter creation, pre-processing of the dataset, analysis and selecting clustering model and finally the way to use it all together</w:t>
+      </w:r>
+    </w:p>
+    <w:p>
+      <w:pPr>
+        <w:pStyle w:val="ListParagraph"/>
+        <w:numPr>
+          <w:ilvl w:val="0"/>
+          <w:numId w:val="1"/>
+        </w:numPr>
+        <w:rPr>
+          <w:rFonts w:ascii="Cambria" w:hAnsi="Cambria"/>
+          <w:sz w:val="22"/>
+          <w:szCs w:val="22"/>
+        </w:rPr>
+      </w:pPr>
+      <w:r>
+        <w:rPr>
+          <w:rFonts w:ascii="Cambria" w:hAnsi="Cambria"/>
+          <w:sz w:val="22"/>
+          <w:szCs w:val="22"/>
+        </w:rPr>
+        <w:t>Chapter 4 is dedicated for automated sentiment analysis of social network content. Here we are going to talk about sentiment calculation, pre-processing of emoji’s and their sentiment, and combining text emoji sentiment. We are going to describe our approach and architecture.</w:t>
+      </w:r>
+    </w:p>
+    <w:p>
+      <w:pPr>
+        <w:pStyle w:val="ListParagraph"/>
+        <w:numPr>
+          <w:ilvl w:val="0"/>
+          <w:numId w:val="1"/>
+        </w:numPr>
+        <w:rPr>
+          <w:rFonts w:ascii="Cambria" w:hAnsi="Cambria"/>
+          <w:sz w:val="22"/>
+          <w:szCs w:val="22"/>
+        </w:rPr>
+      </w:pPr>
+      <w:r>
+        <w:rPr>
+          <w:rFonts w:ascii="Cambria" w:hAnsi="Cambria"/>
+          <w:sz w:val="22"/>
+          <w:szCs w:val="22"/>
+        </w:rPr>
+        <w:t>Chapter 5 is about machine learning approach to create spam filter. This includes pre-processing, training the dataset and evaluation of classifier.</w:t>
+      </w:r>
+    </w:p>
+    <w:p>
+      <w:pPr>
+        <w:pStyle w:val="ListParagraph"/>
+        <w:numPr>
+          <w:ilvl w:val="0"/>
+          <w:numId w:val="1"/>
+        </w:numPr>
+        <w:rPr>
+          <w:rFonts w:ascii="Cambria" w:hAnsi="Cambria"/>
+          <w:sz w:val="22"/>
+          <w:szCs w:val="22"/>
+        </w:rPr>
+      </w:pPr>
+      <w:r>
+        <w:rPr>
+          <w:rFonts w:ascii="Cambria" w:hAnsi="Cambria"/>
+          <w:sz w:val="22"/>
+          <w:szCs w:val="22"/>
+        </w:rPr>
+        <w:t>In chapter 6 we will talk about unsupe</w:t>
+      </w:r>
+      <w:r>
+        <w:rPr>
+          <w:rFonts w:ascii="Cambria" w:hAnsi="Cambria"/>
+          <w:sz w:val="22"/>
+          <w:szCs w:val="22"/>
+        </w:rPr>
+        <w:t>rvised approach to social data a</w:t>
+      </w:r>
+      <w:r>
+        <w:rPr>
+          <w:rFonts w:ascii="Cambria" w:hAnsi="Cambria"/>
+          <w:sz w:val="22"/>
+          <w:szCs w:val="22"/>
+        </w:rPr>
+        <w:t xml:space="preserve">nalysis. </w:t>
+      </w:r>
+      <w:r>
+        <w:rPr>
+          <w:rFonts w:ascii="Cambria" w:hAnsi="Cambria"/>
+          <w:sz w:val="22"/>
+          <w:szCs w:val="22"/>
+        </w:rPr>
+        <w:t>We will go through all steps of this process which includes: f</w:t>
+      </w:r>
+      <w:r>
+        <w:rPr>
+          <w:rFonts w:ascii="Cambria" w:hAnsi="Cambria"/>
+          <w:sz w:val="22"/>
+          <w:szCs w:val="22"/>
+        </w:rPr>
+        <w:t>etching the data from social networks</w:t>
+      </w:r>
+      <w:r>
+        <w:rPr>
+          <w:rFonts w:ascii="Cambria" w:hAnsi="Cambria"/>
+          <w:sz w:val="22"/>
+          <w:szCs w:val="22"/>
+        </w:rPr>
+        <w:t>, pre-processing, unsupervised learning techniques, elbow analysis and visualization of clusters characteristics.</w:t>
+      </w:r>
+    </w:p>
+    <w:p>
+      <w:pPr>
+        <w:pStyle w:val="ListParagraph"/>
+        <w:numPr>
+          <w:ilvl w:val="0"/>
+          <w:numId w:val="1"/>
+        </w:numPr>
+        <w:rPr>
+          <w:rFonts w:ascii="Cambria" w:hAnsi="Cambria"/>
+          <w:sz w:val="22"/>
+          <w:szCs w:val="22"/>
+        </w:rPr>
+      </w:pPr>
+      <w:r>
+        <w:rPr>
+          <w:rFonts w:ascii="Cambria" w:hAnsi="Cambria"/>
+          <w:sz w:val="22"/>
+          <w:szCs w:val="22"/>
+        </w:rPr>
+        <w:t xml:space="preserve"> Chapter 7 is reserved for describing API which will use previously mentioned modules </w:t>
+      </w:r>
+      <w:proofErr w:type="gramStart"/>
+      <w:r>
+        <w:rPr>
+          <w:rFonts w:ascii="Cambria" w:hAnsi="Cambria"/>
+          <w:sz w:val="22"/>
+          <w:szCs w:val="22"/>
+        </w:rPr>
+        <w:t>in order to</w:t>
+      </w:r>
+      <w:proofErr w:type="gramEnd"/>
+      <w:r>
+        <w:rPr>
+          <w:rFonts w:ascii="Cambria" w:hAnsi="Cambria"/>
+          <w:sz w:val="22"/>
+          <w:szCs w:val="22"/>
+        </w:rPr>
+        <w:t xml:space="preserve"> analyse custom social data.</w:t>
+      </w:r>
+    </w:p>
+    <w:p>
+      <w:pPr>
+        <w:pStyle w:val="ListParagraph"/>
+        <w:numPr>
+          <w:ilvl w:val="0"/>
+          <w:numId w:val="1"/>
+        </w:numPr>
+        <w:rPr>
+          <w:rFonts w:ascii="Cambria" w:hAnsi="Cambria"/>
+          <w:sz w:val="22"/>
+          <w:szCs w:val="22"/>
+        </w:rPr>
+      </w:pPr>
+      <w:r>
+        <w:rPr>
+          <w:rFonts w:ascii="Cambria" w:hAnsi="Cambria"/>
+          <w:sz w:val="22"/>
+          <w:szCs w:val="22"/>
+        </w:rPr>
+        <w:t xml:space="preserve">Chapter 8 will finalize the purpose of this project </w:t>
+      </w:r>
+      <w:r>
+        <w:rPr>
+          <w:rFonts w:ascii="Cambria" w:hAnsi="Cambria"/>
+          <w:sz w:val="22"/>
+          <w:szCs w:val="22"/>
+        </w:rPr>
+        <w:t>and present the conclusion. We will also mention future improvements of this project.</w:t>
+      </w:r>
+    </w:p>
+    <w:p>
+      <w:pPr>
+        <w:ind w:firstLine="0"/>
+        <w:rPr>
+          <w:rFonts w:ascii="Cambria" w:hAnsi="Cambria"/>
+          <w:sz w:val="22"/>
+          <w:szCs w:val="22"/>
+        </w:rPr>
+      </w:pPr>
+    </w:p>
+    <w:p>
+      <w:pPr>
+        <w:ind w:firstLine="0"/>
+        <w:rPr>
+          <w:rFonts w:ascii="Cambria" w:hAnsi="Cambria"/>
+          <w:sz w:val="22"/>
+          <w:szCs w:val="22"/>
+        </w:rPr>
+      </w:pPr>
+    </w:p>
+    <w:p>
+      <w:pPr>
+        <w:ind w:firstLine="0"/>
+        <w:rPr>
+          <w:rFonts w:ascii="Cambria" w:hAnsi="Cambria"/>
+          <w:sz w:val="22"/>
+          <w:szCs w:val="22"/>
+        </w:rPr>
+      </w:pPr>
+    </w:p>
+    <w:p>
+      <w:pPr>
+        <w:ind w:firstLine="0"/>
+        <w:rPr>
+          <w:rFonts w:ascii="Cambria" w:hAnsi="Cambria"/>
+          <w:sz w:val="22"/>
+          <w:szCs w:val="22"/>
+        </w:rPr>
+      </w:pPr>
+    </w:p>
+    <w:p>
+      <w:pPr>
+        <w:ind w:firstLine="0"/>
+        <w:rPr>
+          <w:rFonts w:ascii="Cambria" w:hAnsi="Cambria"/>
+          <w:sz w:val="22"/>
+          <w:szCs w:val="22"/>
+        </w:rPr>
+      </w:pPr>
+    </w:p>
+    <w:p>
+      <w:pPr>
+        <w:ind w:firstLine="0"/>
+        <w:rPr>
+          <w:rFonts w:ascii="Cambria" w:hAnsi="Cambria"/>
+          <w:sz w:val="22"/>
+          <w:szCs w:val="22"/>
+        </w:rPr>
+      </w:pPr>
+    </w:p>
+    <w:p>
+      <w:pPr>
+        <w:ind w:firstLine="0"/>
+        <w:rPr>
+          <w:rFonts w:ascii="Cambria" w:hAnsi="Cambria"/>
+          <w:sz w:val="22"/>
+          <w:szCs w:val="22"/>
+        </w:rPr>
+      </w:pPr>
+    </w:p>
+    <w:p>
+      <w:pPr>
+        <w:ind w:firstLine="0"/>
+        <w:rPr>
+          <w:rFonts w:ascii="Cambria" w:hAnsi="Cambria"/>
+          <w:sz w:val="22"/>
+          <w:szCs w:val="22"/>
+        </w:rPr>
+      </w:pPr>
+    </w:p>
+    <w:p>
+      <w:pPr>
+        <w:ind w:firstLine="0"/>
+        <w:rPr>
+          <w:rFonts w:ascii="Cambria" w:hAnsi="Cambria"/>
+          <w:sz w:val="22"/>
+          <w:szCs w:val="22"/>
+        </w:rPr>
+      </w:pPr>
+    </w:p>
+    <w:p>
+      <w:pPr>
+        <w:ind w:firstLine="0"/>
+        <w:rPr>
+          <w:rFonts w:ascii="Cambria" w:hAnsi="Cambria"/>
+          <w:sz w:val="22"/>
+          <w:szCs w:val="22"/>
+        </w:rPr>
+      </w:pPr>
+    </w:p>
+    <w:p>
+      <w:pPr>
+        <w:ind w:firstLine="0"/>
+        <w:rPr>
+          <w:rFonts w:ascii="Cambria" w:hAnsi="Cambria"/>
+          <w:sz w:val="22"/>
+          <w:szCs w:val="22"/>
+        </w:rPr>
+      </w:pPr>
+    </w:p>
+    <w:p>
+      <w:pPr>
+        <w:ind w:firstLine="0"/>
+        <w:rPr>
+          <w:rFonts w:ascii="Cambria" w:hAnsi="Cambria"/>
+          <w:sz w:val="22"/>
+          <w:szCs w:val="22"/>
+        </w:rPr>
+      </w:pPr>
+    </w:p>
+    <w:p>
+      <w:pPr>
+        <w:ind w:firstLine="0"/>
+        <w:rPr>
+          <w:rFonts w:ascii="Cambria" w:hAnsi="Cambria"/>
+          <w:sz w:val="22"/>
+          <w:szCs w:val="22"/>
+        </w:rPr>
+      </w:pPr>
+    </w:p>
+    <w:p>
+      <w:pPr>
+        <w:ind w:firstLine="0"/>
+        <w:rPr>
+          <w:rFonts w:ascii="Cambria" w:hAnsi="Cambria"/>
+          <w:sz w:val="22"/>
+          <w:szCs w:val="22"/>
+        </w:rPr>
+      </w:pPr>
+    </w:p>
+    <w:p>
+      <w:pPr>
+        <w:ind w:firstLine="0"/>
+        <w:rPr>
+          <w:rFonts w:ascii="Cambria" w:hAnsi="Cambria"/>
+          <w:sz w:val="22"/>
+          <w:szCs w:val="22"/>
+        </w:rPr>
+      </w:pPr>
+    </w:p>
+    <w:p>
+      <w:pPr>
+        <w:ind w:firstLine="0"/>
+        <w:rPr>
+          <w:rFonts w:ascii="Cambria" w:hAnsi="Cambria"/>
+          <w:sz w:val="22"/>
+          <w:szCs w:val="22"/>
+        </w:rPr>
+      </w:pPr>
+    </w:p>
+    <w:p>
+      <w:pPr>
+        <w:ind w:firstLine="0"/>
+        <w:rPr>
+          <w:rFonts w:ascii="Cambria" w:hAnsi="Cambria"/>
+          <w:sz w:val="22"/>
+          <w:szCs w:val="22"/>
+        </w:rPr>
+      </w:pPr>
+    </w:p>
+    <w:p>
+      <w:pPr>
+        <w:ind w:firstLine="0"/>
+        <w:rPr>
+          <w:rFonts w:ascii="Cambria" w:hAnsi="Cambria"/>
+          <w:sz w:val="22"/>
+          <w:szCs w:val="22"/>
+        </w:rPr>
+      </w:pPr>
+    </w:p>
+    <w:p>
+      <w:pPr>
+        <w:ind w:firstLine="0"/>
+        <w:rPr>
+          <w:rFonts w:ascii="Cambria" w:hAnsi="Cambria"/>
+          <w:sz w:val="22"/>
+          <w:szCs w:val="22"/>
+        </w:rPr>
+      </w:pPr>
+    </w:p>
+    <w:p>
+      <w:pPr>
+        <w:ind w:firstLine="0"/>
+        <w:rPr>
+          <w:rFonts w:ascii="Cambria" w:hAnsi="Cambria"/>
+          <w:sz w:val="22"/>
+          <w:szCs w:val="22"/>
+        </w:rPr>
+      </w:pPr>
+    </w:p>
+    <w:p>
+      <w:pPr>
+        <w:ind w:firstLine="0"/>
         <w:rPr>
           <w:rFonts w:ascii="Cambria" w:hAnsi="Cambria"/>
           <w:b/>
@@ -3526,146 +4272,109 @@
           <w:szCs w:val="41"/>
         </w:rPr>
       </w:pPr>
-    </w:p>
-    <w:p>
-      <w:pPr>
-        <w:jc w:val="left"/>
+      <w:r>
         <w:rPr>
           <w:rFonts w:ascii="Cambria" w:hAnsi="Cambria"/>
           <w:b/>
+          <w:sz w:val="41"/>
+          <w:szCs w:val="41"/>
+        </w:rPr>
+        <w:t>Chapter 2</w:t>
+      </w:r>
+    </w:p>
+    <w:p>
+      <w:pPr>
+        <w:ind w:firstLine="0"/>
+        <w:rPr>
+          <w:rFonts w:ascii="Cambria" w:hAnsi="Cambria"/>
+          <w:sz w:val="22"/>
+          <w:szCs w:val="22"/>
+        </w:rPr>
+      </w:pPr>
+    </w:p>
+    <w:p>
+      <w:pPr>
+        <w:pStyle w:val="Heading1"/>
+        <w:rPr>
+          <w:rFonts w:ascii="Cambria" w:hAnsi="Cambria"/>
+          <w:b/>
+          <w:color w:val="auto"/>
           <w:sz w:val="50"/>
           <w:szCs w:val="50"/>
         </w:rPr>
       </w:pPr>
+      <w:bookmarkStart w:id="2" w:name="_Toc497660492"/>
       <w:r>
         <w:rPr>
           <w:rFonts w:ascii="Cambria" w:hAnsi="Cambria"/>
           <w:b/>
+          <w:color w:val="auto"/>
           <w:sz w:val="50"/>
           <w:szCs w:val="50"/>
         </w:rPr>
-        <w:t>Introduction</w:t>
-      </w:r>
-    </w:p>
-    <w:p>
-      <w:pPr>
-        <w:ind w:firstLine="0"/>
-        <w:rPr>
-          <w:rFonts w:ascii="Cambria" w:hAnsi="Cambria"/>
-          <w:sz w:val="22"/>
-          <w:szCs w:val="22"/>
-        </w:rPr>
-      </w:pPr>
-    </w:p>
-    <w:p>
-      <w:pPr>
-        <w:ind w:firstLine="0"/>
-        <w:rPr>
-          <w:rFonts w:ascii="Cambria" w:hAnsi="Cambria"/>
-          <w:sz w:val="22"/>
-          <w:szCs w:val="22"/>
-        </w:rPr>
-      </w:pPr>
-    </w:p>
-    <w:p>
-      <w:pPr>
-        <w:rPr>
-          <w:rFonts w:ascii="Cambria" w:hAnsi="Cambria"/>
-          <w:sz w:val="22"/>
-          <w:szCs w:val="22"/>
-        </w:rPr>
-      </w:pPr>
-      <w:r>
-        <w:rPr>
-          <w:rFonts w:ascii="Cambria" w:hAnsi="Cambria"/>
-          <w:sz w:val="22"/>
-          <w:szCs w:val="22"/>
-        </w:rPr>
-        <w:t xml:space="preserve">Analysis of social network content is difficult because conversation on social networks differs in many ways from normal conversation. Contents are rich with emojis, hashtags, mentions and spams which </w:t>
-      </w:r>
-      <w:r>
-        <w:rPr>
-          <w:rFonts w:ascii="Cambria" w:hAnsi="Cambria"/>
-          <w:sz w:val="22"/>
-          <w:szCs w:val="22"/>
-        </w:rPr>
-        <w:t>the one</w:t>
-      </w:r>
-      <w:r>
-        <w:rPr>
-          <w:rFonts w:ascii="Cambria" w:hAnsi="Cambria"/>
-          <w:sz w:val="22"/>
-          <w:szCs w:val="22"/>
-        </w:rPr>
-        <w:t xml:space="preserve"> need to filter and process along with raw text to find the information behind it.</w:t>
-      </w:r>
-    </w:p>
-    <w:p>
-      <w:pPr>
-        <w:rPr>
-          <w:rFonts w:ascii="Cambria" w:hAnsi="Cambria"/>
-          <w:sz w:val="22"/>
-          <w:szCs w:val="22"/>
-        </w:rPr>
-      </w:pPr>
-      <w:r>
-        <w:rPr>
-          <w:rFonts w:ascii="Cambria" w:hAnsi="Cambria"/>
-          <w:sz w:val="22"/>
-          <w:szCs w:val="22"/>
-        </w:rPr>
-        <w:t xml:space="preserve">By analysing social networks data about certain products, brands or certain campaign can be very useful for companies and their business. </w:t>
-      </w:r>
-      <w:proofErr w:type="gramStart"/>
-      <w:r>
-        <w:rPr>
-          <w:rFonts w:ascii="Cambria" w:hAnsi="Cambria"/>
-          <w:sz w:val="22"/>
-          <w:szCs w:val="22"/>
-        </w:rPr>
-        <w:t>In particular, companies</w:t>
-      </w:r>
-      <w:proofErr w:type="gramEnd"/>
-      <w:r>
-        <w:rPr>
-          <w:rFonts w:ascii="Cambria" w:hAnsi="Cambria"/>
-          <w:sz w:val="22"/>
-          <w:szCs w:val="22"/>
-        </w:rPr>
-        <w:t xml:space="preserve"> can predict future trends, increase th</w:t>
-      </w:r>
-      <w:r>
-        <w:rPr>
-          <w:rFonts w:ascii="Cambria" w:hAnsi="Cambria"/>
-          <w:sz w:val="22"/>
-          <w:szCs w:val="22"/>
-        </w:rPr>
-        <w:t xml:space="preserve">e profit and thus be in advantage over the competition. </w:t>
-      </w:r>
-    </w:p>
-    <w:p>
-      <w:pPr>
-        <w:rPr>
-          <w:rFonts w:ascii="Cambria" w:hAnsi="Cambria"/>
-          <w:sz w:val="22"/>
-          <w:szCs w:val="22"/>
-        </w:rPr>
-      </w:pPr>
-      <w:r>
-        <w:rPr>
-          <w:rFonts w:ascii="Cambria" w:hAnsi="Cambria"/>
-          <w:sz w:val="22"/>
-          <w:szCs w:val="22"/>
-        </w:rPr>
-        <w:t>Within previously described context, this project gives opportunity to user to analyse contents using sentiment analysis to determine sentiment of users on specific product, supervised machine learning algorithms within spam filter module to efficiently detect a</w:t>
-      </w:r>
-      <w:r>
-        <w:rPr>
-          <w:rFonts w:ascii="Cambria" w:hAnsi="Cambria"/>
-          <w:sz w:val="22"/>
-          <w:szCs w:val="22"/>
-        </w:rPr>
-        <w:t>nd remove spams from dataset and finally clustering module that discover user groups and their characteristics which can be used in making future predictions.</w:t>
+        <w:t>State of Art</w:t>
+      </w:r>
+      <w:bookmarkEnd w:id="2"/>
+    </w:p>
+    <w:p>
+      <w:pPr>
+        <w:ind w:firstLine="0"/>
+        <w:rPr>
+          <w:rFonts w:ascii="Cambria" w:hAnsi="Cambria"/>
+          <w:sz w:val="22"/>
+          <w:szCs w:val="22"/>
+        </w:rPr>
+      </w:pPr>
+    </w:p>
+    <w:p>
+      <w:pPr>
+        <w:ind w:firstLine="0"/>
+        <w:rPr>
+          <w:rFonts w:ascii="Cambria" w:hAnsi="Cambria"/>
+          <w:sz w:val="22"/>
+          <w:szCs w:val="22"/>
+        </w:rPr>
+      </w:pPr>
+      <w:r>
+        <w:rPr>
+          <w:rFonts w:ascii="Cambria" w:hAnsi="Cambria"/>
+          <w:sz w:val="22"/>
+          <w:szCs w:val="22"/>
+        </w:rPr>
+        <w:tab/>
+        <w:t>This chapter describes</w:t>
+      </w:r>
+      <w:r>
+        <w:rPr>
+          <w:rFonts w:ascii="Cambria" w:hAnsi="Cambria"/>
+          <w:sz w:val="22"/>
+          <w:szCs w:val="22"/>
+        </w:rPr>
+        <w:t xml:space="preserve"> state of art </w:t>
+      </w:r>
+      <w:r>
+        <w:rPr>
+          <w:rFonts w:ascii="Cambria" w:hAnsi="Cambria"/>
+          <w:sz w:val="22"/>
+          <w:szCs w:val="22"/>
+        </w:rPr>
+        <w:t>of analysis</w:t>
+      </w:r>
+      <w:r>
+        <w:rPr>
+          <w:rFonts w:ascii="Cambria" w:hAnsi="Cambria"/>
+          <w:sz w:val="22"/>
+          <w:szCs w:val="22"/>
+        </w:rPr>
+        <w:t xml:space="preserve"> of social data us</w:t>
+      </w:r>
+      <w:r>
+        <w:rPr>
+          <w:rFonts w:ascii="Cambria" w:hAnsi="Cambria"/>
+          <w:sz w:val="22"/>
+          <w:szCs w:val="22"/>
+        </w:rPr>
+        <w:t>ing machine learning techniques.</w:t>
       </w:r>
       <w:r>
         <w:rPr>
@@ -3675,227 +4384,832 @@
         </w:rPr>
         <w:t xml:space="preserve"> </w:t>
       </w:r>
-    </w:p>
-    <w:p>
-      <w:pPr>
-        <w:rPr>
-          <w:rFonts w:ascii="Cambria" w:hAnsi="Cambria"/>
-          <w:sz w:val="22"/>
-          <w:szCs w:val="22"/>
-        </w:rPr>
-      </w:pPr>
-      <w:r>
-        <w:rPr>
-          <w:rFonts w:ascii="Cambria" w:hAnsi="Cambria"/>
-          <w:sz w:val="22"/>
-          <w:szCs w:val="22"/>
-        </w:rPr>
-        <w:t>Sentiment analysis</w:t>
-      </w:r>
-      <w:r>
-        <w:rPr>
-          <w:rFonts w:ascii="Cambria" w:hAnsi="Cambria"/>
-          <w:sz w:val="22"/>
-          <w:szCs w:val="22"/>
-        </w:rPr>
-        <w:t xml:space="preserve"> mentioned before represents </w:t>
-      </w:r>
-      <w:r>
-        <w:rPr>
-          <w:rFonts w:ascii="Cambria" w:hAnsi="Cambria"/>
-          <w:sz w:val="22"/>
-          <w:szCs w:val="22"/>
-        </w:rPr>
-        <w:t>th</w:t>
-      </w:r>
-      <w:r>
-        <w:rPr>
-          <w:rFonts w:ascii="Cambria" w:hAnsi="Cambria"/>
-          <w:sz w:val="22"/>
-          <w:szCs w:val="22"/>
-        </w:rPr>
-        <w:t xml:space="preserve">e process of computationally identifying and categorizing opinions expressed in a piece of text, especially </w:t>
-      </w:r>
-      <w:proofErr w:type="gramStart"/>
-      <w:r>
-        <w:rPr>
-          <w:rFonts w:ascii="Cambria" w:hAnsi="Cambria"/>
-          <w:sz w:val="22"/>
-          <w:szCs w:val="22"/>
-        </w:rPr>
-        <w:t>in order to</w:t>
-      </w:r>
-      <w:proofErr w:type="gramEnd"/>
-      <w:r>
-        <w:rPr>
-          <w:rFonts w:ascii="Cambria" w:hAnsi="Cambria"/>
-          <w:sz w:val="22"/>
-          <w:szCs w:val="22"/>
-        </w:rPr>
-        <w:t xml:space="preserve"> determine whether the writer's attitude towards a particular topic, product, etc. is positive, negative, or neutral</w:t>
-      </w:r>
-      <w:r>
-        <w:rPr>
-          <w:rFonts w:ascii="Cambria" w:hAnsi="Cambria"/>
-          <w:sz w:val="22"/>
-          <w:szCs w:val="22"/>
-        </w:rPr>
-        <w:t xml:space="preserve"> [Oxford dictionary definition]</w:t>
-      </w:r>
-      <w:r>
-        <w:rPr>
-          <w:rFonts w:ascii="Cambria" w:hAnsi="Cambria"/>
-          <w:sz w:val="22"/>
-          <w:szCs w:val="22"/>
-        </w:rPr>
-        <w:t>.</w:t>
-      </w:r>
-      <w:r>
-        <w:rPr>
-          <w:rFonts w:ascii="Cambria" w:hAnsi="Cambria"/>
-          <w:sz w:val="22"/>
-          <w:szCs w:val="22"/>
-        </w:rPr>
-        <w:t xml:space="preserve"> </w:t>
-      </w:r>
-      <w:r>
-        <w:rPr>
-          <w:rFonts w:ascii="Cambria" w:hAnsi="Cambria"/>
-          <w:sz w:val="22"/>
-          <w:szCs w:val="22"/>
-        </w:rPr>
-        <w:t xml:space="preserve"> </w:t>
-      </w:r>
-      <w:r>
-        <w:rPr>
-          <w:rFonts w:ascii="Cambria" w:hAnsi="Cambria"/>
-          <w:sz w:val="22"/>
-          <w:szCs w:val="22"/>
-        </w:rPr>
-        <w:t xml:space="preserve">It is </w:t>
-      </w:r>
-      <w:proofErr w:type="gramStart"/>
-      <w:r>
-        <w:rPr>
-          <w:rFonts w:ascii="Cambria" w:hAnsi="Cambria"/>
-          <w:sz w:val="22"/>
-          <w:szCs w:val="22"/>
-        </w:rPr>
-        <w:t>combined together</w:t>
-      </w:r>
-      <w:proofErr w:type="gramEnd"/>
-      <w:r>
-        <w:rPr>
-          <w:rFonts w:ascii="Cambria" w:hAnsi="Cambria"/>
-          <w:sz w:val="22"/>
-          <w:szCs w:val="22"/>
-        </w:rPr>
-        <w:t xml:space="preserve"> with emoji sentiment evaluation in a way that sentiment analysis is done on the raw text using open source API while the emoji’s sentiment is evaluated using sentiment tables. Final sentiment is defined as specific combination of those two sentiments.</w:t>
-      </w:r>
-    </w:p>
-    <w:p>
-      <w:pPr>
-        <w:rPr>
-          <w:rFonts w:ascii="Cambria" w:hAnsi="Cambria"/>
-          <w:sz w:val="22"/>
-          <w:szCs w:val="22"/>
-        </w:rPr>
-      </w:pPr>
-      <w:r>
-        <w:rPr>
-          <w:rFonts w:ascii="Cambria" w:hAnsi="Cambria"/>
-          <w:sz w:val="22"/>
-          <w:szCs w:val="22"/>
-        </w:rPr>
-        <w:t>Spam filter module is equipped with two components. F</w:t>
-      </w:r>
-      <w:r>
-        <w:rPr>
-          <w:rFonts w:ascii="Cambria" w:hAnsi="Cambria"/>
-          <w:sz w:val="22"/>
-          <w:szCs w:val="22"/>
-        </w:rPr>
-        <w:t>ir</w:t>
-      </w:r>
-      <w:r>
-        <w:rPr>
-          <w:rFonts w:ascii="Cambria" w:hAnsi="Cambria"/>
-          <w:sz w:val="22"/>
-          <w:szCs w:val="22"/>
-        </w:rPr>
-        <w:t>s</w:t>
-      </w:r>
-      <w:r>
-        <w:rPr>
-          <w:rFonts w:ascii="Cambria" w:hAnsi="Cambria"/>
-          <w:sz w:val="22"/>
-          <w:szCs w:val="22"/>
-        </w:rPr>
-        <w:t>t</w:t>
-      </w:r>
-      <w:r>
-        <w:rPr>
-          <w:rFonts w:ascii="Cambria" w:hAnsi="Cambria"/>
-          <w:sz w:val="22"/>
-          <w:szCs w:val="22"/>
-        </w:rPr>
-        <w:t xml:space="preserve"> part is done as text processor using regex expressions to detect links inside the text.</w:t>
-      </w:r>
-      <w:r>
-        <w:rPr>
-          <w:rFonts w:ascii="Cambria" w:hAnsi="Cambria"/>
-          <w:sz w:val="22"/>
-          <w:szCs w:val="22"/>
-        </w:rPr>
-        <w:t xml:space="preserve"> Second part is trained Naïve Bayes machine learning model for detecting spams by checking the text context and represents more intelligent way of doing it.</w:t>
-      </w:r>
-    </w:p>
-    <w:p>
-      <w:pPr>
-        <w:rPr>
-          <w:rFonts w:ascii="Cambria" w:hAnsi="Cambria"/>
-          <w:sz w:val="22"/>
-          <w:szCs w:val="22"/>
-        </w:rPr>
-      </w:pPr>
-      <w:r>
-        <w:rPr>
-          <w:rFonts w:ascii="Cambria" w:hAnsi="Cambria"/>
-          <w:sz w:val="22"/>
-          <w:szCs w:val="22"/>
-        </w:rPr>
-        <w:t>Clustering mod</w:t>
-      </w:r>
-      <w:r>
-        <w:rPr>
-          <w:rFonts w:ascii="Cambria" w:hAnsi="Cambria"/>
-          <w:sz w:val="22"/>
-          <w:szCs w:val="22"/>
-        </w:rPr>
-        <w:t>ule is created as unsupervised machine learning model, that taking users finds optimal number of user groups. It is also equipped with visualizing part that displays groups characteristics.</w:t>
-      </w:r>
-    </w:p>
-    <w:p>
-      <w:pPr>
-        <w:rPr>
-          <w:rFonts w:ascii="Cambria" w:hAnsi="Cambria"/>
-          <w:sz w:val="22"/>
-          <w:szCs w:val="22"/>
-        </w:rPr>
-      </w:pPr>
-      <w:r>
-        <w:rPr>
-          <w:rFonts w:ascii="Cambria" w:hAnsi="Cambria"/>
-          <w:sz w:val="22"/>
-          <w:szCs w:val="22"/>
-        </w:rPr>
-        <w:t>Finally, in the API part it is described how previous models can be used in one complete API that predicts successfulness of company’s posts on social networks.</w:t>
-      </w:r>
-      <w:bookmarkStart w:id="0" w:name="_GoBack"/>
-      <w:bookmarkEnd w:id="0"/>
-    </w:p>
-    <w:p>
-      <w:pPr>
+      <w:r>
+        <w:rPr>
+          <w:rFonts w:ascii="Cambria" w:hAnsi="Cambria"/>
+          <w:sz w:val="22"/>
+          <w:szCs w:val="22"/>
+        </w:rPr>
+        <w:t>Chapter consists of three sections, each of them trying to emphasize the n</w:t>
+      </w:r>
+      <w:r>
+        <w:rPr>
+          <w:rFonts w:ascii="Cambria" w:hAnsi="Cambria"/>
+          <w:sz w:val="22"/>
+          <w:szCs w:val="22"/>
+        </w:rPr>
+        <w:t xml:space="preserve">eed for analysis of social data and </w:t>
+      </w:r>
+      <w:r>
+        <w:rPr>
+          <w:rFonts w:ascii="Cambria" w:hAnsi="Cambria"/>
+          <w:sz w:val="22"/>
+          <w:szCs w:val="22"/>
+        </w:rPr>
+        <w:t>their impact to company’s business.</w:t>
+      </w:r>
+    </w:p>
+    <w:p>
+      <w:pPr>
+        <w:pStyle w:val="ListParagraph"/>
+        <w:ind w:left="480" w:firstLine="0"/>
+        <w:rPr>
+          <w:rFonts w:ascii="Cambria" w:hAnsi="Cambria"/>
+          <w:sz w:val="22"/>
+          <w:szCs w:val="22"/>
+        </w:rPr>
+      </w:pPr>
+    </w:p>
+    <w:p>
+      <w:pPr>
+        <w:pStyle w:val="ListParagraph"/>
+        <w:numPr>
+          <w:ilvl w:val="0"/>
+          <w:numId w:val="3"/>
+        </w:numPr>
+        <w:rPr>
+          <w:rFonts w:ascii="Cambria" w:hAnsi="Cambria"/>
+          <w:sz w:val="22"/>
+          <w:szCs w:val="22"/>
+        </w:rPr>
+      </w:pPr>
+      <w:r>
+        <w:rPr>
+          <w:rFonts w:ascii="Cambria" w:hAnsi="Cambria"/>
+          <w:sz w:val="22"/>
+          <w:szCs w:val="22"/>
+        </w:rPr>
+        <w:t>Need for analysis of social networks data</w:t>
+      </w:r>
+    </w:p>
+    <w:p>
+      <w:pPr>
+        <w:pStyle w:val="ListParagraph"/>
+        <w:numPr>
+          <w:ilvl w:val="0"/>
+          <w:numId w:val="3"/>
+        </w:numPr>
+        <w:rPr>
+          <w:rFonts w:ascii="Cambria" w:hAnsi="Cambria"/>
+          <w:sz w:val="22"/>
+          <w:szCs w:val="22"/>
+        </w:rPr>
+      </w:pPr>
+      <w:bookmarkStart w:id="3" w:name="_Hlk497659453"/>
+      <w:r>
+        <w:rPr>
+          <w:rFonts w:ascii="Cambria" w:hAnsi="Cambria"/>
+          <w:sz w:val="22"/>
+          <w:szCs w:val="22"/>
+        </w:rPr>
+        <w:t>Applications of social data analytics in various companies</w:t>
+      </w:r>
+      <w:bookmarkEnd w:id="3"/>
+    </w:p>
+    <w:p>
+      <w:pPr>
+        <w:pStyle w:val="ListParagraph"/>
+        <w:numPr>
+          <w:ilvl w:val="0"/>
+          <w:numId w:val="3"/>
+        </w:numPr>
+        <w:rPr>
+          <w:rFonts w:ascii="Cambria" w:hAnsi="Cambria"/>
+          <w:sz w:val="22"/>
+          <w:szCs w:val="22"/>
+        </w:rPr>
+      </w:pPr>
+      <w:bookmarkStart w:id="4" w:name="_Hlk497659482"/>
+      <w:r>
+        <w:rPr>
+          <w:rFonts w:ascii="Cambria" w:hAnsi="Cambria"/>
+          <w:sz w:val="22"/>
+          <w:szCs w:val="22"/>
+        </w:rPr>
+        <w:t>Methods and tools used for social data analytics</w:t>
+      </w:r>
+    </w:p>
+    <w:bookmarkEnd w:id="4"/>
+    <w:p>
+      <w:pPr>
+        <w:ind w:firstLine="0"/>
+        <w:rPr>
+          <w:rFonts w:ascii="Cambria" w:hAnsi="Cambria"/>
+          <w:sz w:val="22"/>
+          <w:szCs w:val="22"/>
+        </w:rPr>
+      </w:pPr>
+    </w:p>
+    <w:p>
+      <w:pPr>
+        <w:ind w:firstLine="0"/>
+        <w:rPr>
+          <w:rFonts w:ascii="Cambria" w:hAnsi="Cambria"/>
+          <w:sz w:val="22"/>
+          <w:szCs w:val="22"/>
+        </w:rPr>
+      </w:pPr>
+    </w:p>
+    <w:p>
+      <w:pPr>
+        <w:pStyle w:val="Heading2"/>
+        <w:rPr>
+          <w:rFonts w:ascii="Cambria" w:hAnsi="Cambria"/>
+          <w:b/>
+          <w:color w:val="auto"/>
+          <w:sz w:val="29"/>
+          <w:szCs w:val="29"/>
+        </w:rPr>
+      </w:pPr>
+      <w:bookmarkStart w:id="5" w:name="_Toc497660493"/>
+      <w:r>
+        <w:rPr>
+          <w:rFonts w:ascii="Cambria" w:hAnsi="Cambria"/>
+          <w:b/>
+          <w:color w:val="auto"/>
+          <w:sz w:val="29"/>
+          <w:szCs w:val="29"/>
+        </w:rPr>
+        <w:t>2.1</w:t>
+      </w:r>
+      <w:r>
+        <w:rPr>
+          <w:rFonts w:ascii="Cambria" w:hAnsi="Cambria"/>
+          <w:b/>
+          <w:color w:val="auto"/>
+          <w:sz w:val="29"/>
+          <w:szCs w:val="29"/>
+        </w:rPr>
+        <w:t xml:space="preserve">     </w:t>
+      </w:r>
+      <w:r>
+        <w:rPr>
+          <w:rFonts w:ascii="Cambria" w:hAnsi="Cambria"/>
+          <w:b/>
+          <w:color w:val="auto"/>
+          <w:sz w:val="29"/>
+          <w:szCs w:val="29"/>
+        </w:rPr>
+        <w:t>Need for analysis of social data</w:t>
+      </w:r>
+      <w:bookmarkEnd w:id="5"/>
+    </w:p>
+    <w:p>
+      <w:pPr>
+        <w:ind w:firstLine="0"/>
+        <w:rPr>
+          <w:rFonts w:ascii="Cambria" w:hAnsi="Cambria"/>
+          <w:sz w:val="22"/>
+          <w:szCs w:val="22"/>
+        </w:rPr>
+      </w:pPr>
+    </w:p>
+    <w:p>
+      <w:pPr>
+        <w:ind w:firstLine="0"/>
+        <w:rPr>
+          <w:rFonts w:ascii="Cambria" w:hAnsi="Cambria"/>
+          <w:sz w:val="22"/>
+          <w:szCs w:val="22"/>
+        </w:rPr>
+      </w:pPr>
+      <w:r>
+        <w:rPr>
+          <w:rFonts w:ascii="Cambria" w:hAnsi="Cambria"/>
+          <w:sz w:val="22"/>
+          <w:szCs w:val="22"/>
+        </w:rPr>
+        <w:tab/>
+      </w:r>
+      <w:r>
+        <w:rPr>
+          <w:rFonts w:ascii="Cambria" w:hAnsi="Cambria"/>
+          <w:sz w:val="22"/>
+          <w:szCs w:val="22"/>
+        </w:rPr>
+        <w:t>Social media gives businesses an unprece</w:t>
+      </w:r>
+      <w:bookmarkStart w:id="6" w:name="_GoBack"/>
+      <w:bookmarkEnd w:id="6"/>
+      <w:r>
+        <w:rPr>
+          <w:rFonts w:ascii="Cambria" w:hAnsi="Cambria"/>
+          <w:sz w:val="22"/>
+          <w:szCs w:val="22"/>
+        </w:rPr>
+        <w:t>dented opportunity for connecting with customers and prospects. While there are numerous social networks that provide you with a vast array of tools for providing customer service, exp</w:t>
+      </w:r>
+      <w:r>
+        <w:rPr>
+          <w:rFonts w:ascii="Cambria" w:hAnsi="Cambria"/>
+          <w:sz w:val="22"/>
+          <w:szCs w:val="22"/>
+        </w:rPr>
+        <w:t xml:space="preserve">laining how your products work </w:t>
+      </w:r>
+      <w:r>
+        <w:rPr>
+          <w:rFonts w:ascii="Cambria" w:hAnsi="Cambria"/>
+          <w:sz w:val="22"/>
+          <w:szCs w:val="22"/>
+        </w:rPr>
+        <w:t>and much more, it’s important to realize that simply having a social media presence is no guarantee of success</w:t>
+      </w:r>
+      <w:r>
+        <w:rPr>
+          <w:rFonts w:ascii="Cambria" w:hAnsi="Cambria"/>
+          <w:sz w:val="22"/>
+          <w:szCs w:val="22"/>
+        </w:rPr>
+        <w:t xml:space="preserve">.  It is essential to test and track your results so that you </w:t>
+      </w:r>
+      <w:r>
+        <w:rPr>
+          <w:rFonts w:ascii="Cambria" w:hAnsi="Cambria"/>
+          <w:sz w:val="22"/>
+          <w:szCs w:val="22"/>
+        </w:rPr>
+        <w:t xml:space="preserve">can discover the most effective </w:t>
+      </w:r>
+      <w:r>
+        <w:rPr>
+          <w:rFonts w:ascii="Cambria" w:hAnsi="Cambria"/>
+          <w:sz w:val="22"/>
+          <w:szCs w:val="22"/>
+        </w:rPr>
+        <w:t>strategies</w:t>
+      </w:r>
+      <w:r>
+        <w:rPr>
+          <w:rFonts w:ascii="Cambria" w:hAnsi="Cambria"/>
+          <w:sz w:val="22"/>
+          <w:szCs w:val="22"/>
+        </w:rPr>
+        <w:t xml:space="preserve"> and that is why analytics of social data are so important. </w:t>
+      </w:r>
+    </w:p>
+    <w:p>
+      <w:pPr>
+        <w:ind w:firstLine="0"/>
+        <w:rPr>
+          <w:rFonts w:ascii="Cambria" w:hAnsi="Cambria"/>
+          <w:sz w:val="22"/>
+          <w:szCs w:val="22"/>
+        </w:rPr>
+      </w:pPr>
+    </w:p>
+    <w:p>
+      <w:pPr>
+        <w:ind w:firstLine="0"/>
+        <w:rPr>
+          <w:rFonts w:ascii="Cambria" w:hAnsi="Cambria"/>
+          <w:sz w:val="22"/>
+          <w:szCs w:val="22"/>
+        </w:rPr>
+      </w:pPr>
+    </w:p>
+    <w:p>
+      <w:pPr>
+        <w:ind w:firstLine="0"/>
+        <w:rPr>
+          <w:rFonts w:ascii="Cambria" w:hAnsi="Cambria"/>
+          <w:sz w:val="22"/>
+          <w:szCs w:val="22"/>
+        </w:rPr>
+      </w:pPr>
+    </w:p>
+    <w:p>
+      <w:pPr>
+        <w:ind w:firstLine="0"/>
+        <w:rPr>
+          <w:rFonts w:ascii="Cambria" w:hAnsi="Cambria"/>
+          <w:sz w:val="22"/>
+          <w:szCs w:val="22"/>
+        </w:rPr>
+      </w:pPr>
+    </w:p>
+    <w:p>
+      <w:pPr>
+        <w:pStyle w:val="Heading2"/>
+        <w:rPr>
+          <w:rFonts w:ascii="Cambria" w:hAnsi="Cambria"/>
+          <w:b/>
+          <w:color w:val="auto"/>
+          <w:sz w:val="29"/>
+          <w:szCs w:val="29"/>
+        </w:rPr>
+      </w:pPr>
+      <w:bookmarkStart w:id="7" w:name="_Toc497660494"/>
+      <w:r>
+        <w:rPr>
+          <w:rFonts w:ascii="Cambria" w:hAnsi="Cambria"/>
+          <w:b/>
+          <w:color w:val="auto"/>
+          <w:sz w:val="29"/>
+          <w:szCs w:val="29"/>
+        </w:rPr>
+        <w:t>2.2</w:t>
+      </w:r>
+      <w:r>
+        <w:rPr>
+          <w:rFonts w:ascii="Cambria" w:hAnsi="Cambria"/>
+          <w:b/>
+          <w:color w:val="auto"/>
+          <w:sz w:val="29"/>
+          <w:szCs w:val="29"/>
+        </w:rPr>
+        <w:t xml:space="preserve">     </w:t>
+      </w:r>
+      <w:r>
+        <w:rPr>
+          <w:rFonts w:ascii="Cambria" w:hAnsi="Cambria"/>
+          <w:b/>
+          <w:color w:val="auto"/>
+          <w:sz w:val="29"/>
+          <w:szCs w:val="29"/>
+        </w:rPr>
+        <w:t>Applications of social data analytics in various companies</w:t>
+      </w:r>
+      <w:bookmarkEnd w:id="7"/>
+    </w:p>
+    <w:p>
+      <w:pPr>
+        <w:ind w:firstLine="0"/>
+        <w:rPr>
+          <w:rFonts w:ascii="Cambria" w:hAnsi="Cambria"/>
+          <w:sz w:val="22"/>
+          <w:szCs w:val="22"/>
+        </w:rPr>
+      </w:pPr>
+    </w:p>
+    <w:p>
+      <w:pPr>
+        <w:ind w:firstLine="0"/>
+        <w:rPr>
+          <w:rFonts w:ascii="Cambria" w:hAnsi="Cambria"/>
+          <w:sz w:val="22"/>
+          <w:szCs w:val="22"/>
+        </w:rPr>
+      </w:pPr>
+    </w:p>
+    <w:p>
+      <w:pPr>
+        <w:ind w:firstLine="0"/>
+        <w:rPr>
+          <w:rFonts w:ascii="Cambria" w:hAnsi="Cambria"/>
+          <w:sz w:val="22"/>
+          <w:szCs w:val="22"/>
+        </w:rPr>
+      </w:pPr>
+    </w:p>
+    <w:p>
+      <w:pPr>
+        <w:ind w:firstLine="0"/>
+        <w:rPr>
+          <w:rFonts w:ascii="Cambria" w:hAnsi="Cambria"/>
+          <w:sz w:val="22"/>
+          <w:szCs w:val="22"/>
+        </w:rPr>
+      </w:pPr>
+    </w:p>
+    <w:p>
+      <w:pPr>
+        <w:pStyle w:val="Heading2"/>
+        <w:rPr>
+          <w:rFonts w:ascii="Cambria" w:hAnsi="Cambria"/>
+          <w:b/>
+          <w:color w:val="auto"/>
+          <w:sz w:val="29"/>
+          <w:szCs w:val="29"/>
+        </w:rPr>
+      </w:pPr>
+      <w:bookmarkStart w:id="8" w:name="_Toc497660495"/>
+      <w:r>
+        <w:rPr>
+          <w:rFonts w:ascii="Cambria" w:hAnsi="Cambria"/>
+          <w:b/>
+          <w:color w:val="auto"/>
+          <w:sz w:val="29"/>
+          <w:szCs w:val="29"/>
+        </w:rPr>
+        <w:lastRenderedPageBreak/>
+        <w:t xml:space="preserve">2.3     </w:t>
+      </w:r>
+      <w:r>
+        <w:rPr>
+          <w:rFonts w:ascii="Cambria" w:hAnsi="Cambria"/>
+          <w:b/>
+          <w:color w:val="auto"/>
+          <w:sz w:val="29"/>
+          <w:szCs w:val="29"/>
+        </w:rPr>
+        <w:t>Methods and tools used for social data analytics</w:t>
+      </w:r>
+      <w:bookmarkEnd w:id="8"/>
+    </w:p>
+    <w:p>
+      <w:pPr>
+        <w:ind w:firstLine="0"/>
+        <w:rPr>
+          <w:rFonts w:ascii="Cambria" w:hAnsi="Cambria"/>
+          <w:sz w:val="22"/>
+          <w:szCs w:val="22"/>
+        </w:rPr>
+      </w:pPr>
+    </w:p>
+    <w:p>
+      <w:pPr>
+        <w:ind w:firstLine="0"/>
+        <w:rPr>
+          <w:rFonts w:ascii="Cambria" w:hAnsi="Cambria"/>
+          <w:sz w:val="22"/>
+          <w:szCs w:val="22"/>
+        </w:rPr>
+      </w:pPr>
+    </w:p>
+    <w:p>
+      <w:pPr>
+        <w:ind w:firstLine="0"/>
+        <w:rPr>
+          <w:rFonts w:ascii="Cambria" w:hAnsi="Cambria"/>
+          <w:sz w:val="22"/>
+          <w:szCs w:val="22"/>
+        </w:rPr>
+      </w:pPr>
+    </w:p>
+    <w:p>
+      <w:pPr>
+        <w:ind w:firstLine="0"/>
+        <w:rPr>
+          <w:rFonts w:ascii="Cambria" w:hAnsi="Cambria"/>
+          <w:sz w:val="22"/>
+          <w:szCs w:val="22"/>
+        </w:rPr>
+      </w:pPr>
+    </w:p>
+    <w:p>
+      <w:pPr>
+        <w:ind w:firstLine="0"/>
+        <w:rPr>
+          <w:rFonts w:ascii="Cambria" w:hAnsi="Cambria"/>
+          <w:sz w:val="22"/>
+          <w:szCs w:val="22"/>
+        </w:rPr>
+      </w:pPr>
+    </w:p>
+    <w:p>
+      <w:pPr>
+        <w:ind w:firstLine="0"/>
+        <w:rPr>
+          <w:rFonts w:ascii="Cambria" w:hAnsi="Cambria"/>
+          <w:sz w:val="22"/>
+          <w:szCs w:val="22"/>
+        </w:rPr>
+      </w:pPr>
+    </w:p>
+    <w:p>
+      <w:pPr>
+        <w:ind w:firstLine="0"/>
+        <w:rPr>
+          <w:rFonts w:ascii="Cambria" w:hAnsi="Cambria"/>
+          <w:sz w:val="22"/>
+          <w:szCs w:val="22"/>
+        </w:rPr>
+      </w:pPr>
+    </w:p>
+    <w:p>
+      <w:pPr>
+        <w:ind w:firstLine="0"/>
+        <w:rPr>
+          <w:rFonts w:ascii="Cambria" w:hAnsi="Cambria"/>
+          <w:sz w:val="22"/>
+          <w:szCs w:val="22"/>
+        </w:rPr>
+      </w:pPr>
+    </w:p>
+    <w:p>
+      <w:pPr>
+        <w:ind w:firstLine="0"/>
+        <w:rPr>
+          <w:rFonts w:ascii="Cambria" w:hAnsi="Cambria"/>
+          <w:sz w:val="22"/>
+          <w:szCs w:val="22"/>
+        </w:rPr>
+      </w:pPr>
+    </w:p>
+    <w:p>
+      <w:pPr>
+        <w:ind w:firstLine="0"/>
+        <w:rPr>
+          <w:rFonts w:ascii="Cambria" w:hAnsi="Cambria"/>
+          <w:sz w:val="22"/>
+          <w:szCs w:val="22"/>
+        </w:rPr>
+      </w:pPr>
+    </w:p>
+    <w:p>
+      <w:pPr>
+        <w:ind w:firstLine="0"/>
+        <w:rPr>
+          <w:rFonts w:ascii="Cambria" w:hAnsi="Cambria"/>
+          <w:sz w:val="22"/>
+          <w:szCs w:val="22"/>
+        </w:rPr>
+      </w:pPr>
+    </w:p>
+    <w:p>
+      <w:pPr>
+        <w:ind w:firstLine="0"/>
+        <w:rPr>
+          <w:rFonts w:ascii="Cambria" w:hAnsi="Cambria"/>
+          <w:sz w:val="22"/>
+          <w:szCs w:val="22"/>
+        </w:rPr>
+      </w:pPr>
+    </w:p>
+    <w:p>
+      <w:pPr>
+        <w:ind w:firstLine="0"/>
+        <w:rPr>
+          <w:rFonts w:ascii="Cambria" w:hAnsi="Cambria"/>
+          <w:sz w:val="22"/>
+          <w:szCs w:val="22"/>
+        </w:rPr>
+      </w:pPr>
+    </w:p>
+    <w:p>
+      <w:pPr>
+        <w:ind w:firstLine="0"/>
+        <w:rPr>
+          <w:rFonts w:ascii="Cambria" w:hAnsi="Cambria"/>
+          <w:sz w:val="22"/>
+          <w:szCs w:val="22"/>
+        </w:rPr>
+      </w:pPr>
+    </w:p>
+    <w:p>
+      <w:pPr>
+        <w:ind w:firstLine="0"/>
+        <w:rPr>
+          <w:rFonts w:ascii="Cambria" w:hAnsi="Cambria"/>
+          <w:sz w:val="22"/>
+          <w:szCs w:val="22"/>
+        </w:rPr>
+      </w:pPr>
+    </w:p>
+    <w:p>
+      <w:pPr>
+        <w:ind w:firstLine="0"/>
+        <w:rPr>
+          <w:rFonts w:ascii="Cambria" w:hAnsi="Cambria"/>
+          <w:sz w:val="22"/>
+          <w:szCs w:val="22"/>
+        </w:rPr>
+      </w:pPr>
+    </w:p>
+    <w:p>
+      <w:pPr>
+        <w:ind w:firstLine="0"/>
+        <w:rPr>
+          <w:rFonts w:ascii="Cambria" w:hAnsi="Cambria"/>
+          <w:sz w:val="22"/>
+          <w:szCs w:val="22"/>
+        </w:rPr>
+      </w:pPr>
+    </w:p>
+    <w:p>
+      <w:pPr>
+        <w:ind w:firstLine="0"/>
+        <w:rPr>
+          <w:rFonts w:ascii="Cambria" w:hAnsi="Cambria"/>
+          <w:sz w:val="22"/>
+          <w:szCs w:val="22"/>
+        </w:rPr>
+      </w:pPr>
+    </w:p>
+    <w:p>
+      <w:pPr>
+        <w:ind w:firstLine="0"/>
+        <w:rPr>
+          <w:rFonts w:ascii="Cambria" w:hAnsi="Cambria"/>
+          <w:sz w:val="22"/>
+          <w:szCs w:val="22"/>
+        </w:rPr>
+      </w:pPr>
+    </w:p>
+    <w:p>
+      <w:pPr>
+        <w:ind w:firstLine="0"/>
+        <w:rPr>
+          <w:rFonts w:ascii="Cambria" w:hAnsi="Cambria"/>
+          <w:sz w:val="22"/>
+          <w:szCs w:val="22"/>
+        </w:rPr>
+      </w:pPr>
+    </w:p>
+    <w:p>
+      <w:pPr>
+        <w:ind w:firstLine="0"/>
+        <w:rPr>
+          <w:rFonts w:ascii="Cambria" w:hAnsi="Cambria"/>
+          <w:sz w:val="22"/>
+          <w:szCs w:val="22"/>
+        </w:rPr>
+      </w:pPr>
+    </w:p>
+    <w:p>
+      <w:pPr>
+        <w:ind w:firstLine="0"/>
+        <w:rPr>
+          <w:rFonts w:ascii="Cambria" w:hAnsi="Cambria"/>
+          <w:sz w:val="22"/>
+          <w:szCs w:val="22"/>
+        </w:rPr>
+      </w:pPr>
+    </w:p>
+    <w:p>
+      <w:pPr>
+        <w:ind w:firstLine="0"/>
+        <w:rPr>
+          <w:rFonts w:ascii="Cambria" w:hAnsi="Cambria"/>
+          <w:sz w:val="22"/>
+          <w:szCs w:val="22"/>
+        </w:rPr>
+      </w:pPr>
+    </w:p>
+    <w:p>
+      <w:pPr>
+        <w:ind w:firstLine="0"/>
+        <w:rPr>
+          <w:rFonts w:ascii="Cambria" w:hAnsi="Cambria"/>
+          <w:sz w:val="22"/>
+          <w:szCs w:val="22"/>
+        </w:rPr>
+      </w:pPr>
+    </w:p>
+    <w:p>
+      <w:pPr>
+        <w:ind w:firstLine="0"/>
+        <w:rPr>
+          <w:rFonts w:ascii="Cambria" w:hAnsi="Cambria"/>
+          <w:sz w:val="22"/>
+          <w:szCs w:val="22"/>
+        </w:rPr>
+      </w:pPr>
+    </w:p>
+    <w:p>
+      <w:pPr>
+        <w:ind w:firstLine="0"/>
+        <w:rPr>
+          <w:rFonts w:ascii="Cambria" w:hAnsi="Cambria"/>
+          <w:sz w:val="22"/>
+          <w:szCs w:val="22"/>
+        </w:rPr>
+      </w:pPr>
+    </w:p>
+    <w:p>
+      <w:pPr>
+        <w:ind w:firstLine="0"/>
+        <w:rPr>
+          <w:rFonts w:ascii="Cambria" w:hAnsi="Cambria"/>
+          <w:sz w:val="22"/>
+          <w:szCs w:val="22"/>
+        </w:rPr>
+      </w:pPr>
+    </w:p>
+    <w:p>
+      <w:pPr>
+        <w:ind w:firstLine="0"/>
+        <w:rPr>
+          <w:rFonts w:ascii="Cambria" w:hAnsi="Cambria"/>
+          <w:sz w:val="22"/>
+          <w:szCs w:val="22"/>
+        </w:rPr>
+      </w:pPr>
+    </w:p>
+    <w:p>
+      <w:pPr>
+        <w:ind w:firstLine="0"/>
+        <w:rPr>
+          <w:rFonts w:ascii="Cambria" w:hAnsi="Cambria"/>
+          <w:sz w:val="22"/>
+          <w:szCs w:val="22"/>
+        </w:rPr>
+      </w:pPr>
+    </w:p>
+    <w:p>
+      <w:pPr>
+        <w:ind w:firstLine="0"/>
+        <w:rPr>
+          <w:rFonts w:ascii="Cambria" w:hAnsi="Cambria"/>
+          <w:sz w:val="22"/>
+          <w:szCs w:val="22"/>
+        </w:rPr>
+      </w:pPr>
+    </w:p>
+    <w:p>
+      <w:pPr>
+        <w:ind w:firstLine="0"/>
+        <w:rPr>
+          <w:rFonts w:ascii="Cambria" w:hAnsi="Cambria"/>
+          <w:sz w:val="22"/>
+          <w:szCs w:val="22"/>
+        </w:rPr>
+      </w:pPr>
+    </w:p>
+    <w:p>
+      <w:pPr>
+        <w:ind w:firstLine="0"/>
+        <w:rPr>
+          <w:rFonts w:ascii="Cambria" w:hAnsi="Cambria"/>
+          <w:sz w:val="22"/>
+          <w:szCs w:val="22"/>
+        </w:rPr>
+      </w:pPr>
+    </w:p>
+    <w:p>
+      <w:pPr>
+        <w:ind w:firstLine="0"/>
+        <w:rPr>
+          <w:rFonts w:ascii="Cambria" w:hAnsi="Cambria"/>
+          <w:sz w:val="22"/>
+          <w:szCs w:val="22"/>
+        </w:rPr>
+      </w:pPr>
+    </w:p>
+    <w:p>
+      <w:pPr>
+        <w:ind w:firstLine="0"/>
+        <w:rPr>
+          <w:rFonts w:ascii="Cambria" w:hAnsi="Cambria"/>
+          <w:sz w:val="22"/>
+          <w:szCs w:val="22"/>
+        </w:rPr>
+      </w:pPr>
+    </w:p>
+    <w:p>
+      <w:pPr>
+        <w:ind w:firstLine="0"/>
+        <w:rPr>
+          <w:rFonts w:ascii="Cambria" w:hAnsi="Cambria"/>
+          <w:sz w:val="22"/>
+          <w:szCs w:val="22"/>
+        </w:rPr>
+      </w:pPr>
+    </w:p>
+    <w:p>
+      <w:pPr>
+        <w:ind w:firstLine="0"/>
+        <w:rPr>
+          <w:rFonts w:ascii="Cambria" w:hAnsi="Cambria"/>
+          <w:sz w:val="22"/>
+          <w:szCs w:val="22"/>
+        </w:rPr>
+      </w:pPr>
+    </w:p>
+    <w:p>
+      <w:pPr>
+        <w:ind w:firstLine="0"/>
+        <w:rPr>
+          <w:rFonts w:ascii="Cambria" w:hAnsi="Cambria"/>
+          <w:sz w:val="22"/>
+          <w:szCs w:val="22"/>
+        </w:rPr>
+      </w:pPr>
+    </w:p>
+    <w:p>
+      <w:pPr>
+        <w:ind w:firstLine="0"/>
+        <w:rPr>
+          <w:rFonts w:ascii="Cambria" w:hAnsi="Cambria"/>
+          <w:sz w:val="22"/>
+          <w:szCs w:val="22"/>
+        </w:rPr>
+      </w:pPr>
+    </w:p>
+    <w:p>
+      <w:pPr>
+        <w:ind w:firstLine="0"/>
+        <w:rPr>
+          <w:rFonts w:ascii="Cambria" w:hAnsi="Cambria"/>
+          <w:sz w:val="22"/>
+          <w:szCs w:val="22"/>
+        </w:rPr>
+      </w:pPr>
+    </w:p>
+    <w:p>
+      <w:pPr>
+        <w:ind w:firstLine="0"/>
+        <w:rPr>
+          <w:rFonts w:ascii="Cambria" w:hAnsi="Cambria"/>
+          <w:sz w:val="22"/>
+          <w:szCs w:val="22"/>
+        </w:rPr>
+      </w:pPr>
+    </w:p>
+    <w:p>
+      <w:pPr>
+        <w:ind w:firstLine="0"/>
         <w:rPr>
           <w:rFonts w:ascii="Cambria" w:hAnsi="Cambria"/>
           <w:sz w:val="22"/>
@@ -3911,6 +5225,449 @@
     </w:sectPr>
   </w:body>
 </w:document>
+</file>
+
+<file path=word/numbering.xml><?xml version="1.0" encoding="utf-8"?>
+<w:numbering xmlns:wpc="http://schemas.microsoft.com/office/word/2010/wordprocessingCanvas" xmlns:cx="http://schemas.microsoft.com/office/drawing/2014/chartex" xmlns:cx1="http://schemas.microsoft.com/office/drawing/2015/9/8/chartex" xmlns:cx2="http://schemas.microsoft.com/office/drawing/2015/10/21/chartex" xmlns:cx3="http://schemas.microsoft.com/office/drawing/2016/5/9/chartex" xmlns:cx4="http://schemas.microsoft.com/office/drawing/2016/5/10/chartex" xmlns:cx5="http://schemas.microsoft.com/office/drawing/2016/5/11/chartex" xmlns:cx6="http://schemas.microsoft.com/office/drawing/2016/5/12/chartex" xmlns:cx7="http://schemas.microsoft.com/office/drawing/2016/5/13/chartex" xmlns:cx8="http://schemas.microsoft.com/office/drawing/2016/5/14/chartex" xmlns:mc="http://schemas.openxmlformats.org/markup-compatibility/2006" xmlns:aink="http://schemas.microsoft.com/office/drawing/2016/ink" xmlns:am3d="http://schemas.microsoft.com/office/drawing/2017/model3d" xmlns:o="urn:schemas-microsoft-com:office:office" xmlns:r="http://schemas.openxmlformats.org/officeDocument/2006/relationships" xmlns:m="http://schemas.openxmlformats.org/officeDocument/2006/math" xmlns:v="urn:schemas-microsoft-com:vml" xmlns:wp14="http://schemas.microsoft.com/office/word/2010/wordprocessingDrawing" xmlns:wp="http://schemas.openxmlformats.org/drawingml/2006/wordprocessingDrawing" xmlns:w10="urn:schemas-microsoft-com:office:word" xmlns:w="http://schemas.openxmlformats.org/wordprocessingml/2006/main" xmlns:w14="http://schemas.microsoft.com/office/word/2010/wordml" xmlns:w15="http://schemas.microsoft.com/office/word/2012/wordml" xmlns:w16cid="http://schemas.microsoft.com/office/word/2016/wordml/cid" xmlns:w16se="http://schemas.microsoft.com/office/word/2015/wordml/symex" xmlns:wpg="http://schemas.microsoft.com/office/word/2010/wordprocessingGroup" xmlns:wpi="http://schemas.microsoft.com/office/word/2010/wordprocessingInk" xmlns:wne="http://schemas.microsoft.com/office/word/2006/wordml" xmlns:wps="http://schemas.microsoft.com/office/word/2010/wordprocessingShape" mc:Ignorable="w14 w15 w16se w16cid wp14">
+  <w:abstractNum w:abstractNumId="0" w15:restartNumberingAfterBreak="0">
+    <w:nsid w:val="0C507C31"/>
+    <w:multiLevelType w:val="hybridMultilevel"/>
+    <w:tmpl w:val="76B21994"/>
+    <w:lvl w:ilvl="0" w:tplc="FB72033A">
+      <w:start w:val="1"/>
+      <w:numFmt w:val="decimal"/>
+      <w:lvlText w:val="%1."/>
+      <w:lvlJc w:val="left"/>
+      <w:pPr>
+        <w:ind w:left="720" w:hanging="360"/>
+      </w:pPr>
+      <w:rPr>
+        <w:rFonts w:ascii="Cambria" w:eastAsia="Cambria" w:hAnsi="Cambria" w:cs="Cambria"/>
+        <w:b w:val="0"/>
+        <w:i w:val="0"/>
+        <w:strike w:val="0"/>
+        <w:dstrike w:val="0"/>
+        <w:color w:val="000000"/>
+        <w:sz w:val="22"/>
+        <w:szCs w:val="22"/>
+        <w:u w:val="none" w:color="000000"/>
+        <w:bdr w:val="none" w:sz="0" w:space="0" w:color="auto"/>
+        <w:shd w:val="clear" w:color="auto" w:fill="auto"/>
+        <w:vertAlign w:val="baseline"/>
+      </w:rPr>
+    </w:lvl>
+    <w:lvl w:ilvl="1" w:tplc="04090019" w:tentative="1">
+      <w:start w:val="1"/>
+      <w:numFmt w:val="lowerLetter"/>
+      <w:lvlText w:val="%2."/>
+      <w:lvlJc w:val="left"/>
+      <w:pPr>
+        <w:ind w:left="1440" w:hanging="360"/>
+      </w:pPr>
+    </w:lvl>
+    <w:lvl w:ilvl="2" w:tplc="0409001B" w:tentative="1">
+      <w:start w:val="1"/>
+      <w:numFmt w:val="lowerRoman"/>
+      <w:lvlText w:val="%3."/>
+      <w:lvlJc w:val="right"/>
+      <w:pPr>
+        <w:ind w:left="2160" w:hanging="180"/>
+      </w:pPr>
+    </w:lvl>
+    <w:lvl w:ilvl="3" w:tplc="0409000F" w:tentative="1">
+      <w:start w:val="1"/>
+      <w:numFmt w:val="decimal"/>
+      <w:lvlText w:val="%4."/>
+      <w:lvlJc w:val="left"/>
+      <w:pPr>
+        <w:ind w:left="2880" w:hanging="360"/>
+      </w:pPr>
+    </w:lvl>
+    <w:lvl w:ilvl="4" w:tplc="04090019" w:tentative="1">
+      <w:start w:val="1"/>
+      <w:numFmt w:val="lowerLetter"/>
+      <w:lvlText w:val="%5."/>
+      <w:lvlJc w:val="left"/>
+      <w:pPr>
+        <w:ind w:left="3600" w:hanging="360"/>
+      </w:pPr>
+    </w:lvl>
+    <w:lvl w:ilvl="5" w:tplc="0409001B" w:tentative="1">
+      <w:start w:val="1"/>
+      <w:numFmt w:val="lowerRoman"/>
+      <w:lvlText w:val="%6."/>
+      <w:lvlJc w:val="right"/>
+      <w:pPr>
+        <w:ind w:left="4320" w:hanging="180"/>
+      </w:pPr>
+    </w:lvl>
+    <w:lvl w:ilvl="6" w:tplc="0409000F" w:tentative="1">
+      <w:start w:val="1"/>
+      <w:numFmt w:val="decimal"/>
+      <w:lvlText w:val="%7."/>
+      <w:lvlJc w:val="left"/>
+      <w:pPr>
+        <w:ind w:left="5040" w:hanging="360"/>
+      </w:pPr>
+    </w:lvl>
+    <w:lvl w:ilvl="7" w:tplc="04090019" w:tentative="1">
+      <w:start w:val="1"/>
+      <w:numFmt w:val="lowerLetter"/>
+      <w:lvlText w:val="%8."/>
+      <w:lvlJc w:val="left"/>
+      <w:pPr>
+        <w:ind w:left="5760" w:hanging="360"/>
+      </w:pPr>
+    </w:lvl>
+    <w:lvl w:ilvl="8" w:tplc="0409001B" w:tentative="1">
+      <w:start w:val="1"/>
+      <w:numFmt w:val="lowerRoman"/>
+      <w:lvlText w:val="%9."/>
+      <w:lvlJc w:val="right"/>
+      <w:pPr>
+        <w:ind w:left="6480" w:hanging="180"/>
+      </w:pPr>
+    </w:lvl>
+  </w:abstractNum>
+  <w:abstractNum w:abstractNumId="1" w15:restartNumberingAfterBreak="0">
+    <w:nsid w:val="2BEF3560"/>
+    <w:multiLevelType w:val="multilevel"/>
+    <w:tmpl w:val="C826F86A"/>
+    <w:lvl w:ilvl="0">
+      <w:start w:val="1"/>
+      <w:numFmt w:val="decimal"/>
+      <w:lvlText w:val="%1"/>
+      <w:lvlJc w:val="left"/>
+      <w:pPr>
+        <w:ind w:left="480" w:hanging="480"/>
+      </w:pPr>
+      <w:rPr>
+        <w:rFonts w:hint="default"/>
+      </w:rPr>
+    </w:lvl>
+    <w:lvl w:ilvl="1">
+      <w:start w:val="1"/>
+      <w:numFmt w:val="decimal"/>
+      <w:lvlText w:val="%1.%2"/>
+      <w:lvlJc w:val="left"/>
+      <w:pPr>
+        <w:ind w:left="720" w:hanging="720"/>
+      </w:pPr>
+      <w:rPr>
+        <w:rFonts w:hint="default"/>
+      </w:rPr>
+    </w:lvl>
+    <w:lvl w:ilvl="2">
+      <w:start w:val="1"/>
+      <w:numFmt w:val="decimal"/>
+      <w:lvlText w:val="%1.%2.%3"/>
+      <w:lvlJc w:val="left"/>
+      <w:pPr>
+        <w:ind w:left="720" w:hanging="720"/>
+      </w:pPr>
+      <w:rPr>
+        <w:rFonts w:hint="default"/>
+      </w:rPr>
+    </w:lvl>
+    <w:lvl w:ilvl="3">
+      <w:start w:val="1"/>
+      <w:numFmt w:val="decimal"/>
+      <w:lvlText w:val="%1.%2.%3.%4"/>
+      <w:lvlJc w:val="left"/>
+      <w:pPr>
+        <w:ind w:left="1080" w:hanging="1080"/>
+      </w:pPr>
+      <w:rPr>
+        <w:rFonts w:hint="default"/>
+      </w:rPr>
+    </w:lvl>
+    <w:lvl w:ilvl="4">
+      <w:start w:val="1"/>
+      <w:numFmt w:val="decimal"/>
+      <w:lvlText w:val="%1.%2.%3.%4.%5"/>
+      <w:lvlJc w:val="left"/>
+      <w:pPr>
+        <w:ind w:left="1440" w:hanging="1440"/>
+      </w:pPr>
+      <w:rPr>
+        <w:rFonts w:hint="default"/>
+      </w:rPr>
+    </w:lvl>
+    <w:lvl w:ilvl="5">
+      <w:start w:val="1"/>
+      <w:numFmt w:val="decimal"/>
+      <w:lvlText w:val="%1.%2.%3.%4.%5.%6"/>
+      <w:lvlJc w:val="left"/>
+      <w:pPr>
+        <w:ind w:left="1440" w:hanging="1440"/>
+      </w:pPr>
+      <w:rPr>
+        <w:rFonts w:hint="default"/>
+      </w:rPr>
+    </w:lvl>
+    <w:lvl w:ilvl="6">
+      <w:start w:val="1"/>
+      <w:numFmt w:val="decimal"/>
+      <w:lvlText w:val="%1.%2.%3.%4.%5.%6.%7"/>
+      <w:lvlJc w:val="left"/>
+      <w:pPr>
+        <w:ind w:left="1800" w:hanging="1800"/>
+      </w:pPr>
+      <w:rPr>
+        <w:rFonts w:hint="default"/>
+      </w:rPr>
+    </w:lvl>
+    <w:lvl w:ilvl="7">
+      <w:start w:val="1"/>
+      <w:numFmt w:val="decimal"/>
+      <w:lvlText w:val="%1.%2.%3.%4.%5.%6.%7.%8"/>
+      <w:lvlJc w:val="left"/>
+      <w:pPr>
+        <w:ind w:left="2160" w:hanging="2160"/>
+      </w:pPr>
+      <w:rPr>
+        <w:rFonts w:hint="default"/>
+      </w:rPr>
+    </w:lvl>
+    <w:lvl w:ilvl="8">
+      <w:start w:val="1"/>
+      <w:numFmt w:val="decimal"/>
+      <w:lvlText w:val="%1.%2.%3.%4.%5.%6.%7.%8.%9"/>
+      <w:lvlJc w:val="left"/>
+      <w:pPr>
+        <w:ind w:left="2160" w:hanging="2160"/>
+      </w:pPr>
+      <w:rPr>
+        <w:rFonts w:hint="default"/>
+      </w:rPr>
+    </w:lvl>
+  </w:abstractNum>
+  <w:abstractNum w:abstractNumId="2" w15:restartNumberingAfterBreak="0">
+    <w:nsid w:val="3A3D015C"/>
+    <w:multiLevelType w:val="hybridMultilevel"/>
+    <w:tmpl w:val="86306F6A"/>
+    <w:lvl w:ilvl="0" w:tplc="04090001">
+      <w:start w:val="1"/>
+      <w:numFmt w:val="bullet"/>
+      <w:lvlText w:val=""/>
+      <w:lvlJc w:val="left"/>
+      <w:pPr>
+        <w:ind w:left="720" w:hanging="360"/>
+      </w:pPr>
+      <w:rPr>
+        <w:rFonts w:ascii="Symbol" w:hAnsi="Symbol" w:hint="default"/>
+      </w:rPr>
+    </w:lvl>
+    <w:lvl w:ilvl="1" w:tplc="04090003" w:tentative="1">
+      <w:start w:val="1"/>
+      <w:numFmt w:val="bullet"/>
+      <w:lvlText w:val="o"/>
+      <w:lvlJc w:val="left"/>
+      <w:pPr>
+        <w:ind w:left="1440" w:hanging="360"/>
+      </w:pPr>
+      <w:rPr>
+        <w:rFonts w:ascii="Courier New" w:hAnsi="Courier New" w:cs="Courier New" w:hint="default"/>
+      </w:rPr>
+    </w:lvl>
+    <w:lvl w:ilvl="2" w:tplc="04090005" w:tentative="1">
+      <w:start w:val="1"/>
+      <w:numFmt w:val="bullet"/>
+      <w:lvlText w:val=""/>
+      <w:lvlJc w:val="left"/>
+      <w:pPr>
+        <w:ind w:left="2160" w:hanging="360"/>
+      </w:pPr>
+      <w:rPr>
+        <w:rFonts w:ascii="Wingdings" w:hAnsi="Wingdings" w:hint="default"/>
+      </w:rPr>
+    </w:lvl>
+    <w:lvl w:ilvl="3" w:tplc="04090001" w:tentative="1">
+      <w:start w:val="1"/>
+      <w:numFmt w:val="bullet"/>
+      <w:lvlText w:val=""/>
+      <w:lvlJc w:val="left"/>
+      <w:pPr>
+        <w:ind w:left="2880" w:hanging="360"/>
+      </w:pPr>
+      <w:rPr>
+        <w:rFonts w:ascii="Symbol" w:hAnsi="Symbol" w:hint="default"/>
+      </w:rPr>
+    </w:lvl>
+    <w:lvl w:ilvl="4" w:tplc="04090003" w:tentative="1">
+      <w:start w:val="1"/>
+      <w:numFmt w:val="bullet"/>
+      <w:lvlText w:val="o"/>
+      <w:lvlJc w:val="left"/>
+      <w:pPr>
+        <w:ind w:left="3600" w:hanging="360"/>
+      </w:pPr>
+      <w:rPr>
+        <w:rFonts w:ascii="Courier New" w:hAnsi="Courier New" w:cs="Courier New" w:hint="default"/>
+      </w:rPr>
+    </w:lvl>
+    <w:lvl w:ilvl="5" w:tplc="04090005" w:tentative="1">
+      <w:start w:val="1"/>
+      <w:numFmt w:val="bullet"/>
+      <w:lvlText w:val=""/>
+      <w:lvlJc w:val="left"/>
+      <w:pPr>
+        <w:ind w:left="4320" w:hanging="360"/>
+      </w:pPr>
+      <w:rPr>
+        <w:rFonts w:ascii="Wingdings" w:hAnsi="Wingdings" w:hint="default"/>
+      </w:rPr>
+    </w:lvl>
+    <w:lvl w:ilvl="6" w:tplc="04090001" w:tentative="1">
+      <w:start w:val="1"/>
+      <w:numFmt w:val="bullet"/>
+      <w:lvlText w:val=""/>
+      <w:lvlJc w:val="left"/>
+      <w:pPr>
+        <w:ind w:left="5040" w:hanging="360"/>
+      </w:pPr>
+      <w:rPr>
+        <w:rFonts w:ascii="Symbol" w:hAnsi="Symbol" w:hint="default"/>
+      </w:rPr>
+    </w:lvl>
+    <w:lvl w:ilvl="7" w:tplc="04090003" w:tentative="1">
+      <w:start w:val="1"/>
+      <w:numFmt w:val="bullet"/>
+      <w:lvlText w:val="o"/>
+      <w:lvlJc w:val="left"/>
+      <w:pPr>
+        <w:ind w:left="5760" w:hanging="360"/>
+      </w:pPr>
+      <w:rPr>
+        <w:rFonts w:ascii="Courier New" w:hAnsi="Courier New" w:cs="Courier New" w:hint="default"/>
+      </w:rPr>
+    </w:lvl>
+    <w:lvl w:ilvl="8" w:tplc="04090005" w:tentative="1">
+      <w:start w:val="1"/>
+      <w:numFmt w:val="bullet"/>
+      <w:lvlText w:val=""/>
+      <w:lvlJc w:val="left"/>
+      <w:pPr>
+        <w:ind w:left="6480" w:hanging="360"/>
+      </w:pPr>
+      <w:rPr>
+        <w:rFonts w:ascii="Wingdings" w:hAnsi="Wingdings" w:hint="default"/>
+      </w:rPr>
+    </w:lvl>
+  </w:abstractNum>
+  <w:abstractNum w:abstractNumId="3" w15:restartNumberingAfterBreak="0">
+    <w:nsid w:val="76F27B94"/>
+    <w:multiLevelType w:val="hybridMultilevel"/>
+    <w:tmpl w:val="47A25D6C"/>
+    <w:lvl w:ilvl="0" w:tplc="FB72033A">
+      <w:start w:val="1"/>
+      <w:numFmt w:val="decimal"/>
+      <w:lvlText w:val="%1."/>
+      <w:lvlJc w:val="left"/>
+      <w:pPr>
+        <w:ind w:left="1060" w:hanging="360"/>
+      </w:pPr>
+      <w:rPr>
+        <w:rFonts w:ascii="Cambria" w:eastAsia="Cambria" w:hAnsi="Cambria" w:cs="Cambria"/>
+        <w:b w:val="0"/>
+        <w:i w:val="0"/>
+        <w:strike w:val="0"/>
+        <w:dstrike w:val="0"/>
+        <w:color w:val="000000"/>
+        <w:sz w:val="22"/>
+        <w:szCs w:val="22"/>
+        <w:u w:val="none" w:color="000000"/>
+        <w:bdr w:val="none" w:sz="0" w:space="0" w:color="auto"/>
+        <w:shd w:val="clear" w:color="auto" w:fill="auto"/>
+        <w:vertAlign w:val="baseline"/>
+      </w:rPr>
+    </w:lvl>
+    <w:lvl w:ilvl="1" w:tplc="04090019" w:tentative="1">
+      <w:start w:val="1"/>
+      <w:numFmt w:val="lowerLetter"/>
+      <w:lvlText w:val="%2."/>
+      <w:lvlJc w:val="left"/>
+      <w:pPr>
+        <w:ind w:left="1780" w:hanging="360"/>
+      </w:pPr>
+    </w:lvl>
+    <w:lvl w:ilvl="2" w:tplc="0409001B" w:tentative="1">
+      <w:start w:val="1"/>
+      <w:numFmt w:val="lowerRoman"/>
+      <w:lvlText w:val="%3."/>
+      <w:lvlJc w:val="right"/>
+      <w:pPr>
+        <w:ind w:left="2500" w:hanging="180"/>
+      </w:pPr>
+    </w:lvl>
+    <w:lvl w:ilvl="3" w:tplc="0409000F" w:tentative="1">
+      <w:start w:val="1"/>
+      <w:numFmt w:val="decimal"/>
+      <w:lvlText w:val="%4."/>
+      <w:lvlJc w:val="left"/>
+      <w:pPr>
+        <w:ind w:left="3220" w:hanging="360"/>
+      </w:pPr>
+    </w:lvl>
+    <w:lvl w:ilvl="4" w:tplc="04090019" w:tentative="1">
+      <w:start w:val="1"/>
+      <w:numFmt w:val="lowerLetter"/>
+      <w:lvlText w:val="%5."/>
+      <w:lvlJc w:val="left"/>
+      <w:pPr>
+        <w:ind w:left="3940" w:hanging="360"/>
+      </w:pPr>
+    </w:lvl>
+    <w:lvl w:ilvl="5" w:tplc="0409001B" w:tentative="1">
+      <w:start w:val="1"/>
+      <w:numFmt w:val="lowerRoman"/>
+      <w:lvlText w:val="%6."/>
+      <w:lvlJc w:val="right"/>
+      <w:pPr>
+        <w:ind w:left="4660" w:hanging="180"/>
+      </w:pPr>
+    </w:lvl>
+    <w:lvl w:ilvl="6" w:tplc="0409000F" w:tentative="1">
+      <w:start w:val="1"/>
+      <w:numFmt w:val="decimal"/>
+      <w:lvlText w:val="%7."/>
+      <w:lvlJc w:val="left"/>
+      <w:pPr>
+        <w:ind w:left="5380" w:hanging="360"/>
+      </w:pPr>
+    </w:lvl>
+    <w:lvl w:ilvl="7" w:tplc="04090019" w:tentative="1">
+      <w:start w:val="1"/>
+      <w:numFmt w:val="lowerLetter"/>
+      <w:lvlText w:val="%8."/>
+      <w:lvlJc w:val="left"/>
+      <w:pPr>
+        <w:ind w:left="6100" w:hanging="360"/>
+      </w:pPr>
+    </w:lvl>
+    <w:lvl w:ilvl="8" w:tplc="0409001B" w:tentative="1">
+      <w:start w:val="1"/>
+      <w:numFmt w:val="lowerRoman"/>
+      <w:lvlText w:val="%9."/>
+      <w:lvlJc w:val="right"/>
+      <w:pPr>
+        <w:ind w:left="6820" w:hanging="180"/>
+      </w:pPr>
+    </w:lvl>
+  </w:abstractNum>
+  <w:num w:numId="1">
+    <w:abstractNumId w:val="2"/>
+  </w:num>
+  <w:num w:numId="2">
+    <w:abstractNumId w:val="1"/>
+  </w:num>
+  <w:num w:numId="3">
+    <w:abstractNumId w:val="0"/>
+  </w:num>
+  <w:num w:numId="4">
+    <w:abstractNumId w:val="3"/>
+  </w:num>
+</w:numbering>
 </file>
 
 <file path=word/styles.xml><?xml version="1.0" encoding="utf-8"?>
@@ -4344,6 +6101,28 @@
       <w:szCs w:val="32"/>
     </w:rPr>
   </w:style>
+  <w:style w:type="paragraph" w:styleId="Heading2">
+    <w:name w:val="heading 2"/>
+    <w:basedOn w:val="Normal"/>
+    <w:next w:val="Normal"/>
+    <w:link w:val="Heading2Char"/>
+    <w:uiPriority w:val="9"/>
+    <w:unhideWhenUsed/>
+    <w:qFormat/>
+    <w:rsid w:val="00FB32F9"/>
+    <w:pPr>
+      <w:keepNext/>
+      <w:keepLines/>
+      <w:spacing w:before="40"/>
+      <w:outlineLvl w:val="1"/>
+    </w:pPr>
+    <w:rPr>
+      <w:rFonts w:asciiTheme="majorHAnsi" w:eastAsiaTheme="majorEastAsia" w:hAnsiTheme="majorHAnsi" w:cstheme="majorBidi"/>
+      <w:color w:val="2E74B5" w:themeColor="accent1" w:themeShade="BF"/>
+      <w:sz w:val="26"/>
+      <w:szCs w:val="26"/>
+    </w:rPr>
+  </w:style>
   <w:style w:type="character" w:default="1" w:styleId="DefaultParagraphFont">
     <w:name w:val="Default Paragraph Font"/>
     <w:uiPriority w:val="1"/>
@@ -4403,7 +6182,679 @@
       <w:lang w:val="en-US"/>
     </w:rPr>
   </w:style>
+  <w:style w:type="paragraph" w:styleId="ListParagraph">
+    <w:name w:val="List Paragraph"/>
+    <w:basedOn w:val="Normal"/>
+    <w:uiPriority w:val="34"/>
+    <w:qFormat/>
+    <w:rsid w:val="005B6EF3"/>
+    <w:pPr>
+      <w:ind w:left="720"/>
+      <w:contextualSpacing/>
+    </w:pPr>
+  </w:style>
+  <w:style w:type="paragraph" w:styleId="TOC2">
+    <w:name w:val="toc 2"/>
+    <w:basedOn w:val="Normal"/>
+    <w:next w:val="Normal"/>
+    <w:autoRedefine/>
+    <w:uiPriority w:val="39"/>
+    <w:unhideWhenUsed/>
+    <w:rsid w:val="00FB32F9"/>
+    <w:pPr>
+      <w:spacing w:after="100" w:line="259" w:lineRule="auto"/>
+      <w:ind w:left="220" w:firstLine="0"/>
+      <w:jc w:val="left"/>
+    </w:pPr>
+    <w:rPr>
+      <w:rFonts w:asciiTheme="minorHAnsi" w:eastAsiaTheme="minorEastAsia" w:hAnsiTheme="minorHAnsi"/>
+      <w:sz w:val="22"/>
+      <w:szCs w:val="22"/>
+      <w:lang w:val="en-US"/>
+    </w:rPr>
+  </w:style>
+  <w:style w:type="paragraph" w:styleId="TOC1">
+    <w:name w:val="toc 1"/>
+    <w:basedOn w:val="Normal"/>
+    <w:next w:val="Normal"/>
+    <w:autoRedefine/>
+    <w:uiPriority w:val="39"/>
+    <w:unhideWhenUsed/>
+    <w:rsid w:val="00FB32F9"/>
+    <w:pPr>
+      <w:spacing w:after="100" w:line="259" w:lineRule="auto"/>
+      <w:ind w:firstLine="0"/>
+      <w:jc w:val="left"/>
+    </w:pPr>
+    <w:rPr>
+      <w:rFonts w:asciiTheme="minorHAnsi" w:eastAsiaTheme="minorEastAsia" w:hAnsiTheme="minorHAnsi"/>
+      <w:sz w:val="22"/>
+      <w:szCs w:val="22"/>
+      <w:lang w:val="en-US"/>
+    </w:rPr>
+  </w:style>
+  <w:style w:type="paragraph" w:styleId="TOC3">
+    <w:name w:val="toc 3"/>
+    <w:basedOn w:val="Normal"/>
+    <w:next w:val="Normal"/>
+    <w:autoRedefine/>
+    <w:uiPriority w:val="39"/>
+    <w:unhideWhenUsed/>
+    <w:rsid w:val="00FB32F9"/>
+    <w:pPr>
+      <w:spacing w:after="100" w:line="259" w:lineRule="auto"/>
+      <w:ind w:left="440" w:firstLine="0"/>
+      <w:jc w:val="left"/>
+    </w:pPr>
+    <w:rPr>
+      <w:rFonts w:asciiTheme="minorHAnsi" w:eastAsiaTheme="minorEastAsia" w:hAnsiTheme="minorHAnsi"/>
+      <w:sz w:val="22"/>
+      <w:szCs w:val="22"/>
+      <w:lang w:val="en-US"/>
+    </w:rPr>
+  </w:style>
+  <w:style w:type="character" w:customStyle="1" w:styleId="Heading2Char">
+    <w:name w:val="Heading 2 Char"/>
+    <w:basedOn w:val="DefaultParagraphFont"/>
+    <w:link w:val="Heading2"/>
+    <w:uiPriority w:val="9"/>
+    <w:rsid w:val="00FB32F9"/>
+    <w:rPr>
+      <w:rFonts w:asciiTheme="majorHAnsi" w:eastAsiaTheme="majorEastAsia" w:hAnsiTheme="majorHAnsi" w:cstheme="majorBidi"/>
+      <w:color w:val="2E74B5" w:themeColor="accent1" w:themeShade="BF"/>
+      <w:sz w:val="26"/>
+      <w:szCs w:val="26"/>
+      <w:lang w:val="en-GB"/>
+    </w:rPr>
+  </w:style>
+  <w:style w:type="character" w:styleId="Hyperlink">
+    <w:name w:val="Hyperlink"/>
+    <w:basedOn w:val="DefaultParagraphFont"/>
+    <w:uiPriority w:val="99"/>
+    <w:unhideWhenUsed/>
+    <w:rsid w:val="00140D16"/>
+    <w:rPr>
+      <w:color w:val="0563C1" w:themeColor="hyperlink"/>
+      <w:u w:val="single"/>
+    </w:rPr>
+  </w:style>
 </w:styles>
+</file>
+
+<file path=word/glossary/document.xml><?xml version="1.0" encoding="utf-8"?>
+<w:glossaryDocument xmlns:wpc="http://schemas.microsoft.com/office/word/2010/wordprocessingCanvas" xmlns:cx="http://schemas.microsoft.com/office/drawing/2014/chartex" xmlns:cx1="http://schemas.microsoft.com/office/drawing/2015/9/8/chartex" xmlns:cx2="http://schemas.microsoft.com/office/drawing/2015/10/21/chartex" xmlns:cx3="http://schemas.microsoft.com/office/drawing/2016/5/9/chartex" xmlns:cx4="http://schemas.microsoft.com/office/drawing/2016/5/10/chartex" xmlns:cx5="http://schemas.microsoft.com/office/drawing/2016/5/11/chartex" xmlns:cx6="http://schemas.microsoft.com/office/drawing/2016/5/12/chartex" xmlns:cx7="http://schemas.microsoft.com/office/drawing/2016/5/13/chartex" xmlns:cx8="http://schemas.microsoft.com/office/drawing/2016/5/14/chartex" xmlns:mc="http://schemas.openxmlformats.org/markup-compatibility/2006" xmlns:aink="http://schemas.microsoft.com/office/drawing/2016/ink" xmlns:am3d="http://schemas.microsoft.com/office/drawing/2017/model3d" xmlns:o="urn:schemas-microsoft-com:office:office" xmlns:r="http://schemas.openxmlformats.org/officeDocument/2006/relationships" xmlns:m="http://schemas.openxmlformats.org/officeDocument/2006/math" xmlns:v="urn:schemas-microsoft-com:vml" xmlns:wp14="http://schemas.microsoft.com/office/word/2010/wordprocessingDrawing" xmlns:wp="http://schemas.openxmlformats.org/drawingml/2006/wordprocessingDrawing" xmlns:w10="urn:schemas-microsoft-com:office:word" xmlns:w="http://schemas.openxmlformats.org/wordprocessingml/2006/main" xmlns:w14="http://schemas.microsoft.com/office/word/2010/wordml" xmlns:w15="http://schemas.microsoft.com/office/word/2012/wordml" xmlns:w16cid="http://schemas.microsoft.com/office/word/2016/wordml/cid" xmlns:w16se="http://schemas.microsoft.com/office/word/2015/wordml/symex" xmlns:wpg="http://schemas.microsoft.com/office/word/2010/wordprocessingGroup" xmlns:wpi="http://schemas.microsoft.com/office/word/2010/wordprocessingInk" xmlns:wne="http://schemas.microsoft.com/office/word/2006/wordml" xmlns:wps="http://schemas.microsoft.com/office/word/2010/wordprocessingShape" mc:Ignorable="w14 w15 w16se w16cid wp14"/>
+</file>
+
+<file path=word/glossary/fontTable.xml><?xml version="1.0" encoding="utf-8"?>
+<w:fonts xmlns:mc="http://schemas.openxmlformats.org/markup-compatibility/2006" xmlns:r="http://schemas.openxmlformats.org/officeDocument/2006/relationships" xmlns:w="http://schemas.openxmlformats.org/wordprocessingml/2006/main" xmlns:w14="http://schemas.microsoft.com/office/word/2010/wordml" xmlns:w15="http://schemas.microsoft.com/office/word/2012/wordml" xmlns:w16cid="http://schemas.microsoft.com/office/word/2016/wordml/cid" xmlns:w16se="http://schemas.microsoft.com/office/word/2015/wordml/symex" mc:Ignorable="w14 w15 w16se w16cid">
+  <w:font w:name="Cambria">
+    <w:panose1 w:val="02040503050406030204"/>
+    <w:charset w:val="00"/>
+    <w:family w:val="roman"/>
+    <w:pitch w:val="variable"/>
+    <w:sig w:usb0="E00002FF" w:usb1="400004FF" w:usb2="00000000" w:usb3="00000000" w:csb0="0000019F" w:csb1="00000000"/>
+  </w:font>
+  <w:font w:name="Times New Roman">
+    <w:panose1 w:val="02020603050405020304"/>
+    <w:charset w:val="00"/>
+    <w:family w:val="roman"/>
+    <w:pitch w:val="variable"/>
+    <w:sig w:usb0="E0002AFF" w:usb1="C0007841" w:usb2="00000009" w:usb3="00000000" w:csb0="000001FF" w:csb1="00000000"/>
+  </w:font>
+  <w:font w:name="Symbol">
+    <w:panose1 w:val="05050102010706020507"/>
+    <w:charset w:val="02"/>
+    <w:family w:val="roman"/>
+    <w:pitch w:val="variable"/>
+    <w:sig w:usb0="00000000" w:usb1="10000000" w:usb2="00000000" w:usb3="00000000" w:csb0="80000000" w:csb1="00000000"/>
+  </w:font>
+  <w:font w:name="Courier New">
+    <w:panose1 w:val="02070309020205020404"/>
+    <w:charset w:val="00"/>
+    <w:family w:val="modern"/>
+    <w:pitch w:val="fixed"/>
+    <w:sig w:usb0="E0002EFF" w:usb1="C0007843" w:usb2="00000009" w:usb3="00000000" w:csb0="000001FF" w:csb1="00000000"/>
+  </w:font>
+  <w:font w:name="Wingdings">
+    <w:panose1 w:val="05000000000000000000"/>
+    <w:charset w:val="02"/>
+    <w:family w:val="auto"/>
+    <w:pitch w:val="variable"/>
+    <w:sig w:usb0="00000000" w:usb1="10000000" w:usb2="00000000" w:usb3="00000000" w:csb0="80000000" w:csb1="00000000"/>
+  </w:font>
+  <w:font w:name="Calibri">
+    <w:panose1 w:val="020F0502020204030204"/>
+    <w:charset w:val="00"/>
+    <w:family w:val="swiss"/>
+    <w:pitch w:val="variable"/>
+    <w:sig w:usb0="E00002FF" w:usb1="4000ACFF" w:usb2="00000001" w:usb3="00000000" w:csb0="0000019F" w:csb1="00000000"/>
+  </w:font>
+  <w:font w:name="cmr10">
+    <w:altName w:val="Segoe UI"/>
+    <w:charset w:val="00"/>
+    <w:family w:val="swiss"/>
+    <w:pitch w:val="variable"/>
+    <w:sig w:usb0="00000003" w:usb1="00000000" w:usb2="00000000" w:usb3="00000000" w:csb0="00000001" w:csb1="00000000"/>
+  </w:font>
+  <w:font w:name="Calibri Light">
+    <w:panose1 w:val="020F0302020204030204"/>
+    <w:charset w:val="00"/>
+    <w:family w:val="swiss"/>
+    <w:pitch w:val="variable"/>
+    <w:sig w:usb0="A00002EF" w:usb1="4000207B" w:usb2="00000000" w:usb3="00000000" w:csb0="0000009F" w:csb1="00000000"/>
+  </w:font>
+</w:fonts>
+</file>
+
+<file path=word/glossary/settings.xml><?xml version="1.0" encoding="utf-8"?>
+<w:settings xmlns:mc="http://schemas.openxmlformats.org/markup-compatibility/2006" xmlns:o="urn:schemas-microsoft-com:office:office" xmlns:r="http://schemas.openxmlformats.org/officeDocument/2006/relationships" xmlns:m="http://schemas.openxmlformats.org/officeDocument/2006/math" xmlns:v="urn:schemas-microsoft-com:vml" xmlns:w10="urn:schemas-microsoft-com:office:word" xmlns:w="http://schemas.openxmlformats.org/wordprocessingml/2006/main" xmlns:w14="http://schemas.microsoft.com/office/word/2010/wordml" xmlns:w15="http://schemas.microsoft.com/office/word/2012/wordml" xmlns:w16cid="http://schemas.microsoft.com/office/word/2016/wordml/cid" xmlns:w16se="http://schemas.microsoft.com/office/word/2015/wordml/symex" xmlns:sl="http://schemas.openxmlformats.org/schemaLibrary/2006/main" mc:Ignorable="w14 w15 w16se w16cid">
+  <w:view w:val="normal"/>
+  <w:defaultTabStop w:val="720"/>
+  <w:characterSpacingControl w:val="doNotCompress"/>
+  <w:compat>
+    <w:useFELayout/>
+    <w:compatSetting w:name="compatibilityMode" w:uri="http://schemas.microsoft.com/office/word" w:val="15"/>
+    <w:compatSetting w:name="overrideTableStyleFontSizeAndJustification" w:uri="http://schemas.microsoft.com/office/word" w:val="1"/>
+    <w:compatSetting w:name="enableOpenTypeFeatures" w:uri="http://schemas.microsoft.com/office/word" w:val="1"/>
+    <w:compatSetting w:name="doNotFlipMirrorIndents" w:uri="http://schemas.microsoft.com/office/word" w:val="1"/>
+    <w:compatSetting w:name="differentiateMultirowTableHeaders" w:uri="http://schemas.microsoft.com/office/word" w:val="1"/>
+    <w:compatSetting w:name="useWord2013TrackBottomHyphenation" w:uri="http://schemas.microsoft.com/office/word" w:val="0"/>
+  </w:compat>
+  <w:rsids>
+    <w:rsidRoot w:val="00F76064"/>
+    <w:rsid w:val="002E42ED"/>
+    <w:rsid w:val="00F76064"/>
+  </w:rsids>
+  <m:mathPr>
+    <m:mathFont m:val="Cambria Math"/>
+    <m:brkBin m:val="before"/>
+    <m:brkBinSub m:val="--"/>
+    <m:smallFrac m:val="0"/>
+    <m:dispDef/>
+    <m:lMargin m:val="0"/>
+    <m:rMargin m:val="0"/>
+    <m:defJc m:val="centerGroup"/>
+    <m:wrapIndent m:val="1440"/>
+    <m:intLim m:val="subSup"/>
+    <m:naryLim m:val="undOvr"/>
+  </m:mathPr>
+  <w:themeFontLang w:val="en-US"/>
+  <w:clrSchemeMapping w:bg1="light1" w:t1="dark1" w:bg2="light2" w:t2="dark2" w:accent1="accent1" w:accent2="accent2" w:accent3="accent3" w:accent4="accent4" w:accent5="accent5" w:accent6="accent6" w:hyperlink="hyperlink" w:followedHyperlink="followedHyperlink"/>
+  <w:decimalSymbol w:val="."/>
+  <w:listSeparator w:val=","/>
+  <w15:chartTrackingRefBased/>
+</w:settings>
+</file>
+
+<file path=word/glossary/styles.xml><?xml version="1.0" encoding="utf-8"?>
+<w:styles xmlns:mc="http://schemas.openxmlformats.org/markup-compatibility/2006" xmlns:r="http://schemas.openxmlformats.org/officeDocument/2006/relationships" xmlns:w="http://schemas.openxmlformats.org/wordprocessingml/2006/main" xmlns:w14="http://schemas.microsoft.com/office/word/2010/wordml" xmlns:w15="http://schemas.microsoft.com/office/word/2012/wordml" xmlns:w16cid="http://schemas.microsoft.com/office/word/2016/wordml/cid" xmlns:w16se="http://schemas.microsoft.com/office/word/2015/wordml/symex" mc:Ignorable="w14 w15 w16se w16cid">
+  <w:docDefaults>
+    <w:rPrDefault>
+      <w:rPr>
+        <w:rFonts w:asciiTheme="minorHAnsi" w:eastAsiaTheme="minorEastAsia" w:hAnsiTheme="minorHAnsi" w:cstheme="minorBidi"/>
+        <w:sz w:val="22"/>
+        <w:szCs w:val="22"/>
+        <w:lang w:val="en-US" w:eastAsia="en-US" w:bidi="ar-SA"/>
+      </w:rPr>
+    </w:rPrDefault>
+    <w:pPrDefault>
+      <w:pPr>
+        <w:spacing w:after="160" w:line="259" w:lineRule="auto"/>
+      </w:pPr>
+    </w:pPrDefault>
+  </w:docDefaults>
+  <w:latentStyles w:defLockedState="0" w:defUIPriority="99" w:defSemiHidden="0" w:defUnhideWhenUsed="0" w:defQFormat="0" w:count="375">
+    <w:lsdException w:name="Normal" w:uiPriority="0" w:qFormat="1"/>
+    <w:lsdException w:name="heading 1" w:uiPriority="9" w:qFormat="1"/>
+    <w:lsdException w:name="heading 2" w:semiHidden="1" w:uiPriority="9" w:unhideWhenUsed="1" w:qFormat="1"/>
+    <w:lsdException w:name="heading 3" w:semiHidden="1" w:uiPriority="9" w:unhideWhenUsed="1" w:qFormat="1"/>
+    <w:lsdException w:name="heading 4" w:semiHidden="1" w:uiPriority="9" w:unhideWhenUsed="1" w:qFormat="1"/>
+    <w:lsdException w:name="heading 5" w:semiHidden="1" w:uiPriority="9" w:unhideWhenUsed="1" w:qFormat="1"/>
+    <w:lsdException w:name="heading 6" w:semiHidden="1" w:uiPriority="9" w:unhideWhenUsed="1" w:qFormat="1"/>
+    <w:lsdException w:name="heading 7" w:semiHidden="1" w:uiPriority="9" w:unhideWhenUsed="1" w:qFormat="1"/>
+    <w:lsdException w:name="heading 8" w:semiHidden="1" w:uiPriority="9" w:unhideWhenUsed="1" w:qFormat="1"/>
+    <w:lsdException w:name="heading 9" w:semiHidden="1" w:uiPriority="9" w:unhideWhenUsed="1" w:qFormat="1"/>
+    <w:lsdException w:name="index 1" w:semiHidden="1" w:unhideWhenUsed="1"/>
+    <w:lsdException w:name="index 2" w:semiHidden="1" w:unhideWhenUsed="1"/>
+    <w:lsdException w:name="index 3" w:semiHidden="1" w:unhideWhenUsed="1"/>
+    <w:lsdException w:name="index 4" w:semiHidden="1" w:unhideWhenUsed="1"/>
+    <w:lsdException w:name="index 5" w:semiHidden="1" w:unhideWhenUsed="1"/>
+    <w:lsdException w:name="index 6" w:semiHidden="1" w:unhideWhenUsed="1"/>
+    <w:lsdException w:name="index 7" w:semiHidden="1" w:unhideWhenUsed="1"/>
+    <w:lsdException w:name="index 8" w:semiHidden="1" w:unhideWhenUsed="1"/>
+    <w:lsdException w:name="index 9" w:semiHidden="1" w:unhideWhenUsed="1"/>
+    <w:lsdException w:name="toc 1" w:semiHidden="1" w:uiPriority="39" w:unhideWhenUsed="1"/>
+    <w:lsdException w:name="toc 2" w:semiHidden="1" w:uiPriority="39" w:unhideWhenUsed="1"/>
+    <w:lsdException w:name="toc 3" w:semiHidden="1" w:uiPriority="39" w:unhideWhenUsed="1"/>
+    <w:lsdException w:name="toc 4" w:semiHidden="1" w:uiPriority="39" w:unhideWhenUsed="1"/>
+    <w:lsdException w:name="toc 5" w:semiHidden="1" w:uiPriority="39" w:unhideWhenUsed="1"/>
+    <w:lsdException w:name="toc 6" w:semiHidden="1" w:uiPriority="39" w:unhideWhenUsed="1"/>
+    <w:lsdException w:name="toc 7" w:semiHidden="1" w:uiPriority="39" w:unhideWhenUsed="1"/>
+    <w:lsdException w:name="toc 8" w:semiHidden="1" w:uiPriority="39" w:unhideWhenUsed="1"/>
+    <w:lsdException w:name="toc 9" w:semiHidden="1" w:uiPriority="39" w:unhideWhenUsed="1"/>
+    <w:lsdException w:name="Normal Indent" w:semiHidden="1" w:unhideWhenUsed="1"/>
+    <w:lsdException w:name="footnote text" w:semiHidden="1" w:unhideWhenUsed="1"/>
+    <w:lsdException w:name="annotation text" w:semiHidden="1" w:unhideWhenUsed="1"/>
+    <w:lsdException w:name="header" w:semiHidden="1" w:unhideWhenUsed="1"/>
+    <w:lsdException w:name="footer" w:semiHidden="1" w:unhideWhenUsed="1"/>
+    <w:lsdException w:name="index heading" w:semiHidden="1" w:unhideWhenUsed="1"/>
+    <w:lsdException w:name="caption" w:semiHidden="1" w:uiPriority="35" w:unhideWhenUsed="1" w:qFormat="1"/>
+    <w:lsdException w:name="table of figures" w:semiHidden="1" w:unhideWhenUsed="1"/>
+    <w:lsdException w:name="envelope address" w:semiHidden="1" w:unhideWhenUsed="1"/>
+    <w:lsdException w:name="envelope return" w:semiHidden="1" w:unhideWhenUsed="1"/>
+    <w:lsdException w:name="footnote reference" w:semiHidden="1" w:unhideWhenUsed="1"/>
+    <w:lsdException w:name="annotation reference" w:semiHidden="1" w:unhideWhenUsed="1"/>
+    <w:lsdException w:name="line number" w:semiHidden="1" w:unhideWhenUsed="1"/>
+    <w:lsdException w:name="page number" w:semiHidden="1" w:unhideWhenUsed="1"/>
+    <w:lsdException w:name="endnote reference" w:semiHidden="1" w:unhideWhenUsed="1"/>
+    <w:lsdException w:name="endnote text" w:semiHidden="1" w:unhideWhenUsed="1"/>
+    <w:lsdException w:name="table of authorities" w:semiHidden="1" w:unhideWhenUsed="1"/>
+    <w:lsdException w:name="macro" w:semiHidden="1" w:unhideWhenUsed="1"/>
+    <w:lsdException w:name="toa heading" w:semiHidden="1" w:unhideWhenUsed="1"/>
+    <w:lsdException w:name="List" w:semiHidden="1" w:unhideWhenUsed="1"/>
+    <w:lsdException w:name="List Bullet" w:semiHidden="1" w:unhideWhenUsed="1"/>
+    <w:lsdException w:name="List Number" w:semiHidden="1" w:unhideWhenUsed="1"/>
+    <w:lsdException w:name="List 2" w:semiHidden="1" w:unhideWhenUsed="1"/>
+    <w:lsdException w:name="List 3" w:semiHidden="1" w:unhideWhenUsed="1"/>
+    <w:lsdException w:name="List 4" w:semiHidden="1" w:unhideWhenUsed="1"/>
+    <w:lsdException w:name="List 5" w:semiHidden="1" w:unhideWhenUsed="1"/>
+    <w:lsdException w:name="List Bullet 2" w:semiHidden="1" w:unhideWhenUsed="1"/>
+    <w:lsdException w:name="List Bullet 3" w:semiHidden="1" w:unhideWhenUsed="1"/>
+    <w:lsdException w:name="List Bullet 4" w:semiHidden="1" w:unhideWhenUsed="1"/>
+    <w:lsdException w:name="List Bullet 5" w:semiHidden="1" w:unhideWhenUsed="1"/>
+    <w:lsdException w:name="List Number 2" w:semiHidden="1" w:unhideWhenUsed="1"/>
+    <w:lsdException w:name="List Number 3" w:semiHidden="1" w:unhideWhenUsed="1"/>
+    <w:lsdException w:name="List Number 4" w:semiHidden="1" w:unhideWhenUsed="1"/>
+    <w:lsdException w:name="List Number 5" w:semiHidden="1" w:unhideWhenUsed="1"/>
+    <w:lsdException w:name="Title" w:uiPriority="10" w:qFormat="1"/>
+    <w:lsdException w:name="Closing" w:semiHidden="1" w:unhideWhenUsed="1"/>
+    <w:lsdException w:name="Signature" w:semiHidden="1" w:unhideWhenUsed="1"/>
+    <w:lsdException w:name="Default Paragraph Font" w:semiHidden="1" w:uiPriority="1" w:unhideWhenUsed="1"/>
+    <w:lsdException w:name="Body Text" w:semiHidden="1" w:unhideWhenUsed="1"/>
+    <w:lsdException w:name="Body Text Indent" w:semiHidden="1" w:unhideWhenUsed="1"/>
+    <w:lsdException w:name="List Continue" w:semiHidden="1" w:unhideWhenUsed="1"/>
+    <w:lsdException w:name="List Continue 2" w:semiHidden="1" w:unhideWhenUsed="1"/>
+    <w:lsdException w:name="List Continue 3" w:semiHidden="1" w:unhideWhenUsed="1"/>
+    <w:lsdException w:name="List Continue 4" w:semiHidden="1" w:unhideWhenUsed="1"/>
+    <w:lsdException w:name="List Continue 5" w:semiHidden="1" w:unhideWhenUsed="1"/>
+    <w:lsdException w:name="Message Header" w:semiHidden="1" w:unhideWhenUsed="1"/>
+    <w:lsdException w:name="Subtitle" w:uiPriority="11" w:qFormat="1"/>
+    <w:lsdException w:name="Salutation" w:semiHidden="1" w:unhideWhenUsed="1"/>
+    <w:lsdException w:name="Date" w:semiHidden="1" w:unhideWhenUsed="1"/>
+    <w:lsdException w:name="Body Text First Indent" w:semiHidden="1" w:unhideWhenUsed="1"/>
+    <w:lsdException w:name="Body Text First Indent 2" w:semiHidden="1" w:unhideWhenUsed="1"/>
+    <w:lsdException w:name="Note Heading" w:semiHidden="1" w:unhideWhenUsed="1"/>
+    <w:lsdException w:name="Body Text 2" w:semiHidden="1" w:unhideWhenUsed="1"/>
+    <w:lsdException w:name="Body Text 3" w:semiHidden="1" w:unhideWhenUsed="1"/>
+    <w:lsdException w:name="Body Text Indent 2" w:semiHidden="1" w:unhideWhenUsed="1"/>
+    <w:lsdException w:name="Body Text Indent 3" w:semiHidden="1" w:unhideWhenUsed="1"/>
+    <w:lsdException w:name="Block Text" w:semiHidden="1" w:unhideWhenUsed="1"/>
+    <w:lsdException w:name="Hyperlink" w:semiHidden="1" w:unhideWhenUsed="1"/>
+    <w:lsdException w:name="FollowedHyperlink" w:semiHidden="1" w:unhideWhenUsed="1"/>
+    <w:lsdException w:name="Strong" w:uiPriority="22" w:qFormat="1"/>
+    <w:lsdException w:name="Emphasis" w:uiPriority="20" w:qFormat="1"/>
+    <w:lsdException w:name="Document Map" w:semiHidden="1" w:unhideWhenUsed="1"/>
+    <w:lsdException w:name="Plain Text" w:semiHidden="1" w:unhideWhenUsed="1"/>
+    <w:lsdException w:name="E-mail Signature" w:semiHidden="1" w:unhideWhenUsed="1"/>
+    <w:lsdException w:name="HTML Top of Form" w:semiHidden="1" w:unhideWhenUsed="1"/>
+    <w:lsdException w:name="HTML Bottom of Form" w:semiHidden="1" w:unhideWhenUsed="1"/>
+    <w:lsdException w:name="Normal (Web)" w:semiHidden="1" w:unhideWhenUsed="1"/>
+    <w:lsdException w:name="HTML Acronym" w:semiHidden="1" w:unhideWhenUsed="1"/>
+    <w:lsdException w:name="HTML Address" w:semiHidden="1" w:unhideWhenUsed="1"/>
+    <w:lsdException w:name="HTML Cite" w:semiHidden="1" w:unhideWhenUsed="1"/>
+    <w:lsdException w:name="HTML Code" w:semiHidden="1" w:unhideWhenUsed="1"/>
+    <w:lsdException w:name="HTML Definition" w:semiHidden="1" w:unhideWhenUsed="1"/>
+    <w:lsdException w:name="HTML Keyboard" w:semiHidden="1" w:unhideWhenUsed="1"/>
+    <w:lsdException w:name="HTML Preformatted" w:semiHidden="1" w:unhideWhenUsed="1"/>
+    <w:lsdException w:name="HTML Sample" w:semiHidden="1" w:unhideWhenUsed="1"/>
+    <w:lsdException w:name="HTML Typewriter" w:semiHidden="1" w:unhideWhenUsed="1"/>
+    <w:lsdException w:name="HTML Variable" w:semiHidden="1" w:unhideWhenUsed="1"/>
+    <w:lsdException w:name="Normal Table" w:semiHidden="1" w:unhideWhenUsed="1"/>
+    <w:lsdException w:name="annotation subject" w:semiHidden="1" w:unhideWhenUsed="1"/>
+    <w:lsdException w:name="No List" w:semiHidden="1" w:unhideWhenUsed="1"/>
+    <w:lsdException w:name="Outline List 1" w:semiHidden="1" w:unhideWhenUsed="1"/>
+    <w:lsdException w:name="Outline List 2" w:semiHidden="1" w:unhideWhenUsed="1"/>
+    <w:lsdException w:name="Outline List 3" w:semiHidden="1" w:unhideWhenUsed="1"/>
+    <w:lsdException w:name="Table Simple 1" w:semiHidden="1" w:unhideWhenUsed="1"/>
+    <w:lsdException w:name="Table Simple 2" w:semiHidden="1" w:unhideWhenUsed="1"/>
+    <w:lsdException w:name="Table Simple 3" w:semiHidden="1" w:unhideWhenUsed="1"/>
+    <w:lsdException w:name="Table Classic 1" w:semiHidden="1" w:unhideWhenUsed="1"/>
+    <w:lsdException w:name="Table Classic 2" w:semiHidden="1" w:unhideWhenUsed="1"/>
+    <w:lsdException w:name="Table Classic 3" w:semiHidden="1" w:unhideWhenUsed="1"/>
+    <w:lsdException w:name="Table Classic 4" w:semiHidden="1" w:unhideWhenUsed="1"/>
+    <w:lsdException w:name="Table Colorful 1" w:semiHidden="1" w:unhideWhenUsed="1"/>
+    <w:lsdException w:name="Table Colorful 2" w:semiHidden="1" w:unhideWhenUsed="1"/>
+    <w:lsdException w:name="Table Colorful 3" w:semiHidden="1" w:unhideWhenUsed="1"/>
+    <w:lsdException w:name="Table Columns 1" w:semiHidden="1" w:unhideWhenUsed="1"/>
+    <w:lsdException w:name="Table Columns 2" w:semiHidden="1" w:unhideWhenUsed="1"/>
+    <w:lsdException w:name="Table Columns 3" w:semiHidden="1" w:unhideWhenUsed="1"/>
+    <w:lsdException w:name="Table Columns 4" w:semiHidden="1" w:unhideWhenUsed="1"/>
+    <w:lsdException w:name="Table Columns 5" w:semiHidden="1" w:unhideWhenUsed="1"/>
+    <w:lsdException w:name="Table Grid 1" w:semiHidden="1" w:unhideWhenUsed="1"/>
+    <w:lsdException w:name="Table Grid 2" w:semiHidden="1" w:unhideWhenUsed="1"/>
+    <w:lsdException w:name="Table Grid 3" w:semiHidden="1" w:unhideWhenUsed="1"/>
+    <w:lsdException w:name="Table Grid 4" w:semiHidden="1" w:unhideWhenUsed="1"/>
+    <w:lsdException w:name="Table Grid 5" w:semiHidden="1" w:unhideWhenUsed="1"/>
+    <w:lsdException w:name="Table Grid 6" w:semiHidden="1" w:unhideWhenUsed="1"/>
+    <w:lsdException w:name="Table Grid 7" w:semiHidden="1" w:unhideWhenUsed="1"/>
+    <w:lsdException w:name="Table Grid 8" w:semiHidden="1" w:unhideWhenUsed="1"/>
+    <w:lsdException w:name="Table List 1" w:semiHidden="1" w:unhideWhenUsed="1"/>
+    <w:lsdException w:name="Table List 2" w:semiHidden="1" w:unhideWhenUsed="1"/>
+    <w:lsdException w:name="Table List 3" w:semiHidden="1" w:unhideWhenUsed="1"/>
+    <w:lsdException w:name="Table List 4" w:semiHidden="1" w:unhideWhenUsed="1"/>
+    <w:lsdException w:name="Table List 5" w:semiHidden="1" w:unhideWhenUsed="1"/>
+    <w:lsdException w:name="Table List 6" w:semiHidden="1" w:unhideWhenUsed="1"/>
+    <w:lsdException w:name="Table List 7" w:semiHidden="1" w:unhideWhenUsed="1"/>
+    <w:lsdException w:name="Table List 8" w:semiHidden="1" w:unhideWhenUsed="1"/>
+    <w:lsdException w:name="Table 3D effects 1" w:semiHidden="1" w:unhideWhenUsed="1"/>
+    <w:lsdException w:name="Table 3D effects 2" w:semiHidden="1" w:unhideWhenUsed="1"/>
+    <w:lsdException w:name="Table 3D effects 3" w:semiHidden="1" w:unhideWhenUsed="1"/>
+    <w:lsdException w:name="Table Contemporary" w:semiHidden="1" w:unhideWhenUsed="1"/>
+    <w:lsdException w:name="Table Elegant" w:semiHidden="1" w:unhideWhenUsed="1"/>
+    <w:lsdException w:name="Table Professional" w:semiHidden="1" w:unhideWhenUsed="1"/>
+    <w:lsdException w:name="Table Subtle 1" w:semiHidden="1" w:unhideWhenUsed="1"/>
+    <w:lsdException w:name="Table Subtle 2" w:semiHidden="1" w:unhideWhenUsed="1"/>
+    <w:lsdException w:name="Table Web 1" w:semiHidden="1" w:unhideWhenUsed="1"/>
+    <w:lsdException w:name="Table Web 2" w:semiHidden="1" w:unhideWhenUsed="1"/>
+    <w:lsdException w:name="Table Web 3" w:semiHidden="1" w:unhideWhenUsed="1"/>
+    <w:lsdException w:name="Balloon Text" w:semiHidden="1" w:unhideWhenUsed="1"/>
+    <w:lsdException w:name="Table Grid" w:uiPriority="39"/>
+    <w:lsdException w:name="Table Theme" w:semiHidden="1" w:unhideWhenUsed="1"/>
+    <w:lsdException w:name="Placeholder Text" w:semiHidden="1"/>
+    <w:lsdException w:name="No Spacing" w:uiPriority="1" w:qFormat="1"/>
+    <w:lsdException w:name="Light Shading" w:uiPriority="60"/>
+    <w:lsdException w:name="Light List" w:uiPriority="61"/>
+    <w:lsdException w:name="Light Grid" w:uiPriority="62"/>
+    <w:lsdException w:name="Medium Shading 1" w:uiPriority="63"/>
+    <w:lsdException w:name="Medium Shading 2" w:uiPriority="64"/>
+    <w:lsdException w:name="Medium List 1" w:uiPriority="65"/>
+    <w:lsdException w:name="Medium List 2" w:uiPriority="66"/>
+    <w:lsdException w:name="Medium Grid 1" w:uiPriority="67"/>
+    <w:lsdException w:name="Medium Grid 2" w:uiPriority="68"/>
+    <w:lsdException w:name="Medium Grid 3" w:uiPriority="69"/>
+    <w:lsdException w:name="Dark List" w:uiPriority="70"/>
+    <w:lsdException w:name="Colorful Shading" w:uiPriority="71"/>
+    <w:lsdException w:name="Colorful List" w:uiPriority="72"/>
+    <w:lsdException w:name="Colorful Grid" w:uiPriority="73"/>
+    <w:lsdException w:name="Light Shading Accent 1" w:uiPriority="60"/>
+    <w:lsdException w:name="Light List Accent 1" w:uiPriority="61"/>
+    <w:lsdException w:name="Light Grid Accent 1" w:uiPriority="62"/>
+    <w:lsdException w:name="Medium Shading 1 Accent 1" w:uiPriority="63"/>
+    <w:lsdException w:name="Medium Shading 2 Accent 1" w:uiPriority="64"/>
+    <w:lsdException w:name="Medium List 1 Accent 1" w:uiPriority="65"/>
+    <w:lsdException w:name="Revision" w:semiHidden="1"/>
+    <w:lsdException w:name="List Paragraph" w:uiPriority="34" w:qFormat="1"/>
+    <w:lsdException w:name="Quote" w:uiPriority="29" w:qFormat="1"/>
+    <w:lsdException w:name="Intense Quote" w:uiPriority="30" w:qFormat="1"/>
+    <w:lsdException w:name="Medium List 2 Accent 1" w:uiPriority="66"/>
+    <w:lsdException w:name="Medium Grid 1 Accent 1" w:uiPriority="67"/>
+    <w:lsdException w:name="Medium Grid 2 Accent 1" w:uiPriority="68"/>
+    <w:lsdException w:name="Medium Grid 3 Accent 1" w:uiPriority="69"/>
+    <w:lsdException w:name="Dark List Accent 1" w:uiPriority="70"/>
+    <w:lsdException w:name="Colorful Shading Accent 1" w:uiPriority="71"/>
+    <w:lsdException w:name="Colorful List Accent 1" w:uiPriority="72"/>
+    <w:lsdException w:name="Colorful Grid Accent 1" w:uiPriority="73"/>
+    <w:lsdException w:name="Light Shading Accent 2" w:uiPriority="60"/>
+    <w:lsdException w:name="Light List Accent 2" w:uiPriority="61"/>
+    <w:lsdException w:name="Light Grid Accent 2" w:uiPriority="62"/>
+    <w:lsdException w:name="Medium Shading 1 Accent 2" w:uiPriority="63"/>
+    <w:lsdException w:name="Medium Shading 2 Accent 2" w:uiPriority="64"/>
+    <w:lsdException w:name="Medium List 1 Accent 2" w:uiPriority="65"/>
+    <w:lsdException w:name="Medium List 2 Accent 2" w:uiPriority="66"/>
+    <w:lsdException w:name="Medium Grid 1 Accent 2" w:uiPriority="67"/>
+    <w:lsdException w:name="Medium Grid 2 Accent 2" w:uiPriority="68"/>
+    <w:lsdException w:name="Medium Grid 3 Accent 2" w:uiPriority="69"/>
+    <w:lsdException w:name="Dark List Accent 2" w:uiPriority="70"/>
+    <w:lsdException w:name="Colorful Shading Accent 2" w:uiPriority="71"/>
+    <w:lsdException w:name="Colorful List Accent 2" w:uiPriority="72"/>
+    <w:lsdException w:name="Colorful Grid Accent 2" w:uiPriority="73"/>
+    <w:lsdException w:name="Light Shading Accent 3" w:uiPriority="60"/>
+    <w:lsdException w:name="Light List Accent 3" w:uiPriority="61"/>
+    <w:lsdException w:name="Light Grid Accent 3" w:uiPriority="62"/>
+    <w:lsdException w:name="Medium Shading 1 Accent 3" w:uiPriority="63"/>
+    <w:lsdException w:name="Medium Shading 2 Accent 3" w:uiPriority="64"/>
+    <w:lsdException w:name="Medium List 1 Accent 3" w:uiPriority="65"/>
+    <w:lsdException w:name="Medium List 2 Accent 3" w:uiPriority="66"/>
+    <w:lsdException w:name="Medium Grid 1 Accent 3" w:uiPriority="67"/>
+    <w:lsdException w:name="Medium Grid 2 Accent 3" w:uiPriority="68"/>
+    <w:lsdException w:name="Medium Grid 3 Accent 3" w:uiPriority="69"/>
+    <w:lsdException w:name="Dark List Accent 3" w:uiPriority="70"/>
+    <w:lsdException w:name="Colorful Shading Accent 3" w:uiPriority="71"/>
+    <w:lsdException w:name="Colorful List Accent 3" w:uiPriority="72"/>
+    <w:lsdException w:name="Colorful Grid Accent 3" w:uiPriority="73"/>
+    <w:lsdException w:name="Light Shading Accent 4" w:uiPriority="60"/>
+    <w:lsdException w:name="Light List Accent 4" w:uiPriority="61"/>
+    <w:lsdException w:name="Light Grid Accent 4" w:uiPriority="62"/>
+    <w:lsdException w:name="Medium Shading 1 Accent 4" w:uiPriority="63"/>
+    <w:lsdException w:name="Medium Shading 2 Accent 4" w:uiPriority="64"/>
+    <w:lsdException w:name="Medium List 1 Accent 4" w:uiPriority="65"/>
+    <w:lsdException w:name="Medium List 2 Accent 4" w:uiPriority="66"/>
+    <w:lsdException w:name="Medium Grid 1 Accent 4" w:uiPriority="67"/>
+    <w:lsdException w:name="Medium Grid 2 Accent 4" w:uiPriority="68"/>
+    <w:lsdException w:name="Medium Grid 3 Accent 4" w:uiPriority="69"/>
+    <w:lsdException w:name="Dark List Accent 4" w:uiPriority="70"/>
+    <w:lsdException w:name="Colorful Shading Accent 4" w:uiPriority="71"/>
+    <w:lsdException w:name="Colorful List Accent 4" w:uiPriority="72"/>
+    <w:lsdException w:name="Colorful Grid Accent 4" w:uiPriority="73"/>
+    <w:lsdException w:name="Light Shading Accent 5" w:uiPriority="60"/>
+    <w:lsdException w:name="Light List Accent 5" w:uiPriority="61"/>
+    <w:lsdException w:name="Light Grid Accent 5" w:uiPriority="62"/>
+    <w:lsdException w:name="Medium Shading 1 Accent 5" w:uiPriority="63"/>
+    <w:lsdException w:name="Medium Shading 2 Accent 5" w:uiPriority="64"/>
+    <w:lsdException w:name="Medium List 1 Accent 5" w:uiPriority="65"/>
+    <w:lsdException w:name="Medium List 2 Accent 5" w:uiPriority="66"/>
+    <w:lsdException w:name="Medium Grid 1 Accent 5" w:uiPriority="67"/>
+    <w:lsdException w:name="Medium Grid 2 Accent 5" w:uiPriority="68"/>
+    <w:lsdException w:name="Medium Grid 3 Accent 5" w:uiPriority="69"/>
+    <w:lsdException w:name="Dark List Accent 5" w:uiPriority="70"/>
+    <w:lsdException w:name="Colorful Shading Accent 5" w:uiPriority="71"/>
+    <w:lsdException w:name="Colorful List Accent 5" w:uiPriority="72"/>
+    <w:lsdException w:name="Colorful Grid Accent 5" w:uiPriority="73"/>
+    <w:lsdException w:name="Light Shading Accent 6" w:uiPriority="60"/>
+    <w:lsdException w:name="Light List Accent 6" w:uiPriority="61"/>
+    <w:lsdException w:name="Light Grid Accent 6" w:uiPriority="62"/>
+    <w:lsdException w:name="Medium Shading 1 Accent 6" w:uiPriority="63"/>
+    <w:lsdException w:name="Medium Shading 2 Accent 6" w:uiPriority="64"/>
+    <w:lsdException w:name="Medium List 1 Accent 6" w:uiPriority="65"/>
+    <w:lsdException w:name="Medium List 2 Accent 6" w:uiPriority="66"/>
+    <w:lsdException w:name="Medium Grid 1 Accent 6" w:uiPriority="67"/>
+    <w:lsdException w:name="Medium Grid 2 Accent 6" w:uiPriority="68"/>
+    <w:lsdException w:name="Medium Grid 3 Accent 6" w:uiPriority="69"/>
+    <w:lsdException w:name="Dark List Accent 6" w:uiPriority="70"/>
+    <w:lsdException w:name="Colorful Shading Accent 6" w:uiPriority="71"/>
+    <w:lsdException w:name="Colorful List Accent 6" w:uiPriority="72"/>
+    <w:lsdException w:name="Colorful Grid Accent 6" w:uiPriority="73"/>
+    <w:lsdException w:name="Subtle Emphasis" w:uiPriority="19" w:qFormat="1"/>
+    <w:lsdException w:name="Intense Emphasis" w:uiPriority="21" w:qFormat="1"/>
+    <w:lsdException w:name="Subtle Reference" w:uiPriority="31" w:qFormat="1"/>
+    <w:lsdException w:name="Intense Reference" w:uiPriority="32" w:qFormat="1"/>
+    <w:lsdException w:name="Book Title" w:uiPriority="33" w:qFormat="1"/>
+    <w:lsdException w:name="Bibliography" w:semiHidden="1" w:uiPriority="37" w:unhideWhenUsed="1"/>
+    <w:lsdException w:name="TOC Heading" w:semiHidden="1" w:uiPriority="39" w:unhideWhenUsed="1" w:qFormat="1"/>
+    <w:lsdException w:name="Plain Table 1" w:uiPriority="41"/>
+    <w:lsdException w:name="Plain Table 2" w:uiPriority="42"/>
+    <w:lsdException w:name="Plain Table 3" w:uiPriority="43"/>
+    <w:lsdException w:name="Plain Table 4" w:uiPriority="44"/>
+    <w:lsdException w:name="Plain Table 5" w:uiPriority="45"/>
+    <w:lsdException w:name="Grid Table Light" w:uiPriority="40"/>
+    <w:lsdException w:name="Grid Table 1 Light" w:uiPriority="46"/>
+    <w:lsdException w:name="Grid Table 2" w:uiPriority="47"/>
+    <w:lsdException w:name="Grid Table 3" w:uiPriority="48"/>
+    <w:lsdException w:name="Grid Table 4" w:uiPriority="49"/>
+    <w:lsdException w:name="Grid Table 5 Dark" w:uiPriority="50"/>
+    <w:lsdException w:name="Grid Table 6 Colorful" w:uiPriority="51"/>
+    <w:lsdException w:name="Grid Table 7 Colorful" w:uiPriority="52"/>
+    <w:lsdException w:name="Grid Table 1 Light Accent 1" w:uiPriority="46"/>
+    <w:lsdException w:name="Grid Table 2 Accent 1" w:uiPriority="47"/>
+    <w:lsdException w:name="Grid Table 3 Accent 1" w:uiPriority="48"/>
+    <w:lsdException w:name="Grid Table 4 Accent 1" w:uiPriority="49"/>
+    <w:lsdException w:name="Grid Table 5 Dark Accent 1" w:uiPriority="50"/>
+    <w:lsdException w:name="Grid Table 6 Colorful Accent 1" w:uiPriority="51"/>
+    <w:lsdException w:name="Grid Table 7 Colorful Accent 1" w:uiPriority="52"/>
+    <w:lsdException w:name="Grid Table 1 Light Accent 2" w:uiPriority="46"/>
+    <w:lsdException w:name="Grid Table 2 Accent 2" w:uiPriority="47"/>
+    <w:lsdException w:name="Grid Table 3 Accent 2" w:uiPriority="48"/>
+    <w:lsdException w:name="Grid Table 4 Accent 2" w:uiPriority="49"/>
+    <w:lsdException w:name="Grid Table 5 Dark Accent 2" w:uiPriority="50"/>
+    <w:lsdException w:name="Grid Table 6 Colorful Accent 2" w:uiPriority="51"/>
+    <w:lsdException w:name="Grid Table 7 Colorful Accent 2" w:uiPriority="52"/>
+    <w:lsdException w:name="Grid Table 1 Light Accent 3" w:uiPriority="46"/>
+    <w:lsdException w:name="Grid Table 2 Accent 3" w:uiPriority="47"/>
+    <w:lsdException w:name="Grid Table 3 Accent 3" w:uiPriority="48"/>
+    <w:lsdException w:name="Grid Table 4 Accent 3" w:uiPriority="49"/>
+    <w:lsdException w:name="Grid Table 5 Dark Accent 3" w:uiPriority="50"/>
+    <w:lsdException w:name="Grid Table 6 Colorful Accent 3" w:uiPriority="51"/>
+    <w:lsdException w:name="Grid Table 7 Colorful Accent 3" w:uiPriority="52"/>
+    <w:lsdException w:name="Grid Table 1 Light Accent 4" w:uiPriority="46"/>
+    <w:lsdException w:name="Grid Table 2 Accent 4" w:uiPriority="47"/>
+    <w:lsdException w:name="Grid Table 3 Accent 4" w:uiPriority="48"/>
+    <w:lsdException w:name="Grid Table 4 Accent 4" w:uiPriority="49"/>
+    <w:lsdException w:name="Grid Table 5 Dark Accent 4" w:uiPriority="50"/>
+    <w:lsdException w:name="Grid Table 6 Colorful Accent 4" w:uiPriority="51"/>
+    <w:lsdException w:name="Grid Table 7 Colorful Accent 4" w:uiPriority="52"/>
+    <w:lsdException w:name="Grid Table 1 Light Accent 5" w:uiPriority="46"/>
+    <w:lsdException w:name="Grid Table 2 Accent 5" w:uiPriority="47"/>
+    <w:lsdException w:name="Grid Table 3 Accent 5" w:uiPriority="48"/>
+    <w:lsdException w:name="Grid Table 4 Accent 5" w:uiPriority="49"/>
+    <w:lsdException w:name="Grid Table 5 Dark Accent 5" w:uiPriority="50"/>
+    <w:lsdException w:name="Grid Table 6 Colorful Accent 5" w:uiPriority="51"/>
+    <w:lsdException w:name="Grid Table 7 Colorful Accent 5" w:uiPriority="52"/>
+    <w:lsdException w:name="Grid Table 1 Light Accent 6" w:uiPriority="46"/>
+    <w:lsdException w:name="Grid Table 2 Accent 6" w:uiPriority="47"/>
+    <w:lsdException w:name="Grid Table 3 Accent 6" w:uiPriority="48"/>
+    <w:lsdException w:name="Grid Table 4 Accent 6" w:uiPriority="49"/>
+    <w:lsdException w:name="Grid Table 5 Dark Accent 6" w:uiPriority="50"/>
+    <w:lsdException w:name="Grid Table 6 Colorful Accent 6" w:uiPriority="51"/>
+    <w:lsdException w:name="Grid Table 7 Colorful Accent 6" w:uiPriority="52"/>
+    <w:lsdException w:name="List Table 1 Light" w:uiPriority="46"/>
+    <w:lsdException w:name="List Table 2" w:uiPriority="47"/>
+    <w:lsdException w:name="List Table 3" w:uiPriority="48"/>
+    <w:lsdException w:name="List Table 4" w:uiPriority="49"/>
+    <w:lsdException w:name="List Table 5 Dark" w:uiPriority="50"/>
+    <w:lsdException w:name="List Table 6 Colorful" w:uiPriority="51"/>
+    <w:lsdException w:name="List Table 7 Colorful" w:uiPriority="52"/>
+    <w:lsdException w:name="List Table 1 Light Accent 1" w:uiPriority="46"/>
+    <w:lsdException w:name="List Table 2 Accent 1" w:uiPriority="47"/>
+    <w:lsdException w:name="List Table 3 Accent 1" w:uiPriority="48"/>
+    <w:lsdException w:name="List Table 4 Accent 1" w:uiPriority="49"/>
+    <w:lsdException w:name="List Table 5 Dark Accent 1" w:uiPriority="50"/>
+    <w:lsdException w:name="List Table 6 Colorful Accent 1" w:uiPriority="51"/>
+    <w:lsdException w:name="List Table 7 Colorful Accent 1" w:uiPriority="52"/>
+    <w:lsdException w:name="List Table 1 Light Accent 2" w:uiPriority="46"/>
+    <w:lsdException w:name="List Table 2 Accent 2" w:uiPriority="47"/>
+    <w:lsdException w:name="List Table 3 Accent 2" w:uiPriority="48"/>
+    <w:lsdException w:name="List Table 4 Accent 2" w:uiPriority="49"/>
+    <w:lsdException w:name="List Table 5 Dark Accent 2" w:uiPriority="50"/>
+    <w:lsdException w:name="List Table 6 Colorful Accent 2" w:uiPriority="51"/>
+    <w:lsdException w:name="List Table 7 Colorful Accent 2" w:uiPriority="52"/>
+    <w:lsdException w:name="List Table 1 Light Accent 3" w:uiPriority="46"/>
+    <w:lsdException w:name="List Table 2 Accent 3" w:uiPriority="47"/>
+    <w:lsdException w:name="List Table 3 Accent 3" w:uiPriority="48"/>
+    <w:lsdException w:name="List Table 4 Accent 3" w:uiPriority="49"/>
+    <w:lsdException w:name="List Table 5 Dark Accent 3" w:uiPriority="50"/>
+    <w:lsdException w:name="List Table 6 Colorful Accent 3" w:uiPriority="51"/>
+    <w:lsdException w:name="List Table 7 Colorful Accent 3" w:uiPriority="52"/>
+    <w:lsdException w:name="List Table 1 Light Accent 4" w:uiPriority="46"/>
+    <w:lsdException w:name="List Table 2 Accent 4" w:uiPriority="47"/>
+    <w:lsdException w:name="List Table 3 Accent 4" w:uiPriority="48"/>
+    <w:lsdException w:name="List Table 4 Accent 4" w:uiPriority="49"/>
+    <w:lsdException w:name="List Table 5 Dark Accent 4" w:uiPriority="50"/>
+    <w:lsdException w:name="List Table 6 Colorful Accent 4" w:uiPriority="51"/>
+    <w:lsdException w:name="List Table 7 Colorful Accent 4" w:uiPriority="52"/>
+    <w:lsdException w:name="List Table 1 Light Accent 5" w:uiPriority="46"/>
+    <w:lsdException w:name="List Table 2 Accent 5" w:uiPriority="47"/>
+    <w:lsdException w:name="List Table 3 Accent 5" w:uiPriority="48"/>
+    <w:lsdException w:name="List Table 4 Accent 5" w:uiPriority="49"/>
+    <w:lsdException w:name="List Table 5 Dark Accent 5" w:uiPriority="50"/>
+    <w:lsdException w:name="List Table 6 Colorful Accent 5" w:uiPriority="51"/>
+    <w:lsdException w:name="List Table 7 Colorful Accent 5" w:uiPriority="52"/>
+    <w:lsdException w:name="List Table 1 Light Accent 6" w:uiPriority="46"/>
+    <w:lsdException w:name="List Table 2 Accent 6" w:uiPriority="47"/>
+    <w:lsdException w:name="List Table 3 Accent 6" w:uiPriority="48"/>
+    <w:lsdException w:name="List Table 4 Accent 6" w:uiPriority="49"/>
+    <w:lsdException w:name="List Table 5 Dark Accent 6" w:uiPriority="50"/>
+    <w:lsdException w:name="List Table 6 Colorful Accent 6" w:uiPriority="51"/>
+    <w:lsdException w:name="List Table 7 Colorful Accent 6" w:uiPriority="52"/>
+    <w:lsdException w:name="Mention" w:semiHidden="1" w:unhideWhenUsed="1"/>
+    <w:lsdException w:name="Smart Hyperlink" w:semiHidden="1" w:unhideWhenUsed="1"/>
+    <w:lsdException w:name="Hashtag" w:semiHidden="1" w:unhideWhenUsed="1"/>
+    <w:lsdException w:name="Unresolved Mention" w:semiHidden="1" w:unhideWhenUsed="1"/>
+  </w:latentStyles>
+  <w:style w:type="paragraph" w:default="1" w:styleId="Normal">
+    <w:name w:val="Normal"/>
+    <w:qFormat/>
+  </w:style>
+  <w:style w:type="character" w:default="1" w:styleId="DefaultParagraphFont">
+    <w:name w:val="Default Paragraph Font"/>
+    <w:uiPriority w:val="1"/>
+    <w:semiHidden/>
+    <w:unhideWhenUsed/>
+  </w:style>
+  <w:style w:type="table" w:default="1" w:styleId="TableNormal">
+    <w:name w:val="Normal Table"/>
+    <w:uiPriority w:val="99"/>
+    <w:semiHidden/>
+    <w:unhideWhenUsed/>
+    <w:tblPr>
+      <w:tblInd w:w="0" w:type="dxa"/>
+      <w:tblCellMar>
+        <w:top w:w="0" w:type="dxa"/>
+        <w:left w:w="108" w:type="dxa"/>
+        <w:bottom w:w="0" w:type="dxa"/>
+        <w:right w:w="108" w:type="dxa"/>
+      </w:tblCellMar>
+    </w:tblPr>
+  </w:style>
+  <w:style w:type="numbering" w:default="1" w:styleId="NoList">
+    <w:name w:val="No List"/>
+    <w:uiPriority w:val="99"/>
+    <w:semiHidden/>
+    <w:unhideWhenUsed/>
+  </w:style>
+  <w:style w:type="paragraph" w:customStyle="1" w:styleId="046EFEB7A13F4BDC9FF2FAE0A2475E51">
+    <w:name w:val="046EFEB7A13F4BDC9FF2FAE0A2475E51"/>
+    <w:rsid w:val="00F76064"/>
+  </w:style>
+  <w:style w:type="paragraph" w:customStyle="1" w:styleId="A52B32D6C832452C8DC1406734B68AF3">
+    <w:name w:val="A52B32D6C832452C8DC1406734B68AF3"/>
+    <w:rsid w:val="00F76064"/>
+  </w:style>
+  <w:style w:type="paragraph" w:customStyle="1" w:styleId="5F3D1BF44FEE49AFA0F572ABEC03A3DC">
+    <w:name w:val="5F3D1BF44FEE49AFA0F572ABEC03A3DC"/>
+    <w:rsid w:val="00F76064"/>
+  </w:style>
+  <w:style w:type="paragraph" w:customStyle="1" w:styleId="3C09AF16FCF343168F092A16870C5BAC">
+    <w:name w:val="3C09AF16FCF343168F092A16870C5BAC"/>
+    <w:rsid w:val="00F76064"/>
+  </w:style>
+  <w:style w:type="paragraph" w:customStyle="1" w:styleId="97D5697508074C72AFC3300172B4AEDE">
+    <w:name w:val="97D5697508074C72AFC3300172B4AEDE"/>
+    <w:rsid w:val="00F76064"/>
+  </w:style>
+  <w:style w:type="paragraph" w:customStyle="1" w:styleId="A7D9109588584897A1376482C6865C99">
+    <w:name w:val="A7D9109588584897A1376482C6865C99"/>
+    <w:rsid w:val="00F76064"/>
+  </w:style>
+  <w:style w:type="paragraph" w:customStyle="1" w:styleId="C979BD05516447379B070806AC8A5C20">
+    <w:name w:val="C979BD05516447379B070806AC8A5C20"/>
+    <w:rsid w:val="00F76064"/>
+  </w:style>
+  <w:style w:type="paragraph" w:customStyle="1" w:styleId="85D25F83809D41DD89E0819F7179963F">
+    <w:name w:val="85D25F83809D41DD89E0819F7179963F"/>
+    <w:rsid w:val="00F76064"/>
+  </w:style>
+  <w:style w:type="paragraph" w:customStyle="1" w:styleId="1950939F8B7449928F6C7E4DA0E8F871">
+    <w:name w:val="1950939F8B7449928F6C7E4DA0E8F871"/>
+    <w:rsid w:val="00F76064"/>
+  </w:style>
+</w:styles>
+</file>
+
+<file path=word/glossary/webSettings.xml><?xml version="1.0" encoding="utf-8"?>
+<w:webSettings xmlns:mc="http://schemas.openxmlformats.org/markup-compatibility/2006" xmlns:r="http://schemas.openxmlformats.org/officeDocument/2006/relationships" xmlns:w="http://schemas.openxmlformats.org/wordprocessingml/2006/main" xmlns:w14="http://schemas.microsoft.com/office/word/2010/wordml" xmlns:w15="http://schemas.microsoft.com/office/word/2012/wordml" xmlns:w16cid="http://schemas.microsoft.com/office/word/2016/wordml/cid" xmlns:w16se="http://schemas.microsoft.com/office/word/2015/wordml/symex" mc:Ignorable="w14 w15 w16se w16cid">
+  <w:optimizeForBrowser/>
+  <w:allowPNG/>
+</w:webSettings>
 </file>
 
 <file path=word/theme/theme1.xml><?xml version="1.0" encoding="utf-8"?>
@@ -4672,7 +7123,7 @@
 </file>
 
 <file path=customXml/itemProps1.xml><?xml version="1.0" encoding="utf-8"?>
-<ds:datastoreItem xmlns:ds="http://schemas.openxmlformats.org/officeDocument/2006/customXml" ds:itemID="{FEC02DBE-2AD4-437E-81EC-A0FD2A544448}">
+<ds:datastoreItem xmlns:ds="http://schemas.openxmlformats.org/officeDocument/2006/customXml" ds:itemID="{8612BC5E-2969-49D3-B3F1-A8E4E1D0DE17}">
   <ds:schemaRefs>
     <ds:schemaRef ds:uri="http://schemas.openxmlformats.org/officeDocument/2006/bibliography"/>
   </ds:schemaRefs>

</xml_diff>

<commit_message>
Organisation of document improved
</commit_message>
<xml_diff>
--- a/Documentation/Thesis.docx
+++ b/Documentation/Thesis.docx
@@ -344,19 +344,11 @@
           <w:rFonts w:ascii="Cambria" w:hAnsi="Cambria"/>
         </w:rPr>
       </w:pPr>
-      <w:proofErr w:type="spellStart"/>
-      <w:r>
-        <w:rPr>
-          <w:rFonts w:ascii="Cambria" w:hAnsi="Cambria"/>
-        </w:rPr>
-        <w:t>Prof.</w:t>
-      </w:r>
-      <w:proofErr w:type="spellEnd"/>
-      <w:r>
-        <w:rPr>
-          <w:rFonts w:ascii="Cambria" w:hAnsi="Cambria"/>
-        </w:rPr>
-        <w:t xml:space="preserve"> Letizia TANCA</w:t>
+      <w:r>
+        <w:rPr>
+          <w:rFonts w:ascii="Cambria" w:hAnsi="Cambria"/>
+        </w:rPr>
+        <w:t>Prof. Letizia TANCA</w:t>
       </w:r>
     </w:p>
     <w:p>
@@ -371,21 +363,7 @@
         <w:rPr>
           <w:rFonts w:ascii="Cambria" w:hAnsi="Cambria"/>
         </w:rPr>
-        <w:t xml:space="preserve">Prof </w:t>
-      </w:r>
-      <w:proofErr w:type="spellStart"/>
-      <w:r>
-        <w:rPr>
-          <w:rFonts w:ascii="Cambria" w:hAnsi="Cambria"/>
-        </w:rPr>
-        <w:t>Maristella</w:t>
-      </w:r>
-      <w:proofErr w:type="spellEnd"/>
-      <w:r>
-        <w:rPr>
-          <w:rFonts w:ascii="Cambria" w:hAnsi="Cambria"/>
-        </w:rPr>
-        <w:t xml:space="preserve"> MATERA</w:t>
+        <w:t>Prof Maristella MATERA</w:t>
       </w:r>
     </w:p>
     <w:p>
@@ -396,19 +374,11 @@
           <w:rFonts w:ascii="Cambria" w:hAnsi="Cambria"/>
         </w:rPr>
       </w:pPr>
-      <w:proofErr w:type="spellStart"/>
-      <w:r>
-        <w:rPr>
-          <w:rFonts w:ascii="Cambria" w:hAnsi="Cambria"/>
-        </w:rPr>
-        <w:t>Ing</w:t>
-      </w:r>
-      <w:proofErr w:type="spellEnd"/>
-      <w:r>
-        <w:rPr>
-          <w:rFonts w:ascii="Cambria" w:hAnsi="Cambria"/>
-        </w:rPr>
-        <w:t xml:space="preserve">. </w:t>
+      <w:r>
+        <w:rPr>
+          <w:rFonts w:ascii="Cambria" w:hAnsi="Cambria"/>
+        </w:rPr>
+        <w:t xml:space="preserve">Ing. </w:t>
       </w:r>
       <w:r>
         <w:rPr>
@@ -462,7 +432,6 @@
           <w:lang w:val="en-US"/>
         </w:rPr>
       </w:pPr>
-      <w:proofErr w:type="spellStart"/>
       <w:r>
         <w:rPr>
           <w:rFonts w:ascii="Cambria" w:hAnsi="Cambria"/>
@@ -471,7 +440,6 @@
         </w:rPr>
         <w:t>Petar</w:t>
       </w:r>
-      <w:proofErr w:type="spellEnd"/>
       <w:r>
         <w:rPr>
           <w:rFonts w:ascii="Cambria" w:hAnsi="Cambria"/>
@@ -855,27 +823,7 @@
           <w:szCs w:val="22"/>
         </w:rPr>
         <w:lastRenderedPageBreak/>
-        <w:t xml:space="preserve">We would like to express our sincere appreciation to our supervisors and </w:t>
-      </w:r>
-      <w:proofErr w:type="gramStart"/>
-      <w:r>
-        <w:rPr>
-          <w:rFonts w:ascii="Cambria" w:hAnsi="Cambria"/>
-          <w:i/>
-          <w:sz w:val="22"/>
-          <w:szCs w:val="22"/>
-        </w:rPr>
-        <w:t>our</w:t>
-      </w:r>
-      <w:proofErr w:type="gramEnd"/>
-      <w:r>
-        <w:rPr>
-          <w:rFonts w:ascii="Cambria" w:hAnsi="Cambria"/>
-          <w:i/>
-          <w:sz w:val="22"/>
-          <w:szCs w:val="22"/>
-        </w:rPr>
-        <w:t xml:space="preserve"> </w:t>
+        <w:t xml:space="preserve">We would like to express our sincere appreciation to our supervisors and our </w:t>
       </w:r>
     </w:p>
     <w:p>
@@ -911,7 +859,6 @@
           <w:szCs w:val="22"/>
         </w:rPr>
       </w:pPr>
-      <w:proofErr w:type="spellStart"/>
       <w:r>
         <w:rPr>
           <w:rFonts w:ascii="Cambria" w:hAnsi="Cambria"/>
@@ -919,37 +866,7 @@
           <w:sz w:val="22"/>
           <w:szCs w:val="22"/>
         </w:rPr>
-        <w:t>Prof.ssa</w:t>
-      </w:r>
-      <w:proofErr w:type="spellEnd"/>
-      <w:r>
-        <w:rPr>
-          <w:rFonts w:ascii="Cambria" w:hAnsi="Cambria"/>
-          <w:i/>
-          <w:sz w:val="22"/>
-          <w:szCs w:val="22"/>
-        </w:rPr>
-        <w:t xml:space="preserve"> </w:t>
-      </w:r>
-      <w:proofErr w:type="spellStart"/>
-      <w:r>
-        <w:rPr>
-          <w:rFonts w:ascii="Cambria" w:hAnsi="Cambria"/>
-          <w:i/>
-          <w:sz w:val="22"/>
-          <w:szCs w:val="22"/>
-        </w:rPr>
-        <w:t>Maristella</w:t>
-      </w:r>
-      <w:proofErr w:type="spellEnd"/>
-      <w:r>
-        <w:rPr>
-          <w:rFonts w:ascii="Cambria" w:hAnsi="Cambria"/>
-          <w:i/>
-          <w:sz w:val="22"/>
-          <w:szCs w:val="22"/>
-        </w:rPr>
-        <w:t xml:space="preserve"> Matera for her time, guidance and understanding.</w:t>
+        <w:t>Prof.ssa Maristella Matera for her time, guidance and understanding.</w:t>
       </w:r>
     </w:p>
     <w:p>
@@ -1668,23 +1585,13 @@
           <w:szCs w:val="22"/>
         </w:rPr>
       </w:pPr>
-      <w:proofErr w:type="gramStart"/>
-      <w:r>
-        <w:rPr>
-          <w:rFonts w:ascii="Cambria" w:hAnsi="Cambria"/>
-          <w:sz w:val="22"/>
-          <w:szCs w:val="22"/>
-        </w:rPr>
-        <w:t>In today’s society</w:t>
-      </w:r>
-      <w:proofErr w:type="gramEnd"/>
-      <w:r>
-        <w:rPr>
-          <w:rFonts w:ascii="Cambria" w:hAnsi="Cambria"/>
-          <w:sz w:val="22"/>
-          <w:szCs w:val="22"/>
-        </w:rPr>
-        <w:t xml:space="preserve"> everything is happening on the internet, in particular on social networks. Social networks play </w:t>
+      <w:r>
+        <w:rPr>
+          <w:rFonts w:ascii="Cambria" w:hAnsi="Cambria"/>
+          <w:sz w:val="22"/>
+          <w:szCs w:val="22"/>
+        </w:rPr>
+        <w:t xml:space="preserve">In today’s society everything is happening on the internet, in particular on social networks. Social networks play </w:t>
       </w:r>
       <w:r>
         <w:rPr>
@@ -1804,25 +1711,7 @@
           <w:sz w:val="22"/>
           <w:szCs w:val="22"/>
         </w:rPr>
-        <w:t xml:space="preserve"> In return users share their opinion about </w:t>
-      </w:r>
-      <w:proofErr w:type="gramStart"/>
-      <w:r>
-        <w:rPr>
-          <w:rFonts w:ascii="Cambria" w:hAnsi="Cambria"/>
-          <w:sz w:val="22"/>
-          <w:szCs w:val="22"/>
-        </w:rPr>
-        <w:t>particular products</w:t>
-      </w:r>
-      <w:proofErr w:type="gramEnd"/>
-      <w:r>
-        <w:rPr>
-          <w:rFonts w:ascii="Cambria" w:hAnsi="Cambria"/>
-          <w:sz w:val="22"/>
-          <w:szCs w:val="22"/>
-        </w:rPr>
-        <w:t xml:space="preserve"> by leaving com</w:t>
+        <w:t xml:space="preserve"> In return users share their opinion about particular products by leaving com</w:t>
       </w:r>
       <w:r>
         <w:rPr>
@@ -2691,7 +2580,7 @@
           <w:r>
             <w:fldChar w:fldCharType="separate"/>
           </w:r>
-          <w:hyperlink w:anchor="_Toc497679043" w:history="1">
+          <w:hyperlink w:anchor="_Toc497680533" w:history="1">
             <w:r>
               <w:rPr>
                 <w:rStyle w:val="Hyperlink"/>
@@ -2727,7 +2616,7 @@
                 <w:noProof/>
                 <w:webHidden/>
               </w:rPr>
-              <w:instrText xml:space="preserve"> PAGEREF _Toc497679043 \h </w:instrText>
+              <w:instrText xml:space="preserve"> PAGEREF _Toc497680533 \h </w:instrText>
             </w:r>
             <w:r>
               <w:rPr>
@@ -2769,7 +2658,7 @@
               <w:noProof/>
             </w:rPr>
           </w:pPr>
-          <w:hyperlink w:anchor="_Toc497679044" w:history="1">
+          <w:hyperlink w:anchor="_Toc497680534" w:history="1">
             <w:r>
               <w:rPr>
                 <w:rStyle w:val="Hyperlink"/>
@@ -2797,7 +2686,7 @@
                 <w:noProof/>
                 <w:webHidden/>
               </w:rPr>
-              <w:instrText xml:space="preserve"> PAGEREF _Toc497679044 \h </w:instrText>
+              <w:instrText xml:space="preserve"> PAGEREF _Toc497680534 \h </w:instrText>
             </w:r>
             <w:r>
               <w:rPr>
@@ -2817,7 +2706,7 @@
                 <w:noProof/>
                 <w:webHidden/>
               </w:rPr>
-              <w:t>8</w:t>
+              <w:t>9</w:t>
             </w:r>
             <w:r>
               <w:rPr>
@@ -2839,14 +2728,14 @@
               <w:noProof/>
             </w:rPr>
           </w:pPr>
-          <w:hyperlink w:anchor="_Toc497679045" w:history="1">
+          <w:hyperlink w:anchor="_Toc497680535" w:history="1">
             <w:r>
               <w:rPr>
                 <w:rStyle w:val="Hyperlink"/>
                 <w:rFonts w:ascii="Cambria" w:hAnsi="Cambria"/>
                 <w:noProof/>
               </w:rPr>
-              <w:t xml:space="preserve">2  </w:t>
+              <w:t xml:space="preserve">2 </w:t>
             </w:r>
             <w:r>
               <w:rPr>
@@ -2854,7 +2743,15 @@
                 <w:rFonts w:ascii="Cambria" w:hAnsi="Cambria"/>
                 <w:noProof/>
               </w:rPr>
-              <w:t xml:space="preserve"> State of Art</w:t>
+              <w:t xml:space="preserve">  </w:t>
+            </w:r>
+            <w:r>
+              <w:rPr>
+                <w:rStyle w:val="Hyperlink"/>
+                <w:rFonts w:ascii="Cambria" w:hAnsi="Cambria"/>
+                <w:noProof/>
+              </w:rPr>
+              <w:t>State of Art</w:t>
             </w:r>
             <w:r>
               <w:rPr>
@@ -2875,7 +2772,7 @@
                 <w:noProof/>
                 <w:webHidden/>
               </w:rPr>
-              <w:instrText xml:space="preserve"> PAGEREF _Toc497679045 \h </w:instrText>
+              <w:instrText xml:space="preserve"> PAGEREF _Toc497680535 \h </w:instrText>
             </w:r>
             <w:r>
               <w:rPr>
@@ -2917,14 +2814,22 @@
               <w:noProof/>
             </w:rPr>
           </w:pPr>
-          <w:hyperlink w:anchor="_Toc497679046" w:history="1">
+          <w:hyperlink w:anchor="_Toc497680536" w:history="1">
             <w:r>
               <w:rPr>
                 <w:rStyle w:val="Hyperlink"/>
                 <w:rFonts w:ascii="Cambria" w:hAnsi="Cambria"/>
                 <w:noProof/>
               </w:rPr>
-              <w:t>2.1   Need for analysis of social data</w:t>
+              <w:t xml:space="preserve">2.1   </w:t>
+            </w:r>
+            <w:r>
+              <w:rPr>
+                <w:rStyle w:val="Hyperlink"/>
+                <w:rFonts w:ascii="Cambria" w:hAnsi="Cambria"/>
+                <w:noProof/>
+              </w:rPr>
+              <w:t>Need for analysis of social data</w:t>
             </w:r>
             <w:r>
               <w:rPr>
@@ -2945,7 +2850,7 @@
                 <w:noProof/>
                 <w:webHidden/>
               </w:rPr>
-              <w:instrText xml:space="preserve"> PAGEREF _Toc497679046 \h </w:instrText>
+              <w:instrText xml:space="preserve"> PAGEREF _Toc497680536 \h </w:instrText>
             </w:r>
             <w:r>
               <w:rPr>
@@ -2987,7 +2892,7 @@
               <w:noProof/>
             </w:rPr>
           </w:pPr>
-          <w:hyperlink w:anchor="_Toc497679047" w:history="1">
+          <w:hyperlink w:anchor="_Toc497680537" w:history="1">
             <w:r>
               <w:rPr>
                 <w:rStyle w:val="Hyperlink"/>
@@ -3015,7 +2920,7 @@
                 <w:noProof/>
                 <w:webHidden/>
               </w:rPr>
-              <w:instrText xml:space="preserve"> PAGEREF _Toc497679047 \h </w:instrText>
+              <w:instrText xml:space="preserve"> PAGEREF _Toc497680537 \h </w:instrText>
             </w:r>
             <w:r>
               <w:rPr>
@@ -3057,7 +2962,7 @@
               <w:noProof/>
             </w:rPr>
           </w:pPr>
-          <w:hyperlink w:anchor="_Toc497679048" w:history="1">
+          <w:hyperlink w:anchor="_Toc497680538" w:history="1">
             <w:r>
               <w:rPr>
                 <w:rStyle w:val="Hyperlink"/>
@@ -3085,7 +2990,7 @@
                 <w:noProof/>
                 <w:webHidden/>
               </w:rPr>
-              <w:instrText xml:space="preserve"> PAGEREF _Toc497679048 \h </w:instrText>
+              <w:instrText xml:space="preserve"> PAGEREF _Toc497680538 \h </w:instrText>
             </w:r>
             <w:r>
               <w:rPr>
@@ -3127,14 +3032,30 @@
               <w:noProof/>
             </w:rPr>
           </w:pPr>
-          <w:hyperlink w:anchor="_Toc497679049" w:history="1">
+          <w:hyperlink w:anchor="_Toc497680539" w:history="1">
             <w:r>
               <w:rPr>
                 <w:rStyle w:val="Hyperlink"/>
                 <w:rFonts w:ascii="Cambria" w:hAnsi="Cambria"/>
                 <w:noProof/>
               </w:rPr>
-              <w:t>3   Automated sentiment analysis of social network content</w:t>
+              <w:t xml:space="preserve">3 </w:t>
+            </w:r>
+            <w:r>
+              <w:rPr>
+                <w:rStyle w:val="Hyperlink"/>
+                <w:rFonts w:ascii="Cambria" w:hAnsi="Cambria"/>
+                <w:noProof/>
+              </w:rPr>
+              <w:t xml:space="preserve">  </w:t>
+            </w:r>
+            <w:r>
+              <w:rPr>
+                <w:rStyle w:val="Hyperlink"/>
+                <w:rFonts w:ascii="Cambria" w:hAnsi="Cambria"/>
+                <w:noProof/>
+              </w:rPr>
+              <w:t>Automated sentiment analysis of social network content</w:t>
             </w:r>
             <w:r>
               <w:rPr>
@@ -3155,7 +3076,7 @@
                 <w:noProof/>
                 <w:webHidden/>
               </w:rPr>
-              <w:instrText xml:space="preserve"> PAGEREF _Toc497679049 \h </w:instrText>
+              <w:instrText xml:space="preserve"> PAGEREF _Toc497680539 \h </w:instrText>
             </w:r>
             <w:r>
               <w:rPr>
@@ -3197,14 +3118,30 @@
               <w:noProof/>
             </w:rPr>
           </w:pPr>
-          <w:hyperlink w:anchor="_Toc497679050" w:history="1">
+          <w:hyperlink w:anchor="_Toc497680540" w:history="1">
             <w:r>
               <w:rPr>
                 <w:rStyle w:val="Hyperlink"/>
                 <w:rFonts w:ascii="Cambria" w:hAnsi="Cambria"/>
                 <w:noProof/>
               </w:rPr>
-              <w:t>5   Unsupervised approach to Social Data Analysis</w:t>
+              <w:t xml:space="preserve">5 </w:t>
+            </w:r>
+            <w:r>
+              <w:rPr>
+                <w:rStyle w:val="Hyperlink"/>
+                <w:rFonts w:ascii="Cambria" w:hAnsi="Cambria"/>
+                <w:noProof/>
+              </w:rPr>
+              <w:t xml:space="preserve">  </w:t>
+            </w:r>
+            <w:r>
+              <w:rPr>
+                <w:rStyle w:val="Hyperlink"/>
+                <w:rFonts w:ascii="Cambria" w:hAnsi="Cambria"/>
+                <w:noProof/>
+              </w:rPr>
+              <w:t>Unsupervised approach to Social Data Analysis</w:t>
             </w:r>
             <w:r>
               <w:rPr>
@@ -3225,7 +3162,357 @@
                 <w:noProof/>
                 <w:webHidden/>
               </w:rPr>
-              <w:instrText xml:space="preserve"> PAGEREF _Toc497679050 \h </w:instrText>
+              <w:instrText xml:space="preserve"> PAGEREF _Toc497680540 \h </w:instrText>
+            </w:r>
+            <w:r>
+              <w:rPr>
+                <w:noProof/>
+                <w:webHidden/>
+              </w:rPr>
+            </w:r>
+            <w:r>
+              <w:rPr>
+                <w:noProof/>
+                <w:webHidden/>
+              </w:rPr>
+              <w:fldChar w:fldCharType="separate"/>
+            </w:r>
+            <w:r>
+              <w:rPr>
+                <w:noProof/>
+                <w:webHidden/>
+              </w:rPr>
+              <w:t>14</w:t>
+            </w:r>
+            <w:r>
+              <w:rPr>
+                <w:noProof/>
+                <w:webHidden/>
+              </w:rPr>
+              <w:fldChar w:fldCharType="end"/>
+            </w:r>
+          </w:hyperlink>
+        </w:p>
+        <w:p>
+          <w:pPr>
+            <w:pStyle w:val="TOC2"/>
+            <w:tabs>
+              <w:tab w:val="right" w:leader="dot" w:pos="9962"/>
+            </w:tabs>
+            <w:rPr>
+              <w:rFonts w:cstheme="minorBidi"/>
+              <w:noProof/>
+            </w:rPr>
+          </w:pPr>
+          <w:hyperlink w:anchor="_Toc497680541" w:history="1">
+            <w:r>
+              <w:rPr>
+                <w:rStyle w:val="Hyperlink"/>
+                <w:rFonts w:ascii="Cambria" w:hAnsi="Cambria"/>
+                <w:noProof/>
+              </w:rPr>
+              <w:t>5.1   Fetching data from social networks</w:t>
+            </w:r>
+            <w:r>
+              <w:rPr>
+                <w:noProof/>
+                <w:webHidden/>
+              </w:rPr>
+              <w:tab/>
+            </w:r>
+            <w:r>
+              <w:rPr>
+                <w:noProof/>
+                <w:webHidden/>
+              </w:rPr>
+              <w:fldChar w:fldCharType="begin"/>
+            </w:r>
+            <w:r>
+              <w:rPr>
+                <w:noProof/>
+                <w:webHidden/>
+              </w:rPr>
+              <w:instrText xml:space="preserve"> PAGEREF _Toc497680541 \h </w:instrText>
+            </w:r>
+            <w:r>
+              <w:rPr>
+                <w:noProof/>
+                <w:webHidden/>
+              </w:rPr>
+            </w:r>
+            <w:r>
+              <w:rPr>
+                <w:noProof/>
+                <w:webHidden/>
+              </w:rPr>
+              <w:fldChar w:fldCharType="separate"/>
+            </w:r>
+            <w:r>
+              <w:rPr>
+                <w:noProof/>
+                <w:webHidden/>
+              </w:rPr>
+              <w:t>14</w:t>
+            </w:r>
+            <w:r>
+              <w:rPr>
+                <w:noProof/>
+                <w:webHidden/>
+              </w:rPr>
+              <w:fldChar w:fldCharType="end"/>
+            </w:r>
+          </w:hyperlink>
+        </w:p>
+        <w:p>
+          <w:pPr>
+            <w:pStyle w:val="TOC2"/>
+            <w:tabs>
+              <w:tab w:val="right" w:leader="dot" w:pos="9962"/>
+            </w:tabs>
+            <w:rPr>
+              <w:rFonts w:cstheme="minorBidi"/>
+              <w:noProof/>
+            </w:rPr>
+          </w:pPr>
+          <w:hyperlink w:anchor="_Toc497680542" w:history="1">
+            <w:r>
+              <w:rPr>
+                <w:rStyle w:val="Hyperlink"/>
+                <w:rFonts w:ascii="Cambria" w:hAnsi="Cambria"/>
+                <w:noProof/>
+              </w:rPr>
+              <w:t>5.2   Pre-processing</w:t>
+            </w:r>
+            <w:r>
+              <w:rPr>
+                <w:noProof/>
+                <w:webHidden/>
+              </w:rPr>
+              <w:tab/>
+            </w:r>
+            <w:r>
+              <w:rPr>
+                <w:noProof/>
+                <w:webHidden/>
+              </w:rPr>
+              <w:fldChar w:fldCharType="begin"/>
+            </w:r>
+            <w:r>
+              <w:rPr>
+                <w:noProof/>
+                <w:webHidden/>
+              </w:rPr>
+              <w:instrText xml:space="preserve"> PAGEREF _Toc497680542 \h </w:instrText>
+            </w:r>
+            <w:r>
+              <w:rPr>
+                <w:noProof/>
+                <w:webHidden/>
+              </w:rPr>
+            </w:r>
+            <w:r>
+              <w:rPr>
+                <w:noProof/>
+                <w:webHidden/>
+              </w:rPr>
+              <w:fldChar w:fldCharType="separate"/>
+            </w:r>
+            <w:r>
+              <w:rPr>
+                <w:noProof/>
+                <w:webHidden/>
+              </w:rPr>
+              <w:t>14</w:t>
+            </w:r>
+            <w:r>
+              <w:rPr>
+                <w:noProof/>
+                <w:webHidden/>
+              </w:rPr>
+              <w:fldChar w:fldCharType="end"/>
+            </w:r>
+          </w:hyperlink>
+        </w:p>
+        <w:p>
+          <w:pPr>
+            <w:pStyle w:val="TOC2"/>
+            <w:tabs>
+              <w:tab w:val="right" w:leader="dot" w:pos="9962"/>
+            </w:tabs>
+            <w:rPr>
+              <w:rFonts w:cstheme="minorBidi"/>
+              <w:noProof/>
+            </w:rPr>
+          </w:pPr>
+          <w:hyperlink w:anchor="_Toc497680543" w:history="1">
+            <w:r>
+              <w:rPr>
+                <w:rStyle w:val="Hyperlink"/>
+                <w:rFonts w:ascii="Cambria" w:hAnsi="Cambria"/>
+                <w:noProof/>
+              </w:rPr>
+              <w:t>5.3   Unsupervised learning techniques</w:t>
+            </w:r>
+            <w:r>
+              <w:rPr>
+                <w:noProof/>
+                <w:webHidden/>
+              </w:rPr>
+              <w:tab/>
+            </w:r>
+            <w:r>
+              <w:rPr>
+                <w:noProof/>
+                <w:webHidden/>
+              </w:rPr>
+              <w:fldChar w:fldCharType="begin"/>
+            </w:r>
+            <w:r>
+              <w:rPr>
+                <w:noProof/>
+                <w:webHidden/>
+              </w:rPr>
+              <w:instrText xml:space="preserve"> PAGEREF _Toc497680543 \h </w:instrText>
+            </w:r>
+            <w:r>
+              <w:rPr>
+                <w:noProof/>
+                <w:webHidden/>
+              </w:rPr>
+            </w:r>
+            <w:r>
+              <w:rPr>
+                <w:noProof/>
+                <w:webHidden/>
+              </w:rPr>
+              <w:fldChar w:fldCharType="separate"/>
+            </w:r>
+            <w:r>
+              <w:rPr>
+                <w:noProof/>
+                <w:webHidden/>
+              </w:rPr>
+              <w:t>14</w:t>
+            </w:r>
+            <w:r>
+              <w:rPr>
+                <w:noProof/>
+                <w:webHidden/>
+              </w:rPr>
+              <w:fldChar w:fldCharType="end"/>
+            </w:r>
+          </w:hyperlink>
+        </w:p>
+        <w:p>
+          <w:pPr>
+            <w:pStyle w:val="TOC2"/>
+            <w:tabs>
+              <w:tab w:val="right" w:leader="dot" w:pos="9962"/>
+            </w:tabs>
+            <w:rPr>
+              <w:rFonts w:cstheme="minorBidi"/>
+              <w:noProof/>
+            </w:rPr>
+          </w:pPr>
+          <w:hyperlink w:anchor="_Toc497680544" w:history="1">
+            <w:r>
+              <w:rPr>
+                <w:rStyle w:val="Hyperlink"/>
+                <w:rFonts w:ascii="Cambria" w:hAnsi="Cambria"/>
+                <w:noProof/>
+              </w:rPr>
+              <w:t>5.4   Elbow analysis</w:t>
+            </w:r>
+            <w:r>
+              <w:rPr>
+                <w:noProof/>
+                <w:webHidden/>
+              </w:rPr>
+              <w:tab/>
+            </w:r>
+            <w:r>
+              <w:rPr>
+                <w:noProof/>
+                <w:webHidden/>
+              </w:rPr>
+              <w:fldChar w:fldCharType="begin"/>
+            </w:r>
+            <w:r>
+              <w:rPr>
+                <w:noProof/>
+                <w:webHidden/>
+              </w:rPr>
+              <w:instrText xml:space="preserve"> PAGEREF _Toc497680544 \h </w:instrText>
+            </w:r>
+            <w:r>
+              <w:rPr>
+                <w:noProof/>
+                <w:webHidden/>
+              </w:rPr>
+            </w:r>
+            <w:r>
+              <w:rPr>
+                <w:noProof/>
+                <w:webHidden/>
+              </w:rPr>
+              <w:fldChar w:fldCharType="separate"/>
+            </w:r>
+            <w:r>
+              <w:rPr>
+                <w:noProof/>
+                <w:webHidden/>
+              </w:rPr>
+              <w:t>14</w:t>
+            </w:r>
+            <w:r>
+              <w:rPr>
+                <w:noProof/>
+                <w:webHidden/>
+              </w:rPr>
+              <w:fldChar w:fldCharType="end"/>
+            </w:r>
+          </w:hyperlink>
+        </w:p>
+        <w:p>
+          <w:pPr>
+            <w:pStyle w:val="TOC2"/>
+            <w:tabs>
+              <w:tab w:val="right" w:leader="dot" w:pos="9962"/>
+            </w:tabs>
+            <w:rPr>
+              <w:rFonts w:cstheme="minorBidi"/>
+              <w:noProof/>
+            </w:rPr>
+          </w:pPr>
+          <w:hyperlink w:anchor="_Toc497680545" w:history="1">
+            <w:r>
+              <w:rPr>
+                <w:rStyle w:val="Hyperlink"/>
+                <w:rFonts w:ascii="Cambria" w:hAnsi="Cambria"/>
+                <w:noProof/>
+              </w:rPr>
+              <w:t>5.5   Visualization of clusters</w:t>
+            </w:r>
+            <w:r>
+              <w:rPr>
+                <w:noProof/>
+                <w:webHidden/>
+              </w:rPr>
+              <w:tab/>
+            </w:r>
+            <w:r>
+              <w:rPr>
+                <w:noProof/>
+                <w:webHidden/>
+              </w:rPr>
+              <w:fldChar w:fldCharType="begin"/>
+            </w:r>
+            <w:r>
+              <w:rPr>
+                <w:noProof/>
+                <w:webHidden/>
+              </w:rPr>
+              <w:instrText xml:space="preserve"> PAGEREF _Toc497680545 \h </w:instrText>
             </w:r>
             <w:r>
               <w:rPr>
@@ -3267,14 +3554,30 @@
               <w:noProof/>
             </w:rPr>
           </w:pPr>
-          <w:hyperlink w:anchor="_Toc497679051" w:history="1">
+          <w:hyperlink w:anchor="_Toc497680546" w:history="1">
             <w:r>
               <w:rPr>
                 <w:rStyle w:val="Hyperlink"/>
                 <w:rFonts w:ascii="Cambria" w:hAnsi="Cambria"/>
                 <w:noProof/>
               </w:rPr>
-              <w:t>6   API</w:t>
+              <w:t xml:space="preserve">6 </w:t>
+            </w:r>
+            <w:r>
+              <w:rPr>
+                <w:rStyle w:val="Hyperlink"/>
+                <w:rFonts w:ascii="Cambria" w:hAnsi="Cambria"/>
+                <w:noProof/>
+              </w:rPr>
+              <w:t xml:space="preserve">  </w:t>
+            </w:r>
+            <w:r>
+              <w:rPr>
+                <w:rStyle w:val="Hyperlink"/>
+                <w:rFonts w:ascii="Cambria" w:hAnsi="Cambria"/>
+                <w:noProof/>
+              </w:rPr>
+              <w:t>API</w:t>
             </w:r>
             <w:r>
               <w:rPr>
@@ -3295,7 +3598,7 @@
                 <w:noProof/>
                 <w:webHidden/>
               </w:rPr>
-              <w:instrText xml:space="preserve"> PAGEREF _Toc497679051 \h </w:instrText>
+              <w:instrText xml:space="preserve"> PAGEREF _Toc497680546 \h </w:instrText>
             </w:r>
             <w:r>
               <w:rPr>
@@ -3337,14 +3640,30 @@
               <w:noProof/>
             </w:rPr>
           </w:pPr>
-          <w:hyperlink w:anchor="_Toc497679052" w:history="1">
+          <w:hyperlink w:anchor="_Toc497680547" w:history="1">
             <w:r>
               <w:rPr>
                 <w:rStyle w:val="Hyperlink"/>
                 <w:rFonts w:ascii="Cambria" w:hAnsi="Cambria"/>
                 <w:noProof/>
               </w:rPr>
-              <w:t>7   Conclusion</w:t>
+              <w:t xml:space="preserve">7 </w:t>
+            </w:r>
+            <w:r>
+              <w:rPr>
+                <w:rStyle w:val="Hyperlink"/>
+                <w:rFonts w:ascii="Cambria" w:hAnsi="Cambria"/>
+                <w:noProof/>
+              </w:rPr>
+              <w:t xml:space="preserve">  </w:t>
+            </w:r>
+            <w:r>
+              <w:rPr>
+                <w:rStyle w:val="Hyperlink"/>
+                <w:rFonts w:ascii="Cambria" w:hAnsi="Cambria"/>
+                <w:noProof/>
+              </w:rPr>
+              <w:t>Conclusion</w:t>
             </w:r>
             <w:r>
               <w:rPr>
@@ -3365,7 +3684,7 @@
                 <w:noProof/>
                 <w:webHidden/>
               </w:rPr>
-              <w:instrText xml:space="preserve"> PAGEREF _Toc497679052 \h </w:instrText>
+              <w:instrText xml:space="preserve"> PAGEREF _Toc497680547 \h </w:instrText>
             </w:r>
             <w:r>
               <w:rPr>
@@ -3407,7 +3726,7 @@
               <w:noProof/>
             </w:rPr>
           </w:pPr>
-          <w:hyperlink w:anchor="_Toc497679053" w:history="1">
+          <w:hyperlink w:anchor="_Toc497680548" w:history="1">
             <w:r>
               <w:rPr>
                 <w:rStyle w:val="Hyperlink"/>
@@ -3435,7 +3754,7 @@
                 <w:noProof/>
                 <w:webHidden/>
               </w:rPr>
-              <w:instrText xml:space="preserve"> PAGEREF _Toc497679053 \h </w:instrText>
+              <w:instrText xml:space="preserve"> PAGEREF _Toc497680548 \h </w:instrText>
             </w:r>
             <w:r>
               <w:rPr>
@@ -3477,7 +3796,7 @@
               <w:noProof/>
             </w:rPr>
           </w:pPr>
-          <w:hyperlink w:anchor="_Toc497679054" w:history="1">
+          <w:hyperlink w:anchor="_Toc497680549" w:history="1">
             <w:r>
               <w:rPr>
                 <w:rStyle w:val="Hyperlink"/>
@@ -3505,7 +3824,7 @@
                 <w:noProof/>
                 <w:webHidden/>
               </w:rPr>
-              <w:instrText xml:space="preserve"> PAGEREF _Toc497679054 \h </w:instrText>
+              <w:instrText xml:space="preserve"> PAGEREF _Toc497680549 \h </w:instrText>
             </w:r>
             <w:r>
               <w:rPr>
@@ -3547,7 +3866,7 @@
               <w:noProof/>
             </w:rPr>
           </w:pPr>
-          <w:hyperlink w:anchor="_Toc497679055" w:history="1">
+          <w:hyperlink w:anchor="_Toc497680550" w:history="1">
             <w:r>
               <w:rPr>
                 <w:rStyle w:val="Hyperlink"/>
@@ -3575,7 +3894,7 @@
                 <w:noProof/>
                 <w:webHidden/>
               </w:rPr>
-              <w:instrText xml:space="preserve"> PAGEREF _Toc497679055 \h </w:instrText>
+              <w:instrText xml:space="preserve"> PAGEREF _Toc497680550 \h </w:instrText>
             </w:r>
             <w:r>
               <w:rPr>
@@ -3595,7 +3914,7 @@
                 <w:noProof/>
                 <w:webHidden/>
               </w:rPr>
-              <w:t>20</w:t>
+              <w:t>19</w:t>
             </w:r>
             <w:r>
               <w:rPr>
@@ -3724,7 +4043,6 @@
           <w:sz w:val="41"/>
           <w:szCs w:val="41"/>
         </w:rPr>
-        <w:lastRenderedPageBreak/>
         <w:t>Chapter 1</w:t>
       </w:r>
     </w:p>
@@ -3749,7 +4067,7 @@
           <w:szCs w:val="48"/>
         </w:rPr>
       </w:pPr>
-      <w:bookmarkStart w:id="0" w:name="_Toc497679043"/>
+      <w:bookmarkStart w:id="0" w:name="_Toc497680533"/>
       <w:r>
         <w:rPr>
           <w:rFonts w:ascii="Cambria" w:hAnsi="Cambria"/>
@@ -4146,6 +4464,7 @@
           <w:sz w:val="22"/>
           <w:szCs w:val="22"/>
         </w:rPr>
+        <w:lastRenderedPageBreak/>
         <w:t>Finally, previously described models used together can be used in one complete</w:t>
       </w:r>
       <w:r>
@@ -4218,7 +4537,7 @@
           <w:szCs w:val="29"/>
         </w:rPr>
       </w:pPr>
-      <w:bookmarkStart w:id="1" w:name="_Toc497679044"/>
+      <w:bookmarkStart w:id="1" w:name="_Toc497680534"/>
       <w:r>
         <w:rPr>
           <w:rFonts w:ascii="Cambria" w:hAnsi="Cambria"/>
@@ -4271,7 +4590,6 @@
           <w:sz w:val="22"/>
           <w:szCs w:val="22"/>
         </w:rPr>
-        <w:lastRenderedPageBreak/>
         <w:t>C</w:t>
       </w:r>
       <w:r>
@@ -4480,25 +4798,7 @@
           <w:sz w:val="22"/>
           <w:szCs w:val="22"/>
         </w:rPr>
-        <w:t xml:space="preserve"> is reserved for describing API which will use previously mentioned modules </w:t>
-      </w:r>
-      <w:proofErr w:type="gramStart"/>
-      <w:r>
-        <w:rPr>
-          <w:rFonts w:ascii="Cambria" w:hAnsi="Cambria"/>
-          <w:sz w:val="22"/>
-          <w:szCs w:val="22"/>
-        </w:rPr>
-        <w:t>in order to</w:t>
-      </w:r>
-      <w:proofErr w:type="gramEnd"/>
-      <w:r>
-        <w:rPr>
-          <w:rFonts w:ascii="Cambria" w:hAnsi="Cambria"/>
-          <w:sz w:val="22"/>
-          <w:szCs w:val="22"/>
-        </w:rPr>
-        <w:t xml:space="preserve"> analyse custom social data.</w:t>
+        <w:t xml:space="preserve"> is reserved for describing API which will use previously mentioned modules in order to analyse custom social data.</w:t>
       </w:r>
     </w:p>
     <w:p>
@@ -4551,187 +4851,9 @@
     </w:p>
     <w:p>
       <w:pPr>
-        <w:ind w:firstLine="0"/>
-        <w:rPr>
-          <w:rFonts w:ascii="Cambria" w:hAnsi="Cambria"/>
-          <w:sz w:val="22"/>
-          <w:szCs w:val="22"/>
-        </w:rPr>
-      </w:pPr>
-    </w:p>
-    <w:p>
-      <w:pPr>
-        <w:ind w:firstLine="0"/>
-        <w:rPr>
-          <w:rFonts w:ascii="Cambria" w:hAnsi="Cambria"/>
-          <w:sz w:val="22"/>
-          <w:szCs w:val="22"/>
-        </w:rPr>
-      </w:pPr>
-    </w:p>
-    <w:p>
-      <w:pPr>
-        <w:ind w:firstLine="0"/>
-        <w:rPr>
-          <w:rFonts w:ascii="Cambria" w:hAnsi="Cambria"/>
-          <w:sz w:val="22"/>
-          <w:szCs w:val="22"/>
-        </w:rPr>
-      </w:pPr>
-    </w:p>
-    <w:p>
-      <w:pPr>
-        <w:ind w:firstLine="0"/>
-        <w:rPr>
-          <w:rFonts w:ascii="Cambria" w:hAnsi="Cambria"/>
-          <w:sz w:val="22"/>
-          <w:szCs w:val="22"/>
-        </w:rPr>
-      </w:pPr>
-    </w:p>
-    <w:p>
-      <w:pPr>
-        <w:ind w:firstLine="0"/>
-        <w:rPr>
-          <w:rFonts w:ascii="Cambria" w:hAnsi="Cambria"/>
-          <w:sz w:val="22"/>
-          <w:szCs w:val="22"/>
-        </w:rPr>
-      </w:pPr>
-    </w:p>
-    <w:p>
-      <w:pPr>
-        <w:ind w:firstLine="0"/>
-        <w:rPr>
-          <w:rFonts w:ascii="Cambria" w:hAnsi="Cambria"/>
-          <w:sz w:val="22"/>
-          <w:szCs w:val="22"/>
-        </w:rPr>
-      </w:pPr>
-    </w:p>
-    <w:p>
-      <w:pPr>
-        <w:ind w:firstLine="0"/>
-        <w:rPr>
-          <w:rFonts w:ascii="Cambria" w:hAnsi="Cambria"/>
-          <w:sz w:val="22"/>
-          <w:szCs w:val="22"/>
-        </w:rPr>
-      </w:pPr>
-    </w:p>
-    <w:p>
-      <w:pPr>
-        <w:ind w:firstLine="0"/>
-        <w:rPr>
-          <w:rFonts w:ascii="Cambria" w:hAnsi="Cambria"/>
-          <w:sz w:val="22"/>
-          <w:szCs w:val="22"/>
-        </w:rPr>
-      </w:pPr>
-    </w:p>
-    <w:p>
-      <w:pPr>
-        <w:ind w:firstLine="0"/>
-        <w:rPr>
-          <w:rFonts w:ascii="Cambria" w:hAnsi="Cambria"/>
-          <w:sz w:val="22"/>
-          <w:szCs w:val="22"/>
-        </w:rPr>
-      </w:pPr>
-    </w:p>
-    <w:p>
-      <w:pPr>
-        <w:ind w:firstLine="0"/>
-        <w:rPr>
-          <w:rFonts w:ascii="Cambria" w:hAnsi="Cambria"/>
-          <w:sz w:val="22"/>
-          <w:szCs w:val="22"/>
-        </w:rPr>
-      </w:pPr>
-    </w:p>
-    <w:p>
-      <w:pPr>
-        <w:ind w:firstLine="0"/>
-        <w:rPr>
-          <w:rFonts w:ascii="Cambria" w:hAnsi="Cambria"/>
-          <w:sz w:val="22"/>
-          <w:szCs w:val="22"/>
-        </w:rPr>
-      </w:pPr>
-    </w:p>
-    <w:p>
-      <w:pPr>
-        <w:ind w:firstLine="0"/>
-        <w:rPr>
-          <w:rFonts w:ascii="Cambria" w:hAnsi="Cambria"/>
-          <w:sz w:val="22"/>
-          <w:szCs w:val="22"/>
-        </w:rPr>
-      </w:pPr>
-    </w:p>
-    <w:p>
-      <w:pPr>
-        <w:ind w:firstLine="0"/>
-        <w:rPr>
-          <w:rFonts w:ascii="Cambria" w:hAnsi="Cambria"/>
-          <w:sz w:val="22"/>
-          <w:szCs w:val="22"/>
-        </w:rPr>
-      </w:pPr>
-    </w:p>
-    <w:p>
-      <w:pPr>
-        <w:ind w:firstLine="0"/>
-        <w:rPr>
-          <w:rFonts w:ascii="Cambria" w:hAnsi="Cambria"/>
-          <w:sz w:val="22"/>
-          <w:szCs w:val="22"/>
-        </w:rPr>
-      </w:pPr>
-    </w:p>
-    <w:p>
-      <w:pPr>
-        <w:ind w:firstLine="0"/>
-        <w:rPr>
-          <w:rFonts w:ascii="Cambria" w:hAnsi="Cambria"/>
-          <w:sz w:val="22"/>
-          <w:szCs w:val="22"/>
-        </w:rPr>
-      </w:pPr>
-    </w:p>
-    <w:p>
-      <w:pPr>
-        <w:ind w:firstLine="0"/>
-        <w:rPr>
-          <w:rFonts w:ascii="Cambria" w:hAnsi="Cambria"/>
-          <w:sz w:val="22"/>
-          <w:szCs w:val="22"/>
-        </w:rPr>
-      </w:pPr>
-    </w:p>
-    <w:p>
-      <w:pPr>
-        <w:ind w:firstLine="0"/>
-        <w:rPr>
-          <w:rFonts w:ascii="Cambria" w:hAnsi="Cambria"/>
-          <w:sz w:val="22"/>
-          <w:szCs w:val="22"/>
-        </w:rPr>
-      </w:pPr>
-    </w:p>
-    <w:p>
-      <w:pPr>
-        <w:ind w:firstLine="0"/>
-        <w:rPr>
-          <w:rFonts w:ascii="Cambria" w:hAnsi="Cambria"/>
-          <w:sz w:val="22"/>
-          <w:szCs w:val="22"/>
-        </w:rPr>
-      </w:pPr>
-    </w:p>
-    <w:p>
-      <w:pPr>
-        <w:ind w:firstLine="0"/>
+        <w:spacing w:after="160" w:line="259" w:lineRule="auto"/>
+        <w:ind w:firstLine="0"/>
+        <w:jc w:val="left"/>
         <w:rPr>
           <w:rFonts w:ascii="Cambria" w:hAnsi="Cambria"/>
           <w:b/>
@@ -4739,28 +4861,15 @@
           <w:szCs w:val="41"/>
         </w:rPr>
       </w:pPr>
-    </w:p>
-    <w:p>
-      <w:pPr>
-        <w:ind w:firstLine="0"/>
+      <w:r>
         <w:rPr>
           <w:rFonts w:ascii="Cambria" w:hAnsi="Cambria"/>
           <w:b/>
           <w:sz w:val="41"/>
           <w:szCs w:val="41"/>
         </w:rPr>
-      </w:pPr>
-    </w:p>
-    <w:p>
-      <w:pPr>
-        <w:ind w:firstLine="0"/>
-        <w:rPr>
-          <w:rFonts w:ascii="Cambria" w:hAnsi="Cambria"/>
-          <w:b/>
-          <w:sz w:val="41"/>
-          <w:szCs w:val="41"/>
-        </w:rPr>
-      </w:pPr>
+        <w:br w:type="page"/>
+      </w:r>
     </w:p>
     <w:p>
       <w:pPr>
@@ -4805,7 +4914,17 @@
           <w:szCs w:val="48"/>
         </w:rPr>
       </w:pPr>
-      <w:bookmarkStart w:id="2" w:name="_Toc497679045"/>
+      <w:bookmarkStart w:id="2" w:name="_Toc497680535"/>
+      <w:r>
+        <w:rPr>
+          <w:rFonts w:ascii="Cambria" w:hAnsi="Cambria"/>
+          <w:b/>
+          <w:color w:val="auto"/>
+          <w:sz w:val="48"/>
+          <w:szCs w:val="48"/>
+        </w:rPr>
+        <w:t xml:space="preserve">2 </w:t>
+      </w:r>
       <w:r>
         <w:rPr>
           <w:rFonts w:ascii="Cambria" w:hAnsi="Cambria"/>
@@ -5023,7 +5142,7 @@
           <w:szCs w:val="29"/>
         </w:rPr>
       </w:pPr>
-      <w:bookmarkStart w:id="5" w:name="_Toc497679046"/>
+      <w:bookmarkStart w:id="5" w:name="_Toc497680536"/>
       <w:r>
         <w:rPr>
           <w:rFonts w:ascii="Cambria" w:hAnsi="Cambria"/>
@@ -5164,25 +5283,7 @@
           <w:sz w:val="22"/>
           <w:szCs w:val="22"/>
         </w:rPr>
-        <w:t xml:space="preserve">of social networks represent protentional customers, they are also proactive in a sense that they can share their opinion about certain products that company or brand shares. So, </w:t>
-      </w:r>
-      <w:proofErr w:type="gramStart"/>
-      <w:r>
-        <w:rPr>
-          <w:rFonts w:ascii="Cambria" w:hAnsi="Cambria"/>
-          <w:sz w:val="22"/>
-          <w:szCs w:val="22"/>
-        </w:rPr>
-        <w:t>in order to</w:t>
-      </w:r>
-      <w:proofErr w:type="gramEnd"/>
-      <w:r>
-        <w:rPr>
-          <w:rFonts w:ascii="Cambria" w:hAnsi="Cambria"/>
-          <w:sz w:val="22"/>
-          <w:szCs w:val="22"/>
-        </w:rPr>
-        <w:t xml:space="preserve"> grow their business and to increase the profit companies need to analyse user reactions and behaviour on their products shared on social networks. As a result, company can have model of a user and can predict weather new product will be successfully accepted and attractive to potential customers.</w:t>
+        <w:t>of social networks represent protentional customers, they are also proactive in a sense that they can share their opinion about certain products that company or brand shares. So, in order to grow their business and to increase the profit companies need to analyse user reactions and behaviour on their products shared on social networks. As a result, company can have model of a user and can predict weather new product will be successfully accepted and attractive to potential customers.</w:t>
       </w:r>
     </w:p>
     <w:p>
@@ -5206,7 +5307,7 @@
           <w:szCs w:val="29"/>
         </w:rPr>
       </w:pPr>
-      <w:bookmarkStart w:id="6" w:name="_Toc497679047"/>
+      <w:bookmarkStart w:id="6" w:name="_Toc497680537"/>
       <w:r>
         <w:rPr>
           <w:rFonts w:ascii="Cambria" w:hAnsi="Cambria"/>
@@ -5369,7 +5470,7 @@
           <w:szCs w:val="29"/>
         </w:rPr>
       </w:pPr>
-      <w:bookmarkStart w:id="7" w:name="_Toc497679048"/>
+      <w:bookmarkStart w:id="7" w:name="_Toc497680538"/>
       <w:r>
         <w:rPr>
           <w:rFonts w:ascii="Cambria" w:hAnsi="Cambria"/>
@@ -5436,15 +5537,7 @@
           <w:szCs w:val="22"/>
         </w:rPr>
         <w:tab/>
-        <w:t xml:space="preserve">Some of the most famous tools that have been used for social data analytics are Sprout social, </w:t>
-      </w:r>
-      <w:r>
-        <w:rPr>
-          <w:rFonts w:ascii="Cambria" w:hAnsi="Cambria"/>
-          <w:sz w:val="22"/>
-          <w:szCs w:val="22"/>
-        </w:rPr>
-        <w:t>Buzzsumo</w:t>
+        <w:t>Some of the most famous tools that have been used for social data analytics are Sprout social, Buzzsumo</w:t>
       </w:r>
       <w:r>
         <w:rPr>
@@ -5659,8 +5752,6 @@
         </w:rPr>
         <w:t>recognize</w:t>
       </w:r>
-      <w:bookmarkStart w:id="8" w:name="_GoBack"/>
-      <w:bookmarkEnd w:id="8"/>
       <w:r>
         <w:rPr>
           <w:rFonts w:ascii="Cambria" w:hAnsi="Cambria"/>
@@ -5685,140 +5776,33 @@
         <w:ind w:firstLine="0"/>
         <w:rPr>
           <w:rFonts w:ascii="Cambria" w:hAnsi="Cambria"/>
-          <w:sz w:val="22"/>
-          <w:szCs w:val="22"/>
-        </w:rPr>
-      </w:pPr>
-    </w:p>
-    <w:p>
-      <w:pPr>
-        <w:ind w:firstLine="0"/>
-        <w:rPr>
-          <w:rFonts w:ascii="Cambria" w:hAnsi="Cambria"/>
-          <w:sz w:val="22"/>
-          <w:szCs w:val="22"/>
-        </w:rPr>
-      </w:pPr>
-    </w:p>
-    <w:p>
-      <w:pPr>
-        <w:ind w:firstLine="0"/>
-        <w:rPr>
-          <w:rFonts w:ascii="Cambria" w:hAnsi="Cambria"/>
-          <w:sz w:val="22"/>
-          <w:szCs w:val="22"/>
-        </w:rPr>
-      </w:pPr>
-    </w:p>
-    <w:p>
-      <w:pPr>
-        <w:ind w:firstLine="0"/>
-        <w:rPr>
-          <w:rFonts w:ascii="Cambria" w:hAnsi="Cambria"/>
-          <w:sz w:val="22"/>
-          <w:szCs w:val="22"/>
-        </w:rPr>
-      </w:pPr>
-    </w:p>
-    <w:p>
-      <w:pPr>
-        <w:ind w:firstLine="0"/>
-        <w:rPr>
-          <w:rFonts w:ascii="Cambria" w:hAnsi="Cambria"/>
-          <w:sz w:val="22"/>
-          <w:szCs w:val="22"/>
-        </w:rPr>
-      </w:pPr>
-    </w:p>
-    <w:p>
-      <w:pPr>
-        <w:ind w:firstLine="0"/>
-        <w:rPr>
-          <w:rFonts w:ascii="Cambria" w:hAnsi="Cambria"/>
-          <w:sz w:val="22"/>
-          <w:szCs w:val="22"/>
-        </w:rPr>
-      </w:pPr>
-    </w:p>
-    <w:p>
-      <w:pPr>
-        <w:ind w:firstLine="0"/>
-        <w:rPr>
-          <w:rFonts w:ascii="Cambria" w:hAnsi="Cambria"/>
-          <w:sz w:val="22"/>
-          <w:szCs w:val="22"/>
-        </w:rPr>
-      </w:pPr>
-    </w:p>
-    <w:p>
-      <w:pPr>
-        <w:ind w:firstLine="0"/>
-        <w:rPr>
-          <w:rFonts w:ascii="Cambria" w:hAnsi="Cambria"/>
-          <w:sz w:val="22"/>
-          <w:szCs w:val="22"/>
-        </w:rPr>
-      </w:pPr>
-    </w:p>
-    <w:p>
-      <w:pPr>
-        <w:ind w:firstLine="0"/>
-        <w:rPr>
-          <w:rFonts w:ascii="Cambria" w:hAnsi="Cambria"/>
-          <w:sz w:val="22"/>
-          <w:szCs w:val="22"/>
-        </w:rPr>
-      </w:pPr>
-    </w:p>
-    <w:p>
-      <w:pPr>
-        <w:ind w:firstLine="0"/>
-        <w:rPr>
-          <w:rFonts w:ascii="Cambria" w:hAnsi="Cambria"/>
-          <w:sz w:val="22"/>
-          <w:szCs w:val="22"/>
-        </w:rPr>
-      </w:pPr>
-    </w:p>
-    <w:p>
-      <w:pPr>
-        <w:ind w:firstLine="0"/>
-        <w:rPr>
-          <w:rFonts w:ascii="Cambria" w:hAnsi="Cambria"/>
-          <w:sz w:val="22"/>
-          <w:szCs w:val="22"/>
-        </w:rPr>
-      </w:pPr>
-    </w:p>
-    <w:p>
-      <w:pPr>
-        <w:ind w:firstLine="0"/>
-        <w:rPr>
-          <w:rFonts w:ascii="Cambria" w:hAnsi="Cambria"/>
-          <w:sz w:val="22"/>
-          <w:szCs w:val="22"/>
-        </w:rPr>
-      </w:pPr>
-    </w:p>
-    <w:p>
-      <w:pPr>
-        <w:ind w:firstLine="0"/>
-        <w:rPr>
-          <w:rFonts w:ascii="Cambria" w:hAnsi="Cambria"/>
-          <w:sz w:val="22"/>
-          <w:szCs w:val="22"/>
-        </w:rPr>
-      </w:pPr>
-    </w:p>
-    <w:p>
-      <w:pPr>
-        <w:ind w:firstLine="0"/>
-        <w:rPr>
-          <w:rFonts w:ascii="Cambria" w:hAnsi="Cambria"/>
-          <w:sz w:val="22"/>
-          <w:szCs w:val="22"/>
-        </w:rPr>
-      </w:pPr>
+          <w:b/>
+          <w:sz w:val="41"/>
+          <w:szCs w:val="41"/>
+        </w:rPr>
+      </w:pPr>
+    </w:p>
+    <w:p>
+      <w:pPr>
+        <w:spacing w:after="160" w:line="259" w:lineRule="auto"/>
+        <w:ind w:firstLine="0"/>
+        <w:jc w:val="left"/>
+        <w:rPr>
+          <w:rFonts w:ascii="Cambria" w:hAnsi="Cambria"/>
+          <w:b/>
+          <w:sz w:val="41"/>
+          <w:szCs w:val="41"/>
+        </w:rPr>
+      </w:pPr>
+      <w:r>
+        <w:rPr>
+          <w:rFonts w:ascii="Cambria" w:hAnsi="Cambria"/>
+          <w:b/>
+          <w:sz w:val="41"/>
+          <w:szCs w:val="41"/>
+        </w:rPr>
+        <w:br w:type="page"/>
+      </w:r>
     </w:p>
     <w:p>
       <w:pPr>
@@ -5863,7 +5847,7 @@
           <w:szCs w:val="48"/>
         </w:rPr>
       </w:pPr>
-      <w:bookmarkStart w:id="9" w:name="_Toc497679049"/>
+      <w:bookmarkStart w:id="8" w:name="_Toc497680539"/>
       <w:r>
         <w:rPr>
           <w:rFonts w:ascii="Cambria" w:hAnsi="Cambria"/>
@@ -5874,7 +5858,7 @@
         </w:rPr>
         <w:t>Automated sentiment analysis of social network content</w:t>
       </w:r>
-      <w:bookmarkEnd w:id="9"/>
+      <w:bookmarkEnd w:id="8"/>
     </w:p>
     <w:p>
       <w:pPr>
@@ -6621,7 +6605,7 @@
           <w:szCs w:val="46"/>
         </w:rPr>
       </w:pPr>
-      <w:bookmarkStart w:id="10" w:name="_Toc497679050"/>
+      <w:bookmarkStart w:id="9" w:name="_Toc497680540"/>
       <w:r>
         <w:rPr>
           <w:rFonts w:ascii="Cambria" w:hAnsi="Cambria"/>
@@ -6632,6 +6616,60 @@
         </w:rPr>
         <w:t>Unsupervised approach to Social Data Analysis</w:t>
       </w:r>
+      <w:bookmarkEnd w:id="9"/>
+    </w:p>
+    <w:p>
+      <w:pPr>
+        <w:ind w:firstLine="0"/>
+        <w:rPr>
+          <w:rFonts w:ascii="Cambria" w:hAnsi="Cambria"/>
+          <w:sz w:val="22"/>
+          <w:szCs w:val="22"/>
+        </w:rPr>
+      </w:pPr>
+    </w:p>
+    <w:p>
+      <w:pPr>
+        <w:ind w:firstLine="0"/>
+        <w:rPr>
+          <w:rFonts w:ascii="Cambria" w:hAnsi="Cambria"/>
+          <w:sz w:val="22"/>
+          <w:szCs w:val="22"/>
+        </w:rPr>
+      </w:pPr>
+    </w:p>
+    <w:p>
+      <w:pPr>
+        <w:ind w:firstLine="0"/>
+        <w:rPr>
+          <w:rFonts w:ascii="Cambria" w:hAnsi="Cambria"/>
+          <w:sz w:val="22"/>
+          <w:szCs w:val="22"/>
+        </w:rPr>
+      </w:pPr>
+    </w:p>
+    <w:p>
+      <w:pPr>
+        <w:pStyle w:val="Heading2"/>
+        <w:rPr>
+          <w:rFonts w:ascii="Cambria" w:hAnsi="Cambria"/>
+          <w:b/>
+          <w:color w:val="auto"/>
+          <w:sz w:val="29"/>
+          <w:szCs w:val="29"/>
+        </w:rPr>
+      </w:pPr>
+      <w:bookmarkStart w:id="10" w:name="_Toc497680541"/>
+      <w:r>
+        <w:rPr>
+          <w:rFonts w:ascii="Cambria" w:hAnsi="Cambria"/>
+          <w:b/>
+          <w:color w:val="auto"/>
+          <w:sz w:val="29"/>
+          <w:szCs w:val="29"/>
+        </w:rPr>
+        <w:t>5.1     Fetching data from social networks</w:t>
+      </w:r>
       <w:bookmarkEnd w:id="10"/>
     </w:p>
     <w:p>
@@ -6639,328 +6677,311 @@
         <w:ind w:firstLine="0"/>
         <w:rPr>
           <w:rFonts w:ascii="Cambria" w:hAnsi="Cambria"/>
-          <w:sz w:val="22"/>
-          <w:szCs w:val="22"/>
-        </w:rPr>
-      </w:pPr>
-    </w:p>
-    <w:p>
-      <w:pPr>
-        <w:ind w:firstLine="0"/>
-        <w:rPr>
-          <w:rFonts w:ascii="Cambria" w:hAnsi="Cambria"/>
-          <w:sz w:val="22"/>
-          <w:szCs w:val="22"/>
-        </w:rPr>
-      </w:pPr>
-    </w:p>
-    <w:p>
-      <w:pPr>
-        <w:ind w:firstLine="0"/>
-        <w:rPr>
-          <w:rFonts w:ascii="Cambria" w:hAnsi="Cambria"/>
-          <w:sz w:val="22"/>
-          <w:szCs w:val="22"/>
-        </w:rPr>
-      </w:pPr>
-    </w:p>
-    <w:p>
-      <w:pPr>
-        <w:ind w:firstLine="0"/>
-        <w:rPr>
-          <w:rFonts w:ascii="Cambria" w:hAnsi="Cambria"/>
-          <w:sz w:val="22"/>
-          <w:szCs w:val="22"/>
-        </w:rPr>
-      </w:pPr>
-    </w:p>
-    <w:p>
-      <w:pPr>
-        <w:ind w:firstLine="0"/>
-        <w:rPr>
-          <w:rFonts w:ascii="Cambria" w:hAnsi="Cambria"/>
-          <w:sz w:val="22"/>
-          <w:szCs w:val="22"/>
-        </w:rPr>
-      </w:pPr>
-    </w:p>
-    <w:p>
-      <w:pPr>
-        <w:ind w:firstLine="0"/>
-        <w:rPr>
-          <w:rFonts w:ascii="Cambria" w:hAnsi="Cambria"/>
-          <w:sz w:val="22"/>
-          <w:szCs w:val="22"/>
-        </w:rPr>
-      </w:pPr>
-    </w:p>
-    <w:p>
-      <w:pPr>
-        <w:ind w:firstLine="0"/>
-        <w:rPr>
-          <w:rFonts w:ascii="Cambria" w:hAnsi="Cambria"/>
-          <w:sz w:val="22"/>
-          <w:szCs w:val="22"/>
-        </w:rPr>
-      </w:pPr>
-    </w:p>
-    <w:p>
-      <w:pPr>
-        <w:ind w:firstLine="0"/>
-        <w:rPr>
-          <w:rFonts w:ascii="Cambria" w:hAnsi="Cambria"/>
-          <w:sz w:val="22"/>
-          <w:szCs w:val="22"/>
-        </w:rPr>
-      </w:pPr>
-    </w:p>
-    <w:p>
-      <w:pPr>
-        <w:ind w:firstLine="0"/>
-        <w:rPr>
-          <w:rFonts w:ascii="Cambria" w:hAnsi="Cambria"/>
-          <w:sz w:val="22"/>
-          <w:szCs w:val="22"/>
-        </w:rPr>
-      </w:pPr>
-    </w:p>
-    <w:p>
-      <w:pPr>
-        <w:ind w:firstLine="0"/>
-        <w:rPr>
-          <w:rFonts w:ascii="Cambria" w:hAnsi="Cambria"/>
-          <w:sz w:val="22"/>
-          <w:szCs w:val="22"/>
-        </w:rPr>
-      </w:pPr>
-    </w:p>
-    <w:p>
-      <w:pPr>
-        <w:ind w:firstLine="0"/>
-        <w:rPr>
-          <w:rFonts w:ascii="Cambria" w:hAnsi="Cambria"/>
-          <w:sz w:val="22"/>
-          <w:szCs w:val="22"/>
-        </w:rPr>
-      </w:pPr>
-    </w:p>
-    <w:p>
-      <w:pPr>
-        <w:ind w:firstLine="0"/>
-        <w:rPr>
-          <w:rFonts w:ascii="Cambria" w:hAnsi="Cambria"/>
-          <w:sz w:val="22"/>
-          <w:szCs w:val="22"/>
-        </w:rPr>
-      </w:pPr>
-    </w:p>
-    <w:p>
-      <w:pPr>
-        <w:ind w:firstLine="0"/>
-        <w:rPr>
-          <w:rFonts w:ascii="Cambria" w:hAnsi="Cambria"/>
-          <w:sz w:val="22"/>
-          <w:szCs w:val="22"/>
-        </w:rPr>
-      </w:pPr>
-    </w:p>
-    <w:p>
-      <w:pPr>
-        <w:ind w:firstLine="0"/>
-        <w:rPr>
-          <w:rFonts w:ascii="Cambria" w:hAnsi="Cambria"/>
-          <w:sz w:val="22"/>
-          <w:szCs w:val="22"/>
-        </w:rPr>
-      </w:pPr>
-    </w:p>
-    <w:p>
-      <w:pPr>
-        <w:ind w:firstLine="0"/>
-        <w:rPr>
-          <w:rFonts w:ascii="Cambria" w:hAnsi="Cambria"/>
-          <w:sz w:val="22"/>
-          <w:szCs w:val="22"/>
-        </w:rPr>
-      </w:pPr>
-    </w:p>
-    <w:p>
-      <w:pPr>
-        <w:ind w:firstLine="0"/>
-        <w:rPr>
-          <w:rFonts w:ascii="Cambria" w:hAnsi="Cambria"/>
-          <w:sz w:val="22"/>
-          <w:szCs w:val="22"/>
-        </w:rPr>
-      </w:pPr>
-    </w:p>
-    <w:p>
-      <w:pPr>
-        <w:ind w:firstLine="0"/>
-        <w:rPr>
-          <w:rFonts w:ascii="Cambria" w:hAnsi="Cambria"/>
-          <w:sz w:val="22"/>
-          <w:szCs w:val="22"/>
-        </w:rPr>
-      </w:pPr>
-    </w:p>
-    <w:p>
-      <w:pPr>
-        <w:ind w:firstLine="0"/>
-        <w:rPr>
-          <w:rFonts w:ascii="Cambria" w:hAnsi="Cambria"/>
-          <w:sz w:val="22"/>
-          <w:szCs w:val="22"/>
-        </w:rPr>
-      </w:pPr>
-    </w:p>
-    <w:p>
-      <w:pPr>
-        <w:ind w:firstLine="0"/>
-        <w:rPr>
-          <w:rFonts w:ascii="Cambria" w:hAnsi="Cambria"/>
-          <w:sz w:val="22"/>
-          <w:szCs w:val="22"/>
-        </w:rPr>
-      </w:pPr>
-    </w:p>
-    <w:p>
-      <w:pPr>
-        <w:ind w:firstLine="0"/>
-        <w:rPr>
-          <w:rFonts w:ascii="Cambria" w:hAnsi="Cambria"/>
-          <w:sz w:val="22"/>
-          <w:szCs w:val="22"/>
-        </w:rPr>
-      </w:pPr>
-    </w:p>
-    <w:p>
-      <w:pPr>
-        <w:ind w:firstLine="0"/>
-        <w:rPr>
-          <w:rFonts w:ascii="Cambria" w:hAnsi="Cambria"/>
-          <w:sz w:val="22"/>
-          <w:szCs w:val="22"/>
-        </w:rPr>
-      </w:pPr>
-    </w:p>
-    <w:p>
-      <w:pPr>
-        <w:ind w:firstLine="0"/>
-        <w:rPr>
-          <w:rFonts w:ascii="Cambria" w:hAnsi="Cambria"/>
-          <w:sz w:val="22"/>
-          <w:szCs w:val="22"/>
-        </w:rPr>
-      </w:pPr>
-    </w:p>
-    <w:p>
-      <w:pPr>
-        <w:ind w:firstLine="0"/>
-        <w:rPr>
-          <w:rFonts w:ascii="Cambria" w:hAnsi="Cambria"/>
-          <w:sz w:val="22"/>
-          <w:szCs w:val="22"/>
-        </w:rPr>
-      </w:pPr>
-    </w:p>
-    <w:p>
-      <w:pPr>
-        <w:ind w:firstLine="0"/>
-        <w:rPr>
-          <w:rFonts w:ascii="Cambria" w:hAnsi="Cambria"/>
-          <w:sz w:val="22"/>
-          <w:szCs w:val="22"/>
-        </w:rPr>
-      </w:pPr>
-    </w:p>
-    <w:p>
-      <w:pPr>
-        <w:ind w:firstLine="0"/>
-        <w:rPr>
-          <w:rFonts w:ascii="Cambria" w:hAnsi="Cambria"/>
-          <w:sz w:val="22"/>
-          <w:szCs w:val="22"/>
-        </w:rPr>
-      </w:pPr>
-    </w:p>
-    <w:p>
-      <w:pPr>
-        <w:ind w:firstLine="0"/>
-        <w:rPr>
-          <w:rFonts w:ascii="Cambria" w:hAnsi="Cambria"/>
-          <w:sz w:val="22"/>
-          <w:szCs w:val="22"/>
-        </w:rPr>
-      </w:pPr>
-    </w:p>
-    <w:p>
-      <w:pPr>
-        <w:ind w:firstLine="0"/>
-        <w:rPr>
-          <w:rFonts w:ascii="Cambria" w:hAnsi="Cambria"/>
-          <w:sz w:val="22"/>
-          <w:szCs w:val="22"/>
-        </w:rPr>
-      </w:pPr>
-    </w:p>
-    <w:p>
-      <w:pPr>
-        <w:ind w:firstLine="0"/>
-        <w:rPr>
-          <w:rFonts w:ascii="Cambria" w:hAnsi="Cambria"/>
-          <w:sz w:val="22"/>
-          <w:szCs w:val="22"/>
-        </w:rPr>
-      </w:pPr>
-    </w:p>
-    <w:p>
-      <w:pPr>
-        <w:ind w:firstLine="0"/>
-        <w:rPr>
-          <w:rFonts w:ascii="Cambria" w:hAnsi="Cambria"/>
-          <w:sz w:val="22"/>
-          <w:szCs w:val="22"/>
-        </w:rPr>
-      </w:pPr>
-    </w:p>
-    <w:p>
-      <w:pPr>
-        <w:ind w:firstLine="0"/>
-        <w:rPr>
-          <w:rFonts w:ascii="Cambria" w:hAnsi="Cambria"/>
-          <w:sz w:val="22"/>
-          <w:szCs w:val="22"/>
-        </w:rPr>
-      </w:pPr>
-    </w:p>
-    <w:p>
-      <w:pPr>
-        <w:ind w:firstLine="0"/>
-        <w:rPr>
-          <w:rFonts w:ascii="Cambria" w:hAnsi="Cambria"/>
-          <w:sz w:val="22"/>
-          <w:szCs w:val="22"/>
-        </w:rPr>
-      </w:pPr>
-    </w:p>
-    <w:p>
-      <w:pPr>
-        <w:ind w:firstLine="0"/>
-        <w:rPr>
-          <w:rFonts w:ascii="Cambria" w:hAnsi="Cambria"/>
-          <w:sz w:val="22"/>
-          <w:szCs w:val="22"/>
-        </w:rPr>
-      </w:pPr>
-    </w:p>
-    <w:p>
-      <w:pPr>
-        <w:ind w:firstLine="0"/>
-        <w:rPr>
-          <w:rFonts w:ascii="Cambria" w:hAnsi="Cambria"/>
-          <w:sz w:val="22"/>
-          <w:szCs w:val="22"/>
+          <w:b/>
+          <w:sz w:val="29"/>
+          <w:szCs w:val="29"/>
+        </w:rPr>
+      </w:pPr>
+    </w:p>
+    <w:p>
+      <w:pPr>
+        <w:pStyle w:val="Heading2"/>
+        <w:rPr>
+          <w:rFonts w:ascii="Cambria" w:hAnsi="Cambria"/>
+          <w:b/>
+          <w:color w:val="auto"/>
+          <w:sz w:val="29"/>
+          <w:szCs w:val="29"/>
+        </w:rPr>
+      </w:pPr>
+      <w:bookmarkStart w:id="11" w:name="_Toc497680542"/>
+      <w:r>
+        <w:rPr>
+          <w:rFonts w:ascii="Cambria" w:hAnsi="Cambria"/>
+          <w:b/>
+          <w:color w:val="auto"/>
+          <w:sz w:val="29"/>
+          <w:szCs w:val="29"/>
+        </w:rPr>
+        <w:t>5.2     Pre-processing</w:t>
+      </w:r>
+      <w:bookmarkEnd w:id="11"/>
+    </w:p>
+    <w:p>
+      <w:pPr>
+        <w:ind w:firstLine="0"/>
+        <w:rPr>
+          <w:rFonts w:ascii="Cambria" w:hAnsi="Cambria"/>
+          <w:b/>
+          <w:sz w:val="29"/>
+          <w:szCs w:val="29"/>
+        </w:rPr>
+      </w:pPr>
+    </w:p>
+    <w:p>
+      <w:pPr>
+        <w:pStyle w:val="Heading2"/>
+        <w:rPr>
+          <w:rFonts w:ascii="Cambria" w:hAnsi="Cambria"/>
+          <w:b/>
+          <w:color w:val="auto"/>
+          <w:sz w:val="29"/>
+          <w:szCs w:val="29"/>
+        </w:rPr>
+      </w:pPr>
+      <w:bookmarkStart w:id="12" w:name="_Toc497680543"/>
+      <w:r>
+        <w:rPr>
+          <w:rFonts w:ascii="Cambria" w:hAnsi="Cambria"/>
+          <w:b/>
+          <w:color w:val="auto"/>
+          <w:sz w:val="29"/>
+          <w:szCs w:val="29"/>
+        </w:rPr>
+        <w:t>5.3     Unsupervised learning techniques</w:t>
+      </w:r>
+      <w:bookmarkEnd w:id="12"/>
+    </w:p>
+    <w:p>
+      <w:pPr>
+        <w:ind w:firstLine="0"/>
+        <w:rPr>
+          <w:rFonts w:ascii="Cambria" w:hAnsi="Cambria"/>
+          <w:b/>
+          <w:sz w:val="29"/>
+          <w:szCs w:val="29"/>
+        </w:rPr>
+      </w:pPr>
+    </w:p>
+    <w:p>
+      <w:pPr>
+        <w:pStyle w:val="Heading2"/>
+        <w:rPr>
+          <w:rFonts w:ascii="Cambria" w:hAnsi="Cambria"/>
+          <w:b/>
+          <w:color w:val="auto"/>
+          <w:sz w:val="29"/>
+          <w:szCs w:val="29"/>
+        </w:rPr>
+      </w:pPr>
+      <w:bookmarkStart w:id="13" w:name="_Toc497680544"/>
+      <w:r>
+        <w:rPr>
+          <w:rFonts w:ascii="Cambria" w:hAnsi="Cambria"/>
+          <w:b/>
+          <w:color w:val="auto"/>
+          <w:sz w:val="29"/>
+          <w:szCs w:val="29"/>
+        </w:rPr>
+        <w:t>5.4     Elbow analysis</w:t>
+      </w:r>
+      <w:bookmarkEnd w:id="13"/>
+    </w:p>
+    <w:p>
+      <w:pPr>
+        <w:ind w:firstLine="0"/>
+        <w:rPr>
+          <w:rFonts w:ascii="Cambria" w:hAnsi="Cambria"/>
+          <w:b/>
+          <w:sz w:val="29"/>
+          <w:szCs w:val="29"/>
+        </w:rPr>
+      </w:pPr>
+    </w:p>
+    <w:p>
+      <w:pPr>
+        <w:pStyle w:val="Heading2"/>
+        <w:rPr>
+          <w:rFonts w:ascii="Cambria" w:hAnsi="Cambria"/>
+          <w:b/>
+          <w:color w:val="auto"/>
+          <w:sz w:val="29"/>
+          <w:szCs w:val="29"/>
+        </w:rPr>
+      </w:pPr>
+      <w:bookmarkStart w:id="14" w:name="_Toc497680545"/>
+      <w:r>
+        <w:rPr>
+          <w:rFonts w:ascii="Cambria" w:hAnsi="Cambria"/>
+          <w:b/>
+          <w:color w:val="auto"/>
+          <w:sz w:val="29"/>
+          <w:szCs w:val="29"/>
+        </w:rPr>
+        <w:t>5.5     Visualization of clusters</w:t>
+      </w:r>
+      <w:bookmarkEnd w:id="14"/>
+    </w:p>
+    <w:p>
+      <w:pPr>
+        <w:ind w:firstLine="0"/>
+        <w:rPr>
+          <w:rFonts w:ascii="Cambria" w:hAnsi="Cambria"/>
+          <w:b/>
+          <w:sz w:val="22"/>
+          <w:szCs w:val="22"/>
+        </w:rPr>
+      </w:pPr>
+    </w:p>
+    <w:p>
+      <w:pPr>
+        <w:ind w:firstLine="0"/>
+        <w:rPr>
+          <w:rFonts w:ascii="Cambria" w:hAnsi="Cambria"/>
+          <w:sz w:val="22"/>
+          <w:szCs w:val="22"/>
+        </w:rPr>
+      </w:pPr>
+    </w:p>
+    <w:p>
+      <w:pPr>
+        <w:ind w:firstLine="0"/>
+        <w:rPr>
+          <w:rFonts w:ascii="Cambria" w:hAnsi="Cambria"/>
+          <w:sz w:val="22"/>
+          <w:szCs w:val="22"/>
+        </w:rPr>
+      </w:pPr>
+    </w:p>
+    <w:p>
+      <w:pPr>
+        <w:ind w:firstLine="0"/>
+        <w:rPr>
+          <w:rFonts w:ascii="Cambria" w:hAnsi="Cambria"/>
+          <w:sz w:val="22"/>
+          <w:szCs w:val="22"/>
+        </w:rPr>
+      </w:pPr>
+    </w:p>
+    <w:p>
+      <w:pPr>
+        <w:ind w:firstLine="0"/>
+        <w:rPr>
+          <w:rFonts w:ascii="Cambria" w:hAnsi="Cambria"/>
+          <w:sz w:val="22"/>
+          <w:szCs w:val="22"/>
+        </w:rPr>
+      </w:pPr>
+    </w:p>
+    <w:p>
+      <w:pPr>
+        <w:ind w:firstLine="0"/>
+        <w:rPr>
+          <w:rFonts w:ascii="Cambria" w:hAnsi="Cambria"/>
+          <w:sz w:val="22"/>
+          <w:szCs w:val="22"/>
+        </w:rPr>
+      </w:pPr>
+    </w:p>
+    <w:p>
+      <w:pPr>
+        <w:ind w:firstLine="0"/>
+        <w:rPr>
+          <w:rFonts w:ascii="Cambria" w:hAnsi="Cambria"/>
+          <w:sz w:val="22"/>
+          <w:szCs w:val="22"/>
+        </w:rPr>
+      </w:pPr>
+    </w:p>
+    <w:p>
+      <w:pPr>
+        <w:ind w:firstLine="0"/>
+        <w:rPr>
+          <w:rFonts w:ascii="Cambria" w:hAnsi="Cambria"/>
+          <w:sz w:val="22"/>
+          <w:szCs w:val="22"/>
+        </w:rPr>
+      </w:pPr>
+    </w:p>
+    <w:p>
+      <w:pPr>
+        <w:ind w:firstLine="0"/>
+        <w:rPr>
+          <w:rFonts w:ascii="Cambria" w:hAnsi="Cambria"/>
+          <w:sz w:val="22"/>
+          <w:szCs w:val="22"/>
+        </w:rPr>
+      </w:pPr>
+    </w:p>
+    <w:p>
+      <w:pPr>
+        <w:ind w:firstLine="0"/>
+        <w:rPr>
+          <w:rFonts w:ascii="Cambria" w:hAnsi="Cambria"/>
+          <w:sz w:val="22"/>
+          <w:szCs w:val="22"/>
+        </w:rPr>
+      </w:pPr>
+    </w:p>
+    <w:p>
+      <w:pPr>
+        <w:ind w:firstLine="0"/>
+        <w:rPr>
+          <w:rFonts w:ascii="Cambria" w:hAnsi="Cambria"/>
+          <w:sz w:val="22"/>
+          <w:szCs w:val="22"/>
+        </w:rPr>
+      </w:pPr>
+    </w:p>
+    <w:p>
+      <w:pPr>
+        <w:ind w:firstLine="0"/>
+        <w:rPr>
+          <w:rFonts w:ascii="Cambria" w:hAnsi="Cambria"/>
+          <w:sz w:val="22"/>
+          <w:szCs w:val="22"/>
+        </w:rPr>
+      </w:pPr>
+    </w:p>
+    <w:p>
+      <w:pPr>
+        <w:ind w:firstLine="0"/>
+        <w:rPr>
+          <w:rFonts w:ascii="Cambria" w:hAnsi="Cambria"/>
+          <w:sz w:val="22"/>
+          <w:szCs w:val="22"/>
+        </w:rPr>
+      </w:pPr>
+    </w:p>
+    <w:p>
+      <w:pPr>
+        <w:ind w:firstLine="0"/>
+        <w:rPr>
+          <w:rFonts w:ascii="Cambria" w:hAnsi="Cambria"/>
+          <w:sz w:val="22"/>
+          <w:szCs w:val="22"/>
+        </w:rPr>
+      </w:pPr>
+    </w:p>
+    <w:p>
+      <w:pPr>
+        <w:ind w:firstLine="0"/>
+        <w:rPr>
+          <w:rFonts w:ascii="Cambria" w:hAnsi="Cambria"/>
+          <w:sz w:val="22"/>
+          <w:szCs w:val="22"/>
+        </w:rPr>
+      </w:pPr>
+    </w:p>
+    <w:p>
+      <w:pPr>
+        <w:ind w:firstLine="0"/>
+        <w:rPr>
+          <w:rFonts w:ascii="Cambria" w:hAnsi="Cambria"/>
+          <w:b/>
+          <w:sz w:val="41"/>
+          <w:szCs w:val="41"/>
+        </w:rPr>
+      </w:pPr>
+    </w:p>
+    <w:p>
+      <w:pPr>
+        <w:ind w:firstLine="0"/>
+        <w:rPr>
+          <w:rFonts w:ascii="Cambria" w:hAnsi="Cambria"/>
+          <w:b/>
+          <w:sz w:val="41"/>
+          <w:szCs w:val="41"/>
         </w:rPr>
       </w:pPr>
     </w:p>
@@ -7007,7 +7028,7 @@
           <w:szCs w:val="48"/>
         </w:rPr>
       </w:pPr>
-      <w:bookmarkStart w:id="11" w:name="_Toc497679051"/>
+      <w:bookmarkStart w:id="15" w:name="_Toc497680546"/>
       <w:r>
         <w:rPr>
           <w:rFonts w:ascii="Cambria" w:hAnsi="Cambria"/>
@@ -7018,7 +7039,7 @@
         </w:rPr>
         <w:t>API</w:t>
       </w:r>
-      <w:bookmarkEnd w:id="11"/>
+      <w:bookmarkEnd w:id="15"/>
     </w:p>
     <w:p/>
     <w:p>
@@ -7326,7 +7347,9 @@
           <w:szCs w:val="48"/>
         </w:rPr>
       </w:pPr>
-      <w:bookmarkStart w:id="12" w:name="_Toc497679052"/>
+      <w:bookmarkStart w:id="16" w:name="_Toc497680547"/>
+      <w:bookmarkStart w:id="17" w:name="_GoBack"/>
+      <w:bookmarkEnd w:id="17"/>
       <w:r>
         <w:rPr>
           <w:rFonts w:ascii="Cambria" w:hAnsi="Cambria"/>
@@ -7337,7 +7360,7 @@
         </w:rPr>
         <w:t>Conclusion</w:t>
       </w:r>
-      <w:bookmarkEnd w:id="12"/>
+      <w:bookmarkEnd w:id="16"/>
     </w:p>
     <w:p>
       <w:pPr>
@@ -7691,7 +7714,7 @@
           <w:szCs w:val="48"/>
         </w:rPr>
       </w:pPr>
-      <w:bookmarkStart w:id="13" w:name="_Toc497679053"/>
+      <w:bookmarkStart w:id="18" w:name="_Toc497680548"/>
       <w:r>
         <w:rPr>
           <w:rFonts w:ascii="Cambria" w:hAnsi="Cambria"/>
@@ -7703,7 +7726,7 @@
         <w:lastRenderedPageBreak/>
         <w:t>Bibliography</w:t>
       </w:r>
-      <w:bookmarkEnd w:id="13"/>
+      <w:bookmarkEnd w:id="18"/>
     </w:p>
     <w:p/>
     <w:p/>
@@ -7852,7 +7875,7 @@
           <w:szCs w:val="48"/>
         </w:rPr>
       </w:pPr>
-      <w:bookmarkStart w:id="14" w:name="_Toc497679054"/>
+      <w:bookmarkStart w:id="19" w:name="_Toc497680549"/>
       <w:r>
         <w:rPr>
           <w:rFonts w:ascii="Cambria" w:hAnsi="Cambria"/>
@@ -7863,7 +7886,7 @@
         </w:rPr>
         <w:t>List of figures</w:t>
       </w:r>
-      <w:bookmarkEnd w:id="14"/>
+      <w:bookmarkEnd w:id="19"/>
     </w:p>
     <w:p/>
     <w:p>
@@ -7892,6 +7915,7 @@
         </w:rPr>
       </w:pPr>
     </w:p>
+    <w:p/>
     <w:p>
       <w:pPr>
         <w:pStyle w:val="Heading1"/>
@@ -7905,6 +7929,26 @@
         </w:rPr>
       </w:pPr>
     </w:p>
+    <w:p/>
+    <w:p/>
+    <w:p/>
+    <w:p/>
+    <w:p/>
+    <w:p/>
+    <w:p/>
+    <w:p/>
+    <w:p/>
+    <w:p/>
+    <w:p/>
+    <w:p/>
+    <w:p/>
+    <w:p/>
+    <w:p/>
+    <w:p/>
+    <w:p/>
+    <w:p/>
+    <w:p/>
+    <w:p/>
     <w:p>
       <w:pPr>
         <w:pStyle w:val="Heading1"/>
@@ -7917,11 +7961,8 @@
           <w:szCs w:val="48"/>
         </w:rPr>
       </w:pPr>
-    </w:p>
-    <w:p>
-      <w:pPr>
-        <w:pStyle w:val="Heading1"/>
-        <w:ind w:firstLine="0"/>
+      <w:bookmarkStart w:id="20" w:name="_Toc497680550"/>
+      <w:r>
         <w:rPr>
           <w:rFonts w:ascii="Cambria" w:hAnsi="Cambria"/>
           <w:b/>
@@ -7929,150 +7970,10 @@
           <w:sz w:val="48"/>
           <w:szCs w:val="48"/>
         </w:rPr>
-      </w:pPr>
-    </w:p>
-    <w:p>
-      <w:pPr>
-        <w:pStyle w:val="Heading1"/>
-        <w:ind w:firstLine="0"/>
-        <w:rPr>
-          <w:rFonts w:ascii="Cambria" w:hAnsi="Cambria"/>
-          <w:b/>
-          <w:color w:val="auto"/>
-          <w:sz w:val="48"/>
-          <w:szCs w:val="48"/>
-        </w:rPr>
-      </w:pPr>
-    </w:p>
-    <w:p>
-      <w:pPr>
-        <w:pStyle w:val="Heading1"/>
-        <w:ind w:firstLine="0"/>
-        <w:rPr>
-          <w:rFonts w:ascii="Cambria" w:hAnsi="Cambria"/>
-          <w:b/>
-          <w:color w:val="auto"/>
-          <w:sz w:val="48"/>
-          <w:szCs w:val="48"/>
-        </w:rPr>
-      </w:pPr>
-    </w:p>
-    <w:p>
-      <w:pPr>
-        <w:pStyle w:val="Heading1"/>
-        <w:ind w:firstLine="0"/>
-        <w:rPr>
-          <w:rFonts w:ascii="Cambria" w:hAnsi="Cambria"/>
-          <w:b/>
-          <w:color w:val="auto"/>
-          <w:sz w:val="48"/>
-          <w:szCs w:val="48"/>
-        </w:rPr>
-      </w:pPr>
-    </w:p>
-    <w:p>
-      <w:pPr>
-        <w:pStyle w:val="Heading1"/>
-        <w:ind w:firstLine="0"/>
-        <w:rPr>
-          <w:rFonts w:ascii="Cambria" w:hAnsi="Cambria"/>
-          <w:b/>
-          <w:color w:val="auto"/>
-          <w:sz w:val="48"/>
-          <w:szCs w:val="48"/>
-        </w:rPr>
-      </w:pPr>
-    </w:p>
-    <w:p>
-      <w:pPr>
-        <w:pStyle w:val="Heading1"/>
-        <w:ind w:firstLine="0"/>
-        <w:rPr>
-          <w:rFonts w:ascii="Cambria" w:hAnsi="Cambria"/>
-          <w:b/>
-          <w:color w:val="auto"/>
-          <w:sz w:val="48"/>
-          <w:szCs w:val="48"/>
-        </w:rPr>
-      </w:pPr>
-    </w:p>
-    <w:p>
-      <w:pPr>
-        <w:pStyle w:val="Heading1"/>
-        <w:ind w:firstLine="0"/>
-        <w:rPr>
-          <w:rFonts w:ascii="Cambria" w:hAnsi="Cambria"/>
-          <w:b/>
-          <w:color w:val="auto"/>
-          <w:sz w:val="48"/>
-          <w:szCs w:val="48"/>
-        </w:rPr>
-      </w:pPr>
-    </w:p>
-    <w:p>
-      <w:pPr>
-        <w:pStyle w:val="Heading1"/>
-        <w:ind w:firstLine="0"/>
-        <w:rPr>
-          <w:rFonts w:ascii="Cambria" w:hAnsi="Cambria"/>
-          <w:b/>
-          <w:color w:val="auto"/>
-          <w:sz w:val="48"/>
-          <w:szCs w:val="48"/>
-        </w:rPr>
-      </w:pPr>
-    </w:p>
-    <w:p>
-      <w:pPr>
-        <w:pStyle w:val="Heading1"/>
-        <w:ind w:firstLine="0"/>
-        <w:rPr>
-          <w:rFonts w:ascii="Cambria" w:hAnsi="Cambria"/>
-          <w:b/>
-          <w:color w:val="auto"/>
-          <w:sz w:val="48"/>
-          <w:szCs w:val="48"/>
-        </w:rPr>
-      </w:pPr>
-    </w:p>
-    <w:p>
-      <w:pPr>
-        <w:pStyle w:val="Heading1"/>
-        <w:ind w:firstLine="0"/>
-        <w:rPr>
-          <w:rFonts w:ascii="Cambria" w:hAnsi="Cambria"/>
-          <w:b/>
-          <w:color w:val="auto"/>
-          <w:sz w:val="48"/>
-          <w:szCs w:val="48"/>
-        </w:rPr>
-      </w:pPr>
-    </w:p>
-    <w:p>
-      <w:pPr>
-        <w:pStyle w:val="Heading1"/>
-        <w:ind w:firstLine="0"/>
-        <w:rPr>
-          <w:rFonts w:ascii="Cambria" w:hAnsi="Cambria"/>
-          <w:b/>
-          <w:color w:val="auto"/>
-          <w:sz w:val="48"/>
-          <w:szCs w:val="48"/>
-        </w:rPr>
-      </w:pPr>
-      <w:bookmarkStart w:id="15" w:name="_Toc497679055"/>
-      <w:r>
-        <w:rPr>
-          <w:rFonts w:ascii="Cambria" w:hAnsi="Cambria"/>
-          <w:b/>
-          <w:color w:val="auto"/>
-          <w:sz w:val="48"/>
-          <w:szCs w:val="48"/>
-        </w:rPr>
         <w:lastRenderedPageBreak/>
         <w:t>List of tables</w:t>
       </w:r>
-      <w:bookmarkEnd w:id="15"/>
+      <w:bookmarkEnd w:id="20"/>
     </w:p>
     <w:p/>
     <w:sectPr>
@@ -9405,7 +9306,7 @@
 </file>
 
 <file path=customXml/itemProps1.xml><?xml version="1.0" encoding="utf-8"?>
-<ds:datastoreItem xmlns:ds="http://schemas.openxmlformats.org/officeDocument/2006/customXml" ds:itemID="{738AF80D-4CA8-4A77-A915-51CF729BE414}">
+<ds:datastoreItem xmlns:ds="http://schemas.openxmlformats.org/officeDocument/2006/customXml" ds:itemID="{C99F51A1-5A62-49AA-9220-9EFC880D8FCF}">
   <ds:schemaRefs>
     <ds:schemaRef ds:uri="http://schemas.openxmlformats.org/officeDocument/2006/bibliography"/>
   </ds:schemaRefs>

</xml_diff>

<commit_message>
Revert "Organisation of document improved"
This reverts commit a53caba47657dc0ea8b8a177f59ac21c7ffc5fdc.
</commit_message>
<xml_diff>
--- a/Documentation/Thesis.docx
+++ b/Documentation/Thesis.docx
@@ -344,11 +344,19 @@
           <w:rFonts w:ascii="Cambria" w:hAnsi="Cambria"/>
         </w:rPr>
       </w:pPr>
-      <w:r>
-        <w:rPr>
-          <w:rFonts w:ascii="Cambria" w:hAnsi="Cambria"/>
-        </w:rPr>
-        <w:t>Prof. Letizia TANCA</w:t>
+      <w:proofErr w:type="spellStart"/>
+      <w:r>
+        <w:rPr>
+          <w:rFonts w:ascii="Cambria" w:hAnsi="Cambria"/>
+        </w:rPr>
+        <w:t>Prof.</w:t>
+      </w:r>
+      <w:proofErr w:type="spellEnd"/>
+      <w:r>
+        <w:rPr>
+          <w:rFonts w:ascii="Cambria" w:hAnsi="Cambria"/>
+        </w:rPr>
+        <w:t xml:space="preserve"> Letizia TANCA</w:t>
       </w:r>
     </w:p>
     <w:p>
@@ -363,7 +371,21 @@
         <w:rPr>
           <w:rFonts w:ascii="Cambria" w:hAnsi="Cambria"/>
         </w:rPr>
-        <w:t>Prof Maristella MATERA</w:t>
+        <w:t xml:space="preserve">Prof </w:t>
+      </w:r>
+      <w:proofErr w:type="spellStart"/>
+      <w:r>
+        <w:rPr>
+          <w:rFonts w:ascii="Cambria" w:hAnsi="Cambria"/>
+        </w:rPr>
+        <w:t>Maristella</w:t>
+      </w:r>
+      <w:proofErr w:type="spellEnd"/>
+      <w:r>
+        <w:rPr>
+          <w:rFonts w:ascii="Cambria" w:hAnsi="Cambria"/>
+        </w:rPr>
+        <w:t xml:space="preserve"> MATERA</w:t>
       </w:r>
     </w:p>
     <w:p>
@@ -374,11 +396,19 @@
           <w:rFonts w:ascii="Cambria" w:hAnsi="Cambria"/>
         </w:rPr>
       </w:pPr>
-      <w:r>
-        <w:rPr>
-          <w:rFonts w:ascii="Cambria" w:hAnsi="Cambria"/>
-        </w:rPr>
-        <w:t xml:space="preserve">Ing. </w:t>
+      <w:proofErr w:type="spellStart"/>
+      <w:r>
+        <w:rPr>
+          <w:rFonts w:ascii="Cambria" w:hAnsi="Cambria"/>
+        </w:rPr>
+        <w:t>Ing</w:t>
+      </w:r>
+      <w:proofErr w:type="spellEnd"/>
+      <w:r>
+        <w:rPr>
+          <w:rFonts w:ascii="Cambria" w:hAnsi="Cambria"/>
+        </w:rPr>
+        <w:t xml:space="preserve">. </w:t>
       </w:r>
       <w:r>
         <w:rPr>
@@ -432,6 +462,7 @@
           <w:lang w:val="en-US"/>
         </w:rPr>
       </w:pPr>
+      <w:proofErr w:type="spellStart"/>
       <w:r>
         <w:rPr>
           <w:rFonts w:ascii="Cambria" w:hAnsi="Cambria"/>
@@ -440,6 +471,7 @@
         </w:rPr>
         <w:t>Petar</w:t>
       </w:r>
+      <w:proofErr w:type="spellEnd"/>
       <w:r>
         <w:rPr>
           <w:rFonts w:ascii="Cambria" w:hAnsi="Cambria"/>
@@ -823,7 +855,27 @@
           <w:szCs w:val="22"/>
         </w:rPr>
         <w:lastRenderedPageBreak/>
-        <w:t xml:space="preserve">We would like to express our sincere appreciation to our supervisors and our </w:t>
+        <w:t xml:space="preserve">We would like to express our sincere appreciation to our supervisors and </w:t>
+      </w:r>
+      <w:proofErr w:type="gramStart"/>
+      <w:r>
+        <w:rPr>
+          <w:rFonts w:ascii="Cambria" w:hAnsi="Cambria"/>
+          <w:i/>
+          <w:sz w:val="22"/>
+          <w:szCs w:val="22"/>
+        </w:rPr>
+        <w:t>our</w:t>
+      </w:r>
+      <w:proofErr w:type="gramEnd"/>
+      <w:r>
+        <w:rPr>
+          <w:rFonts w:ascii="Cambria" w:hAnsi="Cambria"/>
+          <w:i/>
+          <w:sz w:val="22"/>
+          <w:szCs w:val="22"/>
+        </w:rPr>
+        <w:t xml:space="preserve"> </w:t>
       </w:r>
     </w:p>
     <w:p>
@@ -859,6 +911,7 @@
           <w:szCs w:val="22"/>
         </w:rPr>
       </w:pPr>
+      <w:proofErr w:type="spellStart"/>
       <w:r>
         <w:rPr>
           <w:rFonts w:ascii="Cambria" w:hAnsi="Cambria"/>
@@ -866,7 +919,37 @@
           <w:sz w:val="22"/>
           <w:szCs w:val="22"/>
         </w:rPr>
-        <w:t>Prof.ssa Maristella Matera for her time, guidance and understanding.</w:t>
+        <w:t>Prof.ssa</w:t>
+      </w:r>
+      <w:proofErr w:type="spellEnd"/>
+      <w:r>
+        <w:rPr>
+          <w:rFonts w:ascii="Cambria" w:hAnsi="Cambria"/>
+          <w:i/>
+          <w:sz w:val="22"/>
+          <w:szCs w:val="22"/>
+        </w:rPr>
+        <w:t xml:space="preserve"> </w:t>
+      </w:r>
+      <w:proofErr w:type="spellStart"/>
+      <w:r>
+        <w:rPr>
+          <w:rFonts w:ascii="Cambria" w:hAnsi="Cambria"/>
+          <w:i/>
+          <w:sz w:val="22"/>
+          <w:szCs w:val="22"/>
+        </w:rPr>
+        <w:t>Maristella</w:t>
+      </w:r>
+      <w:proofErr w:type="spellEnd"/>
+      <w:r>
+        <w:rPr>
+          <w:rFonts w:ascii="Cambria" w:hAnsi="Cambria"/>
+          <w:i/>
+          <w:sz w:val="22"/>
+          <w:szCs w:val="22"/>
+        </w:rPr>
+        <w:t xml:space="preserve"> Matera for her time, guidance and understanding.</w:t>
       </w:r>
     </w:p>
     <w:p>
@@ -1585,13 +1668,23 @@
           <w:szCs w:val="22"/>
         </w:rPr>
       </w:pPr>
-      <w:r>
-        <w:rPr>
-          <w:rFonts w:ascii="Cambria" w:hAnsi="Cambria"/>
-          <w:sz w:val="22"/>
-          <w:szCs w:val="22"/>
-        </w:rPr>
-        <w:t xml:space="preserve">In today’s society everything is happening on the internet, in particular on social networks. Social networks play </w:t>
+      <w:proofErr w:type="gramStart"/>
+      <w:r>
+        <w:rPr>
+          <w:rFonts w:ascii="Cambria" w:hAnsi="Cambria"/>
+          <w:sz w:val="22"/>
+          <w:szCs w:val="22"/>
+        </w:rPr>
+        <w:t>In today’s society</w:t>
+      </w:r>
+      <w:proofErr w:type="gramEnd"/>
+      <w:r>
+        <w:rPr>
+          <w:rFonts w:ascii="Cambria" w:hAnsi="Cambria"/>
+          <w:sz w:val="22"/>
+          <w:szCs w:val="22"/>
+        </w:rPr>
+        <w:t xml:space="preserve"> everything is happening on the internet, in particular on social networks. Social networks play </w:t>
       </w:r>
       <w:r>
         <w:rPr>
@@ -1711,7 +1804,25 @@
           <w:sz w:val="22"/>
           <w:szCs w:val="22"/>
         </w:rPr>
-        <w:t xml:space="preserve"> In return users share their opinion about particular products by leaving com</w:t>
+        <w:t xml:space="preserve"> In return users share their opinion about </w:t>
+      </w:r>
+      <w:proofErr w:type="gramStart"/>
+      <w:r>
+        <w:rPr>
+          <w:rFonts w:ascii="Cambria" w:hAnsi="Cambria"/>
+          <w:sz w:val="22"/>
+          <w:szCs w:val="22"/>
+        </w:rPr>
+        <w:t>particular products</w:t>
+      </w:r>
+      <w:proofErr w:type="gramEnd"/>
+      <w:r>
+        <w:rPr>
+          <w:rFonts w:ascii="Cambria" w:hAnsi="Cambria"/>
+          <w:sz w:val="22"/>
+          <w:szCs w:val="22"/>
+        </w:rPr>
+        <w:t xml:space="preserve"> by leaving com</w:t>
       </w:r>
       <w:r>
         <w:rPr>
@@ -2580,7 +2691,7 @@
           <w:r>
             <w:fldChar w:fldCharType="separate"/>
           </w:r>
-          <w:hyperlink w:anchor="_Toc497680533" w:history="1">
+          <w:hyperlink w:anchor="_Toc497679043" w:history="1">
             <w:r>
               <w:rPr>
                 <w:rStyle w:val="Hyperlink"/>
@@ -2616,7 +2727,7 @@
                 <w:noProof/>
                 <w:webHidden/>
               </w:rPr>
-              <w:instrText xml:space="preserve"> PAGEREF _Toc497680533 \h </w:instrText>
+              <w:instrText xml:space="preserve"> PAGEREF _Toc497679043 \h </w:instrText>
             </w:r>
             <w:r>
               <w:rPr>
@@ -2658,7 +2769,7 @@
               <w:noProof/>
             </w:rPr>
           </w:pPr>
-          <w:hyperlink w:anchor="_Toc497680534" w:history="1">
+          <w:hyperlink w:anchor="_Toc497679044" w:history="1">
             <w:r>
               <w:rPr>
                 <w:rStyle w:val="Hyperlink"/>
@@ -2686,7 +2797,7 @@
                 <w:noProof/>
                 <w:webHidden/>
               </w:rPr>
-              <w:instrText xml:space="preserve"> PAGEREF _Toc497680534 \h </w:instrText>
+              <w:instrText xml:space="preserve"> PAGEREF _Toc497679044 \h </w:instrText>
             </w:r>
             <w:r>
               <w:rPr>
@@ -2706,7 +2817,7 @@
                 <w:noProof/>
                 <w:webHidden/>
               </w:rPr>
-              <w:t>9</w:t>
+              <w:t>8</w:t>
             </w:r>
             <w:r>
               <w:rPr>
@@ -2728,14 +2839,14 @@
               <w:noProof/>
             </w:rPr>
           </w:pPr>
-          <w:hyperlink w:anchor="_Toc497680535" w:history="1">
+          <w:hyperlink w:anchor="_Toc497679045" w:history="1">
             <w:r>
               <w:rPr>
                 <w:rStyle w:val="Hyperlink"/>
                 <w:rFonts w:ascii="Cambria" w:hAnsi="Cambria"/>
                 <w:noProof/>
               </w:rPr>
-              <w:t xml:space="preserve">2 </w:t>
+              <w:t xml:space="preserve">2  </w:t>
             </w:r>
             <w:r>
               <w:rPr>
@@ -2743,15 +2854,7 @@
                 <w:rFonts w:ascii="Cambria" w:hAnsi="Cambria"/>
                 <w:noProof/>
               </w:rPr>
-              <w:t xml:space="preserve">  </w:t>
-            </w:r>
-            <w:r>
-              <w:rPr>
-                <w:rStyle w:val="Hyperlink"/>
-                <w:rFonts w:ascii="Cambria" w:hAnsi="Cambria"/>
-                <w:noProof/>
-              </w:rPr>
-              <w:t>State of Art</w:t>
+              <w:t xml:space="preserve"> State of Art</w:t>
             </w:r>
             <w:r>
               <w:rPr>
@@ -2772,7 +2875,7 @@
                 <w:noProof/>
                 <w:webHidden/>
               </w:rPr>
-              <w:instrText xml:space="preserve"> PAGEREF _Toc497680535 \h </w:instrText>
+              <w:instrText xml:space="preserve"> PAGEREF _Toc497679045 \h </w:instrText>
             </w:r>
             <w:r>
               <w:rPr>
@@ -2814,22 +2917,14 @@
               <w:noProof/>
             </w:rPr>
           </w:pPr>
-          <w:hyperlink w:anchor="_Toc497680536" w:history="1">
+          <w:hyperlink w:anchor="_Toc497679046" w:history="1">
             <w:r>
               <w:rPr>
                 <w:rStyle w:val="Hyperlink"/>
                 <w:rFonts w:ascii="Cambria" w:hAnsi="Cambria"/>
                 <w:noProof/>
               </w:rPr>
-              <w:t xml:space="preserve">2.1   </w:t>
-            </w:r>
-            <w:r>
-              <w:rPr>
-                <w:rStyle w:val="Hyperlink"/>
-                <w:rFonts w:ascii="Cambria" w:hAnsi="Cambria"/>
-                <w:noProof/>
-              </w:rPr>
-              <w:t>Need for analysis of social data</w:t>
+              <w:t>2.1   Need for analysis of social data</w:t>
             </w:r>
             <w:r>
               <w:rPr>
@@ -2850,7 +2945,7 @@
                 <w:noProof/>
                 <w:webHidden/>
               </w:rPr>
-              <w:instrText xml:space="preserve"> PAGEREF _Toc497680536 \h </w:instrText>
+              <w:instrText xml:space="preserve"> PAGEREF _Toc497679046 \h </w:instrText>
             </w:r>
             <w:r>
               <w:rPr>
@@ -2892,7 +2987,7 @@
               <w:noProof/>
             </w:rPr>
           </w:pPr>
-          <w:hyperlink w:anchor="_Toc497680537" w:history="1">
+          <w:hyperlink w:anchor="_Toc497679047" w:history="1">
             <w:r>
               <w:rPr>
                 <w:rStyle w:val="Hyperlink"/>
@@ -2920,7 +3015,7 @@
                 <w:noProof/>
                 <w:webHidden/>
               </w:rPr>
-              <w:instrText xml:space="preserve"> PAGEREF _Toc497680537 \h </w:instrText>
+              <w:instrText xml:space="preserve"> PAGEREF _Toc497679047 \h </w:instrText>
             </w:r>
             <w:r>
               <w:rPr>
@@ -2962,7 +3057,7 @@
               <w:noProof/>
             </w:rPr>
           </w:pPr>
-          <w:hyperlink w:anchor="_Toc497680538" w:history="1">
+          <w:hyperlink w:anchor="_Toc497679048" w:history="1">
             <w:r>
               <w:rPr>
                 <w:rStyle w:val="Hyperlink"/>
@@ -2990,7 +3085,7 @@
                 <w:noProof/>
                 <w:webHidden/>
               </w:rPr>
-              <w:instrText xml:space="preserve"> PAGEREF _Toc497680538 \h </w:instrText>
+              <w:instrText xml:space="preserve"> PAGEREF _Toc497679048 \h </w:instrText>
             </w:r>
             <w:r>
               <w:rPr>
@@ -3032,30 +3127,14 @@
               <w:noProof/>
             </w:rPr>
           </w:pPr>
-          <w:hyperlink w:anchor="_Toc497680539" w:history="1">
+          <w:hyperlink w:anchor="_Toc497679049" w:history="1">
             <w:r>
               <w:rPr>
                 <w:rStyle w:val="Hyperlink"/>
                 <w:rFonts w:ascii="Cambria" w:hAnsi="Cambria"/>
                 <w:noProof/>
               </w:rPr>
-              <w:t xml:space="preserve">3 </w:t>
-            </w:r>
-            <w:r>
-              <w:rPr>
-                <w:rStyle w:val="Hyperlink"/>
-                <w:rFonts w:ascii="Cambria" w:hAnsi="Cambria"/>
-                <w:noProof/>
-              </w:rPr>
-              <w:t xml:space="preserve">  </w:t>
-            </w:r>
-            <w:r>
-              <w:rPr>
-                <w:rStyle w:val="Hyperlink"/>
-                <w:rFonts w:ascii="Cambria" w:hAnsi="Cambria"/>
-                <w:noProof/>
-              </w:rPr>
-              <w:t>Automated sentiment analysis of social network content</w:t>
+              <w:t>3   Automated sentiment analysis of social network content</w:t>
             </w:r>
             <w:r>
               <w:rPr>
@@ -3076,7 +3155,7 @@
                 <w:noProof/>
                 <w:webHidden/>
               </w:rPr>
-              <w:instrText xml:space="preserve"> PAGEREF _Toc497680539 \h </w:instrText>
+              <w:instrText xml:space="preserve"> PAGEREF _Toc497679049 \h </w:instrText>
             </w:r>
             <w:r>
               <w:rPr>
@@ -3118,30 +3197,14 @@
               <w:noProof/>
             </w:rPr>
           </w:pPr>
-          <w:hyperlink w:anchor="_Toc497680540" w:history="1">
+          <w:hyperlink w:anchor="_Toc497679050" w:history="1">
             <w:r>
               <w:rPr>
                 <w:rStyle w:val="Hyperlink"/>
                 <w:rFonts w:ascii="Cambria" w:hAnsi="Cambria"/>
                 <w:noProof/>
               </w:rPr>
-              <w:t xml:space="preserve">5 </w:t>
-            </w:r>
-            <w:r>
-              <w:rPr>
-                <w:rStyle w:val="Hyperlink"/>
-                <w:rFonts w:ascii="Cambria" w:hAnsi="Cambria"/>
-                <w:noProof/>
-              </w:rPr>
-              <w:t xml:space="preserve">  </w:t>
-            </w:r>
-            <w:r>
-              <w:rPr>
-                <w:rStyle w:val="Hyperlink"/>
-                <w:rFonts w:ascii="Cambria" w:hAnsi="Cambria"/>
-                <w:noProof/>
-              </w:rPr>
-              <w:t>Unsupervised approach to Social Data Analysis</w:t>
+              <w:t>5   Unsupervised approach to Social Data Analysis</w:t>
             </w:r>
             <w:r>
               <w:rPr>
@@ -3162,357 +3225,7 @@
                 <w:noProof/>
                 <w:webHidden/>
               </w:rPr>
-              <w:instrText xml:space="preserve"> PAGEREF _Toc497680540 \h </w:instrText>
-            </w:r>
-            <w:r>
-              <w:rPr>
-                <w:noProof/>
-                <w:webHidden/>
-              </w:rPr>
-            </w:r>
-            <w:r>
-              <w:rPr>
-                <w:noProof/>
-                <w:webHidden/>
-              </w:rPr>
-              <w:fldChar w:fldCharType="separate"/>
-            </w:r>
-            <w:r>
-              <w:rPr>
-                <w:noProof/>
-                <w:webHidden/>
-              </w:rPr>
-              <w:t>14</w:t>
-            </w:r>
-            <w:r>
-              <w:rPr>
-                <w:noProof/>
-                <w:webHidden/>
-              </w:rPr>
-              <w:fldChar w:fldCharType="end"/>
-            </w:r>
-          </w:hyperlink>
-        </w:p>
-        <w:p>
-          <w:pPr>
-            <w:pStyle w:val="TOC2"/>
-            <w:tabs>
-              <w:tab w:val="right" w:leader="dot" w:pos="9962"/>
-            </w:tabs>
-            <w:rPr>
-              <w:rFonts w:cstheme="minorBidi"/>
-              <w:noProof/>
-            </w:rPr>
-          </w:pPr>
-          <w:hyperlink w:anchor="_Toc497680541" w:history="1">
-            <w:r>
-              <w:rPr>
-                <w:rStyle w:val="Hyperlink"/>
-                <w:rFonts w:ascii="Cambria" w:hAnsi="Cambria"/>
-                <w:noProof/>
-              </w:rPr>
-              <w:t>5.1   Fetching data from social networks</w:t>
-            </w:r>
-            <w:r>
-              <w:rPr>
-                <w:noProof/>
-                <w:webHidden/>
-              </w:rPr>
-              <w:tab/>
-            </w:r>
-            <w:r>
-              <w:rPr>
-                <w:noProof/>
-                <w:webHidden/>
-              </w:rPr>
-              <w:fldChar w:fldCharType="begin"/>
-            </w:r>
-            <w:r>
-              <w:rPr>
-                <w:noProof/>
-                <w:webHidden/>
-              </w:rPr>
-              <w:instrText xml:space="preserve"> PAGEREF _Toc497680541 \h </w:instrText>
-            </w:r>
-            <w:r>
-              <w:rPr>
-                <w:noProof/>
-                <w:webHidden/>
-              </w:rPr>
-            </w:r>
-            <w:r>
-              <w:rPr>
-                <w:noProof/>
-                <w:webHidden/>
-              </w:rPr>
-              <w:fldChar w:fldCharType="separate"/>
-            </w:r>
-            <w:r>
-              <w:rPr>
-                <w:noProof/>
-                <w:webHidden/>
-              </w:rPr>
-              <w:t>14</w:t>
-            </w:r>
-            <w:r>
-              <w:rPr>
-                <w:noProof/>
-                <w:webHidden/>
-              </w:rPr>
-              <w:fldChar w:fldCharType="end"/>
-            </w:r>
-          </w:hyperlink>
-        </w:p>
-        <w:p>
-          <w:pPr>
-            <w:pStyle w:val="TOC2"/>
-            <w:tabs>
-              <w:tab w:val="right" w:leader="dot" w:pos="9962"/>
-            </w:tabs>
-            <w:rPr>
-              <w:rFonts w:cstheme="minorBidi"/>
-              <w:noProof/>
-            </w:rPr>
-          </w:pPr>
-          <w:hyperlink w:anchor="_Toc497680542" w:history="1">
-            <w:r>
-              <w:rPr>
-                <w:rStyle w:val="Hyperlink"/>
-                <w:rFonts w:ascii="Cambria" w:hAnsi="Cambria"/>
-                <w:noProof/>
-              </w:rPr>
-              <w:t>5.2   Pre-processing</w:t>
-            </w:r>
-            <w:r>
-              <w:rPr>
-                <w:noProof/>
-                <w:webHidden/>
-              </w:rPr>
-              <w:tab/>
-            </w:r>
-            <w:r>
-              <w:rPr>
-                <w:noProof/>
-                <w:webHidden/>
-              </w:rPr>
-              <w:fldChar w:fldCharType="begin"/>
-            </w:r>
-            <w:r>
-              <w:rPr>
-                <w:noProof/>
-                <w:webHidden/>
-              </w:rPr>
-              <w:instrText xml:space="preserve"> PAGEREF _Toc497680542 \h </w:instrText>
-            </w:r>
-            <w:r>
-              <w:rPr>
-                <w:noProof/>
-                <w:webHidden/>
-              </w:rPr>
-            </w:r>
-            <w:r>
-              <w:rPr>
-                <w:noProof/>
-                <w:webHidden/>
-              </w:rPr>
-              <w:fldChar w:fldCharType="separate"/>
-            </w:r>
-            <w:r>
-              <w:rPr>
-                <w:noProof/>
-                <w:webHidden/>
-              </w:rPr>
-              <w:t>14</w:t>
-            </w:r>
-            <w:r>
-              <w:rPr>
-                <w:noProof/>
-                <w:webHidden/>
-              </w:rPr>
-              <w:fldChar w:fldCharType="end"/>
-            </w:r>
-          </w:hyperlink>
-        </w:p>
-        <w:p>
-          <w:pPr>
-            <w:pStyle w:val="TOC2"/>
-            <w:tabs>
-              <w:tab w:val="right" w:leader="dot" w:pos="9962"/>
-            </w:tabs>
-            <w:rPr>
-              <w:rFonts w:cstheme="minorBidi"/>
-              <w:noProof/>
-            </w:rPr>
-          </w:pPr>
-          <w:hyperlink w:anchor="_Toc497680543" w:history="1">
-            <w:r>
-              <w:rPr>
-                <w:rStyle w:val="Hyperlink"/>
-                <w:rFonts w:ascii="Cambria" w:hAnsi="Cambria"/>
-                <w:noProof/>
-              </w:rPr>
-              <w:t>5.3   Unsupervised learning techniques</w:t>
-            </w:r>
-            <w:r>
-              <w:rPr>
-                <w:noProof/>
-                <w:webHidden/>
-              </w:rPr>
-              <w:tab/>
-            </w:r>
-            <w:r>
-              <w:rPr>
-                <w:noProof/>
-                <w:webHidden/>
-              </w:rPr>
-              <w:fldChar w:fldCharType="begin"/>
-            </w:r>
-            <w:r>
-              <w:rPr>
-                <w:noProof/>
-                <w:webHidden/>
-              </w:rPr>
-              <w:instrText xml:space="preserve"> PAGEREF _Toc497680543 \h </w:instrText>
-            </w:r>
-            <w:r>
-              <w:rPr>
-                <w:noProof/>
-                <w:webHidden/>
-              </w:rPr>
-            </w:r>
-            <w:r>
-              <w:rPr>
-                <w:noProof/>
-                <w:webHidden/>
-              </w:rPr>
-              <w:fldChar w:fldCharType="separate"/>
-            </w:r>
-            <w:r>
-              <w:rPr>
-                <w:noProof/>
-                <w:webHidden/>
-              </w:rPr>
-              <w:t>14</w:t>
-            </w:r>
-            <w:r>
-              <w:rPr>
-                <w:noProof/>
-                <w:webHidden/>
-              </w:rPr>
-              <w:fldChar w:fldCharType="end"/>
-            </w:r>
-          </w:hyperlink>
-        </w:p>
-        <w:p>
-          <w:pPr>
-            <w:pStyle w:val="TOC2"/>
-            <w:tabs>
-              <w:tab w:val="right" w:leader="dot" w:pos="9962"/>
-            </w:tabs>
-            <w:rPr>
-              <w:rFonts w:cstheme="minorBidi"/>
-              <w:noProof/>
-            </w:rPr>
-          </w:pPr>
-          <w:hyperlink w:anchor="_Toc497680544" w:history="1">
-            <w:r>
-              <w:rPr>
-                <w:rStyle w:val="Hyperlink"/>
-                <w:rFonts w:ascii="Cambria" w:hAnsi="Cambria"/>
-                <w:noProof/>
-              </w:rPr>
-              <w:t>5.4   Elbow analysis</w:t>
-            </w:r>
-            <w:r>
-              <w:rPr>
-                <w:noProof/>
-                <w:webHidden/>
-              </w:rPr>
-              <w:tab/>
-            </w:r>
-            <w:r>
-              <w:rPr>
-                <w:noProof/>
-                <w:webHidden/>
-              </w:rPr>
-              <w:fldChar w:fldCharType="begin"/>
-            </w:r>
-            <w:r>
-              <w:rPr>
-                <w:noProof/>
-                <w:webHidden/>
-              </w:rPr>
-              <w:instrText xml:space="preserve"> PAGEREF _Toc497680544 \h </w:instrText>
-            </w:r>
-            <w:r>
-              <w:rPr>
-                <w:noProof/>
-                <w:webHidden/>
-              </w:rPr>
-            </w:r>
-            <w:r>
-              <w:rPr>
-                <w:noProof/>
-                <w:webHidden/>
-              </w:rPr>
-              <w:fldChar w:fldCharType="separate"/>
-            </w:r>
-            <w:r>
-              <w:rPr>
-                <w:noProof/>
-                <w:webHidden/>
-              </w:rPr>
-              <w:t>14</w:t>
-            </w:r>
-            <w:r>
-              <w:rPr>
-                <w:noProof/>
-                <w:webHidden/>
-              </w:rPr>
-              <w:fldChar w:fldCharType="end"/>
-            </w:r>
-          </w:hyperlink>
-        </w:p>
-        <w:p>
-          <w:pPr>
-            <w:pStyle w:val="TOC2"/>
-            <w:tabs>
-              <w:tab w:val="right" w:leader="dot" w:pos="9962"/>
-            </w:tabs>
-            <w:rPr>
-              <w:rFonts w:cstheme="minorBidi"/>
-              <w:noProof/>
-            </w:rPr>
-          </w:pPr>
-          <w:hyperlink w:anchor="_Toc497680545" w:history="1">
-            <w:r>
-              <w:rPr>
-                <w:rStyle w:val="Hyperlink"/>
-                <w:rFonts w:ascii="Cambria" w:hAnsi="Cambria"/>
-                <w:noProof/>
-              </w:rPr>
-              <w:t>5.5   Visualization of clusters</w:t>
-            </w:r>
-            <w:r>
-              <w:rPr>
-                <w:noProof/>
-                <w:webHidden/>
-              </w:rPr>
-              <w:tab/>
-            </w:r>
-            <w:r>
-              <w:rPr>
-                <w:noProof/>
-                <w:webHidden/>
-              </w:rPr>
-              <w:fldChar w:fldCharType="begin"/>
-            </w:r>
-            <w:r>
-              <w:rPr>
-                <w:noProof/>
-                <w:webHidden/>
-              </w:rPr>
-              <w:instrText xml:space="preserve"> PAGEREF _Toc497680545 \h </w:instrText>
+              <w:instrText xml:space="preserve"> PAGEREF _Toc497679050 \h </w:instrText>
             </w:r>
             <w:r>
               <w:rPr>
@@ -3554,30 +3267,14 @@
               <w:noProof/>
             </w:rPr>
           </w:pPr>
-          <w:hyperlink w:anchor="_Toc497680546" w:history="1">
+          <w:hyperlink w:anchor="_Toc497679051" w:history="1">
             <w:r>
               <w:rPr>
                 <w:rStyle w:val="Hyperlink"/>
                 <w:rFonts w:ascii="Cambria" w:hAnsi="Cambria"/>
                 <w:noProof/>
               </w:rPr>
-              <w:t xml:space="preserve">6 </w:t>
-            </w:r>
-            <w:r>
-              <w:rPr>
-                <w:rStyle w:val="Hyperlink"/>
-                <w:rFonts w:ascii="Cambria" w:hAnsi="Cambria"/>
-                <w:noProof/>
-              </w:rPr>
-              <w:t xml:space="preserve">  </w:t>
-            </w:r>
-            <w:r>
-              <w:rPr>
-                <w:rStyle w:val="Hyperlink"/>
-                <w:rFonts w:ascii="Cambria" w:hAnsi="Cambria"/>
-                <w:noProof/>
-              </w:rPr>
-              <w:t>API</w:t>
+              <w:t>6   API</w:t>
             </w:r>
             <w:r>
               <w:rPr>
@@ -3598,7 +3295,7 @@
                 <w:noProof/>
                 <w:webHidden/>
               </w:rPr>
-              <w:instrText xml:space="preserve"> PAGEREF _Toc497680546 \h </w:instrText>
+              <w:instrText xml:space="preserve"> PAGEREF _Toc497679051 \h </w:instrText>
             </w:r>
             <w:r>
               <w:rPr>
@@ -3640,30 +3337,14 @@
               <w:noProof/>
             </w:rPr>
           </w:pPr>
-          <w:hyperlink w:anchor="_Toc497680547" w:history="1">
+          <w:hyperlink w:anchor="_Toc497679052" w:history="1">
             <w:r>
               <w:rPr>
                 <w:rStyle w:val="Hyperlink"/>
                 <w:rFonts w:ascii="Cambria" w:hAnsi="Cambria"/>
                 <w:noProof/>
               </w:rPr>
-              <w:t xml:space="preserve">7 </w:t>
-            </w:r>
-            <w:r>
-              <w:rPr>
-                <w:rStyle w:val="Hyperlink"/>
-                <w:rFonts w:ascii="Cambria" w:hAnsi="Cambria"/>
-                <w:noProof/>
-              </w:rPr>
-              <w:t xml:space="preserve">  </w:t>
-            </w:r>
-            <w:r>
-              <w:rPr>
-                <w:rStyle w:val="Hyperlink"/>
-                <w:rFonts w:ascii="Cambria" w:hAnsi="Cambria"/>
-                <w:noProof/>
-              </w:rPr>
-              <w:t>Conclusion</w:t>
+              <w:t>7   Conclusion</w:t>
             </w:r>
             <w:r>
               <w:rPr>
@@ -3684,7 +3365,7 @@
                 <w:noProof/>
                 <w:webHidden/>
               </w:rPr>
-              <w:instrText xml:space="preserve"> PAGEREF _Toc497680547 \h </w:instrText>
+              <w:instrText xml:space="preserve"> PAGEREF _Toc497679052 \h </w:instrText>
             </w:r>
             <w:r>
               <w:rPr>
@@ -3726,7 +3407,7 @@
               <w:noProof/>
             </w:rPr>
           </w:pPr>
-          <w:hyperlink w:anchor="_Toc497680548" w:history="1">
+          <w:hyperlink w:anchor="_Toc497679053" w:history="1">
             <w:r>
               <w:rPr>
                 <w:rStyle w:val="Hyperlink"/>
@@ -3754,7 +3435,7 @@
                 <w:noProof/>
                 <w:webHidden/>
               </w:rPr>
-              <w:instrText xml:space="preserve"> PAGEREF _Toc497680548 \h </w:instrText>
+              <w:instrText xml:space="preserve"> PAGEREF _Toc497679053 \h </w:instrText>
             </w:r>
             <w:r>
               <w:rPr>
@@ -3796,7 +3477,7 @@
               <w:noProof/>
             </w:rPr>
           </w:pPr>
-          <w:hyperlink w:anchor="_Toc497680549" w:history="1">
+          <w:hyperlink w:anchor="_Toc497679054" w:history="1">
             <w:r>
               <w:rPr>
                 <w:rStyle w:val="Hyperlink"/>
@@ -3824,7 +3505,7 @@
                 <w:noProof/>
                 <w:webHidden/>
               </w:rPr>
-              <w:instrText xml:space="preserve"> PAGEREF _Toc497680549 \h </w:instrText>
+              <w:instrText xml:space="preserve"> PAGEREF _Toc497679054 \h </w:instrText>
             </w:r>
             <w:r>
               <w:rPr>
@@ -3866,7 +3547,7 @@
               <w:noProof/>
             </w:rPr>
           </w:pPr>
-          <w:hyperlink w:anchor="_Toc497680550" w:history="1">
+          <w:hyperlink w:anchor="_Toc497679055" w:history="1">
             <w:r>
               <w:rPr>
                 <w:rStyle w:val="Hyperlink"/>
@@ -3894,7 +3575,7 @@
                 <w:noProof/>
                 <w:webHidden/>
               </w:rPr>
-              <w:instrText xml:space="preserve"> PAGEREF _Toc497680550 \h </w:instrText>
+              <w:instrText xml:space="preserve"> PAGEREF _Toc497679055 \h </w:instrText>
             </w:r>
             <w:r>
               <w:rPr>
@@ -3914,7 +3595,7 @@
                 <w:noProof/>
                 <w:webHidden/>
               </w:rPr>
-              <w:t>19</w:t>
+              <w:t>20</w:t>
             </w:r>
             <w:r>
               <w:rPr>
@@ -4043,6 +3724,7 @@
           <w:sz w:val="41"/>
           <w:szCs w:val="41"/>
         </w:rPr>
+        <w:lastRenderedPageBreak/>
         <w:t>Chapter 1</w:t>
       </w:r>
     </w:p>
@@ -4067,7 +3749,7 @@
           <w:szCs w:val="48"/>
         </w:rPr>
       </w:pPr>
-      <w:bookmarkStart w:id="0" w:name="_Toc497680533"/>
+      <w:bookmarkStart w:id="0" w:name="_Toc497679043"/>
       <w:r>
         <w:rPr>
           <w:rFonts w:ascii="Cambria" w:hAnsi="Cambria"/>
@@ -4464,7 +4146,6 @@
           <w:sz w:val="22"/>
           <w:szCs w:val="22"/>
         </w:rPr>
-        <w:lastRenderedPageBreak/>
         <w:t>Finally, previously described models used together can be used in one complete</w:t>
       </w:r>
       <w:r>
@@ -4537,7 +4218,7 @@
           <w:szCs w:val="29"/>
         </w:rPr>
       </w:pPr>
-      <w:bookmarkStart w:id="1" w:name="_Toc497680534"/>
+      <w:bookmarkStart w:id="1" w:name="_Toc497679044"/>
       <w:r>
         <w:rPr>
           <w:rFonts w:ascii="Cambria" w:hAnsi="Cambria"/>
@@ -4590,6 +4271,7 @@
           <w:sz w:val="22"/>
           <w:szCs w:val="22"/>
         </w:rPr>
+        <w:lastRenderedPageBreak/>
         <w:t>C</w:t>
       </w:r>
       <w:r>
@@ -4798,7 +4480,25 @@
           <w:sz w:val="22"/>
           <w:szCs w:val="22"/>
         </w:rPr>
-        <w:t xml:space="preserve"> is reserved for describing API which will use previously mentioned modules in order to analyse custom social data.</w:t>
+        <w:t xml:space="preserve"> is reserved for describing API which will use previously mentioned modules </w:t>
+      </w:r>
+      <w:proofErr w:type="gramStart"/>
+      <w:r>
+        <w:rPr>
+          <w:rFonts w:ascii="Cambria" w:hAnsi="Cambria"/>
+          <w:sz w:val="22"/>
+          <w:szCs w:val="22"/>
+        </w:rPr>
+        <w:t>in order to</w:t>
+      </w:r>
+      <w:proofErr w:type="gramEnd"/>
+      <w:r>
+        <w:rPr>
+          <w:rFonts w:ascii="Cambria" w:hAnsi="Cambria"/>
+          <w:sz w:val="22"/>
+          <w:szCs w:val="22"/>
+        </w:rPr>
+        <w:t xml:space="preserve"> analyse custom social data.</w:t>
       </w:r>
     </w:p>
     <w:p>
@@ -4851,9 +4551,187 @@
     </w:p>
     <w:p>
       <w:pPr>
-        <w:spacing w:after="160" w:line="259" w:lineRule="auto"/>
-        <w:ind w:firstLine="0"/>
-        <w:jc w:val="left"/>
+        <w:ind w:firstLine="0"/>
+        <w:rPr>
+          <w:rFonts w:ascii="Cambria" w:hAnsi="Cambria"/>
+          <w:sz w:val="22"/>
+          <w:szCs w:val="22"/>
+        </w:rPr>
+      </w:pPr>
+    </w:p>
+    <w:p>
+      <w:pPr>
+        <w:ind w:firstLine="0"/>
+        <w:rPr>
+          <w:rFonts w:ascii="Cambria" w:hAnsi="Cambria"/>
+          <w:sz w:val="22"/>
+          <w:szCs w:val="22"/>
+        </w:rPr>
+      </w:pPr>
+    </w:p>
+    <w:p>
+      <w:pPr>
+        <w:ind w:firstLine="0"/>
+        <w:rPr>
+          <w:rFonts w:ascii="Cambria" w:hAnsi="Cambria"/>
+          <w:sz w:val="22"/>
+          <w:szCs w:val="22"/>
+        </w:rPr>
+      </w:pPr>
+    </w:p>
+    <w:p>
+      <w:pPr>
+        <w:ind w:firstLine="0"/>
+        <w:rPr>
+          <w:rFonts w:ascii="Cambria" w:hAnsi="Cambria"/>
+          <w:sz w:val="22"/>
+          <w:szCs w:val="22"/>
+        </w:rPr>
+      </w:pPr>
+    </w:p>
+    <w:p>
+      <w:pPr>
+        <w:ind w:firstLine="0"/>
+        <w:rPr>
+          <w:rFonts w:ascii="Cambria" w:hAnsi="Cambria"/>
+          <w:sz w:val="22"/>
+          <w:szCs w:val="22"/>
+        </w:rPr>
+      </w:pPr>
+    </w:p>
+    <w:p>
+      <w:pPr>
+        <w:ind w:firstLine="0"/>
+        <w:rPr>
+          <w:rFonts w:ascii="Cambria" w:hAnsi="Cambria"/>
+          <w:sz w:val="22"/>
+          <w:szCs w:val="22"/>
+        </w:rPr>
+      </w:pPr>
+    </w:p>
+    <w:p>
+      <w:pPr>
+        <w:ind w:firstLine="0"/>
+        <w:rPr>
+          <w:rFonts w:ascii="Cambria" w:hAnsi="Cambria"/>
+          <w:sz w:val="22"/>
+          <w:szCs w:val="22"/>
+        </w:rPr>
+      </w:pPr>
+    </w:p>
+    <w:p>
+      <w:pPr>
+        <w:ind w:firstLine="0"/>
+        <w:rPr>
+          <w:rFonts w:ascii="Cambria" w:hAnsi="Cambria"/>
+          <w:sz w:val="22"/>
+          <w:szCs w:val="22"/>
+        </w:rPr>
+      </w:pPr>
+    </w:p>
+    <w:p>
+      <w:pPr>
+        <w:ind w:firstLine="0"/>
+        <w:rPr>
+          <w:rFonts w:ascii="Cambria" w:hAnsi="Cambria"/>
+          <w:sz w:val="22"/>
+          <w:szCs w:val="22"/>
+        </w:rPr>
+      </w:pPr>
+    </w:p>
+    <w:p>
+      <w:pPr>
+        <w:ind w:firstLine="0"/>
+        <w:rPr>
+          <w:rFonts w:ascii="Cambria" w:hAnsi="Cambria"/>
+          <w:sz w:val="22"/>
+          <w:szCs w:val="22"/>
+        </w:rPr>
+      </w:pPr>
+    </w:p>
+    <w:p>
+      <w:pPr>
+        <w:ind w:firstLine="0"/>
+        <w:rPr>
+          <w:rFonts w:ascii="Cambria" w:hAnsi="Cambria"/>
+          <w:sz w:val="22"/>
+          <w:szCs w:val="22"/>
+        </w:rPr>
+      </w:pPr>
+    </w:p>
+    <w:p>
+      <w:pPr>
+        <w:ind w:firstLine="0"/>
+        <w:rPr>
+          <w:rFonts w:ascii="Cambria" w:hAnsi="Cambria"/>
+          <w:sz w:val="22"/>
+          <w:szCs w:val="22"/>
+        </w:rPr>
+      </w:pPr>
+    </w:p>
+    <w:p>
+      <w:pPr>
+        <w:ind w:firstLine="0"/>
+        <w:rPr>
+          <w:rFonts w:ascii="Cambria" w:hAnsi="Cambria"/>
+          <w:sz w:val="22"/>
+          <w:szCs w:val="22"/>
+        </w:rPr>
+      </w:pPr>
+    </w:p>
+    <w:p>
+      <w:pPr>
+        <w:ind w:firstLine="0"/>
+        <w:rPr>
+          <w:rFonts w:ascii="Cambria" w:hAnsi="Cambria"/>
+          <w:sz w:val="22"/>
+          <w:szCs w:val="22"/>
+        </w:rPr>
+      </w:pPr>
+    </w:p>
+    <w:p>
+      <w:pPr>
+        <w:ind w:firstLine="0"/>
+        <w:rPr>
+          <w:rFonts w:ascii="Cambria" w:hAnsi="Cambria"/>
+          <w:sz w:val="22"/>
+          <w:szCs w:val="22"/>
+        </w:rPr>
+      </w:pPr>
+    </w:p>
+    <w:p>
+      <w:pPr>
+        <w:ind w:firstLine="0"/>
+        <w:rPr>
+          <w:rFonts w:ascii="Cambria" w:hAnsi="Cambria"/>
+          <w:sz w:val="22"/>
+          <w:szCs w:val="22"/>
+        </w:rPr>
+      </w:pPr>
+    </w:p>
+    <w:p>
+      <w:pPr>
+        <w:ind w:firstLine="0"/>
+        <w:rPr>
+          <w:rFonts w:ascii="Cambria" w:hAnsi="Cambria"/>
+          <w:sz w:val="22"/>
+          <w:szCs w:val="22"/>
+        </w:rPr>
+      </w:pPr>
+    </w:p>
+    <w:p>
+      <w:pPr>
+        <w:ind w:firstLine="0"/>
+        <w:rPr>
+          <w:rFonts w:ascii="Cambria" w:hAnsi="Cambria"/>
+          <w:sz w:val="22"/>
+          <w:szCs w:val="22"/>
+        </w:rPr>
+      </w:pPr>
+    </w:p>
+    <w:p>
+      <w:pPr>
+        <w:ind w:firstLine="0"/>
         <w:rPr>
           <w:rFonts w:ascii="Cambria" w:hAnsi="Cambria"/>
           <w:b/>
@@ -4861,15 +4739,28 @@
           <w:szCs w:val="41"/>
         </w:rPr>
       </w:pPr>
-      <w:r>
+    </w:p>
+    <w:p>
+      <w:pPr>
+        <w:ind w:firstLine="0"/>
         <w:rPr>
           <w:rFonts w:ascii="Cambria" w:hAnsi="Cambria"/>
           <w:b/>
           <w:sz w:val="41"/>
           <w:szCs w:val="41"/>
         </w:rPr>
-        <w:br w:type="page"/>
-      </w:r>
+      </w:pPr>
+    </w:p>
+    <w:p>
+      <w:pPr>
+        <w:ind w:firstLine="0"/>
+        <w:rPr>
+          <w:rFonts w:ascii="Cambria" w:hAnsi="Cambria"/>
+          <w:b/>
+          <w:sz w:val="41"/>
+          <w:szCs w:val="41"/>
+        </w:rPr>
+      </w:pPr>
     </w:p>
     <w:p>
       <w:pPr>
@@ -4914,17 +4805,7 @@
           <w:szCs w:val="48"/>
         </w:rPr>
       </w:pPr>
-      <w:bookmarkStart w:id="2" w:name="_Toc497680535"/>
-      <w:r>
-        <w:rPr>
-          <w:rFonts w:ascii="Cambria" w:hAnsi="Cambria"/>
-          <w:b/>
-          <w:color w:val="auto"/>
-          <w:sz w:val="48"/>
-          <w:szCs w:val="48"/>
-        </w:rPr>
-        <w:t xml:space="preserve">2 </w:t>
-      </w:r>
+      <w:bookmarkStart w:id="2" w:name="_Toc497679045"/>
       <w:r>
         <w:rPr>
           <w:rFonts w:ascii="Cambria" w:hAnsi="Cambria"/>
@@ -5142,7 +5023,7 @@
           <w:szCs w:val="29"/>
         </w:rPr>
       </w:pPr>
-      <w:bookmarkStart w:id="5" w:name="_Toc497680536"/>
+      <w:bookmarkStart w:id="5" w:name="_Toc497679046"/>
       <w:r>
         <w:rPr>
           <w:rFonts w:ascii="Cambria" w:hAnsi="Cambria"/>
@@ -5283,7 +5164,25 @@
           <w:sz w:val="22"/>
           <w:szCs w:val="22"/>
         </w:rPr>
-        <w:t>of social networks represent protentional customers, they are also proactive in a sense that they can share their opinion about certain products that company or brand shares. So, in order to grow their business and to increase the profit companies need to analyse user reactions and behaviour on their products shared on social networks. As a result, company can have model of a user and can predict weather new product will be successfully accepted and attractive to potential customers.</w:t>
+        <w:t xml:space="preserve">of social networks represent protentional customers, they are also proactive in a sense that they can share their opinion about certain products that company or brand shares. So, </w:t>
+      </w:r>
+      <w:proofErr w:type="gramStart"/>
+      <w:r>
+        <w:rPr>
+          <w:rFonts w:ascii="Cambria" w:hAnsi="Cambria"/>
+          <w:sz w:val="22"/>
+          <w:szCs w:val="22"/>
+        </w:rPr>
+        <w:t>in order to</w:t>
+      </w:r>
+      <w:proofErr w:type="gramEnd"/>
+      <w:r>
+        <w:rPr>
+          <w:rFonts w:ascii="Cambria" w:hAnsi="Cambria"/>
+          <w:sz w:val="22"/>
+          <w:szCs w:val="22"/>
+        </w:rPr>
+        <w:t xml:space="preserve"> grow their business and to increase the profit companies need to analyse user reactions and behaviour on their products shared on social networks. As a result, company can have model of a user and can predict weather new product will be successfully accepted and attractive to potential customers.</w:t>
       </w:r>
     </w:p>
     <w:p>
@@ -5307,7 +5206,7 @@
           <w:szCs w:val="29"/>
         </w:rPr>
       </w:pPr>
-      <w:bookmarkStart w:id="6" w:name="_Toc497680537"/>
+      <w:bookmarkStart w:id="6" w:name="_Toc497679047"/>
       <w:r>
         <w:rPr>
           <w:rFonts w:ascii="Cambria" w:hAnsi="Cambria"/>
@@ -5470,7 +5369,7 @@
           <w:szCs w:val="29"/>
         </w:rPr>
       </w:pPr>
-      <w:bookmarkStart w:id="7" w:name="_Toc497680538"/>
+      <w:bookmarkStart w:id="7" w:name="_Toc497679048"/>
       <w:r>
         <w:rPr>
           <w:rFonts w:ascii="Cambria" w:hAnsi="Cambria"/>
@@ -5537,7 +5436,15 @@
           <w:szCs w:val="22"/>
         </w:rPr>
         <w:tab/>
-        <w:t>Some of the most famous tools that have been used for social data analytics are Sprout social, Buzzsumo</w:t>
+        <w:t xml:space="preserve">Some of the most famous tools that have been used for social data analytics are Sprout social, </w:t>
+      </w:r>
+      <w:r>
+        <w:rPr>
+          <w:rFonts w:ascii="Cambria" w:hAnsi="Cambria"/>
+          <w:sz w:val="22"/>
+          <w:szCs w:val="22"/>
+        </w:rPr>
+        <w:t>Buzzsumo</w:t>
       </w:r>
       <w:r>
         <w:rPr>
@@ -5752,6 +5659,8 @@
         </w:rPr>
         <w:t>recognize</w:t>
       </w:r>
+      <w:bookmarkStart w:id="8" w:name="_GoBack"/>
+      <w:bookmarkEnd w:id="8"/>
       <w:r>
         <w:rPr>
           <w:rFonts w:ascii="Cambria" w:hAnsi="Cambria"/>
@@ -5776,33 +5685,140 @@
         <w:ind w:firstLine="0"/>
         <w:rPr>
           <w:rFonts w:ascii="Cambria" w:hAnsi="Cambria"/>
-          <w:b/>
-          <w:sz w:val="41"/>
-          <w:szCs w:val="41"/>
-        </w:rPr>
-      </w:pPr>
-    </w:p>
-    <w:p>
-      <w:pPr>
-        <w:spacing w:after="160" w:line="259" w:lineRule="auto"/>
-        <w:ind w:firstLine="0"/>
-        <w:jc w:val="left"/>
-        <w:rPr>
-          <w:rFonts w:ascii="Cambria" w:hAnsi="Cambria"/>
-          <w:b/>
-          <w:sz w:val="41"/>
-          <w:szCs w:val="41"/>
-        </w:rPr>
-      </w:pPr>
-      <w:r>
-        <w:rPr>
-          <w:rFonts w:ascii="Cambria" w:hAnsi="Cambria"/>
-          <w:b/>
-          <w:sz w:val="41"/>
-          <w:szCs w:val="41"/>
-        </w:rPr>
-        <w:br w:type="page"/>
-      </w:r>
+          <w:sz w:val="22"/>
+          <w:szCs w:val="22"/>
+        </w:rPr>
+      </w:pPr>
+    </w:p>
+    <w:p>
+      <w:pPr>
+        <w:ind w:firstLine="0"/>
+        <w:rPr>
+          <w:rFonts w:ascii="Cambria" w:hAnsi="Cambria"/>
+          <w:sz w:val="22"/>
+          <w:szCs w:val="22"/>
+        </w:rPr>
+      </w:pPr>
+    </w:p>
+    <w:p>
+      <w:pPr>
+        <w:ind w:firstLine="0"/>
+        <w:rPr>
+          <w:rFonts w:ascii="Cambria" w:hAnsi="Cambria"/>
+          <w:sz w:val="22"/>
+          <w:szCs w:val="22"/>
+        </w:rPr>
+      </w:pPr>
+    </w:p>
+    <w:p>
+      <w:pPr>
+        <w:ind w:firstLine="0"/>
+        <w:rPr>
+          <w:rFonts w:ascii="Cambria" w:hAnsi="Cambria"/>
+          <w:sz w:val="22"/>
+          <w:szCs w:val="22"/>
+        </w:rPr>
+      </w:pPr>
+    </w:p>
+    <w:p>
+      <w:pPr>
+        <w:ind w:firstLine="0"/>
+        <w:rPr>
+          <w:rFonts w:ascii="Cambria" w:hAnsi="Cambria"/>
+          <w:sz w:val="22"/>
+          <w:szCs w:val="22"/>
+        </w:rPr>
+      </w:pPr>
+    </w:p>
+    <w:p>
+      <w:pPr>
+        <w:ind w:firstLine="0"/>
+        <w:rPr>
+          <w:rFonts w:ascii="Cambria" w:hAnsi="Cambria"/>
+          <w:sz w:val="22"/>
+          <w:szCs w:val="22"/>
+        </w:rPr>
+      </w:pPr>
+    </w:p>
+    <w:p>
+      <w:pPr>
+        <w:ind w:firstLine="0"/>
+        <w:rPr>
+          <w:rFonts w:ascii="Cambria" w:hAnsi="Cambria"/>
+          <w:sz w:val="22"/>
+          <w:szCs w:val="22"/>
+        </w:rPr>
+      </w:pPr>
+    </w:p>
+    <w:p>
+      <w:pPr>
+        <w:ind w:firstLine="0"/>
+        <w:rPr>
+          <w:rFonts w:ascii="Cambria" w:hAnsi="Cambria"/>
+          <w:sz w:val="22"/>
+          <w:szCs w:val="22"/>
+        </w:rPr>
+      </w:pPr>
+    </w:p>
+    <w:p>
+      <w:pPr>
+        <w:ind w:firstLine="0"/>
+        <w:rPr>
+          <w:rFonts w:ascii="Cambria" w:hAnsi="Cambria"/>
+          <w:sz w:val="22"/>
+          <w:szCs w:val="22"/>
+        </w:rPr>
+      </w:pPr>
+    </w:p>
+    <w:p>
+      <w:pPr>
+        <w:ind w:firstLine="0"/>
+        <w:rPr>
+          <w:rFonts w:ascii="Cambria" w:hAnsi="Cambria"/>
+          <w:sz w:val="22"/>
+          <w:szCs w:val="22"/>
+        </w:rPr>
+      </w:pPr>
+    </w:p>
+    <w:p>
+      <w:pPr>
+        <w:ind w:firstLine="0"/>
+        <w:rPr>
+          <w:rFonts w:ascii="Cambria" w:hAnsi="Cambria"/>
+          <w:sz w:val="22"/>
+          <w:szCs w:val="22"/>
+        </w:rPr>
+      </w:pPr>
+    </w:p>
+    <w:p>
+      <w:pPr>
+        <w:ind w:firstLine="0"/>
+        <w:rPr>
+          <w:rFonts w:ascii="Cambria" w:hAnsi="Cambria"/>
+          <w:sz w:val="22"/>
+          <w:szCs w:val="22"/>
+        </w:rPr>
+      </w:pPr>
+    </w:p>
+    <w:p>
+      <w:pPr>
+        <w:ind w:firstLine="0"/>
+        <w:rPr>
+          <w:rFonts w:ascii="Cambria" w:hAnsi="Cambria"/>
+          <w:sz w:val="22"/>
+          <w:szCs w:val="22"/>
+        </w:rPr>
+      </w:pPr>
+    </w:p>
+    <w:p>
+      <w:pPr>
+        <w:ind w:firstLine="0"/>
+        <w:rPr>
+          <w:rFonts w:ascii="Cambria" w:hAnsi="Cambria"/>
+          <w:sz w:val="22"/>
+          <w:szCs w:val="22"/>
+        </w:rPr>
+      </w:pPr>
     </w:p>
     <w:p>
       <w:pPr>
@@ -5847,7 +5863,7 @@
           <w:szCs w:val="48"/>
         </w:rPr>
       </w:pPr>
-      <w:bookmarkStart w:id="8" w:name="_Toc497680539"/>
+      <w:bookmarkStart w:id="9" w:name="_Toc497679049"/>
       <w:r>
         <w:rPr>
           <w:rFonts w:ascii="Cambria" w:hAnsi="Cambria"/>
@@ -5858,7 +5874,7 @@
         </w:rPr>
         <w:t>Automated sentiment analysis of social network content</w:t>
       </w:r>
-      <w:bookmarkEnd w:id="8"/>
+      <w:bookmarkEnd w:id="9"/>
     </w:p>
     <w:p>
       <w:pPr>
@@ -6605,7 +6621,7 @@
           <w:szCs w:val="46"/>
         </w:rPr>
       </w:pPr>
-      <w:bookmarkStart w:id="9" w:name="_Toc497680540"/>
+      <w:bookmarkStart w:id="10" w:name="_Toc497679050"/>
       <w:r>
         <w:rPr>
           <w:rFonts w:ascii="Cambria" w:hAnsi="Cambria"/>
@@ -6616,60 +6632,6 @@
         </w:rPr>
         <w:t>Unsupervised approach to Social Data Analysis</w:t>
       </w:r>
-      <w:bookmarkEnd w:id="9"/>
-    </w:p>
-    <w:p>
-      <w:pPr>
-        <w:ind w:firstLine="0"/>
-        <w:rPr>
-          <w:rFonts w:ascii="Cambria" w:hAnsi="Cambria"/>
-          <w:sz w:val="22"/>
-          <w:szCs w:val="22"/>
-        </w:rPr>
-      </w:pPr>
-    </w:p>
-    <w:p>
-      <w:pPr>
-        <w:ind w:firstLine="0"/>
-        <w:rPr>
-          <w:rFonts w:ascii="Cambria" w:hAnsi="Cambria"/>
-          <w:sz w:val="22"/>
-          <w:szCs w:val="22"/>
-        </w:rPr>
-      </w:pPr>
-    </w:p>
-    <w:p>
-      <w:pPr>
-        <w:ind w:firstLine="0"/>
-        <w:rPr>
-          <w:rFonts w:ascii="Cambria" w:hAnsi="Cambria"/>
-          <w:sz w:val="22"/>
-          <w:szCs w:val="22"/>
-        </w:rPr>
-      </w:pPr>
-    </w:p>
-    <w:p>
-      <w:pPr>
-        <w:pStyle w:val="Heading2"/>
-        <w:rPr>
-          <w:rFonts w:ascii="Cambria" w:hAnsi="Cambria"/>
-          <w:b/>
-          <w:color w:val="auto"/>
-          <w:sz w:val="29"/>
-          <w:szCs w:val="29"/>
-        </w:rPr>
-      </w:pPr>
-      <w:bookmarkStart w:id="10" w:name="_Toc497680541"/>
-      <w:r>
-        <w:rPr>
-          <w:rFonts w:ascii="Cambria" w:hAnsi="Cambria"/>
-          <w:b/>
-          <w:color w:val="auto"/>
-          <w:sz w:val="29"/>
-          <w:szCs w:val="29"/>
-        </w:rPr>
-        <w:t>5.1     Fetching data from social networks</w:t>
-      </w:r>
       <w:bookmarkEnd w:id="10"/>
     </w:p>
     <w:p>
@@ -6677,311 +6639,328 @@
         <w:ind w:firstLine="0"/>
         <w:rPr>
           <w:rFonts w:ascii="Cambria" w:hAnsi="Cambria"/>
-          <w:b/>
-          <w:sz w:val="29"/>
-          <w:szCs w:val="29"/>
-        </w:rPr>
-      </w:pPr>
-    </w:p>
-    <w:p>
-      <w:pPr>
-        <w:pStyle w:val="Heading2"/>
-        <w:rPr>
-          <w:rFonts w:ascii="Cambria" w:hAnsi="Cambria"/>
-          <w:b/>
-          <w:color w:val="auto"/>
-          <w:sz w:val="29"/>
-          <w:szCs w:val="29"/>
-        </w:rPr>
-      </w:pPr>
-      <w:bookmarkStart w:id="11" w:name="_Toc497680542"/>
-      <w:r>
-        <w:rPr>
-          <w:rFonts w:ascii="Cambria" w:hAnsi="Cambria"/>
-          <w:b/>
-          <w:color w:val="auto"/>
-          <w:sz w:val="29"/>
-          <w:szCs w:val="29"/>
-        </w:rPr>
-        <w:t>5.2     Pre-processing</w:t>
-      </w:r>
-      <w:bookmarkEnd w:id="11"/>
-    </w:p>
-    <w:p>
-      <w:pPr>
-        <w:ind w:firstLine="0"/>
-        <w:rPr>
-          <w:rFonts w:ascii="Cambria" w:hAnsi="Cambria"/>
-          <w:b/>
-          <w:sz w:val="29"/>
-          <w:szCs w:val="29"/>
-        </w:rPr>
-      </w:pPr>
-    </w:p>
-    <w:p>
-      <w:pPr>
-        <w:pStyle w:val="Heading2"/>
-        <w:rPr>
-          <w:rFonts w:ascii="Cambria" w:hAnsi="Cambria"/>
-          <w:b/>
-          <w:color w:val="auto"/>
-          <w:sz w:val="29"/>
-          <w:szCs w:val="29"/>
-        </w:rPr>
-      </w:pPr>
-      <w:bookmarkStart w:id="12" w:name="_Toc497680543"/>
-      <w:r>
-        <w:rPr>
-          <w:rFonts w:ascii="Cambria" w:hAnsi="Cambria"/>
-          <w:b/>
-          <w:color w:val="auto"/>
-          <w:sz w:val="29"/>
-          <w:szCs w:val="29"/>
-        </w:rPr>
-        <w:t>5.3     Unsupervised learning techniques</w:t>
-      </w:r>
-      <w:bookmarkEnd w:id="12"/>
-    </w:p>
-    <w:p>
-      <w:pPr>
-        <w:ind w:firstLine="0"/>
-        <w:rPr>
-          <w:rFonts w:ascii="Cambria" w:hAnsi="Cambria"/>
-          <w:b/>
-          <w:sz w:val="29"/>
-          <w:szCs w:val="29"/>
-        </w:rPr>
-      </w:pPr>
-    </w:p>
-    <w:p>
-      <w:pPr>
-        <w:pStyle w:val="Heading2"/>
-        <w:rPr>
-          <w:rFonts w:ascii="Cambria" w:hAnsi="Cambria"/>
-          <w:b/>
-          <w:color w:val="auto"/>
-          <w:sz w:val="29"/>
-          <w:szCs w:val="29"/>
-        </w:rPr>
-      </w:pPr>
-      <w:bookmarkStart w:id="13" w:name="_Toc497680544"/>
-      <w:r>
-        <w:rPr>
-          <w:rFonts w:ascii="Cambria" w:hAnsi="Cambria"/>
-          <w:b/>
-          <w:color w:val="auto"/>
-          <w:sz w:val="29"/>
-          <w:szCs w:val="29"/>
-        </w:rPr>
-        <w:t>5.4     Elbow analysis</w:t>
-      </w:r>
-      <w:bookmarkEnd w:id="13"/>
-    </w:p>
-    <w:p>
-      <w:pPr>
-        <w:ind w:firstLine="0"/>
-        <w:rPr>
-          <w:rFonts w:ascii="Cambria" w:hAnsi="Cambria"/>
-          <w:b/>
-          <w:sz w:val="29"/>
-          <w:szCs w:val="29"/>
-        </w:rPr>
-      </w:pPr>
-    </w:p>
-    <w:p>
-      <w:pPr>
-        <w:pStyle w:val="Heading2"/>
-        <w:rPr>
-          <w:rFonts w:ascii="Cambria" w:hAnsi="Cambria"/>
-          <w:b/>
-          <w:color w:val="auto"/>
-          <w:sz w:val="29"/>
-          <w:szCs w:val="29"/>
-        </w:rPr>
-      </w:pPr>
-      <w:bookmarkStart w:id="14" w:name="_Toc497680545"/>
-      <w:r>
-        <w:rPr>
-          <w:rFonts w:ascii="Cambria" w:hAnsi="Cambria"/>
-          <w:b/>
-          <w:color w:val="auto"/>
-          <w:sz w:val="29"/>
-          <w:szCs w:val="29"/>
-        </w:rPr>
-        <w:t>5.5     Visualization of clusters</w:t>
-      </w:r>
-      <w:bookmarkEnd w:id="14"/>
-    </w:p>
-    <w:p>
-      <w:pPr>
-        <w:ind w:firstLine="0"/>
-        <w:rPr>
-          <w:rFonts w:ascii="Cambria" w:hAnsi="Cambria"/>
-          <w:b/>
-          <w:sz w:val="22"/>
-          <w:szCs w:val="22"/>
-        </w:rPr>
-      </w:pPr>
-    </w:p>
-    <w:p>
-      <w:pPr>
-        <w:ind w:firstLine="0"/>
-        <w:rPr>
-          <w:rFonts w:ascii="Cambria" w:hAnsi="Cambria"/>
-          <w:sz w:val="22"/>
-          <w:szCs w:val="22"/>
-        </w:rPr>
-      </w:pPr>
-    </w:p>
-    <w:p>
-      <w:pPr>
-        <w:ind w:firstLine="0"/>
-        <w:rPr>
-          <w:rFonts w:ascii="Cambria" w:hAnsi="Cambria"/>
-          <w:sz w:val="22"/>
-          <w:szCs w:val="22"/>
-        </w:rPr>
-      </w:pPr>
-    </w:p>
-    <w:p>
-      <w:pPr>
-        <w:ind w:firstLine="0"/>
-        <w:rPr>
-          <w:rFonts w:ascii="Cambria" w:hAnsi="Cambria"/>
-          <w:sz w:val="22"/>
-          <w:szCs w:val="22"/>
-        </w:rPr>
-      </w:pPr>
-    </w:p>
-    <w:p>
-      <w:pPr>
-        <w:ind w:firstLine="0"/>
-        <w:rPr>
-          <w:rFonts w:ascii="Cambria" w:hAnsi="Cambria"/>
-          <w:sz w:val="22"/>
-          <w:szCs w:val="22"/>
-        </w:rPr>
-      </w:pPr>
-    </w:p>
-    <w:p>
-      <w:pPr>
-        <w:ind w:firstLine="0"/>
-        <w:rPr>
-          <w:rFonts w:ascii="Cambria" w:hAnsi="Cambria"/>
-          <w:sz w:val="22"/>
-          <w:szCs w:val="22"/>
-        </w:rPr>
-      </w:pPr>
-    </w:p>
-    <w:p>
-      <w:pPr>
-        <w:ind w:firstLine="0"/>
-        <w:rPr>
-          <w:rFonts w:ascii="Cambria" w:hAnsi="Cambria"/>
-          <w:sz w:val="22"/>
-          <w:szCs w:val="22"/>
-        </w:rPr>
-      </w:pPr>
-    </w:p>
-    <w:p>
-      <w:pPr>
-        <w:ind w:firstLine="0"/>
-        <w:rPr>
-          <w:rFonts w:ascii="Cambria" w:hAnsi="Cambria"/>
-          <w:sz w:val="22"/>
-          <w:szCs w:val="22"/>
-        </w:rPr>
-      </w:pPr>
-    </w:p>
-    <w:p>
-      <w:pPr>
-        <w:ind w:firstLine="0"/>
-        <w:rPr>
-          <w:rFonts w:ascii="Cambria" w:hAnsi="Cambria"/>
-          <w:sz w:val="22"/>
-          <w:szCs w:val="22"/>
-        </w:rPr>
-      </w:pPr>
-    </w:p>
-    <w:p>
-      <w:pPr>
-        <w:ind w:firstLine="0"/>
-        <w:rPr>
-          <w:rFonts w:ascii="Cambria" w:hAnsi="Cambria"/>
-          <w:sz w:val="22"/>
-          <w:szCs w:val="22"/>
-        </w:rPr>
-      </w:pPr>
-    </w:p>
-    <w:p>
-      <w:pPr>
-        <w:ind w:firstLine="0"/>
-        <w:rPr>
-          <w:rFonts w:ascii="Cambria" w:hAnsi="Cambria"/>
-          <w:sz w:val="22"/>
-          <w:szCs w:val="22"/>
-        </w:rPr>
-      </w:pPr>
-    </w:p>
-    <w:p>
-      <w:pPr>
-        <w:ind w:firstLine="0"/>
-        <w:rPr>
-          <w:rFonts w:ascii="Cambria" w:hAnsi="Cambria"/>
-          <w:sz w:val="22"/>
-          <w:szCs w:val="22"/>
-        </w:rPr>
-      </w:pPr>
-    </w:p>
-    <w:p>
-      <w:pPr>
-        <w:ind w:firstLine="0"/>
-        <w:rPr>
-          <w:rFonts w:ascii="Cambria" w:hAnsi="Cambria"/>
-          <w:sz w:val="22"/>
-          <w:szCs w:val="22"/>
-        </w:rPr>
-      </w:pPr>
-    </w:p>
-    <w:p>
-      <w:pPr>
-        <w:ind w:firstLine="0"/>
-        <w:rPr>
-          <w:rFonts w:ascii="Cambria" w:hAnsi="Cambria"/>
-          <w:sz w:val="22"/>
-          <w:szCs w:val="22"/>
-        </w:rPr>
-      </w:pPr>
-    </w:p>
-    <w:p>
-      <w:pPr>
-        <w:ind w:firstLine="0"/>
-        <w:rPr>
-          <w:rFonts w:ascii="Cambria" w:hAnsi="Cambria"/>
-          <w:sz w:val="22"/>
-          <w:szCs w:val="22"/>
-        </w:rPr>
-      </w:pPr>
-    </w:p>
-    <w:p>
-      <w:pPr>
-        <w:ind w:firstLine="0"/>
-        <w:rPr>
-          <w:rFonts w:ascii="Cambria" w:hAnsi="Cambria"/>
-          <w:b/>
-          <w:sz w:val="41"/>
-          <w:szCs w:val="41"/>
-        </w:rPr>
-      </w:pPr>
-    </w:p>
-    <w:p>
-      <w:pPr>
-        <w:ind w:firstLine="0"/>
-        <w:rPr>
-          <w:rFonts w:ascii="Cambria" w:hAnsi="Cambria"/>
-          <w:b/>
-          <w:sz w:val="41"/>
-          <w:szCs w:val="41"/>
+          <w:sz w:val="22"/>
+          <w:szCs w:val="22"/>
+        </w:rPr>
+      </w:pPr>
+    </w:p>
+    <w:p>
+      <w:pPr>
+        <w:ind w:firstLine="0"/>
+        <w:rPr>
+          <w:rFonts w:ascii="Cambria" w:hAnsi="Cambria"/>
+          <w:sz w:val="22"/>
+          <w:szCs w:val="22"/>
+        </w:rPr>
+      </w:pPr>
+    </w:p>
+    <w:p>
+      <w:pPr>
+        <w:ind w:firstLine="0"/>
+        <w:rPr>
+          <w:rFonts w:ascii="Cambria" w:hAnsi="Cambria"/>
+          <w:sz w:val="22"/>
+          <w:szCs w:val="22"/>
+        </w:rPr>
+      </w:pPr>
+    </w:p>
+    <w:p>
+      <w:pPr>
+        <w:ind w:firstLine="0"/>
+        <w:rPr>
+          <w:rFonts w:ascii="Cambria" w:hAnsi="Cambria"/>
+          <w:sz w:val="22"/>
+          <w:szCs w:val="22"/>
+        </w:rPr>
+      </w:pPr>
+    </w:p>
+    <w:p>
+      <w:pPr>
+        <w:ind w:firstLine="0"/>
+        <w:rPr>
+          <w:rFonts w:ascii="Cambria" w:hAnsi="Cambria"/>
+          <w:sz w:val="22"/>
+          <w:szCs w:val="22"/>
+        </w:rPr>
+      </w:pPr>
+    </w:p>
+    <w:p>
+      <w:pPr>
+        <w:ind w:firstLine="0"/>
+        <w:rPr>
+          <w:rFonts w:ascii="Cambria" w:hAnsi="Cambria"/>
+          <w:sz w:val="22"/>
+          <w:szCs w:val="22"/>
+        </w:rPr>
+      </w:pPr>
+    </w:p>
+    <w:p>
+      <w:pPr>
+        <w:ind w:firstLine="0"/>
+        <w:rPr>
+          <w:rFonts w:ascii="Cambria" w:hAnsi="Cambria"/>
+          <w:sz w:val="22"/>
+          <w:szCs w:val="22"/>
+        </w:rPr>
+      </w:pPr>
+    </w:p>
+    <w:p>
+      <w:pPr>
+        <w:ind w:firstLine="0"/>
+        <w:rPr>
+          <w:rFonts w:ascii="Cambria" w:hAnsi="Cambria"/>
+          <w:sz w:val="22"/>
+          <w:szCs w:val="22"/>
+        </w:rPr>
+      </w:pPr>
+    </w:p>
+    <w:p>
+      <w:pPr>
+        <w:ind w:firstLine="0"/>
+        <w:rPr>
+          <w:rFonts w:ascii="Cambria" w:hAnsi="Cambria"/>
+          <w:sz w:val="22"/>
+          <w:szCs w:val="22"/>
+        </w:rPr>
+      </w:pPr>
+    </w:p>
+    <w:p>
+      <w:pPr>
+        <w:ind w:firstLine="0"/>
+        <w:rPr>
+          <w:rFonts w:ascii="Cambria" w:hAnsi="Cambria"/>
+          <w:sz w:val="22"/>
+          <w:szCs w:val="22"/>
+        </w:rPr>
+      </w:pPr>
+    </w:p>
+    <w:p>
+      <w:pPr>
+        <w:ind w:firstLine="0"/>
+        <w:rPr>
+          <w:rFonts w:ascii="Cambria" w:hAnsi="Cambria"/>
+          <w:sz w:val="22"/>
+          <w:szCs w:val="22"/>
+        </w:rPr>
+      </w:pPr>
+    </w:p>
+    <w:p>
+      <w:pPr>
+        <w:ind w:firstLine="0"/>
+        <w:rPr>
+          <w:rFonts w:ascii="Cambria" w:hAnsi="Cambria"/>
+          <w:sz w:val="22"/>
+          <w:szCs w:val="22"/>
+        </w:rPr>
+      </w:pPr>
+    </w:p>
+    <w:p>
+      <w:pPr>
+        <w:ind w:firstLine="0"/>
+        <w:rPr>
+          <w:rFonts w:ascii="Cambria" w:hAnsi="Cambria"/>
+          <w:sz w:val="22"/>
+          <w:szCs w:val="22"/>
+        </w:rPr>
+      </w:pPr>
+    </w:p>
+    <w:p>
+      <w:pPr>
+        <w:ind w:firstLine="0"/>
+        <w:rPr>
+          <w:rFonts w:ascii="Cambria" w:hAnsi="Cambria"/>
+          <w:sz w:val="22"/>
+          <w:szCs w:val="22"/>
+        </w:rPr>
+      </w:pPr>
+    </w:p>
+    <w:p>
+      <w:pPr>
+        <w:ind w:firstLine="0"/>
+        <w:rPr>
+          <w:rFonts w:ascii="Cambria" w:hAnsi="Cambria"/>
+          <w:sz w:val="22"/>
+          <w:szCs w:val="22"/>
+        </w:rPr>
+      </w:pPr>
+    </w:p>
+    <w:p>
+      <w:pPr>
+        <w:ind w:firstLine="0"/>
+        <w:rPr>
+          <w:rFonts w:ascii="Cambria" w:hAnsi="Cambria"/>
+          <w:sz w:val="22"/>
+          <w:szCs w:val="22"/>
+        </w:rPr>
+      </w:pPr>
+    </w:p>
+    <w:p>
+      <w:pPr>
+        <w:ind w:firstLine="0"/>
+        <w:rPr>
+          <w:rFonts w:ascii="Cambria" w:hAnsi="Cambria"/>
+          <w:sz w:val="22"/>
+          <w:szCs w:val="22"/>
+        </w:rPr>
+      </w:pPr>
+    </w:p>
+    <w:p>
+      <w:pPr>
+        <w:ind w:firstLine="0"/>
+        <w:rPr>
+          <w:rFonts w:ascii="Cambria" w:hAnsi="Cambria"/>
+          <w:sz w:val="22"/>
+          <w:szCs w:val="22"/>
+        </w:rPr>
+      </w:pPr>
+    </w:p>
+    <w:p>
+      <w:pPr>
+        <w:ind w:firstLine="0"/>
+        <w:rPr>
+          <w:rFonts w:ascii="Cambria" w:hAnsi="Cambria"/>
+          <w:sz w:val="22"/>
+          <w:szCs w:val="22"/>
+        </w:rPr>
+      </w:pPr>
+    </w:p>
+    <w:p>
+      <w:pPr>
+        <w:ind w:firstLine="0"/>
+        <w:rPr>
+          <w:rFonts w:ascii="Cambria" w:hAnsi="Cambria"/>
+          <w:sz w:val="22"/>
+          <w:szCs w:val="22"/>
+        </w:rPr>
+      </w:pPr>
+    </w:p>
+    <w:p>
+      <w:pPr>
+        <w:ind w:firstLine="0"/>
+        <w:rPr>
+          <w:rFonts w:ascii="Cambria" w:hAnsi="Cambria"/>
+          <w:sz w:val="22"/>
+          <w:szCs w:val="22"/>
+        </w:rPr>
+      </w:pPr>
+    </w:p>
+    <w:p>
+      <w:pPr>
+        <w:ind w:firstLine="0"/>
+        <w:rPr>
+          <w:rFonts w:ascii="Cambria" w:hAnsi="Cambria"/>
+          <w:sz w:val="22"/>
+          <w:szCs w:val="22"/>
+        </w:rPr>
+      </w:pPr>
+    </w:p>
+    <w:p>
+      <w:pPr>
+        <w:ind w:firstLine="0"/>
+        <w:rPr>
+          <w:rFonts w:ascii="Cambria" w:hAnsi="Cambria"/>
+          <w:sz w:val="22"/>
+          <w:szCs w:val="22"/>
+        </w:rPr>
+      </w:pPr>
+    </w:p>
+    <w:p>
+      <w:pPr>
+        <w:ind w:firstLine="0"/>
+        <w:rPr>
+          <w:rFonts w:ascii="Cambria" w:hAnsi="Cambria"/>
+          <w:sz w:val="22"/>
+          <w:szCs w:val="22"/>
+        </w:rPr>
+      </w:pPr>
+    </w:p>
+    <w:p>
+      <w:pPr>
+        <w:ind w:firstLine="0"/>
+        <w:rPr>
+          <w:rFonts w:ascii="Cambria" w:hAnsi="Cambria"/>
+          <w:sz w:val="22"/>
+          <w:szCs w:val="22"/>
+        </w:rPr>
+      </w:pPr>
+    </w:p>
+    <w:p>
+      <w:pPr>
+        <w:ind w:firstLine="0"/>
+        <w:rPr>
+          <w:rFonts w:ascii="Cambria" w:hAnsi="Cambria"/>
+          <w:sz w:val="22"/>
+          <w:szCs w:val="22"/>
+        </w:rPr>
+      </w:pPr>
+    </w:p>
+    <w:p>
+      <w:pPr>
+        <w:ind w:firstLine="0"/>
+        <w:rPr>
+          <w:rFonts w:ascii="Cambria" w:hAnsi="Cambria"/>
+          <w:sz w:val="22"/>
+          <w:szCs w:val="22"/>
+        </w:rPr>
+      </w:pPr>
+    </w:p>
+    <w:p>
+      <w:pPr>
+        <w:ind w:firstLine="0"/>
+        <w:rPr>
+          <w:rFonts w:ascii="Cambria" w:hAnsi="Cambria"/>
+          <w:sz w:val="22"/>
+          <w:szCs w:val="22"/>
+        </w:rPr>
+      </w:pPr>
+    </w:p>
+    <w:p>
+      <w:pPr>
+        <w:ind w:firstLine="0"/>
+        <w:rPr>
+          <w:rFonts w:ascii="Cambria" w:hAnsi="Cambria"/>
+          <w:sz w:val="22"/>
+          <w:szCs w:val="22"/>
+        </w:rPr>
+      </w:pPr>
+    </w:p>
+    <w:p>
+      <w:pPr>
+        <w:ind w:firstLine="0"/>
+        <w:rPr>
+          <w:rFonts w:ascii="Cambria" w:hAnsi="Cambria"/>
+          <w:sz w:val="22"/>
+          <w:szCs w:val="22"/>
+        </w:rPr>
+      </w:pPr>
+    </w:p>
+    <w:p>
+      <w:pPr>
+        <w:ind w:firstLine="0"/>
+        <w:rPr>
+          <w:rFonts w:ascii="Cambria" w:hAnsi="Cambria"/>
+          <w:sz w:val="22"/>
+          <w:szCs w:val="22"/>
+        </w:rPr>
+      </w:pPr>
+    </w:p>
+    <w:p>
+      <w:pPr>
+        <w:ind w:firstLine="0"/>
+        <w:rPr>
+          <w:rFonts w:ascii="Cambria" w:hAnsi="Cambria"/>
+          <w:sz w:val="22"/>
+          <w:szCs w:val="22"/>
+        </w:rPr>
+      </w:pPr>
+    </w:p>
+    <w:p>
+      <w:pPr>
+        <w:ind w:firstLine="0"/>
+        <w:rPr>
+          <w:rFonts w:ascii="Cambria" w:hAnsi="Cambria"/>
+          <w:sz w:val="22"/>
+          <w:szCs w:val="22"/>
         </w:rPr>
       </w:pPr>
     </w:p>
@@ -7028,7 +7007,7 @@
           <w:szCs w:val="48"/>
         </w:rPr>
       </w:pPr>
-      <w:bookmarkStart w:id="15" w:name="_Toc497680546"/>
+      <w:bookmarkStart w:id="11" w:name="_Toc497679051"/>
       <w:r>
         <w:rPr>
           <w:rFonts w:ascii="Cambria" w:hAnsi="Cambria"/>
@@ -7039,7 +7018,7 @@
         </w:rPr>
         <w:t>API</w:t>
       </w:r>
-      <w:bookmarkEnd w:id="15"/>
+      <w:bookmarkEnd w:id="11"/>
     </w:p>
     <w:p/>
     <w:p>
@@ -7347,9 +7326,7 @@
           <w:szCs w:val="48"/>
         </w:rPr>
       </w:pPr>
-      <w:bookmarkStart w:id="16" w:name="_Toc497680547"/>
-      <w:bookmarkStart w:id="17" w:name="_GoBack"/>
-      <w:bookmarkEnd w:id="17"/>
+      <w:bookmarkStart w:id="12" w:name="_Toc497679052"/>
       <w:r>
         <w:rPr>
           <w:rFonts w:ascii="Cambria" w:hAnsi="Cambria"/>
@@ -7360,7 +7337,7 @@
         </w:rPr>
         <w:t>Conclusion</w:t>
       </w:r>
-      <w:bookmarkEnd w:id="16"/>
+      <w:bookmarkEnd w:id="12"/>
     </w:p>
     <w:p>
       <w:pPr>
@@ -7714,7 +7691,7 @@
           <w:szCs w:val="48"/>
         </w:rPr>
       </w:pPr>
-      <w:bookmarkStart w:id="18" w:name="_Toc497680548"/>
+      <w:bookmarkStart w:id="13" w:name="_Toc497679053"/>
       <w:r>
         <w:rPr>
           <w:rFonts w:ascii="Cambria" w:hAnsi="Cambria"/>
@@ -7726,7 +7703,7 @@
         <w:lastRenderedPageBreak/>
         <w:t>Bibliography</w:t>
       </w:r>
-      <w:bookmarkEnd w:id="18"/>
+      <w:bookmarkEnd w:id="13"/>
     </w:p>
     <w:p/>
     <w:p/>
@@ -7875,7 +7852,7 @@
           <w:szCs w:val="48"/>
         </w:rPr>
       </w:pPr>
-      <w:bookmarkStart w:id="19" w:name="_Toc497680549"/>
+      <w:bookmarkStart w:id="14" w:name="_Toc497679054"/>
       <w:r>
         <w:rPr>
           <w:rFonts w:ascii="Cambria" w:hAnsi="Cambria"/>
@@ -7886,7 +7863,7 @@
         </w:rPr>
         <w:t>List of figures</w:t>
       </w:r>
-      <w:bookmarkEnd w:id="19"/>
+      <w:bookmarkEnd w:id="14"/>
     </w:p>
     <w:p/>
     <w:p>
@@ -7915,7 +7892,6 @@
         </w:rPr>
       </w:pPr>
     </w:p>
-    <w:p/>
     <w:p>
       <w:pPr>
         <w:pStyle w:val="Heading1"/>
@@ -7929,26 +7905,6 @@
         </w:rPr>
       </w:pPr>
     </w:p>
-    <w:p/>
-    <w:p/>
-    <w:p/>
-    <w:p/>
-    <w:p/>
-    <w:p/>
-    <w:p/>
-    <w:p/>
-    <w:p/>
-    <w:p/>
-    <w:p/>
-    <w:p/>
-    <w:p/>
-    <w:p/>
-    <w:p/>
-    <w:p/>
-    <w:p/>
-    <w:p/>
-    <w:p/>
-    <w:p/>
     <w:p>
       <w:pPr>
         <w:pStyle w:val="Heading1"/>
@@ -7961,8 +7917,11 @@
           <w:szCs w:val="48"/>
         </w:rPr>
       </w:pPr>
-      <w:bookmarkStart w:id="20" w:name="_Toc497680550"/>
-      <w:r>
+    </w:p>
+    <w:p>
+      <w:pPr>
+        <w:pStyle w:val="Heading1"/>
+        <w:ind w:firstLine="0"/>
         <w:rPr>
           <w:rFonts w:ascii="Cambria" w:hAnsi="Cambria"/>
           <w:b/>
@@ -7970,10 +7929,150 @@
           <w:sz w:val="48"/>
           <w:szCs w:val="48"/>
         </w:rPr>
+      </w:pPr>
+    </w:p>
+    <w:p>
+      <w:pPr>
+        <w:pStyle w:val="Heading1"/>
+        <w:ind w:firstLine="0"/>
+        <w:rPr>
+          <w:rFonts w:ascii="Cambria" w:hAnsi="Cambria"/>
+          <w:b/>
+          <w:color w:val="auto"/>
+          <w:sz w:val="48"/>
+          <w:szCs w:val="48"/>
+        </w:rPr>
+      </w:pPr>
+    </w:p>
+    <w:p>
+      <w:pPr>
+        <w:pStyle w:val="Heading1"/>
+        <w:ind w:firstLine="0"/>
+        <w:rPr>
+          <w:rFonts w:ascii="Cambria" w:hAnsi="Cambria"/>
+          <w:b/>
+          <w:color w:val="auto"/>
+          <w:sz w:val="48"/>
+          <w:szCs w:val="48"/>
+        </w:rPr>
+      </w:pPr>
+    </w:p>
+    <w:p>
+      <w:pPr>
+        <w:pStyle w:val="Heading1"/>
+        <w:ind w:firstLine="0"/>
+        <w:rPr>
+          <w:rFonts w:ascii="Cambria" w:hAnsi="Cambria"/>
+          <w:b/>
+          <w:color w:val="auto"/>
+          <w:sz w:val="48"/>
+          <w:szCs w:val="48"/>
+        </w:rPr>
+      </w:pPr>
+    </w:p>
+    <w:p>
+      <w:pPr>
+        <w:pStyle w:val="Heading1"/>
+        <w:ind w:firstLine="0"/>
+        <w:rPr>
+          <w:rFonts w:ascii="Cambria" w:hAnsi="Cambria"/>
+          <w:b/>
+          <w:color w:val="auto"/>
+          <w:sz w:val="48"/>
+          <w:szCs w:val="48"/>
+        </w:rPr>
+      </w:pPr>
+    </w:p>
+    <w:p>
+      <w:pPr>
+        <w:pStyle w:val="Heading1"/>
+        <w:ind w:firstLine="0"/>
+        <w:rPr>
+          <w:rFonts w:ascii="Cambria" w:hAnsi="Cambria"/>
+          <w:b/>
+          <w:color w:val="auto"/>
+          <w:sz w:val="48"/>
+          <w:szCs w:val="48"/>
+        </w:rPr>
+      </w:pPr>
+    </w:p>
+    <w:p>
+      <w:pPr>
+        <w:pStyle w:val="Heading1"/>
+        <w:ind w:firstLine="0"/>
+        <w:rPr>
+          <w:rFonts w:ascii="Cambria" w:hAnsi="Cambria"/>
+          <w:b/>
+          <w:color w:val="auto"/>
+          <w:sz w:val="48"/>
+          <w:szCs w:val="48"/>
+        </w:rPr>
+      </w:pPr>
+    </w:p>
+    <w:p>
+      <w:pPr>
+        <w:pStyle w:val="Heading1"/>
+        <w:ind w:firstLine="0"/>
+        <w:rPr>
+          <w:rFonts w:ascii="Cambria" w:hAnsi="Cambria"/>
+          <w:b/>
+          <w:color w:val="auto"/>
+          <w:sz w:val="48"/>
+          <w:szCs w:val="48"/>
+        </w:rPr>
+      </w:pPr>
+    </w:p>
+    <w:p>
+      <w:pPr>
+        <w:pStyle w:val="Heading1"/>
+        <w:ind w:firstLine="0"/>
+        <w:rPr>
+          <w:rFonts w:ascii="Cambria" w:hAnsi="Cambria"/>
+          <w:b/>
+          <w:color w:val="auto"/>
+          <w:sz w:val="48"/>
+          <w:szCs w:val="48"/>
+        </w:rPr>
+      </w:pPr>
+    </w:p>
+    <w:p>
+      <w:pPr>
+        <w:pStyle w:val="Heading1"/>
+        <w:ind w:firstLine="0"/>
+        <w:rPr>
+          <w:rFonts w:ascii="Cambria" w:hAnsi="Cambria"/>
+          <w:b/>
+          <w:color w:val="auto"/>
+          <w:sz w:val="48"/>
+          <w:szCs w:val="48"/>
+        </w:rPr>
+      </w:pPr>
+    </w:p>
+    <w:p>
+      <w:pPr>
+        <w:pStyle w:val="Heading1"/>
+        <w:ind w:firstLine="0"/>
+        <w:rPr>
+          <w:rFonts w:ascii="Cambria" w:hAnsi="Cambria"/>
+          <w:b/>
+          <w:color w:val="auto"/>
+          <w:sz w:val="48"/>
+          <w:szCs w:val="48"/>
+        </w:rPr>
+      </w:pPr>
+      <w:bookmarkStart w:id="15" w:name="_Toc497679055"/>
+      <w:r>
+        <w:rPr>
+          <w:rFonts w:ascii="Cambria" w:hAnsi="Cambria"/>
+          <w:b/>
+          <w:color w:val="auto"/>
+          <w:sz w:val="48"/>
+          <w:szCs w:val="48"/>
+        </w:rPr>
         <w:lastRenderedPageBreak/>
         <w:t>List of tables</w:t>
       </w:r>
-      <w:bookmarkEnd w:id="20"/>
+      <w:bookmarkEnd w:id="15"/>
     </w:p>
     <w:p/>
     <w:sectPr>
@@ -9306,7 +9405,7 @@
 </file>
 
 <file path=customXml/itemProps1.xml><?xml version="1.0" encoding="utf-8"?>
-<ds:datastoreItem xmlns:ds="http://schemas.openxmlformats.org/officeDocument/2006/customXml" ds:itemID="{C99F51A1-5A62-49AA-9220-9EFC880D8FCF}">
+<ds:datastoreItem xmlns:ds="http://schemas.openxmlformats.org/officeDocument/2006/customXml" ds:itemID="{738AF80D-4CA8-4A77-A915-51CF729BE414}">
   <ds:schemaRefs>
     <ds:schemaRef ds:uri="http://schemas.openxmlformats.org/officeDocument/2006/bibliography"/>
   </ds:schemaRefs>

</xml_diff>

<commit_message>
Preprocessing notbook and thesis doc uopdated
</commit_message>
<xml_diff>
--- a/Documentation/Thesis.docx
+++ b/Documentation/Thesis.docx
@@ -344,19 +344,11 @@
           <w:rFonts w:ascii="Cambria" w:hAnsi="Cambria"/>
         </w:rPr>
       </w:pPr>
-      <w:proofErr w:type="spellStart"/>
-      <w:r>
-        <w:rPr>
-          <w:rFonts w:ascii="Cambria" w:hAnsi="Cambria"/>
-        </w:rPr>
-        <w:t>Prof.</w:t>
-      </w:r>
-      <w:proofErr w:type="spellEnd"/>
-      <w:r>
-        <w:rPr>
-          <w:rFonts w:ascii="Cambria" w:hAnsi="Cambria"/>
-        </w:rPr>
-        <w:t xml:space="preserve"> Letizia TANCA</w:t>
+      <w:r>
+        <w:rPr>
+          <w:rFonts w:ascii="Cambria" w:hAnsi="Cambria"/>
+        </w:rPr>
+        <w:t>Prof. Letizia TANCA</w:t>
       </w:r>
     </w:p>
     <w:p>
@@ -371,21 +363,7 @@
         <w:rPr>
           <w:rFonts w:ascii="Cambria" w:hAnsi="Cambria"/>
         </w:rPr>
-        <w:t xml:space="preserve">Prof </w:t>
-      </w:r>
-      <w:proofErr w:type="spellStart"/>
-      <w:r>
-        <w:rPr>
-          <w:rFonts w:ascii="Cambria" w:hAnsi="Cambria"/>
-        </w:rPr>
-        <w:t>Maristella</w:t>
-      </w:r>
-      <w:proofErr w:type="spellEnd"/>
-      <w:r>
-        <w:rPr>
-          <w:rFonts w:ascii="Cambria" w:hAnsi="Cambria"/>
-        </w:rPr>
-        <w:t xml:space="preserve"> MATERA</w:t>
+        <w:t>Prof Maristella MATERA</w:t>
       </w:r>
     </w:p>
     <w:p>
@@ -396,19 +374,11 @@
           <w:rFonts w:ascii="Cambria" w:hAnsi="Cambria"/>
         </w:rPr>
       </w:pPr>
-      <w:proofErr w:type="spellStart"/>
-      <w:r>
-        <w:rPr>
-          <w:rFonts w:ascii="Cambria" w:hAnsi="Cambria"/>
-        </w:rPr>
-        <w:t>Ing</w:t>
-      </w:r>
-      <w:proofErr w:type="spellEnd"/>
-      <w:r>
-        <w:rPr>
-          <w:rFonts w:ascii="Cambria" w:hAnsi="Cambria"/>
-        </w:rPr>
-        <w:t xml:space="preserve">. </w:t>
+      <w:r>
+        <w:rPr>
+          <w:rFonts w:ascii="Cambria" w:hAnsi="Cambria"/>
+        </w:rPr>
+        <w:t xml:space="preserve">Ing. </w:t>
       </w:r>
       <w:r>
         <w:rPr>
@@ -462,7 +432,6 @@
           <w:lang w:val="en-US"/>
         </w:rPr>
       </w:pPr>
-      <w:proofErr w:type="spellStart"/>
       <w:r>
         <w:rPr>
           <w:rFonts w:ascii="Cambria" w:hAnsi="Cambria"/>
@@ -471,7 +440,6 @@
         </w:rPr>
         <w:t>Petar</w:t>
       </w:r>
-      <w:proofErr w:type="spellEnd"/>
       <w:r>
         <w:rPr>
           <w:rFonts w:ascii="Cambria" w:hAnsi="Cambria"/>
@@ -855,27 +823,7 @@
           <w:szCs w:val="22"/>
         </w:rPr>
         <w:lastRenderedPageBreak/>
-        <w:t xml:space="preserve">We would like to express our sincere appreciation to our supervisors and </w:t>
-      </w:r>
-      <w:proofErr w:type="gramStart"/>
-      <w:r>
-        <w:rPr>
-          <w:rFonts w:ascii="Cambria" w:hAnsi="Cambria"/>
-          <w:i/>
-          <w:sz w:val="22"/>
-          <w:szCs w:val="22"/>
-        </w:rPr>
-        <w:t>our</w:t>
-      </w:r>
-      <w:proofErr w:type="gramEnd"/>
-      <w:r>
-        <w:rPr>
-          <w:rFonts w:ascii="Cambria" w:hAnsi="Cambria"/>
-          <w:i/>
-          <w:sz w:val="22"/>
-          <w:szCs w:val="22"/>
-        </w:rPr>
-        <w:t xml:space="preserve"> </w:t>
+        <w:t xml:space="preserve">We would like to express our sincere appreciation to our supervisors and our </w:t>
       </w:r>
     </w:p>
     <w:p>
@@ -911,7 +859,6 @@
           <w:szCs w:val="22"/>
         </w:rPr>
       </w:pPr>
-      <w:proofErr w:type="spellStart"/>
       <w:r>
         <w:rPr>
           <w:rFonts w:ascii="Cambria" w:hAnsi="Cambria"/>
@@ -919,37 +866,7 @@
           <w:sz w:val="22"/>
           <w:szCs w:val="22"/>
         </w:rPr>
-        <w:t>Prof.ssa</w:t>
-      </w:r>
-      <w:proofErr w:type="spellEnd"/>
-      <w:r>
-        <w:rPr>
-          <w:rFonts w:ascii="Cambria" w:hAnsi="Cambria"/>
-          <w:i/>
-          <w:sz w:val="22"/>
-          <w:szCs w:val="22"/>
-        </w:rPr>
-        <w:t xml:space="preserve"> </w:t>
-      </w:r>
-      <w:proofErr w:type="spellStart"/>
-      <w:r>
-        <w:rPr>
-          <w:rFonts w:ascii="Cambria" w:hAnsi="Cambria"/>
-          <w:i/>
-          <w:sz w:val="22"/>
-          <w:szCs w:val="22"/>
-        </w:rPr>
-        <w:t>Maristella</w:t>
-      </w:r>
-      <w:proofErr w:type="spellEnd"/>
-      <w:r>
-        <w:rPr>
-          <w:rFonts w:ascii="Cambria" w:hAnsi="Cambria"/>
-          <w:i/>
-          <w:sz w:val="22"/>
-          <w:szCs w:val="22"/>
-        </w:rPr>
-        <w:t xml:space="preserve"> Matera for her time, guidance and understanding.</w:t>
+        <w:t>Prof.ssa Maristella Matera for her time, guidance and understanding.</w:t>
       </w:r>
     </w:p>
     <w:p>
@@ -1668,23 +1585,13 @@
           <w:szCs w:val="22"/>
         </w:rPr>
       </w:pPr>
-      <w:proofErr w:type="gramStart"/>
-      <w:r>
-        <w:rPr>
-          <w:rFonts w:ascii="Cambria" w:hAnsi="Cambria"/>
-          <w:sz w:val="22"/>
-          <w:szCs w:val="22"/>
-        </w:rPr>
-        <w:t>In today’s society</w:t>
-      </w:r>
-      <w:proofErr w:type="gramEnd"/>
-      <w:r>
-        <w:rPr>
-          <w:rFonts w:ascii="Cambria" w:hAnsi="Cambria"/>
-          <w:sz w:val="22"/>
-          <w:szCs w:val="22"/>
-        </w:rPr>
-        <w:t xml:space="preserve"> everything is happening on the internet, in particular on social networks. Social networks play </w:t>
+      <w:r>
+        <w:rPr>
+          <w:rFonts w:ascii="Cambria" w:hAnsi="Cambria"/>
+          <w:sz w:val="22"/>
+          <w:szCs w:val="22"/>
+        </w:rPr>
+        <w:t xml:space="preserve">In today’s society everything is happening on the internet, in particular on social networks. Social networks play </w:t>
       </w:r>
       <w:r>
         <w:rPr>
@@ -1804,25 +1711,7 @@
           <w:sz w:val="22"/>
           <w:szCs w:val="22"/>
         </w:rPr>
-        <w:t xml:space="preserve"> In return users share their opinion about </w:t>
-      </w:r>
-      <w:proofErr w:type="gramStart"/>
-      <w:r>
-        <w:rPr>
-          <w:rFonts w:ascii="Cambria" w:hAnsi="Cambria"/>
-          <w:sz w:val="22"/>
-          <w:szCs w:val="22"/>
-        </w:rPr>
-        <w:t>particular products</w:t>
-      </w:r>
-      <w:proofErr w:type="gramEnd"/>
-      <w:r>
-        <w:rPr>
-          <w:rFonts w:ascii="Cambria" w:hAnsi="Cambria"/>
-          <w:sz w:val="22"/>
-          <w:szCs w:val="22"/>
-        </w:rPr>
-        <w:t xml:space="preserve"> by leaving com</w:t>
+        <w:t xml:space="preserve"> In return users share their opinion about particular products by leaving com</w:t>
       </w:r>
       <w:r>
         <w:rPr>
@@ -2691,7 +2580,7 @@
           <w:r>
             <w:fldChar w:fldCharType="separate"/>
           </w:r>
-          <w:hyperlink w:anchor="_Toc497679043" w:history="1">
+          <w:hyperlink w:anchor="_Toc497680533" w:history="1">
             <w:r>
               <w:rPr>
                 <w:rStyle w:val="Hyperlink"/>
@@ -2727,7 +2616,7 @@
                 <w:noProof/>
                 <w:webHidden/>
               </w:rPr>
-              <w:instrText xml:space="preserve"> PAGEREF _Toc497679043 \h </w:instrText>
+              <w:instrText xml:space="preserve"> PAGEREF _Toc497680533 \h </w:instrText>
             </w:r>
             <w:r>
               <w:rPr>
@@ -2769,7 +2658,7 @@
               <w:noProof/>
             </w:rPr>
           </w:pPr>
-          <w:hyperlink w:anchor="_Toc497679044" w:history="1">
+          <w:hyperlink w:anchor="_Toc497680534" w:history="1">
             <w:r>
               <w:rPr>
                 <w:rStyle w:val="Hyperlink"/>
@@ -2797,7 +2686,7 @@
                 <w:noProof/>
                 <w:webHidden/>
               </w:rPr>
-              <w:instrText xml:space="preserve"> PAGEREF _Toc497679044 \h </w:instrText>
+              <w:instrText xml:space="preserve"> PAGEREF _Toc497680534 \h </w:instrText>
             </w:r>
             <w:r>
               <w:rPr>
@@ -2817,7 +2706,7 @@
                 <w:noProof/>
                 <w:webHidden/>
               </w:rPr>
-              <w:t>8</w:t>
+              <w:t>9</w:t>
             </w:r>
             <w:r>
               <w:rPr>
@@ -2839,14 +2728,14 @@
               <w:noProof/>
             </w:rPr>
           </w:pPr>
-          <w:hyperlink w:anchor="_Toc497679045" w:history="1">
+          <w:hyperlink w:anchor="_Toc497680535" w:history="1">
             <w:r>
               <w:rPr>
                 <w:rStyle w:val="Hyperlink"/>
                 <w:rFonts w:ascii="Cambria" w:hAnsi="Cambria"/>
                 <w:noProof/>
               </w:rPr>
-              <w:t xml:space="preserve">2  </w:t>
+              <w:t xml:space="preserve">2 </w:t>
             </w:r>
             <w:r>
               <w:rPr>
@@ -2854,7 +2743,15 @@
                 <w:rFonts w:ascii="Cambria" w:hAnsi="Cambria"/>
                 <w:noProof/>
               </w:rPr>
-              <w:t xml:space="preserve"> State of Art</w:t>
+              <w:t xml:space="preserve">  </w:t>
+            </w:r>
+            <w:r>
+              <w:rPr>
+                <w:rStyle w:val="Hyperlink"/>
+                <w:rFonts w:ascii="Cambria" w:hAnsi="Cambria"/>
+                <w:noProof/>
+              </w:rPr>
+              <w:t>State of Art</w:t>
             </w:r>
             <w:r>
               <w:rPr>
@@ -2875,7 +2772,7 @@
                 <w:noProof/>
                 <w:webHidden/>
               </w:rPr>
-              <w:instrText xml:space="preserve"> PAGEREF _Toc497679045 \h </w:instrText>
+              <w:instrText xml:space="preserve"> PAGEREF _Toc497680535 \h </w:instrText>
             </w:r>
             <w:r>
               <w:rPr>
@@ -2917,14 +2814,22 @@
               <w:noProof/>
             </w:rPr>
           </w:pPr>
-          <w:hyperlink w:anchor="_Toc497679046" w:history="1">
+          <w:hyperlink w:anchor="_Toc497680536" w:history="1">
             <w:r>
               <w:rPr>
                 <w:rStyle w:val="Hyperlink"/>
                 <w:rFonts w:ascii="Cambria" w:hAnsi="Cambria"/>
                 <w:noProof/>
               </w:rPr>
-              <w:t>2.1   Need for analysis of social data</w:t>
+              <w:t xml:space="preserve">2.1   </w:t>
+            </w:r>
+            <w:r>
+              <w:rPr>
+                <w:rStyle w:val="Hyperlink"/>
+                <w:rFonts w:ascii="Cambria" w:hAnsi="Cambria"/>
+                <w:noProof/>
+              </w:rPr>
+              <w:t>Need for analysis of social data</w:t>
             </w:r>
             <w:r>
               <w:rPr>
@@ -2945,7 +2850,7 @@
                 <w:noProof/>
                 <w:webHidden/>
               </w:rPr>
-              <w:instrText xml:space="preserve"> PAGEREF _Toc497679046 \h </w:instrText>
+              <w:instrText xml:space="preserve"> PAGEREF _Toc497680536 \h </w:instrText>
             </w:r>
             <w:r>
               <w:rPr>
@@ -2987,7 +2892,7 @@
               <w:noProof/>
             </w:rPr>
           </w:pPr>
-          <w:hyperlink w:anchor="_Toc497679047" w:history="1">
+          <w:hyperlink w:anchor="_Toc497680537" w:history="1">
             <w:r>
               <w:rPr>
                 <w:rStyle w:val="Hyperlink"/>
@@ -3015,7 +2920,7 @@
                 <w:noProof/>
                 <w:webHidden/>
               </w:rPr>
-              <w:instrText xml:space="preserve"> PAGEREF _Toc497679047 \h </w:instrText>
+              <w:instrText xml:space="preserve"> PAGEREF _Toc497680537 \h </w:instrText>
             </w:r>
             <w:r>
               <w:rPr>
@@ -3057,7 +2962,7 @@
               <w:noProof/>
             </w:rPr>
           </w:pPr>
-          <w:hyperlink w:anchor="_Toc497679048" w:history="1">
+          <w:hyperlink w:anchor="_Toc497680538" w:history="1">
             <w:r>
               <w:rPr>
                 <w:rStyle w:val="Hyperlink"/>
@@ -3085,7 +2990,7 @@
                 <w:noProof/>
                 <w:webHidden/>
               </w:rPr>
-              <w:instrText xml:space="preserve"> PAGEREF _Toc497679048 \h </w:instrText>
+              <w:instrText xml:space="preserve"> PAGEREF _Toc497680538 \h </w:instrText>
             </w:r>
             <w:r>
               <w:rPr>
@@ -3127,14 +3032,30 @@
               <w:noProof/>
             </w:rPr>
           </w:pPr>
-          <w:hyperlink w:anchor="_Toc497679049" w:history="1">
+          <w:hyperlink w:anchor="_Toc497680539" w:history="1">
             <w:r>
               <w:rPr>
                 <w:rStyle w:val="Hyperlink"/>
                 <w:rFonts w:ascii="Cambria" w:hAnsi="Cambria"/>
                 <w:noProof/>
               </w:rPr>
-              <w:t>3   Automated sentiment analysis of social network content</w:t>
+              <w:t xml:space="preserve">3 </w:t>
+            </w:r>
+            <w:r>
+              <w:rPr>
+                <w:rStyle w:val="Hyperlink"/>
+                <w:rFonts w:ascii="Cambria" w:hAnsi="Cambria"/>
+                <w:noProof/>
+              </w:rPr>
+              <w:t xml:space="preserve">  </w:t>
+            </w:r>
+            <w:r>
+              <w:rPr>
+                <w:rStyle w:val="Hyperlink"/>
+                <w:rFonts w:ascii="Cambria" w:hAnsi="Cambria"/>
+                <w:noProof/>
+              </w:rPr>
+              <w:t>Automated sentiment analysis of social network content</w:t>
             </w:r>
             <w:r>
               <w:rPr>
@@ -3155,7 +3076,7 @@
                 <w:noProof/>
                 <w:webHidden/>
               </w:rPr>
-              <w:instrText xml:space="preserve"> PAGEREF _Toc497679049 \h </w:instrText>
+              <w:instrText xml:space="preserve"> PAGEREF _Toc497680539 \h </w:instrText>
             </w:r>
             <w:r>
               <w:rPr>
@@ -3197,14 +3118,30 @@
               <w:noProof/>
             </w:rPr>
           </w:pPr>
-          <w:hyperlink w:anchor="_Toc497679050" w:history="1">
+          <w:hyperlink w:anchor="_Toc497680540" w:history="1">
             <w:r>
               <w:rPr>
                 <w:rStyle w:val="Hyperlink"/>
                 <w:rFonts w:ascii="Cambria" w:hAnsi="Cambria"/>
                 <w:noProof/>
               </w:rPr>
-              <w:t>5   Unsupervised approach to Social Data Analysis</w:t>
+              <w:t xml:space="preserve">5 </w:t>
+            </w:r>
+            <w:r>
+              <w:rPr>
+                <w:rStyle w:val="Hyperlink"/>
+                <w:rFonts w:ascii="Cambria" w:hAnsi="Cambria"/>
+                <w:noProof/>
+              </w:rPr>
+              <w:t xml:space="preserve">  </w:t>
+            </w:r>
+            <w:r>
+              <w:rPr>
+                <w:rStyle w:val="Hyperlink"/>
+                <w:rFonts w:ascii="Cambria" w:hAnsi="Cambria"/>
+                <w:noProof/>
+              </w:rPr>
+              <w:t>Unsupervised approach to Social Data Analysis</w:t>
             </w:r>
             <w:r>
               <w:rPr>
@@ -3225,7 +3162,357 @@
                 <w:noProof/>
                 <w:webHidden/>
               </w:rPr>
-              <w:instrText xml:space="preserve"> PAGEREF _Toc497679050 \h </w:instrText>
+              <w:instrText xml:space="preserve"> PAGEREF _Toc497680540 \h </w:instrText>
+            </w:r>
+            <w:r>
+              <w:rPr>
+                <w:noProof/>
+                <w:webHidden/>
+              </w:rPr>
+            </w:r>
+            <w:r>
+              <w:rPr>
+                <w:noProof/>
+                <w:webHidden/>
+              </w:rPr>
+              <w:fldChar w:fldCharType="separate"/>
+            </w:r>
+            <w:r>
+              <w:rPr>
+                <w:noProof/>
+                <w:webHidden/>
+              </w:rPr>
+              <w:t>14</w:t>
+            </w:r>
+            <w:r>
+              <w:rPr>
+                <w:noProof/>
+                <w:webHidden/>
+              </w:rPr>
+              <w:fldChar w:fldCharType="end"/>
+            </w:r>
+          </w:hyperlink>
+        </w:p>
+        <w:p>
+          <w:pPr>
+            <w:pStyle w:val="TOC2"/>
+            <w:tabs>
+              <w:tab w:val="right" w:leader="dot" w:pos="9962"/>
+            </w:tabs>
+            <w:rPr>
+              <w:rFonts w:cstheme="minorBidi"/>
+              <w:noProof/>
+            </w:rPr>
+          </w:pPr>
+          <w:hyperlink w:anchor="_Toc497680541" w:history="1">
+            <w:r>
+              <w:rPr>
+                <w:rStyle w:val="Hyperlink"/>
+                <w:rFonts w:ascii="Cambria" w:hAnsi="Cambria"/>
+                <w:noProof/>
+              </w:rPr>
+              <w:t>5.1   Fetching data from social networks</w:t>
+            </w:r>
+            <w:r>
+              <w:rPr>
+                <w:noProof/>
+                <w:webHidden/>
+              </w:rPr>
+              <w:tab/>
+            </w:r>
+            <w:r>
+              <w:rPr>
+                <w:noProof/>
+                <w:webHidden/>
+              </w:rPr>
+              <w:fldChar w:fldCharType="begin"/>
+            </w:r>
+            <w:r>
+              <w:rPr>
+                <w:noProof/>
+                <w:webHidden/>
+              </w:rPr>
+              <w:instrText xml:space="preserve"> PAGEREF _Toc497680541 \h </w:instrText>
+            </w:r>
+            <w:r>
+              <w:rPr>
+                <w:noProof/>
+                <w:webHidden/>
+              </w:rPr>
+            </w:r>
+            <w:r>
+              <w:rPr>
+                <w:noProof/>
+                <w:webHidden/>
+              </w:rPr>
+              <w:fldChar w:fldCharType="separate"/>
+            </w:r>
+            <w:r>
+              <w:rPr>
+                <w:noProof/>
+                <w:webHidden/>
+              </w:rPr>
+              <w:t>14</w:t>
+            </w:r>
+            <w:r>
+              <w:rPr>
+                <w:noProof/>
+                <w:webHidden/>
+              </w:rPr>
+              <w:fldChar w:fldCharType="end"/>
+            </w:r>
+          </w:hyperlink>
+        </w:p>
+        <w:p>
+          <w:pPr>
+            <w:pStyle w:val="TOC2"/>
+            <w:tabs>
+              <w:tab w:val="right" w:leader="dot" w:pos="9962"/>
+            </w:tabs>
+            <w:rPr>
+              <w:rFonts w:cstheme="minorBidi"/>
+              <w:noProof/>
+            </w:rPr>
+          </w:pPr>
+          <w:hyperlink w:anchor="_Toc497680542" w:history="1">
+            <w:r>
+              <w:rPr>
+                <w:rStyle w:val="Hyperlink"/>
+                <w:rFonts w:ascii="Cambria" w:hAnsi="Cambria"/>
+                <w:noProof/>
+              </w:rPr>
+              <w:t>5.2   Pre-processing</w:t>
+            </w:r>
+            <w:r>
+              <w:rPr>
+                <w:noProof/>
+                <w:webHidden/>
+              </w:rPr>
+              <w:tab/>
+            </w:r>
+            <w:r>
+              <w:rPr>
+                <w:noProof/>
+                <w:webHidden/>
+              </w:rPr>
+              <w:fldChar w:fldCharType="begin"/>
+            </w:r>
+            <w:r>
+              <w:rPr>
+                <w:noProof/>
+                <w:webHidden/>
+              </w:rPr>
+              <w:instrText xml:space="preserve"> PAGEREF _Toc497680542 \h </w:instrText>
+            </w:r>
+            <w:r>
+              <w:rPr>
+                <w:noProof/>
+                <w:webHidden/>
+              </w:rPr>
+            </w:r>
+            <w:r>
+              <w:rPr>
+                <w:noProof/>
+                <w:webHidden/>
+              </w:rPr>
+              <w:fldChar w:fldCharType="separate"/>
+            </w:r>
+            <w:r>
+              <w:rPr>
+                <w:noProof/>
+                <w:webHidden/>
+              </w:rPr>
+              <w:t>14</w:t>
+            </w:r>
+            <w:r>
+              <w:rPr>
+                <w:noProof/>
+                <w:webHidden/>
+              </w:rPr>
+              <w:fldChar w:fldCharType="end"/>
+            </w:r>
+          </w:hyperlink>
+        </w:p>
+        <w:p>
+          <w:pPr>
+            <w:pStyle w:val="TOC2"/>
+            <w:tabs>
+              <w:tab w:val="right" w:leader="dot" w:pos="9962"/>
+            </w:tabs>
+            <w:rPr>
+              <w:rFonts w:cstheme="minorBidi"/>
+              <w:noProof/>
+            </w:rPr>
+          </w:pPr>
+          <w:hyperlink w:anchor="_Toc497680543" w:history="1">
+            <w:r>
+              <w:rPr>
+                <w:rStyle w:val="Hyperlink"/>
+                <w:rFonts w:ascii="Cambria" w:hAnsi="Cambria"/>
+                <w:noProof/>
+              </w:rPr>
+              <w:t>5.3   Unsupervised learning techniques</w:t>
+            </w:r>
+            <w:r>
+              <w:rPr>
+                <w:noProof/>
+                <w:webHidden/>
+              </w:rPr>
+              <w:tab/>
+            </w:r>
+            <w:r>
+              <w:rPr>
+                <w:noProof/>
+                <w:webHidden/>
+              </w:rPr>
+              <w:fldChar w:fldCharType="begin"/>
+            </w:r>
+            <w:r>
+              <w:rPr>
+                <w:noProof/>
+                <w:webHidden/>
+              </w:rPr>
+              <w:instrText xml:space="preserve"> PAGEREF _Toc497680543 \h </w:instrText>
+            </w:r>
+            <w:r>
+              <w:rPr>
+                <w:noProof/>
+                <w:webHidden/>
+              </w:rPr>
+            </w:r>
+            <w:r>
+              <w:rPr>
+                <w:noProof/>
+                <w:webHidden/>
+              </w:rPr>
+              <w:fldChar w:fldCharType="separate"/>
+            </w:r>
+            <w:r>
+              <w:rPr>
+                <w:noProof/>
+                <w:webHidden/>
+              </w:rPr>
+              <w:t>14</w:t>
+            </w:r>
+            <w:r>
+              <w:rPr>
+                <w:noProof/>
+                <w:webHidden/>
+              </w:rPr>
+              <w:fldChar w:fldCharType="end"/>
+            </w:r>
+          </w:hyperlink>
+        </w:p>
+        <w:p>
+          <w:pPr>
+            <w:pStyle w:val="TOC2"/>
+            <w:tabs>
+              <w:tab w:val="right" w:leader="dot" w:pos="9962"/>
+            </w:tabs>
+            <w:rPr>
+              <w:rFonts w:cstheme="minorBidi"/>
+              <w:noProof/>
+            </w:rPr>
+          </w:pPr>
+          <w:hyperlink w:anchor="_Toc497680544" w:history="1">
+            <w:r>
+              <w:rPr>
+                <w:rStyle w:val="Hyperlink"/>
+                <w:rFonts w:ascii="Cambria" w:hAnsi="Cambria"/>
+                <w:noProof/>
+              </w:rPr>
+              <w:t>5.4   Elbow analysis</w:t>
+            </w:r>
+            <w:r>
+              <w:rPr>
+                <w:noProof/>
+                <w:webHidden/>
+              </w:rPr>
+              <w:tab/>
+            </w:r>
+            <w:r>
+              <w:rPr>
+                <w:noProof/>
+                <w:webHidden/>
+              </w:rPr>
+              <w:fldChar w:fldCharType="begin"/>
+            </w:r>
+            <w:r>
+              <w:rPr>
+                <w:noProof/>
+                <w:webHidden/>
+              </w:rPr>
+              <w:instrText xml:space="preserve"> PAGEREF _Toc497680544 \h </w:instrText>
+            </w:r>
+            <w:r>
+              <w:rPr>
+                <w:noProof/>
+                <w:webHidden/>
+              </w:rPr>
+            </w:r>
+            <w:r>
+              <w:rPr>
+                <w:noProof/>
+                <w:webHidden/>
+              </w:rPr>
+              <w:fldChar w:fldCharType="separate"/>
+            </w:r>
+            <w:r>
+              <w:rPr>
+                <w:noProof/>
+                <w:webHidden/>
+              </w:rPr>
+              <w:t>14</w:t>
+            </w:r>
+            <w:r>
+              <w:rPr>
+                <w:noProof/>
+                <w:webHidden/>
+              </w:rPr>
+              <w:fldChar w:fldCharType="end"/>
+            </w:r>
+          </w:hyperlink>
+        </w:p>
+        <w:p>
+          <w:pPr>
+            <w:pStyle w:val="TOC2"/>
+            <w:tabs>
+              <w:tab w:val="right" w:leader="dot" w:pos="9962"/>
+            </w:tabs>
+            <w:rPr>
+              <w:rFonts w:cstheme="minorBidi"/>
+              <w:noProof/>
+            </w:rPr>
+          </w:pPr>
+          <w:hyperlink w:anchor="_Toc497680545" w:history="1">
+            <w:r>
+              <w:rPr>
+                <w:rStyle w:val="Hyperlink"/>
+                <w:rFonts w:ascii="Cambria" w:hAnsi="Cambria"/>
+                <w:noProof/>
+              </w:rPr>
+              <w:t>5.5   Visualization of clusters</w:t>
+            </w:r>
+            <w:r>
+              <w:rPr>
+                <w:noProof/>
+                <w:webHidden/>
+              </w:rPr>
+              <w:tab/>
+            </w:r>
+            <w:r>
+              <w:rPr>
+                <w:noProof/>
+                <w:webHidden/>
+              </w:rPr>
+              <w:fldChar w:fldCharType="begin"/>
+            </w:r>
+            <w:r>
+              <w:rPr>
+                <w:noProof/>
+                <w:webHidden/>
+              </w:rPr>
+              <w:instrText xml:space="preserve"> PAGEREF _Toc497680545 \h </w:instrText>
             </w:r>
             <w:r>
               <w:rPr>
@@ -3267,14 +3554,30 @@
               <w:noProof/>
             </w:rPr>
           </w:pPr>
-          <w:hyperlink w:anchor="_Toc497679051" w:history="1">
+          <w:hyperlink w:anchor="_Toc497680546" w:history="1">
             <w:r>
               <w:rPr>
                 <w:rStyle w:val="Hyperlink"/>
                 <w:rFonts w:ascii="Cambria" w:hAnsi="Cambria"/>
                 <w:noProof/>
               </w:rPr>
-              <w:t>6   API</w:t>
+              <w:t xml:space="preserve">6 </w:t>
+            </w:r>
+            <w:r>
+              <w:rPr>
+                <w:rStyle w:val="Hyperlink"/>
+                <w:rFonts w:ascii="Cambria" w:hAnsi="Cambria"/>
+                <w:noProof/>
+              </w:rPr>
+              <w:t xml:space="preserve">  </w:t>
+            </w:r>
+            <w:r>
+              <w:rPr>
+                <w:rStyle w:val="Hyperlink"/>
+                <w:rFonts w:ascii="Cambria" w:hAnsi="Cambria"/>
+                <w:noProof/>
+              </w:rPr>
+              <w:t>API</w:t>
             </w:r>
             <w:r>
               <w:rPr>
@@ -3295,7 +3598,7 @@
                 <w:noProof/>
                 <w:webHidden/>
               </w:rPr>
-              <w:instrText xml:space="preserve"> PAGEREF _Toc497679051 \h </w:instrText>
+              <w:instrText xml:space="preserve"> PAGEREF _Toc497680546 \h </w:instrText>
             </w:r>
             <w:r>
               <w:rPr>
@@ -3337,14 +3640,30 @@
               <w:noProof/>
             </w:rPr>
           </w:pPr>
-          <w:hyperlink w:anchor="_Toc497679052" w:history="1">
+          <w:hyperlink w:anchor="_Toc497680547" w:history="1">
             <w:r>
               <w:rPr>
                 <w:rStyle w:val="Hyperlink"/>
                 <w:rFonts w:ascii="Cambria" w:hAnsi="Cambria"/>
                 <w:noProof/>
               </w:rPr>
-              <w:t>7   Conclusion</w:t>
+              <w:t xml:space="preserve">7 </w:t>
+            </w:r>
+            <w:r>
+              <w:rPr>
+                <w:rStyle w:val="Hyperlink"/>
+                <w:rFonts w:ascii="Cambria" w:hAnsi="Cambria"/>
+                <w:noProof/>
+              </w:rPr>
+              <w:t xml:space="preserve">  </w:t>
+            </w:r>
+            <w:r>
+              <w:rPr>
+                <w:rStyle w:val="Hyperlink"/>
+                <w:rFonts w:ascii="Cambria" w:hAnsi="Cambria"/>
+                <w:noProof/>
+              </w:rPr>
+              <w:t>Conclusion</w:t>
             </w:r>
             <w:r>
               <w:rPr>
@@ -3365,7 +3684,7 @@
                 <w:noProof/>
                 <w:webHidden/>
               </w:rPr>
-              <w:instrText xml:space="preserve"> PAGEREF _Toc497679052 \h </w:instrText>
+              <w:instrText xml:space="preserve"> PAGEREF _Toc497680547 \h </w:instrText>
             </w:r>
             <w:r>
               <w:rPr>
@@ -3407,7 +3726,7 @@
               <w:noProof/>
             </w:rPr>
           </w:pPr>
-          <w:hyperlink w:anchor="_Toc497679053" w:history="1">
+          <w:hyperlink w:anchor="_Toc497680548" w:history="1">
             <w:r>
               <w:rPr>
                 <w:rStyle w:val="Hyperlink"/>
@@ -3435,7 +3754,7 @@
                 <w:noProof/>
                 <w:webHidden/>
               </w:rPr>
-              <w:instrText xml:space="preserve"> PAGEREF _Toc497679053 \h </w:instrText>
+              <w:instrText xml:space="preserve"> PAGEREF _Toc497680548 \h </w:instrText>
             </w:r>
             <w:r>
               <w:rPr>
@@ -3477,7 +3796,7 @@
               <w:noProof/>
             </w:rPr>
           </w:pPr>
-          <w:hyperlink w:anchor="_Toc497679054" w:history="1">
+          <w:hyperlink w:anchor="_Toc497680549" w:history="1">
             <w:r>
               <w:rPr>
                 <w:rStyle w:val="Hyperlink"/>
@@ -3505,7 +3824,7 @@
                 <w:noProof/>
                 <w:webHidden/>
               </w:rPr>
-              <w:instrText xml:space="preserve"> PAGEREF _Toc497679054 \h </w:instrText>
+              <w:instrText xml:space="preserve"> PAGEREF _Toc497680549 \h </w:instrText>
             </w:r>
             <w:r>
               <w:rPr>
@@ -3547,7 +3866,7 @@
               <w:noProof/>
             </w:rPr>
           </w:pPr>
-          <w:hyperlink w:anchor="_Toc497679055" w:history="1">
+          <w:hyperlink w:anchor="_Toc497680550" w:history="1">
             <w:r>
               <w:rPr>
                 <w:rStyle w:val="Hyperlink"/>
@@ -3575,7 +3894,7 @@
                 <w:noProof/>
                 <w:webHidden/>
               </w:rPr>
-              <w:instrText xml:space="preserve"> PAGEREF _Toc497679055 \h </w:instrText>
+              <w:instrText xml:space="preserve"> PAGEREF _Toc497680550 \h </w:instrText>
             </w:r>
             <w:r>
               <w:rPr>
@@ -3595,7 +3914,7 @@
                 <w:noProof/>
                 <w:webHidden/>
               </w:rPr>
-              <w:t>20</w:t>
+              <w:t>19</w:t>
             </w:r>
             <w:r>
               <w:rPr>
@@ -3724,7 +4043,6 @@
           <w:sz w:val="41"/>
           <w:szCs w:val="41"/>
         </w:rPr>
-        <w:lastRenderedPageBreak/>
         <w:t>Chapter 1</w:t>
       </w:r>
     </w:p>
@@ -3749,7 +4067,7 @@
           <w:szCs w:val="48"/>
         </w:rPr>
       </w:pPr>
-      <w:bookmarkStart w:id="0" w:name="_Toc497679043"/>
+      <w:bookmarkStart w:id="0" w:name="_Toc497680533"/>
       <w:r>
         <w:rPr>
           <w:rFonts w:ascii="Cambria" w:hAnsi="Cambria"/>
@@ -4146,6 +4464,7 @@
           <w:sz w:val="22"/>
           <w:szCs w:val="22"/>
         </w:rPr>
+        <w:lastRenderedPageBreak/>
         <w:t>Finally, previously described models used together can be used in one complete</w:t>
       </w:r>
       <w:r>
@@ -4218,7 +4537,7 @@
           <w:szCs w:val="29"/>
         </w:rPr>
       </w:pPr>
-      <w:bookmarkStart w:id="1" w:name="_Toc497679044"/>
+      <w:bookmarkStart w:id="1" w:name="_Toc497680534"/>
       <w:r>
         <w:rPr>
           <w:rFonts w:ascii="Cambria" w:hAnsi="Cambria"/>
@@ -4271,7 +4590,6 @@
           <w:sz w:val="22"/>
           <w:szCs w:val="22"/>
         </w:rPr>
-        <w:lastRenderedPageBreak/>
         <w:t>C</w:t>
       </w:r>
       <w:r>
@@ -4480,25 +4798,7 @@
           <w:sz w:val="22"/>
           <w:szCs w:val="22"/>
         </w:rPr>
-        <w:t xml:space="preserve"> is reserved for describing API which will use previously mentioned modules </w:t>
-      </w:r>
-      <w:proofErr w:type="gramStart"/>
-      <w:r>
-        <w:rPr>
-          <w:rFonts w:ascii="Cambria" w:hAnsi="Cambria"/>
-          <w:sz w:val="22"/>
-          <w:szCs w:val="22"/>
-        </w:rPr>
-        <w:t>in order to</w:t>
-      </w:r>
-      <w:proofErr w:type="gramEnd"/>
-      <w:r>
-        <w:rPr>
-          <w:rFonts w:ascii="Cambria" w:hAnsi="Cambria"/>
-          <w:sz w:val="22"/>
-          <w:szCs w:val="22"/>
-        </w:rPr>
-        <w:t xml:space="preserve"> analyse custom social data.</w:t>
+        <w:t xml:space="preserve"> is reserved for describing API which will use previously mentioned modules in order to analyse custom social data.</w:t>
       </w:r>
     </w:p>
     <w:p>
@@ -4551,187 +4851,9 @@
     </w:p>
     <w:p>
       <w:pPr>
-        <w:ind w:firstLine="0"/>
-        <w:rPr>
-          <w:rFonts w:ascii="Cambria" w:hAnsi="Cambria"/>
-          <w:sz w:val="22"/>
-          <w:szCs w:val="22"/>
-        </w:rPr>
-      </w:pPr>
-    </w:p>
-    <w:p>
-      <w:pPr>
-        <w:ind w:firstLine="0"/>
-        <w:rPr>
-          <w:rFonts w:ascii="Cambria" w:hAnsi="Cambria"/>
-          <w:sz w:val="22"/>
-          <w:szCs w:val="22"/>
-        </w:rPr>
-      </w:pPr>
-    </w:p>
-    <w:p>
-      <w:pPr>
-        <w:ind w:firstLine="0"/>
-        <w:rPr>
-          <w:rFonts w:ascii="Cambria" w:hAnsi="Cambria"/>
-          <w:sz w:val="22"/>
-          <w:szCs w:val="22"/>
-        </w:rPr>
-      </w:pPr>
-    </w:p>
-    <w:p>
-      <w:pPr>
-        <w:ind w:firstLine="0"/>
-        <w:rPr>
-          <w:rFonts w:ascii="Cambria" w:hAnsi="Cambria"/>
-          <w:sz w:val="22"/>
-          <w:szCs w:val="22"/>
-        </w:rPr>
-      </w:pPr>
-    </w:p>
-    <w:p>
-      <w:pPr>
-        <w:ind w:firstLine="0"/>
-        <w:rPr>
-          <w:rFonts w:ascii="Cambria" w:hAnsi="Cambria"/>
-          <w:sz w:val="22"/>
-          <w:szCs w:val="22"/>
-        </w:rPr>
-      </w:pPr>
-    </w:p>
-    <w:p>
-      <w:pPr>
-        <w:ind w:firstLine="0"/>
-        <w:rPr>
-          <w:rFonts w:ascii="Cambria" w:hAnsi="Cambria"/>
-          <w:sz w:val="22"/>
-          <w:szCs w:val="22"/>
-        </w:rPr>
-      </w:pPr>
-    </w:p>
-    <w:p>
-      <w:pPr>
-        <w:ind w:firstLine="0"/>
-        <w:rPr>
-          <w:rFonts w:ascii="Cambria" w:hAnsi="Cambria"/>
-          <w:sz w:val="22"/>
-          <w:szCs w:val="22"/>
-        </w:rPr>
-      </w:pPr>
-    </w:p>
-    <w:p>
-      <w:pPr>
-        <w:ind w:firstLine="0"/>
-        <w:rPr>
-          <w:rFonts w:ascii="Cambria" w:hAnsi="Cambria"/>
-          <w:sz w:val="22"/>
-          <w:szCs w:val="22"/>
-        </w:rPr>
-      </w:pPr>
-    </w:p>
-    <w:p>
-      <w:pPr>
-        <w:ind w:firstLine="0"/>
-        <w:rPr>
-          <w:rFonts w:ascii="Cambria" w:hAnsi="Cambria"/>
-          <w:sz w:val="22"/>
-          <w:szCs w:val="22"/>
-        </w:rPr>
-      </w:pPr>
-    </w:p>
-    <w:p>
-      <w:pPr>
-        <w:ind w:firstLine="0"/>
-        <w:rPr>
-          <w:rFonts w:ascii="Cambria" w:hAnsi="Cambria"/>
-          <w:sz w:val="22"/>
-          <w:szCs w:val="22"/>
-        </w:rPr>
-      </w:pPr>
-    </w:p>
-    <w:p>
-      <w:pPr>
-        <w:ind w:firstLine="0"/>
-        <w:rPr>
-          <w:rFonts w:ascii="Cambria" w:hAnsi="Cambria"/>
-          <w:sz w:val="22"/>
-          <w:szCs w:val="22"/>
-        </w:rPr>
-      </w:pPr>
-    </w:p>
-    <w:p>
-      <w:pPr>
-        <w:ind w:firstLine="0"/>
-        <w:rPr>
-          <w:rFonts w:ascii="Cambria" w:hAnsi="Cambria"/>
-          <w:sz w:val="22"/>
-          <w:szCs w:val="22"/>
-        </w:rPr>
-      </w:pPr>
-    </w:p>
-    <w:p>
-      <w:pPr>
-        <w:ind w:firstLine="0"/>
-        <w:rPr>
-          <w:rFonts w:ascii="Cambria" w:hAnsi="Cambria"/>
-          <w:sz w:val="22"/>
-          <w:szCs w:val="22"/>
-        </w:rPr>
-      </w:pPr>
-    </w:p>
-    <w:p>
-      <w:pPr>
-        <w:ind w:firstLine="0"/>
-        <w:rPr>
-          <w:rFonts w:ascii="Cambria" w:hAnsi="Cambria"/>
-          <w:sz w:val="22"/>
-          <w:szCs w:val="22"/>
-        </w:rPr>
-      </w:pPr>
-    </w:p>
-    <w:p>
-      <w:pPr>
-        <w:ind w:firstLine="0"/>
-        <w:rPr>
-          <w:rFonts w:ascii="Cambria" w:hAnsi="Cambria"/>
-          <w:sz w:val="22"/>
-          <w:szCs w:val="22"/>
-        </w:rPr>
-      </w:pPr>
-    </w:p>
-    <w:p>
-      <w:pPr>
-        <w:ind w:firstLine="0"/>
-        <w:rPr>
-          <w:rFonts w:ascii="Cambria" w:hAnsi="Cambria"/>
-          <w:sz w:val="22"/>
-          <w:szCs w:val="22"/>
-        </w:rPr>
-      </w:pPr>
-    </w:p>
-    <w:p>
-      <w:pPr>
-        <w:ind w:firstLine="0"/>
-        <w:rPr>
-          <w:rFonts w:ascii="Cambria" w:hAnsi="Cambria"/>
-          <w:sz w:val="22"/>
-          <w:szCs w:val="22"/>
-        </w:rPr>
-      </w:pPr>
-    </w:p>
-    <w:p>
-      <w:pPr>
-        <w:ind w:firstLine="0"/>
-        <w:rPr>
-          <w:rFonts w:ascii="Cambria" w:hAnsi="Cambria"/>
-          <w:sz w:val="22"/>
-          <w:szCs w:val="22"/>
-        </w:rPr>
-      </w:pPr>
-    </w:p>
-    <w:p>
-      <w:pPr>
-        <w:ind w:firstLine="0"/>
+        <w:spacing w:after="160" w:line="259" w:lineRule="auto"/>
+        <w:ind w:firstLine="0"/>
+        <w:jc w:val="left"/>
         <w:rPr>
           <w:rFonts w:ascii="Cambria" w:hAnsi="Cambria"/>
           <w:b/>
@@ -4739,28 +4861,15 @@
           <w:szCs w:val="41"/>
         </w:rPr>
       </w:pPr>
-    </w:p>
-    <w:p>
-      <w:pPr>
-        <w:ind w:firstLine="0"/>
+      <w:r>
         <w:rPr>
           <w:rFonts w:ascii="Cambria" w:hAnsi="Cambria"/>
           <w:b/>
           <w:sz w:val="41"/>
           <w:szCs w:val="41"/>
         </w:rPr>
-      </w:pPr>
-    </w:p>
-    <w:p>
-      <w:pPr>
-        <w:ind w:firstLine="0"/>
-        <w:rPr>
-          <w:rFonts w:ascii="Cambria" w:hAnsi="Cambria"/>
-          <w:b/>
-          <w:sz w:val="41"/>
-          <w:szCs w:val="41"/>
-        </w:rPr>
-      </w:pPr>
+        <w:br w:type="page"/>
+      </w:r>
     </w:p>
     <w:p>
       <w:pPr>
@@ -4805,7 +4914,17 @@
           <w:szCs w:val="48"/>
         </w:rPr>
       </w:pPr>
-      <w:bookmarkStart w:id="2" w:name="_Toc497679045"/>
+      <w:bookmarkStart w:id="2" w:name="_Toc497680535"/>
+      <w:r>
+        <w:rPr>
+          <w:rFonts w:ascii="Cambria" w:hAnsi="Cambria"/>
+          <w:b/>
+          <w:color w:val="auto"/>
+          <w:sz w:val="48"/>
+          <w:szCs w:val="48"/>
+        </w:rPr>
+        <w:t xml:space="preserve">2 </w:t>
+      </w:r>
       <w:r>
         <w:rPr>
           <w:rFonts w:ascii="Cambria" w:hAnsi="Cambria"/>
@@ -5023,7 +5142,7 @@
           <w:szCs w:val="29"/>
         </w:rPr>
       </w:pPr>
-      <w:bookmarkStart w:id="5" w:name="_Toc497679046"/>
+      <w:bookmarkStart w:id="5" w:name="_Toc497680536"/>
       <w:r>
         <w:rPr>
           <w:rFonts w:ascii="Cambria" w:hAnsi="Cambria"/>
@@ -5164,25 +5283,7 @@
           <w:sz w:val="22"/>
           <w:szCs w:val="22"/>
         </w:rPr>
-        <w:t xml:space="preserve">of social networks represent protentional customers, they are also proactive in a sense that they can share their opinion about certain products that company or brand shares. So, </w:t>
-      </w:r>
-      <w:proofErr w:type="gramStart"/>
-      <w:r>
-        <w:rPr>
-          <w:rFonts w:ascii="Cambria" w:hAnsi="Cambria"/>
-          <w:sz w:val="22"/>
-          <w:szCs w:val="22"/>
-        </w:rPr>
-        <w:t>in order to</w:t>
-      </w:r>
-      <w:proofErr w:type="gramEnd"/>
-      <w:r>
-        <w:rPr>
-          <w:rFonts w:ascii="Cambria" w:hAnsi="Cambria"/>
-          <w:sz w:val="22"/>
-          <w:szCs w:val="22"/>
-        </w:rPr>
-        <w:t xml:space="preserve"> grow their business and to increase the profit companies need to analyse user reactions and behaviour on their products shared on social networks. As a result, company can have model of a user and can predict weather new product will be successfully accepted and attractive to potential customers.</w:t>
+        <w:t>of social networks represent protentional customers, they are also proactive in a sense that they can share their opinion about certain products that company or brand shares. So, in order to grow their business and to increase the profit companies need to analyse user reactions and behaviour on their products shared on social networks. As a result, company can have model of a user and can predict weather new product will be successfully accepted and attractive to potential customers.</w:t>
       </w:r>
     </w:p>
     <w:p>
@@ -5206,7 +5307,7 @@
           <w:szCs w:val="29"/>
         </w:rPr>
       </w:pPr>
-      <w:bookmarkStart w:id="6" w:name="_Toc497679047"/>
+      <w:bookmarkStart w:id="6" w:name="_Toc497680537"/>
       <w:r>
         <w:rPr>
           <w:rFonts w:ascii="Cambria" w:hAnsi="Cambria"/>
@@ -5369,7 +5470,7 @@
           <w:szCs w:val="29"/>
         </w:rPr>
       </w:pPr>
-      <w:bookmarkStart w:id="7" w:name="_Toc497679048"/>
+      <w:bookmarkStart w:id="7" w:name="_Toc497680538"/>
       <w:r>
         <w:rPr>
           <w:rFonts w:ascii="Cambria" w:hAnsi="Cambria"/>
@@ -5436,15 +5537,7 @@
           <w:szCs w:val="22"/>
         </w:rPr>
         <w:tab/>
-        <w:t xml:space="preserve">Some of the most famous tools that have been used for social data analytics are Sprout social, </w:t>
-      </w:r>
-      <w:r>
-        <w:rPr>
-          <w:rFonts w:ascii="Cambria" w:hAnsi="Cambria"/>
-          <w:sz w:val="22"/>
-          <w:szCs w:val="22"/>
-        </w:rPr>
-        <w:t>Buzzsumo</w:t>
+        <w:t>Some of the most famous tools that have been used for social data analytics are Sprout social, Buzzsumo</w:t>
       </w:r>
       <w:r>
         <w:rPr>
@@ -5659,8 +5752,6 @@
         </w:rPr>
         <w:t>recognize</w:t>
       </w:r>
-      <w:bookmarkStart w:id="8" w:name="_GoBack"/>
-      <w:bookmarkEnd w:id="8"/>
       <w:r>
         <w:rPr>
           <w:rFonts w:ascii="Cambria" w:hAnsi="Cambria"/>
@@ -5685,140 +5776,33 @@
         <w:ind w:firstLine="0"/>
         <w:rPr>
           <w:rFonts w:ascii="Cambria" w:hAnsi="Cambria"/>
-          <w:sz w:val="22"/>
-          <w:szCs w:val="22"/>
-        </w:rPr>
-      </w:pPr>
-    </w:p>
-    <w:p>
-      <w:pPr>
-        <w:ind w:firstLine="0"/>
-        <w:rPr>
-          <w:rFonts w:ascii="Cambria" w:hAnsi="Cambria"/>
-          <w:sz w:val="22"/>
-          <w:szCs w:val="22"/>
-        </w:rPr>
-      </w:pPr>
-    </w:p>
-    <w:p>
-      <w:pPr>
-        <w:ind w:firstLine="0"/>
-        <w:rPr>
-          <w:rFonts w:ascii="Cambria" w:hAnsi="Cambria"/>
-          <w:sz w:val="22"/>
-          <w:szCs w:val="22"/>
-        </w:rPr>
-      </w:pPr>
-    </w:p>
-    <w:p>
-      <w:pPr>
-        <w:ind w:firstLine="0"/>
-        <w:rPr>
-          <w:rFonts w:ascii="Cambria" w:hAnsi="Cambria"/>
-          <w:sz w:val="22"/>
-          <w:szCs w:val="22"/>
-        </w:rPr>
-      </w:pPr>
-    </w:p>
-    <w:p>
-      <w:pPr>
-        <w:ind w:firstLine="0"/>
-        <w:rPr>
-          <w:rFonts w:ascii="Cambria" w:hAnsi="Cambria"/>
-          <w:sz w:val="22"/>
-          <w:szCs w:val="22"/>
-        </w:rPr>
-      </w:pPr>
-    </w:p>
-    <w:p>
-      <w:pPr>
-        <w:ind w:firstLine="0"/>
-        <w:rPr>
-          <w:rFonts w:ascii="Cambria" w:hAnsi="Cambria"/>
-          <w:sz w:val="22"/>
-          <w:szCs w:val="22"/>
-        </w:rPr>
-      </w:pPr>
-    </w:p>
-    <w:p>
-      <w:pPr>
-        <w:ind w:firstLine="0"/>
-        <w:rPr>
-          <w:rFonts w:ascii="Cambria" w:hAnsi="Cambria"/>
-          <w:sz w:val="22"/>
-          <w:szCs w:val="22"/>
-        </w:rPr>
-      </w:pPr>
-    </w:p>
-    <w:p>
-      <w:pPr>
-        <w:ind w:firstLine="0"/>
-        <w:rPr>
-          <w:rFonts w:ascii="Cambria" w:hAnsi="Cambria"/>
-          <w:sz w:val="22"/>
-          <w:szCs w:val="22"/>
-        </w:rPr>
-      </w:pPr>
-    </w:p>
-    <w:p>
-      <w:pPr>
-        <w:ind w:firstLine="0"/>
-        <w:rPr>
-          <w:rFonts w:ascii="Cambria" w:hAnsi="Cambria"/>
-          <w:sz w:val="22"/>
-          <w:szCs w:val="22"/>
-        </w:rPr>
-      </w:pPr>
-    </w:p>
-    <w:p>
-      <w:pPr>
-        <w:ind w:firstLine="0"/>
-        <w:rPr>
-          <w:rFonts w:ascii="Cambria" w:hAnsi="Cambria"/>
-          <w:sz w:val="22"/>
-          <w:szCs w:val="22"/>
-        </w:rPr>
-      </w:pPr>
-    </w:p>
-    <w:p>
-      <w:pPr>
-        <w:ind w:firstLine="0"/>
-        <w:rPr>
-          <w:rFonts w:ascii="Cambria" w:hAnsi="Cambria"/>
-          <w:sz w:val="22"/>
-          <w:szCs w:val="22"/>
-        </w:rPr>
-      </w:pPr>
-    </w:p>
-    <w:p>
-      <w:pPr>
-        <w:ind w:firstLine="0"/>
-        <w:rPr>
-          <w:rFonts w:ascii="Cambria" w:hAnsi="Cambria"/>
-          <w:sz w:val="22"/>
-          <w:szCs w:val="22"/>
-        </w:rPr>
-      </w:pPr>
-    </w:p>
-    <w:p>
-      <w:pPr>
-        <w:ind w:firstLine="0"/>
-        <w:rPr>
-          <w:rFonts w:ascii="Cambria" w:hAnsi="Cambria"/>
-          <w:sz w:val="22"/>
-          <w:szCs w:val="22"/>
-        </w:rPr>
-      </w:pPr>
-    </w:p>
-    <w:p>
-      <w:pPr>
-        <w:ind w:firstLine="0"/>
-        <w:rPr>
-          <w:rFonts w:ascii="Cambria" w:hAnsi="Cambria"/>
-          <w:sz w:val="22"/>
-          <w:szCs w:val="22"/>
-        </w:rPr>
-      </w:pPr>
+          <w:b/>
+          <w:sz w:val="41"/>
+          <w:szCs w:val="41"/>
+        </w:rPr>
+      </w:pPr>
+    </w:p>
+    <w:p>
+      <w:pPr>
+        <w:spacing w:after="160" w:line="259" w:lineRule="auto"/>
+        <w:ind w:firstLine="0"/>
+        <w:jc w:val="left"/>
+        <w:rPr>
+          <w:rFonts w:ascii="Cambria" w:hAnsi="Cambria"/>
+          <w:b/>
+          <w:sz w:val="41"/>
+          <w:szCs w:val="41"/>
+        </w:rPr>
+      </w:pPr>
+      <w:r>
+        <w:rPr>
+          <w:rFonts w:ascii="Cambria" w:hAnsi="Cambria"/>
+          <w:b/>
+          <w:sz w:val="41"/>
+          <w:szCs w:val="41"/>
+        </w:rPr>
+        <w:br w:type="page"/>
+      </w:r>
     </w:p>
     <w:p>
       <w:pPr>
@@ -5863,7 +5847,7 @@
           <w:szCs w:val="48"/>
         </w:rPr>
       </w:pPr>
-      <w:bookmarkStart w:id="9" w:name="_Toc497679049"/>
+      <w:bookmarkStart w:id="8" w:name="_Toc497680539"/>
       <w:r>
         <w:rPr>
           <w:rFonts w:ascii="Cambria" w:hAnsi="Cambria"/>
@@ -5874,7 +5858,7 @@
         </w:rPr>
         <w:t>Automated sentiment analysis of social network content</w:t>
       </w:r>
-      <w:bookmarkEnd w:id="9"/>
+      <w:bookmarkEnd w:id="8"/>
     </w:p>
     <w:p>
       <w:pPr>
@@ -6621,7 +6605,7 @@
           <w:szCs w:val="46"/>
         </w:rPr>
       </w:pPr>
-      <w:bookmarkStart w:id="10" w:name="_Toc497679050"/>
+      <w:bookmarkStart w:id="9" w:name="_Toc497680540"/>
       <w:r>
         <w:rPr>
           <w:rFonts w:ascii="Cambria" w:hAnsi="Cambria"/>
@@ -6632,6 +6616,101 @@
         </w:rPr>
         <w:t>Unsupervised approach to Social Data Analysis</w:t>
       </w:r>
+      <w:bookmarkEnd w:id="9"/>
+    </w:p>
+    <w:p>
+      <w:pPr>
+        <w:ind w:firstLine="0"/>
+        <w:rPr>
+          <w:rFonts w:ascii="Cambria" w:hAnsi="Cambria"/>
+          <w:sz w:val="22"/>
+          <w:szCs w:val="22"/>
+        </w:rPr>
+      </w:pPr>
+    </w:p>
+    <w:p>
+      <w:pPr>
+        <w:ind w:firstLine="0"/>
+        <w:rPr>
+          <w:rFonts w:ascii="Cambria" w:hAnsi="Cambria"/>
+          <w:sz w:val="22"/>
+          <w:szCs w:val="22"/>
+        </w:rPr>
+      </w:pPr>
+      <w:r>
+        <w:rPr>
+          <w:rFonts w:ascii="Cambria" w:hAnsi="Cambria"/>
+          <w:sz w:val="22"/>
+          <w:szCs w:val="22"/>
+        </w:rPr>
+        <w:tab/>
+        <w:t>Social data represents data about the users like his gender, city, description, date of birth etc. Those data can be used to detect similarities between the users</w:t>
+      </w:r>
+      <w:r>
+        <w:rPr>
+          <w:rFonts w:ascii="Cambria" w:hAnsi="Cambria"/>
+          <w:sz w:val="22"/>
+          <w:szCs w:val="22"/>
+        </w:rPr>
+        <w:t xml:space="preserve">. Some users are more similar and can be identified in the same group. </w:t>
+      </w:r>
+      <w:r>
+        <w:rPr>
+          <w:rFonts w:ascii="Cambria" w:hAnsi="Cambria"/>
+          <w:sz w:val="22"/>
+          <w:szCs w:val="22"/>
+        </w:rPr>
+        <w:t>So,</w:t>
+      </w:r>
+      <w:r>
+        <w:rPr>
+          <w:rFonts w:ascii="Cambria" w:hAnsi="Cambria"/>
+          <w:sz w:val="22"/>
+          <w:szCs w:val="22"/>
+        </w:rPr>
+        <w:t xml:space="preserve"> the main goal of this module is to find those groups of users and to visualize their characteristics.</w:t>
+      </w:r>
+      <w:r>
+        <w:rPr>
+          <w:rFonts w:ascii="Cambria" w:hAnsi="Cambria"/>
+          <w:sz w:val="22"/>
+          <w:szCs w:val="22"/>
+        </w:rPr>
+        <w:t xml:space="preserve"> </w:t>
+      </w:r>
+    </w:p>
+    <w:p>
+      <w:pPr>
+        <w:ind w:firstLine="0"/>
+        <w:rPr>
+          <w:rFonts w:ascii="Cambria" w:hAnsi="Cambria"/>
+          <w:sz w:val="22"/>
+          <w:szCs w:val="22"/>
+        </w:rPr>
+      </w:pPr>
+    </w:p>
+    <w:p>
+      <w:pPr>
+        <w:pStyle w:val="Heading2"/>
+        <w:rPr>
+          <w:rFonts w:ascii="Cambria" w:hAnsi="Cambria"/>
+          <w:b/>
+          <w:color w:val="auto"/>
+          <w:sz w:val="29"/>
+          <w:szCs w:val="29"/>
+        </w:rPr>
+      </w:pPr>
+      <w:bookmarkStart w:id="10" w:name="_Toc497680541"/>
+      <w:r>
+        <w:rPr>
+          <w:rFonts w:ascii="Cambria" w:hAnsi="Cambria"/>
+          <w:b/>
+          <w:color w:val="auto"/>
+          <w:sz w:val="29"/>
+          <w:szCs w:val="29"/>
+        </w:rPr>
+        <w:t>5.1     Fetching data from social networks</w:t>
+      </w:r>
       <w:bookmarkEnd w:id="10"/>
     </w:p>
     <w:p>
@@ -6639,186 +6718,319 @@
         <w:ind w:firstLine="0"/>
         <w:rPr>
           <w:rFonts w:ascii="Cambria" w:hAnsi="Cambria"/>
-          <w:sz w:val="22"/>
-          <w:szCs w:val="22"/>
-        </w:rPr>
-      </w:pPr>
-    </w:p>
-    <w:p>
-      <w:pPr>
-        <w:ind w:firstLine="0"/>
-        <w:rPr>
-          <w:rFonts w:ascii="Cambria" w:hAnsi="Cambria"/>
-          <w:sz w:val="22"/>
-          <w:szCs w:val="22"/>
-        </w:rPr>
-      </w:pPr>
-    </w:p>
-    <w:p>
-      <w:pPr>
-        <w:ind w:firstLine="0"/>
-        <w:rPr>
-          <w:rFonts w:ascii="Cambria" w:hAnsi="Cambria"/>
-          <w:sz w:val="22"/>
-          <w:szCs w:val="22"/>
-        </w:rPr>
-      </w:pPr>
-    </w:p>
-    <w:p>
-      <w:pPr>
-        <w:ind w:firstLine="0"/>
-        <w:rPr>
-          <w:rFonts w:ascii="Cambria" w:hAnsi="Cambria"/>
-          <w:sz w:val="22"/>
-          <w:szCs w:val="22"/>
-        </w:rPr>
-      </w:pPr>
-    </w:p>
-    <w:p>
-      <w:pPr>
-        <w:ind w:firstLine="0"/>
-        <w:rPr>
-          <w:rFonts w:ascii="Cambria" w:hAnsi="Cambria"/>
-          <w:sz w:val="22"/>
-          <w:szCs w:val="22"/>
-        </w:rPr>
-      </w:pPr>
-    </w:p>
-    <w:p>
-      <w:pPr>
-        <w:ind w:firstLine="0"/>
-        <w:rPr>
-          <w:rFonts w:ascii="Cambria" w:hAnsi="Cambria"/>
-          <w:sz w:val="22"/>
-          <w:szCs w:val="22"/>
-        </w:rPr>
-      </w:pPr>
-    </w:p>
-    <w:p>
-      <w:pPr>
-        <w:ind w:firstLine="0"/>
-        <w:rPr>
-          <w:rFonts w:ascii="Cambria" w:hAnsi="Cambria"/>
-          <w:sz w:val="22"/>
-          <w:szCs w:val="22"/>
-        </w:rPr>
-      </w:pPr>
-    </w:p>
-    <w:p>
-      <w:pPr>
-        <w:ind w:firstLine="0"/>
-        <w:rPr>
-          <w:rFonts w:ascii="Cambria" w:hAnsi="Cambria"/>
-          <w:sz w:val="22"/>
-          <w:szCs w:val="22"/>
-        </w:rPr>
-      </w:pPr>
-    </w:p>
-    <w:p>
-      <w:pPr>
-        <w:ind w:firstLine="0"/>
-        <w:rPr>
-          <w:rFonts w:ascii="Cambria" w:hAnsi="Cambria"/>
-          <w:sz w:val="22"/>
-          <w:szCs w:val="22"/>
-        </w:rPr>
-      </w:pPr>
-    </w:p>
-    <w:p>
-      <w:pPr>
-        <w:ind w:firstLine="0"/>
-        <w:rPr>
-          <w:rFonts w:ascii="Cambria" w:hAnsi="Cambria"/>
-          <w:sz w:val="22"/>
-          <w:szCs w:val="22"/>
-        </w:rPr>
-      </w:pPr>
-    </w:p>
-    <w:p>
-      <w:pPr>
-        <w:ind w:firstLine="0"/>
-        <w:rPr>
-          <w:rFonts w:ascii="Cambria" w:hAnsi="Cambria"/>
-          <w:sz w:val="22"/>
-          <w:szCs w:val="22"/>
-        </w:rPr>
-      </w:pPr>
-    </w:p>
-    <w:p>
-      <w:pPr>
-        <w:ind w:firstLine="0"/>
-        <w:rPr>
-          <w:rFonts w:ascii="Cambria" w:hAnsi="Cambria"/>
-          <w:sz w:val="22"/>
-          <w:szCs w:val="22"/>
-        </w:rPr>
-      </w:pPr>
-    </w:p>
-    <w:p>
-      <w:pPr>
-        <w:ind w:firstLine="0"/>
-        <w:rPr>
-          <w:rFonts w:ascii="Cambria" w:hAnsi="Cambria"/>
-          <w:sz w:val="22"/>
-          <w:szCs w:val="22"/>
-        </w:rPr>
-      </w:pPr>
-    </w:p>
-    <w:p>
-      <w:pPr>
-        <w:ind w:firstLine="0"/>
-        <w:rPr>
-          <w:rFonts w:ascii="Cambria" w:hAnsi="Cambria"/>
-          <w:sz w:val="22"/>
-          <w:szCs w:val="22"/>
-        </w:rPr>
-      </w:pPr>
-    </w:p>
-    <w:p>
-      <w:pPr>
-        <w:ind w:firstLine="0"/>
-        <w:rPr>
-          <w:rFonts w:ascii="Cambria" w:hAnsi="Cambria"/>
-          <w:sz w:val="22"/>
-          <w:szCs w:val="22"/>
-        </w:rPr>
-      </w:pPr>
-    </w:p>
-    <w:p>
-      <w:pPr>
-        <w:ind w:firstLine="0"/>
-        <w:rPr>
-          <w:rFonts w:ascii="Cambria" w:hAnsi="Cambria"/>
-          <w:sz w:val="22"/>
-          <w:szCs w:val="22"/>
-        </w:rPr>
-      </w:pPr>
-    </w:p>
-    <w:p>
-      <w:pPr>
-        <w:ind w:firstLine="0"/>
-        <w:rPr>
-          <w:rFonts w:ascii="Cambria" w:hAnsi="Cambria"/>
-          <w:sz w:val="22"/>
-          <w:szCs w:val="22"/>
-        </w:rPr>
-      </w:pPr>
-    </w:p>
-    <w:p>
-      <w:pPr>
-        <w:ind w:firstLine="0"/>
-        <w:rPr>
-          <w:rFonts w:ascii="Cambria" w:hAnsi="Cambria"/>
-          <w:sz w:val="22"/>
-          <w:szCs w:val="22"/>
-        </w:rPr>
-      </w:pPr>
-    </w:p>
-    <w:p>
-      <w:pPr>
-        <w:ind w:firstLine="0"/>
-        <w:rPr>
-          <w:rFonts w:ascii="Cambria" w:hAnsi="Cambria"/>
+          <w:b/>
+          <w:sz w:val="29"/>
+          <w:szCs w:val="29"/>
+        </w:rPr>
+      </w:pPr>
+      <w:r>
+        <w:rPr>
+          <w:rFonts w:ascii="Cambria" w:hAnsi="Cambria"/>
+          <w:b/>
+          <w:sz w:val="29"/>
+          <w:szCs w:val="29"/>
+        </w:rPr>
+        <w:tab/>
+      </w:r>
+    </w:p>
+    <w:p>
+      <w:pPr>
+        <w:rPr>
+          <w:rFonts w:ascii="Cambria" w:hAnsi="Cambria"/>
+          <w:sz w:val="22"/>
+          <w:szCs w:val="22"/>
+        </w:rPr>
+      </w:pPr>
+      <w:r>
+        <w:rPr>
+          <w:rFonts w:ascii="Cambria" w:hAnsi="Cambria"/>
+          <w:sz w:val="22"/>
+          <w:szCs w:val="22"/>
+        </w:rPr>
+        <w:t>We were provided a dataset</w:t>
+      </w:r>
+      <w:r>
+        <w:rPr>
+          <w:rFonts w:ascii="Cambria" w:hAnsi="Cambria"/>
+          <w:sz w:val="22"/>
+          <w:szCs w:val="22"/>
+        </w:rPr>
+        <w:t xml:space="preserve"> which included comments, posts, social channels, brands </w:t>
+      </w:r>
+      <w:r>
+        <w:rPr>
+          <w:rFonts w:ascii="Cambria" w:hAnsi="Cambria"/>
+          <w:sz w:val="22"/>
+          <w:szCs w:val="22"/>
+        </w:rPr>
+        <w:t>and social networks with fallowing relationships:</w:t>
+      </w:r>
+    </w:p>
+    <w:p>
+      <w:pPr>
+        <w:ind w:firstLine="0"/>
+        <w:rPr>
+          <w:rFonts w:ascii="Cambria" w:hAnsi="Cambria"/>
+          <w:sz w:val="22"/>
+          <w:szCs w:val="22"/>
+        </w:rPr>
+      </w:pPr>
+      <w:r>
+        <w:rPr>
+          <w:rFonts w:ascii="Cambria" w:hAnsi="Cambria"/>
+          <w:noProof/>
+          <w:sz w:val="22"/>
+          <w:szCs w:val="22"/>
+        </w:rPr>
+        <w:drawing>
+          <wp:anchor distT="0" distB="0" distL="114300" distR="114300" simplePos="0" relativeHeight="251659264" behindDoc="0" locked="0" layoutInCell="1" allowOverlap="1">
+            <wp:simplePos x="0" y="0"/>
+            <wp:positionH relativeFrom="margin">
+              <wp:align>center</wp:align>
+            </wp:positionH>
+            <wp:positionV relativeFrom="paragraph">
+              <wp:posOffset>168275</wp:posOffset>
+            </wp:positionV>
+            <wp:extent cx="5943600" cy="4048760"/>
+            <wp:effectExtent l="0" t="0" r="0" b="8890"/>
+            <wp:wrapTopAndBottom/>
+            <wp:docPr id="3" name="Picture 3" descr="C:\Users\Pavle\AppData\Local\Microsoft\Windows\INetCache\Content.Word\db_schema.png"/>
+            <wp:cNvGraphicFramePr>
+              <a:graphicFrameLocks xmlns:a="http://schemas.openxmlformats.org/drawingml/2006/main" noChangeAspect="1"/>
+            </wp:cNvGraphicFramePr>
+            <a:graphic xmlns:a="http://schemas.openxmlformats.org/drawingml/2006/main">
+              <a:graphicData uri="http://schemas.openxmlformats.org/drawingml/2006/picture">
+                <pic:pic xmlns:pic="http://schemas.openxmlformats.org/drawingml/2006/picture">
+                  <pic:nvPicPr>
+                    <pic:cNvPr id="0" name="Picture 2" descr="C:\Users\Pavle\AppData\Local\Microsoft\Windows\INetCache\Content.Word\db_schema.png"/>
+                    <pic:cNvPicPr>
+                      <a:picLocks noChangeAspect="1" noChangeArrowheads="1"/>
+                    </pic:cNvPicPr>
+                  </pic:nvPicPr>
+                  <pic:blipFill>
+                    <a:blip r:embed="rId7">
+                      <a:extLst>
+                        <a:ext uri="{28A0092B-C50C-407E-A947-70E740481C1C}">
+                          <a14:useLocalDpi xmlns:a14="http://schemas.microsoft.com/office/drawing/2010/main" val="0"/>
+                        </a:ext>
+                      </a:extLst>
+                    </a:blip>
+                    <a:srcRect/>
+                    <a:stretch>
+                      <a:fillRect/>
+                    </a:stretch>
+                  </pic:blipFill>
+                  <pic:spPr bwMode="auto">
+                    <a:xfrm>
+                      <a:off x="0" y="0"/>
+                      <a:ext cx="5943600" cy="4048760"/>
+                    </a:xfrm>
+                    <a:prstGeom prst="rect">
+                      <a:avLst/>
+                    </a:prstGeom>
+                    <a:noFill/>
+                    <a:ln>
+                      <a:noFill/>
+                    </a:ln>
+                  </pic:spPr>
+                </pic:pic>
+              </a:graphicData>
+            </a:graphic>
+            <wp14:sizeRelH relativeFrom="margin">
+              <wp14:pctWidth>0</wp14:pctWidth>
+            </wp14:sizeRelH>
+            <wp14:sizeRelV relativeFrom="margin">
+              <wp14:pctHeight>0</wp14:pctHeight>
+            </wp14:sizeRelV>
+          </wp:anchor>
+        </w:drawing>
+      </w:r>
+    </w:p>
+    <w:p>
+      <w:pPr>
+        <w:ind w:firstLine="0"/>
+        <w:jc w:val="center"/>
+        <w:rPr>
+          <w:rFonts w:ascii="Cambria" w:hAnsi="Cambria"/>
+          <w:sz w:val="22"/>
+          <w:szCs w:val="22"/>
+        </w:rPr>
+      </w:pPr>
+      <w:r>
+        <w:rPr>
+          <w:rFonts w:ascii="Cambria" w:hAnsi="Cambria"/>
+          <w:sz w:val="22"/>
+          <w:szCs w:val="22"/>
+        </w:rPr>
+        <w:t>Fig1 Sentiment_db</w:t>
+      </w:r>
+    </w:p>
+    <w:p>
+      <w:pPr>
+        <w:ind w:firstLine="0"/>
+        <w:rPr>
+          <w:rFonts w:ascii="Cambria" w:hAnsi="Cambria"/>
+          <w:sz w:val="22"/>
+          <w:szCs w:val="22"/>
+        </w:rPr>
+      </w:pPr>
+    </w:p>
+    <w:p>
+      <w:pPr>
+        <w:ind w:firstLine="0"/>
+        <w:rPr>
+          <w:rFonts w:ascii="Cambria" w:hAnsi="Cambria"/>
+          <w:sz w:val="22"/>
+          <w:szCs w:val="22"/>
+        </w:rPr>
+      </w:pPr>
+      <w:r>
+        <w:rPr>
+          <w:rFonts w:ascii="Cambria" w:hAnsi="Cambria"/>
+          <w:sz w:val="22"/>
+          <w:szCs w:val="22"/>
+        </w:rPr>
+        <w:t>So the goal was to get data about the users from social networks.</w:t>
+      </w:r>
+      <w:bookmarkStart w:id="11" w:name="_GoBack"/>
+      <w:bookmarkEnd w:id="11"/>
+    </w:p>
+    <w:p>
+      <w:pPr>
+        <w:pStyle w:val="Heading2"/>
+        <w:rPr>
+          <w:rFonts w:ascii="Cambria" w:hAnsi="Cambria"/>
+          <w:b/>
+          <w:color w:val="auto"/>
+          <w:sz w:val="29"/>
+          <w:szCs w:val="29"/>
+        </w:rPr>
+      </w:pPr>
+      <w:bookmarkStart w:id="12" w:name="_Toc497680542"/>
+      <w:r>
+        <w:rPr>
+          <w:rFonts w:ascii="Cambria" w:hAnsi="Cambria"/>
+          <w:b/>
+          <w:color w:val="auto"/>
+          <w:sz w:val="29"/>
+          <w:szCs w:val="29"/>
+        </w:rPr>
+        <w:lastRenderedPageBreak/>
+        <w:t>5.2     Pre-processing</w:t>
+      </w:r>
+      <w:bookmarkEnd w:id="12"/>
+    </w:p>
+    <w:p>
+      <w:pPr>
+        <w:ind w:firstLine="0"/>
+        <w:rPr>
+          <w:rFonts w:ascii="Cambria" w:hAnsi="Cambria"/>
+          <w:b/>
+          <w:sz w:val="29"/>
+          <w:szCs w:val="29"/>
+        </w:rPr>
+      </w:pPr>
+    </w:p>
+    <w:p>
+      <w:pPr>
+        <w:pStyle w:val="Heading2"/>
+        <w:rPr>
+          <w:rFonts w:ascii="Cambria" w:hAnsi="Cambria"/>
+          <w:b/>
+          <w:color w:val="auto"/>
+          <w:sz w:val="29"/>
+          <w:szCs w:val="29"/>
+        </w:rPr>
+      </w:pPr>
+      <w:bookmarkStart w:id="13" w:name="_Toc497680543"/>
+      <w:r>
+        <w:rPr>
+          <w:rFonts w:ascii="Cambria" w:hAnsi="Cambria"/>
+          <w:b/>
+          <w:color w:val="auto"/>
+          <w:sz w:val="29"/>
+          <w:szCs w:val="29"/>
+        </w:rPr>
+        <w:t>5.3     Unsupervised learning techniques</w:t>
+      </w:r>
+      <w:bookmarkEnd w:id="13"/>
+    </w:p>
+    <w:p>
+      <w:pPr>
+        <w:ind w:firstLine="0"/>
+        <w:rPr>
+          <w:rFonts w:ascii="Cambria" w:hAnsi="Cambria"/>
+          <w:b/>
+          <w:sz w:val="29"/>
+          <w:szCs w:val="29"/>
+        </w:rPr>
+      </w:pPr>
+    </w:p>
+    <w:p>
+      <w:pPr>
+        <w:pStyle w:val="Heading2"/>
+        <w:rPr>
+          <w:rFonts w:ascii="Cambria" w:hAnsi="Cambria"/>
+          <w:b/>
+          <w:color w:val="auto"/>
+          <w:sz w:val="29"/>
+          <w:szCs w:val="29"/>
+        </w:rPr>
+      </w:pPr>
+      <w:bookmarkStart w:id="14" w:name="_Toc497680544"/>
+      <w:r>
+        <w:rPr>
+          <w:rFonts w:ascii="Cambria" w:hAnsi="Cambria"/>
+          <w:b/>
+          <w:color w:val="auto"/>
+          <w:sz w:val="29"/>
+          <w:szCs w:val="29"/>
+        </w:rPr>
+        <w:t>5.4     Elbow analysis</w:t>
+      </w:r>
+      <w:bookmarkEnd w:id="14"/>
+    </w:p>
+    <w:p>
+      <w:pPr>
+        <w:ind w:firstLine="0"/>
+        <w:rPr>
+          <w:rFonts w:ascii="Cambria" w:hAnsi="Cambria"/>
+          <w:b/>
+          <w:sz w:val="29"/>
+          <w:szCs w:val="29"/>
+        </w:rPr>
+      </w:pPr>
+    </w:p>
+    <w:p>
+      <w:pPr>
+        <w:pStyle w:val="Heading2"/>
+        <w:rPr>
+          <w:rFonts w:ascii="Cambria" w:hAnsi="Cambria"/>
+          <w:b/>
+          <w:color w:val="auto"/>
+          <w:sz w:val="29"/>
+          <w:szCs w:val="29"/>
+        </w:rPr>
+      </w:pPr>
+      <w:bookmarkStart w:id="15" w:name="_Toc497680545"/>
+      <w:r>
+        <w:rPr>
+          <w:rFonts w:ascii="Cambria" w:hAnsi="Cambria"/>
+          <w:b/>
+          <w:color w:val="auto"/>
+          <w:sz w:val="29"/>
+          <w:szCs w:val="29"/>
+        </w:rPr>
+        <w:t>5.5     Visualization of clusters</w:t>
+      </w:r>
+      <w:bookmarkEnd w:id="15"/>
+    </w:p>
+    <w:p>
+      <w:pPr>
+        <w:ind w:firstLine="0"/>
+        <w:rPr>
+          <w:rFonts w:ascii="Cambria" w:hAnsi="Cambria"/>
+          <w:b/>
           <w:sz w:val="22"/>
           <w:szCs w:val="22"/>
         </w:rPr>
@@ -6974,14 +7186,35 @@
           <w:szCs w:val="41"/>
         </w:rPr>
       </w:pPr>
-      <w:r>
+    </w:p>
+    <w:p>
+      <w:pPr>
+        <w:ind w:firstLine="0"/>
         <w:rPr>
           <w:rFonts w:ascii="Cambria" w:hAnsi="Cambria"/>
           <w:b/>
           <w:sz w:val="41"/>
           <w:szCs w:val="41"/>
         </w:rPr>
-        <w:lastRenderedPageBreak/>
+      </w:pPr>
+    </w:p>
+    <w:p>
+      <w:pPr>
+        <w:ind w:firstLine="0"/>
+        <w:rPr>
+          <w:rFonts w:ascii="Cambria" w:hAnsi="Cambria"/>
+          <w:b/>
+          <w:sz w:val="41"/>
+          <w:szCs w:val="41"/>
+        </w:rPr>
+      </w:pPr>
+      <w:r>
+        <w:rPr>
+          <w:rFonts w:ascii="Cambria" w:hAnsi="Cambria"/>
+          <w:b/>
+          <w:sz w:val="41"/>
+          <w:szCs w:val="41"/>
+        </w:rPr>
         <w:t>Chapter 6</w:t>
       </w:r>
     </w:p>
@@ -7007,7 +7240,7 @@
           <w:szCs w:val="48"/>
         </w:rPr>
       </w:pPr>
-      <w:bookmarkStart w:id="11" w:name="_Toc497679051"/>
+      <w:bookmarkStart w:id="16" w:name="_Toc497680546"/>
       <w:r>
         <w:rPr>
           <w:rFonts w:ascii="Cambria" w:hAnsi="Cambria"/>
@@ -7018,7 +7251,7 @@
         </w:rPr>
         <w:t>API</w:t>
       </w:r>
-      <w:bookmarkEnd w:id="11"/>
+      <w:bookmarkEnd w:id="16"/>
     </w:p>
     <w:p/>
     <w:p>
@@ -7302,7 +7535,6 @@
           <w:sz w:val="41"/>
           <w:szCs w:val="41"/>
         </w:rPr>
-        <w:lastRenderedPageBreak/>
         <w:t>Chapter 7</w:t>
       </w:r>
     </w:p>
@@ -7326,7 +7558,7 @@
           <w:szCs w:val="48"/>
         </w:rPr>
       </w:pPr>
-      <w:bookmarkStart w:id="12" w:name="_Toc497679052"/>
+      <w:bookmarkStart w:id="17" w:name="_Toc497680547"/>
       <w:r>
         <w:rPr>
           <w:rFonts w:ascii="Cambria" w:hAnsi="Cambria"/>
@@ -7337,7 +7569,7 @@
         </w:rPr>
         <w:t>Conclusion</w:t>
       </w:r>
-      <w:bookmarkEnd w:id="12"/>
+      <w:bookmarkEnd w:id="17"/>
     </w:p>
     <w:p>
       <w:pPr>
@@ -7691,7 +7923,7 @@
           <w:szCs w:val="48"/>
         </w:rPr>
       </w:pPr>
-      <w:bookmarkStart w:id="13" w:name="_Toc497679053"/>
+      <w:bookmarkStart w:id="18" w:name="_Toc497680548"/>
       <w:r>
         <w:rPr>
           <w:rFonts w:ascii="Cambria" w:hAnsi="Cambria"/>
@@ -7700,10 +7932,9 @@
           <w:sz w:val="48"/>
           <w:szCs w:val="48"/>
         </w:rPr>
-        <w:lastRenderedPageBreak/>
         <w:t>Bibliography</w:t>
       </w:r>
-      <w:bookmarkEnd w:id="13"/>
+      <w:bookmarkEnd w:id="18"/>
     </w:p>
     <w:p/>
     <w:p/>
@@ -7852,7 +8083,7 @@
           <w:szCs w:val="48"/>
         </w:rPr>
       </w:pPr>
-      <w:bookmarkStart w:id="14" w:name="_Toc497679054"/>
+      <w:bookmarkStart w:id="19" w:name="_Toc497680549"/>
       <w:r>
         <w:rPr>
           <w:rFonts w:ascii="Cambria" w:hAnsi="Cambria"/>
@@ -7863,7 +8094,7 @@
         </w:rPr>
         <w:t>List of figures</w:t>
       </w:r>
-      <w:bookmarkEnd w:id="14"/>
+      <w:bookmarkEnd w:id="19"/>
     </w:p>
     <w:p/>
     <w:p>
@@ -7892,6 +8123,7 @@
         </w:rPr>
       </w:pPr>
     </w:p>
+    <w:p/>
     <w:p>
       <w:pPr>
         <w:pStyle w:val="Heading1"/>
@@ -7905,6 +8137,26 @@
         </w:rPr>
       </w:pPr>
     </w:p>
+    <w:p/>
+    <w:p/>
+    <w:p/>
+    <w:p/>
+    <w:p/>
+    <w:p/>
+    <w:p/>
+    <w:p/>
+    <w:p/>
+    <w:p/>
+    <w:p/>
+    <w:p/>
+    <w:p/>
+    <w:p/>
+    <w:p/>
+    <w:p/>
+    <w:p/>
+    <w:p/>
+    <w:p/>
+    <w:p/>
     <w:p>
       <w:pPr>
         <w:pStyle w:val="Heading1"/>
@@ -7917,11 +8169,8 @@
           <w:szCs w:val="48"/>
         </w:rPr>
       </w:pPr>
-    </w:p>
-    <w:p>
-      <w:pPr>
-        <w:pStyle w:val="Heading1"/>
-        <w:ind w:firstLine="0"/>
+      <w:bookmarkStart w:id="20" w:name="_Toc497680550"/>
+      <w:r>
         <w:rPr>
           <w:rFonts w:ascii="Cambria" w:hAnsi="Cambria"/>
           <w:b/>
@@ -7929,150 +8178,9 @@
           <w:sz w:val="48"/>
           <w:szCs w:val="48"/>
         </w:rPr>
-      </w:pPr>
-    </w:p>
-    <w:p>
-      <w:pPr>
-        <w:pStyle w:val="Heading1"/>
-        <w:ind w:firstLine="0"/>
-        <w:rPr>
-          <w:rFonts w:ascii="Cambria" w:hAnsi="Cambria"/>
-          <w:b/>
-          <w:color w:val="auto"/>
-          <w:sz w:val="48"/>
-          <w:szCs w:val="48"/>
-        </w:rPr>
-      </w:pPr>
-    </w:p>
-    <w:p>
-      <w:pPr>
-        <w:pStyle w:val="Heading1"/>
-        <w:ind w:firstLine="0"/>
-        <w:rPr>
-          <w:rFonts w:ascii="Cambria" w:hAnsi="Cambria"/>
-          <w:b/>
-          <w:color w:val="auto"/>
-          <w:sz w:val="48"/>
-          <w:szCs w:val="48"/>
-        </w:rPr>
-      </w:pPr>
-    </w:p>
-    <w:p>
-      <w:pPr>
-        <w:pStyle w:val="Heading1"/>
-        <w:ind w:firstLine="0"/>
-        <w:rPr>
-          <w:rFonts w:ascii="Cambria" w:hAnsi="Cambria"/>
-          <w:b/>
-          <w:color w:val="auto"/>
-          <w:sz w:val="48"/>
-          <w:szCs w:val="48"/>
-        </w:rPr>
-      </w:pPr>
-    </w:p>
-    <w:p>
-      <w:pPr>
-        <w:pStyle w:val="Heading1"/>
-        <w:ind w:firstLine="0"/>
-        <w:rPr>
-          <w:rFonts w:ascii="Cambria" w:hAnsi="Cambria"/>
-          <w:b/>
-          <w:color w:val="auto"/>
-          <w:sz w:val="48"/>
-          <w:szCs w:val="48"/>
-        </w:rPr>
-      </w:pPr>
-    </w:p>
-    <w:p>
-      <w:pPr>
-        <w:pStyle w:val="Heading1"/>
-        <w:ind w:firstLine="0"/>
-        <w:rPr>
-          <w:rFonts w:ascii="Cambria" w:hAnsi="Cambria"/>
-          <w:b/>
-          <w:color w:val="auto"/>
-          <w:sz w:val="48"/>
-          <w:szCs w:val="48"/>
-        </w:rPr>
-      </w:pPr>
-    </w:p>
-    <w:p>
-      <w:pPr>
-        <w:pStyle w:val="Heading1"/>
-        <w:ind w:firstLine="0"/>
-        <w:rPr>
-          <w:rFonts w:ascii="Cambria" w:hAnsi="Cambria"/>
-          <w:b/>
-          <w:color w:val="auto"/>
-          <w:sz w:val="48"/>
-          <w:szCs w:val="48"/>
-        </w:rPr>
-      </w:pPr>
-    </w:p>
-    <w:p>
-      <w:pPr>
-        <w:pStyle w:val="Heading1"/>
-        <w:ind w:firstLine="0"/>
-        <w:rPr>
-          <w:rFonts w:ascii="Cambria" w:hAnsi="Cambria"/>
-          <w:b/>
-          <w:color w:val="auto"/>
-          <w:sz w:val="48"/>
-          <w:szCs w:val="48"/>
-        </w:rPr>
-      </w:pPr>
-    </w:p>
-    <w:p>
-      <w:pPr>
-        <w:pStyle w:val="Heading1"/>
-        <w:ind w:firstLine="0"/>
-        <w:rPr>
-          <w:rFonts w:ascii="Cambria" w:hAnsi="Cambria"/>
-          <w:b/>
-          <w:color w:val="auto"/>
-          <w:sz w:val="48"/>
-          <w:szCs w:val="48"/>
-        </w:rPr>
-      </w:pPr>
-    </w:p>
-    <w:p>
-      <w:pPr>
-        <w:pStyle w:val="Heading1"/>
-        <w:ind w:firstLine="0"/>
-        <w:rPr>
-          <w:rFonts w:ascii="Cambria" w:hAnsi="Cambria"/>
-          <w:b/>
-          <w:color w:val="auto"/>
-          <w:sz w:val="48"/>
-          <w:szCs w:val="48"/>
-        </w:rPr>
-      </w:pPr>
-    </w:p>
-    <w:p>
-      <w:pPr>
-        <w:pStyle w:val="Heading1"/>
-        <w:ind w:firstLine="0"/>
-        <w:rPr>
-          <w:rFonts w:ascii="Cambria" w:hAnsi="Cambria"/>
-          <w:b/>
-          <w:color w:val="auto"/>
-          <w:sz w:val="48"/>
-          <w:szCs w:val="48"/>
-        </w:rPr>
-      </w:pPr>
-      <w:bookmarkStart w:id="15" w:name="_Toc497679055"/>
-      <w:r>
-        <w:rPr>
-          <w:rFonts w:ascii="Cambria" w:hAnsi="Cambria"/>
-          <w:b/>
-          <w:color w:val="auto"/>
-          <w:sz w:val="48"/>
-          <w:szCs w:val="48"/>
-        </w:rPr>
-        <w:lastRenderedPageBreak/>
         <w:t>List of tables</w:t>
       </w:r>
-      <w:bookmarkEnd w:id="15"/>
+      <w:bookmarkEnd w:id="20"/>
     </w:p>
     <w:p/>
     <w:sectPr>
@@ -9405,7 +9513,7 @@
 </file>
 
 <file path=customXml/itemProps1.xml><?xml version="1.0" encoding="utf-8"?>
-<ds:datastoreItem xmlns:ds="http://schemas.openxmlformats.org/officeDocument/2006/customXml" ds:itemID="{738AF80D-4CA8-4A77-A915-51CF729BE414}">
+<ds:datastoreItem xmlns:ds="http://schemas.openxmlformats.org/officeDocument/2006/customXml" ds:itemID="{FD64700A-73A8-4667-B9F4-79FDAFA63768}">
   <ds:schemaRefs>
     <ds:schemaRef ds:uri="http://schemas.openxmlformats.org/officeDocument/2006/bibliography"/>
   </ds:schemaRefs>

</xml_diff>

<commit_message>
Facebook feching part started
</commit_message>
<xml_diff>
--- a/Documentation/Thesis.docx
+++ b/Documentation/Thesis.docx
@@ -344,11 +344,19 @@
           <w:rFonts w:ascii="Cambria" w:hAnsi="Cambria"/>
         </w:rPr>
       </w:pPr>
-      <w:r>
-        <w:rPr>
-          <w:rFonts w:ascii="Cambria" w:hAnsi="Cambria"/>
-        </w:rPr>
-        <w:t>Prof. Letizia TANCA</w:t>
+      <w:proofErr w:type="spellStart"/>
+      <w:r>
+        <w:rPr>
+          <w:rFonts w:ascii="Cambria" w:hAnsi="Cambria"/>
+        </w:rPr>
+        <w:t>Prof.</w:t>
+      </w:r>
+      <w:proofErr w:type="spellEnd"/>
+      <w:r>
+        <w:rPr>
+          <w:rFonts w:ascii="Cambria" w:hAnsi="Cambria"/>
+        </w:rPr>
+        <w:t xml:space="preserve"> Letizia TANCA</w:t>
       </w:r>
     </w:p>
     <w:p>
@@ -363,7 +371,21 @@
         <w:rPr>
           <w:rFonts w:ascii="Cambria" w:hAnsi="Cambria"/>
         </w:rPr>
-        <w:t>Prof Maristella MATERA</w:t>
+        <w:t xml:space="preserve">Prof </w:t>
+      </w:r>
+      <w:proofErr w:type="spellStart"/>
+      <w:r>
+        <w:rPr>
+          <w:rFonts w:ascii="Cambria" w:hAnsi="Cambria"/>
+        </w:rPr>
+        <w:t>Maristella</w:t>
+      </w:r>
+      <w:proofErr w:type="spellEnd"/>
+      <w:r>
+        <w:rPr>
+          <w:rFonts w:ascii="Cambria" w:hAnsi="Cambria"/>
+        </w:rPr>
+        <w:t xml:space="preserve"> MATERA</w:t>
       </w:r>
     </w:p>
     <w:p>
@@ -374,11 +396,19 @@
           <w:rFonts w:ascii="Cambria" w:hAnsi="Cambria"/>
         </w:rPr>
       </w:pPr>
-      <w:r>
-        <w:rPr>
-          <w:rFonts w:ascii="Cambria" w:hAnsi="Cambria"/>
-        </w:rPr>
-        <w:t xml:space="preserve">Ing. </w:t>
+      <w:proofErr w:type="spellStart"/>
+      <w:r>
+        <w:rPr>
+          <w:rFonts w:ascii="Cambria" w:hAnsi="Cambria"/>
+        </w:rPr>
+        <w:t>Ing</w:t>
+      </w:r>
+      <w:proofErr w:type="spellEnd"/>
+      <w:r>
+        <w:rPr>
+          <w:rFonts w:ascii="Cambria" w:hAnsi="Cambria"/>
+        </w:rPr>
+        <w:t xml:space="preserve">. </w:t>
       </w:r>
       <w:r>
         <w:rPr>
@@ -432,6 +462,7 @@
           <w:lang w:val="en-US"/>
         </w:rPr>
       </w:pPr>
+      <w:proofErr w:type="spellStart"/>
       <w:r>
         <w:rPr>
           <w:rFonts w:ascii="Cambria" w:hAnsi="Cambria"/>
@@ -440,6 +471,7 @@
         </w:rPr>
         <w:t>Petar</w:t>
       </w:r>
+      <w:proofErr w:type="spellEnd"/>
       <w:r>
         <w:rPr>
           <w:rFonts w:ascii="Cambria" w:hAnsi="Cambria"/>
@@ -467,13 +499,23 @@
           <w:lang w:val="en-US"/>
         </w:rPr>
       </w:pPr>
+      <w:proofErr w:type="spellStart"/>
       <w:r>
         <w:rPr>
           <w:rFonts w:ascii="Cambria" w:hAnsi="Cambria"/>
           <w:sz w:val="24"/>
           <w:lang w:val="en-US"/>
         </w:rPr>
-        <w:t>Pavle VIDANOVIC</w:t>
+        <w:t>Pavle</w:t>
+      </w:r>
+      <w:proofErr w:type="spellEnd"/>
+      <w:r>
+        <w:rPr>
+          <w:rFonts w:ascii="Cambria" w:hAnsi="Cambria"/>
+          <w:sz w:val="24"/>
+          <w:lang w:val="en-US"/>
+        </w:rPr>
+        <w:t xml:space="preserve"> VIDANOVIC</w:t>
       </w:r>
     </w:p>
     <w:p>
@@ -859,6 +901,7 @@
           <w:szCs w:val="22"/>
         </w:rPr>
       </w:pPr>
+      <w:proofErr w:type="spellStart"/>
       <w:r>
         <w:rPr>
           <w:rFonts w:ascii="Cambria" w:hAnsi="Cambria"/>
@@ -866,7 +909,37 @@
           <w:sz w:val="22"/>
           <w:szCs w:val="22"/>
         </w:rPr>
-        <w:t>Prof.ssa Maristella Matera for her time, guidance and understanding.</w:t>
+        <w:t>Prof.ssa</w:t>
+      </w:r>
+      <w:proofErr w:type="spellEnd"/>
+      <w:r>
+        <w:rPr>
+          <w:rFonts w:ascii="Cambria" w:hAnsi="Cambria"/>
+          <w:i/>
+          <w:sz w:val="22"/>
+          <w:szCs w:val="22"/>
+        </w:rPr>
+        <w:t xml:space="preserve"> </w:t>
+      </w:r>
+      <w:proofErr w:type="spellStart"/>
+      <w:r>
+        <w:rPr>
+          <w:rFonts w:ascii="Cambria" w:hAnsi="Cambria"/>
+          <w:i/>
+          <w:sz w:val="22"/>
+          <w:szCs w:val="22"/>
+        </w:rPr>
+        <w:t>Maristella</w:t>
+      </w:r>
+      <w:proofErr w:type="spellEnd"/>
+      <w:r>
+        <w:rPr>
+          <w:rFonts w:ascii="Cambria" w:hAnsi="Cambria"/>
+          <w:i/>
+          <w:sz w:val="22"/>
+          <w:szCs w:val="22"/>
+        </w:rPr>
+        <w:t xml:space="preserve"> Matera for her time, guidance and understanding.</w:t>
       </w:r>
     </w:p>
     <w:p>
@@ -4923,16 +4996,6 @@
           <w:sz w:val="48"/>
           <w:szCs w:val="48"/>
         </w:rPr>
-        <w:t xml:space="preserve">2 </w:t>
-      </w:r>
-      <w:r>
-        <w:rPr>
-          <w:rFonts w:ascii="Cambria" w:hAnsi="Cambria"/>
-          <w:b/>
-          <w:color w:val="auto"/>
-          <w:sz w:val="48"/>
-          <w:szCs w:val="48"/>
-        </w:rPr>
         <w:t>State of Art</w:t>
       </w:r>
       <w:bookmarkEnd w:id="2"/>
@@ -5537,8 +5600,18 @@
           <w:szCs w:val="22"/>
         </w:rPr>
         <w:tab/>
-        <w:t>Some of the most famous tools that have been used for social data analytics are Sprout social, Buzzsumo</w:t>
-      </w:r>
+        <w:t xml:space="preserve">Some of the most famous tools that have been used for social data analytics are Sprout social, </w:t>
+      </w:r>
+      <w:proofErr w:type="spellStart"/>
+      <w:r>
+        <w:rPr>
+          <w:rFonts w:ascii="Cambria" w:hAnsi="Cambria"/>
+          <w:sz w:val="22"/>
+          <w:szCs w:val="22"/>
+        </w:rPr>
+        <w:t>Buzzsumo</w:t>
+      </w:r>
+      <w:proofErr w:type="spellEnd"/>
       <w:r>
         <w:rPr>
           <w:rFonts w:ascii="Cambria" w:hAnsi="Cambria"/>
@@ -5579,22 +5652,16 @@
         </w:rPr>
         <w:t xml:space="preserve">. </w:t>
       </w:r>
-      <w:r>
-        <w:rPr>
-          <w:rFonts w:ascii="Cambria" w:hAnsi="Cambria"/>
-          <w:sz w:val="22"/>
-          <w:szCs w:val="22"/>
-        </w:rPr>
-        <w:t xml:space="preserve">Buzzsumo </w:t>
-      </w:r>
-      <w:r>
-        <w:rPr>
-          <w:rFonts w:ascii="Cambria" w:hAnsi="Cambria"/>
-          <w:sz w:val="22"/>
-          <w:szCs w:val="22"/>
-        </w:rPr>
-        <w:t>is different than the other social media analytics tools on our list. Instead of analysing your brand’s individual social media performance, Buzzsumo looks at how content from your website performs on social media. For instance, if you want to see how many shares your latest blog post received on Facebook and Twitter, Buzzsumo can provide you with that data.</w:t>
-      </w:r>
+      <w:proofErr w:type="spellStart"/>
+      <w:r>
+        <w:rPr>
+          <w:rFonts w:ascii="Cambria" w:hAnsi="Cambria"/>
+          <w:sz w:val="22"/>
+          <w:szCs w:val="22"/>
+        </w:rPr>
+        <w:t>Buzzsumo</w:t>
+      </w:r>
+      <w:proofErr w:type="spellEnd"/>
       <w:r>
         <w:rPr>
           <w:rFonts w:ascii="Cambria" w:hAnsi="Cambria"/>
@@ -5609,7 +5676,69 @@
           <w:sz w:val="22"/>
           <w:szCs w:val="22"/>
         </w:rPr>
-        <w:t>Buzzsumo will not only show you the number of shares for each piece of content, but it also shows you which type of content performs best on each network based on length, type, publish date and more</w:t>
+        <w:t xml:space="preserve">is different than the other social media analytics tools on our list. Instead of analysing your brand’s individual social media performance, </w:t>
+      </w:r>
+      <w:proofErr w:type="spellStart"/>
+      <w:r>
+        <w:rPr>
+          <w:rFonts w:ascii="Cambria" w:hAnsi="Cambria"/>
+          <w:sz w:val="22"/>
+          <w:szCs w:val="22"/>
+        </w:rPr>
+        <w:t>Buzzsumo</w:t>
+      </w:r>
+      <w:proofErr w:type="spellEnd"/>
+      <w:r>
+        <w:rPr>
+          <w:rFonts w:ascii="Cambria" w:hAnsi="Cambria"/>
+          <w:sz w:val="22"/>
+          <w:szCs w:val="22"/>
+        </w:rPr>
+        <w:t xml:space="preserve"> looks at how content from your website performs on social media. For instance, if you want to see how many shares your latest blog post received on Facebook and Twitter, </w:t>
+      </w:r>
+      <w:proofErr w:type="spellStart"/>
+      <w:r>
+        <w:rPr>
+          <w:rFonts w:ascii="Cambria" w:hAnsi="Cambria"/>
+          <w:sz w:val="22"/>
+          <w:szCs w:val="22"/>
+        </w:rPr>
+        <w:t>Buzzsumo</w:t>
+      </w:r>
+      <w:proofErr w:type="spellEnd"/>
+      <w:r>
+        <w:rPr>
+          <w:rFonts w:ascii="Cambria" w:hAnsi="Cambria"/>
+          <w:sz w:val="22"/>
+          <w:szCs w:val="22"/>
+        </w:rPr>
+        <w:t xml:space="preserve"> can provide you with that data.</w:t>
+      </w:r>
+      <w:r>
+        <w:rPr>
+          <w:rFonts w:ascii="Cambria" w:hAnsi="Cambria"/>
+          <w:sz w:val="22"/>
+          <w:szCs w:val="22"/>
+        </w:rPr>
+        <w:t xml:space="preserve"> </w:t>
+      </w:r>
+      <w:proofErr w:type="spellStart"/>
+      <w:r>
+        <w:rPr>
+          <w:rFonts w:ascii="Cambria" w:hAnsi="Cambria"/>
+          <w:sz w:val="22"/>
+          <w:szCs w:val="22"/>
+        </w:rPr>
+        <w:t>Buzzsumo</w:t>
+      </w:r>
+      <w:proofErr w:type="spellEnd"/>
+      <w:r>
+        <w:rPr>
+          <w:rFonts w:ascii="Cambria" w:hAnsi="Cambria"/>
+          <w:sz w:val="22"/>
+          <w:szCs w:val="22"/>
+        </w:rPr>
+        <w:t xml:space="preserve"> will not only show you the number of shares for each piece of content, but it also shows you which type of content performs best on each network based on length, type, publish date and more</w:t>
       </w:r>
       <w:r>
         <w:rPr>
@@ -6747,7 +6876,15 @@
           <w:sz w:val="22"/>
           <w:szCs w:val="22"/>
         </w:rPr>
-        <w:t>We were provided a dataset</w:t>
+        <w:t>To be able to do analysis of user data, first we need to have that data. User data are present on social networks but to gather it, we need to have right permissions. For the purpose of this project w</w:t>
+      </w:r>
+      <w:r>
+        <w:rPr>
+          <w:rFonts w:ascii="Cambria" w:hAnsi="Cambria"/>
+          <w:sz w:val="22"/>
+          <w:szCs w:val="22"/>
+        </w:rPr>
+        <w:t>e were provided a dataset</w:t>
       </w:r>
       <w:r>
         <w:rPr>
@@ -6763,7 +6900,23 @@
           <w:sz w:val="22"/>
           <w:szCs w:val="22"/>
         </w:rPr>
-        <w:t>and social networks with fallowing relationships:</w:t>
+        <w:t xml:space="preserve">and </w:t>
+      </w:r>
+      <w:r>
+        <w:rPr>
+          <w:rFonts w:ascii="Cambria" w:hAnsi="Cambria"/>
+          <w:sz w:val="22"/>
+          <w:szCs w:val="22"/>
+        </w:rPr>
+        <w:t xml:space="preserve">desired </w:t>
+      </w:r>
+      <w:r>
+        <w:rPr>
+          <w:rFonts w:ascii="Cambria" w:hAnsi="Cambria"/>
+          <w:sz w:val="22"/>
+          <w:szCs w:val="22"/>
+        </w:rPr>
+        <w:t>social networks with fallowing relationships:</w:t>
       </w:r>
     </w:p>
     <w:p>
@@ -6862,38 +7015,182 @@
           <w:sz w:val="22"/>
           <w:szCs w:val="22"/>
         </w:rPr>
-        <w:t>Fig1 Sentiment_db</w:t>
-      </w:r>
-    </w:p>
-    <w:p>
-      <w:pPr>
-        <w:ind w:firstLine="0"/>
-        <w:rPr>
-          <w:rFonts w:ascii="Cambria" w:hAnsi="Cambria"/>
-          <w:sz w:val="22"/>
-          <w:szCs w:val="22"/>
-        </w:rPr>
-      </w:pPr>
-    </w:p>
-    <w:p>
-      <w:pPr>
-        <w:ind w:firstLine="0"/>
-        <w:rPr>
-          <w:rFonts w:ascii="Cambria" w:hAnsi="Cambria"/>
-          <w:sz w:val="22"/>
-          <w:szCs w:val="22"/>
-        </w:rPr>
-      </w:pPr>
-      <w:r>
-        <w:rPr>
-          <w:rFonts w:ascii="Cambria" w:hAnsi="Cambria"/>
-          <w:sz w:val="22"/>
-          <w:szCs w:val="22"/>
-        </w:rPr>
-        <w:t>So the goal was to get data about the users from social networks.</w:t>
+        <w:t xml:space="preserve">Fig1 </w:t>
+      </w:r>
+      <w:proofErr w:type="spellStart"/>
+      <w:r>
+        <w:rPr>
+          <w:rFonts w:ascii="Cambria" w:hAnsi="Cambria"/>
+          <w:sz w:val="22"/>
+          <w:szCs w:val="22"/>
+        </w:rPr>
+        <w:t>Sentiment_db</w:t>
+      </w:r>
+      <w:proofErr w:type="spellEnd"/>
+    </w:p>
+    <w:p>
+      <w:pPr>
+        <w:ind w:firstLine="0"/>
+        <w:rPr>
+          <w:rFonts w:ascii="Cambria" w:hAnsi="Cambria"/>
+          <w:sz w:val="22"/>
+          <w:szCs w:val="22"/>
+        </w:rPr>
+      </w:pPr>
+      <w:r>
+        <w:rPr>
+          <w:rFonts w:ascii="Cambria" w:hAnsi="Cambria"/>
+          <w:sz w:val="22"/>
+          <w:szCs w:val="22"/>
+        </w:rPr>
+        <w:lastRenderedPageBreak/>
+        <w:t>So,</w:t>
+      </w:r>
+      <w:r>
+        <w:rPr>
+          <w:rFonts w:ascii="Cambria" w:hAnsi="Cambria"/>
+          <w:sz w:val="22"/>
+          <w:szCs w:val="22"/>
+        </w:rPr>
+        <w:t xml:space="preserve"> from the graph we see that for every post from </w:t>
+      </w:r>
+      <w:proofErr w:type="spellStart"/>
+      <w:r>
+        <w:rPr>
+          <w:rFonts w:ascii="Cambria" w:hAnsi="Cambria"/>
+          <w:i/>
+          <w:sz w:val="22"/>
+          <w:szCs w:val="22"/>
+          <w:u w:val="single"/>
+        </w:rPr>
+        <w:t>im_post</w:t>
+      </w:r>
+      <w:proofErr w:type="spellEnd"/>
+      <w:r>
+        <w:rPr>
+          <w:rFonts w:ascii="Cambria" w:hAnsi="Cambria"/>
+          <w:i/>
+          <w:sz w:val="22"/>
+          <w:szCs w:val="22"/>
+          <w:u w:val="single"/>
+        </w:rPr>
+        <w:t xml:space="preserve"> </w:t>
+      </w:r>
+      <w:r>
+        <w:rPr>
+          <w:rFonts w:ascii="Cambria" w:hAnsi="Cambria"/>
+          <w:sz w:val="22"/>
+          <w:szCs w:val="22"/>
+          <w:u w:val="single"/>
+        </w:rPr>
+        <w:t>table</w:t>
+      </w:r>
+      <w:r>
+        <w:rPr>
+          <w:rFonts w:ascii="Cambria" w:hAnsi="Cambria"/>
+          <w:sz w:val="22"/>
+          <w:szCs w:val="22"/>
+        </w:rPr>
+        <w:t xml:space="preserve">, we can fetch all comments that are located in table </w:t>
+      </w:r>
+      <w:proofErr w:type="spellStart"/>
+      <w:r>
+        <w:rPr>
+          <w:rFonts w:ascii="Cambria" w:hAnsi="Cambria"/>
+          <w:i/>
+          <w:sz w:val="22"/>
+          <w:szCs w:val="22"/>
+        </w:rPr>
+        <w:t>im_commento</w:t>
+      </w:r>
+      <w:proofErr w:type="spellEnd"/>
+      <w:r>
+        <w:rPr>
+          <w:rFonts w:ascii="Cambria" w:hAnsi="Cambria"/>
+          <w:sz w:val="22"/>
+          <w:szCs w:val="22"/>
+        </w:rPr>
+        <w:t>.</w:t>
+      </w:r>
+      <w:r>
+        <w:rPr>
+          <w:rFonts w:ascii="Cambria" w:hAnsi="Cambria"/>
+          <w:sz w:val="22"/>
+          <w:szCs w:val="22"/>
+        </w:rPr>
+        <w:t xml:space="preserve"> In Chapter 2 is explained how to</w:t>
+      </w:r>
+      <w:r>
+        <w:rPr>
+          <w:rFonts w:ascii="Cambria" w:hAnsi="Cambria"/>
+          <w:sz w:val="22"/>
+          <w:szCs w:val="22"/>
+        </w:rPr>
+        <w:t xml:space="preserve"> </w:t>
+      </w:r>
+      <w:r>
+        <w:rPr>
+          <w:rFonts w:ascii="Cambria" w:hAnsi="Cambria"/>
+          <w:sz w:val="22"/>
+          <w:szCs w:val="22"/>
+        </w:rPr>
+        <w:t>determine summarised sentiment of all users about the post. Now, we are going further buy determining what are user groups that comments, we are interested in their characteristics and behaviour of each group. To get user data we need to use API for each social network that we are interested in. We will explain how Facebook API is used for this purpose and for the rest it is very similar procedure.</w:t>
+      </w:r>
+      <w:r>
+        <w:rPr>
+          <w:rFonts w:ascii="Cambria" w:hAnsi="Cambria"/>
+          <w:sz w:val="22"/>
+          <w:szCs w:val="22"/>
+        </w:rPr>
+        <w:t xml:space="preserve"> </w:t>
+      </w:r>
+    </w:p>
+    <w:p>
+      <w:pPr>
+        <w:ind w:firstLine="0"/>
+        <w:rPr>
+          <w:rFonts w:ascii="Cambria" w:hAnsi="Cambria"/>
+          <w:sz w:val="22"/>
+          <w:szCs w:val="22"/>
+        </w:rPr>
+      </w:pPr>
+      <w:r>
+        <w:rPr>
+          <w:rFonts w:ascii="Cambria" w:hAnsi="Cambria"/>
+          <w:sz w:val="22"/>
+          <w:szCs w:val="22"/>
+        </w:rPr>
+        <w:tab/>
+        <w:t>Facebook Graph API is taking two parameters: one is user access token and the other is list of user attributes that we are interested in. The problem that occurs is permissions and that not all users shared same attri</w:t>
+      </w:r>
+      <w:r>
+        <w:rPr>
+          <w:rFonts w:ascii="Cambria" w:hAnsi="Cambria"/>
+          <w:sz w:val="22"/>
+          <w:szCs w:val="22"/>
+        </w:rPr>
+        <w:t>butes. .</w:t>
       </w:r>
       <w:bookmarkStart w:id="11" w:name="_GoBack"/>
       <w:bookmarkEnd w:id="11"/>
+      <w:r>
+        <w:rPr>
+          <w:rFonts w:ascii="Cambria" w:hAnsi="Cambria"/>
+          <w:sz w:val="22"/>
+          <w:szCs w:val="22"/>
+        </w:rPr>
+        <w:t xml:space="preserve"> </w:t>
+      </w:r>
+    </w:p>
+    <w:p>
+      <w:pPr>
+        <w:ind w:firstLine="0"/>
+        <w:rPr>
+          <w:rFonts w:ascii="Cambria" w:hAnsi="Cambria"/>
+          <w:sz w:val="22"/>
+          <w:szCs w:val="22"/>
+        </w:rPr>
+      </w:pPr>
     </w:p>
     <w:p>
       <w:pPr>
@@ -6915,7 +7212,6 @@
           <w:sz w:val="29"/>
           <w:szCs w:val="29"/>
         </w:rPr>
-        <w:lastRenderedPageBreak/>
         <w:t>5.2     Pre-processing</w:t>
       </w:r>
       <w:bookmarkEnd w:id="12"/>
@@ -7215,6 +7511,7 @@
           <w:sz w:val="41"/>
           <w:szCs w:val="41"/>
         </w:rPr>
+        <w:lastRenderedPageBreak/>
         <w:t>Chapter 6</w:t>
       </w:r>
     </w:p>
@@ -7535,6 +7832,7 @@
           <w:sz w:val="41"/>
           <w:szCs w:val="41"/>
         </w:rPr>
+        <w:lastRenderedPageBreak/>
         <w:t>Chapter 7</w:t>
       </w:r>
     </w:p>
@@ -7932,6 +8230,7 @@
           <w:sz w:val="48"/>
           <w:szCs w:val="48"/>
         </w:rPr>
+        <w:lastRenderedPageBreak/>
         <w:t>Bibliography</w:t>
       </w:r>
       <w:bookmarkEnd w:id="18"/>
@@ -8178,6 +8477,7 @@
           <w:sz w:val="48"/>
           <w:szCs w:val="48"/>
         </w:rPr>
+        <w:lastRenderedPageBreak/>
         <w:t>List of tables</w:t>
       </w:r>
       <w:bookmarkEnd w:id="20"/>
@@ -9513,7 +9813,7 @@
 </file>
 
 <file path=customXml/itemProps1.xml><?xml version="1.0" encoding="utf-8"?>
-<ds:datastoreItem xmlns:ds="http://schemas.openxmlformats.org/officeDocument/2006/customXml" ds:itemID="{FD64700A-73A8-4667-B9F4-79FDAFA63768}">
+<ds:datastoreItem xmlns:ds="http://schemas.openxmlformats.org/officeDocument/2006/customXml" ds:itemID="{A40CE95D-A56C-4D1C-8E8A-1AA389B8BF7B}">
   <ds:schemaRefs>
     <ds:schemaRef ds:uri="http://schemas.openxmlformats.org/officeDocument/2006/bibliography"/>
   </ds:schemaRefs>

</xml_diff>

<commit_message>
Decribing the use of Facebook api
</commit_message>
<xml_diff>
--- a/Documentation/Thesis.docx
+++ b/Documentation/Thesis.docx
@@ -499,23 +499,13 @@
           <w:lang w:val="en-US"/>
         </w:rPr>
       </w:pPr>
-      <w:proofErr w:type="spellStart"/>
       <w:r>
         <w:rPr>
           <w:rFonts w:ascii="Cambria" w:hAnsi="Cambria"/>
           <w:sz w:val="24"/>
           <w:lang w:val="en-US"/>
         </w:rPr>
-        <w:t>Pavle</w:t>
-      </w:r>
-      <w:proofErr w:type="spellEnd"/>
-      <w:r>
-        <w:rPr>
-          <w:rFonts w:ascii="Cambria" w:hAnsi="Cambria"/>
-          <w:sz w:val="24"/>
-          <w:lang w:val="en-US"/>
-        </w:rPr>
-        <w:t xml:space="preserve"> VIDANOVIC</w:t>
+        <w:t>Pavle VIDANOVIC</w:t>
       </w:r>
     </w:p>
     <w:p>
@@ -865,7 +855,27 @@
           <w:szCs w:val="22"/>
         </w:rPr>
         <w:lastRenderedPageBreak/>
-        <w:t xml:space="preserve">We would like to express our sincere appreciation to our supervisors and our </w:t>
+        <w:t xml:space="preserve">We would like to express our sincere appreciation to our supervisors and </w:t>
+      </w:r>
+      <w:proofErr w:type="gramStart"/>
+      <w:r>
+        <w:rPr>
+          <w:rFonts w:ascii="Cambria" w:hAnsi="Cambria"/>
+          <w:i/>
+          <w:sz w:val="22"/>
+          <w:szCs w:val="22"/>
+        </w:rPr>
+        <w:t>our</w:t>
+      </w:r>
+      <w:proofErr w:type="gramEnd"/>
+      <w:r>
+        <w:rPr>
+          <w:rFonts w:ascii="Cambria" w:hAnsi="Cambria"/>
+          <w:i/>
+          <w:sz w:val="22"/>
+          <w:szCs w:val="22"/>
+        </w:rPr>
+        <w:t xml:space="preserve"> </w:t>
       </w:r>
     </w:p>
     <w:p>
@@ -1658,13 +1668,23 @@
           <w:szCs w:val="22"/>
         </w:rPr>
       </w:pPr>
-      <w:r>
-        <w:rPr>
-          <w:rFonts w:ascii="Cambria" w:hAnsi="Cambria"/>
-          <w:sz w:val="22"/>
-          <w:szCs w:val="22"/>
-        </w:rPr>
-        <w:t xml:space="preserve">In today’s society everything is happening on the internet, in particular on social networks. Social networks play </w:t>
+      <w:proofErr w:type="gramStart"/>
+      <w:r>
+        <w:rPr>
+          <w:rFonts w:ascii="Cambria" w:hAnsi="Cambria"/>
+          <w:sz w:val="22"/>
+          <w:szCs w:val="22"/>
+        </w:rPr>
+        <w:t>In today’s society</w:t>
+      </w:r>
+      <w:proofErr w:type="gramEnd"/>
+      <w:r>
+        <w:rPr>
+          <w:rFonts w:ascii="Cambria" w:hAnsi="Cambria"/>
+          <w:sz w:val="22"/>
+          <w:szCs w:val="22"/>
+        </w:rPr>
+        <w:t xml:space="preserve"> everything is happening on the internet, in particular on social networks. Social networks play </w:t>
       </w:r>
       <w:r>
         <w:rPr>
@@ -1784,7 +1804,25 @@
           <w:sz w:val="22"/>
           <w:szCs w:val="22"/>
         </w:rPr>
-        <w:t xml:space="preserve"> In return users share their opinion about particular products by leaving com</w:t>
+        <w:t xml:space="preserve"> In return users share their opinion about </w:t>
+      </w:r>
+      <w:proofErr w:type="gramStart"/>
+      <w:r>
+        <w:rPr>
+          <w:rFonts w:ascii="Cambria" w:hAnsi="Cambria"/>
+          <w:sz w:val="22"/>
+          <w:szCs w:val="22"/>
+        </w:rPr>
+        <w:t>particular products</w:t>
+      </w:r>
+      <w:proofErr w:type="gramEnd"/>
+      <w:r>
+        <w:rPr>
+          <w:rFonts w:ascii="Cambria" w:hAnsi="Cambria"/>
+          <w:sz w:val="22"/>
+          <w:szCs w:val="22"/>
+        </w:rPr>
+        <w:t xml:space="preserve"> by leaving com</w:t>
       </w:r>
       <w:r>
         <w:rPr>
@@ -4871,7 +4909,25 @@
           <w:sz w:val="22"/>
           <w:szCs w:val="22"/>
         </w:rPr>
-        <w:t xml:space="preserve"> is reserved for describing API which will use previously mentioned modules in order to analyse custom social data.</w:t>
+        <w:t xml:space="preserve"> is reserved for describing API which will use previously mentioned modules </w:t>
+      </w:r>
+      <w:proofErr w:type="gramStart"/>
+      <w:r>
+        <w:rPr>
+          <w:rFonts w:ascii="Cambria" w:hAnsi="Cambria"/>
+          <w:sz w:val="22"/>
+          <w:szCs w:val="22"/>
+        </w:rPr>
+        <w:t>in order to</w:t>
+      </w:r>
+      <w:proofErr w:type="gramEnd"/>
+      <w:r>
+        <w:rPr>
+          <w:rFonts w:ascii="Cambria" w:hAnsi="Cambria"/>
+          <w:sz w:val="22"/>
+          <w:szCs w:val="22"/>
+        </w:rPr>
+        <w:t xml:space="preserve"> analyse custom social data.</w:t>
       </w:r>
     </w:p>
     <w:p>
@@ -5346,7 +5402,25 @@
           <w:sz w:val="22"/>
           <w:szCs w:val="22"/>
         </w:rPr>
-        <w:t>of social networks represent protentional customers, they are also proactive in a sense that they can share their opinion about certain products that company or brand shares. So, in order to grow their business and to increase the profit companies need to analyse user reactions and behaviour on their products shared on social networks. As a result, company can have model of a user and can predict weather new product will be successfully accepted and attractive to potential customers.</w:t>
+        <w:t xml:space="preserve">of social networks represent protentional customers, they are also proactive in a sense that they can share their opinion about certain products that company or brand shares. So, </w:t>
+      </w:r>
+      <w:proofErr w:type="gramStart"/>
+      <w:r>
+        <w:rPr>
+          <w:rFonts w:ascii="Cambria" w:hAnsi="Cambria"/>
+          <w:sz w:val="22"/>
+          <w:szCs w:val="22"/>
+        </w:rPr>
+        <w:t>in order to</w:t>
+      </w:r>
+      <w:proofErr w:type="gramEnd"/>
+      <w:r>
+        <w:rPr>
+          <w:rFonts w:ascii="Cambria" w:hAnsi="Cambria"/>
+          <w:sz w:val="22"/>
+          <w:szCs w:val="22"/>
+        </w:rPr>
+        <w:t xml:space="preserve"> grow their business and to increase the profit companies need to analyse user reactions and behaviour on their products shared on social networks. As a result, company can have model of a user and can predict weather new product will be successfully accepted and attractive to potential customers.</w:t>
       </w:r>
     </w:p>
     <w:p>
@@ -6876,7 +6950,25 @@
           <w:sz w:val="22"/>
           <w:szCs w:val="22"/>
         </w:rPr>
-        <w:t>To be able to do analysis of user data, first we need to have that data. User data are present on social networks but to gather it, we need to have right permissions. For the purpose of this project w</w:t>
+        <w:t xml:space="preserve">To be able to do analysis of user data, first we need to have that data. User data are present on social networks but to gather it, we need to have right permissions. </w:t>
+      </w:r>
+      <w:proofErr w:type="gramStart"/>
+      <w:r>
+        <w:rPr>
+          <w:rFonts w:ascii="Cambria" w:hAnsi="Cambria"/>
+          <w:sz w:val="22"/>
+          <w:szCs w:val="22"/>
+        </w:rPr>
+        <w:t>For the purpose of</w:t>
+      </w:r>
+      <w:proofErr w:type="gramEnd"/>
+      <w:r>
+        <w:rPr>
+          <w:rFonts w:ascii="Cambria" w:hAnsi="Cambria"/>
+          <w:sz w:val="22"/>
+          <w:szCs w:val="22"/>
+        </w:rPr>
+        <w:t xml:space="preserve"> this project w</w:t>
       </w:r>
       <w:r>
         <w:rPr>
@@ -7091,7 +7183,25 @@
           <w:sz w:val="22"/>
           <w:szCs w:val="22"/>
         </w:rPr>
-        <w:t xml:space="preserve">, we can fetch all comments that are located in table </w:t>
+        <w:t xml:space="preserve">, we can fetch all comments that </w:t>
+      </w:r>
+      <w:proofErr w:type="gramStart"/>
+      <w:r>
+        <w:rPr>
+          <w:rFonts w:ascii="Cambria" w:hAnsi="Cambria"/>
+          <w:sz w:val="22"/>
+          <w:szCs w:val="22"/>
+        </w:rPr>
+        <w:t>are located in</w:t>
+      </w:r>
+      <w:proofErr w:type="gramEnd"/>
+      <w:r>
+        <w:rPr>
+          <w:rFonts w:ascii="Cambria" w:hAnsi="Cambria"/>
+          <w:sz w:val="22"/>
+          <w:szCs w:val="22"/>
+        </w:rPr>
+        <w:t xml:space="preserve"> table </w:t>
       </w:r>
       <w:proofErr w:type="spellStart"/>
       <w:r>
@@ -7161,36 +7271,866 @@
           <w:szCs w:val="22"/>
         </w:rPr>
         <w:tab/>
-        <w:t>Facebook Graph API is taking two parameters: one is user access token and the other is list of user attributes that we are interested in. The problem that occurs is permissions and that not all users shared same attri</w:t>
-      </w:r>
-      <w:r>
-        <w:rPr>
-          <w:rFonts w:ascii="Cambria" w:hAnsi="Cambria"/>
-          <w:sz w:val="22"/>
-          <w:szCs w:val="22"/>
-        </w:rPr>
-        <w:t>butes. .</w:t>
-      </w:r>
-      <w:bookmarkStart w:id="11" w:name="_GoBack"/>
+        <w:t>Facebook</w:t>
+      </w:r>
+      <w:r>
+        <w:rPr>
+          <w:rFonts w:ascii="Cambria" w:hAnsi="Cambria"/>
+          <w:sz w:val="22"/>
+          <w:szCs w:val="22"/>
+        </w:rPr>
+        <w:t xml:space="preserve"> Graph API requests user </w:t>
+      </w:r>
+      <w:r>
+        <w:rPr>
+          <w:rFonts w:ascii="Cambria" w:hAnsi="Cambria"/>
+          <w:sz w:val="22"/>
+          <w:szCs w:val="22"/>
+        </w:rPr>
+        <w:t>authorization</w:t>
+      </w:r>
+      <w:r>
+        <w:rPr>
+          <w:rFonts w:ascii="Cambria" w:hAnsi="Cambria"/>
+          <w:sz w:val="22"/>
+          <w:szCs w:val="22"/>
+        </w:rPr>
+        <w:t xml:space="preserve"> access before applying search. User connects to Facebook API by sending access token and to get it user need to register at </w:t>
+      </w:r>
+      <w:r>
+        <w:rPr>
+          <w:rFonts w:ascii="Cambria" w:hAnsi="Cambria"/>
+          <w:i/>
+          <w:sz w:val="22"/>
+          <w:szCs w:val="22"/>
+        </w:rPr>
+        <w:t>developers.facebook.com</w:t>
+      </w:r>
+      <w:r>
+        <w:rPr>
+          <w:rFonts w:ascii="Cambria" w:hAnsi="Cambria"/>
+          <w:sz w:val="22"/>
+          <w:szCs w:val="22"/>
+        </w:rPr>
+        <w:t xml:space="preserve"> and to register the application that will use the search. After successful authorization then user can do the search. </w:t>
+      </w:r>
+    </w:p>
+    <w:p>
+      <w:pPr>
+        <w:ind w:firstLine="0"/>
+        <w:rPr>
+          <w:rFonts w:ascii="Cambria" w:hAnsi="Cambria"/>
+          <w:sz w:val="22"/>
+          <w:szCs w:val="22"/>
+        </w:rPr>
+      </w:pPr>
+      <w:r>
+        <w:rPr>
+          <w:rFonts w:ascii="Cambria" w:hAnsi="Cambria"/>
+          <w:sz w:val="22"/>
+          <w:szCs w:val="22"/>
+        </w:rPr>
+        <w:t>Id parameter</w:t>
+      </w:r>
+      <w:r>
+        <w:rPr>
+          <w:rFonts w:ascii="Cambria" w:hAnsi="Cambria"/>
+          <w:sz w:val="22"/>
+          <w:szCs w:val="22"/>
+        </w:rPr>
+        <w:t xml:space="preserve"> is </w:t>
+      </w:r>
+      <w:r>
+        <w:rPr>
+          <w:rFonts w:ascii="Cambria" w:hAnsi="Cambria"/>
+          <w:sz w:val="22"/>
+          <w:szCs w:val="22"/>
+        </w:rPr>
+        <w:t>target user id</w:t>
+      </w:r>
+      <w:r>
+        <w:rPr>
+          <w:rFonts w:ascii="Cambria" w:hAnsi="Cambria"/>
+          <w:sz w:val="22"/>
+          <w:szCs w:val="22"/>
+        </w:rPr>
+        <w:t xml:space="preserve"> and the other is list of user attributes that we are interested in. The problem</w:t>
+      </w:r>
+      <w:r>
+        <w:rPr>
+          <w:rFonts w:ascii="Cambria" w:hAnsi="Cambria"/>
+          <w:sz w:val="22"/>
+          <w:szCs w:val="22"/>
+        </w:rPr>
+        <w:t xml:space="preserve">s we met are related to permissions and user privacy options, since not all users shared all desired attributes. So, our dataset is not </w:t>
+      </w:r>
+      <w:r>
+        <w:rPr>
+          <w:rFonts w:ascii="Cambria" w:hAnsi="Cambria"/>
+          <w:sz w:val="22"/>
+          <w:szCs w:val="22"/>
+        </w:rPr>
+        <w:t>full,</w:t>
+      </w:r>
+      <w:r>
+        <w:rPr>
+          <w:rFonts w:ascii="Cambria" w:hAnsi="Cambria"/>
+          <w:sz w:val="22"/>
+          <w:szCs w:val="22"/>
+        </w:rPr>
+        <w:t xml:space="preserve"> and we used some pre-processing techniques to overcome it and that is explain in next part of this chapter.</w:t>
+      </w:r>
+      <w:r>
+        <w:rPr>
+          <w:rFonts w:ascii="Cambria" w:hAnsi="Cambria"/>
+          <w:sz w:val="22"/>
+          <w:szCs w:val="22"/>
+        </w:rPr>
+        <w:t xml:space="preserve"> </w:t>
+      </w:r>
+      <w:r>
+        <w:rPr>
+          <w:rFonts w:ascii="Cambria" w:hAnsi="Cambria"/>
+          <w:sz w:val="22"/>
+          <w:szCs w:val="22"/>
+        </w:rPr>
+        <w:t>The result is return JSON formatted string.</w:t>
+      </w:r>
+      <w:r>
+        <w:rPr>
+          <w:rFonts w:ascii="Cambria" w:hAnsi="Cambria"/>
+          <w:sz w:val="22"/>
+          <w:szCs w:val="22"/>
+        </w:rPr>
+        <w:t xml:space="preserve"> </w:t>
+      </w:r>
+      <w:r>
+        <w:rPr>
+          <w:rFonts w:ascii="Cambria" w:hAnsi="Cambria"/>
+          <w:sz w:val="22"/>
+          <w:szCs w:val="22"/>
+        </w:rPr>
+        <w:t xml:space="preserve">All the data fetched are stored into </w:t>
+      </w:r>
+      <w:proofErr w:type="spellStart"/>
+      <w:r>
+        <w:rPr>
+          <w:rFonts w:ascii="Cambria" w:hAnsi="Cambria"/>
+          <w:i/>
+          <w:sz w:val="22"/>
+          <w:szCs w:val="22"/>
+        </w:rPr>
+        <w:t>user_social</w:t>
+      </w:r>
+      <w:proofErr w:type="spellEnd"/>
+      <w:r>
+        <w:rPr>
+          <w:rFonts w:ascii="Cambria" w:hAnsi="Cambria"/>
+          <w:i/>
+          <w:sz w:val="22"/>
+          <w:szCs w:val="22"/>
+        </w:rPr>
+        <w:t xml:space="preserve"> </w:t>
+      </w:r>
+      <w:r>
+        <w:rPr>
+          <w:rFonts w:ascii="Cambria" w:hAnsi="Cambria"/>
+          <w:sz w:val="22"/>
+          <w:szCs w:val="22"/>
+        </w:rPr>
+        <w:t xml:space="preserve">table. </w:t>
+      </w:r>
+    </w:p>
+    <w:p>
+      <w:pPr>
+        <w:ind w:firstLine="0"/>
+        <w:rPr>
+          <w:rFonts w:ascii="Cambria" w:hAnsi="Cambria"/>
+          <w:sz w:val="22"/>
+          <w:szCs w:val="22"/>
+        </w:rPr>
+      </w:pPr>
+    </w:p>
+    <w:p>
+      <w:pPr>
+        <w:ind w:left="1440" w:firstLine="0"/>
+        <w:rPr>
+          <w:rFonts w:asciiTheme="minorHAnsi" w:hAnsiTheme="minorHAnsi" w:cstheme="minorHAnsi"/>
+          <w:sz w:val="22"/>
+          <w:szCs w:val="22"/>
+        </w:rPr>
+      </w:pPr>
+      <w:r>
+        <w:rPr>
+          <w:rFonts w:asciiTheme="minorHAnsi" w:hAnsiTheme="minorHAnsi" w:cstheme="minorHAnsi"/>
+          <w:sz w:val="22"/>
+          <w:szCs w:val="22"/>
+        </w:rPr>
+        <w:t>{</w:t>
+      </w:r>
+    </w:p>
+    <w:p>
+      <w:pPr>
+        <w:ind w:left="1440" w:firstLine="0"/>
+        <w:rPr>
+          <w:rFonts w:asciiTheme="minorHAnsi" w:hAnsiTheme="minorHAnsi" w:cstheme="minorHAnsi"/>
+          <w:sz w:val="22"/>
+          <w:szCs w:val="22"/>
+        </w:rPr>
+      </w:pPr>
+      <w:r>
+        <w:rPr>
+          <w:rFonts w:asciiTheme="minorHAnsi" w:hAnsiTheme="minorHAnsi" w:cstheme="minorHAnsi"/>
+          <w:sz w:val="22"/>
+          <w:szCs w:val="22"/>
+        </w:rPr>
+        <w:t xml:space="preserve">     </w:t>
+      </w:r>
+      <w:bookmarkStart w:id="11" w:name="_Hlk497819267"/>
+      <w:r>
+        <w:rPr>
+          <w:rFonts w:asciiTheme="minorHAnsi" w:eastAsia="Calibri" w:hAnsiTheme="minorHAnsi" w:cstheme="minorHAnsi"/>
+        </w:rPr>
+        <w:t>"</w:t>
+      </w:r>
       <w:bookmarkEnd w:id="11"/>
       <w:r>
         <w:rPr>
-          <w:rFonts w:ascii="Cambria" w:hAnsi="Cambria"/>
+          <w:rFonts w:asciiTheme="minorHAnsi" w:hAnsiTheme="minorHAnsi" w:cstheme="minorHAnsi"/>
+          <w:sz w:val="22"/>
+          <w:szCs w:val="22"/>
+        </w:rPr>
+        <w:t>birthday</w:t>
+      </w:r>
+      <w:r>
+        <w:rPr>
+          <w:rFonts w:asciiTheme="minorHAnsi" w:eastAsia="Calibri" w:hAnsiTheme="minorHAnsi" w:cstheme="minorHAnsi"/>
+        </w:rPr>
+        <w:t>"</w:t>
+      </w:r>
+      <w:r>
+        <w:rPr>
+          <w:rFonts w:asciiTheme="minorHAnsi" w:hAnsiTheme="minorHAnsi" w:cstheme="minorHAnsi"/>
+          <w:sz w:val="22"/>
+          <w:szCs w:val="22"/>
+        </w:rPr>
+        <w:t xml:space="preserve">: </w:t>
+      </w:r>
+      <w:r>
+        <w:rPr>
+          <w:rFonts w:asciiTheme="minorHAnsi" w:eastAsia="Calibri" w:hAnsiTheme="minorHAnsi" w:cstheme="minorHAnsi"/>
+        </w:rPr>
+        <w:t>"</w:t>
+      </w:r>
+      <w:r>
+        <w:rPr>
+          <w:rFonts w:asciiTheme="minorHAnsi" w:hAnsiTheme="minorHAnsi" w:cstheme="minorHAnsi"/>
+          <w:color w:val="0070C0"/>
+          <w:sz w:val="22"/>
+          <w:szCs w:val="22"/>
+        </w:rPr>
+        <w:t>01/01/2010</w:t>
+      </w:r>
+      <w:r>
+        <w:rPr>
+          <w:rFonts w:asciiTheme="minorHAnsi" w:eastAsia="Calibri" w:hAnsiTheme="minorHAnsi" w:cstheme="minorHAnsi"/>
+        </w:rPr>
+        <w:t>"</w:t>
+      </w:r>
+      <w:r>
+        <w:rPr>
+          <w:rFonts w:asciiTheme="minorHAnsi" w:hAnsiTheme="minorHAnsi" w:cstheme="minorHAnsi"/>
+          <w:sz w:val="22"/>
+          <w:szCs w:val="22"/>
+        </w:rPr>
+        <w:t>,</w:t>
+      </w:r>
+    </w:p>
+    <w:p>
+      <w:pPr>
+        <w:ind w:left="1440" w:firstLine="0"/>
+        <w:rPr>
+          <w:rFonts w:asciiTheme="minorHAnsi" w:hAnsiTheme="minorHAnsi" w:cstheme="minorHAnsi"/>
+          <w:sz w:val="22"/>
+          <w:szCs w:val="22"/>
+        </w:rPr>
+      </w:pPr>
+      <w:r>
+        <w:rPr>
+          <w:rFonts w:asciiTheme="minorHAnsi" w:hAnsiTheme="minorHAnsi" w:cstheme="minorHAnsi"/>
+          <w:sz w:val="22"/>
+          <w:szCs w:val="22"/>
+        </w:rPr>
+        <w:t xml:space="preserve">     </w:t>
+      </w:r>
+      <w:r>
+        <w:rPr>
+          <w:rFonts w:asciiTheme="minorHAnsi" w:eastAsia="Calibri" w:hAnsiTheme="minorHAnsi" w:cstheme="minorHAnsi"/>
+        </w:rPr>
+        <w:t>"</w:t>
+      </w:r>
+      <w:r>
+        <w:rPr>
+          <w:rFonts w:asciiTheme="minorHAnsi" w:hAnsiTheme="minorHAnsi" w:cstheme="minorHAnsi"/>
+          <w:sz w:val="22"/>
+          <w:szCs w:val="22"/>
+        </w:rPr>
+        <w:t>about</w:t>
+      </w:r>
+      <w:r>
+        <w:rPr>
+          <w:rFonts w:asciiTheme="minorHAnsi" w:eastAsia="Calibri" w:hAnsiTheme="minorHAnsi" w:cstheme="minorHAnsi"/>
+        </w:rPr>
+        <w:t>"</w:t>
+      </w:r>
+      <w:r>
+        <w:rPr>
+          <w:rFonts w:asciiTheme="minorHAnsi" w:eastAsia="Calibri" w:hAnsiTheme="minorHAnsi" w:cstheme="minorHAnsi"/>
+        </w:rPr>
+        <w:t>:</w:t>
+      </w:r>
+      <w:r>
+        <w:rPr>
+          <w:rFonts w:asciiTheme="minorHAnsi" w:hAnsiTheme="minorHAnsi" w:cstheme="minorHAnsi"/>
           <w:sz w:val="22"/>
           <w:szCs w:val="22"/>
         </w:rPr>
         <w:t xml:space="preserve"> </w:t>
       </w:r>
-    </w:p>
-    <w:p>
-      <w:pPr>
-        <w:ind w:firstLine="0"/>
-        <w:rPr>
-          <w:rFonts w:ascii="Cambria" w:hAnsi="Cambria"/>
-          <w:sz w:val="22"/>
-          <w:szCs w:val="22"/>
-        </w:rPr>
-      </w:pPr>
+      <w:r>
+        <w:rPr>
+          <w:rFonts w:asciiTheme="minorHAnsi" w:eastAsia="Calibri" w:hAnsiTheme="minorHAnsi" w:cstheme="minorHAnsi"/>
+        </w:rPr>
+        <w:t>"</w:t>
+      </w:r>
+      <w:r>
+        <w:rPr>
+          <w:rFonts w:asciiTheme="minorHAnsi" w:hAnsiTheme="minorHAnsi" w:cstheme="minorHAnsi"/>
+          <w:color w:val="0070C0"/>
+          <w:sz w:val="22"/>
+          <w:szCs w:val="22"/>
+        </w:rPr>
+        <w:t>Fashion</w:t>
+      </w:r>
+      <w:r>
+        <w:rPr>
+          <w:rFonts w:asciiTheme="minorHAnsi" w:hAnsiTheme="minorHAnsi" w:cstheme="minorHAnsi"/>
+          <w:color w:val="0070C0"/>
+          <w:sz w:val="22"/>
+          <w:szCs w:val="22"/>
+        </w:rPr>
+        <w:t>, Trends, Beauty Style</w:t>
+      </w:r>
+      <w:r>
+        <w:rPr>
+          <w:rFonts w:asciiTheme="minorHAnsi" w:hAnsiTheme="minorHAnsi" w:cstheme="minorHAnsi"/>
+          <w:color w:val="0070C0"/>
+          <w:sz w:val="22"/>
+          <w:szCs w:val="22"/>
+        </w:rPr>
+        <w:t>, Personal Shopper and Stylist.</w:t>
+      </w:r>
+      <w:r>
+        <w:rPr>
+          <w:rFonts w:asciiTheme="minorHAnsi" w:eastAsia="Calibri" w:hAnsiTheme="minorHAnsi" w:cstheme="minorHAnsi"/>
+        </w:rPr>
+        <w:t>"</w:t>
+      </w:r>
+      <w:r>
+        <w:rPr>
+          <w:rFonts w:asciiTheme="minorHAnsi" w:hAnsiTheme="minorHAnsi" w:cstheme="minorHAnsi"/>
+          <w:sz w:val="22"/>
+          <w:szCs w:val="22"/>
+        </w:rPr>
+        <w:t>,</w:t>
+      </w:r>
+    </w:p>
+    <w:p>
+      <w:pPr>
+        <w:ind w:left="1440" w:firstLine="0"/>
+        <w:rPr>
+          <w:rFonts w:asciiTheme="minorHAnsi" w:hAnsiTheme="minorHAnsi" w:cstheme="minorHAnsi"/>
+          <w:sz w:val="22"/>
+          <w:szCs w:val="22"/>
+        </w:rPr>
+      </w:pPr>
+      <w:r>
+        <w:rPr>
+          <w:rFonts w:asciiTheme="minorHAnsi" w:hAnsiTheme="minorHAnsi" w:cstheme="minorHAnsi"/>
+          <w:sz w:val="22"/>
+          <w:szCs w:val="22"/>
+        </w:rPr>
+        <w:t xml:space="preserve">     </w:t>
+      </w:r>
+      <w:r>
+        <w:rPr>
+          <w:rFonts w:asciiTheme="minorHAnsi" w:eastAsia="Calibri" w:hAnsiTheme="minorHAnsi" w:cstheme="minorHAnsi"/>
+        </w:rPr>
+        <w:t>"</w:t>
+      </w:r>
+      <w:r>
+        <w:rPr>
+          <w:rFonts w:asciiTheme="minorHAnsi" w:hAnsiTheme="minorHAnsi" w:cstheme="minorHAnsi"/>
+          <w:sz w:val="22"/>
+          <w:szCs w:val="22"/>
+        </w:rPr>
+        <w:t>ema</w:t>
+      </w:r>
+      <w:r>
+        <w:rPr>
+          <w:rFonts w:asciiTheme="minorHAnsi" w:hAnsiTheme="minorHAnsi" w:cstheme="minorHAnsi"/>
+          <w:sz w:val="22"/>
+          <w:szCs w:val="22"/>
+        </w:rPr>
+        <w:t>il</w:t>
+      </w:r>
+      <w:r>
+        <w:rPr>
+          <w:rFonts w:asciiTheme="minorHAnsi" w:eastAsia="Calibri" w:hAnsiTheme="minorHAnsi" w:cstheme="minorHAnsi"/>
+        </w:rPr>
+        <w:t>"</w:t>
+      </w:r>
+      <w:r>
+        <w:rPr>
+          <w:rFonts w:asciiTheme="minorHAnsi" w:hAnsiTheme="minorHAnsi" w:cstheme="minorHAnsi"/>
+          <w:sz w:val="22"/>
+          <w:szCs w:val="22"/>
+        </w:rPr>
+        <w:t xml:space="preserve">: </w:t>
+      </w:r>
+      <w:r>
+        <w:rPr>
+          <w:rFonts w:asciiTheme="minorHAnsi" w:eastAsia="Calibri" w:hAnsiTheme="minorHAnsi" w:cstheme="minorHAnsi"/>
+        </w:rPr>
+        <w:t>"</w:t>
+      </w:r>
+      <w:r>
+        <w:rPr>
+          <w:rFonts w:asciiTheme="minorHAnsi" w:hAnsiTheme="minorHAnsi" w:cstheme="minorHAnsi"/>
+          <w:color w:val="0070C0"/>
+          <w:sz w:val="22"/>
+          <w:szCs w:val="22"/>
+        </w:rPr>
+        <w:t>info@driferreira.com</w:t>
+      </w:r>
+      <w:r>
+        <w:rPr>
+          <w:rFonts w:asciiTheme="minorHAnsi" w:eastAsia="Calibri" w:hAnsiTheme="minorHAnsi" w:cstheme="minorHAnsi"/>
+        </w:rPr>
+        <w:t>"</w:t>
+      </w:r>
+      <w:r>
+        <w:rPr>
+          <w:rFonts w:asciiTheme="minorHAnsi" w:hAnsiTheme="minorHAnsi" w:cstheme="minorHAnsi"/>
+          <w:sz w:val="22"/>
+          <w:szCs w:val="22"/>
+        </w:rPr>
+        <w:t>,</w:t>
+      </w:r>
+    </w:p>
+    <w:p>
+      <w:pPr>
+        <w:ind w:left="1440" w:firstLine="0"/>
+        <w:rPr>
+          <w:rFonts w:asciiTheme="minorHAnsi" w:hAnsiTheme="minorHAnsi" w:cstheme="minorHAnsi"/>
+          <w:sz w:val="22"/>
+          <w:szCs w:val="22"/>
+        </w:rPr>
+      </w:pPr>
+      <w:r>
+        <w:rPr>
+          <w:rFonts w:asciiTheme="minorHAnsi" w:hAnsiTheme="minorHAnsi" w:cstheme="minorHAnsi"/>
+          <w:sz w:val="22"/>
+          <w:szCs w:val="22"/>
+        </w:rPr>
+        <w:t xml:space="preserve">     </w:t>
+      </w:r>
+      <w:r>
+        <w:rPr>
+          <w:rFonts w:asciiTheme="minorHAnsi" w:eastAsia="Calibri" w:hAnsiTheme="minorHAnsi" w:cstheme="minorHAnsi"/>
+        </w:rPr>
+        <w:t>"</w:t>
+      </w:r>
+      <w:r>
+        <w:rPr>
+          <w:rFonts w:asciiTheme="minorHAnsi" w:hAnsiTheme="minorHAnsi" w:cstheme="minorHAnsi"/>
+          <w:sz w:val="22"/>
+          <w:szCs w:val="22"/>
+        </w:rPr>
+        <w:t>city</w:t>
+      </w:r>
+      <w:r>
+        <w:rPr>
+          <w:rFonts w:asciiTheme="minorHAnsi" w:eastAsia="Calibri" w:hAnsiTheme="minorHAnsi" w:cstheme="minorHAnsi"/>
+        </w:rPr>
+        <w:t>"</w:t>
+      </w:r>
+      <w:r>
+        <w:rPr>
+          <w:rFonts w:asciiTheme="minorHAnsi" w:hAnsiTheme="minorHAnsi" w:cstheme="minorHAnsi"/>
+          <w:sz w:val="22"/>
+          <w:szCs w:val="22"/>
+        </w:rPr>
+        <w:t xml:space="preserve">: </w:t>
+      </w:r>
+      <w:r>
+        <w:rPr>
+          <w:rFonts w:asciiTheme="minorHAnsi" w:eastAsia="Calibri" w:hAnsiTheme="minorHAnsi" w:cstheme="minorHAnsi"/>
+        </w:rPr>
+        <w:t>"</w:t>
+      </w:r>
+      <w:r>
+        <w:rPr>
+          <w:rFonts w:asciiTheme="minorHAnsi" w:hAnsiTheme="minorHAnsi" w:cstheme="minorHAnsi"/>
+          <w:color w:val="0070C0"/>
+          <w:sz w:val="22"/>
+          <w:szCs w:val="22"/>
+        </w:rPr>
+        <w:t>San Diego</w:t>
+      </w:r>
+      <w:r>
+        <w:rPr>
+          <w:rFonts w:asciiTheme="minorHAnsi" w:eastAsia="Calibri" w:hAnsiTheme="minorHAnsi" w:cstheme="minorHAnsi"/>
+        </w:rPr>
+        <w:t>"</w:t>
+      </w:r>
+      <w:r>
+        <w:rPr>
+          <w:rFonts w:asciiTheme="minorHAnsi" w:hAnsiTheme="minorHAnsi" w:cstheme="minorHAnsi"/>
+          <w:sz w:val="22"/>
+          <w:szCs w:val="22"/>
+        </w:rPr>
+        <w:t>,</w:t>
+      </w:r>
+    </w:p>
+    <w:p>
+      <w:pPr>
+        <w:ind w:left="1440" w:firstLine="0"/>
+        <w:rPr>
+          <w:rFonts w:asciiTheme="minorHAnsi" w:hAnsiTheme="minorHAnsi" w:cstheme="minorHAnsi"/>
+          <w:sz w:val="22"/>
+          <w:szCs w:val="22"/>
+        </w:rPr>
+      </w:pPr>
+      <w:r>
+        <w:rPr>
+          <w:rFonts w:asciiTheme="minorHAnsi" w:hAnsiTheme="minorHAnsi" w:cstheme="minorHAnsi"/>
+          <w:sz w:val="22"/>
+          <w:szCs w:val="22"/>
+        </w:rPr>
+        <w:t xml:space="preserve">     </w:t>
+      </w:r>
+      <w:r>
+        <w:rPr>
+          <w:rFonts w:asciiTheme="minorHAnsi" w:eastAsia="Calibri" w:hAnsiTheme="minorHAnsi" w:cstheme="minorHAnsi"/>
+        </w:rPr>
+        <w:t>"</w:t>
+      </w:r>
+      <w:r>
+        <w:rPr>
+          <w:rFonts w:asciiTheme="minorHAnsi" w:hAnsiTheme="minorHAnsi" w:cstheme="minorHAnsi"/>
+          <w:sz w:val="22"/>
+          <w:szCs w:val="22"/>
+        </w:rPr>
+        <w:t>country</w:t>
+      </w:r>
+      <w:r>
+        <w:rPr>
+          <w:rFonts w:asciiTheme="minorHAnsi" w:eastAsia="Calibri" w:hAnsiTheme="minorHAnsi" w:cstheme="minorHAnsi"/>
+        </w:rPr>
+        <w:t>"</w:t>
+      </w:r>
+      <w:r>
+        <w:rPr>
+          <w:rFonts w:asciiTheme="minorHAnsi" w:hAnsiTheme="minorHAnsi" w:cstheme="minorHAnsi"/>
+          <w:sz w:val="22"/>
+          <w:szCs w:val="22"/>
+        </w:rPr>
+        <w:t xml:space="preserve">: </w:t>
+      </w:r>
+      <w:r>
+        <w:rPr>
+          <w:rFonts w:asciiTheme="minorHAnsi" w:eastAsia="Calibri" w:hAnsiTheme="minorHAnsi" w:cstheme="minorHAnsi"/>
+        </w:rPr>
+        <w:t>"</w:t>
+      </w:r>
+      <w:r>
+        <w:rPr>
+          <w:rFonts w:asciiTheme="minorHAnsi" w:hAnsiTheme="minorHAnsi" w:cstheme="minorHAnsi"/>
+          <w:color w:val="0070C0"/>
+          <w:sz w:val="22"/>
+          <w:szCs w:val="22"/>
+        </w:rPr>
+        <w:t>United States</w:t>
+      </w:r>
+      <w:r>
+        <w:rPr>
+          <w:rFonts w:asciiTheme="minorHAnsi" w:eastAsia="Calibri" w:hAnsiTheme="minorHAnsi" w:cstheme="minorHAnsi"/>
+        </w:rPr>
+        <w:t>"</w:t>
+      </w:r>
+      <w:r>
+        <w:rPr>
+          <w:rFonts w:asciiTheme="minorHAnsi" w:hAnsiTheme="minorHAnsi" w:cstheme="minorHAnsi"/>
+          <w:sz w:val="22"/>
+          <w:szCs w:val="22"/>
+        </w:rPr>
+        <w:t>,</w:t>
+      </w:r>
+    </w:p>
+    <w:p>
+      <w:pPr>
+        <w:ind w:left="1440" w:firstLine="0"/>
+        <w:rPr>
+          <w:rFonts w:asciiTheme="minorHAnsi" w:hAnsiTheme="minorHAnsi" w:cstheme="minorHAnsi"/>
+          <w:sz w:val="22"/>
+          <w:szCs w:val="22"/>
+        </w:rPr>
+      </w:pPr>
+      <w:r>
+        <w:rPr>
+          <w:rFonts w:asciiTheme="minorHAnsi" w:hAnsiTheme="minorHAnsi" w:cstheme="minorHAnsi"/>
+          <w:sz w:val="22"/>
+          <w:szCs w:val="22"/>
+        </w:rPr>
+        <w:t xml:space="preserve">     </w:t>
+      </w:r>
+      <w:r>
+        <w:rPr>
+          <w:rFonts w:asciiTheme="minorHAnsi" w:eastAsia="Calibri" w:hAnsiTheme="minorHAnsi" w:cstheme="minorHAnsi"/>
+        </w:rPr>
+        <w:t>"</w:t>
+      </w:r>
+      <w:r>
+        <w:rPr>
+          <w:rFonts w:asciiTheme="minorHAnsi" w:hAnsiTheme="minorHAnsi" w:cstheme="minorHAnsi"/>
+          <w:sz w:val="22"/>
+          <w:szCs w:val="22"/>
+        </w:rPr>
+        <w:t>category</w:t>
+      </w:r>
+      <w:r>
+        <w:rPr>
+          <w:rFonts w:asciiTheme="minorHAnsi" w:eastAsia="Calibri" w:hAnsiTheme="minorHAnsi" w:cstheme="minorHAnsi"/>
+        </w:rPr>
+        <w:t>"</w:t>
+      </w:r>
+      <w:r>
+        <w:rPr>
+          <w:rFonts w:asciiTheme="minorHAnsi" w:hAnsiTheme="minorHAnsi" w:cstheme="minorHAnsi"/>
+          <w:sz w:val="22"/>
+          <w:szCs w:val="22"/>
+        </w:rPr>
+        <w:t xml:space="preserve">: </w:t>
+      </w:r>
+      <w:r>
+        <w:rPr>
+          <w:rFonts w:asciiTheme="minorHAnsi" w:eastAsia="Calibri" w:hAnsiTheme="minorHAnsi" w:cstheme="minorHAnsi"/>
+        </w:rPr>
+        <w:t>"</w:t>
+      </w:r>
+      <w:r>
+        <w:rPr>
+          <w:rFonts w:asciiTheme="minorHAnsi" w:hAnsiTheme="minorHAnsi" w:cstheme="minorHAnsi"/>
+          <w:color w:val="0070C0"/>
+          <w:sz w:val="22"/>
+          <w:szCs w:val="22"/>
+        </w:rPr>
+        <w:t>Personal Assistant</w:t>
+      </w:r>
+      <w:r>
+        <w:rPr>
+          <w:rFonts w:asciiTheme="minorHAnsi" w:eastAsia="Calibri" w:hAnsiTheme="minorHAnsi" w:cstheme="minorHAnsi"/>
+        </w:rPr>
+        <w:t>"</w:t>
+      </w:r>
+      <w:r>
+        <w:rPr>
+          <w:rFonts w:asciiTheme="minorHAnsi" w:hAnsiTheme="minorHAnsi" w:cstheme="minorHAnsi"/>
+          <w:sz w:val="22"/>
+          <w:szCs w:val="22"/>
+        </w:rPr>
+        <w:t>,</w:t>
+      </w:r>
+    </w:p>
+    <w:p>
+      <w:pPr>
+        <w:ind w:left="1440" w:firstLine="0"/>
+        <w:rPr>
+          <w:rFonts w:asciiTheme="minorHAnsi" w:hAnsiTheme="minorHAnsi" w:cstheme="minorHAnsi"/>
+          <w:sz w:val="22"/>
+          <w:szCs w:val="22"/>
+        </w:rPr>
+      </w:pPr>
+      <w:r>
+        <w:rPr>
+          <w:rFonts w:asciiTheme="minorHAnsi" w:hAnsiTheme="minorHAnsi" w:cstheme="minorHAnsi"/>
+          <w:sz w:val="22"/>
+          <w:szCs w:val="22"/>
+        </w:rPr>
+        <w:t xml:space="preserve">     'description</w:t>
+      </w:r>
+      <w:r>
+        <w:rPr>
+          <w:rFonts w:asciiTheme="minorHAnsi" w:eastAsia="Calibri" w:hAnsiTheme="minorHAnsi" w:cstheme="minorHAnsi"/>
+        </w:rPr>
+        <w:t>"</w:t>
+      </w:r>
+      <w:r>
+        <w:rPr>
+          <w:rFonts w:asciiTheme="minorHAnsi" w:hAnsiTheme="minorHAnsi" w:cstheme="minorHAnsi"/>
+          <w:sz w:val="22"/>
+          <w:szCs w:val="22"/>
+        </w:rPr>
+        <w:t xml:space="preserve">: </w:t>
+      </w:r>
+      <w:r>
+        <w:rPr>
+          <w:rFonts w:asciiTheme="minorHAnsi" w:eastAsia="Calibri" w:hAnsiTheme="minorHAnsi" w:cstheme="minorHAnsi"/>
+        </w:rPr>
+        <w:t>"</w:t>
+      </w:r>
+      <w:r>
+        <w:rPr>
+          <w:rFonts w:asciiTheme="minorHAnsi" w:hAnsiTheme="minorHAnsi" w:cstheme="minorHAnsi"/>
+          <w:color w:val="0070C0"/>
+          <w:sz w:val="22"/>
+          <w:szCs w:val="22"/>
+        </w:rPr>
+        <w:t xml:space="preserve">Dri Ferreira is a Stylist and Personal Shopper for the Fashionable Elite for over </w:t>
+      </w:r>
+      <w:r>
+        <w:rPr>
+          <w:rFonts w:asciiTheme="minorHAnsi" w:hAnsiTheme="minorHAnsi" w:cstheme="minorHAnsi"/>
+          <w:color w:val="0070C0"/>
+          <w:sz w:val="22"/>
+          <w:szCs w:val="22"/>
+        </w:rPr>
+        <w:t xml:space="preserve">    </w:t>
+      </w:r>
+      <w:r>
+        <w:rPr>
+          <w:rFonts w:asciiTheme="minorHAnsi" w:hAnsiTheme="minorHAnsi" w:cstheme="minorHAnsi"/>
+          <w:color w:val="0070C0"/>
+          <w:sz w:val="22"/>
+          <w:szCs w:val="22"/>
+        </w:rPr>
+        <w:t>10 years. Get Daily Inspir</w:t>
+      </w:r>
+      <w:r>
+        <w:rPr>
+          <w:rFonts w:asciiTheme="minorHAnsi" w:hAnsiTheme="minorHAnsi" w:cstheme="minorHAnsi"/>
+          <w:color w:val="0070C0"/>
+          <w:sz w:val="22"/>
+          <w:szCs w:val="22"/>
+        </w:rPr>
+        <w:t>ation from Me &amp; My Team</w:t>
+      </w:r>
+      <w:r>
+        <w:rPr>
+          <w:rFonts w:asciiTheme="minorHAnsi" w:eastAsia="Calibri" w:hAnsiTheme="minorHAnsi" w:cstheme="minorHAnsi"/>
+        </w:rPr>
+        <w:t>"</w:t>
+      </w:r>
+    </w:p>
+    <w:p>
+      <w:pPr>
+        <w:ind w:left="1440" w:firstLine="0"/>
+        <w:rPr>
+          <w:rFonts w:asciiTheme="minorHAnsi" w:hAnsiTheme="minorHAnsi" w:cstheme="minorHAnsi"/>
+          <w:sz w:val="22"/>
+          <w:szCs w:val="22"/>
+        </w:rPr>
+      </w:pPr>
+      <w:r>
+        <w:rPr>
+          <w:rFonts w:asciiTheme="minorHAnsi" w:hAnsiTheme="minorHAnsi" w:cstheme="minorHAnsi"/>
+          <w:sz w:val="22"/>
+          <w:szCs w:val="22"/>
+        </w:rPr>
+        <w:t>}</w:t>
+      </w:r>
+    </w:p>
+    <w:p>
+      <w:pPr>
+        <w:ind w:firstLine="0"/>
+        <w:rPr>
+          <w:rFonts w:ascii="Cambria" w:hAnsi="Cambria"/>
+          <w:sz w:val="22"/>
+          <w:szCs w:val="22"/>
+        </w:rPr>
+      </w:pPr>
+      <w:r>
+        <w:rPr>
+          <w:rFonts w:ascii="Cambria" w:hAnsi="Cambria"/>
+          <w:sz w:val="22"/>
+          <w:szCs w:val="22"/>
+        </w:rPr>
+        <w:tab/>
+      </w:r>
+      <w:r>
+        <w:rPr>
+          <w:rFonts w:ascii="Cambria" w:hAnsi="Cambria"/>
+          <w:sz w:val="22"/>
+          <w:szCs w:val="22"/>
+        </w:rPr>
+        <w:tab/>
+      </w:r>
+      <w:r>
+        <w:rPr>
+          <w:rFonts w:ascii="Cambria" w:hAnsi="Cambria"/>
+          <w:sz w:val="22"/>
+          <w:szCs w:val="22"/>
+        </w:rPr>
+        <w:tab/>
+      </w:r>
+      <w:r>
+        <w:rPr>
+          <w:rFonts w:ascii="Cambria" w:hAnsi="Cambria"/>
+          <w:sz w:val="22"/>
+          <w:szCs w:val="22"/>
+        </w:rPr>
+        <w:tab/>
+      </w:r>
+      <w:r>
+        <w:rPr>
+          <w:rFonts w:ascii="Cambria" w:hAnsi="Cambria"/>
+          <w:sz w:val="22"/>
+          <w:szCs w:val="22"/>
+        </w:rPr>
+        <w:tab/>
+        <w:t xml:space="preserve">Listing </w:t>
+      </w:r>
+      <w:proofErr w:type="spellStart"/>
+      <w:r>
+        <w:rPr>
+          <w:rFonts w:ascii="Cambria" w:hAnsi="Cambria"/>
+          <w:sz w:val="22"/>
+          <w:szCs w:val="22"/>
+        </w:rPr>
+        <w:t>x.x</w:t>
+      </w:r>
+      <w:proofErr w:type="spellEnd"/>
+      <w:r>
+        <w:rPr>
+          <w:rFonts w:ascii="Cambria" w:hAnsi="Cambria"/>
+          <w:sz w:val="22"/>
+          <w:szCs w:val="22"/>
+        </w:rPr>
+        <w:t xml:space="preserve">: User data </w:t>
+      </w:r>
+    </w:p>
+    <w:p>
+      <w:pPr>
+        <w:ind w:firstLine="0"/>
+        <w:rPr>
+          <w:rFonts w:ascii="Cambria" w:hAnsi="Cambria"/>
+          <w:sz w:val="22"/>
+          <w:szCs w:val="22"/>
+        </w:rPr>
+      </w:pPr>
+      <w:bookmarkStart w:id="12" w:name="_GoBack"/>
+      <w:bookmarkEnd w:id="12"/>
     </w:p>
     <w:p>
       <w:pPr>
@@ -7203,7 +8143,7 @@
           <w:szCs w:val="29"/>
         </w:rPr>
       </w:pPr>
-      <w:bookmarkStart w:id="12" w:name="_Toc497680542"/>
+      <w:bookmarkStart w:id="13" w:name="_Toc497680542"/>
       <w:r>
         <w:rPr>
           <w:rFonts w:ascii="Cambria" w:hAnsi="Cambria"/>
@@ -7214,7 +8154,7 @@
         </w:rPr>
         <w:t>5.2     Pre-processing</w:t>
       </w:r>
-      <w:bookmarkEnd w:id="12"/>
+      <w:bookmarkEnd w:id="13"/>
     </w:p>
     <w:p>
       <w:pPr>
@@ -7238,7 +8178,7 @@
           <w:szCs w:val="29"/>
         </w:rPr>
       </w:pPr>
-      <w:bookmarkStart w:id="13" w:name="_Toc497680543"/>
+      <w:bookmarkStart w:id="14" w:name="_Toc497680543"/>
       <w:r>
         <w:rPr>
           <w:rFonts w:ascii="Cambria" w:hAnsi="Cambria"/>
@@ -7249,7 +8189,7 @@
         </w:rPr>
         <w:t>5.3     Unsupervised learning techniques</w:t>
       </w:r>
-      <w:bookmarkEnd w:id="13"/>
+      <w:bookmarkEnd w:id="14"/>
     </w:p>
     <w:p>
       <w:pPr>
@@ -7273,7 +8213,7 @@
           <w:szCs w:val="29"/>
         </w:rPr>
       </w:pPr>
-      <w:bookmarkStart w:id="14" w:name="_Toc497680544"/>
+      <w:bookmarkStart w:id="15" w:name="_Toc497680544"/>
       <w:r>
         <w:rPr>
           <w:rFonts w:ascii="Cambria" w:hAnsi="Cambria"/>
@@ -7284,7 +8224,7 @@
         </w:rPr>
         <w:t>5.4     Elbow analysis</w:t>
       </w:r>
-      <w:bookmarkEnd w:id="14"/>
+      <w:bookmarkEnd w:id="15"/>
     </w:p>
     <w:p>
       <w:pPr>
@@ -7308,7 +8248,7 @@
           <w:szCs w:val="29"/>
         </w:rPr>
       </w:pPr>
-      <w:bookmarkStart w:id="15" w:name="_Toc497680545"/>
+      <w:bookmarkStart w:id="16" w:name="_Toc497680545"/>
       <w:r>
         <w:rPr>
           <w:rFonts w:ascii="Cambria" w:hAnsi="Cambria"/>
@@ -7319,7 +8259,7 @@
         </w:rPr>
         <w:t>5.5     Visualization of clusters</w:t>
       </w:r>
-      <w:bookmarkEnd w:id="15"/>
+      <w:bookmarkEnd w:id="16"/>
     </w:p>
     <w:p>
       <w:pPr>
@@ -7511,7 +8451,6 @@
           <w:sz w:val="41"/>
           <w:szCs w:val="41"/>
         </w:rPr>
-        <w:lastRenderedPageBreak/>
         <w:t>Chapter 6</w:t>
       </w:r>
     </w:p>
@@ -7537,7 +8476,7 @@
           <w:szCs w:val="48"/>
         </w:rPr>
       </w:pPr>
-      <w:bookmarkStart w:id="16" w:name="_Toc497680546"/>
+      <w:bookmarkStart w:id="17" w:name="_Toc497680546"/>
       <w:r>
         <w:rPr>
           <w:rFonts w:ascii="Cambria" w:hAnsi="Cambria"/>
@@ -7548,7 +8487,7 @@
         </w:rPr>
         <w:t>API</w:t>
       </w:r>
-      <w:bookmarkEnd w:id="16"/>
+      <w:bookmarkEnd w:id="17"/>
     </w:p>
     <w:p/>
     <w:p>
@@ -7832,7 +8771,6 @@
           <w:sz w:val="41"/>
           <w:szCs w:val="41"/>
         </w:rPr>
-        <w:lastRenderedPageBreak/>
         <w:t>Chapter 7</w:t>
       </w:r>
     </w:p>
@@ -7856,7 +8794,7 @@
           <w:szCs w:val="48"/>
         </w:rPr>
       </w:pPr>
-      <w:bookmarkStart w:id="17" w:name="_Toc497680547"/>
+      <w:bookmarkStart w:id="18" w:name="_Toc497680547"/>
       <w:r>
         <w:rPr>
           <w:rFonts w:ascii="Cambria" w:hAnsi="Cambria"/>
@@ -7867,7 +8805,7 @@
         </w:rPr>
         <w:t>Conclusion</w:t>
       </w:r>
-      <w:bookmarkEnd w:id="17"/>
+      <w:bookmarkEnd w:id="18"/>
     </w:p>
     <w:p>
       <w:pPr>
@@ -8221,7 +9159,7 @@
           <w:szCs w:val="48"/>
         </w:rPr>
       </w:pPr>
-      <w:bookmarkStart w:id="18" w:name="_Toc497680548"/>
+      <w:bookmarkStart w:id="19" w:name="_Toc497680548"/>
       <w:r>
         <w:rPr>
           <w:rFonts w:ascii="Cambria" w:hAnsi="Cambria"/>
@@ -8230,10 +9168,9 @@
           <w:sz w:val="48"/>
           <w:szCs w:val="48"/>
         </w:rPr>
-        <w:lastRenderedPageBreak/>
         <w:t>Bibliography</w:t>
       </w:r>
-      <w:bookmarkEnd w:id="18"/>
+      <w:bookmarkEnd w:id="19"/>
     </w:p>
     <w:p/>
     <w:p/>
@@ -8382,7 +9319,7 @@
           <w:szCs w:val="48"/>
         </w:rPr>
       </w:pPr>
-      <w:bookmarkStart w:id="19" w:name="_Toc497680549"/>
+      <w:bookmarkStart w:id="20" w:name="_Toc497680549"/>
       <w:r>
         <w:rPr>
           <w:rFonts w:ascii="Cambria" w:hAnsi="Cambria"/>
@@ -8393,7 +9330,7 @@
         </w:rPr>
         <w:t>List of figures</w:t>
       </w:r>
-      <w:bookmarkEnd w:id="19"/>
+      <w:bookmarkEnd w:id="20"/>
     </w:p>
     <w:p/>
     <w:p>
@@ -8468,7 +9405,7 @@
           <w:szCs w:val="48"/>
         </w:rPr>
       </w:pPr>
-      <w:bookmarkStart w:id="20" w:name="_Toc497680550"/>
+      <w:bookmarkStart w:id="21" w:name="_Toc497680550"/>
       <w:r>
         <w:rPr>
           <w:rFonts w:ascii="Cambria" w:hAnsi="Cambria"/>
@@ -8477,10 +9414,9 @@
           <w:sz w:val="48"/>
           <w:szCs w:val="48"/>
         </w:rPr>
-        <w:lastRenderedPageBreak/>
         <w:t>List of tables</w:t>
       </w:r>
-      <w:bookmarkEnd w:id="20"/>
+      <w:bookmarkEnd w:id="21"/>
     </w:p>
     <w:p/>
     <w:sectPr>
@@ -9813,7 +10749,7 @@
 </file>
 
 <file path=customXml/itemProps1.xml><?xml version="1.0" encoding="utf-8"?>
-<ds:datastoreItem xmlns:ds="http://schemas.openxmlformats.org/officeDocument/2006/customXml" ds:itemID="{A40CE95D-A56C-4D1C-8E8A-1AA389B8BF7B}">
+<ds:datastoreItem xmlns:ds="http://schemas.openxmlformats.org/officeDocument/2006/customXml" ds:itemID="{99ADE31B-4299-4C2C-A07A-8D46BAA8C357}">
   <ds:schemaRefs>
     <ds:schemaRef ds:uri="http://schemas.openxmlformats.org/officeDocument/2006/bibliography"/>
   </ds:schemaRefs>

</xml_diff>

<commit_message>
Fetching data from social networks part completed
</commit_message>
<xml_diff>
--- a/Documentation/Thesis.docx
+++ b/Documentation/Thesis.docx
@@ -101,10 +101,10 @@
           <wp:anchor distT="0" distB="0" distL="114300" distR="114300" simplePos="0" relativeHeight="251658240" behindDoc="1" locked="0" layoutInCell="1" allowOverlap="1">
             <wp:simplePos x="0" y="0"/>
             <wp:positionH relativeFrom="margin">
-              <wp:posOffset>2329815</wp:posOffset>
+              <wp:align>center</wp:align>
             </wp:positionH>
             <wp:positionV relativeFrom="paragraph">
-              <wp:posOffset>182245</wp:posOffset>
+              <wp:posOffset>258445</wp:posOffset>
             </wp:positionV>
             <wp:extent cx="2277110" cy="1422400"/>
             <wp:effectExtent l="0" t="0" r="0" b="6350"/>
@@ -344,19 +344,11 @@
           <w:rFonts w:ascii="Cambria" w:hAnsi="Cambria"/>
         </w:rPr>
       </w:pPr>
-      <w:proofErr w:type="spellStart"/>
-      <w:r>
-        <w:rPr>
-          <w:rFonts w:ascii="Cambria" w:hAnsi="Cambria"/>
-        </w:rPr>
-        <w:t>Prof.</w:t>
-      </w:r>
-      <w:proofErr w:type="spellEnd"/>
-      <w:r>
-        <w:rPr>
-          <w:rFonts w:ascii="Cambria" w:hAnsi="Cambria"/>
-        </w:rPr>
-        <w:t xml:space="preserve"> Letizia TANCA</w:t>
+      <w:r>
+        <w:rPr>
+          <w:rFonts w:ascii="Cambria" w:hAnsi="Cambria"/>
+        </w:rPr>
+        <w:t>Prof. Letizia TANCA</w:t>
       </w:r>
     </w:p>
     <w:p>
@@ -371,21 +363,7 @@
         <w:rPr>
           <w:rFonts w:ascii="Cambria" w:hAnsi="Cambria"/>
         </w:rPr>
-        <w:t xml:space="preserve">Prof </w:t>
-      </w:r>
-      <w:proofErr w:type="spellStart"/>
-      <w:r>
-        <w:rPr>
-          <w:rFonts w:ascii="Cambria" w:hAnsi="Cambria"/>
-        </w:rPr>
-        <w:t>Maristella</w:t>
-      </w:r>
-      <w:proofErr w:type="spellEnd"/>
-      <w:r>
-        <w:rPr>
-          <w:rFonts w:ascii="Cambria" w:hAnsi="Cambria"/>
-        </w:rPr>
-        <w:t xml:space="preserve"> MATERA</w:t>
+        <w:t>Prof Maristella MATERA</w:t>
       </w:r>
     </w:p>
     <w:p>
@@ -396,19 +374,11 @@
           <w:rFonts w:ascii="Cambria" w:hAnsi="Cambria"/>
         </w:rPr>
       </w:pPr>
-      <w:proofErr w:type="spellStart"/>
-      <w:r>
-        <w:rPr>
-          <w:rFonts w:ascii="Cambria" w:hAnsi="Cambria"/>
-        </w:rPr>
-        <w:t>Ing</w:t>
-      </w:r>
-      <w:proofErr w:type="spellEnd"/>
-      <w:r>
-        <w:rPr>
-          <w:rFonts w:ascii="Cambria" w:hAnsi="Cambria"/>
-        </w:rPr>
-        <w:t xml:space="preserve">. </w:t>
+      <w:r>
+        <w:rPr>
+          <w:rFonts w:ascii="Cambria" w:hAnsi="Cambria"/>
+        </w:rPr>
+        <w:t xml:space="preserve">Ing. </w:t>
       </w:r>
       <w:r>
         <w:rPr>
@@ -462,7 +432,6 @@
           <w:lang w:val="en-US"/>
         </w:rPr>
       </w:pPr>
-      <w:proofErr w:type="spellStart"/>
       <w:r>
         <w:rPr>
           <w:rFonts w:ascii="Cambria" w:hAnsi="Cambria"/>
@@ -471,7 +440,6 @@
         </w:rPr>
         <w:t>Petar</w:t>
       </w:r>
-      <w:proofErr w:type="spellEnd"/>
       <w:r>
         <w:rPr>
           <w:rFonts w:ascii="Cambria" w:hAnsi="Cambria"/>
@@ -855,27 +823,7 @@
           <w:szCs w:val="22"/>
         </w:rPr>
         <w:lastRenderedPageBreak/>
-        <w:t xml:space="preserve">We would like to express our sincere appreciation to our supervisors and </w:t>
-      </w:r>
-      <w:proofErr w:type="gramStart"/>
-      <w:r>
-        <w:rPr>
-          <w:rFonts w:ascii="Cambria" w:hAnsi="Cambria"/>
-          <w:i/>
-          <w:sz w:val="22"/>
-          <w:szCs w:val="22"/>
-        </w:rPr>
-        <w:t>our</w:t>
-      </w:r>
-      <w:proofErr w:type="gramEnd"/>
-      <w:r>
-        <w:rPr>
-          <w:rFonts w:ascii="Cambria" w:hAnsi="Cambria"/>
-          <w:i/>
-          <w:sz w:val="22"/>
-          <w:szCs w:val="22"/>
-        </w:rPr>
-        <w:t xml:space="preserve"> </w:t>
+        <w:t xml:space="preserve">We would like to express our sincere appreciation to our supervisors and our </w:t>
       </w:r>
     </w:p>
     <w:p>
@@ -911,7 +859,6 @@
           <w:szCs w:val="22"/>
         </w:rPr>
       </w:pPr>
-      <w:proofErr w:type="spellStart"/>
       <w:r>
         <w:rPr>
           <w:rFonts w:ascii="Cambria" w:hAnsi="Cambria"/>
@@ -919,37 +866,7 @@
           <w:sz w:val="22"/>
           <w:szCs w:val="22"/>
         </w:rPr>
-        <w:t>Prof.ssa</w:t>
-      </w:r>
-      <w:proofErr w:type="spellEnd"/>
-      <w:r>
-        <w:rPr>
-          <w:rFonts w:ascii="Cambria" w:hAnsi="Cambria"/>
-          <w:i/>
-          <w:sz w:val="22"/>
-          <w:szCs w:val="22"/>
-        </w:rPr>
-        <w:t xml:space="preserve"> </w:t>
-      </w:r>
-      <w:proofErr w:type="spellStart"/>
-      <w:r>
-        <w:rPr>
-          <w:rFonts w:ascii="Cambria" w:hAnsi="Cambria"/>
-          <w:i/>
-          <w:sz w:val="22"/>
-          <w:szCs w:val="22"/>
-        </w:rPr>
-        <w:t>Maristella</w:t>
-      </w:r>
-      <w:proofErr w:type="spellEnd"/>
-      <w:r>
-        <w:rPr>
-          <w:rFonts w:ascii="Cambria" w:hAnsi="Cambria"/>
-          <w:i/>
-          <w:sz w:val="22"/>
-          <w:szCs w:val="22"/>
-        </w:rPr>
-        <w:t xml:space="preserve"> Matera for her time, guidance and understanding.</w:t>
+        <w:t>Prof.ssa Maristella Matera for her time, guidance and understanding.</w:t>
       </w:r>
     </w:p>
     <w:p>
@@ -1668,23 +1585,13 @@
           <w:szCs w:val="22"/>
         </w:rPr>
       </w:pPr>
-      <w:proofErr w:type="gramStart"/>
-      <w:r>
-        <w:rPr>
-          <w:rFonts w:ascii="Cambria" w:hAnsi="Cambria"/>
-          <w:sz w:val="22"/>
-          <w:szCs w:val="22"/>
-        </w:rPr>
-        <w:t>In today’s society</w:t>
-      </w:r>
-      <w:proofErr w:type="gramEnd"/>
-      <w:r>
-        <w:rPr>
-          <w:rFonts w:ascii="Cambria" w:hAnsi="Cambria"/>
-          <w:sz w:val="22"/>
-          <w:szCs w:val="22"/>
-        </w:rPr>
-        <w:t xml:space="preserve"> everything is happening on the internet, in particular on social networks. Social networks play </w:t>
+      <w:r>
+        <w:rPr>
+          <w:rFonts w:ascii="Cambria" w:hAnsi="Cambria"/>
+          <w:sz w:val="22"/>
+          <w:szCs w:val="22"/>
+        </w:rPr>
+        <w:t xml:space="preserve">In today’s society everything is happening on the internet, in particular on social networks. Social networks play </w:t>
       </w:r>
       <w:r>
         <w:rPr>
@@ -1804,25 +1711,7 @@
           <w:sz w:val="22"/>
           <w:szCs w:val="22"/>
         </w:rPr>
-        <w:t xml:space="preserve"> In return users share their opinion about </w:t>
-      </w:r>
-      <w:proofErr w:type="gramStart"/>
-      <w:r>
-        <w:rPr>
-          <w:rFonts w:ascii="Cambria" w:hAnsi="Cambria"/>
-          <w:sz w:val="22"/>
-          <w:szCs w:val="22"/>
-        </w:rPr>
-        <w:t>particular products</w:t>
-      </w:r>
-      <w:proofErr w:type="gramEnd"/>
-      <w:r>
-        <w:rPr>
-          <w:rFonts w:ascii="Cambria" w:hAnsi="Cambria"/>
-          <w:sz w:val="22"/>
-          <w:szCs w:val="22"/>
-        </w:rPr>
-        <w:t xml:space="preserve"> by leaving com</w:t>
+        <w:t xml:space="preserve"> In return users share their opinion about particular products by leaving com</w:t>
       </w:r>
       <w:r>
         <w:rPr>
@@ -4909,25 +4798,7 @@
           <w:sz w:val="22"/>
           <w:szCs w:val="22"/>
         </w:rPr>
-        <w:t xml:space="preserve"> is reserved for describing API which will use previously mentioned modules </w:t>
-      </w:r>
-      <w:proofErr w:type="gramStart"/>
-      <w:r>
-        <w:rPr>
-          <w:rFonts w:ascii="Cambria" w:hAnsi="Cambria"/>
-          <w:sz w:val="22"/>
-          <w:szCs w:val="22"/>
-        </w:rPr>
-        <w:t>in order to</w:t>
-      </w:r>
-      <w:proofErr w:type="gramEnd"/>
-      <w:r>
-        <w:rPr>
-          <w:rFonts w:ascii="Cambria" w:hAnsi="Cambria"/>
-          <w:sz w:val="22"/>
-          <w:szCs w:val="22"/>
-        </w:rPr>
-        <w:t xml:space="preserve"> analyse custom social data.</w:t>
+        <w:t xml:space="preserve"> is reserved for describing API which will use previously mentioned modules in order to analyse custom social data.</w:t>
       </w:r>
     </w:p>
     <w:p>
@@ -5402,25 +5273,7 @@
           <w:sz w:val="22"/>
           <w:szCs w:val="22"/>
         </w:rPr>
-        <w:t xml:space="preserve">of social networks represent protentional customers, they are also proactive in a sense that they can share their opinion about certain products that company or brand shares. So, </w:t>
-      </w:r>
-      <w:proofErr w:type="gramStart"/>
-      <w:r>
-        <w:rPr>
-          <w:rFonts w:ascii="Cambria" w:hAnsi="Cambria"/>
-          <w:sz w:val="22"/>
-          <w:szCs w:val="22"/>
-        </w:rPr>
-        <w:t>in order to</w:t>
-      </w:r>
-      <w:proofErr w:type="gramEnd"/>
-      <w:r>
-        <w:rPr>
-          <w:rFonts w:ascii="Cambria" w:hAnsi="Cambria"/>
-          <w:sz w:val="22"/>
-          <w:szCs w:val="22"/>
-        </w:rPr>
-        <w:t xml:space="preserve"> grow their business and to increase the profit companies need to analyse user reactions and behaviour on their products shared on social networks. As a result, company can have model of a user and can predict weather new product will be successfully accepted and attractive to potential customers.</w:t>
+        <w:t>of social networks represent protentional customers, they are also proactive in a sense that they can share their opinion about certain products that company or brand shares. So, in order to grow their business and to increase the profit companies need to analyse user reactions and behaviour on their products shared on social networks. As a result, company can have model of a user and can predict weather new product will be successfully accepted and attractive to potential customers.</w:t>
       </w:r>
     </w:p>
     <w:p>
@@ -5674,18 +5527,8 @@
           <w:szCs w:val="22"/>
         </w:rPr>
         <w:tab/>
-        <w:t xml:space="preserve">Some of the most famous tools that have been used for social data analytics are Sprout social, </w:t>
-      </w:r>
-      <w:proofErr w:type="spellStart"/>
-      <w:r>
-        <w:rPr>
-          <w:rFonts w:ascii="Cambria" w:hAnsi="Cambria"/>
-          <w:sz w:val="22"/>
-          <w:szCs w:val="22"/>
-        </w:rPr>
-        <w:t>Buzzsumo</w:t>
-      </w:r>
-      <w:proofErr w:type="spellEnd"/>
+        <w:t>Some of the most famous tools that have been used for social data analytics are Sprout social, Buzzsumo</w:t>
+      </w:r>
       <w:r>
         <w:rPr>
           <w:rFonts w:ascii="Cambria" w:hAnsi="Cambria"/>
@@ -5726,16 +5569,22 @@
         </w:rPr>
         <w:t xml:space="preserve">. </w:t>
       </w:r>
-      <w:proofErr w:type="spellStart"/>
-      <w:r>
-        <w:rPr>
-          <w:rFonts w:ascii="Cambria" w:hAnsi="Cambria"/>
-          <w:sz w:val="22"/>
-          <w:szCs w:val="22"/>
-        </w:rPr>
-        <w:t>Buzzsumo</w:t>
-      </w:r>
-      <w:proofErr w:type="spellEnd"/>
+      <w:r>
+        <w:rPr>
+          <w:rFonts w:ascii="Cambria" w:hAnsi="Cambria"/>
+          <w:sz w:val="22"/>
+          <w:szCs w:val="22"/>
+        </w:rPr>
+        <w:t xml:space="preserve">Buzzsumo </w:t>
+      </w:r>
+      <w:r>
+        <w:rPr>
+          <w:rFonts w:ascii="Cambria" w:hAnsi="Cambria"/>
+          <w:sz w:val="22"/>
+          <w:szCs w:val="22"/>
+        </w:rPr>
+        <w:t>is different than the other social media analytics tools on our list. Instead of analysing your brand’s individual social media performance, Buzzsumo looks at how content from your website performs on social media. For instance, if you want to see how many shares your latest blog post received on Facebook and Twitter, Buzzsumo can provide you with that data.</w:t>
+      </w:r>
       <w:r>
         <w:rPr>
           <w:rFonts w:ascii="Cambria" w:hAnsi="Cambria"/>
@@ -5750,69 +5599,7 @@
           <w:sz w:val="22"/>
           <w:szCs w:val="22"/>
         </w:rPr>
-        <w:t xml:space="preserve">is different than the other social media analytics tools on our list. Instead of analysing your brand’s individual social media performance, </w:t>
-      </w:r>
-      <w:proofErr w:type="spellStart"/>
-      <w:r>
-        <w:rPr>
-          <w:rFonts w:ascii="Cambria" w:hAnsi="Cambria"/>
-          <w:sz w:val="22"/>
-          <w:szCs w:val="22"/>
-        </w:rPr>
-        <w:t>Buzzsumo</w:t>
-      </w:r>
-      <w:proofErr w:type="spellEnd"/>
-      <w:r>
-        <w:rPr>
-          <w:rFonts w:ascii="Cambria" w:hAnsi="Cambria"/>
-          <w:sz w:val="22"/>
-          <w:szCs w:val="22"/>
-        </w:rPr>
-        <w:t xml:space="preserve"> looks at how content from your website performs on social media. For instance, if you want to see how many shares your latest blog post received on Facebook and Twitter, </w:t>
-      </w:r>
-      <w:proofErr w:type="spellStart"/>
-      <w:r>
-        <w:rPr>
-          <w:rFonts w:ascii="Cambria" w:hAnsi="Cambria"/>
-          <w:sz w:val="22"/>
-          <w:szCs w:val="22"/>
-        </w:rPr>
-        <w:t>Buzzsumo</w:t>
-      </w:r>
-      <w:proofErr w:type="spellEnd"/>
-      <w:r>
-        <w:rPr>
-          <w:rFonts w:ascii="Cambria" w:hAnsi="Cambria"/>
-          <w:sz w:val="22"/>
-          <w:szCs w:val="22"/>
-        </w:rPr>
-        <w:t xml:space="preserve"> can provide you with that data.</w:t>
-      </w:r>
-      <w:r>
-        <w:rPr>
-          <w:rFonts w:ascii="Cambria" w:hAnsi="Cambria"/>
-          <w:sz w:val="22"/>
-          <w:szCs w:val="22"/>
-        </w:rPr>
-        <w:t xml:space="preserve"> </w:t>
-      </w:r>
-      <w:proofErr w:type="spellStart"/>
-      <w:r>
-        <w:rPr>
-          <w:rFonts w:ascii="Cambria" w:hAnsi="Cambria"/>
-          <w:sz w:val="22"/>
-          <w:szCs w:val="22"/>
-        </w:rPr>
-        <w:t>Buzzsumo</w:t>
-      </w:r>
-      <w:proofErr w:type="spellEnd"/>
-      <w:r>
-        <w:rPr>
-          <w:rFonts w:ascii="Cambria" w:hAnsi="Cambria"/>
-          <w:sz w:val="22"/>
-          <w:szCs w:val="22"/>
-        </w:rPr>
-        <w:t xml:space="preserve"> will not only show you the number of shares for each piece of content, but it also shows you which type of content performs best on each network based on length, type, publish date and more</w:t>
+        <w:t>Buzzsumo will not only show you the number of shares for each piece of content, but it also shows you which type of content performs best on each network based on length, type, publish date and more</w:t>
       </w:r>
       <w:r>
         <w:rPr>
@@ -6950,25 +6737,7 @@
           <w:sz w:val="22"/>
           <w:szCs w:val="22"/>
         </w:rPr>
-        <w:t xml:space="preserve">To be able to do analysis of user data, first we need to have that data. User data are present on social networks but to gather it, we need to have right permissions. </w:t>
-      </w:r>
-      <w:proofErr w:type="gramStart"/>
-      <w:r>
-        <w:rPr>
-          <w:rFonts w:ascii="Cambria" w:hAnsi="Cambria"/>
-          <w:sz w:val="22"/>
-          <w:szCs w:val="22"/>
-        </w:rPr>
-        <w:t>For the purpose of</w:t>
-      </w:r>
-      <w:proofErr w:type="gramEnd"/>
-      <w:r>
-        <w:rPr>
-          <w:rFonts w:ascii="Cambria" w:hAnsi="Cambria"/>
-          <w:sz w:val="22"/>
-          <w:szCs w:val="22"/>
-        </w:rPr>
-        <w:t xml:space="preserve"> this project w</w:t>
+        <w:t>To be able to do analysis of user data, first we need to have that data. User data are present on social networks but to gather it, we need to have right permissions. For the purpose of this project w</w:t>
       </w:r>
       <w:r>
         <w:rPr>
@@ -7107,18 +6876,8 @@
           <w:sz w:val="22"/>
           <w:szCs w:val="22"/>
         </w:rPr>
-        <w:t xml:space="preserve">Fig1 </w:t>
-      </w:r>
-      <w:proofErr w:type="spellStart"/>
-      <w:r>
-        <w:rPr>
-          <w:rFonts w:ascii="Cambria" w:hAnsi="Cambria"/>
-          <w:sz w:val="22"/>
-          <w:szCs w:val="22"/>
-        </w:rPr>
-        <w:t>Sentiment_db</w:t>
-      </w:r>
-      <w:proofErr w:type="spellEnd"/>
+        <w:t>Fig1 Sentiment_db</w:t>
+      </w:r>
     </w:p>
     <w:p>
       <w:pPr>
@@ -7146,7 +6905,6 @@
         </w:rPr>
         <w:t xml:space="preserve"> from the graph we see that for every post from </w:t>
       </w:r>
-      <w:proofErr w:type="spellStart"/>
       <w:r>
         <w:rPr>
           <w:rFonts w:ascii="Cambria" w:hAnsi="Cambria"/>
@@ -7157,7 +6915,6 @@
         </w:rPr>
         <w:t>im_post</w:t>
       </w:r>
-      <w:proofErr w:type="spellEnd"/>
       <w:r>
         <w:rPr>
           <w:rFonts w:ascii="Cambria" w:hAnsi="Cambria"/>
@@ -7183,27 +6940,8 @@
           <w:sz w:val="22"/>
           <w:szCs w:val="22"/>
         </w:rPr>
-        <w:t xml:space="preserve">, we can fetch all comments that </w:t>
-      </w:r>
-      <w:proofErr w:type="gramStart"/>
-      <w:r>
-        <w:rPr>
-          <w:rFonts w:ascii="Cambria" w:hAnsi="Cambria"/>
-          <w:sz w:val="22"/>
-          <w:szCs w:val="22"/>
-        </w:rPr>
-        <w:t>are located in</w:t>
-      </w:r>
-      <w:proofErr w:type="gramEnd"/>
-      <w:r>
-        <w:rPr>
-          <w:rFonts w:ascii="Cambria" w:hAnsi="Cambria"/>
-          <w:sz w:val="22"/>
-          <w:szCs w:val="22"/>
-        </w:rPr>
-        <w:t xml:space="preserve"> table </w:t>
-      </w:r>
-      <w:proofErr w:type="spellStart"/>
+        <w:t xml:space="preserve">, we can fetch all comments that are located in table </w:t>
+      </w:r>
       <w:r>
         <w:rPr>
           <w:rFonts w:ascii="Cambria" w:hAnsi="Cambria"/>
@@ -7213,7 +6951,6 @@
         </w:rPr>
         <w:t>im_commento</w:t>
       </w:r>
-      <w:proofErr w:type="spellEnd"/>
       <w:r>
         <w:rPr>
           <w:rFonts w:ascii="Cambria" w:hAnsi="Cambria"/>
@@ -7279,23 +7016,7 @@
           <w:sz w:val="22"/>
           <w:szCs w:val="22"/>
         </w:rPr>
-        <w:t xml:space="preserve"> Graph API requests user </w:t>
-      </w:r>
-      <w:r>
-        <w:rPr>
-          <w:rFonts w:ascii="Cambria" w:hAnsi="Cambria"/>
-          <w:sz w:val="22"/>
-          <w:szCs w:val="22"/>
-        </w:rPr>
-        <w:t>authorization</w:t>
-      </w:r>
-      <w:r>
-        <w:rPr>
-          <w:rFonts w:ascii="Cambria" w:hAnsi="Cambria"/>
-          <w:sz w:val="22"/>
-          <w:szCs w:val="22"/>
-        </w:rPr>
-        <w:t xml:space="preserve"> access before applying search. User connects to Facebook API by sending access token and to get it user need to register at </w:t>
+        <w:t xml:space="preserve"> Graph API requests user authorization access before applying search. User connects to Facebook API by sending access token and to get it user need to register at </w:t>
       </w:r>
       <w:r>
         <w:rPr>
@@ -7402,17 +7123,8 @@
           <w:sz w:val="22"/>
           <w:szCs w:val="22"/>
         </w:rPr>
-        <w:t xml:space="preserve"> </w:t>
-      </w:r>
-      <w:r>
-        <w:rPr>
-          <w:rFonts w:ascii="Cambria" w:hAnsi="Cambria"/>
-          <w:sz w:val="22"/>
-          <w:szCs w:val="22"/>
-        </w:rPr>
-        <w:t xml:space="preserve">All the data fetched are stored into </w:t>
-      </w:r>
-      <w:proofErr w:type="spellStart"/>
+        <w:t xml:space="preserve"> All the data fetched are stored into </w:t>
+      </w:r>
       <w:r>
         <w:rPr>
           <w:rFonts w:ascii="Cambria" w:hAnsi="Cambria"/>
@@ -7422,7 +7134,6 @@
         </w:rPr>
         <w:t>user_social</w:t>
       </w:r>
-      <w:proofErr w:type="spellEnd"/>
       <w:r>
         <w:rPr>
           <w:rFonts w:ascii="Cambria" w:hAnsi="Cambria"/>
@@ -7610,7 +7321,81 @@
           <w:sz w:val="22"/>
           <w:szCs w:val="22"/>
         </w:rPr>
-        <w:t>Fashion</w:t>
+        <w:t>Fashion, Trends, Beauty Style, Personal Shopper and Stylist.</w:t>
+      </w:r>
+      <w:r>
+        <w:rPr>
+          <w:rFonts w:asciiTheme="minorHAnsi" w:eastAsia="Calibri" w:hAnsiTheme="minorHAnsi" w:cstheme="minorHAnsi"/>
+        </w:rPr>
+        <w:t>"</w:t>
+      </w:r>
+      <w:r>
+        <w:rPr>
+          <w:rFonts w:asciiTheme="minorHAnsi" w:hAnsiTheme="minorHAnsi" w:cstheme="minorHAnsi"/>
+          <w:sz w:val="22"/>
+          <w:szCs w:val="22"/>
+        </w:rPr>
+        <w:t>,</w:t>
+      </w:r>
+    </w:p>
+    <w:p>
+      <w:pPr>
+        <w:ind w:left="1440" w:firstLine="0"/>
+        <w:rPr>
+          <w:rFonts w:asciiTheme="minorHAnsi" w:hAnsiTheme="minorHAnsi" w:cstheme="minorHAnsi"/>
+          <w:sz w:val="22"/>
+          <w:szCs w:val="22"/>
+        </w:rPr>
+      </w:pPr>
+      <w:r>
+        <w:rPr>
+          <w:rFonts w:asciiTheme="minorHAnsi" w:hAnsiTheme="minorHAnsi" w:cstheme="minorHAnsi"/>
+          <w:sz w:val="22"/>
+          <w:szCs w:val="22"/>
+        </w:rPr>
+        <w:t xml:space="preserve">     </w:t>
+      </w:r>
+      <w:r>
+        <w:rPr>
+          <w:rFonts w:asciiTheme="minorHAnsi" w:eastAsia="Calibri" w:hAnsiTheme="minorHAnsi" w:cstheme="minorHAnsi"/>
+        </w:rPr>
+        <w:t>"</w:t>
+      </w:r>
+      <w:r>
+        <w:rPr>
+          <w:rFonts w:asciiTheme="minorHAnsi" w:hAnsiTheme="minorHAnsi" w:cstheme="minorHAnsi"/>
+          <w:sz w:val="22"/>
+          <w:szCs w:val="22"/>
+        </w:rPr>
+        <w:t>ema</w:t>
+      </w:r>
+      <w:r>
+        <w:rPr>
+          <w:rFonts w:asciiTheme="minorHAnsi" w:hAnsiTheme="minorHAnsi" w:cstheme="minorHAnsi"/>
+          <w:sz w:val="22"/>
+          <w:szCs w:val="22"/>
+        </w:rPr>
+        <w:t>il</w:t>
+      </w:r>
+      <w:r>
+        <w:rPr>
+          <w:rFonts w:asciiTheme="minorHAnsi" w:eastAsia="Calibri" w:hAnsiTheme="minorHAnsi" w:cstheme="minorHAnsi"/>
+        </w:rPr>
+        <w:t>"</w:t>
+      </w:r>
+      <w:r>
+        <w:rPr>
+          <w:rFonts w:asciiTheme="minorHAnsi" w:hAnsiTheme="minorHAnsi" w:cstheme="minorHAnsi"/>
+          <w:sz w:val="22"/>
+          <w:szCs w:val="22"/>
+        </w:rPr>
+        <w:t xml:space="preserve">: </w:t>
+      </w:r>
+      <w:r>
+        <w:rPr>
+          <w:rFonts w:asciiTheme="minorHAnsi" w:eastAsia="Calibri" w:hAnsiTheme="minorHAnsi" w:cstheme="minorHAnsi"/>
+        </w:rPr>
+        <w:t>"</w:t>
       </w:r>
       <w:r>
         <w:rPr>
@@ -7619,7 +7404,73 @@
           <w:sz w:val="22"/>
           <w:szCs w:val="22"/>
         </w:rPr>
-        <w:t>, Trends, Beauty Style</w:t>
+        <w:t>info@driferreira.com</w:t>
+      </w:r>
+      <w:r>
+        <w:rPr>
+          <w:rFonts w:asciiTheme="minorHAnsi" w:eastAsia="Calibri" w:hAnsiTheme="minorHAnsi" w:cstheme="minorHAnsi"/>
+        </w:rPr>
+        <w:t>"</w:t>
+      </w:r>
+      <w:r>
+        <w:rPr>
+          <w:rFonts w:asciiTheme="minorHAnsi" w:hAnsiTheme="minorHAnsi" w:cstheme="minorHAnsi"/>
+          <w:sz w:val="22"/>
+          <w:szCs w:val="22"/>
+        </w:rPr>
+        <w:t>,</w:t>
+      </w:r>
+    </w:p>
+    <w:p>
+      <w:pPr>
+        <w:ind w:left="1440" w:firstLine="0"/>
+        <w:rPr>
+          <w:rFonts w:asciiTheme="minorHAnsi" w:hAnsiTheme="minorHAnsi" w:cstheme="minorHAnsi"/>
+          <w:sz w:val="22"/>
+          <w:szCs w:val="22"/>
+        </w:rPr>
+      </w:pPr>
+      <w:r>
+        <w:rPr>
+          <w:rFonts w:asciiTheme="minorHAnsi" w:hAnsiTheme="minorHAnsi" w:cstheme="minorHAnsi"/>
+          <w:sz w:val="22"/>
+          <w:szCs w:val="22"/>
+        </w:rPr>
+        <w:t xml:space="preserve">     </w:t>
+      </w:r>
+      <w:r>
+        <w:rPr>
+          <w:rFonts w:asciiTheme="minorHAnsi" w:eastAsia="Calibri" w:hAnsiTheme="minorHAnsi" w:cstheme="minorHAnsi"/>
+        </w:rPr>
+        <w:t>"</w:t>
+      </w:r>
+      <w:r>
+        <w:rPr>
+          <w:rFonts w:asciiTheme="minorHAnsi" w:hAnsiTheme="minorHAnsi" w:cstheme="minorHAnsi"/>
+          <w:sz w:val="22"/>
+          <w:szCs w:val="22"/>
+        </w:rPr>
+        <w:t>city</w:t>
+      </w:r>
+      <w:r>
+        <w:rPr>
+          <w:rFonts w:asciiTheme="minorHAnsi" w:eastAsia="Calibri" w:hAnsiTheme="minorHAnsi" w:cstheme="minorHAnsi"/>
+        </w:rPr>
+        <w:t>"</w:t>
+      </w:r>
+      <w:r>
+        <w:rPr>
+          <w:rFonts w:asciiTheme="minorHAnsi" w:hAnsiTheme="minorHAnsi" w:cstheme="minorHAnsi"/>
+          <w:sz w:val="22"/>
+          <w:szCs w:val="22"/>
+        </w:rPr>
+        <w:t xml:space="preserve">: </w:t>
+      </w:r>
+      <w:r>
+        <w:rPr>
+          <w:rFonts w:asciiTheme="minorHAnsi" w:eastAsia="Calibri" w:hAnsiTheme="minorHAnsi" w:cstheme="minorHAnsi"/>
+        </w:rPr>
+        <w:t>"</w:t>
       </w:r>
       <w:r>
         <w:rPr>
@@ -7628,7 +7479,7 @@
           <w:sz w:val="22"/>
           <w:szCs w:val="22"/>
         </w:rPr>
-        <w:t>, Personal Shopper and Stylist.</w:t>
+        <w:t>San Diego</w:t>
       </w:r>
       <w:r>
         <w:rPr>
@@ -7674,15 +7525,7 @@
           <w:sz w:val="22"/>
           <w:szCs w:val="22"/>
         </w:rPr>
-        <w:t>ema</w:t>
-      </w:r>
-      <w:r>
-        <w:rPr>
-          <w:rFonts w:asciiTheme="minorHAnsi" w:hAnsiTheme="minorHAnsi" w:cstheme="minorHAnsi"/>
-          <w:sz w:val="22"/>
-          <w:szCs w:val="22"/>
-        </w:rPr>
-        <w:t>il</w:t>
+        <w:t>country</w:t>
       </w:r>
       <w:r>
         <w:rPr>
@@ -7711,7 +7554,7 @@
           <w:sz w:val="22"/>
           <w:szCs w:val="22"/>
         </w:rPr>
-        <w:t>info@driferreira.com</w:t>
+        <w:t>United States</w:t>
       </w:r>
       <w:r>
         <w:rPr>
@@ -7757,7 +7600,7 @@
           <w:sz w:val="22"/>
           <w:szCs w:val="22"/>
         </w:rPr>
-        <w:t>city</w:t>
+        <w:t>category</w:t>
       </w:r>
       <w:r>
         <w:rPr>
@@ -7786,7 +7629,7 @@
           <w:sz w:val="22"/>
           <w:szCs w:val="22"/>
         </w:rPr>
-        <w:t>San Diego</w:t>
+        <w:t>Personal Assistant</w:t>
       </w:r>
       <w:r>
         <w:rPr>
@@ -7818,21 +7661,7 @@
           <w:sz w:val="22"/>
           <w:szCs w:val="22"/>
         </w:rPr>
-        <w:t xml:space="preserve">     </w:t>
-      </w:r>
-      <w:r>
-        <w:rPr>
-          <w:rFonts w:asciiTheme="minorHAnsi" w:eastAsia="Calibri" w:hAnsiTheme="minorHAnsi" w:cstheme="minorHAnsi"/>
-        </w:rPr>
-        <w:t>"</w:t>
-      </w:r>
-      <w:r>
-        <w:rPr>
-          <w:rFonts w:asciiTheme="minorHAnsi" w:hAnsiTheme="minorHAnsi" w:cstheme="minorHAnsi"/>
-          <w:sz w:val="22"/>
-          <w:szCs w:val="22"/>
-        </w:rPr>
-        <w:t>country</w:t>
+        <w:t xml:space="preserve">     'description</w:t>
       </w:r>
       <w:r>
         <w:rPr>
@@ -7861,73 +7690,7 @@
           <w:sz w:val="22"/>
           <w:szCs w:val="22"/>
         </w:rPr>
-        <w:t>United States</w:t>
-      </w:r>
-      <w:r>
-        <w:rPr>
-          <w:rFonts w:asciiTheme="minorHAnsi" w:eastAsia="Calibri" w:hAnsiTheme="minorHAnsi" w:cstheme="minorHAnsi"/>
-        </w:rPr>
-        <w:t>"</w:t>
-      </w:r>
-      <w:r>
-        <w:rPr>
-          <w:rFonts w:asciiTheme="minorHAnsi" w:hAnsiTheme="minorHAnsi" w:cstheme="minorHAnsi"/>
-          <w:sz w:val="22"/>
-          <w:szCs w:val="22"/>
-        </w:rPr>
-        <w:t>,</w:t>
-      </w:r>
-    </w:p>
-    <w:p>
-      <w:pPr>
-        <w:ind w:left="1440" w:firstLine="0"/>
-        <w:rPr>
-          <w:rFonts w:asciiTheme="minorHAnsi" w:hAnsiTheme="minorHAnsi" w:cstheme="minorHAnsi"/>
-          <w:sz w:val="22"/>
-          <w:szCs w:val="22"/>
-        </w:rPr>
-      </w:pPr>
-      <w:r>
-        <w:rPr>
-          <w:rFonts w:asciiTheme="minorHAnsi" w:hAnsiTheme="minorHAnsi" w:cstheme="minorHAnsi"/>
-          <w:sz w:val="22"/>
-          <w:szCs w:val="22"/>
-        </w:rPr>
-        <w:t xml:space="preserve">     </w:t>
-      </w:r>
-      <w:r>
-        <w:rPr>
-          <w:rFonts w:asciiTheme="minorHAnsi" w:eastAsia="Calibri" w:hAnsiTheme="minorHAnsi" w:cstheme="minorHAnsi"/>
-        </w:rPr>
-        <w:t>"</w:t>
-      </w:r>
-      <w:r>
-        <w:rPr>
-          <w:rFonts w:asciiTheme="minorHAnsi" w:hAnsiTheme="minorHAnsi" w:cstheme="minorHAnsi"/>
-          <w:sz w:val="22"/>
-          <w:szCs w:val="22"/>
-        </w:rPr>
-        <w:t>category</w:t>
-      </w:r>
-      <w:r>
-        <w:rPr>
-          <w:rFonts w:asciiTheme="minorHAnsi" w:eastAsia="Calibri" w:hAnsiTheme="minorHAnsi" w:cstheme="minorHAnsi"/>
-        </w:rPr>
-        <w:t>"</w:t>
-      </w:r>
-      <w:r>
-        <w:rPr>
-          <w:rFonts w:asciiTheme="minorHAnsi" w:hAnsiTheme="minorHAnsi" w:cstheme="minorHAnsi"/>
-          <w:sz w:val="22"/>
-          <w:szCs w:val="22"/>
-        </w:rPr>
-        <w:t xml:space="preserve">: </w:t>
-      </w:r>
-      <w:r>
-        <w:rPr>
-          <w:rFonts w:asciiTheme="minorHAnsi" w:eastAsia="Calibri" w:hAnsiTheme="minorHAnsi" w:cstheme="minorHAnsi"/>
-        </w:rPr>
-        <w:t>"</w:t>
+        <w:t xml:space="preserve">Dri Ferreira is a Stylist and Personal Shopper for the Fashionable Elite for over </w:t>
       </w:r>
       <w:r>
         <w:rPr>
@@ -7936,59 +7699,7 @@
           <w:sz w:val="22"/>
           <w:szCs w:val="22"/>
         </w:rPr>
-        <w:t>Personal Assistant</w:t>
-      </w:r>
-      <w:r>
-        <w:rPr>
-          <w:rFonts w:asciiTheme="minorHAnsi" w:eastAsia="Calibri" w:hAnsiTheme="minorHAnsi" w:cstheme="minorHAnsi"/>
-        </w:rPr>
-        <w:t>"</w:t>
-      </w:r>
-      <w:r>
-        <w:rPr>
-          <w:rFonts w:asciiTheme="minorHAnsi" w:hAnsiTheme="minorHAnsi" w:cstheme="minorHAnsi"/>
-          <w:sz w:val="22"/>
-          <w:szCs w:val="22"/>
-        </w:rPr>
-        <w:t>,</w:t>
-      </w:r>
-    </w:p>
-    <w:p>
-      <w:pPr>
-        <w:ind w:left="1440" w:firstLine="0"/>
-        <w:rPr>
-          <w:rFonts w:asciiTheme="minorHAnsi" w:hAnsiTheme="minorHAnsi" w:cstheme="minorHAnsi"/>
-          <w:sz w:val="22"/>
-          <w:szCs w:val="22"/>
-        </w:rPr>
-      </w:pPr>
-      <w:r>
-        <w:rPr>
-          <w:rFonts w:asciiTheme="minorHAnsi" w:hAnsiTheme="minorHAnsi" w:cstheme="minorHAnsi"/>
-          <w:sz w:val="22"/>
-          <w:szCs w:val="22"/>
-        </w:rPr>
-        <w:t xml:space="preserve">     'description</w:t>
-      </w:r>
-      <w:r>
-        <w:rPr>
-          <w:rFonts w:asciiTheme="minorHAnsi" w:eastAsia="Calibri" w:hAnsiTheme="minorHAnsi" w:cstheme="minorHAnsi"/>
-        </w:rPr>
-        <w:t>"</w:t>
-      </w:r>
-      <w:r>
-        <w:rPr>
-          <w:rFonts w:asciiTheme="minorHAnsi" w:hAnsiTheme="minorHAnsi" w:cstheme="minorHAnsi"/>
-          <w:sz w:val="22"/>
-          <w:szCs w:val="22"/>
-        </w:rPr>
-        <w:t xml:space="preserve">: </w:t>
-      </w:r>
-      <w:r>
-        <w:rPr>
-          <w:rFonts w:asciiTheme="minorHAnsi" w:eastAsia="Calibri" w:hAnsiTheme="minorHAnsi" w:cstheme="minorHAnsi"/>
-        </w:rPr>
-        <w:t>"</w:t>
+        <w:t xml:space="preserve">    </w:t>
       </w:r>
       <w:r>
         <w:rPr>
@@ -7997,54 +7708,27 @@
           <w:sz w:val="22"/>
           <w:szCs w:val="22"/>
         </w:rPr>
-        <w:t xml:space="preserve">Dri Ferreira is a Stylist and Personal Shopper for the Fashionable Elite for over </w:t>
-      </w:r>
-      <w:r>
+        <w:t>10 years. Get Daily Inspiration from Me &amp; My Team</w:t>
+      </w:r>
+      <w:r>
+        <w:rPr>
+          <w:rFonts w:asciiTheme="minorHAnsi" w:eastAsia="Calibri" w:hAnsiTheme="minorHAnsi" w:cstheme="minorHAnsi"/>
+        </w:rPr>
+        <w:t>"</w:t>
+      </w:r>
+    </w:p>
+    <w:p>
+      <w:pPr>
+        <w:ind w:left="1440" w:firstLine="0"/>
         <w:rPr>
           <w:rFonts w:asciiTheme="minorHAnsi" w:hAnsiTheme="minorHAnsi" w:cstheme="minorHAnsi"/>
-          <w:color w:val="0070C0"/>
-          <w:sz w:val="22"/>
-          <w:szCs w:val="22"/>
-        </w:rPr>
-        <w:t xml:space="preserve">    </w:t>
-      </w:r>
+          <w:sz w:val="22"/>
+          <w:szCs w:val="22"/>
+        </w:rPr>
+      </w:pPr>
       <w:r>
         <w:rPr>
           <w:rFonts w:asciiTheme="minorHAnsi" w:hAnsiTheme="minorHAnsi" w:cstheme="minorHAnsi"/>
-          <w:color w:val="0070C0"/>
-          <w:sz w:val="22"/>
-          <w:szCs w:val="22"/>
-        </w:rPr>
-        <w:t>10 years. Get Daily Inspir</w:t>
-      </w:r>
-      <w:r>
-        <w:rPr>
-          <w:rFonts w:asciiTheme="minorHAnsi" w:hAnsiTheme="minorHAnsi" w:cstheme="minorHAnsi"/>
-          <w:color w:val="0070C0"/>
-          <w:sz w:val="22"/>
-          <w:szCs w:val="22"/>
-        </w:rPr>
-        <w:t>ation from Me &amp; My Team</w:t>
-      </w:r>
-      <w:r>
-        <w:rPr>
-          <w:rFonts w:asciiTheme="minorHAnsi" w:eastAsia="Calibri" w:hAnsiTheme="minorHAnsi" w:cstheme="minorHAnsi"/>
-        </w:rPr>
-        <w:t>"</w:t>
-      </w:r>
-    </w:p>
-    <w:p>
-      <w:pPr>
-        <w:ind w:left="1440" w:firstLine="0"/>
-        <w:rPr>
-          <w:rFonts w:asciiTheme="minorHAnsi" w:hAnsiTheme="minorHAnsi" w:cstheme="minorHAnsi"/>
-          <w:sz w:val="22"/>
-          <w:szCs w:val="22"/>
-        </w:rPr>
-      </w:pPr>
-      <w:r>
-        <w:rPr>
-          <w:rFonts w:asciiTheme="minorHAnsi" w:hAnsiTheme="minorHAnsi" w:cstheme="minorHAnsi"/>
           <w:sz w:val="22"/>
           <w:szCs w:val="22"/>
         </w:rPr>
@@ -8099,38 +7783,34 @@
           <w:szCs w:val="22"/>
         </w:rPr>
         <w:tab/>
-        <w:t xml:space="preserve">Listing </w:t>
-      </w:r>
-      <w:proofErr w:type="spellStart"/>
-      <w:r>
-        <w:rPr>
-          <w:rFonts w:ascii="Cambria" w:hAnsi="Cambria"/>
-          <w:sz w:val="22"/>
-          <w:szCs w:val="22"/>
-        </w:rPr>
-        <w:t>x.x</w:t>
-      </w:r>
-      <w:proofErr w:type="spellEnd"/>
-      <w:r>
-        <w:rPr>
-          <w:rFonts w:ascii="Cambria" w:hAnsi="Cambria"/>
-          <w:sz w:val="22"/>
-          <w:szCs w:val="22"/>
-        </w:rPr>
-        <w:t xml:space="preserve">: User data </w:t>
-      </w:r>
-    </w:p>
-    <w:p>
-      <w:pPr>
-        <w:ind w:firstLine="0"/>
-        <w:rPr>
-          <w:rFonts w:ascii="Cambria" w:hAnsi="Cambria"/>
-          <w:sz w:val="22"/>
-          <w:szCs w:val="22"/>
-        </w:rPr>
-      </w:pPr>
-      <w:bookmarkStart w:id="12" w:name="_GoBack"/>
-      <w:bookmarkEnd w:id="12"/>
+        <w:t xml:space="preserve">Listing x.x: </w:t>
+      </w:r>
+      <w:r>
+        <w:rPr>
+          <w:rFonts w:ascii="Cambria" w:hAnsi="Cambria"/>
+          <w:sz w:val="22"/>
+          <w:szCs w:val="22"/>
+        </w:rPr>
+        <w:t>FB API response</w:t>
+      </w:r>
+      <w:r>
+        <w:rPr>
+          <w:rFonts w:ascii="Cambria" w:hAnsi="Cambria"/>
+          <w:sz w:val="22"/>
+          <w:szCs w:val="22"/>
+        </w:rPr>
+        <w:t xml:space="preserve"> </w:t>
+      </w:r>
+    </w:p>
+    <w:p>
+      <w:pPr>
+        <w:ind w:firstLine="0"/>
+        <w:rPr>
+          <w:rFonts w:ascii="Cambria" w:hAnsi="Cambria"/>
+          <w:sz w:val="22"/>
+          <w:szCs w:val="22"/>
+        </w:rPr>
+      </w:pPr>
     </w:p>
     <w:p>
       <w:pPr>
@@ -8143,7 +7823,7 @@
           <w:szCs w:val="29"/>
         </w:rPr>
       </w:pPr>
-      <w:bookmarkStart w:id="13" w:name="_Toc497680542"/>
+      <w:bookmarkStart w:id="12" w:name="_Toc497680542"/>
       <w:r>
         <w:rPr>
           <w:rFonts w:ascii="Cambria" w:hAnsi="Cambria"/>
@@ -8154,7 +7834,7 @@
         </w:rPr>
         <w:t>5.2     Pre-processing</w:t>
       </w:r>
-      <w:bookmarkEnd w:id="13"/>
+      <w:bookmarkEnd w:id="12"/>
     </w:p>
     <w:p>
       <w:pPr>
@@ -8164,6 +7844,1018 @@
           <w:b/>
           <w:sz w:val="29"/>
           <w:szCs w:val="29"/>
+        </w:rPr>
+      </w:pPr>
+      <w:r>
+        <w:rPr>
+          <w:rFonts w:ascii="Cambria" w:hAnsi="Cambria"/>
+          <w:b/>
+          <w:sz w:val="29"/>
+          <w:szCs w:val="29"/>
+        </w:rPr>
+        <w:tab/>
+      </w:r>
+    </w:p>
+    <w:p>
+      <w:pPr>
+        <w:ind w:firstLine="0"/>
+        <w:rPr>
+          <w:rFonts w:ascii="Cambria" w:hAnsi="Cambria"/>
+          <w:sz w:val="22"/>
+          <w:szCs w:val="22"/>
+        </w:rPr>
+      </w:pPr>
+      <w:r>
+        <w:rPr>
+          <w:rFonts w:ascii="Cambria" w:hAnsi="Cambria"/>
+          <w:b/>
+          <w:sz w:val="29"/>
+          <w:szCs w:val="29"/>
+        </w:rPr>
+        <w:tab/>
+      </w:r>
+      <w:r>
+        <w:rPr>
+          <w:rFonts w:ascii="Cambria" w:hAnsi="Cambria"/>
+          <w:sz w:val="22"/>
+          <w:szCs w:val="22"/>
+        </w:rPr>
+        <w:t xml:space="preserve">Getting the target data is one thing, but getting the information behind that data is something else. Raw data is usually need some modifications, transformations or in </w:t>
+      </w:r>
+      <w:r>
+        <w:rPr>
+          <w:rFonts w:ascii="Cambria" w:hAnsi="Cambria"/>
+          <w:sz w:val="22"/>
+          <w:szCs w:val="22"/>
+        </w:rPr>
+        <w:t>one-word</w:t>
+      </w:r>
+      <w:r>
+        <w:rPr>
+          <w:rFonts w:ascii="Cambria" w:hAnsi="Cambria"/>
+          <w:sz w:val="22"/>
+          <w:szCs w:val="22"/>
+        </w:rPr>
+        <w:t xml:space="preserve"> data needs pre-processing.</w:t>
+      </w:r>
+    </w:p>
+    <w:p>
+      <w:pPr>
+        <w:ind w:firstLine="0"/>
+        <w:rPr>
+          <w:rFonts w:ascii="Cambria" w:hAnsi="Cambria"/>
+          <w:sz w:val="22"/>
+          <w:szCs w:val="22"/>
+        </w:rPr>
+      </w:pPr>
+      <w:r>
+        <w:rPr>
+          <w:rFonts w:ascii="Cambria" w:hAnsi="Cambria"/>
+          <w:sz w:val="22"/>
+          <w:szCs w:val="22"/>
+        </w:rPr>
+        <w:t>In every project related to data science and machine learning pre-processing step takes almost 60% of time.</w:t>
+      </w:r>
+    </w:p>
+    <w:p>
+      <w:pPr>
+        <w:ind w:firstLine="0"/>
+        <w:rPr>
+          <w:rFonts w:ascii="Cambria" w:hAnsi="Cambria"/>
+          <w:sz w:val="22"/>
+          <w:szCs w:val="22"/>
+        </w:rPr>
+      </w:pPr>
+    </w:p>
+    <w:p>
+      <w:pPr>
+        <w:pStyle w:val="Heading3"/>
+        <w:rPr>
+          <w:rFonts w:ascii="Cambria" w:hAnsi="Cambria"/>
+          <w:b/>
+          <w:color w:val="auto"/>
+        </w:rPr>
+      </w:pPr>
+      <w:r>
+        <w:rPr>
+          <w:color w:val="auto"/>
+        </w:rPr>
+        <w:tab/>
+      </w:r>
+      <w:r>
+        <w:rPr>
+          <w:rFonts w:ascii="Cambria" w:hAnsi="Cambria"/>
+          <w:b/>
+          <w:color w:val="auto"/>
+        </w:rPr>
+        <w:t xml:space="preserve">5.2.1   </w:t>
+      </w:r>
+      <w:r>
+        <w:rPr>
+          <w:rFonts w:ascii="Cambria" w:hAnsi="Cambria"/>
+          <w:b/>
+          <w:color w:val="auto"/>
+        </w:rPr>
+        <w:t>Exploratory data analysis</w:t>
+      </w:r>
+    </w:p>
+    <w:p>
+      <w:pPr>
+        <w:ind w:firstLine="0"/>
+        <w:rPr>
+          <w:rFonts w:ascii="Cambria" w:hAnsi="Cambria"/>
+          <w:sz w:val="22"/>
+          <w:szCs w:val="22"/>
+        </w:rPr>
+      </w:pPr>
+    </w:p>
+    <w:p>
+      <w:pPr>
+        <w:ind w:firstLine="0"/>
+        <w:rPr>
+          <w:rFonts w:ascii="Cambria" w:hAnsi="Cambria"/>
+          <w:sz w:val="22"/>
+          <w:szCs w:val="22"/>
+        </w:rPr>
+      </w:pPr>
+      <w:r>
+        <w:rPr>
+          <w:rFonts w:ascii="Cambria" w:hAnsi="Cambria"/>
+          <w:sz w:val="22"/>
+          <w:szCs w:val="22"/>
+        </w:rPr>
+        <w:tab/>
+        <w:t xml:space="preserve">First thing that is usually done in </w:t>
+      </w:r>
+      <w:r>
+        <w:rPr>
+          <w:rFonts w:ascii="Cambria" w:hAnsi="Cambria"/>
+          <w:sz w:val="22"/>
+          <w:szCs w:val="22"/>
+        </w:rPr>
+        <w:t>pre-processing</w:t>
+      </w:r>
+      <w:r>
+        <w:rPr>
+          <w:rFonts w:ascii="Cambria" w:hAnsi="Cambria"/>
+          <w:sz w:val="22"/>
+          <w:szCs w:val="22"/>
+        </w:rPr>
+        <w:t xml:space="preserve"> is exploratory data analysis. We are inspecting features (columns) of </w:t>
+      </w:r>
+      <w:r>
+        <w:rPr>
+          <w:rFonts w:ascii="Cambria" w:hAnsi="Cambria"/>
+          <w:sz w:val="22"/>
+          <w:szCs w:val="22"/>
+        </w:rPr>
+        <w:t xml:space="preserve">the </w:t>
+      </w:r>
+      <w:r>
+        <w:rPr>
+          <w:rFonts w:ascii="Cambria" w:hAnsi="Cambria"/>
+          <w:sz w:val="22"/>
+          <w:szCs w:val="22"/>
+        </w:rPr>
+        <w:t>dataset</w:t>
+      </w:r>
+      <w:r>
+        <w:rPr>
+          <w:rFonts w:ascii="Cambria" w:hAnsi="Cambria"/>
+          <w:sz w:val="22"/>
+          <w:szCs w:val="22"/>
+        </w:rPr>
+        <w:t>. We are inspecting basic statistic, types</w:t>
+      </w:r>
+      <w:r>
+        <w:rPr>
+          <w:rFonts w:ascii="Cambria" w:hAnsi="Cambria"/>
+          <w:sz w:val="22"/>
+          <w:szCs w:val="22"/>
+        </w:rPr>
+        <w:t xml:space="preserve">, visualize distributions, </w:t>
+      </w:r>
+      <w:r>
+        <w:rPr>
+          <w:rFonts w:ascii="Cambria" w:hAnsi="Cambria"/>
+          <w:sz w:val="22"/>
+          <w:szCs w:val="22"/>
+        </w:rPr>
+        <w:t>correlations</w:t>
+      </w:r>
+      <w:r>
+        <w:rPr>
+          <w:rFonts w:ascii="Cambria" w:hAnsi="Cambria"/>
+          <w:sz w:val="22"/>
+          <w:szCs w:val="22"/>
+        </w:rPr>
+        <w:t xml:space="preserve"> etc. In the next picture there is example from </w:t>
+      </w:r>
+      <w:r>
+        <w:rPr>
+          <w:rFonts w:ascii="Cambria" w:hAnsi="Cambria"/>
+          <w:sz w:val="22"/>
+          <w:szCs w:val="22"/>
+        </w:rPr>
+        <w:t>user data who commented on specific post</w:t>
+      </w:r>
+      <w:r>
+        <w:rPr>
+          <w:rFonts w:ascii="Cambria" w:hAnsi="Cambria"/>
+          <w:sz w:val="22"/>
+          <w:szCs w:val="22"/>
+        </w:rPr>
+        <w:t>:</w:t>
+      </w:r>
+    </w:p>
+    <w:p>
+      <w:pPr>
+        <w:ind w:firstLine="0"/>
+        <w:rPr>
+          <w:rFonts w:ascii="Cambria" w:hAnsi="Cambria"/>
+          <w:sz w:val="22"/>
+          <w:szCs w:val="22"/>
+        </w:rPr>
+      </w:pPr>
+      <w:r>
+        <w:rPr>
+          <w:rFonts w:ascii="Cambria" w:hAnsi="Cambria"/>
+          <w:noProof/>
+          <w:sz w:val="22"/>
+          <w:szCs w:val="22"/>
+        </w:rPr>
+        <w:lastRenderedPageBreak/>
+        <w:drawing>
+          <wp:anchor distT="0" distB="0" distL="114300" distR="114300" simplePos="0" relativeHeight="251662336" behindDoc="0" locked="0" layoutInCell="1" allowOverlap="1">
+            <wp:simplePos x="0" y="0"/>
+            <wp:positionH relativeFrom="margin">
+              <wp:posOffset>1732915</wp:posOffset>
+            </wp:positionH>
+            <wp:positionV relativeFrom="paragraph">
+              <wp:posOffset>233045</wp:posOffset>
+            </wp:positionV>
+            <wp:extent cx="2904762" cy="1980952"/>
+            <wp:effectExtent l="0" t="0" r="0" b="635"/>
+            <wp:wrapTopAndBottom/>
+            <wp:docPr id="6" name="Picture 6"/>
+            <wp:cNvGraphicFramePr>
+              <a:graphicFrameLocks xmlns:a="http://schemas.openxmlformats.org/drawingml/2006/main" noChangeAspect="1"/>
+            </wp:cNvGraphicFramePr>
+            <a:graphic xmlns:a="http://schemas.openxmlformats.org/drawingml/2006/main">
+              <a:graphicData uri="http://schemas.openxmlformats.org/drawingml/2006/picture">
+                <pic:pic xmlns:pic="http://schemas.openxmlformats.org/drawingml/2006/picture">
+                  <pic:nvPicPr>
+                    <pic:cNvPr id="6" name="Screenshot 2017-11-07 21.55.53.png"/>
+                    <pic:cNvPicPr/>
+                  </pic:nvPicPr>
+                  <pic:blipFill>
+                    <a:blip r:embed="rId8">
+                      <a:extLst>
+                        <a:ext uri="{28A0092B-C50C-407E-A947-70E740481C1C}">
+                          <a14:useLocalDpi xmlns:a14="http://schemas.microsoft.com/office/drawing/2010/main" val="0"/>
+                        </a:ext>
+                      </a:extLst>
+                    </a:blip>
+                    <a:stretch>
+                      <a:fillRect/>
+                    </a:stretch>
+                  </pic:blipFill>
+                  <pic:spPr>
+                    <a:xfrm>
+                      <a:off x="0" y="0"/>
+                      <a:ext cx="2904762" cy="1980952"/>
+                    </a:xfrm>
+                    <a:prstGeom prst="rect">
+                      <a:avLst/>
+                    </a:prstGeom>
+                  </pic:spPr>
+                </pic:pic>
+              </a:graphicData>
+            </a:graphic>
+          </wp:anchor>
+        </w:drawing>
+      </w:r>
+      <w:r>
+        <w:rPr>
+          <w:rFonts w:ascii="Cambria" w:hAnsi="Cambria"/>
+          <w:sz w:val="22"/>
+          <w:szCs w:val="22"/>
+        </w:rPr>
+        <w:tab/>
+      </w:r>
+    </w:p>
+    <w:p>
+      <w:pPr>
+        <w:ind w:firstLine="0"/>
+        <w:rPr>
+          <w:rFonts w:ascii="Cambria" w:hAnsi="Cambria"/>
+          <w:sz w:val="22"/>
+          <w:szCs w:val="22"/>
+        </w:rPr>
+      </w:pPr>
+      <w:r>
+        <w:rPr>
+          <w:rFonts w:ascii="Cambria" w:hAnsi="Cambria"/>
+          <w:sz w:val="22"/>
+          <w:szCs w:val="22"/>
+        </w:rPr>
+        <w:tab/>
+      </w:r>
+      <w:r>
+        <w:rPr>
+          <w:rFonts w:ascii="Cambria" w:hAnsi="Cambria"/>
+          <w:sz w:val="22"/>
+          <w:szCs w:val="22"/>
+        </w:rPr>
+        <w:tab/>
+      </w:r>
+      <w:r>
+        <w:rPr>
+          <w:rFonts w:ascii="Cambria" w:hAnsi="Cambria"/>
+          <w:sz w:val="22"/>
+          <w:szCs w:val="22"/>
+        </w:rPr>
+        <w:tab/>
+      </w:r>
+      <w:r>
+        <w:rPr>
+          <w:rFonts w:ascii="Cambria" w:hAnsi="Cambria"/>
+          <w:sz w:val="22"/>
+          <w:szCs w:val="22"/>
+        </w:rPr>
+        <w:tab/>
+      </w:r>
+      <w:r>
+        <w:rPr>
+          <w:rFonts w:ascii="Cambria" w:hAnsi="Cambria"/>
+          <w:sz w:val="22"/>
+          <w:szCs w:val="22"/>
+        </w:rPr>
+        <w:tab/>
+      </w:r>
+    </w:p>
+    <w:p>
+      <w:pPr>
+        <w:ind w:left="2880" w:firstLine="720"/>
+        <w:rPr>
+          <w:rFonts w:ascii="Cambria" w:hAnsi="Cambria"/>
+          <w:sz w:val="22"/>
+          <w:szCs w:val="22"/>
+        </w:rPr>
+      </w:pPr>
+      <w:r>
+        <w:rPr>
+          <w:rFonts w:ascii="Cambria" w:hAnsi="Cambria"/>
+          <w:sz w:val="22"/>
+          <w:szCs w:val="22"/>
+        </w:rPr>
+        <w:t xml:space="preserve">Listing x.x: </w:t>
+      </w:r>
+      <w:r>
+        <w:rPr>
+          <w:rFonts w:ascii="Cambria" w:hAnsi="Cambria"/>
+          <w:i/>
+          <w:sz w:val="22"/>
+          <w:szCs w:val="22"/>
+        </w:rPr>
+        <w:t>user_social</w:t>
+      </w:r>
+      <w:r>
+        <w:rPr>
+          <w:rFonts w:ascii="Cambria" w:hAnsi="Cambria"/>
+          <w:sz w:val="22"/>
+          <w:szCs w:val="22"/>
+        </w:rPr>
+        <w:t xml:space="preserve"> info</w:t>
+      </w:r>
+    </w:p>
+    <w:p>
+      <w:pPr>
+        <w:ind w:firstLine="0"/>
+        <w:rPr>
+          <w:rFonts w:ascii="Cambria" w:hAnsi="Cambria"/>
+          <w:sz w:val="22"/>
+          <w:szCs w:val="22"/>
+        </w:rPr>
+      </w:pPr>
+    </w:p>
+    <w:p>
+      <w:pPr>
+        <w:ind w:firstLine="0"/>
+        <w:rPr>
+          <w:rFonts w:ascii="Cambria" w:hAnsi="Cambria"/>
+          <w:sz w:val="22"/>
+          <w:szCs w:val="22"/>
+        </w:rPr>
+      </w:pPr>
+      <w:r>
+        <w:rPr>
+          <w:rFonts w:ascii="Cambria" w:hAnsi="Cambria"/>
+          <w:noProof/>
+          <w:sz w:val="22"/>
+          <w:szCs w:val="22"/>
+        </w:rPr>
+        <w:drawing>
+          <wp:anchor distT="0" distB="0" distL="114300" distR="114300" simplePos="0" relativeHeight="251661312" behindDoc="0" locked="0" layoutInCell="1" allowOverlap="1">
+            <wp:simplePos x="0" y="0"/>
+            <wp:positionH relativeFrom="margin">
+              <wp:align>right</wp:align>
+            </wp:positionH>
+            <wp:positionV relativeFrom="paragraph">
+              <wp:posOffset>1015365</wp:posOffset>
+            </wp:positionV>
+            <wp:extent cx="6324600" cy="1322705"/>
+            <wp:effectExtent l="0" t="0" r="0" b="0"/>
+            <wp:wrapTopAndBottom/>
+            <wp:docPr id="5" name="Picture 5"/>
+            <wp:cNvGraphicFramePr>
+              <a:graphicFrameLocks xmlns:a="http://schemas.openxmlformats.org/drawingml/2006/main" noChangeAspect="1"/>
+            </wp:cNvGraphicFramePr>
+            <a:graphic xmlns:a="http://schemas.openxmlformats.org/drawingml/2006/main">
+              <a:graphicData uri="http://schemas.openxmlformats.org/drawingml/2006/picture">
+                <pic:pic xmlns:pic="http://schemas.openxmlformats.org/drawingml/2006/picture">
+                  <pic:nvPicPr>
+                    <pic:cNvPr id="5" name="Screenshot 2017-11-07 21.29.12.png"/>
+                    <pic:cNvPicPr/>
+                  </pic:nvPicPr>
+                  <pic:blipFill>
+                    <a:blip r:embed="rId9">
+                      <a:extLst>
+                        <a:ext uri="{28A0092B-C50C-407E-A947-70E740481C1C}">
+                          <a14:useLocalDpi xmlns:a14="http://schemas.microsoft.com/office/drawing/2010/main" val="0"/>
+                        </a:ext>
+                      </a:extLst>
+                    </a:blip>
+                    <a:stretch>
+                      <a:fillRect/>
+                    </a:stretch>
+                  </pic:blipFill>
+                  <pic:spPr>
+                    <a:xfrm>
+                      <a:off x="0" y="0"/>
+                      <a:ext cx="6324600" cy="1322705"/>
+                    </a:xfrm>
+                    <a:prstGeom prst="rect">
+                      <a:avLst/>
+                    </a:prstGeom>
+                  </pic:spPr>
+                </pic:pic>
+              </a:graphicData>
+            </a:graphic>
+            <wp14:sizeRelH relativeFrom="margin">
+              <wp14:pctWidth>0</wp14:pctWidth>
+            </wp14:sizeRelH>
+            <wp14:sizeRelV relativeFrom="margin">
+              <wp14:pctHeight>0</wp14:pctHeight>
+            </wp14:sizeRelV>
+          </wp:anchor>
+        </w:drawing>
+      </w:r>
+      <w:r>
+        <w:rPr>
+          <w:rFonts w:ascii="Cambria" w:hAnsi="Cambria"/>
+          <w:sz w:val="22"/>
+          <w:szCs w:val="22"/>
+        </w:rPr>
+        <w:tab/>
+      </w:r>
+      <w:r>
+        <w:rPr>
+          <w:rFonts w:ascii="Cambria" w:hAnsi="Cambria"/>
+          <w:sz w:val="22"/>
+          <w:szCs w:val="22"/>
+        </w:rPr>
+        <w:t>Also,</w:t>
+      </w:r>
+      <w:r>
+        <w:rPr>
+          <w:rFonts w:ascii="Cambria" w:hAnsi="Cambria"/>
+          <w:sz w:val="22"/>
+          <w:szCs w:val="22"/>
+        </w:rPr>
+        <w:t xml:space="preserve"> data types can be numeric, categorical or string variables.</w:t>
+      </w:r>
+      <w:r>
+        <w:rPr>
+          <w:rFonts w:ascii="Cambria" w:hAnsi="Cambria"/>
+          <w:sz w:val="22"/>
+          <w:szCs w:val="22"/>
+        </w:rPr>
+        <w:t xml:space="preserve"> Here we </w:t>
+      </w:r>
+      <w:r>
+        <w:rPr>
+          <w:rFonts w:ascii="Cambria" w:hAnsi="Cambria"/>
+          <w:sz w:val="22"/>
+          <w:szCs w:val="22"/>
+        </w:rPr>
+        <w:t>must</w:t>
+      </w:r>
+      <w:r>
+        <w:rPr>
+          <w:rFonts w:ascii="Cambria" w:hAnsi="Cambria"/>
+          <w:sz w:val="22"/>
+          <w:szCs w:val="22"/>
+        </w:rPr>
+        <w:t xml:space="preserve"> pay great attention to string va</w:t>
+      </w:r>
+      <w:r>
+        <w:rPr>
+          <w:rFonts w:ascii="Cambria" w:hAnsi="Cambria"/>
+          <w:sz w:val="22"/>
+          <w:szCs w:val="22"/>
+        </w:rPr>
+        <w:t>riables, since they are unstructured</w:t>
+      </w:r>
+      <w:r>
+        <w:rPr>
+          <w:rFonts w:ascii="Cambria" w:hAnsi="Cambria"/>
+          <w:sz w:val="22"/>
+          <w:szCs w:val="22"/>
+        </w:rPr>
+        <w:t xml:space="preserve"> </w:t>
+      </w:r>
+      <w:r>
+        <w:rPr>
+          <w:rFonts w:ascii="Cambria" w:hAnsi="Cambria"/>
+          <w:sz w:val="22"/>
+          <w:szCs w:val="22"/>
+        </w:rPr>
+        <w:t>rich with</w:t>
+      </w:r>
+      <w:r>
+        <w:rPr>
+          <w:rFonts w:ascii="Cambria" w:hAnsi="Cambria"/>
+          <w:sz w:val="22"/>
+          <w:szCs w:val="22"/>
+        </w:rPr>
+        <w:t xml:space="preserve"> hashtags, links</w:t>
+      </w:r>
+      <w:r>
+        <w:rPr>
+          <w:rFonts w:ascii="Cambria" w:hAnsi="Cambria"/>
+          <w:sz w:val="22"/>
+          <w:szCs w:val="22"/>
+        </w:rPr>
+        <w:t xml:space="preserve"> and emojis</w:t>
+      </w:r>
+      <w:r>
+        <w:rPr>
+          <w:rFonts w:ascii="Cambria" w:hAnsi="Cambria"/>
+          <w:sz w:val="22"/>
+          <w:szCs w:val="22"/>
+        </w:rPr>
+        <w:t>.</w:t>
+      </w:r>
+      <w:r>
+        <w:rPr>
+          <w:rFonts w:ascii="Cambria" w:hAnsi="Cambria"/>
+          <w:sz w:val="22"/>
+          <w:szCs w:val="22"/>
+        </w:rPr>
+        <w:t xml:space="preserve"> Also, content is generated on many different languages, so we need to translate it in order to have useful information.</w:t>
+      </w:r>
+      <w:r>
+        <w:rPr>
+          <w:rFonts w:ascii="Cambria" w:hAnsi="Cambria"/>
+          <w:sz w:val="22"/>
+          <w:szCs w:val="22"/>
+        </w:rPr>
+        <w:t xml:space="preserve"> We can see example on next dataset.</w:t>
+      </w:r>
+    </w:p>
+    <w:p>
+      <w:pPr>
+        <w:ind w:firstLine="0"/>
+        <w:rPr>
+          <w:rFonts w:ascii="Cambria" w:hAnsi="Cambria"/>
+          <w:sz w:val="22"/>
+          <w:szCs w:val="22"/>
+        </w:rPr>
+      </w:pPr>
+    </w:p>
+    <w:p>
+      <w:pPr>
+        <w:ind w:firstLine="0"/>
+        <w:rPr>
+          <w:rFonts w:ascii="Cambria" w:hAnsi="Cambria"/>
+          <w:sz w:val="22"/>
+          <w:szCs w:val="22"/>
+        </w:rPr>
+      </w:pPr>
+      <w:r>
+        <w:rPr>
+          <w:rFonts w:ascii="Cambria" w:hAnsi="Cambria"/>
+          <w:sz w:val="22"/>
+          <w:szCs w:val="22"/>
+        </w:rPr>
+        <w:tab/>
+      </w:r>
+      <w:r>
+        <w:rPr>
+          <w:rFonts w:ascii="Cambria" w:hAnsi="Cambria"/>
+          <w:sz w:val="22"/>
+          <w:szCs w:val="22"/>
+        </w:rPr>
+        <w:tab/>
+      </w:r>
+      <w:r>
+        <w:rPr>
+          <w:rFonts w:ascii="Cambria" w:hAnsi="Cambria"/>
+          <w:sz w:val="22"/>
+          <w:szCs w:val="22"/>
+        </w:rPr>
+        <w:tab/>
+      </w:r>
+      <w:r>
+        <w:rPr>
+          <w:rFonts w:ascii="Cambria" w:hAnsi="Cambria"/>
+          <w:sz w:val="22"/>
+          <w:szCs w:val="22"/>
+        </w:rPr>
+        <w:tab/>
+      </w:r>
+      <w:r>
+        <w:rPr>
+          <w:rFonts w:ascii="Cambria" w:hAnsi="Cambria"/>
+          <w:sz w:val="22"/>
+          <w:szCs w:val="22"/>
+        </w:rPr>
+        <w:tab/>
+      </w:r>
+      <w:r>
+        <w:rPr>
+          <w:rFonts w:ascii="Cambria" w:hAnsi="Cambria"/>
+          <w:sz w:val="22"/>
+          <w:szCs w:val="22"/>
+        </w:rPr>
+        <w:t xml:space="preserve">Figure x.x: </w:t>
+      </w:r>
+      <w:r>
+        <w:rPr>
+          <w:rFonts w:ascii="Cambria" w:hAnsi="Cambria"/>
+          <w:i/>
+          <w:sz w:val="22"/>
+          <w:szCs w:val="22"/>
+        </w:rPr>
+        <w:t>user_social</w:t>
+      </w:r>
+      <w:r>
+        <w:rPr>
+          <w:rFonts w:ascii="Cambria" w:hAnsi="Cambria"/>
+          <w:sz w:val="22"/>
+          <w:szCs w:val="22"/>
+        </w:rPr>
+        <w:t xml:space="preserve"> table</w:t>
+      </w:r>
+    </w:p>
+    <w:p>
+      <w:pPr>
+        <w:ind w:firstLine="0"/>
+        <w:rPr>
+          <w:rFonts w:ascii="Cambria" w:hAnsi="Cambria"/>
+          <w:sz w:val="22"/>
+          <w:szCs w:val="22"/>
+        </w:rPr>
+      </w:pPr>
+      <w:r>
+        <w:rPr>
+          <w:rFonts w:ascii="Cambria" w:hAnsi="Cambria"/>
+          <w:sz w:val="22"/>
+          <w:szCs w:val="22"/>
+        </w:rPr>
+        <w:tab/>
+      </w:r>
+    </w:p>
+    <w:p>
+      <w:pPr>
+        <w:pStyle w:val="Heading3"/>
+        <w:rPr>
+          <w:rFonts w:ascii="Cambria" w:hAnsi="Cambria"/>
+          <w:b/>
+        </w:rPr>
+      </w:pPr>
+      <w:r>
+        <w:tab/>
+      </w:r>
+      <w:r>
+        <w:rPr>
+          <w:rFonts w:ascii="Cambria" w:hAnsi="Cambria"/>
+          <w:b/>
+          <w:color w:val="auto"/>
+        </w:rPr>
+        <w:t xml:space="preserve">5.2.2   Missing data </w:t>
+      </w:r>
+    </w:p>
+    <w:p>
+      <w:pPr>
+        <w:ind w:firstLine="0"/>
+        <w:rPr>
+          <w:rFonts w:ascii="Cambria" w:hAnsi="Cambria"/>
+          <w:sz w:val="22"/>
+          <w:szCs w:val="22"/>
+        </w:rPr>
+      </w:pPr>
+      <w:r>
+        <w:rPr>
+          <w:rFonts w:ascii="Cambria" w:hAnsi="Cambria"/>
+          <w:sz w:val="22"/>
+          <w:szCs w:val="22"/>
+        </w:rPr>
+        <w:tab/>
+      </w:r>
+      <w:r>
+        <w:rPr>
+          <w:rFonts w:ascii="Cambria" w:hAnsi="Cambria"/>
+          <w:sz w:val="22"/>
+          <w:szCs w:val="22"/>
+        </w:rPr>
+        <w:tab/>
+      </w:r>
+    </w:p>
+    <w:p>
+      <w:pPr>
+        <w:ind w:firstLine="0"/>
+        <w:rPr>
+          <w:rFonts w:ascii="Cambria" w:hAnsi="Cambria"/>
+          <w:sz w:val="22"/>
+          <w:szCs w:val="22"/>
+        </w:rPr>
+      </w:pPr>
+      <w:r>
+        <w:rPr>
+          <w:rFonts w:ascii="Cambria" w:hAnsi="Cambria"/>
+          <w:sz w:val="22"/>
+          <w:szCs w:val="22"/>
+        </w:rPr>
+        <w:tab/>
+      </w:r>
+      <w:r>
+        <w:rPr>
+          <w:rFonts w:ascii="Cambria" w:hAnsi="Cambria"/>
+          <w:sz w:val="22"/>
+          <w:szCs w:val="22"/>
+        </w:rPr>
+        <w:tab/>
+        <w:t xml:space="preserve">Datasets that are </w:t>
+      </w:r>
+      <w:r>
+        <w:rPr>
+          <w:rFonts w:ascii="Cambria" w:hAnsi="Cambria"/>
+          <w:sz w:val="22"/>
+          <w:szCs w:val="22"/>
+        </w:rPr>
+        <w:t>collected directly from users usually are not 100% full. We have to handle missing data in one of many ways following certain policy. For example, we choose to discard rows that have more than two missing fields. For the rest of the rows we fill missing fields using policy depending on the type of the field. For features that are:</w:t>
+      </w:r>
+    </w:p>
+    <w:p>
+      <w:pPr>
+        <w:pStyle w:val="ListParagraph"/>
+        <w:numPr>
+          <w:ilvl w:val="0"/>
+          <w:numId w:val="5"/>
+        </w:numPr>
+        <w:rPr>
+          <w:rFonts w:ascii="Cambria" w:hAnsi="Cambria"/>
+          <w:sz w:val="22"/>
+          <w:szCs w:val="22"/>
+        </w:rPr>
+      </w:pPr>
+      <w:r>
+        <w:rPr>
+          <w:rFonts w:ascii="Cambria" w:hAnsi="Cambria"/>
+          <w:sz w:val="22"/>
+          <w:szCs w:val="22"/>
+        </w:rPr>
+        <w:t>Categorical – we fill the missing value with most frequent category in specified feature</w:t>
+      </w:r>
+    </w:p>
+    <w:p>
+      <w:pPr>
+        <w:pStyle w:val="ListParagraph"/>
+        <w:numPr>
+          <w:ilvl w:val="0"/>
+          <w:numId w:val="5"/>
+        </w:numPr>
+        <w:rPr>
+          <w:rFonts w:ascii="Cambria" w:hAnsi="Cambria"/>
+          <w:sz w:val="22"/>
+          <w:szCs w:val="22"/>
+        </w:rPr>
+      </w:pPr>
+      <w:r>
+        <w:rPr>
+          <w:rFonts w:ascii="Cambria" w:hAnsi="Cambria"/>
+          <w:sz w:val="22"/>
+          <w:szCs w:val="22"/>
+        </w:rPr>
+        <w:t>Numerical – we selected median value since it is more resistant to outliers than median</w:t>
+      </w:r>
+    </w:p>
+    <w:p>
+      <w:pPr>
+        <w:ind w:firstLine="0"/>
+        <w:rPr>
+          <w:rFonts w:ascii="Cambria" w:hAnsi="Cambria"/>
+          <w:sz w:val="22"/>
+          <w:szCs w:val="22"/>
+        </w:rPr>
+      </w:pPr>
+    </w:p>
+    <w:p>
+      <w:pPr>
+        <w:pStyle w:val="Heading3"/>
+        <w:rPr>
+          <w:rFonts w:ascii="Cambria" w:hAnsi="Cambria"/>
+          <w:b/>
+        </w:rPr>
+      </w:pPr>
+      <w:r>
+        <w:tab/>
+      </w:r>
+      <w:r>
+        <w:rPr>
+          <w:rFonts w:ascii="Cambria" w:hAnsi="Cambria"/>
+          <w:b/>
+          <w:color w:val="auto"/>
+        </w:rPr>
+        <w:t xml:space="preserve">5.2.3 </w:t>
+      </w:r>
+      <w:r>
+        <w:rPr>
+          <w:rFonts w:ascii="Cambria" w:hAnsi="Cambria"/>
+          <w:b/>
+          <w:color w:val="auto"/>
+        </w:rPr>
+        <w:t xml:space="preserve">  String data</w:t>
+      </w:r>
+    </w:p>
+    <w:p>
+      <w:pPr>
+        <w:ind w:firstLine="0"/>
+        <w:rPr>
+          <w:rFonts w:ascii="Cambria" w:hAnsi="Cambria"/>
+          <w:sz w:val="22"/>
+          <w:szCs w:val="22"/>
+        </w:rPr>
+      </w:pPr>
+    </w:p>
+    <w:p>
+      <w:pPr>
+        <w:ind w:firstLine="0"/>
+        <w:rPr>
+          <w:rFonts w:ascii="Cambria" w:hAnsi="Cambria"/>
+          <w:sz w:val="22"/>
+          <w:szCs w:val="22"/>
+        </w:rPr>
+      </w:pPr>
+      <w:r>
+        <w:rPr>
+          <w:rFonts w:ascii="Cambria" w:hAnsi="Cambria"/>
+          <w:sz w:val="22"/>
+          <w:szCs w:val="22"/>
+        </w:rPr>
+        <w:lastRenderedPageBreak/>
+        <w:tab/>
+        <w:t xml:space="preserve">String variables need to be handled in special way. </w:t>
+      </w:r>
+      <w:r>
+        <w:rPr>
+          <w:rFonts w:ascii="Cambria" w:hAnsi="Cambria"/>
+          <w:sz w:val="22"/>
+          <w:szCs w:val="22"/>
+        </w:rPr>
+        <w:t>We decided to transform them in categorical variables by fallowing next steps.</w:t>
+      </w:r>
+    </w:p>
+    <w:p>
+      <w:pPr>
+        <w:ind w:firstLine="0"/>
+        <w:rPr>
+          <w:rFonts w:ascii="Cambria" w:hAnsi="Cambria"/>
+          <w:sz w:val="22"/>
+          <w:szCs w:val="22"/>
+        </w:rPr>
+      </w:pPr>
+      <w:r>
+        <w:rPr>
+          <w:rFonts w:ascii="Cambria" w:hAnsi="Cambria"/>
+          <w:sz w:val="22"/>
+          <w:szCs w:val="22"/>
+        </w:rPr>
+        <w:tab/>
+        <w:t xml:space="preserve">First, we need to have language consistency, so we used </w:t>
+      </w:r>
+      <w:r>
+        <w:rPr>
+          <w:rFonts w:ascii="Cambria" w:hAnsi="Cambria"/>
+          <w:i/>
+          <w:sz w:val="22"/>
+          <w:szCs w:val="22"/>
+        </w:rPr>
+        <w:t>Google Translator</w:t>
+      </w:r>
+      <w:r>
+        <w:rPr>
+          <w:rFonts w:ascii="Cambria" w:hAnsi="Cambria"/>
+          <w:sz w:val="22"/>
+          <w:szCs w:val="22"/>
+        </w:rPr>
+        <w:t xml:space="preserve"> to </w:t>
+      </w:r>
+      <w:r>
+        <w:rPr>
+          <w:rFonts w:ascii="Cambria" w:hAnsi="Cambria"/>
+          <w:sz w:val="22"/>
+          <w:szCs w:val="22"/>
+        </w:rPr>
+        <w:t xml:space="preserve">translate text to English. After that, we tokenize string by removing punctuations and </w:t>
+      </w:r>
+      <w:r>
+        <w:rPr>
+          <w:rFonts w:ascii="Cambria" w:hAnsi="Cambria"/>
+          <w:sz w:val="22"/>
+          <w:szCs w:val="22"/>
+        </w:rPr>
+        <w:t>stop words</w:t>
+      </w:r>
+      <w:r>
+        <w:rPr>
+          <w:rFonts w:ascii="Cambria" w:hAnsi="Cambria"/>
+          <w:sz w:val="22"/>
+          <w:szCs w:val="22"/>
+        </w:rPr>
+        <w:t>.</w:t>
+      </w:r>
+      <w:r>
+        <w:rPr>
+          <w:rFonts w:ascii="Cambria" w:hAnsi="Cambria"/>
+          <w:sz w:val="22"/>
+          <w:szCs w:val="22"/>
+        </w:rPr>
+        <w:t xml:space="preserve"> Next, we create dictionary, where we count occurrence of each tokens and select top 10 since they take most of the variance of the dataset. Finally, we go again threw all rows and calculate similarity between the tokens and categories, and select most similar category. In that way we did categorization of this string feature. We did this categorization on about and description features.</w:t>
+      </w:r>
+      <w:r>
+        <w:rPr>
+          <w:rFonts w:ascii="Cambria" w:hAnsi="Cambria"/>
+          <w:sz w:val="22"/>
+          <w:szCs w:val="22"/>
+        </w:rPr>
+        <w:t xml:space="preserve"> </w:t>
+      </w:r>
+    </w:p>
+    <w:p>
+      <w:pPr>
+        <w:ind w:firstLine="0"/>
+        <w:rPr>
+          <w:rFonts w:ascii="Cambria" w:hAnsi="Cambria"/>
+          <w:sz w:val="22"/>
+          <w:szCs w:val="22"/>
+        </w:rPr>
+      </w:pPr>
+      <w:r>
+        <w:rPr>
+          <w:rFonts w:ascii="Cambria" w:hAnsi="Cambria"/>
+          <w:sz w:val="22"/>
+          <w:szCs w:val="22"/>
+        </w:rPr>
+        <w:tab/>
+        <w:t>The birthday feature which was also stored as a string was split into three</w:t>
+      </w:r>
+      <w:r>
+        <w:rPr>
+          <w:rFonts w:ascii="Cambria" w:hAnsi="Cambria"/>
+          <w:sz w:val="22"/>
+          <w:szCs w:val="22"/>
+        </w:rPr>
+        <w:t xml:space="preserve"> new</w:t>
+      </w:r>
+      <w:r>
+        <w:rPr>
+          <w:rFonts w:ascii="Cambria" w:hAnsi="Cambria"/>
+          <w:sz w:val="22"/>
+          <w:szCs w:val="22"/>
+        </w:rPr>
+        <w:t xml:space="preserve"> integer</w:t>
+      </w:r>
+      <w:bookmarkStart w:id="13" w:name="_GoBack"/>
+      <w:bookmarkEnd w:id="13"/>
+      <w:r>
+        <w:rPr>
+          <w:rFonts w:ascii="Cambria" w:hAnsi="Cambria"/>
+          <w:sz w:val="22"/>
+          <w:szCs w:val="22"/>
+        </w:rPr>
+        <w:t xml:space="preserve"> features: day, month and year.</w:t>
+      </w:r>
+    </w:p>
+    <w:p>
+      <w:pPr>
+        <w:ind w:firstLine="0"/>
+        <w:rPr>
+          <w:rFonts w:ascii="Cambria" w:hAnsi="Cambria"/>
+          <w:sz w:val="22"/>
+          <w:szCs w:val="22"/>
         </w:rPr>
       </w:pPr>
     </w:p>
@@ -8485,6 +9177,7 @@
           <w:sz w:val="48"/>
           <w:szCs w:val="48"/>
         </w:rPr>
+        <w:lastRenderedPageBreak/>
         <w:t>API</w:t>
       </w:r>
       <w:bookmarkEnd w:id="17"/>
@@ -8803,6 +9496,7 @@
           <w:sz w:val="48"/>
           <w:szCs w:val="48"/>
         </w:rPr>
+        <w:lastRenderedPageBreak/>
         <w:t>Conclusion</w:t>
       </w:r>
       <w:bookmarkEnd w:id="18"/>
@@ -9168,6 +9862,7 @@
           <w:sz w:val="48"/>
           <w:szCs w:val="48"/>
         </w:rPr>
+        <w:lastRenderedPageBreak/>
         <w:t>Bibliography</w:t>
       </w:r>
       <w:bookmarkEnd w:id="19"/>
@@ -9414,6 +10109,7 @@
           <w:sz w:val="48"/>
           <w:szCs w:val="48"/>
         </w:rPr>
+        <w:lastRenderedPageBreak/>
         <w:t>List of tables</w:t>
       </w:r>
       <w:bookmarkEnd w:id="21"/>
@@ -9758,6 +10454,119 @@
     </w:lvl>
   </w:abstractNum>
   <w:abstractNum w:abstractNumId="3" w15:restartNumberingAfterBreak="0">
+    <w:nsid w:val="40332C96"/>
+    <w:multiLevelType w:val="hybridMultilevel"/>
+    <w:tmpl w:val="4BB61D7C"/>
+    <w:lvl w:ilvl="0" w:tplc="04090001">
+      <w:start w:val="1"/>
+      <w:numFmt w:val="bullet"/>
+      <w:lvlText w:val=""/>
+      <w:lvlJc w:val="left"/>
+      <w:pPr>
+        <w:ind w:left="720" w:hanging="360"/>
+      </w:pPr>
+      <w:rPr>
+        <w:rFonts w:ascii="Symbol" w:hAnsi="Symbol" w:hint="default"/>
+      </w:rPr>
+    </w:lvl>
+    <w:lvl w:ilvl="1" w:tplc="04090003" w:tentative="1">
+      <w:start w:val="1"/>
+      <w:numFmt w:val="bullet"/>
+      <w:lvlText w:val="o"/>
+      <w:lvlJc w:val="left"/>
+      <w:pPr>
+        <w:ind w:left="1440" w:hanging="360"/>
+      </w:pPr>
+      <w:rPr>
+        <w:rFonts w:ascii="Courier New" w:hAnsi="Courier New" w:cs="Courier New" w:hint="default"/>
+      </w:rPr>
+    </w:lvl>
+    <w:lvl w:ilvl="2" w:tplc="04090005" w:tentative="1">
+      <w:start w:val="1"/>
+      <w:numFmt w:val="bullet"/>
+      <w:lvlText w:val=""/>
+      <w:lvlJc w:val="left"/>
+      <w:pPr>
+        <w:ind w:left="2160" w:hanging="360"/>
+      </w:pPr>
+      <w:rPr>
+        <w:rFonts w:ascii="Wingdings" w:hAnsi="Wingdings" w:hint="default"/>
+      </w:rPr>
+    </w:lvl>
+    <w:lvl w:ilvl="3" w:tplc="04090001" w:tentative="1">
+      <w:start w:val="1"/>
+      <w:numFmt w:val="bullet"/>
+      <w:lvlText w:val=""/>
+      <w:lvlJc w:val="left"/>
+      <w:pPr>
+        <w:ind w:left="2880" w:hanging="360"/>
+      </w:pPr>
+      <w:rPr>
+        <w:rFonts w:ascii="Symbol" w:hAnsi="Symbol" w:hint="default"/>
+      </w:rPr>
+    </w:lvl>
+    <w:lvl w:ilvl="4" w:tplc="04090003" w:tentative="1">
+      <w:start w:val="1"/>
+      <w:numFmt w:val="bullet"/>
+      <w:lvlText w:val="o"/>
+      <w:lvlJc w:val="left"/>
+      <w:pPr>
+        <w:ind w:left="3600" w:hanging="360"/>
+      </w:pPr>
+      <w:rPr>
+        <w:rFonts w:ascii="Courier New" w:hAnsi="Courier New" w:cs="Courier New" w:hint="default"/>
+      </w:rPr>
+    </w:lvl>
+    <w:lvl w:ilvl="5" w:tplc="04090005" w:tentative="1">
+      <w:start w:val="1"/>
+      <w:numFmt w:val="bullet"/>
+      <w:lvlText w:val=""/>
+      <w:lvlJc w:val="left"/>
+      <w:pPr>
+        <w:ind w:left="4320" w:hanging="360"/>
+      </w:pPr>
+      <w:rPr>
+        <w:rFonts w:ascii="Wingdings" w:hAnsi="Wingdings" w:hint="default"/>
+      </w:rPr>
+    </w:lvl>
+    <w:lvl w:ilvl="6" w:tplc="04090001" w:tentative="1">
+      <w:start w:val="1"/>
+      <w:numFmt w:val="bullet"/>
+      <w:lvlText w:val=""/>
+      <w:lvlJc w:val="left"/>
+      <w:pPr>
+        <w:ind w:left="5040" w:hanging="360"/>
+      </w:pPr>
+      <w:rPr>
+        <w:rFonts w:ascii="Symbol" w:hAnsi="Symbol" w:hint="default"/>
+      </w:rPr>
+    </w:lvl>
+    <w:lvl w:ilvl="7" w:tplc="04090003" w:tentative="1">
+      <w:start w:val="1"/>
+      <w:numFmt w:val="bullet"/>
+      <w:lvlText w:val="o"/>
+      <w:lvlJc w:val="left"/>
+      <w:pPr>
+        <w:ind w:left="5760" w:hanging="360"/>
+      </w:pPr>
+      <w:rPr>
+        <w:rFonts w:ascii="Courier New" w:hAnsi="Courier New" w:cs="Courier New" w:hint="default"/>
+      </w:rPr>
+    </w:lvl>
+    <w:lvl w:ilvl="8" w:tplc="04090005" w:tentative="1">
+      <w:start w:val="1"/>
+      <w:numFmt w:val="bullet"/>
+      <w:lvlText w:val=""/>
+      <w:lvlJc w:val="left"/>
+      <w:pPr>
+        <w:ind w:left="6480" w:hanging="360"/>
+      </w:pPr>
+      <w:rPr>
+        <w:rFonts w:ascii="Wingdings" w:hAnsi="Wingdings" w:hint="default"/>
+      </w:rPr>
+    </w:lvl>
+  </w:abstractNum>
+  <w:abstractNum w:abstractNumId="4" w15:restartNumberingAfterBreak="0">
     <w:nsid w:val="76F27B94"/>
     <w:multiLevelType w:val="hybridMultilevel"/>
     <w:tmpl w:val="47A25D6C"/>
@@ -9867,6 +10676,9 @@
     <w:abstractNumId w:val="0"/>
   </w:num>
   <w:num w:numId="4">
+    <w:abstractNumId w:val="4"/>
+  </w:num>
+  <w:num w:numId="5">
     <w:abstractNumId w:val="3"/>
   </w:num>
 </w:numbering>
@@ -10325,6 +11137,27 @@
       <w:szCs w:val="26"/>
     </w:rPr>
   </w:style>
+  <w:style w:type="paragraph" w:styleId="Heading3">
+    <w:name w:val="heading 3"/>
+    <w:basedOn w:val="Normal"/>
+    <w:next w:val="Normal"/>
+    <w:link w:val="Heading3Char"/>
+    <w:uiPriority w:val="9"/>
+    <w:unhideWhenUsed/>
+    <w:qFormat/>
+    <w:rsid w:val="00A43D77"/>
+    <w:pPr>
+      <w:keepNext/>
+      <w:keepLines/>
+      <w:spacing w:before="40"/>
+      <w:outlineLvl w:val="2"/>
+    </w:pPr>
+    <w:rPr>
+      <w:rFonts w:asciiTheme="majorHAnsi" w:eastAsiaTheme="majorEastAsia" w:hAnsiTheme="majorHAnsi" w:cstheme="majorBidi"/>
+      <w:color w:val="1F4D78" w:themeColor="accent1" w:themeShade="7F"/>
+      <w:sz w:val="24"/>
+    </w:rPr>
+  </w:style>
   <w:style w:type="character" w:default="1" w:styleId="DefaultParagraphFont">
     <w:name w:val="Default Paragraph Font"/>
     <w:uiPriority w:val="1"/>
@@ -10478,6 +11311,20 @@
     <w:rPr>
       <w:color w:val="0563C1" w:themeColor="hyperlink"/>
       <w:u w:val="single"/>
+    </w:rPr>
+  </w:style>
+  <w:style w:type="character" w:customStyle="1" w:styleId="Heading3Char">
+    <w:name w:val="Heading 3 Char"/>
+    <w:basedOn w:val="DefaultParagraphFont"/>
+    <w:link w:val="Heading3"/>
+    <w:uiPriority w:val="9"/>
+    <w:rsid w:val="00A43D77"/>
+    <w:rPr>
+      <w:rFonts w:asciiTheme="majorHAnsi" w:eastAsiaTheme="majorEastAsia" w:hAnsiTheme="majorHAnsi" w:cstheme="majorBidi"/>
+      <w:color w:val="1F4D78" w:themeColor="accent1" w:themeShade="7F"/>
+      <w:sz w:val="24"/>
+      <w:szCs w:val="24"/>
+      <w:lang w:val="en-GB"/>
     </w:rPr>
   </w:style>
 </w:styles>
@@ -10749,7 +11596,7 @@
 </file>
 
 <file path=customXml/itemProps1.xml><?xml version="1.0" encoding="utf-8"?>
-<ds:datastoreItem xmlns:ds="http://schemas.openxmlformats.org/officeDocument/2006/customXml" ds:itemID="{99ADE31B-4299-4C2C-A07A-8D46BAA8C357}">
+<ds:datastoreItem xmlns:ds="http://schemas.openxmlformats.org/officeDocument/2006/customXml" ds:itemID="{41D27DDB-BC4D-49A3-88F0-F09430F7E8D0}">
   <ds:schemaRefs>
     <ds:schemaRef ds:uri="http://schemas.openxmlformats.org/officeDocument/2006/bibliography"/>
   </ds:schemaRefs>

</xml_diff>

<commit_message>
Unsupervised learning techiques almost completed
</commit_message>
<xml_diff>
--- a/Documentation/Thesis.docx
+++ b/Documentation/Thesis.docx
@@ -8,7 +8,7 @@
         <w:ind w:left="1340" w:right="1330"/>
         <w:jc w:val="center"/>
         <w:rPr>
-          <w:rFonts w:ascii="Cambria" w:hAnsi="Cambria"/>
+          <w:rFonts w:asciiTheme="minorHAnsi" w:hAnsiTheme="minorHAnsi" w:cstheme="minorHAnsi"/>
           <w:b/>
           <w:sz w:val="32"/>
           <w:szCs w:val="32"/>
@@ -17,7 +17,7 @@
       </w:pPr>
       <w:r>
         <w:rPr>
-          <w:rFonts w:ascii="Cambria" w:hAnsi="Cambria"/>
+          <w:rFonts w:asciiTheme="minorHAnsi" w:hAnsiTheme="minorHAnsi" w:cstheme="minorHAnsi"/>
           <w:b/>
           <w:sz w:val="32"/>
           <w:szCs w:val="32"/>
@@ -27,28 +27,28 @@
       </w:r>
       <w:r>
         <w:rPr>
-          <w:rFonts w:ascii="Cambria" w:hAnsi="Cambria"/>
-          <w:b/>
-          <w:sz w:val="29"/>
-          <w:szCs w:val="29"/>
-          <w:lang w:val="en-US"/>
-        </w:rPr>
-        <w:t>A</w:t>
-      </w:r>
-      <w:r>
-        <w:rPr>
-          <w:rFonts w:ascii="Cambria" w:hAnsi="Cambria"/>
+          <w:rFonts w:asciiTheme="minorHAnsi" w:hAnsiTheme="minorHAnsi" w:cstheme="minorHAnsi"/>
           <w:b/>
           <w:sz w:val="32"/>
           <w:szCs w:val="32"/>
           <w:lang w:val="en-US"/>
         </w:rPr>
+        <w:t>A</w:t>
+      </w:r>
+      <w:r>
+        <w:rPr>
+          <w:rFonts w:asciiTheme="minorHAnsi" w:hAnsiTheme="minorHAnsi" w:cstheme="minorHAnsi"/>
+          <w:b/>
+          <w:sz w:val="32"/>
+          <w:szCs w:val="32"/>
+          <w:lang w:val="en-US"/>
+        </w:rPr>
         <w:t>NO</w:t>
       </w:r>
     </w:p>
     <w:p>
       <w:pPr>
-        <w:spacing w:line="360" w:lineRule="auto"/>
+        <w:spacing w:line="259" w:lineRule="auto"/>
         <w:ind w:firstLine="0"/>
         <w:jc w:val="center"/>
         <w:rPr>
@@ -58,118 +58,75 @@
       <w:r>
         <w:rPr>
           <w:rFonts w:ascii="Cambria" w:hAnsi="Cambria"/>
-          <w:sz w:val="28"/>
-          <w:szCs w:val="28"/>
-        </w:rPr>
-        <w:t>Department of Electronics, Informatics and Bioengineering</w:t>
-      </w:r>
-    </w:p>
-    <w:p>
-      <w:pPr>
-        <w:spacing w:after="805" w:line="360" w:lineRule="auto"/>
+          <w:sz w:val="29"/>
+        </w:rPr>
+        <w:t>Scuola di Ingegneria Industriale e dell’Informazione</w:t>
+      </w:r>
+    </w:p>
+    <w:p>
+      <w:pPr>
+        <w:spacing w:after="28" w:line="265" w:lineRule="auto"/>
+        <w:ind w:left="10" w:hanging="10"/>
         <w:jc w:val="center"/>
-        <w:rPr>
-          <w:rFonts w:ascii="Cambria" w:hAnsi="Cambria"/>
+      </w:pPr>
+      <w:r>
+        <w:rPr>
           <w:sz w:val="24"/>
         </w:rPr>
-      </w:pPr>
-      <w:r>
-        <w:rPr>
-          <w:rFonts w:ascii="Cambria" w:hAnsi="Cambria"/>
-          <w:sz w:val="24"/>
-        </w:rPr>
-        <w:t>M.Sc. programme in Computer Science and Engineering</w:t>
-      </w:r>
-    </w:p>
-    <w:p>
-      <w:pPr>
-        <w:spacing w:line="360" w:lineRule="auto"/>
-        <w:ind w:left="291" w:firstLine="0"/>
-        <w:jc w:val="left"/>
-        <w:rPr>
-          <w:rFonts w:ascii="Cambria" w:hAnsi="Cambria"/>
-          <w:sz w:val="34"/>
-        </w:rPr>
-      </w:pPr>
-      <w:r>
-        <w:rPr>
-          <w:rFonts w:ascii="Cambria" w:hAnsi="Cambria"/>
+        <w:t>Corso di Laurea Magistrale in Ingegneria Informatica</w:t>
+      </w:r>
+    </w:p>
+    <w:p>
+      <w:pPr>
+        <w:spacing w:after="499" w:line="265" w:lineRule="auto"/>
+        <w:ind w:left="10" w:hanging="10"/>
+        <w:jc w:val="center"/>
+      </w:pPr>
+      <w:r>
+        <w:rPr>
           <w:noProof/>
-          <w:lang w:val="en-US"/>
         </w:rPr>
         <w:drawing>
-          <wp:anchor distT="0" distB="0" distL="114300" distR="114300" simplePos="0" relativeHeight="251658240" behindDoc="1" locked="0" layoutInCell="1" allowOverlap="1">
+          <wp:anchor distT="0" distB="0" distL="114300" distR="114300" simplePos="0" relativeHeight="251665408" behindDoc="0" locked="0" layoutInCell="1" allowOverlap="1" wp14:anchorId="699894C5">
             <wp:simplePos x="0" y="0"/>
             <wp:positionH relativeFrom="margin">
-              <wp:align>center</wp:align>
+              <wp:posOffset>2017958</wp:posOffset>
             </wp:positionH>
             <wp:positionV relativeFrom="paragraph">
-              <wp:posOffset>258445</wp:posOffset>
+              <wp:posOffset>702945</wp:posOffset>
             </wp:positionV>
-            <wp:extent cx="2277110" cy="1422400"/>
+            <wp:extent cx="2484120" cy="1841500"/>
             <wp:effectExtent l="0" t="0" r="0" b="6350"/>
-            <wp:wrapTight wrapText="bothSides">
-              <wp:wrapPolygon edited="0">
-                <wp:start x="9577" y="0"/>
-                <wp:lineTo x="8312" y="1157"/>
-                <wp:lineTo x="6505" y="4050"/>
-                <wp:lineTo x="6505" y="5496"/>
-                <wp:lineTo x="6686" y="10414"/>
-                <wp:lineTo x="10119" y="14175"/>
-                <wp:lineTo x="1626" y="14175"/>
-                <wp:lineTo x="1626" y="17936"/>
-                <wp:lineTo x="4518" y="19093"/>
-                <wp:lineTo x="4518" y="21407"/>
-                <wp:lineTo x="16805" y="21407"/>
-                <wp:lineTo x="17347" y="19382"/>
-                <wp:lineTo x="16263" y="18804"/>
-                <wp:lineTo x="10842" y="18804"/>
-                <wp:lineTo x="19877" y="17646"/>
-                <wp:lineTo x="19877" y="14175"/>
-                <wp:lineTo x="11565" y="14175"/>
-                <wp:lineTo x="14637" y="10414"/>
-                <wp:lineTo x="14818" y="9546"/>
-                <wp:lineTo x="15179" y="4050"/>
-                <wp:lineTo x="13191" y="1157"/>
-                <wp:lineTo x="11926" y="0"/>
-                <wp:lineTo x="9577" y="0"/>
-              </wp:wrapPolygon>
-            </wp:wrapTight>
-            <wp:docPr id="1" name="Immagine 1"/>
-            <wp:cNvGraphicFramePr>
-              <a:graphicFrameLocks xmlns:a="http://schemas.openxmlformats.org/drawingml/2006/main" noChangeAspect="1"/>
-            </wp:cNvGraphicFramePr>
+            <wp:wrapTopAndBottom/>
+            <wp:docPr id="11" name="Picture 11"/>
+            <wp:cNvGraphicFramePr/>
             <a:graphic xmlns:a="http://schemas.openxmlformats.org/drawingml/2006/main">
               <a:graphicData uri="http://schemas.openxmlformats.org/drawingml/2006/picture">
                 <pic:pic xmlns:pic="http://schemas.openxmlformats.org/drawingml/2006/picture">
                   <pic:nvPicPr>
-                    <pic:cNvPr id="0" name="Picture 10"/>
-                    <pic:cNvPicPr>
-                      <a:picLocks noChangeAspect="1" noChangeArrowheads="1"/>
-                    </pic:cNvPicPr>
+                    <pic:cNvPr id="11" name="Picture 11"/>
+                    <pic:cNvPicPr/>
                   </pic:nvPicPr>
                   <pic:blipFill>
-                    <a:blip r:embed="rId6" cstate="print">
+                    <a:blip r:embed="rId8" cstate="print">
                       <a:extLst>
                         <a:ext uri="{28A0092B-C50C-407E-A947-70E740481C1C}">
                           <a14:useLocalDpi xmlns:a14="http://schemas.microsoft.com/office/drawing/2010/main" val="0"/>
                         </a:ext>
                       </a:extLst>
                     </a:blip>
-                    <a:srcRect/>
                     <a:stretch>
                       <a:fillRect/>
                     </a:stretch>
                   </pic:blipFill>
-                  <pic:spPr bwMode="auto">
+                  <pic:spPr>
                     <a:xfrm>
                       <a:off x="0" y="0"/>
-                      <a:ext cx="2277110" cy="1422400"/>
+                      <a:ext cx="2484120" cy="1841500"/>
                     </a:xfrm>
                     <a:prstGeom prst="rect">
                       <a:avLst/>
                     </a:prstGeom>
-                    <a:noFill/>
                   </pic:spPr>
                 </pic:pic>
               </a:graphicData>
@@ -183,6 +140,12 @@
           </wp:anchor>
         </w:drawing>
       </w:r>
+      <w:r>
+        <w:rPr>
+          <w:sz w:val="24"/>
+        </w:rPr>
+        <w:t>Dipartimento di Elettronica, Informazione e Bioingegneria</w:t>
+      </w:r>
     </w:p>
     <w:p>
       <w:pPr>
@@ -199,29 +162,7 @@
       <w:pPr>
         <w:spacing w:line="360" w:lineRule="auto"/>
         <w:ind w:left="291" w:firstLine="0"/>
-        <w:jc w:val="left"/>
-        <w:rPr>
-          <w:rFonts w:ascii="Cambria" w:hAnsi="Cambria"/>
-          <w:sz w:val="34"/>
-        </w:rPr>
-      </w:pPr>
-    </w:p>
-    <w:p>
-      <w:pPr>
-        <w:spacing w:line="360" w:lineRule="auto"/>
-        <w:ind w:left="291" w:firstLine="0"/>
-        <w:jc w:val="left"/>
-        <w:rPr>
-          <w:rFonts w:ascii="Cambria" w:hAnsi="Cambria"/>
-          <w:sz w:val="34"/>
-        </w:rPr>
-      </w:pPr>
-    </w:p>
-    <w:p>
-      <w:pPr>
-        <w:spacing w:line="360" w:lineRule="auto"/>
-        <w:ind w:left="291" w:firstLine="0"/>
-        <w:jc w:val="left"/>
+        <w:jc w:val="center"/>
         <w:rPr>
           <w:rFonts w:ascii="Cambria" w:hAnsi="Cambria"/>
           <w:sz w:val="34"/>
@@ -235,9 +176,18 @@
         <w:jc w:val="center"/>
         <w:rPr>
           <w:rFonts w:ascii="Cambria" w:hAnsi="Cambria"/>
-          <w:sz w:val="34"/>
-        </w:rPr>
-      </w:pPr>
+          <w:sz w:val="36"/>
+          <w:szCs w:val="36"/>
+        </w:rPr>
+      </w:pPr>
+      <w:r>
+        <w:rPr>
+          <w:rFonts w:ascii="Cambria" w:hAnsi="Cambria"/>
+          <w:sz w:val="36"/>
+          <w:szCs w:val="36"/>
+        </w:rPr>
+        <w:t>Automated Analysis of Social Data using</w:t>
+      </w:r>
     </w:p>
     <w:p>
       <w:pPr>
@@ -256,26 +206,6 @@
           <w:sz w:val="36"/>
           <w:szCs w:val="36"/>
         </w:rPr>
-        <w:t xml:space="preserve">Automated Analysis of Social Data using </w:t>
-      </w:r>
-    </w:p>
-    <w:p>
-      <w:pPr>
-        <w:spacing w:line="360" w:lineRule="auto"/>
-        <w:ind w:left="291" w:firstLine="0"/>
-        <w:jc w:val="center"/>
-        <w:rPr>
-          <w:rFonts w:ascii="Cambria" w:hAnsi="Cambria"/>
-          <w:sz w:val="36"/>
-          <w:szCs w:val="36"/>
-        </w:rPr>
-      </w:pPr>
-      <w:r>
-        <w:rPr>
-          <w:rFonts w:ascii="Cambria" w:hAnsi="Cambria"/>
-          <w:sz w:val="36"/>
-          <w:szCs w:val="36"/>
-        </w:rPr>
         <w:t>Machine Learning Techniques</w:t>
       </w:r>
     </w:p>
@@ -315,26 +245,82 @@
         <w:ind w:firstLine="0"/>
         <w:rPr>
           <w:rFonts w:ascii="Cambria" w:hAnsi="Cambria"/>
-        </w:rPr>
-      </w:pPr>
-      <w:r>
-        <w:rPr>
-          <w:rFonts w:ascii="Cambria" w:hAnsi="Cambria"/>
-        </w:rPr>
-        <w:t>Advisor</w:t>
-      </w:r>
-      <w:r>
-        <w:rPr>
-          <w:rFonts w:ascii="Cambria" w:hAnsi="Cambria"/>
-        </w:rPr>
-        <w:t>s</w:t>
-      </w:r>
-      <w:r>
-        <w:rPr>
-          <w:rFonts w:ascii="Cambria" w:hAnsi="Cambria"/>
+          <w:sz w:val="22"/>
+          <w:szCs w:val="22"/>
+        </w:rPr>
+      </w:pPr>
+      <w:r>
+        <w:rPr>
+          <w:rFonts w:ascii="Cambria" w:hAnsi="Cambria"/>
+          <w:sz w:val="22"/>
+          <w:szCs w:val="22"/>
+        </w:rPr>
+        <w:t>Relatore</w:t>
+      </w:r>
+      <w:r>
+        <w:rPr>
+          <w:rFonts w:ascii="Cambria" w:hAnsi="Cambria"/>
+          <w:sz w:val="22"/>
+          <w:szCs w:val="22"/>
         </w:rPr>
         <w:t xml:space="preserve">: </w:t>
       </w:r>
+      <w:r>
+        <w:rPr>
+          <w:rFonts w:ascii="Cambria" w:hAnsi="Cambria"/>
+          <w:sz w:val="22"/>
+          <w:szCs w:val="22"/>
+        </w:rPr>
+        <w:t xml:space="preserve">  </w:t>
+      </w:r>
+      <w:r>
+        <w:rPr>
+          <w:rFonts w:ascii="Cambria" w:hAnsi="Cambria"/>
+          <w:sz w:val="22"/>
+          <w:szCs w:val="22"/>
+        </w:rPr>
+        <w:t xml:space="preserve">     P</w:t>
+      </w:r>
+      <w:r>
+        <w:rPr>
+          <w:rFonts w:ascii="Cambria" w:hAnsi="Cambria"/>
+          <w:sz w:val="22"/>
+          <w:szCs w:val="22"/>
+        </w:rPr>
+        <w:t>rof.</w:t>
+      </w:r>
+      <w:r>
+        <w:rPr>
+          <w:rFonts w:ascii="Cambria" w:hAnsi="Cambria"/>
+          <w:sz w:val="22"/>
+          <w:szCs w:val="22"/>
+        </w:rPr>
+        <w:t>ssa</w:t>
+      </w:r>
+      <w:r>
+        <w:rPr>
+          <w:rFonts w:ascii="Cambria" w:hAnsi="Cambria"/>
+          <w:sz w:val="22"/>
+          <w:szCs w:val="22"/>
+        </w:rPr>
+        <w:t xml:space="preserve"> </w:t>
+      </w:r>
+      <w:r>
+        <w:rPr>
+          <w:rFonts w:ascii="Cambria" w:hAnsi="Cambria"/>
+          <w:sz w:val="22"/>
+          <w:szCs w:val="22"/>
+        </w:rPr>
+        <w:t xml:space="preserve">  </w:t>
+      </w:r>
+      <w:r>
+        <w:rPr>
+          <w:rFonts w:ascii="Cambria" w:hAnsi="Cambria"/>
+          <w:sz w:val="22"/>
+          <w:szCs w:val="22"/>
+        </w:rPr>
+        <w:t>Letizia TANCA</w:t>
+      </w:r>
     </w:p>
     <w:p>
       <w:pPr>
@@ -342,65 +328,138 @@
         <w:ind w:firstLine="0"/>
         <w:rPr>
           <w:rFonts w:ascii="Cambria" w:hAnsi="Cambria"/>
-        </w:rPr>
-      </w:pPr>
-      <w:r>
-        <w:rPr>
-          <w:rFonts w:ascii="Cambria" w:hAnsi="Cambria"/>
-        </w:rPr>
-        <w:t>Prof. Letizia TANCA</w:t>
+          <w:sz w:val="22"/>
+          <w:szCs w:val="22"/>
+        </w:rPr>
+      </w:pPr>
+      <w:r>
+        <w:rPr>
+          <w:rFonts w:ascii="Cambria" w:hAnsi="Cambria"/>
+          <w:sz w:val="22"/>
+          <w:szCs w:val="22"/>
+        </w:rPr>
+        <w:t xml:space="preserve">Correlatori:   </w:t>
+      </w:r>
+      <w:r>
+        <w:rPr>
+          <w:rFonts w:ascii="Cambria" w:hAnsi="Cambria"/>
+          <w:sz w:val="22"/>
+          <w:szCs w:val="22"/>
+        </w:rPr>
+        <w:t>P</w:t>
+      </w:r>
+      <w:r>
+        <w:rPr>
+          <w:rFonts w:ascii="Cambria" w:hAnsi="Cambria"/>
+          <w:sz w:val="22"/>
+          <w:szCs w:val="22"/>
+        </w:rPr>
+        <w:t>rof</w:t>
+      </w:r>
+      <w:r>
+        <w:rPr>
+          <w:rFonts w:ascii="Cambria" w:hAnsi="Cambria"/>
+          <w:sz w:val="22"/>
+          <w:szCs w:val="22"/>
+        </w:rPr>
+        <w:t>.ssa</w:t>
+      </w:r>
+      <w:r>
+        <w:rPr>
+          <w:rFonts w:ascii="Cambria" w:hAnsi="Cambria"/>
+          <w:sz w:val="22"/>
+          <w:szCs w:val="22"/>
+        </w:rPr>
+        <w:t xml:space="preserve"> </w:t>
+      </w:r>
+      <w:r>
+        <w:rPr>
+          <w:rFonts w:ascii="Cambria" w:hAnsi="Cambria"/>
+          <w:sz w:val="22"/>
+          <w:szCs w:val="22"/>
+        </w:rPr>
+        <w:t xml:space="preserve">  </w:t>
+      </w:r>
+      <w:r>
+        <w:rPr>
+          <w:rFonts w:ascii="Cambria" w:hAnsi="Cambria"/>
+          <w:sz w:val="22"/>
+          <w:szCs w:val="22"/>
+        </w:rPr>
+        <w:t>Maristella MATERA</w:t>
       </w:r>
     </w:p>
     <w:p>
       <w:pPr>
         <w:spacing w:line="360" w:lineRule="auto"/>
-        <w:ind w:firstLine="0"/>
-        <w:rPr>
-          <w:rFonts w:ascii="Cambria" w:hAnsi="Cambria"/>
-        </w:rPr>
-      </w:pPr>
-      <w:r>
-        <w:rPr>
-          <w:rFonts w:ascii="Cambria" w:hAnsi="Cambria"/>
-        </w:rPr>
-        <w:t>Prof Maristella MATERA</w:t>
-      </w:r>
-    </w:p>
-    <w:p>
-      <w:pPr>
-        <w:spacing w:line="360" w:lineRule="auto"/>
-        <w:ind w:firstLine="0"/>
-        <w:rPr>
-          <w:rFonts w:ascii="Cambria" w:hAnsi="Cambria"/>
-        </w:rPr>
-      </w:pPr>
-      <w:r>
-        <w:rPr>
-          <w:rFonts w:ascii="Cambria" w:hAnsi="Cambria"/>
-        </w:rPr>
-        <w:t xml:space="preserve">Ing. </w:t>
-      </w:r>
-      <w:r>
-        <w:rPr>
-          <w:rFonts w:ascii="Cambria" w:hAnsi="Cambria"/>
+        <w:ind w:left="720" w:firstLine="0"/>
+        <w:rPr>
+          <w:rFonts w:ascii="Cambria" w:hAnsi="Cambria"/>
+          <w:sz w:val="22"/>
+          <w:szCs w:val="22"/>
+        </w:rPr>
+      </w:pPr>
+      <w:r>
+        <w:rPr>
+          <w:rFonts w:ascii="Cambria" w:hAnsi="Cambria"/>
+          <w:sz w:val="22"/>
+          <w:szCs w:val="22"/>
+        </w:rPr>
+        <w:t xml:space="preserve">      </w:t>
+      </w:r>
+      <w:r>
+        <w:rPr>
+          <w:rFonts w:ascii="Cambria" w:hAnsi="Cambria"/>
+          <w:sz w:val="22"/>
+          <w:szCs w:val="22"/>
+        </w:rPr>
+        <w:t xml:space="preserve">     I</w:t>
+      </w:r>
+      <w:r>
+        <w:rPr>
+          <w:rFonts w:ascii="Cambria" w:hAnsi="Cambria"/>
+          <w:sz w:val="22"/>
+          <w:szCs w:val="22"/>
+        </w:rPr>
+        <w:t xml:space="preserve">ng. </w:t>
+      </w:r>
+      <w:r>
+        <w:rPr>
+          <w:rFonts w:ascii="Cambria" w:hAnsi="Cambria"/>
+          <w:sz w:val="22"/>
+          <w:szCs w:val="22"/>
+        </w:rPr>
+        <w:t xml:space="preserve">          </w:t>
+      </w:r>
+      <w:r>
+        <w:rPr>
+          <w:rFonts w:ascii="Cambria" w:hAnsi="Cambria"/>
+          <w:sz w:val="22"/>
+          <w:szCs w:val="22"/>
         </w:rPr>
         <w:t>Ricardo</w:t>
       </w:r>
       <w:r>
         <w:rPr>
           <w:rFonts w:ascii="Cambria" w:hAnsi="Cambria"/>
+          <w:sz w:val="22"/>
+          <w:szCs w:val="22"/>
         </w:rPr>
         <w:t xml:space="preserve"> </w:t>
       </w:r>
       <w:r>
         <w:rPr>
           <w:rFonts w:ascii="Cambria" w:hAnsi="Cambria"/>
+          <w:sz w:val="22"/>
+          <w:szCs w:val="22"/>
         </w:rPr>
         <w:t>MEDANA</w:t>
       </w:r>
       <w:r>
         <w:rPr>
           <w:rFonts w:ascii="Cambria" w:hAnsi="Cambria"/>
+          <w:sz w:val="22"/>
+          <w:szCs w:val="22"/>
         </w:rPr>
         <w:t xml:space="preserve"> </w:t>
       </w:r>
@@ -412,14 +471,50 @@
         <w:jc w:val="right"/>
         <w:rPr>
           <w:rFonts w:ascii="Cambria" w:hAnsi="Cambria"/>
-        </w:rPr>
-      </w:pPr>
-      <w:r>
-        <w:rPr>
-          <w:rFonts w:ascii="Cambria" w:hAnsi="Cambria"/>
-          <w:sz w:val="24"/>
-        </w:rPr>
-        <w:t>Master Thesis of:</w:t>
+          <w:sz w:val="22"/>
+          <w:szCs w:val="22"/>
+        </w:rPr>
+      </w:pPr>
+      <w:r>
+        <w:rPr>
+          <w:rFonts w:ascii="Cambria" w:hAnsi="Cambria"/>
+          <w:sz w:val="22"/>
+          <w:szCs w:val="22"/>
+        </w:rPr>
+        <w:t xml:space="preserve">   </w:t>
+      </w:r>
+      <w:r>
+        <w:rPr>
+          <w:rFonts w:ascii="Cambria" w:hAnsi="Cambria"/>
+          <w:sz w:val="22"/>
+          <w:szCs w:val="22"/>
+        </w:rPr>
+        <w:t>Tesi di laurea di:</w:t>
+      </w:r>
+      <w:r>
+        <w:rPr>
+          <w:rFonts w:ascii="Cambria" w:hAnsi="Cambria"/>
+          <w:sz w:val="22"/>
+          <w:szCs w:val="22"/>
+        </w:rPr>
+        <w:tab/>
+      </w:r>
+      <w:r>
+        <w:rPr>
+          <w:rFonts w:ascii="Cambria" w:hAnsi="Cambria"/>
+          <w:sz w:val="22"/>
+          <w:szCs w:val="22"/>
+        </w:rPr>
+        <w:tab/>
+      </w:r>
+      <w:r>
+        <w:rPr>
+          <w:rFonts w:ascii="Cambria" w:hAnsi="Cambria"/>
+          <w:sz w:val="22"/>
+          <w:szCs w:val="22"/>
+        </w:rPr>
+        <w:tab/>
+        <w:t xml:space="preserve">           </w:t>
       </w:r>
     </w:p>
     <w:p>
@@ -429,13 +524,16 @@
         <w:jc w:val="right"/>
         <w:rPr>
           <w:rFonts w:ascii="Cambria" w:hAnsi="Cambria"/>
+          <w:sz w:val="22"/>
+          <w:szCs w:val="22"/>
           <w:lang w:val="en-US"/>
         </w:rPr>
       </w:pPr>
       <w:r>
         <w:rPr>
           <w:rFonts w:ascii="Cambria" w:hAnsi="Cambria"/>
-          <w:sz w:val="24"/>
+          <w:sz w:val="22"/>
+          <w:szCs w:val="22"/>
           <w:lang w:val="en-US"/>
         </w:rPr>
         <w:t>Petar</w:t>
@@ -443,7 +541,8 @@
       <w:r>
         <w:rPr>
           <w:rFonts w:ascii="Cambria" w:hAnsi="Cambria"/>
-          <w:sz w:val="24"/>
+          <w:sz w:val="22"/>
+          <w:szCs w:val="22"/>
           <w:lang w:val="en-US"/>
         </w:rPr>
         <w:t xml:space="preserve"> </w:t>
@@ -451,10 +550,39 @@
       <w:r>
         <w:rPr>
           <w:rFonts w:ascii="Cambria" w:hAnsi="Cambria"/>
-          <w:sz w:val="24"/>
+          <w:sz w:val="22"/>
+          <w:szCs w:val="22"/>
           <w:lang w:val="en-US"/>
         </w:rPr>
-        <w:t xml:space="preserve">KORDA </w:t>
+        <w:t>KORDA</w:t>
+      </w:r>
+      <w:r>
+        <w:rPr>
+          <w:rFonts w:ascii="Cambria" w:hAnsi="Cambria"/>
+          <w:sz w:val="22"/>
+          <w:szCs w:val="22"/>
+          <w:lang w:val="en-US"/>
+        </w:rPr>
+        <w:t xml:space="preserve">          </w:t>
+      </w:r>
+      <w:r>
+        <w:rPr>
+          <w:rFonts w:ascii="Cambria" w:hAnsi="Cambria"/>
+          <w:sz w:val="22"/>
+          <w:szCs w:val="22"/>
+          <w:lang w:val="en-US"/>
+        </w:rPr>
+        <w:tab/>
+        <w:t>Matr. 852627</w:t>
+      </w:r>
+      <w:r>
+        <w:rPr>
+          <w:rFonts w:ascii="Cambria" w:hAnsi="Cambria"/>
+          <w:sz w:val="22"/>
+          <w:szCs w:val="22"/>
+          <w:lang w:val="en-US"/>
+        </w:rPr>
+        <w:t xml:space="preserve"> </w:t>
       </w:r>
     </w:p>
     <w:p>
@@ -464,16 +592,38 @@
         <w:jc w:val="right"/>
         <w:rPr>
           <w:rFonts w:ascii="Cambria" w:hAnsi="Cambria"/>
+          <w:sz w:val="22"/>
+          <w:szCs w:val="22"/>
           <w:lang w:val="en-US"/>
         </w:rPr>
       </w:pPr>
       <w:r>
         <w:rPr>
           <w:rFonts w:ascii="Cambria" w:hAnsi="Cambria"/>
-          <w:sz w:val="24"/>
+          <w:sz w:val="22"/>
+          <w:szCs w:val="22"/>
           <w:lang w:val="en-US"/>
         </w:rPr>
+        <w:t xml:space="preserve"> </w:t>
+      </w:r>
+      <w:r>
+        <w:rPr>
+          <w:rFonts w:ascii="Cambria" w:hAnsi="Cambria"/>
+          <w:sz w:val="22"/>
+          <w:szCs w:val="22"/>
+          <w:lang w:val="en-US"/>
+        </w:rPr>
         <w:t>Pavle VIDANOVIC</w:t>
+      </w:r>
+      <w:r>
+        <w:rPr>
+          <w:rFonts w:ascii="Cambria" w:hAnsi="Cambria"/>
+          <w:sz w:val="22"/>
+          <w:szCs w:val="22"/>
+          <w:lang w:val="en-US"/>
+        </w:rPr>
+        <w:tab/>
+        <w:t xml:space="preserve"> Matr. 854472</w:t>
       </w:r>
     </w:p>
     <w:p>
@@ -483,6 +633,18 @@
         <w:jc w:val="center"/>
         <w:rPr>
           <w:rFonts w:ascii="Cambria" w:hAnsi="Cambria"/>
+          <w:sz w:val="24"/>
+          <w:lang w:val="en-US"/>
+        </w:rPr>
+      </w:pPr>
+    </w:p>
+    <w:p>
+      <w:pPr>
+        <w:spacing w:after="13" w:line="360" w:lineRule="auto"/>
+        <w:ind w:left="1340" w:right="1330"/>
+        <w:jc w:val="center"/>
+        <w:rPr>
+          <w:rFonts w:ascii="Cambria" w:hAnsi="Cambria"/>
           <w:lang w:val="en-US"/>
         </w:rPr>
       </w:pPr>
@@ -822,8 +984,27 @@
           <w:sz w:val="22"/>
           <w:szCs w:val="22"/>
         </w:rPr>
-        <w:lastRenderedPageBreak/>
-        <w:t xml:space="preserve">We would like to express our sincere appreciation to our supervisors and our </w:t>
+        <w:t xml:space="preserve">We would like to express our sincere appreciation to our supervisors and </w:t>
+      </w:r>
+      <w:proofErr w:type="gramStart"/>
+      <w:r>
+        <w:rPr>
+          <w:rFonts w:ascii="Cambria" w:hAnsi="Cambria"/>
+          <w:i/>
+          <w:sz w:val="22"/>
+          <w:szCs w:val="22"/>
+        </w:rPr>
+        <w:t>our</w:t>
+      </w:r>
+      <w:proofErr w:type="gramEnd"/>
+      <w:r>
+        <w:rPr>
+          <w:rFonts w:ascii="Cambria" w:hAnsi="Cambria"/>
+          <w:i/>
+          <w:sz w:val="22"/>
+          <w:szCs w:val="22"/>
+        </w:rPr>
+        <w:t xml:space="preserve"> </w:t>
       </w:r>
     </w:p>
     <w:p>
@@ -1561,7 +1742,6 @@
           <w:sz w:val="50"/>
           <w:szCs w:val="50"/>
         </w:rPr>
-        <w:lastRenderedPageBreak/>
         <w:t>Abstract</w:t>
       </w:r>
     </w:p>
@@ -1585,13 +1765,23 @@
           <w:szCs w:val="22"/>
         </w:rPr>
       </w:pPr>
-      <w:r>
-        <w:rPr>
-          <w:rFonts w:ascii="Cambria" w:hAnsi="Cambria"/>
-          <w:sz w:val="22"/>
-          <w:szCs w:val="22"/>
-        </w:rPr>
-        <w:t xml:space="preserve">In today’s society everything is happening on the internet, in particular on social networks. Social networks play </w:t>
+      <w:proofErr w:type="gramStart"/>
+      <w:r>
+        <w:rPr>
+          <w:rFonts w:ascii="Cambria" w:hAnsi="Cambria"/>
+          <w:sz w:val="22"/>
+          <w:szCs w:val="22"/>
+        </w:rPr>
+        <w:t>In today’s society</w:t>
+      </w:r>
+      <w:proofErr w:type="gramEnd"/>
+      <w:r>
+        <w:rPr>
+          <w:rFonts w:ascii="Cambria" w:hAnsi="Cambria"/>
+          <w:sz w:val="22"/>
+          <w:szCs w:val="22"/>
+        </w:rPr>
+        <w:t xml:space="preserve"> everything is happening on the internet, in particular on social networks. Social networks play </w:t>
       </w:r>
       <w:r>
         <w:rPr>
@@ -1711,7 +1901,25 @@
           <w:sz w:val="22"/>
           <w:szCs w:val="22"/>
         </w:rPr>
-        <w:t xml:space="preserve"> In return users share their opinion about particular products by leaving com</w:t>
+        <w:t xml:space="preserve"> In return users share their opinion about </w:t>
+      </w:r>
+      <w:proofErr w:type="gramStart"/>
+      <w:r>
+        <w:rPr>
+          <w:rFonts w:ascii="Cambria" w:hAnsi="Cambria"/>
+          <w:sz w:val="22"/>
+          <w:szCs w:val="22"/>
+        </w:rPr>
+        <w:t>particular products</w:t>
+      </w:r>
+      <w:proofErr w:type="gramEnd"/>
+      <w:r>
+        <w:rPr>
+          <w:rFonts w:ascii="Cambria" w:hAnsi="Cambria"/>
+          <w:sz w:val="22"/>
+          <w:szCs w:val="22"/>
+        </w:rPr>
+        <w:t xml:space="preserve"> by leaving com</w:t>
       </w:r>
       <w:r>
         <w:rPr>
@@ -4407,6 +4615,7 @@
           <w:sz w:val="22"/>
           <w:szCs w:val="22"/>
         </w:rPr>
+        <w:lastRenderedPageBreak/>
         <w:t>Clustering mod</w:t>
       </w:r>
       <w:r>
@@ -4464,7 +4673,6 @@
           <w:sz w:val="22"/>
           <w:szCs w:val="22"/>
         </w:rPr>
-        <w:lastRenderedPageBreak/>
         <w:t>Finally, previously described models used together can be used in one complete</w:t>
       </w:r>
       <w:r>
@@ -4798,7 +5006,25 @@
           <w:sz w:val="22"/>
           <w:szCs w:val="22"/>
         </w:rPr>
-        <w:t xml:space="preserve"> is reserved for describing API which will use previously mentioned modules in order to analyse custom social data.</w:t>
+        <w:t xml:space="preserve"> is reserved for describing API which will use previously mentioned modules </w:t>
+      </w:r>
+      <w:proofErr w:type="gramStart"/>
+      <w:r>
+        <w:rPr>
+          <w:rFonts w:ascii="Cambria" w:hAnsi="Cambria"/>
+          <w:sz w:val="22"/>
+          <w:szCs w:val="22"/>
+        </w:rPr>
+        <w:t>in order to</w:t>
+      </w:r>
+      <w:proofErr w:type="gramEnd"/>
+      <w:r>
+        <w:rPr>
+          <w:rFonts w:ascii="Cambria" w:hAnsi="Cambria"/>
+          <w:sz w:val="22"/>
+          <w:szCs w:val="22"/>
+        </w:rPr>
+        <w:t xml:space="preserve"> analyse custom social data.</w:t>
       </w:r>
     </w:p>
     <w:p>
@@ -5273,7 +5499,25 @@
           <w:sz w:val="22"/>
           <w:szCs w:val="22"/>
         </w:rPr>
-        <w:t>of social networks represent protentional customers, they are also proactive in a sense that they can share their opinion about certain products that company or brand shares. So, in order to grow their business and to increase the profit companies need to analyse user reactions and behaviour on their products shared on social networks. As a result, company can have model of a user and can predict weather new product will be successfully accepted and attractive to potential customers.</w:t>
+        <w:t xml:space="preserve">of social networks represent protentional customers, they are also proactive in a sense that they can share their opinion about certain products that company or brand shares. So, </w:t>
+      </w:r>
+      <w:proofErr w:type="gramStart"/>
+      <w:r>
+        <w:rPr>
+          <w:rFonts w:ascii="Cambria" w:hAnsi="Cambria"/>
+          <w:sz w:val="22"/>
+          <w:szCs w:val="22"/>
+        </w:rPr>
+        <w:t>in order to</w:t>
+      </w:r>
+      <w:proofErr w:type="gramEnd"/>
+      <w:r>
+        <w:rPr>
+          <w:rFonts w:ascii="Cambria" w:hAnsi="Cambria"/>
+          <w:sz w:val="22"/>
+          <w:szCs w:val="22"/>
+        </w:rPr>
+        <w:t xml:space="preserve"> grow their business and to increase the profit companies need to analyse user reactions and behaviour on their products shared on social networks. As a result, company can have model of a user and can predict weather new product will be successfully accepted and attractive to potential customers.</w:t>
       </w:r>
     </w:p>
     <w:p>
@@ -6737,7 +6981,25 @@
           <w:sz w:val="22"/>
           <w:szCs w:val="22"/>
         </w:rPr>
-        <w:t>To be able to do analysis of user data, first we need to have that data. User data are present on social networks but to gather it, we need to have right permissions. For the purpose of this project w</w:t>
+        <w:t xml:space="preserve">To be able to do analysis of user data, first we need to have that data. User data are present on social networks but to gather it, we need to have right permissions. </w:t>
+      </w:r>
+      <w:proofErr w:type="gramStart"/>
+      <w:r>
+        <w:rPr>
+          <w:rFonts w:ascii="Cambria" w:hAnsi="Cambria"/>
+          <w:sz w:val="22"/>
+          <w:szCs w:val="22"/>
+        </w:rPr>
+        <w:t>For the purpose of</w:t>
+      </w:r>
+      <w:proofErr w:type="gramEnd"/>
+      <w:r>
+        <w:rPr>
+          <w:rFonts w:ascii="Cambria" w:hAnsi="Cambria"/>
+          <w:sz w:val="22"/>
+          <w:szCs w:val="22"/>
+        </w:rPr>
+        <w:t xml:space="preserve"> this project w</w:t>
       </w:r>
       <w:r>
         <w:rPr>
@@ -6822,7 +7084,7 @@
                     </pic:cNvPicPr>
                   </pic:nvPicPr>
                   <pic:blipFill>
-                    <a:blip r:embed="rId7">
+                    <a:blip r:embed="rId9">
                       <a:extLst>
                         <a:ext uri="{28A0092B-C50C-407E-A947-70E740481C1C}">
                           <a14:useLocalDpi xmlns:a14="http://schemas.microsoft.com/office/drawing/2010/main" val="0"/>
@@ -6940,7 +7202,25 @@
           <w:sz w:val="22"/>
           <w:szCs w:val="22"/>
         </w:rPr>
-        <w:t xml:space="preserve">, we can fetch all comments that are located in table </w:t>
+        <w:t xml:space="preserve">, we can fetch all comments that </w:t>
+      </w:r>
+      <w:proofErr w:type="gramStart"/>
+      <w:r>
+        <w:rPr>
+          <w:rFonts w:ascii="Cambria" w:hAnsi="Cambria"/>
+          <w:sz w:val="22"/>
+          <w:szCs w:val="22"/>
+        </w:rPr>
+        <w:t>are located in</w:t>
+      </w:r>
+      <w:proofErr w:type="gramEnd"/>
+      <w:r>
+        <w:rPr>
+          <w:rFonts w:ascii="Cambria" w:hAnsi="Cambria"/>
+          <w:sz w:val="22"/>
+          <w:szCs w:val="22"/>
+        </w:rPr>
+        <w:t xml:space="preserve"> table </w:t>
       </w:r>
       <w:r>
         <w:rPr>
@@ -8109,7 +8389,7 @@
                     <pic:cNvPicPr/>
                   </pic:nvPicPr>
                   <pic:blipFill>
-                    <a:blip r:embed="rId8">
+                    <a:blip r:embed="rId10">
                       <a:extLst>
                         <a:ext uri="{28A0092B-C50C-407E-A947-70E740481C1C}">
                           <a14:useLocalDpi xmlns:a14="http://schemas.microsoft.com/office/drawing/2010/main" val="0"/>
@@ -8279,7 +8559,7 @@
                     <pic:cNvPicPr/>
                   </pic:nvPicPr>
                   <pic:blipFill>
-                    <a:blip r:embed="rId9">
+                    <a:blip r:embed="rId11">
                       <a:extLst>
                         <a:ext uri="{28A0092B-C50C-407E-A947-70E740481C1C}">
                           <a14:useLocalDpi xmlns:a14="http://schemas.microsoft.com/office/drawing/2010/main" val="0"/>
@@ -8413,7 +8693,25 @@
           <w:sz w:val="22"/>
           <w:szCs w:val="22"/>
         </w:rPr>
-        <w:t xml:space="preserve"> Also, content is generated on many different languages, so we need to translate it in order to have useful information.</w:t>
+        <w:t xml:space="preserve"> Also, content is generated on many different languages, so we need to translate it </w:t>
+      </w:r>
+      <w:proofErr w:type="gramStart"/>
+      <w:r>
+        <w:rPr>
+          <w:rFonts w:ascii="Cambria" w:hAnsi="Cambria"/>
+          <w:sz w:val="22"/>
+          <w:szCs w:val="22"/>
+        </w:rPr>
+        <w:t>in order to</w:t>
+      </w:r>
+      <w:proofErr w:type="gramEnd"/>
+      <w:r>
+        <w:rPr>
+          <w:rFonts w:ascii="Cambria" w:hAnsi="Cambria"/>
+          <w:sz w:val="22"/>
+          <w:szCs w:val="22"/>
+        </w:rPr>
+        <w:t xml:space="preserve"> have useful information.</w:t>
       </w:r>
       <w:r>
         <w:rPr>
@@ -8605,7 +8903,25 @@
           <w:sz w:val="22"/>
           <w:szCs w:val="22"/>
         </w:rPr>
-        <w:t>collected directly from users usually are not 100% full. We have to handle missing data in one of many ways following certain policy. For example, we choose to discard rows that have more than two missing fields. For the rest of the rows we fill missing fields using policy depending on the type of the field. For features that are:</w:t>
+        <w:t xml:space="preserve">collected directly from users usually are not 100% full. We </w:t>
+      </w:r>
+      <w:proofErr w:type="gramStart"/>
+      <w:r>
+        <w:rPr>
+          <w:rFonts w:ascii="Cambria" w:hAnsi="Cambria"/>
+          <w:sz w:val="22"/>
+          <w:szCs w:val="22"/>
+        </w:rPr>
+        <w:t>have to</w:t>
+      </w:r>
+      <w:proofErr w:type="gramEnd"/>
+      <w:r>
+        <w:rPr>
+          <w:rFonts w:ascii="Cambria" w:hAnsi="Cambria"/>
+          <w:sz w:val="22"/>
+          <w:szCs w:val="22"/>
+        </w:rPr>
+        <w:t xml:space="preserve"> handle missing data in one of many ways following certain policy. For example, we choose to discard rows that have more than two missing fields. For the rest of the rows we fill missing fields using policy depending on the type of the field. For features that are:</w:t>
       </w:r>
     </w:p>
     <w:p>
@@ -8793,7 +9109,55 @@
           <w:sz w:val="22"/>
           <w:szCs w:val="22"/>
         </w:rPr>
-        <w:t xml:space="preserve"> Next, we create dictionary, where we count occurrence of each tokens and select top 10 since they take most of the variance of the dataset. Finally, we go again threw all rows and calculate similarity between the tokens and categories, and select most similar category. In that way we did categorization of this string feature. We did this categorization on about and description features.</w:t>
+        <w:t xml:space="preserve"> </w:t>
+      </w:r>
+      <w:r>
+        <w:rPr>
+          <w:rFonts w:ascii="Cambria" w:hAnsi="Cambria"/>
+          <w:sz w:val="22"/>
+          <w:szCs w:val="22"/>
+        </w:rPr>
+        <w:t xml:space="preserve">Now we have list of tokens instead of the string. </w:t>
+      </w:r>
+      <w:r>
+        <w:rPr>
+          <w:rFonts w:ascii="Cambria" w:hAnsi="Cambria"/>
+          <w:sz w:val="22"/>
+          <w:szCs w:val="22"/>
+        </w:rPr>
+        <w:t>Next, we create dictionary, where we</w:t>
+      </w:r>
+      <w:r>
+        <w:rPr>
+          <w:rFonts w:ascii="Cambria" w:hAnsi="Cambria"/>
+          <w:sz w:val="22"/>
+          <w:szCs w:val="22"/>
+        </w:rPr>
+        <w:t xml:space="preserve"> count occurrence of each token</w:t>
+      </w:r>
+      <w:r>
+        <w:rPr>
+          <w:rFonts w:ascii="Cambria" w:hAnsi="Cambria"/>
+          <w:sz w:val="22"/>
+          <w:szCs w:val="22"/>
+        </w:rPr>
+        <w:t xml:space="preserve"> and select top 10 since they take most of the variance of the dataset. Finally, we go again threw all rows and calculate similarity between the tokens and categories, and select most similar category.</w:t>
+      </w:r>
+      <w:r>
+        <w:rPr>
+          <w:rFonts w:ascii="Cambria" w:hAnsi="Cambria"/>
+          <w:sz w:val="22"/>
+          <w:szCs w:val="22"/>
+        </w:rPr>
+        <w:t xml:space="preserve"> </w:t>
+      </w:r>
+      <w:r>
+        <w:rPr>
+          <w:rFonts w:ascii="Cambria" w:hAnsi="Cambria"/>
+          <w:sz w:val="22"/>
+          <w:szCs w:val="22"/>
+        </w:rPr>
+        <w:t>In that way we did categorization of this string feature. We did this categorization on about and description features.</w:t>
       </w:r>
       <w:r>
         <w:rPr>
@@ -8838,8 +9202,6 @@
         </w:rPr>
         <w:t xml:space="preserve"> integer</w:t>
       </w:r>
-      <w:bookmarkStart w:id="13" w:name="_GoBack"/>
-      <w:bookmarkEnd w:id="13"/>
       <w:r>
         <w:rPr>
           <w:rFonts w:ascii="Cambria" w:hAnsi="Cambria"/>
@@ -8870,7 +9232,7 @@
           <w:szCs w:val="29"/>
         </w:rPr>
       </w:pPr>
-      <w:bookmarkStart w:id="14" w:name="_Toc497680543"/>
+      <w:bookmarkStart w:id="13" w:name="_Toc497680543"/>
       <w:r>
         <w:rPr>
           <w:rFonts w:ascii="Cambria" w:hAnsi="Cambria"/>
@@ -8881,7 +9243,7 @@
         </w:rPr>
         <w:t>5.3     Unsupervised learning techniques</w:t>
       </w:r>
-      <w:bookmarkEnd w:id="14"/>
+      <w:bookmarkEnd w:id="13"/>
     </w:p>
     <w:p>
       <w:pPr>
@@ -8891,6 +9253,501 @@
           <w:b/>
           <w:sz w:val="29"/>
           <w:szCs w:val="29"/>
+        </w:rPr>
+      </w:pPr>
+      <w:r>
+        <w:rPr>
+          <w:rFonts w:ascii="Cambria" w:hAnsi="Cambria"/>
+          <w:b/>
+          <w:sz w:val="29"/>
+          <w:szCs w:val="29"/>
+        </w:rPr>
+        <w:tab/>
+      </w:r>
+    </w:p>
+    <w:p>
+      <w:pPr>
+        <w:ind w:firstLine="0"/>
+        <w:rPr>
+          <w:rFonts w:ascii="Cambria" w:hAnsi="Cambria"/>
+          <w:sz w:val="22"/>
+          <w:szCs w:val="22"/>
+        </w:rPr>
+      </w:pPr>
+      <w:r>
+        <w:rPr>
+          <w:rFonts w:ascii="Cambria" w:hAnsi="Cambria"/>
+          <w:b/>
+          <w:sz w:val="29"/>
+          <w:szCs w:val="29"/>
+        </w:rPr>
+        <w:tab/>
+      </w:r>
+      <w:r>
+        <w:rPr>
+          <w:rFonts w:ascii="Cambria" w:hAnsi="Cambria"/>
+          <w:sz w:val="22"/>
+          <w:szCs w:val="22"/>
+        </w:rPr>
+        <w:t>Unsupervised machine learning is machine learning task of inferring a function to describe hidden structure from “unlabelled” data. Classification or categorization problems are not included in this observation. Since the data in those problems are not label it is not possible to measure accuracy of the model outputted by the relevant algorithm, which is one difference between supervised and unsupervised machine learning algorit</w:t>
+      </w:r>
+      <w:r>
+        <w:rPr>
+          <w:rFonts w:ascii="Cambria" w:hAnsi="Cambria"/>
+          <w:sz w:val="22"/>
+          <w:szCs w:val="22"/>
+        </w:rPr>
+        <w:t>h</w:t>
+      </w:r>
+      <w:r>
+        <w:rPr>
+          <w:rFonts w:ascii="Cambria" w:hAnsi="Cambria"/>
+          <w:sz w:val="22"/>
+          <w:szCs w:val="22"/>
+        </w:rPr>
+        <w:t>ms.</w:t>
+      </w:r>
+    </w:p>
+    <w:p>
+      <w:pPr>
+        <w:ind w:firstLine="0"/>
+        <w:rPr>
+          <w:rFonts w:ascii="Cambria" w:hAnsi="Cambria"/>
+          <w:b/>
+          <w:sz w:val="22"/>
+          <w:szCs w:val="22"/>
+        </w:rPr>
+      </w:pPr>
+    </w:p>
+    <w:p>
+      <w:pPr>
+        <w:ind w:firstLine="0"/>
+        <w:rPr>
+          <w:rFonts w:ascii="Cambria" w:hAnsi="Cambria"/>
+          <w:b/>
+          <w:sz w:val="22"/>
+          <w:szCs w:val="22"/>
+        </w:rPr>
+      </w:pPr>
+      <w:r>
+        <w:rPr>
+          <w:rFonts w:ascii="Cambria" w:hAnsi="Cambria"/>
+          <w:b/>
+          <w:sz w:val="22"/>
+          <w:szCs w:val="22"/>
+        </w:rPr>
+        <w:tab/>
+      </w:r>
+      <w:r>
+        <w:rPr>
+          <w:rFonts w:ascii="Cambria" w:hAnsi="Cambria"/>
+          <w:b/>
+          <w:sz w:val="22"/>
+          <w:szCs w:val="22"/>
+        </w:rPr>
+        <w:t>5.3.1</w:t>
+      </w:r>
+      <w:r>
+        <w:rPr>
+          <w:rFonts w:ascii="Cambria" w:hAnsi="Cambria"/>
+          <w:b/>
+          <w:sz w:val="22"/>
+          <w:szCs w:val="22"/>
+        </w:rPr>
+        <w:t xml:space="preserve"> </w:t>
+      </w:r>
+      <w:r>
+        <w:rPr>
+          <w:rFonts w:ascii="Cambria" w:hAnsi="Cambria"/>
+          <w:b/>
+          <w:sz w:val="22"/>
+          <w:szCs w:val="22"/>
+        </w:rPr>
+        <w:t>Hierarchical clustering</w:t>
+      </w:r>
+    </w:p>
+    <w:p>
+      <w:pPr>
+        <w:ind w:firstLine="0"/>
+        <w:rPr>
+          <w:rFonts w:ascii="Cambria" w:hAnsi="Cambria"/>
+          <w:b/>
+          <w:sz w:val="22"/>
+          <w:szCs w:val="22"/>
+        </w:rPr>
+      </w:pPr>
+      <w:r>
+        <w:rPr>
+          <w:rFonts w:ascii="Cambria" w:hAnsi="Cambria"/>
+          <w:b/>
+          <w:sz w:val="22"/>
+          <w:szCs w:val="22"/>
+        </w:rPr>
+        <w:tab/>
+      </w:r>
+      <w:r>
+        <w:rPr>
+          <w:rFonts w:ascii="Cambria" w:hAnsi="Cambria"/>
+          <w:b/>
+          <w:sz w:val="22"/>
+          <w:szCs w:val="22"/>
+        </w:rPr>
+        <w:tab/>
+      </w:r>
+    </w:p>
+    <w:p>
+      <w:pPr>
+        <w:ind w:firstLine="720"/>
+        <w:rPr>
+          <w:rFonts w:ascii="Cambria" w:hAnsi="Cambria"/>
+          <w:sz w:val="22"/>
+          <w:szCs w:val="22"/>
+        </w:rPr>
+      </w:pPr>
+      <w:r>
+        <w:rPr>
+          <w:rFonts w:ascii="Cambria" w:hAnsi="Cambria"/>
+          <w:sz w:val="22"/>
+          <w:szCs w:val="22"/>
+        </w:rPr>
+        <w:t>Hierarchical clustering is one possible type of clustering. It can be agglomerative or divisive. Agglomerative clustering starts with all individual points as separate clusters and then starts merging them by similarity which means in each</w:t>
+      </w:r>
+      <w:r>
+        <w:rPr>
+          <w:rFonts w:ascii="Cambria" w:hAnsi="Cambria"/>
+          <w:sz w:val="22"/>
+          <w:szCs w:val="22"/>
+        </w:rPr>
+        <w:t xml:space="preserve"> step</w:t>
+      </w:r>
+      <w:r>
+        <w:rPr>
+          <w:rFonts w:ascii="Cambria" w:hAnsi="Cambria"/>
+          <w:sz w:val="22"/>
+          <w:szCs w:val="22"/>
+        </w:rPr>
+        <w:t xml:space="preserve"> we merge most similar clusters until we get one cluster. Divisive clustering goes in other way</w:t>
+      </w:r>
+      <w:r>
+        <w:rPr>
+          <w:rFonts w:ascii="Cambria" w:hAnsi="Cambria"/>
+          <w:sz w:val="22"/>
+          <w:szCs w:val="22"/>
+        </w:rPr>
+        <w:t xml:space="preserve"> it starts with one cluster and at each step it </w:t>
+      </w:r>
+      <w:r>
+        <w:rPr>
+          <w:rFonts w:ascii="Cambria" w:hAnsi="Cambria"/>
+          <w:sz w:val="22"/>
+          <w:szCs w:val="22"/>
+        </w:rPr>
+        <w:t>separates</w:t>
+      </w:r>
+      <w:r>
+        <w:rPr>
+          <w:rFonts w:ascii="Cambria" w:hAnsi="Cambria"/>
+          <w:sz w:val="22"/>
+          <w:szCs w:val="22"/>
+        </w:rPr>
+        <w:t xml:space="preserve"> into more similar clusters until it reaches number of clusters as there are data points.</w:t>
+      </w:r>
+      <w:r>
+        <w:rPr>
+          <w:rFonts w:ascii="Cambria" w:hAnsi="Cambria"/>
+          <w:sz w:val="22"/>
+          <w:szCs w:val="22"/>
+        </w:rPr>
+        <w:t xml:space="preserve"> With this method we use dendrogram to visualise clustering and choose best number of clusters. Advantage of this method is that we don’t need to know number of clusters in advance and the disadvantage is complexity of the algorithm which is time exhausting for big datasets.</w:t>
+      </w:r>
+    </w:p>
+    <w:p>
+      <w:pPr>
+        <w:ind w:firstLine="720"/>
+        <w:rPr>
+          <w:rFonts w:ascii="Cambria" w:hAnsi="Cambria"/>
+          <w:sz w:val="22"/>
+          <w:szCs w:val="22"/>
+        </w:rPr>
+      </w:pPr>
+    </w:p>
+    <w:p>
+      <w:pPr>
+        <w:ind w:firstLine="720"/>
+        <w:rPr>
+          <w:rFonts w:ascii="Cambria" w:hAnsi="Cambria"/>
+          <w:b/>
+          <w:sz w:val="22"/>
+          <w:szCs w:val="22"/>
+        </w:rPr>
+      </w:pPr>
+      <w:r>
+        <w:rPr>
+          <w:rFonts w:ascii="Cambria" w:hAnsi="Cambria"/>
+          <w:b/>
+          <w:sz w:val="22"/>
+          <w:szCs w:val="22"/>
+        </w:rPr>
+        <w:t>5.3.2 K-Means</w:t>
+      </w:r>
+    </w:p>
+    <w:p>
+      <w:pPr>
+        <w:ind w:firstLine="720"/>
+        <w:rPr>
+          <w:rFonts w:ascii="Cambria" w:hAnsi="Cambria"/>
+          <w:sz w:val="22"/>
+          <w:szCs w:val="22"/>
+        </w:rPr>
+      </w:pPr>
+    </w:p>
+    <w:p>
+      <w:pPr>
+        <w:ind w:firstLine="720"/>
+        <w:rPr>
+          <w:rFonts w:ascii="Cambria" w:hAnsi="Cambria"/>
+          <w:sz w:val="22"/>
+          <w:szCs w:val="22"/>
+        </w:rPr>
+      </w:pPr>
+      <w:r>
+        <w:rPr>
+          <w:rFonts w:ascii="Cambria" w:hAnsi="Cambria"/>
+          <w:sz w:val="22"/>
+          <w:szCs w:val="22"/>
+        </w:rPr>
+        <w:t>K-means clustering is other type that we applied in our project. Before we use it, we need to specify number of clusters that we expect to have. In start, random centroids which number we specified are initialized and other data points are assigned a cluster which is the closest centroid. Algorithm is specified in fallowing figure:</w:t>
+      </w:r>
+    </w:p>
+    <w:p>
+      <w:pPr>
+        <w:ind w:firstLine="720"/>
+        <w:rPr>
+          <w:rFonts w:ascii="Cambria" w:hAnsi="Cambria"/>
+          <w:sz w:val="22"/>
+          <w:szCs w:val="22"/>
+        </w:rPr>
+      </w:pPr>
+      <w:r>
+        <w:rPr>
+          <w:rFonts w:ascii="Cambria" w:hAnsi="Cambria"/>
+          <w:noProof/>
+          <w:sz w:val="22"/>
+          <w:szCs w:val="22"/>
+        </w:rPr>
+        <w:lastRenderedPageBreak/>
+        <w:drawing>
+          <wp:anchor distT="0" distB="0" distL="114300" distR="114300" simplePos="0" relativeHeight="251663360" behindDoc="0" locked="0" layoutInCell="1" allowOverlap="1">
+            <wp:simplePos x="0" y="0"/>
+            <wp:positionH relativeFrom="margin">
+              <wp:align>center</wp:align>
+            </wp:positionH>
+            <wp:positionV relativeFrom="paragraph">
+              <wp:posOffset>0</wp:posOffset>
+            </wp:positionV>
+            <wp:extent cx="3907155" cy="2745105"/>
+            <wp:effectExtent l="0" t="0" r="0" b="0"/>
+            <wp:wrapTopAndBottom/>
+            <wp:docPr id="4" name="Picture 4" descr="C:\Users\Pavle\AppData\Local\Microsoft\Windows\INetCache\Content.Word\kmeans.png"/>
+            <wp:cNvGraphicFramePr>
+              <a:graphicFrameLocks xmlns:a="http://schemas.openxmlformats.org/drawingml/2006/main" noChangeAspect="1"/>
+            </wp:cNvGraphicFramePr>
+            <a:graphic xmlns:a="http://schemas.openxmlformats.org/drawingml/2006/main">
+              <a:graphicData uri="http://schemas.openxmlformats.org/drawingml/2006/picture">
+                <pic:pic xmlns:pic="http://schemas.openxmlformats.org/drawingml/2006/picture">
+                  <pic:nvPicPr>
+                    <pic:cNvPr id="0" name="Picture 2" descr="C:\Users\Pavle\AppData\Local\Microsoft\Windows\INetCache\Content.Word\kmeans.png"/>
+                    <pic:cNvPicPr>
+                      <a:picLocks noChangeAspect="1" noChangeArrowheads="1"/>
+                    </pic:cNvPicPr>
+                  </pic:nvPicPr>
+                  <pic:blipFill>
+                    <a:blip r:embed="rId12" cstate="print">
+                      <a:extLst>
+                        <a:ext uri="{28A0092B-C50C-407E-A947-70E740481C1C}">
+                          <a14:useLocalDpi xmlns:a14="http://schemas.microsoft.com/office/drawing/2010/main" val="0"/>
+                        </a:ext>
+                      </a:extLst>
+                    </a:blip>
+                    <a:srcRect/>
+                    <a:stretch>
+                      <a:fillRect/>
+                    </a:stretch>
+                  </pic:blipFill>
+                  <pic:spPr bwMode="auto">
+                    <a:xfrm>
+                      <a:off x="0" y="0"/>
+                      <a:ext cx="3907155" cy="2745105"/>
+                    </a:xfrm>
+                    <a:prstGeom prst="rect">
+                      <a:avLst/>
+                    </a:prstGeom>
+                    <a:noFill/>
+                    <a:ln>
+                      <a:noFill/>
+                    </a:ln>
+                  </pic:spPr>
+                </pic:pic>
+              </a:graphicData>
+            </a:graphic>
+            <wp14:sizeRelH relativeFrom="margin">
+              <wp14:pctWidth>0</wp14:pctWidth>
+            </wp14:sizeRelH>
+            <wp14:sizeRelV relativeFrom="margin">
+              <wp14:pctHeight>0</wp14:pctHeight>
+            </wp14:sizeRelV>
+          </wp:anchor>
+        </w:drawing>
+      </w:r>
+    </w:p>
+    <w:p>
+      <w:pPr>
+        <w:ind w:firstLine="720"/>
+        <w:rPr>
+          <w:rFonts w:ascii="Cambria" w:hAnsi="Cambria"/>
+          <w:b/>
+          <w:sz w:val="22"/>
+          <w:szCs w:val="22"/>
+        </w:rPr>
+      </w:pPr>
+      <w:r>
+        <w:rPr>
+          <w:rFonts w:ascii="Cambria" w:hAnsi="Cambria"/>
+          <w:sz w:val="22"/>
+          <w:szCs w:val="22"/>
+        </w:rPr>
+        <w:tab/>
+      </w:r>
+      <w:r>
+        <w:rPr>
+          <w:rFonts w:ascii="Cambria" w:hAnsi="Cambria"/>
+          <w:sz w:val="22"/>
+          <w:szCs w:val="22"/>
+        </w:rPr>
+        <w:tab/>
+      </w:r>
+      <w:r>
+        <w:rPr>
+          <w:rFonts w:ascii="Cambria" w:hAnsi="Cambria"/>
+          <w:sz w:val="22"/>
+          <w:szCs w:val="22"/>
+        </w:rPr>
+        <w:tab/>
+        <w:t>Fig x.x: K-Means agorithm</w:t>
+      </w:r>
+      <w:r>
+        <w:rPr>
+          <w:rFonts w:ascii="Cambria" w:hAnsi="Cambria"/>
+          <w:b/>
+          <w:sz w:val="22"/>
+          <w:szCs w:val="22"/>
+        </w:rPr>
+        <w:t xml:space="preserve"> </w:t>
+      </w:r>
+    </w:p>
+    <w:p>
+      <w:pPr>
+        <w:ind w:firstLine="720"/>
+        <w:rPr>
+          <w:rFonts w:ascii="Cambria" w:hAnsi="Cambria"/>
+          <w:sz w:val="22"/>
+          <w:szCs w:val="22"/>
+        </w:rPr>
+      </w:pPr>
+    </w:p>
+    <w:p>
+      <w:pPr>
+        <w:ind w:firstLine="720"/>
+        <w:rPr>
+          <w:rFonts w:ascii="Cambria" w:hAnsi="Cambria"/>
+          <w:sz w:val="22"/>
+          <w:szCs w:val="22"/>
+        </w:rPr>
+      </w:pPr>
+      <w:r>
+        <w:rPr>
+          <w:rFonts w:ascii="Cambria" w:hAnsi="Cambria"/>
+          <w:sz w:val="22"/>
+          <w:szCs w:val="22"/>
+        </w:rPr>
+        <w:t xml:space="preserve">Advantage of this algorithm is that it is computationally fast algorithm </w:t>
+      </w:r>
+      <w:proofErr w:type="gramStart"/>
+      <w:r>
+        <w:rPr>
+          <w:rFonts w:ascii="Cambria" w:hAnsi="Cambria"/>
+          <w:sz w:val="22"/>
+          <w:szCs w:val="22"/>
+        </w:rPr>
+        <w:t>and also</w:t>
+      </w:r>
+      <w:proofErr w:type="gramEnd"/>
+      <w:r>
+        <w:rPr>
+          <w:rFonts w:ascii="Cambria" w:hAnsi="Cambria"/>
+          <w:sz w:val="22"/>
+          <w:szCs w:val="22"/>
+        </w:rPr>
+        <w:t xml:space="preserve"> it produces tighter clusters, especially if the clusters are globular. Disadvantage is that we need to know number of clusters in advance and it is not good for clusters </w:t>
+      </w:r>
+      <w:r>
+        <w:rPr>
+          <w:rFonts w:ascii="Cambria" w:hAnsi="Cambria"/>
+          <w:sz w:val="22"/>
+          <w:szCs w:val="22"/>
+        </w:rPr>
+        <w:t xml:space="preserve">with non-globular shape or </w:t>
+      </w:r>
+      <w:r>
+        <w:rPr>
+          <w:rFonts w:ascii="Cambria" w:hAnsi="Cambria"/>
+          <w:sz w:val="22"/>
+          <w:szCs w:val="22"/>
+        </w:rPr>
+        <w:t xml:space="preserve">with variating </w:t>
+      </w:r>
+      <w:proofErr w:type="gramStart"/>
+      <w:r>
+        <w:rPr>
+          <w:rFonts w:ascii="Cambria" w:hAnsi="Cambria"/>
+          <w:sz w:val="22"/>
+          <w:szCs w:val="22"/>
+        </w:rPr>
+        <w:t>density</w:t>
+      </w:r>
+      <w:r>
+        <w:rPr>
+          <w:rFonts w:ascii="Cambria" w:hAnsi="Cambria"/>
+          <w:sz w:val="22"/>
+          <w:szCs w:val="22"/>
+        </w:rPr>
+        <w:t xml:space="preserve"> </w:t>
+      </w:r>
+      <w:r>
+        <w:rPr>
+          <w:rFonts w:ascii="Cambria" w:hAnsi="Cambria"/>
+          <w:sz w:val="22"/>
+          <w:szCs w:val="22"/>
+        </w:rPr>
+        <w:t>.</w:t>
+      </w:r>
+      <w:proofErr w:type="gramEnd"/>
+      <w:r>
+        <w:rPr>
+          <w:rFonts w:ascii="Cambria" w:hAnsi="Cambria"/>
+          <w:sz w:val="22"/>
+          <w:szCs w:val="22"/>
+        </w:rPr>
+        <w:t xml:space="preserve"> This algorithm had the best performance on our data, so we chose it for our dataset. Number of clusters was determined using Elbow analysis method which will be explained in fallowing subchapter.</w:t>
+      </w:r>
+    </w:p>
+    <w:p>
+      <w:pPr>
+        <w:ind w:firstLine="720"/>
+        <w:rPr>
+          <w:rFonts w:ascii="Cambria" w:hAnsi="Cambria"/>
+          <w:sz w:val="22"/>
+          <w:szCs w:val="22"/>
         </w:rPr>
       </w:pPr>
     </w:p>
@@ -8905,7 +9762,7 @@
           <w:szCs w:val="29"/>
         </w:rPr>
       </w:pPr>
-      <w:bookmarkStart w:id="15" w:name="_Toc497680544"/>
+      <w:bookmarkStart w:id="14" w:name="_Toc497680544"/>
       <w:r>
         <w:rPr>
           <w:rFonts w:ascii="Cambria" w:hAnsi="Cambria"/>
@@ -8916,16 +9773,1128 @@
         </w:rPr>
         <w:t>5.4     Elbow analysis</w:t>
       </w:r>
-      <w:bookmarkEnd w:id="15"/>
-    </w:p>
-    <w:p>
-      <w:pPr>
-        <w:ind w:firstLine="0"/>
+      <w:bookmarkEnd w:id="14"/>
+    </w:p>
+    <w:p>
+      <w:pPr>
+        <w:ind w:firstLine="0"/>
+        <w:rPr>
+          <w:rFonts w:ascii="Cambria" w:hAnsi="Cambria"/>
+          <w:sz w:val="22"/>
+          <w:szCs w:val="22"/>
+        </w:rPr>
+      </w:pPr>
+      <w:r>
         <w:rPr>
           <w:rFonts w:ascii="Cambria" w:hAnsi="Cambria"/>
           <w:b/>
           <w:sz w:val="29"/>
           <w:szCs w:val="29"/>
+        </w:rPr>
+        <w:tab/>
+      </w:r>
+    </w:p>
+    <w:p>
+      <w:pPr>
+        <w:ind w:firstLine="0"/>
+        <w:rPr>
+          <w:rFonts w:ascii="Cambria" w:hAnsi="Cambria"/>
+          <w:sz w:val="22"/>
+          <w:szCs w:val="22"/>
+        </w:rPr>
+      </w:pPr>
+      <w:r>
+        <w:rPr>
+          <w:rFonts w:ascii="Cambria" w:hAnsi="Cambria"/>
+          <w:sz w:val="22"/>
+          <w:szCs w:val="22"/>
+        </w:rPr>
+        <w:tab/>
+      </w:r>
+      <w:r>
+        <w:rPr>
+          <w:rFonts w:ascii="Cambria" w:hAnsi="Cambria"/>
+          <w:sz w:val="22"/>
+          <w:szCs w:val="22"/>
+        </w:rPr>
+        <w:t>As we mention before w</w:t>
+      </w:r>
+      <w:r>
+        <w:rPr>
+          <w:rFonts w:ascii="Cambria" w:hAnsi="Cambria"/>
+          <w:sz w:val="22"/>
+          <w:szCs w:val="22"/>
+        </w:rPr>
+        <w:t xml:space="preserve">e have chosen K-means clustering </w:t>
+      </w:r>
+      <w:r>
+        <w:rPr>
+          <w:rFonts w:ascii="Cambria" w:hAnsi="Cambria"/>
+          <w:sz w:val="22"/>
+          <w:szCs w:val="22"/>
+        </w:rPr>
+        <w:t>technique</w:t>
+      </w:r>
+      <w:r>
+        <w:rPr>
+          <w:rFonts w:ascii="Cambria" w:hAnsi="Cambria"/>
+          <w:sz w:val="22"/>
+          <w:szCs w:val="22"/>
+        </w:rPr>
+        <w:t xml:space="preserve"> to inspect our dataset.</w:t>
+      </w:r>
+      <w:r>
+        <w:rPr>
+          <w:rFonts w:ascii="Cambria" w:hAnsi="Cambria"/>
+          <w:sz w:val="22"/>
+          <w:szCs w:val="22"/>
+        </w:rPr>
+        <w:t xml:space="preserve"> It had the best performance, but we need to find best number of cluster</w:t>
+      </w:r>
+      <w:r>
+        <w:rPr>
+          <w:rFonts w:ascii="Cambria" w:hAnsi="Cambria"/>
+          <w:sz w:val="22"/>
+          <w:szCs w:val="22"/>
+        </w:rPr>
+        <w:t>s. So, to be able to do that we need to measure performan</w:t>
+      </w:r>
+      <w:r>
+        <w:rPr>
+          <w:rFonts w:ascii="Cambria" w:hAnsi="Cambria"/>
+          <w:sz w:val="22"/>
+          <w:szCs w:val="22"/>
+        </w:rPr>
+        <w:t>ce for each trial number</w:t>
+      </w:r>
+      <w:r>
+        <w:rPr>
+          <w:rFonts w:ascii="Cambria" w:hAnsi="Cambria"/>
+          <w:sz w:val="22"/>
+          <w:szCs w:val="22"/>
+        </w:rPr>
+        <w:t>. We used two measures:</w:t>
+      </w:r>
+    </w:p>
+    <w:p>
+      <w:pPr>
+        <w:pStyle w:val="ListParagraph"/>
+        <w:numPr>
+          <w:ilvl w:val="0"/>
+          <w:numId w:val="6"/>
+        </w:numPr>
+        <w:rPr>
+          <w:rFonts w:ascii="Cambria" w:hAnsi="Cambria"/>
+          <w:sz w:val="22"/>
+          <w:szCs w:val="22"/>
+        </w:rPr>
+      </w:pPr>
+      <w:r>
+        <w:rPr>
+          <w:rFonts w:ascii="Cambria" w:hAnsi="Cambria"/>
+          <w:sz w:val="22"/>
+          <w:szCs w:val="22"/>
+        </w:rPr>
+        <w:t>Within-cluster sum of squares</w:t>
+      </w:r>
+      <w:r>
+        <w:rPr>
+          <w:rFonts w:ascii="Cambria" w:hAnsi="Cambria"/>
+          <w:sz w:val="22"/>
+          <w:szCs w:val="22"/>
+        </w:rPr>
+        <w:t xml:space="preserve"> (WSS):</w:t>
+      </w:r>
+    </w:p>
+    <w:p>
+      <w:pPr>
+        <w:ind w:left="20"/>
+        <w:rPr>
+          <w:rFonts w:ascii="Cambria" w:hAnsi="Cambria"/>
+          <w:sz w:val="22"/>
+          <w:szCs w:val="22"/>
+        </w:rPr>
+      </w:pPr>
+      <m:oMathPara>
+        <m:oMath>
+          <m:r>
+            <w:rPr>
+              <w:rFonts w:ascii="Cambria Math" w:hAnsi="Cambria Math"/>
+              <w:sz w:val="22"/>
+              <w:szCs w:val="22"/>
+            </w:rPr>
+            <m:t>WSS</m:t>
+          </m:r>
+          <m:d>
+            <m:dPr>
+              <m:ctrlPr>
+                <w:rPr>
+                  <w:rFonts w:ascii="Cambria Math" w:hAnsi="Cambria Math"/>
+                  <w:i/>
+                  <w:sz w:val="22"/>
+                  <w:szCs w:val="22"/>
+                </w:rPr>
+              </m:ctrlPr>
+            </m:dPr>
+            <m:e>
+              <m:r>
+                <w:rPr>
+                  <w:rFonts w:ascii="Cambria Math" w:hAnsi="Cambria Math"/>
+                  <w:sz w:val="22"/>
+                  <w:szCs w:val="22"/>
+                </w:rPr>
+                <m:t>C</m:t>
+              </m:r>
+            </m:e>
+          </m:d>
+          <m:r>
+            <w:rPr>
+              <w:rFonts w:ascii="Cambria Math" w:hAnsi="Cambria Math"/>
+              <w:sz w:val="22"/>
+              <w:szCs w:val="22"/>
+            </w:rPr>
+            <m:t xml:space="preserve">= </m:t>
+          </m:r>
+          <m:nary>
+            <m:naryPr>
+              <m:chr m:val="∑"/>
+              <m:limLoc m:val="undOvr"/>
+              <m:ctrlPr>
+                <w:rPr>
+                  <w:rFonts w:ascii="Cambria Math" w:hAnsi="Cambria Math"/>
+                  <w:i/>
+                  <w:sz w:val="22"/>
+                  <w:szCs w:val="22"/>
+                </w:rPr>
+              </m:ctrlPr>
+            </m:naryPr>
+            <m:sub>
+              <m:r>
+                <w:rPr>
+                  <w:rFonts w:ascii="Cambria Math" w:hAnsi="Cambria Math"/>
+                  <w:sz w:val="22"/>
+                  <w:szCs w:val="22"/>
+                </w:rPr>
+                <m:t>i=1</m:t>
+              </m:r>
+            </m:sub>
+            <m:sup>
+              <m:r>
+                <w:rPr>
+                  <w:rFonts w:ascii="Cambria Math" w:hAnsi="Cambria Math"/>
+                  <w:sz w:val="22"/>
+                  <w:szCs w:val="22"/>
+                </w:rPr>
+                <m:t>k</m:t>
+              </m:r>
+            </m:sup>
+            <m:e>
+              <m:nary>
+                <m:naryPr>
+                  <m:chr m:val="∑"/>
+                  <m:limLoc m:val="undOvr"/>
+                  <m:supHide m:val="1"/>
+                  <m:ctrlPr>
+                    <w:rPr>
+                      <w:rFonts w:ascii="Cambria Math" w:hAnsi="Cambria Math"/>
+                      <w:i/>
+                      <w:sz w:val="22"/>
+                      <w:szCs w:val="22"/>
+                    </w:rPr>
+                  </m:ctrlPr>
+                </m:naryPr>
+                <m:sub>
+                  <m:sSub>
+                    <m:sSubPr>
+                      <m:ctrlPr>
+                        <w:rPr>
+                          <w:rFonts w:ascii="Cambria Math" w:hAnsi="Cambria Math"/>
+                          <w:i/>
+                          <w:sz w:val="22"/>
+                          <w:szCs w:val="22"/>
+                        </w:rPr>
+                      </m:ctrlPr>
+                    </m:sSubPr>
+                    <m:e>
+                      <m:r>
+                        <w:rPr>
+                          <w:rFonts w:ascii="Cambria Math" w:hAnsi="Cambria Math"/>
+                          <w:sz w:val="22"/>
+                          <w:szCs w:val="22"/>
+                        </w:rPr>
+                        <m:t>x</m:t>
+                      </m:r>
+                    </m:e>
+                    <m:sub>
+                      <m:r>
+                        <w:rPr>
+                          <w:rFonts w:ascii="Cambria Math" w:hAnsi="Cambria Math"/>
+                          <w:sz w:val="22"/>
+                          <w:szCs w:val="22"/>
+                        </w:rPr>
+                        <m:t>j</m:t>
+                      </m:r>
+                    </m:sub>
+                  </m:sSub>
+                  <m:r>
+                    <w:rPr>
+                      <w:rFonts w:ascii="Cambria Math" w:hAnsi="Cambria Math"/>
+                      <w:sz w:val="22"/>
+                      <w:szCs w:val="22"/>
+                    </w:rPr>
+                    <m:t>ϵ</m:t>
+                  </m:r>
+                  <m:sSub>
+                    <m:sSubPr>
+                      <m:ctrlPr>
+                        <w:rPr>
+                          <w:rFonts w:ascii="Cambria Math" w:hAnsi="Cambria Math"/>
+                          <w:i/>
+                          <w:sz w:val="22"/>
+                          <w:szCs w:val="22"/>
+                        </w:rPr>
+                      </m:ctrlPr>
+                    </m:sSubPr>
+                    <m:e>
+                      <m:r>
+                        <w:rPr>
+                          <w:rFonts w:ascii="Cambria Math" w:hAnsi="Cambria Math"/>
+                          <w:sz w:val="22"/>
+                          <w:szCs w:val="22"/>
+                        </w:rPr>
+                        <m:t>C</m:t>
+                      </m:r>
+                    </m:e>
+                    <m:sub>
+                      <m:r>
+                        <w:rPr>
+                          <w:rFonts w:ascii="Cambria Math" w:hAnsi="Cambria Math"/>
+                          <w:sz w:val="22"/>
+                          <w:szCs w:val="22"/>
+                        </w:rPr>
+                        <m:t>i</m:t>
+                      </m:r>
+                    </m:sub>
+                  </m:sSub>
+                </m:sub>
+                <m:sup/>
+                <m:e>
+                  <m:sSup>
+                    <m:sSupPr>
+                      <m:ctrlPr>
+                        <w:rPr>
+                          <w:rFonts w:ascii="Cambria Math" w:hAnsi="Cambria Math"/>
+                          <w:i/>
+                          <w:sz w:val="22"/>
+                          <w:szCs w:val="22"/>
+                        </w:rPr>
+                      </m:ctrlPr>
+                    </m:sSupPr>
+                    <m:e>
+                      <m:d>
+                        <m:dPr>
+                          <m:begChr m:val="|"/>
+                          <m:endChr m:val="|"/>
+                          <m:ctrlPr>
+                            <w:rPr>
+                              <w:rFonts w:ascii="Cambria Math" w:hAnsi="Cambria Math"/>
+                              <w:i/>
+                              <w:sz w:val="22"/>
+                              <w:szCs w:val="22"/>
+                            </w:rPr>
+                          </m:ctrlPr>
+                        </m:dPr>
+                        <m:e>
+                          <m:d>
+                            <m:dPr>
+                              <m:begChr m:val="|"/>
+                              <m:endChr m:val="|"/>
+                              <m:ctrlPr>
+                                <w:rPr>
+                                  <w:rFonts w:ascii="Cambria Math" w:hAnsi="Cambria Math"/>
+                                  <w:i/>
+                                  <w:sz w:val="22"/>
+                                  <w:szCs w:val="22"/>
+                                </w:rPr>
+                              </m:ctrlPr>
+                            </m:dPr>
+                            <m:e>
+                              <m:sSub>
+                                <m:sSubPr>
+                                  <m:ctrlPr>
+                                    <w:rPr>
+                                      <w:rFonts w:ascii="Cambria Math" w:hAnsi="Cambria Math"/>
+                                      <w:i/>
+                                      <w:sz w:val="22"/>
+                                      <w:szCs w:val="22"/>
+                                    </w:rPr>
+                                  </m:ctrlPr>
+                                </m:sSubPr>
+                                <m:e>
+                                  <m:r>
+                                    <w:rPr>
+                                      <w:rFonts w:ascii="Cambria Math" w:hAnsi="Cambria Math"/>
+                                      <w:sz w:val="22"/>
+                                      <w:szCs w:val="22"/>
+                                    </w:rPr>
+                                    <m:t>x</m:t>
+                                  </m:r>
+                                </m:e>
+                                <m:sub>
+                                  <m:r>
+                                    <w:rPr>
+                                      <w:rFonts w:ascii="Cambria Math" w:hAnsi="Cambria Math"/>
+                                      <w:sz w:val="22"/>
+                                      <w:szCs w:val="22"/>
+                                    </w:rPr>
+                                    <m:t>j</m:t>
+                                  </m:r>
+                                </m:sub>
+                              </m:sSub>
+                              <m:r>
+                                <w:rPr>
+                                  <w:rFonts w:ascii="Cambria Math" w:hAnsi="Cambria Math"/>
+                                  <w:sz w:val="22"/>
+                                  <w:szCs w:val="22"/>
+                                </w:rPr>
+                                <m:t xml:space="preserve">- </m:t>
+                              </m:r>
+                              <m:sSub>
+                                <m:sSubPr>
+                                  <m:ctrlPr>
+                                    <w:rPr>
+                                      <w:rFonts w:ascii="Cambria Math" w:hAnsi="Cambria Math"/>
+                                      <w:i/>
+                                      <w:sz w:val="22"/>
+                                      <w:szCs w:val="22"/>
+                                    </w:rPr>
+                                  </m:ctrlPr>
+                                </m:sSubPr>
+                                <m:e>
+                                  <m:r>
+                                    <w:rPr>
+                                      <w:rFonts w:ascii="Cambria Math" w:hAnsi="Cambria Math"/>
+                                      <w:sz w:val="22"/>
+                                      <w:szCs w:val="22"/>
+                                    </w:rPr>
+                                    <m:t>µ</m:t>
+                                  </m:r>
+                                </m:e>
+                                <m:sub>
+                                  <m:r>
+                                    <w:rPr>
+                                      <w:rFonts w:ascii="Cambria Math" w:hAnsi="Cambria Math"/>
+                                      <w:sz w:val="22"/>
+                                      <w:szCs w:val="22"/>
+                                    </w:rPr>
+                                    <m:t>i</m:t>
+                                  </m:r>
+                                </m:sub>
+                              </m:sSub>
+                            </m:e>
+                          </m:d>
+                        </m:e>
+                      </m:d>
+                    </m:e>
+                    <m:sup>
+                      <m:r>
+                        <w:rPr>
+                          <w:rFonts w:ascii="Cambria Math" w:hAnsi="Cambria Math"/>
+                          <w:sz w:val="22"/>
+                          <w:szCs w:val="22"/>
+                        </w:rPr>
+                        <m:t>2</m:t>
+                      </m:r>
+                    </m:sup>
+                  </m:sSup>
+                </m:e>
+              </m:nary>
+            </m:e>
+          </m:nary>
+        </m:oMath>
+      </m:oMathPara>
+    </w:p>
+    <w:p>
+      <w:pPr>
+        <w:pStyle w:val="ListParagraph"/>
+        <w:ind w:firstLine="0"/>
+        <w:rPr>
+          <w:rFonts w:ascii="Cambria" w:hAnsi="Cambria"/>
+          <w:sz w:val="22"/>
+          <w:szCs w:val="22"/>
+        </w:rPr>
+      </w:pPr>
+    </w:p>
+    <w:p>
+      <w:pPr>
+        <w:pStyle w:val="ListParagraph"/>
+        <w:ind w:firstLine="0"/>
+        <w:rPr>
+          <w:rFonts w:ascii="Cambria" w:hAnsi="Cambria"/>
+          <w:sz w:val="22"/>
+          <w:szCs w:val="22"/>
+        </w:rPr>
+      </w:pPr>
+      <w:r>
+        <w:rPr>
+          <w:rFonts w:ascii="Cambria" w:hAnsi="Cambria"/>
+          <w:sz w:val="22"/>
+          <w:szCs w:val="22"/>
+        </w:rPr>
+        <w:t xml:space="preserve">where </w:t>
+      </w:r>
+      <m:oMath>
+        <m:sSub>
+          <m:sSubPr>
+            <m:ctrlPr>
+              <w:rPr>
+                <w:rFonts w:ascii="Cambria Math" w:hAnsi="Cambria Math"/>
+                <w:i/>
+                <w:sz w:val="22"/>
+                <w:szCs w:val="22"/>
+              </w:rPr>
+            </m:ctrlPr>
+          </m:sSubPr>
+          <m:e>
+            <m:r>
+              <w:rPr>
+                <w:rFonts w:ascii="Cambria Math" w:hAnsi="Cambria Math"/>
+                <w:sz w:val="22"/>
+                <w:szCs w:val="22"/>
+              </w:rPr>
+              <m:t>µ</m:t>
+            </m:r>
+          </m:e>
+          <m:sub>
+            <m:r>
+              <w:rPr>
+                <w:rFonts w:ascii="Cambria Math" w:hAnsi="Cambria Math"/>
+                <w:sz w:val="22"/>
+                <w:szCs w:val="22"/>
+              </w:rPr>
+              <m:t>i</m:t>
+            </m:r>
+          </m:sub>
+        </m:sSub>
+      </m:oMath>
+      <w:r>
+        <w:rPr>
+          <w:rFonts w:ascii="Cambria" w:hAnsi="Cambria"/>
+          <w:sz w:val="22"/>
+          <w:szCs w:val="22"/>
+        </w:rPr>
+        <w:t xml:space="preserve"> is the centroid of cluster </w:t>
+      </w:r>
+      <m:oMath>
+        <m:sSub>
+          <m:sSubPr>
+            <m:ctrlPr>
+              <w:rPr>
+                <w:rFonts w:ascii="Cambria Math" w:hAnsi="Cambria Math"/>
+                <w:i/>
+                <w:sz w:val="22"/>
+                <w:szCs w:val="22"/>
+              </w:rPr>
+            </m:ctrlPr>
+          </m:sSubPr>
+          <m:e>
+            <m:r>
+              <w:rPr>
+                <w:rFonts w:ascii="Cambria Math" w:hAnsi="Cambria Math"/>
+                <w:sz w:val="22"/>
+                <w:szCs w:val="22"/>
+              </w:rPr>
+              <m:t>C</m:t>
+            </m:r>
+          </m:e>
+          <m:sub>
+            <m:r>
+              <w:rPr>
+                <w:rFonts w:ascii="Cambria Math" w:hAnsi="Cambria Math"/>
+                <w:sz w:val="22"/>
+                <w:szCs w:val="22"/>
+              </w:rPr>
+              <m:t>i</m:t>
+            </m:r>
+          </m:sub>
+        </m:sSub>
+      </m:oMath>
+      <w:r>
+        <w:rPr>
+          <w:rFonts w:ascii="Cambria" w:hAnsi="Cambria"/>
+          <w:sz w:val="22"/>
+          <w:szCs w:val="22"/>
+        </w:rPr>
+        <w:t xml:space="preserve"> (in case of Euclidean </w:t>
+      </w:r>
+      <w:proofErr w:type="gramStart"/>
+      <w:r>
+        <w:rPr>
+          <w:rFonts w:ascii="Cambria" w:hAnsi="Cambria"/>
+          <w:sz w:val="22"/>
+          <w:szCs w:val="22"/>
+        </w:rPr>
+        <w:t>spaces)</w:t>
+      </w:r>
+      <w:proofErr w:type="gramEnd"/>
+    </w:p>
+    <w:p>
+      <w:pPr>
+        <w:pStyle w:val="ListParagraph"/>
+        <w:ind w:firstLine="0"/>
+        <w:rPr>
+          <w:rFonts w:ascii="Cambria" w:hAnsi="Cambria"/>
+          <w:sz w:val="22"/>
+          <w:szCs w:val="22"/>
+        </w:rPr>
+      </w:pPr>
+    </w:p>
+    <w:p>
+      <w:pPr>
+        <w:pStyle w:val="ListParagraph"/>
+        <w:numPr>
+          <w:ilvl w:val="0"/>
+          <w:numId w:val="6"/>
+        </w:numPr>
+        <w:rPr>
+          <w:rFonts w:ascii="Cambria" w:hAnsi="Cambria"/>
+          <w:sz w:val="22"/>
+          <w:szCs w:val="22"/>
+        </w:rPr>
+      </w:pPr>
+      <w:r>
+        <w:rPr>
+          <w:rFonts w:ascii="Cambria" w:hAnsi="Cambria"/>
+          <w:sz w:val="22"/>
+          <w:szCs w:val="22"/>
+        </w:rPr>
+        <w:t xml:space="preserve">Between-cluster sum of </w:t>
+      </w:r>
+      <w:r>
+        <w:rPr>
+          <w:rFonts w:ascii="Cambria" w:hAnsi="Cambria"/>
+          <w:sz w:val="22"/>
+          <w:szCs w:val="22"/>
+        </w:rPr>
+        <w:t>squares (BSS):</w:t>
+      </w:r>
+    </w:p>
+    <w:p>
+      <w:pPr>
+        <w:ind w:firstLine="0"/>
+        <w:rPr>
+          <w:rFonts w:ascii="Cambria" w:hAnsi="Cambria"/>
+          <w:sz w:val="22"/>
+          <w:szCs w:val="22"/>
+        </w:rPr>
+      </w:pPr>
+      <m:oMathPara>
+        <m:oMath>
+          <m:r>
+            <w:rPr>
+              <w:rFonts w:ascii="Cambria Math" w:hAnsi="Cambria Math"/>
+              <w:sz w:val="22"/>
+              <w:szCs w:val="22"/>
+            </w:rPr>
+            <m:t>B</m:t>
+          </m:r>
+          <m:r>
+            <w:rPr>
+              <w:rFonts w:ascii="Cambria Math" w:hAnsi="Cambria Math"/>
+              <w:sz w:val="22"/>
+              <w:szCs w:val="22"/>
+            </w:rPr>
+            <m:t>SS</m:t>
+          </m:r>
+          <m:d>
+            <m:dPr>
+              <m:ctrlPr>
+                <w:rPr>
+                  <w:rFonts w:ascii="Cambria Math" w:hAnsi="Cambria Math"/>
+                  <w:i/>
+                  <w:sz w:val="22"/>
+                  <w:szCs w:val="22"/>
+                </w:rPr>
+              </m:ctrlPr>
+            </m:dPr>
+            <m:e>
+              <m:r>
+                <w:rPr>
+                  <w:rFonts w:ascii="Cambria Math" w:hAnsi="Cambria Math"/>
+                  <w:sz w:val="22"/>
+                  <w:szCs w:val="22"/>
+                </w:rPr>
+                <m:t>C</m:t>
+              </m:r>
+            </m:e>
+          </m:d>
+          <m:r>
+            <w:rPr>
+              <w:rFonts w:ascii="Cambria Math" w:hAnsi="Cambria Math"/>
+              <w:sz w:val="22"/>
+              <w:szCs w:val="22"/>
+            </w:rPr>
+            <m:t xml:space="preserve">= </m:t>
+          </m:r>
+          <m:nary>
+            <m:naryPr>
+              <m:chr m:val="∑"/>
+              <m:limLoc m:val="undOvr"/>
+              <m:ctrlPr>
+                <w:rPr>
+                  <w:rFonts w:ascii="Cambria Math" w:hAnsi="Cambria Math"/>
+                  <w:i/>
+                  <w:sz w:val="22"/>
+                  <w:szCs w:val="22"/>
+                </w:rPr>
+              </m:ctrlPr>
+            </m:naryPr>
+            <m:sub>
+              <m:r>
+                <w:rPr>
+                  <w:rFonts w:ascii="Cambria Math" w:hAnsi="Cambria Math"/>
+                  <w:sz w:val="22"/>
+                  <w:szCs w:val="22"/>
+                </w:rPr>
+                <m:t>i=1</m:t>
+              </m:r>
+            </m:sub>
+            <m:sup>
+              <m:r>
+                <w:rPr>
+                  <w:rFonts w:ascii="Cambria Math" w:hAnsi="Cambria Math"/>
+                  <w:sz w:val="22"/>
+                  <w:szCs w:val="22"/>
+                </w:rPr>
+                <m:t>k</m:t>
+              </m:r>
+            </m:sup>
+            <m:e>
+              <m:sSup>
+                <m:sSupPr>
+                  <m:ctrlPr>
+                    <w:rPr>
+                      <w:rFonts w:ascii="Cambria Math" w:hAnsi="Cambria Math"/>
+                      <w:i/>
+                      <w:sz w:val="22"/>
+                      <w:szCs w:val="22"/>
+                    </w:rPr>
+                  </m:ctrlPr>
+                </m:sSupPr>
+                <m:e>
+                  <m:r>
+                    <w:rPr>
+                      <w:rFonts w:ascii="Cambria Math" w:hAnsi="Cambria Math"/>
+                      <w:sz w:val="22"/>
+                      <w:szCs w:val="22"/>
+                    </w:rPr>
+                    <m:t>|</m:t>
+                  </m:r>
+                  <m:sSub>
+                    <m:sSubPr>
+                      <m:ctrlPr>
+                        <w:rPr>
+                          <w:rFonts w:ascii="Cambria Math" w:hAnsi="Cambria Math"/>
+                          <w:i/>
+                          <w:sz w:val="22"/>
+                          <w:szCs w:val="22"/>
+                        </w:rPr>
+                      </m:ctrlPr>
+                    </m:sSubPr>
+                    <m:e>
+                      <m:r>
+                        <w:rPr>
+                          <w:rFonts w:ascii="Cambria Math" w:hAnsi="Cambria Math"/>
+                          <w:sz w:val="22"/>
+                          <w:szCs w:val="22"/>
+                        </w:rPr>
+                        <m:t>C</m:t>
+                      </m:r>
+                    </m:e>
+                    <m:sub>
+                      <m:r>
+                        <w:rPr>
+                          <w:rFonts w:ascii="Cambria Math" w:hAnsi="Cambria Math"/>
+                          <w:sz w:val="22"/>
+                          <w:szCs w:val="22"/>
+                        </w:rPr>
+                        <m:t>i</m:t>
+                      </m:r>
+                    </m:sub>
+                  </m:sSub>
+                  <m:r>
+                    <w:rPr>
+                      <w:rFonts w:ascii="Cambria Math" w:hAnsi="Cambria Math"/>
+                      <w:sz w:val="22"/>
+                      <w:szCs w:val="22"/>
+                    </w:rPr>
+                    <m:t>|*</m:t>
+                  </m:r>
+                  <m:r>
+                    <w:rPr>
+                      <w:rFonts w:ascii="Cambria Math" w:hAnsi="Cambria Math"/>
+                      <w:sz w:val="22"/>
+                      <w:szCs w:val="22"/>
+                    </w:rPr>
+                    <m:t>|</m:t>
+                  </m:r>
+                  <m:r>
+                    <w:rPr>
+                      <w:rFonts w:ascii="Cambria Math" w:hAnsi="Cambria Math"/>
+                      <w:sz w:val="22"/>
+                      <w:szCs w:val="22"/>
+                    </w:rPr>
+                    <m:t>|</m:t>
+                  </m:r>
+                  <m:r>
+                    <w:rPr>
+                      <w:rFonts w:ascii="Cambria Math" w:hAnsi="Cambria Math"/>
+                      <w:sz w:val="22"/>
+                      <w:szCs w:val="22"/>
+                    </w:rPr>
+                    <m:t>µ-</m:t>
+                  </m:r>
+                  <m:sSub>
+                    <m:sSubPr>
+                      <m:ctrlPr>
+                        <w:rPr>
+                          <w:rFonts w:ascii="Cambria Math" w:hAnsi="Cambria Math"/>
+                          <w:i/>
+                          <w:sz w:val="22"/>
+                          <w:szCs w:val="22"/>
+                        </w:rPr>
+                      </m:ctrlPr>
+                    </m:sSubPr>
+                    <m:e>
+                      <m:r>
+                        <w:rPr>
+                          <w:rFonts w:ascii="Cambria Math" w:hAnsi="Cambria Math"/>
+                          <w:sz w:val="22"/>
+                          <w:szCs w:val="22"/>
+                        </w:rPr>
+                        <m:t>µ</m:t>
+                      </m:r>
+                    </m:e>
+                    <m:sub>
+                      <m:r>
+                        <w:rPr>
+                          <w:rFonts w:ascii="Cambria Math" w:hAnsi="Cambria Math"/>
+                          <w:sz w:val="22"/>
+                          <w:szCs w:val="22"/>
+                        </w:rPr>
+                        <m:t>i</m:t>
+                      </m:r>
+                    </m:sub>
+                  </m:sSub>
+                  <m:r>
+                    <w:rPr>
+                      <w:rFonts w:ascii="Cambria Math" w:hAnsi="Cambria Math"/>
+                      <w:sz w:val="22"/>
+                      <w:szCs w:val="22"/>
+                    </w:rPr>
+                    <m:t>||</m:t>
+                  </m:r>
+                </m:e>
+                <m:sup>
+                  <m:r>
+                    <w:rPr>
+                      <w:rFonts w:ascii="Cambria Math" w:hAnsi="Cambria Math"/>
+                      <w:sz w:val="22"/>
+                      <w:szCs w:val="22"/>
+                    </w:rPr>
+                    <m:t>2</m:t>
+                  </m:r>
+                </m:sup>
+              </m:sSup>
+            </m:e>
+          </m:nary>
+        </m:oMath>
+      </m:oMathPara>
+    </w:p>
+    <w:p>
+      <w:pPr>
+        <w:ind w:firstLine="0"/>
+        <w:rPr>
+          <w:rFonts w:ascii="Cambria" w:hAnsi="Cambria"/>
+          <w:sz w:val="22"/>
+          <w:szCs w:val="22"/>
+        </w:rPr>
+      </w:pPr>
+      <w:r>
+        <w:rPr>
+          <w:rFonts w:ascii="Cambria" w:hAnsi="Cambria"/>
+          <w:sz w:val="22"/>
+          <w:szCs w:val="22"/>
+        </w:rPr>
+        <w:tab/>
+      </w:r>
+    </w:p>
+    <w:p>
+      <w:pPr>
+        <w:pStyle w:val="ListParagraph"/>
+        <w:ind w:firstLine="0"/>
+        <w:rPr>
+          <w:rFonts w:ascii="Cambria" w:hAnsi="Cambria"/>
+          <w:sz w:val="22"/>
+          <w:szCs w:val="22"/>
+        </w:rPr>
+      </w:pPr>
+      <w:r>
+        <w:rPr>
+          <w:rFonts w:ascii="Cambria" w:hAnsi="Cambria"/>
+          <w:sz w:val="22"/>
+          <w:szCs w:val="22"/>
+        </w:rPr>
+        <w:t xml:space="preserve">where </w:t>
+      </w:r>
+      <w:r>
+        <w:rPr>
+          <w:rFonts w:ascii="Cambria" w:hAnsi="Cambria"/>
+          <w:sz w:val="22"/>
+          <w:szCs w:val="22"/>
+        </w:rPr>
+        <w:t>µ</w:t>
+      </w:r>
+      <w:r>
+        <w:rPr>
+          <w:rFonts w:ascii="Cambria" w:hAnsi="Cambria"/>
+          <w:sz w:val="22"/>
+          <w:szCs w:val="22"/>
+        </w:rPr>
+        <w:t xml:space="preserve"> is the centroid of </w:t>
+      </w:r>
+      <w:r>
+        <w:rPr>
+          <w:rFonts w:ascii="Cambria" w:hAnsi="Cambria"/>
+          <w:sz w:val="22"/>
+          <w:szCs w:val="22"/>
+        </w:rPr>
+        <w:t xml:space="preserve">the whole </w:t>
+      </w:r>
+      <w:r>
+        <w:rPr>
+          <w:rFonts w:ascii="Cambria" w:hAnsi="Cambria"/>
+          <w:sz w:val="22"/>
+          <w:szCs w:val="22"/>
+        </w:rPr>
+        <w:t>dataset</w:t>
+      </w:r>
+    </w:p>
+    <w:p>
+      <w:pPr>
+        <w:ind w:firstLine="0"/>
+        <w:rPr>
+          <w:rFonts w:ascii="Cambria" w:hAnsi="Cambria"/>
+          <w:sz w:val="22"/>
+          <w:szCs w:val="22"/>
+        </w:rPr>
+      </w:pPr>
+      <w:r>
+        <w:rPr>
+          <w:rFonts w:ascii="Cambria" w:hAnsi="Cambria"/>
+          <w:sz w:val="22"/>
+          <w:szCs w:val="22"/>
+        </w:rPr>
+        <w:lastRenderedPageBreak/>
+        <w:t xml:space="preserve"> </w:t>
+      </w:r>
+      <w:r>
+        <w:rPr>
+          <w:rFonts w:ascii="Cambria" w:hAnsi="Cambria"/>
+          <w:sz w:val="22"/>
+          <w:szCs w:val="22"/>
+        </w:rPr>
+        <w:t>For each number of clusters, we are making WSS/BSS trade-off. We can plot this to and use elbow method to determine optimal number of clusters. We can see tha</w:t>
+      </w:r>
+      <w:bookmarkStart w:id="15" w:name="_GoBack"/>
+      <w:bookmarkEnd w:id="15"/>
+      <w:r>
+        <w:rPr>
+          <w:rFonts w:ascii="Cambria" w:hAnsi="Cambria"/>
+          <w:sz w:val="22"/>
+          <w:szCs w:val="22"/>
+        </w:rPr>
+        <w:t>t on next figure:</w:t>
+      </w:r>
+    </w:p>
+    <w:p>
+      <w:pPr>
+        <w:ind w:firstLine="0"/>
+        <w:rPr>
+          <w:rFonts w:ascii="Cambria" w:hAnsi="Cambria"/>
+          <w:sz w:val="22"/>
+          <w:szCs w:val="22"/>
+        </w:rPr>
+      </w:pPr>
+      <w:r>
+        <w:rPr>
+          <w:rFonts w:ascii="Cambria" w:hAnsi="Cambria"/>
+          <w:noProof/>
+          <w:sz w:val="22"/>
+          <w:szCs w:val="22"/>
+        </w:rPr>
+        <w:drawing>
+          <wp:anchor distT="0" distB="0" distL="114300" distR="114300" simplePos="0" relativeHeight="251664384" behindDoc="0" locked="0" layoutInCell="1" allowOverlap="1">
+            <wp:simplePos x="0" y="0"/>
+            <wp:positionH relativeFrom="margin">
+              <wp:align>center</wp:align>
+            </wp:positionH>
+            <wp:positionV relativeFrom="paragraph">
+              <wp:posOffset>209347</wp:posOffset>
+            </wp:positionV>
+            <wp:extent cx="4959985" cy="3614420"/>
+            <wp:effectExtent l="0" t="0" r="0" b="5080"/>
+            <wp:wrapTopAndBottom/>
+            <wp:docPr id="7" name="Picture 7" descr="C:\Users\Pavle\AppData\Local\Microsoft\Windows\INetCache\Content.Word\Elbow1.png"/>
+            <wp:cNvGraphicFramePr>
+              <a:graphicFrameLocks xmlns:a="http://schemas.openxmlformats.org/drawingml/2006/main" noChangeAspect="1"/>
+            </wp:cNvGraphicFramePr>
+            <a:graphic xmlns:a="http://schemas.openxmlformats.org/drawingml/2006/main">
+              <a:graphicData uri="http://schemas.openxmlformats.org/drawingml/2006/picture">
+                <pic:pic xmlns:pic="http://schemas.openxmlformats.org/drawingml/2006/picture">
+                  <pic:nvPicPr>
+                    <pic:cNvPr id="0" name="Picture 2" descr="C:\Users\Pavle\AppData\Local\Microsoft\Windows\INetCache\Content.Word\Elbow1.png"/>
+                    <pic:cNvPicPr>
+                      <a:picLocks noChangeAspect="1" noChangeArrowheads="1"/>
+                    </pic:cNvPicPr>
+                  </pic:nvPicPr>
+                  <pic:blipFill>
+                    <a:blip r:embed="rId13">
+                      <a:extLst>
+                        <a:ext uri="{28A0092B-C50C-407E-A947-70E740481C1C}">
+                          <a14:useLocalDpi xmlns:a14="http://schemas.microsoft.com/office/drawing/2010/main" val="0"/>
+                        </a:ext>
+                      </a:extLst>
+                    </a:blip>
+                    <a:srcRect/>
+                    <a:stretch>
+                      <a:fillRect/>
+                    </a:stretch>
+                  </pic:blipFill>
+                  <pic:spPr bwMode="auto">
+                    <a:xfrm>
+                      <a:off x="0" y="0"/>
+                      <a:ext cx="4959985" cy="3614420"/>
+                    </a:xfrm>
+                    <a:prstGeom prst="rect">
+                      <a:avLst/>
+                    </a:prstGeom>
+                    <a:noFill/>
+                    <a:ln>
+                      <a:noFill/>
+                    </a:ln>
+                  </pic:spPr>
+                </pic:pic>
+              </a:graphicData>
+            </a:graphic>
+          </wp:anchor>
+        </w:drawing>
+      </w:r>
+    </w:p>
+    <w:p>
+      <w:pPr>
+        <w:ind w:firstLine="0"/>
+        <w:rPr>
+          <w:rFonts w:ascii="Cambria" w:hAnsi="Cambria"/>
+          <w:sz w:val="22"/>
+          <w:szCs w:val="22"/>
+        </w:rPr>
+      </w:pPr>
+      <w:r>
+        <w:rPr>
+          <w:rFonts w:ascii="Cambria" w:hAnsi="Cambria"/>
+          <w:sz w:val="22"/>
+          <w:szCs w:val="22"/>
+        </w:rPr>
+        <w:tab/>
+      </w:r>
+      <w:r>
+        <w:rPr>
+          <w:rFonts w:ascii="Cambria" w:hAnsi="Cambria"/>
+          <w:sz w:val="22"/>
+          <w:szCs w:val="22"/>
+        </w:rPr>
+        <w:tab/>
+      </w:r>
+      <w:r>
+        <w:rPr>
+          <w:rFonts w:ascii="Cambria" w:hAnsi="Cambria"/>
+          <w:sz w:val="22"/>
+          <w:szCs w:val="22"/>
+        </w:rPr>
+        <w:tab/>
+      </w:r>
+      <w:r>
+        <w:rPr>
+          <w:rFonts w:ascii="Cambria" w:hAnsi="Cambria"/>
+          <w:sz w:val="22"/>
+          <w:szCs w:val="22"/>
+        </w:rPr>
+        <w:tab/>
+      </w:r>
+      <w:r>
+        <w:rPr>
+          <w:rFonts w:ascii="Cambria" w:hAnsi="Cambria"/>
+          <w:sz w:val="22"/>
+          <w:szCs w:val="22"/>
+        </w:rPr>
+        <w:tab/>
+      </w:r>
+    </w:p>
+    <w:p>
+      <w:pPr>
+        <w:ind w:left="2880" w:firstLine="720"/>
+        <w:rPr>
+          <w:rFonts w:ascii="Cambria" w:hAnsi="Cambria"/>
+          <w:sz w:val="22"/>
+          <w:szCs w:val="22"/>
+        </w:rPr>
+      </w:pPr>
+      <w:r>
+        <w:rPr>
+          <w:rFonts w:ascii="Cambria" w:hAnsi="Cambria"/>
+          <w:sz w:val="22"/>
+          <w:szCs w:val="22"/>
+        </w:rPr>
+        <w:t>Figure x.x: Knee for K-means clustering</w:t>
+      </w:r>
+    </w:p>
+    <w:p>
+      <w:pPr>
+        <w:ind w:firstLine="0"/>
+        <w:rPr>
+          <w:rFonts w:ascii="Cambria" w:hAnsi="Cambria"/>
+          <w:sz w:val="22"/>
+          <w:szCs w:val="22"/>
+        </w:rPr>
+      </w:pPr>
+    </w:p>
+    <w:p>
+      <w:pPr>
+        <w:ind w:firstLine="0"/>
+        <w:rPr>
+          <w:rFonts w:ascii="Cambria" w:hAnsi="Cambria"/>
+          <w:sz w:val="22"/>
+          <w:szCs w:val="22"/>
+        </w:rPr>
+      </w:pPr>
+      <w:r>
+        <w:rPr>
+          <w:rFonts w:ascii="Cambria" w:hAnsi="Cambria"/>
+          <w:sz w:val="22"/>
+          <w:szCs w:val="22"/>
+        </w:rPr>
+        <w:tab/>
+        <w:t>From the graph we need to find one point after which WSS is stabilized. In our case, the x-axis represents number of clusters and we can see that after point representing four clusters, WSS is not changing much i.e. it is stabilized. So, in our case optimal number of clusters is four.</w:t>
+      </w:r>
+    </w:p>
+    <w:p>
+      <w:pPr>
+        <w:ind w:firstLine="0"/>
+        <w:rPr>
+          <w:rFonts w:ascii="Cambria" w:hAnsi="Cambria"/>
+          <w:sz w:val="22"/>
+          <w:szCs w:val="22"/>
         </w:rPr>
       </w:pPr>
     </w:p>
@@ -9177,7 +11146,6 @@
           <w:sz w:val="48"/>
           <w:szCs w:val="48"/>
         </w:rPr>
-        <w:lastRenderedPageBreak/>
         <w:t>API</w:t>
       </w:r>
       <w:bookmarkEnd w:id="17"/>
@@ -9496,7 +11464,6 @@
           <w:sz w:val="48"/>
           <w:szCs w:val="48"/>
         </w:rPr>
-        <w:lastRenderedPageBreak/>
         <w:t>Conclusion</w:t>
       </w:r>
       <w:bookmarkEnd w:id="18"/>
@@ -9862,7 +11829,6 @@
           <w:sz w:val="48"/>
           <w:szCs w:val="48"/>
         </w:rPr>
-        <w:lastRenderedPageBreak/>
         <w:t>Bibliography</w:t>
       </w:r>
       <w:bookmarkEnd w:id="19"/>
@@ -10109,7 +12075,6 @@
           <w:sz w:val="48"/>
           <w:szCs w:val="48"/>
         </w:rPr>
-        <w:lastRenderedPageBreak/>
         <w:t>List of tables</w:t>
       </w:r>
       <w:bookmarkEnd w:id="21"/>
@@ -10123,6 +12088,56 @@
     </w:sectPr>
   </w:body>
 </w:document>
+</file>
+
+<file path=word/endnotes.xml><?xml version="1.0" encoding="utf-8"?>
+<w:endnotes xmlns:wpc="http://schemas.microsoft.com/office/word/2010/wordprocessingCanvas" xmlns:cx="http://schemas.microsoft.com/office/drawing/2014/chartex" xmlns:cx1="http://schemas.microsoft.com/office/drawing/2015/9/8/chartex" xmlns:cx2="http://schemas.microsoft.com/office/drawing/2015/10/21/chartex" xmlns:cx3="http://schemas.microsoft.com/office/drawing/2016/5/9/chartex" xmlns:cx4="http://schemas.microsoft.com/office/drawing/2016/5/10/chartex" xmlns:cx5="http://schemas.microsoft.com/office/drawing/2016/5/11/chartex" xmlns:cx6="http://schemas.microsoft.com/office/drawing/2016/5/12/chartex" xmlns:cx7="http://schemas.microsoft.com/office/drawing/2016/5/13/chartex" xmlns:cx8="http://schemas.microsoft.com/office/drawing/2016/5/14/chartex" xmlns:mc="http://schemas.openxmlformats.org/markup-compatibility/2006" xmlns:aink="http://schemas.microsoft.com/office/drawing/2016/ink" xmlns:am3d="http://schemas.microsoft.com/office/drawing/2017/model3d" xmlns:o="urn:schemas-microsoft-com:office:office" xmlns:r="http://schemas.openxmlformats.org/officeDocument/2006/relationships" xmlns:m="http://schemas.openxmlformats.org/officeDocument/2006/math" xmlns:v="urn:schemas-microsoft-com:vml" xmlns:wp14="http://schemas.microsoft.com/office/word/2010/wordprocessingDrawing" xmlns:wp="http://schemas.openxmlformats.org/drawingml/2006/wordprocessingDrawing" xmlns:w10="urn:schemas-microsoft-com:office:word" xmlns:w="http://schemas.openxmlformats.org/wordprocessingml/2006/main" xmlns:w14="http://schemas.microsoft.com/office/word/2010/wordml" xmlns:w15="http://schemas.microsoft.com/office/word/2012/wordml" xmlns:w16cid="http://schemas.microsoft.com/office/word/2016/wordml/cid" xmlns:w16se="http://schemas.microsoft.com/office/word/2015/wordml/symex" xmlns:wpg="http://schemas.microsoft.com/office/word/2010/wordprocessingGroup" xmlns:wpi="http://schemas.microsoft.com/office/word/2010/wordprocessingInk" xmlns:wne="http://schemas.microsoft.com/office/word/2006/wordml" xmlns:wps="http://schemas.microsoft.com/office/word/2010/wordprocessingShape" mc:Ignorable="w14 w15 w16se w16cid wp14">
+  <w:endnote w:type="separator" w:id="-1">
+    <w:p>
+      <w:pPr>
+        <w:spacing w:line="240" w:lineRule="auto"/>
+      </w:pPr>
+      <w:r>
+        <w:separator/>
+      </w:r>
+    </w:p>
+  </w:endnote>
+  <w:endnote w:type="continuationSeparator" w:id="0">
+    <w:p>
+      <w:pPr>
+        <w:spacing w:line="240" w:lineRule="auto"/>
+      </w:pPr>
+      <w:r>
+        <w:continuationSeparator/>
+      </w:r>
+    </w:p>
+  </w:endnote>
+</w:endnotes>
+</file>
+
+<file path=word/footnotes.xml><?xml version="1.0" encoding="utf-8"?>
+<w:footnotes xmlns:wpc="http://schemas.microsoft.com/office/word/2010/wordprocessingCanvas" xmlns:cx="http://schemas.microsoft.com/office/drawing/2014/chartex" xmlns:cx1="http://schemas.microsoft.com/office/drawing/2015/9/8/chartex" xmlns:cx2="http://schemas.microsoft.com/office/drawing/2015/10/21/chartex" xmlns:cx3="http://schemas.microsoft.com/office/drawing/2016/5/9/chartex" xmlns:cx4="http://schemas.microsoft.com/office/drawing/2016/5/10/chartex" xmlns:cx5="http://schemas.microsoft.com/office/drawing/2016/5/11/chartex" xmlns:cx6="http://schemas.microsoft.com/office/drawing/2016/5/12/chartex" xmlns:cx7="http://schemas.microsoft.com/office/drawing/2016/5/13/chartex" xmlns:cx8="http://schemas.microsoft.com/office/drawing/2016/5/14/chartex" xmlns:mc="http://schemas.openxmlformats.org/markup-compatibility/2006" xmlns:aink="http://schemas.microsoft.com/office/drawing/2016/ink" xmlns:am3d="http://schemas.microsoft.com/office/drawing/2017/model3d" xmlns:o="urn:schemas-microsoft-com:office:office" xmlns:r="http://schemas.openxmlformats.org/officeDocument/2006/relationships" xmlns:m="http://schemas.openxmlformats.org/officeDocument/2006/math" xmlns:v="urn:schemas-microsoft-com:vml" xmlns:wp14="http://schemas.microsoft.com/office/word/2010/wordprocessingDrawing" xmlns:wp="http://schemas.openxmlformats.org/drawingml/2006/wordprocessingDrawing" xmlns:w10="urn:schemas-microsoft-com:office:word" xmlns:w="http://schemas.openxmlformats.org/wordprocessingml/2006/main" xmlns:w14="http://schemas.microsoft.com/office/word/2010/wordml" xmlns:w15="http://schemas.microsoft.com/office/word/2012/wordml" xmlns:w16cid="http://schemas.microsoft.com/office/word/2016/wordml/cid" xmlns:w16se="http://schemas.microsoft.com/office/word/2015/wordml/symex" xmlns:wpg="http://schemas.microsoft.com/office/word/2010/wordprocessingGroup" xmlns:wpi="http://schemas.microsoft.com/office/word/2010/wordprocessingInk" xmlns:wne="http://schemas.microsoft.com/office/word/2006/wordml" xmlns:wps="http://schemas.microsoft.com/office/word/2010/wordprocessingShape" mc:Ignorable="w14 w15 w16se w16cid wp14">
+  <w:footnote w:type="separator" w:id="-1">
+    <w:p>
+      <w:pPr>
+        <w:spacing w:line="240" w:lineRule="auto"/>
+      </w:pPr>
+      <w:r>
+        <w:separator/>
+      </w:r>
+    </w:p>
+  </w:footnote>
+  <w:footnote w:type="continuationSeparator" w:id="0">
+    <w:p>
+      <w:pPr>
+        <w:spacing w:line="240" w:lineRule="auto"/>
+      </w:pPr>
+      <w:r>
+        <w:continuationSeparator/>
+      </w:r>
+    </w:p>
+  </w:footnote>
+</w:footnotes>
 </file>
 
 <file path=word/numbering.xml><?xml version="1.0" encoding="utf-8"?>
@@ -10454,6 +12469,119 @@
     </w:lvl>
   </w:abstractNum>
   <w:abstractNum w:abstractNumId="3" w15:restartNumberingAfterBreak="0">
+    <w:nsid w:val="3B2E15BC"/>
+    <w:multiLevelType w:val="hybridMultilevel"/>
+    <w:tmpl w:val="6290C00E"/>
+    <w:lvl w:ilvl="0" w:tplc="04090001">
+      <w:start w:val="1"/>
+      <w:numFmt w:val="bullet"/>
+      <w:lvlText w:val=""/>
+      <w:lvlJc w:val="left"/>
+      <w:pPr>
+        <w:ind w:left="720" w:hanging="360"/>
+      </w:pPr>
+      <w:rPr>
+        <w:rFonts w:ascii="Symbol" w:hAnsi="Symbol" w:hint="default"/>
+      </w:rPr>
+    </w:lvl>
+    <w:lvl w:ilvl="1" w:tplc="04090003">
+      <w:start w:val="1"/>
+      <w:numFmt w:val="bullet"/>
+      <w:lvlText w:val="o"/>
+      <w:lvlJc w:val="left"/>
+      <w:pPr>
+        <w:ind w:left="1440" w:hanging="360"/>
+      </w:pPr>
+      <w:rPr>
+        <w:rFonts w:ascii="Courier New" w:hAnsi="Courier New" w:cs="Courier New" w:hint="default"/>
+      </w:rPr>
+    </w:lvl>
+    <w:lvl w:ilvl="2" w:tplc="04090005" w:tentative="1">
+      <w:start w:val="1"/>
+      <w:numFmt w:val="bullet"/>
+      <w:lvlText w:val=""/>
+      <w:lvlJc w:val="left"/>
+      <w:pPr>
+        <w:ind w:left="2160" w:hanging="360"/>
+      </w:pPr>
+      <w:rPr>
+        <w:rFonts w:ascii="Wingdings" w:hAnsi="Wingdings" w:hint="default"/>
+      </w:rPr>
+    </w:lvl>
+    <w:lvl w:ilvl="3" w:tplc="04090001" w:tentative="1">
+      <w:start w:val="1"/>
+      <w:numFmt w:val="bullet"/>
+      <w:lvlText w:val=""/>
+      <w:lvlJc w:val="left"/>
+      <w:pPr>
+        <w:ind w:left="2880" w:hanging="360"/>
+      </w:pPr>
+      <w:rPr>
+        <w:rFonts w:ascii="Symbol" w:hAnsi="Symbol" w:hint="default"/>
+      </w:rPr>
+    </w:lvl>
+    <w:lvl w:ilvl="4" w:tplc="04090003" w:tentative="1">
+      <w:start w:val="1"/>
+      <w:numFmt w:val="bullet"/>
+      <w:lvlText w:val="o"/>
+      <w:lvlJc w:val="left"/>
+      <w:pPr>
+        <w:ind w:left="3600" w:hanging="360"/>
+      </w:pPr>
+      <w:rPr>
+        <w:rFonts w:ascii="Courier New" w:hAnsi="Courier New" w:cs="Courier New" w:hint="default"/>
+      </w:rPr>
+    </w:lvl>
+    <w:lvl w:ilvl="5" w:tplc="04090005" w:tentative="1">
+      <w:start w:val="1"/>
+      <w:numFmt w:val="bullet"/>
+      <w:lvlText w:val=""/>
+      <w:lvlJc w:val="left"/>
+      <w:pPr>
+        <w:ind w:left="4320" w:hanging="360"/>
+      </w:pPr>
+      <w:rPr>
+        <w:rFonts w:ascii="Wingdings" w:hAnsi="Wingdings" w:hint="default"/>
+      </w:rPr>
+    </w:lvl>
+    <w:lvl w:ilvl="6" w:tplc="04090001" w:tentative="1">
+      <w:start w:val="1"/>
+      <w:numFmt w:val="bullet"/>
+      <w:lvlText w:val=""/>
+      <w:lvlJc w:val="left"/>
+      <w:pPr>
+        <w:ind w:left="5040" w:hanging="360"/>
+      </w:pPr>
+      <w:rPr>
+        <w:rFonts w:ascii="Symbol" w:hAnsi="Symbol" w:hint="default"/>
+      </w:rPr>
+    </w:lvl>
+    <w:lvl w:ilvl="7" w:tplc="04090003" w:tentative="1">
+      <w:start w:val="1"/>
+      <w:numFmt w:val="bullet"/>
+      <w:lvlText w:val="o"/>
+      <w:lvlJc w:val="left"/>
+      <w:pPr>
+        <w:ind w:left="5760" w:hanging="360"/>
+      </w:pPr>
+      <w:rPr>
+        <w:rFonts w:ascii="Courier New" w:hAnsi="Courier New" w:cs="Courier New" w:hint="default"/>
+      </w:rPr>
+    </w:lvl>
+    <w:lvl w:ilvl="8" w:tplc="04090005" w:tentative="1">
+      <w:start w:val="1"/>
+      <w:numFmt w:val="bullet"/>
+      <w:lvlText w:val=""/>
+      <w:lvlJc w:val="left"/>
+      <w:pPr>
+        <w:ind w:left="6480" w:hanging="360"/>
+      </w:pPr>
+      <w:rPr>
+        <w:rFonts w:ascii="Wingdings" w:hAnsi="Wingdings" w:hint="default"/>
+      </w:rPr>
+    </w:lvl>
+  </w:abstractNum>
+  <w:abstractNum w:abstractNumId="4" w15:restartNumberingAfterBreak="0">
     <w:nsid w:val="40332C96"/>
     <w:multiLevelType w:val="hybridMultilevel"/>
     <w:tmpl w:val="4BB61D7C"/>
@@ -10566,7 +12694,7 @@
       </w:rPr>
     </w:lvl>
   </w:abstractNum>
-  <w:abstractNum w:abstractNumId="4" w15:restartNumberingAfterBreak="0">
+  <w:abstractNum w:abstractNumId="5" w15:restartNumberingAfterBreak="0">
     <w:nsid w:val="76F27B94"/>
     <w:multiLevelType w:val="hybridMultilevel"/>
     <w:tmpl w:val="47A25D6C"/>
@@ -10676,9 +12804,12 @@
     <w:abstractNumId w:val="0"/>
   </w:num>
   <w:num w:numId="4">
+    <w:abstractNumId w:val="5"/>
+  </w:num>
+  <w:num w:numId="5">
     <w:abstractNumId w:val="4"/>
   </w:num>
-  <w:num w:numId="5">
+  <w:num w:numId="6">
     <w:abstractNumId w:val="3"/>
   </w:num>
 </w:numbering>
@@ -11327,7 +13458,630 @@
       <w:lang w:val="en-GB"/>
     </w:rPr>
   </w:style>
+  <w:style w:type="character" w:styleId="PlaceholderText">
+    <w:name w:val="Placeholder Text"/>
+    <w:basedOn w:val="DefaultParagraphFont"/>
+    <w:uiPriority w:val="99"/>
+    <w:semiHidden/>
+    <w:rsid w:val="00E24378"/>
+    <w:rPr>
+      <w:color w:val="808080"/>
+    </w:rPr>
+  </w:style>
+  <w:style w:type="paragraph" w:styleId="Header">
+    <w:name w:val="header"/>
+    <w:basedOn w:val="Normal"/>
+    <w:link w:val="HeaderChar"/>
+    <w:uiPriority w:val="99"/>
+    <w:unhideWhenUsed/>
+    <w:rsid w:val="00C238B1"/>
+    <w:pPr>
+      <w:tabs>
+        <w:tab w:val="center" w:pos="4680"/>
+        <w:tab w:val="right" w:pos="9360"/>
+      </w:tabs>
+      <w:spacing w:line="240" w:lineRule="auto"/>
+    </w:pPr>
+  </w:style>
+  <w:style w:type="character" w:customStyle="1" w:styleId="HeaderChar">
+    <w:name w:val="Header Char"/>
+    <w:basedOn w:val="DefaultParagraphFont"/>
+    <w:link w:val="Header"/>
+    <w:uiPriority w:val="99"/>
+    <w:rsid w:val="00C238B1"/>
+    <w:rPr>
+      <w:rFonts w:ascii="cmr10" w:eastAsia="Times New Roman" w:hAnsi="cmr10" w:cs="Times New Roman"/>
+      <w:sz w:val="21"/>
+      <w:szCs w:val="24"/>
+      <w:lang w:val="en-GB"/>
+    </w:rPr>
+  </w:style>
+  <w:style w:type="paragraph" w:styleId="Footer">
+    <w:name w:val="footer"/>
+    <w:basedOn w:val="Normal"/>
+    <w:link w:val="FooterChar"/>
+    <w:uiPriority w:val="99"/>
+    <w:unhideWhenUsed/>
+    <w:rsid w:val="00C238B1"/>
+    <w:pPr>
+      <w:tabs>
+        <w:tab w:val="center" w:pos="4680"/>
+        <w:tab w:val="right" w:pos="9360"/>
+      </w:tabs>
+      <w:spacing w:line="240" w:lineRule="auto"/>
+    </w:pPr>
+  </w:style>
+  <w:style w:type="character" w:customStyle="1" w:styleId="FooterChar">
+    <w:name w:val="Footer Char"/>
+    <w:basedOn w:val="DefaultParagraphFont"/>
+    <w:link w:val="Footer"/>
+    <w:uiPriority w:val="99"/>
+    <w:rsid w:val="00C238B1"/>
+    <w:rPr>
+      <w:rFonts w:ascii="cmr10" w:eastAsia="Times New Roman" w:hAnsi="cmr10" w:cs="Times New Roman"/>
+      <w:sz w:val="21"/>
+      <w:szCs w:val="24"/>
+      <w:lang w:val="en-GB"/>
+    </w:rPr>
+  </w:style>
 </w:styles>
+</file>
+
+<file path=word/glossary/document.xml><?xml version="1.0" encoding="utf-8"?>
+<w:glossaryDocument xmlns:wpc="http://schemas.microsoft.com/office/word/2010/wordprocessingCanvas" xmlns:cx="http://schemas.microsoft.com/office/drawing/2014/chartex" xmlns:cx1="http://schemas.microsoft.com/office/drawing/2015/9/8/chartex" xmlns:cx2="http://schemas.microsoft.com/office/drawing/2015/10/21/chartex" xmlns:cx3="http://schemas.microsoft.com/office/drawing/2016/5/9/chartex" xmlns:cx4="http://schemas.microsoft.com/office/drawing/2016/5/10/chartex" xmlns:cx5="http://schemas.microsoft.com/office/drawing/2016/5/11/chartex" xmlns:cx6="http://schemas.microsoft.com/office/drawing/2016/5/12/chartex" xmlns:cx7="http://schemas.microsoft.com/office/drawing/2016/5/13/chartex" xmlns:cx8="http://schemas.microsoft.com/office/drawing/2016/5/14/chartex" xmlns:mc="http://schemas.openxmlformats.org/markup-compatibility/2006" xmlns:aink="http://schemas.microsoft.com/office/drawing/2016/ink" xmlns:am3d="http://schemas.microsoft.com/office/drawing/2017/model3d" xmlns:o="urn:schemas-microsoft-com:office:office" xmlns:r="http://schemas.openxmlformats.org/officeDocument/2006/relationships" xmlns:m="http://schemas.openxmlformats.org/officeDocument/2006/math" xmlns:v="urn:schemas-microsoft-com:vml" xmlns:wp14="http://schemas.microsoft.com/office/word/2010/wordprocessingDrawing" xmlns:wp="http://schemas.openxmlformats.org/drawingml/2006/wordprocessingDrawing" xmlns:w10="urn:schemas-microsoft-com:office:word" xmlns:w="http://schemas.openxmlformats.org/wordprocessingml/2006/main" xmlns:w14="http://schemas.microsoft.com/office/word/2010/wordml" xmlns:w15="http://schemas.microsoft.com/office/word/2012/wordml" xmlns:w16cid="http://schemas.microsoft.com/office/word/2016/wordml/cid" xmlns:w16se="http://schemas.microsoft.com/office/word/2015/wordml/symex" xmlns:wpg="http://schemas.microsoft.com/office/word/2010/wordprocessingGroup" xmlns:wpi="http://schemas.microsoft.com/office/word/2010/wordprocessingInk" xmlns:wne="http://schemas.microsoft.com/office/word/2006/wordml" xmlns:wps="http://schemas.microsoft.com/office/word/2010/wordprocessingShape" mc:Ignorable="w14 w15 w16se w16cid wp14"/>
+</file>
+
+<file path=word/glossary/fontTable.xml><?xml version="1.0" encoding="utf-8"?>
+<w:fonts xmlns:mc="http://schemas.openxmlformats.org/markup-compatibility/2006" xmlns:r="http://schemas.openxmlformats.org/officeDocument/2006/relationships" xmlns:w="http://schemas.openxmlformats.org/wordprocessingml/2006/main" xmlns:w14="http://schemas.microsoft.com/office/word/2010/wordml" xmlns:w15="http://schemas.microsoft.com/office/word/2012/wordml" xmlns:w16cid="http://schemas.microsoft.com/office/word/2016/wordml/cid" xmlns:w16se="http://schemas.microsoft.com/office/word/2015/wordml/symex" mc:Ignorable="w14 w15 w16se w16cid">
+  <w:font w:name="Cambria">
+    <w:panose1 w:val="02040503050406030204"/>
+    <w:charset w:val="00"/>
+    <w:family w:val="roman"/>
+    <w:pitch w:val="variable"/>
+    <w:sig w:usb0="E00002FF" w:usb1="400004FF" w:usb2="00000000" w:usb3="00000000" w:csb0="0000019F" w:csb1="00000000"/>
+  </w:font>
+  <w:font w:name="Times New Roman">
+    <w:panose1 w:val="02020603050405020304"/>
+    <w:charset w:val="00"/>
+    <w:family w:val="roman"/>
+    <w:pitch w:val="variable"/>
+    <w:sig w:usb0="E0002EFF" w:usb1="C000785B" w:usb2="00000009" w:usb3="00000000" w:csb0="000001FF" w:csb1="00000000"/>
+  </w:font>
+  <w:font w:name="Symbol">
+    <w:panose1 w:val="05050102010706020507"/>
+    <w:charset w:val="02"/>
+    <w:family w:val="roman"/>
+    <w:pitch w:val="variable"/>
+    <w:sig w:usb0="00000000" w:usb1="10000000" w:usb2="00000000" w:usb3="00000000" w:csb0="80000000" w:csb1="00000000"/>
+  </w:font>
+  <w:font w:name="Courier New">
+    <w:panose1 w:val="02070309020205020404"/>
+    <w:charset w:val="00"/>
+    <w:family w:val="modern"/>
+    <w:pitch w:val="fixed"/>
+    <w:sig w:usb0="E0002EFF" w:usb1="C0007843" w:usb2="00000009" w:usb3="00000000" w:csb0="000001FF" w:csb1="00000000"/>
+  </w:font>
+  <w:font w:name="Wingdings">
+    <w:panose1 w:val="05000000000000000000"/>
+    <w:charset w:val="02"/>
+    <w:family w:val="auto"/>
+    <w:pitch w:val="variable"/>
+    <w:sig w:usb0="00000000" w:usb1="10000000" w:usb2="00000000" w:usb3="00000000" w:csb0="80000000" w:csb1="00000000"/>
+  </w:font>
+  <w:font w:name="Calibri">
+    <w:panose1 w:val="020F0502020204030204"/>
+    <w:charset w:val="00"/>
+    <w:family w:val="swiss"/>
+    <w:pitch w:val="variable"/>
+    <w:sig w:usb0="E0002AFF" w:usb1="C000247B" w:usb2="00000009" w:usb3="00000000" w:csb0="000001FF" w:csb1="00000000"/>
+  </w:font>
+  <w:font w:name="cmr10">
+    <w:altName w:val="Segoe UI"/>
+    <w:charset w:val="00"/>
+    <w:family w:val="swiss"/>
+    <w:pitch w:val="variable"/>
+    <w:sig w:usb0="00000003" w:usb1="00000000" w:usb2="00000000" w:usb3="00000000" w:csb0="00000001" w:csb1="00000000"/>
+  </w:font>
+  <w:font w:name="Calibri Light">
+    <w:panose1 w:val="020F0302020204030204"/>
+    <w:charset w:val="00"/>
+    <w:family w:val="swiss"/>
+    <w:pitch w:val="variable"/>
+    <w:sig w:usb0="E0002AFF" w:usb1="C000247B" w:usb2="00000009" w:usb3="00000000" w:csb0="000001FF" w:csb1="00000000"/>
+  </w:font>
+  <w:font w:name="Cambria Math">
+    <w:panose1 w:val="02040503050406030204"/>
+    <w:charset w:val="00"/>
+    <w:family w:val="roman"/>
+    <w:pitch w:val="variable"/>
+    <w:sig w:usb0="E00002FF" w:usb1="420024FF" w:usb2="00000000" w:usb3="00000000" w:csb0="0000019F" w:csb1="00000000"/>
+  </w:font>
+</w:fonts>
+</file>
+
+<file path=word/glossary/settings.xml><?xml version="1.0" encoding="utf-8"?>
+<w:settings xmlns:mc="http://schemas.openxmlformats.org/markup-compatibility/2006" xmlns:o="urn:schemas-microsoft-com:office:office" xmlns:r="http://schemas.openxmlformats.org/officeDocument/2006/relationships" xmlns:m="http://schemas.openxmlformats.org/officeDocument/2006/math" xmlns:v="urn:schemas-microsoft-com:vml" xmlns:w10="urn:schemas-microsoft-com:office:word" xmlns:w="http://schemas.openxmlformats.org/wordprocessingml/2006/main" xmlns:w14="http://schemas.microsoft.com/office/word/2010/wordml" xmlns:w15="http://schemas.microsoft.com/office/word/2012/wordml" xmlns:w16cid="http://schemas.microsoft.com/office/word/2016/wordml/cid" xmlns:w16se="http://schemas.microsoft.com/office/word/2015/wordml/symex" xmlns:sl="http://schemas.openxmlformats.org/schemaLibrary/2006/main" mc:Ignorable="w14 w15 w16se w16cid">
+  <w:view w:val="normal"/>
+  <w:defaultTabStop w:val="720"/>
+  <w:characterSpacingControl w:val="doNotCompress"/>
+  <w:compat>
+    <w:useFELayout/>
+    <w:compatSetting w:name="compatibilityMode" w:uri="http://schemas.microsoft.com/office/word" w:val="15"/>
+    <w:compatSetting w:name="overrideTableStyleFontSizeAndJustification" w:uri="http://schemas.microsoft.com/office/word" w:val="1"/>
+    <w:compatSetting w:name="enableOpenTypeFeatures" w:uri="http://schemas.microsoft.com/office/word" w:val="1"/>
+    <w:compatSetting w:name="doNotFlipMirrorIndents" w:uri="http://schemas.microsoft.com/office/word" w:val="1"/>
+    <w:compatSetting w:name="differentiateMultirowTableHeaders" w:uri="http://schemas.microsoft.com/office/word" w:val="1"/>
+    <w:compatSetting w:name="useWord2013TrackBottomHyphenation" w:uri="http://schemas.microsoft.com/office/word" w:val="0"/>
+  </w:compat>
+  <w:rsids>
+    <w:rsidRoot w:val="00CC4A1D"/>
+    <w:rsid w:val="00CC4A1D"/>
+    <w:rsid w:val="00D82C01"/>
+  </w:rsids>
+  <m:mathPr>
+    <m:mathFont m:val="Cambria Math"/>
+    <m:brkBin m:val="before"/>
+    <m:brkBinSub m:val="--"/>
+    <m:smallFrac m:val="0"/>
+    <m:dispDef/>
+    <m:lMargin m:val="0"/>
+    <m:rMargin m:val="0"/>
+    <m:defJc m:val="centerGroup"/>
+    <m:wrapIndent m:val="1440"/>
+    <m:intLim m:val="subSup"/>
+    <m:naryLim m:val="undOvr"/>
+  </m:mathPr>
+  <w:themeFontLang w:val="en-US"/>
+  <w:clrSchemeMapping w:bg1="light1" w:t1="dark1" w:bg2="light2" w:t2="dark2" w:accent1="accent1" w:accent2="accent2" w:accent3="accent3" w:accent4="accent4" w:accent5="accent5" w:accent6="accent6" w:hyperlink="hyperlink" w:followedHyperlink="followedHyperlink"/>
+  <w:decimalSymbol w:val="."/>
+  <w:listSeparator w:val=","/>
+  <w15:chartTrackingRefBased/>
+</w:settings>
+</file>
+
+<file path=word/glossary/styles.xml><?xml version="1.0" encoding="utf-8"?>
+<w:styles xmlns:mc="http://schemas.openxmlformats.org/markup-compatibility/2006" xmlns:r="http://schemas.openxmlformats.org/officeDocument/2006/relationships" xmlns:w="http://schemas.openxmlformats.org/wordprocessingml/2006/main" xmlns:w14="http://schemas.microsoft.com/office/word/2010/wordml" xmlns:w15="http://schemas.microsoft.com/office/word/2012/wordml" xmlns:w16cid="http://schemas.microsoft.com/office/word/2016/wordml/cid" xmlns:w16se="http://schemas.microsoft.com/office/word/2015/wordml/symex" mc:Ignorable="w14 w15 w16se w16cid">
+  <w:docDefaults>
+    <w:rPrDefault>
+      <w:rPr>
+        <w:rFonts w:asciiTheme="minorHAnsi" w:eastAsiaTheme="minorEastAsia" w:hAnsiTheme="minorHAnsi" w:cstheme="minorBidi"/>
+        <w:sz w:val="22"/>
+        <w:szCs w:val="22"/>
+        <w:lang w:val="en-US" w:eastAsia="en-US" w:bidi="ar-SA"/>
+      </w:rPr>
+    </w:rPrDefault>
+    <w:pPrDefault>
+      <w:pPr>
+        <w:spacing w:after="160" w:line="259" w:lineRule="auto"/>
+      </w:pPr>
+    </w:pPrDefault>
+  </w:docDefaults>
+  <w:latentStyles w:defLockedState="0" w:defUIPriority="99" w:defSemiHidden="0" w:defUnhideWhenUsed="0" w:defQFormat="0" w:count="375">
+    <w:lsdException w:name="Normal" w:uiPriority="0" w:qFormat="1"/>
+    <w:lsdException w:name="heading 1" w:uiPriority="9" w:qFormat="1"/>
+    <w:lsdException w:name="heading 2" w:semiHidden="1" w:uiPriority="9" w:unhideWhenUsed="1" w:qFormat="1"/>
+    <w:lsdException w:name="heading 3" w:semiHidden="1" w:uiPriority="9" w:unhideWhenUsed="1" w:qFormat="1"/>
+    <w:lsdException w:name="heading 4" w:semiHidden="1" w:uiPriority="9" w:unhideWhenUsed="1" w:qFormat="1"/>
+    <w:lsdException w:name="heading 5" w:semiHidden="1" w:uiPriority="9" w:unhideWhenUsed="1" w:qFormat="1"/>
+    <w:lsdException w:name="heading 6" w:semiHidden="1" w:uiPriority="9" w:unhideWhenUsed="1" w:qFormat="1"/>
+    <w:lsdException w:name="heading 7" w:semiHidden="1" w:uiPriority="9" w:unhideWhenUsed="1" w:qFormat="1"/>
+    <w:lsdException w:name="heading 8" w:semiHidden="1" w:uiPriority="9" w:unhideWhenUsed="1" w:qFormat="1"/>
+    <w:lsdException w:name="heading 9" w:semiHidden="1" w:uiPriority="9" w:unhideWhenUsed="1" w:qFormat="1"/>
+    <w:lsdException w:name="index 1" w:semiHidden="1" w:unhideWhenUsed="1"/>
+    <w:lsdException w:name="index 2" w:semiHidden="1" w:unhideWhenUsed="1"/>
+    <w:lsdException w:name="index 3" w:semiHidden="1" w:unhideWhenUsed="1"/>
+    <w:lsdException w:name="index 4" w:semiHidden="1" w:unhideWhenUsed="1"/>
+    <w:lsdException w:name="index 5" w:semiHidden="1" w:unhideWhenUsed="1"/>
+    <w:lsdException w:name="index 6" w:semiHidden="1" w:unhideWhenUsed="1"/>
+    <w:lsdException w:name="index 7" w:semiHidden="1" w:unhideWhenUsed="1"/>
+    <w:lsdException w:name="index 8" w:semiHidden="1" w:unhideWhenUsed="1"/>
+    <w:lsdException w:name="index 9" w:semiHidden="1" w:unhideWhenUsed="1"/>
+    <w:lsdException w:name="toc 1" w:semiHidden="1" w:uiPriority="39" w:unhideWhenUsed="1"/>
+    <w:lsdException w:name="toc 2" w:semiHidden="1" w:uiPriority="39" w:unhideWhenUsed="1"/>
+    <w:lsdException w:name="toc 3" w:semiHidden="1" w:uiPriority="39" w:unhideWhenUsed="1"/>
+    <w:lsdException w:name="toc 4" w:semiHidden="1" w:uiPriority="39" w:unhideWhenUsed="1"/>
+    <w:lsdException w:name="toc 5" w:semiHidden="1" w:uiPriority="39" w:unhideWhenUsed="1"/>
+    <w:lsdException w:name="toc 6" w:semiHidden="1" w:uiPriority="39" w:unhideWhenUsed="1"/>
+    <w:lsdException w:name="toc 7" w:semiHidden="1" w:uiPriority="39" w:unhideWhenUsed="1"/>
+    <w:lsdException w:name="toc 8" w:semiHidden="1" w:uiPriority="39" w:unhideWhenUsed="1"/>
+    <w:lsdException w:name="toc 9" w:semiHidden="1" w:uiPriority="39" w:unhideWhenUsed="1"/>
+    <w:lsdException w:name="Normal Indent" w:semiHidden="1" w:unhideWhenUsed="1"/>
+    <w:lsdException w:name="footnote text" w:semiHidden="1" w:unhideWhenUsed="1"/>
+    <w:lsdException w:name="annotation text" w:semiHidden="1" w:unhideWhenUsed="1"/>
+    <w:lsdException w:name="header" w:semiHidden="1" w:unhideWhenUsed="1"/>
+    <w:lsdException w:name="footer" w:semiHidden="1" w:unhideWhenUsed="1"/>
+    <w:lsdException w:name="index heading" w:semiHidden="1" w:unhideWhenUsed="1"/>
+    <w:lsdException w:name="caption" w:semiHidden="1" w:uiPriority="35" w:unhideWhenUsed="1" w:qFormat="1"/>
+    <w:lsdException w:name="table of figures" w:semiHidden="1" w:unhideWhenUsed="1"/>
+    <w:lsdException w:name="envelope address" w:semiHidden="1" w:unhideWhenUsed="1"/>
+    <w:lsdException w:name="envelope return" w:semiHidden="1" w:unhideWhenUsed="1"/>
+    <w:lsdException w:name="footnote reference" w:semiHidden="1" w:unhideWhenUsed="1"/>
+    <w:lsdException w:name="annotation reference" w:semiHidden="1" w:unhideWhenUsed="1"/>
+    <w:lsdException w:name="line number" w:semiHidden="1" w:unhideWhenUsed="1"/>
+    <w:lsdException w:name="page number" w:semiHidden="1" w:unhideWhenUsed="1"/>
+    <w:lsdException w:name="endnote reference" w:semiHidden="1" w:unhideWhenUsed="1"/>
+    <w:lsdException w:name="endnote text" w:semiHidden="1" w:unhideWhenUsed="1"/>
+    <w:lsdException w:name="table of authorities" w:semiHidden="1" w:unhideWhenUsed="1"/>
+    <w:lsdException w:name="macro" w:semiHidden="1" w:unhideWhenUsed="1"/>
+    <w:lsdException w:name="toa heading" w:semiHidden="1" w:unhideWhenUsed="1"/>
+    <w:lsdException w:name="List" w:semiHidden="1" w:unhideWhenUsed="1"/>
+    <w:lsdException w:name="List Bullet" w:semiHidden="1" w:unhideWhenUsed="1"/>
+    <w:lsdException w:name="List Number" w:semiHidden="1" w:unhideWhenUsed="1"/>
+    <w:lsdException w:name="List 2" w:semiHidden="1" w:unhideWhenUsed="1"/>
+    <w:lsdException w:name="List 3" w:semiHidden="1" w:unhideWhenUsed="1"/>
+    <w:lsdException w:name="List 4" w:semiHidden="1" w:unhideWhenUsed="1"/>
+    <w:lsdException w:name="List 5" w:semiHidden="1" w:unhideWhenUsed="1"/>
+    <w:lsdException w:name="List Bullet 2" w:semiHidden="1" w:unhideWhenUsed="1"/>
+    <w:lsdException w:name="List Bullet 3" w:semiHidden="1" w:unhideWhenUsed="1"/>
+    <w:lsdException w:name="List Bullet 4" w:semiHidden="1" w:unhideWhenUsed="1"/>
+    <w:lsdException w:name="List Bullet 5" w:semiHidden="1" w:unhideWhenUsed="1"/>
+    <w:lsdException w:name="List Number 2" w:semiHidden="1" w:unhideWhenUsed="1"/>
+    <w:lsdException w:name="List Number 3" w:semiHidden="1" w:unhideWhenUsed="1"/>
+    <w:lsdException w:name="List Number 4" w:semiHidden="1" w:unhideWhenUsed="1"/>
+    <w:lsdException w:name="List Number 5" w:semiHidden="1" w:unhideWhenUsed="1"/>
+    <w:lsdException w:name="Title" w:uiPriority="10" w:qFormat="1"/>
+    <w:lsdException w:name="Closing" w:semiHidden="1" w:unhideWhenUsed="1"/>
+    <w:lsdException w:name="Signature" w:semiHidden="1" w:unhideWhenUsed="1"/>
+    <w:lsdException w:name="Default Paragraph Font" w:semiHidden="1" w:uiPriority="1" w:unhideWhenUsed="1"/>
+    <w:lsdException w:name="Body Text" w:semiHidden="1" w:unhideWhenUsed="1"/>
+    <w:lsdException w:name="Body Text Indent" w:semiHidden="1" w:unhideWhenUsed="1"/>
+    <w:lsdException w:name="List Continue" w:semiHidden="1" w:unhideWhenUsed="1"/>
+    <w:lsdException w:name="List Continue 2" w:semiHidden="1" w:unhideWhenUsed="1"/>
+    <w:lsdException w:name="List Continue 3" w:semiHidden="1" w:unhideWhenUsed="1"/>
+    <w:lsdException w:name="List Continue 4" w:semiHidden="1" w:unhideWhenUsed="1"/>
+    <w:lsdException w:name="List Continue 5" w:semiHidden="1" w:unhideWhenUsed="1"/>
+    <w:lsdException w:name="Message Header" w:semiHidden="1" w:unhideWhenUsed="1"/>
+    <w:lsdException w:name="Subtitle" w:uiPriority="11" w:qFormat="1"/>
+    <w:lsdException w:name="Salutation" w:semiHidden="1" w:unhideWhenUsed="1"/>
+    <w:lsdException w:name="Date" w:semiHidden="1" w:unhideWhenUsed="1"/>
+    <w:lsdException w:name="Body Text First Indent" w:semiHidden="1" w:unhideWhenUsed="1"/>
+    <w:lsdException w:name="Body Text First Indent 2" w:semiHidden="1" w:unhideWhenUsed="1"/>
+    <w:lsdException w:name="Note Heading" w:semiHidden="1" w:unhideWhenUsed="1"/>
+    <w:lsdException w:name="Body Text 2" w:semiHidden="1" w:unhideWhenUsed="1"/>
+    <w:lsdException w:name="Body Text 3" w:semiHidden="1" w:unhideWhenUsed="1"/>
+    <w:lsdException w:name="Body Text Indent 2" w:semiHidden="1" w:unhideWhenUsed="1"/>
+    <w:lsdException w:name="Body Text Indent 3" w:semiHidden="1" w:unhideWhenUsed="1"/>
+    <w:lsdException w:name="Block Text" w:semiHidden="1" w:unhideWhenUsed="1"/>
+    <w:lsdException w:name="Hyperlink" w:semiHidden="1" w:unhideWhenUsed="1"/>
+    <w:lsdException w:name="FollowedHyperlink" w:semiHidden="1" w:unhideWhenUsed="1"/>
+    <w:lsdException w:name="Strong" w:uiPriority="22" w:qFormat="1"/>
+    <w:lsdException w:name="Emphasis" w:uiPriority="20" w:qFormat="1"/>
+    <w:lsdException w:name="Document Map" w:semiHidden="1" w:unhideWhenUsed="1"/>
+    <w:lsdException w:name="Plain Text" w:semiHidden="1" w:unhideWhenUsed="1"/>
+    <w:lsdException w:name="E-mail Signature" w:semiHidden="1" w:unhideWhenUsed="1"/>
+    <w:lsdException w:name="HTML Top of Form" w:semiHidden="1" w:unhideWhenUsed="1"/>
+    <w:lsdException w:name="HTML Bottom of Form" w:semiHidden="1" w:unhideWhenUsed="1"/>
+    <w:lsdException w:name="Normal (Web)" w:semiHidden="1" w:unhideWhenUsed="1"/>
+    <w:lsdException w:name="HTML Acronym" w:semiHidden="1" w:unhideWhenUsed="1"/>
+    <w:lsdException w:name="HTML Address" w:semiHidden="1" w:unhideWhenUsed="1"/>
+    <w:lsdException w:name="HTML Cite" w:semiHidden="1" w:unhideWhenUsed="1"/>
+    <w:lsdException w:name="HTML Code" w:semiHidden="1" w:unhideWhenUsed="1"/>
+    <w:lsdException w:name="HTML Definition" w:semiHidden="1" w:unhideWhenUsed="1"/>
+    <w:lsdException w:name="HTML Keyboard" w:semiHidden="1" w:unhideWhenUsed="1"/>
+    <w:lsdException w:name="HTML Preformatted" w:semiHidden="1" w:unhideWhenUsed="1"/>
+    <w:lsdException w:name="HTML Sample" w:semiHidden="1" w:unhideWhenUsed="1"/>
+    <w:lsdException w:name="HTML Typewriter" w:semiHidden="1" w:unhideWhenUsed="1"/>
+    <w:lsdException w:name="HTML Variable" w:semiHidden="1" w:unhideWhenUsed="1"/>
+    <w:lsdException w:name="Normal Table" w:semiHidden="1" w:unhideWhenUsed="1"/>
+    <w:lsdException w:name="annotation subject" w:semiHidden="1" w:unhideWhenUsed="1"/>
+    <w:lsdException w:name="No List" w:semiHidden="1" w:unhideWhenUsed="1"/>
+    <w:lsdException w:name="Outline List 1" w:semiHidden="1" w:unhideWhenUsed="1"/>
+    <w:lsdException w:name="Outline List 2" w:semiHidden="1" w:unhideWhenUsed="1"/>
+    <w:lsdException w:name="Outline List 3" w:semiHidden="1" w:unhideWhenUsed="1"/>
+    <w:lsdException w:name="Table Simple 1" w:semiHidden="1" w:unhideWhenUsed="1"/>
+    <w:lsdException w:name="Table Simple 2" w:semiHidden="1" w:unhideWhenUsed="1"/>
+    <w:lsdException w:name="Table Simple 3" w:semiHidden="1" w:unhideWhenUsed="1"/>
+    <w:lsdException w:name="Table Classic 1" w:semiHidden="1" w:unhideWhenUsed="1"/>
+    <w:lsdException w:name="Table Classic 2" w:semiHidden="1" w:unhideWhenUsed="1"/>
+    <w:lsdException w:name="Table Classic 3" w:semiHidden="1" w:unhideWhenUsed="1"/>
+    <w:lsdException w:name="Table Classic 4" w:semiHidden="1" w:unhideWhenUsed="1"/>
+    <w:lsdException w:name="Table Colorful 1" w:semiHidden="1" w:unhideWhenUsed="1"/>
+    <w:lsdException w:name="Table Colorful 2" w:semiHidden="1" w:unhideWhenUsed="1"/>
+    <w:lsdException w:name="Table Colorful 3" w:semiHidden="1" w:unhideWhenUsed="1"/>
+    <w:lsdException w:name="Table Columns 1" w:semiHidden="1" w:unhideWhenUsed="1"/>
+    <w:lsdException w:name="Table Columns 2" w:semiHidden="1" w:unhideWhenUsed="1"/>
+    <w:lsdException w:name="Table Columns 3" w:semiHidden="1" w:unhideWhenUsed="1"/>
+    <w:lsdException w:name="Table Columns 4" w:semiHidden="1" w:unhideWhenUsed="1"/>
+    <w:lsdException w:name="Table Columns 5" w:semiHidden="1" w:unhideWhenUsed="1"/>
+    <w:lsdException w:name="Table Grid 1" w:semiHidden="1" w:unhideWhenUsed="1"/>
+    <w:lsdException w:name="Table Grid 2" w:semiHidden="1" w:unhideWhenUsed="1"/>
+    <w:lsdException w:name="Table Grid 3" w:semiHidden="1" w:unhideWhenUsed="1"/>
+    <w:lsdException w:name="Table Grid 4" w:semiHidden="1" w:unhideWhenUsed="1"/>
+    <w:lsdException w:name="Table Grid 5" w:semiHidden="1" w:unhideWhenUsed="1"/>
+    <w:lsdException w:name="Table Grid 6" w:semiHidden="1" w:unhideWhenUsed="1"/>
+    <w:lsdException w:name="Table Grid 7" w:semiHidden="1" w:unhideWhenUsed="1"/>
+    <w:lsdException w:name="Table Grid 8" w:semiHidden="1" w:unhideWhenUsed="1"/>
+    <w:lsdException w:name="Table List 1" w:semiHidden="1" w:unhideWhenUsed="1"/>
+    <w:lsdException w:name="Table List 2" w:semiHidden="1" w:unhideWhenUsed="1"/>
+    <w:lsdException w:name="Table List 3" w:semiHidden="1" w:unhideWhenUsed="1"/>
+    <w:lsdException w:name="Table List 4" w:semiHidden="1" w:unhideWhenUsed="1"/>
+    <w:lsdException w:name="Table List 5" w:semiHidden="1" w:unhideWhenUsed="1"/>
+    <w:lsdException w:name="Table List 6" w:semiHidden="1" w:unhideWhenUsed="1"/>
+    <w:lsdException w:name="Table List 7" w:semiHidden="1" w:unhideWhenUsed="1"/>
+    <w:lsdException w:name="Table List 8" w:semiHidden="1" w:unhideWhenUsed="1"/>
+    <w:lsdException w:name="Table 3D effects 1" w:semiHidden="1" w:unhideWhenUsed="1"/>
+    <w:lsdException w:name="Table 3D effects 2" w:semiHidden="1" w:unhideWhenUsed="1"/>
+    <w:lsdException w:name="Table 3D effects 3" w:semiHidden="1" w:unhideWhenUsed="1"/>
+    <w:lsdException w:name="Table Contemporary" w:semiHidden="1" w:unhideWhenUsed="1"/>
+    <w:lsdException w:name="Table Elegant" w:semiHidden="1" w:unhideWhenUsed="1"/>
+    <w:lsdException w:name="Table Professional" w:semiHidden="1" w:unhideWhenUsed="1"/>
+    <w:lsdException w:name="Table Subtle 1" w:semiHidden="1" w:unhideWhenUsed="1"/>
+    <w:lsdException w:name="Table Subtle 2" w:semiHidden="1" w:unhideWhenUsed="1"/>
+    <w:lsdException w:name="Table Web 1" w:semiHidden="1" w:unhideWhenUsed="1"/>
+    <w:lsdException w:name="Table Web 2" w:semiHidden="1" w:unhideWhenUsed="1"/>
+    <w:lsdException w:name="Table Web 3" w:semiHidden="1" w:unhideWhenUsed="1"/>
+    <w:lsdException w:name="Balloon Text" w:semiHidden="1" w:unhideWhenUsed="1"/>
+    <w:lsdException w:name="Table Grid" w:uiPriority="39"/>
+    <w:lsdException w:name="Table Theme" w:semiHidden="1" w:unhideWhenUsed="1"/>
+    <w:lsdException w:name="Placeholder Text" w:semiHidden="1"/>
+    <w:lsdException w:name="No Spacing" w:uiPriority="1" w:qFormat="1"/>
+    <w:lsdException w:name="Light Shading" w:uiPriority="60"/>
+    <w:lsdException w:name="Light List" w:uiPriority="61"/>
+    <w:lsdException w:name="Light Grid" w:uiPriority="62"/>
+    <w:lsdException w:name="Medium Shading 1" w:uiPriority="63"/>
+    <w:lsdException w:name="Medium Shading 2" w:uiPriority="64"/>
+    <w:lsdException w:name="Medium List 1" w:uiPriority="65"/>
+    <w:lsdException w:name="Medium List 2" w:uiPriority="66"/>
+    <w:lsdException w:name="Medium Grid 1" w:uiPriority="67"/>
+    <w:lsdException w:name="Medium Grid 2" w:uiPriority="68"/>
+    <w:lsdException w:name="Medium Grid 3" w:uiPriority="69"/>
+    <w:lsdException w:name="Dark List" w:uiPriority="70"/>
+    <w:lsdException w:name="Colorful Shading" w:uiPriority="71"/>
+    <w:lsdException w:name="Colorful List" w:uiPriority="72"/>
+    <w:lsdException w:name="Colorful Grid" w:uiPriority="73"/>
+    <w:lsdException w:name="Light Shading Accent 1" w:uiPriority="60"/>
+    <w:lsdException w:name="Light List Accent 1" w:uiPriority="61"/>
+    <w:lsdException w:name="Light Grid Accent 1" w:uiPriority="62"/>
+    <w:lsdException w:name="Medium Shading 1 Accent 1" w:uiPriority="63"/>
+    <w:lsdException w:name="Medium Shading 2 Accent 1" w:uiPriority="64"/>
+    <w:lsdException w:name="Medium List 1 Accent 1" w:uiPriority="65"/>
+    <w:lsdException w:name="Revision" w:semiHidden="1"/>
+    <w:lsdException w:name="List Paragraph" w:uiPriority="34" w:qFormat="1"/>
+    <w:lsdException w:name="Quote" w:uiPriority="29" w:qFormat="1"/>
+    <w:lsdException w:name="Intense Quote" w:uiPriority="30" w:qFormat="1"/>
+    <w:lsdException w:name="Medium List 2 Accent 1" w:uiPriority="66"/>
+    <w:lsdException w:name="Medium Grid 1 Accent 1" w:uiPriority="67"/>
+    <w:lsdException w:name="Medium Grid 2 Accent 1" w:uiPriority="68"/>
+    <w:lsdException w:name="Medium Grid 3 Accent 1" w:uiPriority="69"/>
+    <w:lsdException w:name="Dark List Accent 1" w:uiPriority="70"/>
+    <w:lsdException w:name="Colorful Shading Accent 1" w:uiPriority="71"/>
+    <w:lsdException w:name="Colorful List Accent 1" w:uiPriority="72"/>
+    <w:lsdException w:name="Colorful Grid Accent 1" w:uiPriority="73"/>
+    <w:lsdException w:name="Light Shading Accent 2" w:uiPriority="60"/>
+    <w:lsdException w:name="Light List Accent 2" w:uiPriority="61"/>
+    <w:lsdException w:name="Light Grid Accent 2" w:uiPriority="62"/>
+    <w:lsdException w:name="Medium Shading 1 Accent 2" w:uiPriority="63"/>
+    <w:lsdException w:name="Medium Shading 2 Accent 2" w:uiPriority="64"/>
+    <w:lsdException w:name="Medium List 1 Accent 2" w:uiPriority="65"/>
+    <w:lsdException w:name="Medium List 2 Accent 2" w:uiPriority="66"/>
+    <w:lsdException w:name="Medium Grid 1 Accent 2" w:uiPriority="67"/>
+    <w:lsdException w:name="Medium Grid 2 Accent 2" w:uiPriority="68"/>
+    <w:lsdException w:name="Medium Grid 3 Accent 2" w:uiPriority="69"/>
+    <w:lsdException w:name="Dark List Accent 2" w:uiPriority="70"/>
+    <w:lsdException w:name="Colorful Shading Accent 2" w:uiPriority="71"/>
+    <w:lsdException w:name="Colorful List Accent 2" w:uiPriority="72"/>
+    <w:lsdException w:name="Colorful Grid Accent 2" w:uiPriority="73"/>
+    <w:lsdException w:name="Light Shading Accent 3" w:uiPriority="60"/>
+    <w:lsdException w:name="Light List Accent 3" w:uiPriority="61"/>
+    <w:lsdException w:name="Light Grid Accent 3" w:uiPriority="62"/>
+    <w:lsdException w:name="Medium Shading 1 Accent 3" w:uiPriority="63"/>
+    <w:lsdException w:name="Medium Shading 2 Accent 3" w:uiPriority="64"/>
+    <w:lsdException w:name="Medium List 1 Accent 3" w:uiPriority="65"/>
+    <w:lsdException w:name="Medium List 2 Accent 3" w:uiPriority="66"/>
+    <w:lsdException w:name="Medium Grid 1 Accent 3" w:uiPriority="67"/>
+    <w:lsdException w:name="Medium Grid 2 Accent 3" w:uiPriority="68"/>
+    <w:lsdException w:name="Medium Grid 3 Accent 3" w:uiPriority="69"/>
+    <w:lsdException w:name="Dark List Accent 3" w:uiPriority="70"/>
+    <w:lsdException w:name="Colorful Shading Accent 3" w:uiPriority="71"/>
+    <w:lsdException w:name="Colorful List Accent 3" w:uiPriority="72"/>
+    <w:lsdException w:name="Colorful Grid Accent 3" w:uiPriority="73"/>
+    <w:lsdException w:name="Light Shading Accent 4" w:uiPriority="60"/>
+    <w:lsdException w:name="Light List Accent 4" w:uiPriority="61"/>
+    <w:lsdException w:name="Light Grid Accent 4" w:uiPriority="62"/>
+    <w:lsdException w:name="Medium Shading 1 Accent 4" w:uiPriority="63"/>
+    <w:lsdException w:name="Medium Shading 2 Accent 4" w:uiPriority="64"/>
+    <w:lsdException w:name="Medium List 1 Accent 4" w:uiPriority="65"/>
+    <w:lsdException w:name="Medium List 2 Accent 4" w:uiPriority="66"/>
+    <w:lsdException w:name="Medium Grid 1 Accent 4" w:uiPriority="67"/>
+    <w:lsdException w:name="Medium Grid 2 Accent 4" w:uiPriority="68"/>
+    <w:lsdException w:name="Medium Grid 3 Accent 4" w:uiPriority="69"/>
+    <w:lsdException w:name="Dark List Accent 4" w:uiPriority="70"/>
+    <w:lsdException w:name="Colorful Shading Accent 4" w:uiPriority="71"/>
+    <w:lsdException w:name="Colorful List Accent 4" w:uiPriority="72"/>
+    <w:lsdException w:name="Colorful Grid Accent 4" w:uiPriority="73"/>
+    <w:lsdException w:name="Light Shading Accent 5" w:uiPriority="60"/>
+    <w:lsdException w:name="Light List Accent 5" w:uiPriority="61"/>
+    <w:lsdException w:name="Light Grid Accent 5" w:uiPriority="62"/>
+    <w:lsdException w:name="Medium Shading 1 Accent 5" w:uiPriority="63"/>
+    <w:lsdException w:name="Medium Shading 2 Accent 5" w:uiPriority="64"/>
+    <w:lsdException w:name="Medium List 1 Accent 5" w:uiPriority="65"/>
+    <w:lsdException w:name="Medium List 2 Accent 5" w:uiPriority="66"/>
+    <w:lsdException w:name="Medium Grid 1 Accent 5" w:uiPriority="67"/>
+    <w:lsdException w:name="Medium Grid 2 Accent 5" w:uiPriority="68"/>
+    <w:lsdException w:name="Medium Grid 3 Accent 5" w:uiPriority="69"/>
+    <w:lsdException w:name="Dark List Accent 5" w:uiPriority="70"/>
+    <w:lsdException w:name="Colorful Shading Accent 5" w:uiPriority="71"/>
+    <w:lsdException w:name="Colorful List Accent 5" w:uiPriority="72"/>
+    <w:lsdException w:name="Colorful Grid Accent 5" w:uiPriority="73"/>
+    <w:lsdException w:name="Light Shading Accent 6" w:uiPriority="60"/>
+    <w:lsdException w:name="Light List Accent 6" w:uiPriority="61"/>
+    <w:lsdException w:name="Light Grid Accent 6" w:uiPriority="62"/>
+    <w:lsdException w:name="Medium Shading 1 Accent 6" w:uiPriority="63"/>
+    <w:lsdException w:name="Medium Shading 2 Accent 6" w:uiPriority="64"/>
+    <w:lsdException w:name="Medium List 1 Accent 6" w:uiPriority="65"/>
+    <w:lsdException w:name="Medium List 2 Accent 6" w:uiPriority="66"/>
+    <w:lsdException w:name="Medium Grid 1 Accent 6" w:uiPriority="67"/>
+    <w:lsdException w:name="Medium Grid 2 Accent 6" w:uiPriority="68"/>
+    <w:lsdException w:name="Medium Grid 3 Accent 6" w:uiPriority="69"/>
+    <w:lsdException w:name="Dark List Accent 6" w:uiPriority="70"/>
+    <w:lsdException w:name="Colorful Shading Accent 6" w:uiPriority="71"/>
+    <w:lsdException w:name="Colorful List Accent 6" w:uiPriority="72"/>
+    <w:lsdException w:name="Colorful Grid Accent 6" w:uiPriority="73"/>
+    <w:lsdException w:name="Subtle Emphasis" w:uiPriority="19" w:qFormat="1"/>
+    <w:lsdException w:name="Intense Emphasis" w:uiPriority="21" w:qFormat="1"/>
+    <w:lsdException w:name="Subtle Reference" w:uiPriority="31" w:qFormat="1"/>
+    <w:lsdException w:name="Intense Reference" w:uiPriority="32" w:qFormat="1"/>
+    <w:lsdException w:name="Book Title" w:uiPriority="33" w:qFormat="1"/>
+    <w:lsdException w:name="Bibliography" w:semiHidden="1" w:uiPriority="37" w:unhideWhenUsed="1"/>
+    <w:lsdException w:name="TOC Heading" w:semiHidden="1" w:uiPriority="39" w:unhideWhenUsed="1" w:qFormat="1"/>
+    <w:lsdException w:name="Plain Table 1" w:uiPriority="41"/>
+    <w:lsdException w:name="Plain Table 2" w:uiPriority="42"/>
+    <w:lsdException w:name="Plain Table 3" w:uiPriority="43"/>
+    <w:lsdException w:name="Plain Table 4" w:uiPriority="44"/>
+    <w:lsdException w:name="Plain Table 5" w:uiPriority="45"/>
+    <w:lsdException w:name="Grid Table Light" w:uiPriority="40"/>
+    <w:lsdException w:name="Grid Table 1 Light" w:uiPriority="46"/>
+    <w:lsdException w:name="Grid Table 2" w:uiPriority="47"/>
+    <w:lsdException w:name="Grid Table 3" w:uiPriority="48"/>
+    <w:lsdException w:name="Grid Table 4" w:uiPriority="49"/>
+    <w:lsdException w:name="Grid Table 5 Dark" w:uiPriority="50"/>
+    <w:lsdException w:name="Grid Table 6 Colorful" w:uiPriority="51"/>
+    <w:lsdException w:name="Grid Table 7 Colorful" w:uiPriority="52"/>
+    <w:lsdException w:name="Grid Table 1 Light Accent 1" w:uiPriority="46"/>
+    <w:lsdException w:name="Grid Table 2 Accent 1" w:uiPriority="47"/>
+    <w:lsdException w:name="Grid Table 3 Accent 1" w:uiPriority="48"/>
+    <w:lsdException w:name="Grid Table 4 Accent 1" w:uiPriority="49"/>
+    <w:lsdException w:name="Grid Table 5 Dark Accent 1" w:uiPriority="50"/>
+    <w:lsdException w:name="Grid Table 6 Colorful Accent 1" w:uiPriority="51"/>
+    <w:lsdException w:name="Grid Table 7 Colorful Accent 1" w:uiPriority="52"/>
+    <w:lsdException w:name="Grid Table 1 Light Accent 2" w:uiPriority="46"/>
+    <w:lsdException w:name="Grid Table 2 Accent 2" w:uiPriority="47"/>
+    <w:lsdException w:name="Grid Table 3 Accent 2" w:uiPriority="48"/>
+    <w:lsdException w:name="Grid Table 4 Accent 2" w:uiPriority="49"/>
+    <w:lsdException w:name="Grid Table 5 Dark Accent 2" w:uiPriority="50"/>
+    <w:lsdException w:name="Grid Table 6 Colorful Accent 2" w:uiPriority="51"/>
+    <w:lsdException w:name="Grid Table 7 Colorful Accent 2" w:uiPriority="52"/>
+    <w:lsdException w:name="Grid Table 1 Light Accent 3" w:uiPriority="46"/>
+    <w:lsdException w:name="Grid Table 2 Accent 3" w:uiPriority="47"/>
+    <w:lsdException w:name="Grid Table 3 Accent 3" w:uiPriority="48"/>
+    <w:lsdException w:name="Grid Table 4 Accent 3" w:uiPriority="49"/>
+    <w:lsdException w:name="Grid Table 5 Dark Accent 3" w:uiPriority="50"/>
+    <w:lsdException w:name="Grid Table 6 Colorful Accent 3" w:uiPriority="51"/>
+    <w:lsdException w:name="Grid Table 7 Colorful Accent 3" w:uiPriority="52"/>
+    <w:lsdException w:name="Grid Table 1 Light Accent 4" w:uiPriority="46"/>
+    <w:lsdException w:name="Grid Table 2 Accent 4" w:uiPriority="47"/>
+    <w:lsdException w:name="Grid Table 3 Accent 4" w:uiPriority="48"/>
+    <w:lsdException w:name="Grid Table 4 Accent 4" w:uiPriority="49"/>
+    <w:lsdException w:name="Grid Table 5 Dark Accent 4" w:uiPriority="50"/>
+    <w:lsdException w:name="Grid Table 6 Colorful Accent 4" w:uiPriority="51"/>
+    <w:lsdException w:name="Grid Table 7 Colorful Accent 4" w:uiPriority="52"/>
+    <w:lsdException w:name="Grid Table 1 Light Accent 5" w:uiPriority="46"/>
+    <w:lsdException w:name="Grid Table 2 Accent 5" w:uiPriority="47"/>
+    <w:lsdException w:name="Grid Table 3 Accent 5" w:uiPriority="48"/>
+    <w:lsdException w:name="Grid Table 4 Accent 5" w:uiPriority="49"/>
+    <w:lsdException w:name="Grid Table 5 Dark Accent 5" w:uiPriority="50"/>
+    <w:lsdException w:name="Grid Table 6 Colorful Accent 5" w:uiPriority="51"/>
+    <w:lsdException w:name="Grid Table 7 Colorful Accent 5" w:uiPriority="52"/>
+    <w:lsdException w:name="Grid Table 1 Light Accent 6" w:uiPriority="46"/>
+    <w:lsdException w:name="Grid Table 2 Accent 6" w:uiPriority="47"/>
+    <w:lsdException w:name="Grid Table 3 Accent 6" w:uiPriority="48"/>
+    <w:lsdException w:name="Grid Table 4 Accent 6" w:uiPriority="49"/>
+    <w:lsdException w:name="Grid Table 5 Dark Accent 6" w:uiPriority="50"/>
+    <w:lsdException w:name="Grid Table 6 Colorful Accent 6" w:uiPriority="51"/>
+    <w:lsdException w:name="Grid Table 7 Colorful Accent 6" w:uiPriority="52"/>
+    <w:lsdException w:name="List Table 1 Light" w:uiPriority="46"/>
+    <w:lsdException w:name="List Table 2" w:uiPriority="47"/>
+    <w:lsdException w:name="List Table 3" w:uiPriority="48"/>
+    <w:lsdException w:name="List Table 4" w:uiPriority="49"/>
+    <w:lsdException w:name="List Table 5 Dark" w:uiPriority="50"/>
+    <w:lsdException w:name="List Table 6 Colorful" w:uiPriority="51"/>
+    <w:lsdException w:name="List Table 7 Colorful" w:uiPriority="52"/>
+    <w:lsdException w:name="List Table 1 Light Accent 1" w:uiPriority="46"/>
+    <w:lsdException w:name="List Table 2 Accent 1" w:uiPriority="47"/>
+    <w:lsdException w:name="List Table 3 Accent 1" w:uiPriority="48"/>
+    <w:lsdException w:name="List Table 4 Accent 1" w:uiPriority="49"/>
+    <w:lsdException w:name="List Table 5 Dark Accent 1" w:uiPriority="50"/>
+    <w:lsdException w:name="List Table 6 Colorful Accent 1" w:uiPriority="51"/>
+    <w:lsdException w:name="List Table 7 Colorful Accent 1" w:uiPriority="52"/>
+    <w:lsdException w:name="List Table 1 Light Accent 2" w:uiPriority="46"/>
+    <w:lsdException w:name="List Table 2 Accent 2" w:uiPriority="47"/>
+    <w:lsdException w:name="List Table 3 Accent 2" w:uiPriority="48"/>
+    <w:lsdException w:name="List Table 4 Accent 2" w:uiPriority="49"/>
+    <w:lsdException w:name="List Table 5 Dark Accent 2" w:uiPriority="50"/>
+    <w:lsdException w:name="List Table 6 Colorful Accent 2" w:uiPriority="51"/>
+    <w:lsdException w:name="List Table 7 Colorful Accent 2" w:uiPriority="52"/>
+    <w:lsdException w:name="List Table 1 Light Accent 3" w:uiPriority="46"/>
+    <w:lsdException w:name="List Table 2 Accent 3" w:uiPriority="47"/>
+    <w:lsdException w:name="List Table 3 Accent 3" w:uiPriority="48"/>
+    <w:lsdException w:name="List Table 4 Accent 3" w:uiPriority="49"/>
+    <w:lsdException w:name="List Table 5 Dark Accent 3" w:uiPriority="50"/>
+    <w:lsdException w:name="List Table 6 Colorful Accent 3" w:uiPriority="51"/>
+    <w:lsdException w:name="List Table 7 Colorful Accent 3" w:uiPriority="52"/>
+    <w:lsdException w:name="List Table 1 Light Accent 4" w:uiPriority="46"/>
+    <w:lsdException w:name="List Table 2 Accent 4" w:uiPriority="47"/>
+    <w:lsdException w:name="List Table 3 Accent 4" w:uiPriority="48"/>
+    <w:lsdException w:name="List Table 4 Accent 4" w:uiPriority="49"/>
+    <w:lsdException w:name="List Table 5 Dark Accent 4" w:uiPriority="50"/>
+    <w:lsdException w:name="List Table 6 Colorful Accent 4" w:uiPriority="51"/>
+    <w:lsdException w:name="List Table 7 Colorful Accent 4" w:uiPriority="52"/>
+    <w:lsdException w:name="List Table 1 Light Accent 5" w:uiPriority="46"/>
+    <w:lsdException w:name="List Table 2 Accent 5" w:uiPriority="47"/>
+    <w:lsdException w:name="List Table 3 Accent 5" w:uiPriority="48"/>
+    <w:lsdException w:name="List Table 4 Accent 5" w:uiPriority="49"/>
+    <w:lsdException w:name="List Table 5 Dark Accent 5" w:uiPriority="50"/>
+    <w:lsdException w:name="List Table 6 Colorful Accent 5" w:uiPriority="51"/>
+    <w:lsdException w:name="List Table 7 Colorful Accent 5" w:uiPriority="52"/>
+    <w:lsdException w:name="List Table 1 Light Accent 6" w:uiPriority="46"/>
+    <w:lsdException w:name="List Table 2 Accent 6" w:uiPriority="47"/>
+    <w:lsdException w:name="List Table 3 Accent 6" w:uiPriority="48"/>
+    <w:lsdException w:name="List Table 4 Accent 6" w:uiPriority="49"/>
+    <w:lsdException w:name="List Table 5 Dark Accent 6" w:uiPriority="50"/>
+    <w:lsdException w:name="List Table 6 Colorful Accent 6" w:uiPriority="51"/>
+    <w:lsdException w:name="List Table 7 Colorful Accent 6" w:uiPriority="52"/>
+    <w:lsdException w:name="Mention" w:semiHidden="1" w:unhideWhenUsed="1"/>
+    <w:lsdException w:name="Smart Hyperlink" w:semiHidden="1" w:unhideWhenUsed="1"/>
+    <w:lsdException w:name="Hashtag" w:semiHidden="1" w:unhideWhenUsed="1"/>
+    <w:lsdException w:name="Unresolved Mention" w:semiHidden="1" w:unhideWhenUsed="1"/>
+  </w:latentStyles>
+  <w:style w:type="paragraph" w:default="1" w:styleId="Normal">
+    <w:name w:val="Normal"/>
+    <w:qFormat/>
+  </w:style>
+  <w:style w:type="character" w:default="1" w:styleId="DefaultParagraphFont">
+    <w:name w:val="Default Paragraph Font"/>
+    <w:uiPriority w:val="1"/>
+    <w:semiHidden/>
+    <w:unhideWhenUsed/>
+  </w:style>
+  <w:style w:type="table" w:default="1" w:styleId="TableNormal">
+    <w:name w:val="Normal Table"/>
+    <w:uiPriority w:val="99"/>
+    <w:semiHidden/>
+    <w:unhideWhenUsed/>
+    <w:tblPr>
+      <w:tblInd w:w="0" w:type="dxa"/>
+      <w:tblCellMar>
+        <w:top w:w="0" w:type="dxa"/>
+        <w:left w:w="108" w:type="dxa"/>
+        <w:bottom w:w="0" w:type="dxa"/>
+        <w:right w:w="108" w:type="dxa"/>
+      </w:tblCellMar>
+    </w:tblPr>
+  </w:style>
+  <w:style w:type="numbering" w:default="1" w:styleId="NoList">
+    <w:name w:val="No List"/>
+    <w:uiPriority w:val="99"/>
+    <w:semiHidden/>
+    <w:unhideWhenUsed/>
+  </w:style>
+  <w:style w:type="character" w:styleId="PlaceholderText">
+    <w:name w:val="Placeholder Text"/>
+    <w:basedOn w:val="DefaultParagraphFont"/>
+    <w:uiPriority w:val="99"/>
+    <w:semiHidden/>
+    <w:rsid w:val="00CC4A1D"/>
+    <w:rPr>
+      <w:color w:val="808080"/>
+    </w:rPr>
+  </w:style>
+</w:styles>
+</file>
+
+<file path=word/glossary/webSettings.xml><?xml version="1.0" encoding="utf-8"?>
+<w:webSettings xmlns:mc="http://schemas.openxmlformats.org/markup-compatibility/2006" xmlns:r="http://schemas.openxmlformats.org/officeDocument/2006/relationships" xmlns:w="http://schemas.openxmlformats.org/wordprocessingml/2006/main" xmlns:w14="http://schemas.microsoft.com/office/word/2010/wordml" xmlns:w15="http://schemas.microsoft.com/office/word/2012/wordml" xmlns:w16cid="http://schemas.microsoft.com/office/word/2016/wordml/cid" xmlns:w16se="http://schemas.microsoft.com/office/word/2015/wordml/symex" mc:Ignorable="w14 w15 w16se w16cid">
+  <w:optimizeForBrowser/>
+  <w:allowPNG/>
+</w:webSettings>
 </file>
 
 <file path=word/theme/theme1.xml><?xml version="1.0" encoding="utf-8"?>
@@ -11596,7 +14350,7 @@
 </file>
 
 <file path=customXml/itemProps1.xml><?xml version="1.0" encoding="utf-8"?>
-<ds:datastoreItem xmlns:ds="http://schemas.openxmlformats.org/officeDocument/2006/customXml" ds:itemID="{41D27DDB-BC4D-49A3-88F0-F09430F7E8D0}">
+<ds:datastoreItem xmlns:ds="http://schemas.openxmlformats.org/officeDocument/2006/customXml" ds:itemID="{9494F53C-258B-46A7-8B6F-3CC7B2B70EBE}">
   <ds:schemaRefs>
     <ds:schemaRef ds:uri="http://schemas.openxmlformats.org/officeDocument/2006/bibliography"/>
   </ds:schemaRefs>

</xml_diff>

<commit_message>
Categorical data subchapter finished
</commit_message>
<xml_diff>
--- a/Documentation/Thesis.docx
+++ b/Documentation/Thesis.docx
@@ -8,7 +8,6 @@
         <w:ind w:left="1340" w:right="1330"/>
         <w:jc w:val="center"/>
         <w:rPr>
-          <w:rFonts w:asciiTheme="minorHAnsi" w:hAnsiTheme="minorHAnsi" w:cstheme="minorHAnsi"/>
           <w:b/>
           <w:sz w:val="32"/>
           <w:szCs w:val="32"/>
@@ -17,7 +16,6 @@
       </w:pPr>
       <w:r>
         <w:rPr>
-          <w:rFonts w:asciiTheme="minorHAnsi" w:hAnsiTheme="minorHAnsi" w:cstheme="minorHAnsi"/>
           <w:b/>
           <w:sz w:val="32"/>
           <w:szCs w:val="32"/>
@@ -27,85 +25,116 @@
       </w:r>
       <w:r>
         <w:rPr>
-          <w:rFonts w:asciiTheme="minorHAnsi" w:hAnsiTheme="minorHAnsi" w:cstheme="minorHAnsi"/>
+          <w:b/>
+          <w:sz w:val="29"/>
+          <w:szCs w:val="29"/>
+          <w:lang w:val="en-US"/>
+        </w:rPr>
+        <w:t>A</w:t>
+      </w:r>
+      <w:r>
+        <w:rPr>
           <w:b/>
           <w:sz w:val="32"/>
           <w:szCs w:val="32"/>
           <w:lang w:val="en-US"/>
         </w:rPr>
-        <w:t>A</w:t>
-      </w:r>
-      <w:r>
-        <w:rPr>
-          <w:rFonts w:asciiTheme="minorHAnsi" w:hAnsiTheme="minorHAnsi" w:cstheme="minorHAnsi"/>
-          <w:b/>
-          <w:sz w:val="32"/>
-          <w:szCs w:val="32"/>
+        <w:t>NO</w:t>
+      </w:r>
+    </w:p>
+    <w:p>
+      <w:pPr>
+        <w:spacing w:line="360" w:lineRule="auto"/>
+        <w:ind w:firstLine="0"/>
+        <w:jc w:val="center"/>
+      </w:pPr>
+      <w:r>
+        <w:rPr>
+          <w:sz w:val="28"/>
+          <w:szCs w:val="28"/>
+        </w:rPr>
+        <w:t>Department of Electronics, Informatics and Bioengineering</w:t>
+      </w:r>
+    </w:p>
+    <w:p>
+      <w:pPr>
+        <w:spacing w:after="805" w:line="360" w:lineRule="auto"/>
+        <w:jc w:val="center"/>
+        <w:rPr>
+          <w:sz w:val="24"/>
+        </w:rPr>
+      </w:pPr>
+      <w:r>
+        <w:rPr>
+          <w:sz w:val="24"/>
+        </w:rPr>
+        <w:t>M.Sc. programme in Computer Science and Engineering</w:t>
+      </w:r>
+    </w:p>
+    <w:p>
+      <w:pPr>
+        <w:spacing w:line="360" w:lineRule="auto"/>
+        <w:ind w:left="291" w:firstLine="0"/>
+        <w:jc w:val="left"/>
+        <w:rPr>
+          <w:sz w:val="34"/>
+        </w:rPr>
+      </w:pPr>
+      <w:r>
+        <w:rPr>
+          <w:noProof/>
           <w:lang w:val="en-US"/>
         </w:rPr>
-        <w:t>NO</w:t>
-      </w:r>
-    </w:p>
-    <w:p>
-      <w:pPr>
-        <w:spacing w:line="259" w:lineRule="auto"/>
-        <w:ind w:firstLine="0"/>
-        <w:jc w:val="center"/>
-        <w:rPr>
-          <w:rFonts w:ascii="Cambria" w:hAnsi="Cambria"/>
-        </w:rPr>
-      </w:pPr>
-      <w:r>
-        <w:rPr>
-          <w:rFonts w:ascii="Cambria" w:hAnsi="Cambria"/>
-          <w:sz w:val="29"/>
-        </w:rPr>
-        <w:t>Scuola di Ingegneria Industriale e dell’Informazione</w:t>
-      </w:r>
-    </w:p>
-    <w:p>
-      <w:pPr>
-        <w:spacing w:after="28" w:line="265" w:lineRule="auto"/>
-        <w:ind w:left="10" w:hanging="10"/>
-        <w:jc w:val="center"/>
-      </w:pPr>
-      <w:r>
-        <w:rPr>
-          <w:sz w:val="24"/>
-        </w:rPr>
-        <w:t>Corso di Laurea Magistrale in Ingegneria Informatica</w:t>
-      </w:r>
-    </w:p>
-    <w:p>
-      <w:pPr>
-        <w:spacing w:after="499" w:line="265" w:lineRule="auto"/>
-        <w:ind w:left="10" w:hanging="10"/>
-        <w:jc w:val="center"/>
-      </w:pPr>
-      <w:r>
-        <w:rPr>
-          <w:noProof/>
-        </w:rPr>
         <w:drawing>
-          <wp:anchor distT="0" distB="0" distL="114300" distR="114300" simplePos="0" relativeHeight="251665408" behindDoc="0" locked="0" layoutInCell="1" allowOverlap="1" wp14:anchorId="699894C5">
+          <wp:anchor distT="0" distB="0" distL="114300" distR="114300" simplePos="0" relativeHeight="251666432" behindDoc="1" locked="0" layoutInCell="1" allowOverlap="1" wp14:anchorId="208B3714" wp14:editId="17CCB1CA">
             <wp:simplePos x="0" y="0"/>
             <wp:positionH relativeFrom="margin">
-              <wp:posOffset>2017958</wp:posOffset>
+              <wp:align>center</wp:align>
             </wp:positionH>
             <wp:positionV relativeFrom="paragraph">
-              <wp:posOffset>702945</wp:posOffset>
+              <wp:posOffset>182245</wp:posOffset>
             </wp:positionV>
-            <wp:extent cx="2484120" cy="1841500"/>
+            <wp:extent cx="2277110" cy="1422400"/>
             <wp:effectExtent l="0" t="0" r="0" b="6350"/>
-            <wp:wrapTopAndBottom/>
-            <wp:docPr id="11" name="Picture 11"/>
-            <wp:cNvGraphicFramePr/>
+            <wp:wrapTight wrapText="bothSides">
+              <wp:wrapPolygon edited="0">
+                <wp:start x="9577" y="0"/>
+                <wp:lineTo x="8312" y="1157"/>
+                <wp:lineTo x="6505" y="4050"/>
+                <wp:lineTo x="6505" y="5496"/>
+                <wp:lineTo x="6686" y="10414"/>
+                <wp:lineTo x="10119" y="14175"/>
+                <wp:lineTo x="1626" y="14175"/>
+                <wp:lineTo x="1626" y="17936"/>
+                <wp:lineTo x="4518" y="19093"/>
+                <wp:lineTo x="4518" y="21407"/>
+                <wp:lineTo x="16805" y="21407"/>
+                <wp:lineTo x="17347" y="19382"/>
+                <wp:lineTo x="16263" y="18804"/>
+                <wp:lineTo x="10842" y="18804"/>
+                <wp:lineTo x="19877" y="17646"/>
+                <wp:lineTo x="19877" y="14175"/>
+                <wp:lineTo x="11565" y="14175"/>
+                <wp:lineTo x="14637" y="10414"/>
+                <wp:lineTo x="14818" y="9546"/>
+                <wp:lineTo x="15179" y="4050"/>
+                <wp:lineTo x="13191" y="1157"/>
+                <wp:lineTo x="11926" y="0"/>
+                <wp:lineTo x="9577" y="0"/>
+              </wp:wrapPolygon>
+            </wp:wrapTight>
+            <wp:docPr id="1" name="Immagine 1"/>
+            <wp:cNvGraphicFramePr>
+              <a:graphicFrameLocks xmlns:a="http://schemas.openxmlformats.org/drawingml/2006/main" noChangeAspect="1"/>
+            </wp:cNvGraphicFramePr>
             <a:graphic xmlns:a="http://schemas.openxmlformats.org/drawingml/2006/main">
               <a:graphicData uri="http://schemas.openxmlformats.org/drawingml/2006/picture">
                 <pic:pic xmlns:pic="http://schemas.openxmlformats.org/drawingml/2006/picture">
                   <pic:nvPicPr>
-                    <pic:cNvPr id="11" name="Picture 11"/>
-                    <pic:cNvPicPr/>
+                    <pic:cNvPr id="0" name="Picture 10"/>
+                    <pic:cNvPicPr>
+                      <a:picLocks noChangeAspect="1" noChangeArrowheads="1"/>
+                    </pic:cNvPicPr>
                   </pic:nvPicPr>
                   <pic:blipFill>
                     <a:blip r:embed="rId8" cstate="print">
@@ -115,18 +144,20 @@
                         </a:ext>
                       </a:extLst>
                     </a:blip>
+                    <a:srcRect/>
                     <a:stretch>
                       <a:fillRect/>
                     </a:stretch>
                   </pic:blipFill>
-                  <pic:spPr>
+                  <pic:spPr bwMode="auto">
                     <a:xfrm>
                       <a:off x="0" y="0"/>
-                      <a:ext cx="2484120" cy="1841500"/>
+                      <a:ext cx="2277110" cy="1422400"/>
                     </a:xfrm>
                     <a:prstGeom prst="rect">
                       <a:avLst/>
                     </a:prstGeom>
+                    <a:noFill/>
                   </pic:spPr>
                 </pic:pic>
               </a:graphicData>
@@ -140,12 +171,6 @@
           </wp:anchor>
         </w:drawing>
       </w:r>
-      <w:r>
-        <w:rPr>
-          <w:sz w:val="24"/>
-        </w:rPr>
-        <w:t>Dipartimento di Elettronica, Informazione e Bioingegneria</w:t>
-      </w:r>
     </w:p>
     <w:p>
       <w:pPr>
@@ -153,7 +178,36 @@
         <w:ind w:left="291" w:firstLine="0"/>
         <w:jc w:val="left"/>
         <w:rPr>
-          <w:rFonts w:ascii="Cambria" w:hAnsi="Cambria"/>
+          <w:sz w:val="34"/>
+        </w:rPr>
+      </w:pPr>
+    </w:p>
+    <w:p>
+      <w:pPr>
+        <w:spacing w:line="360" w:lineRule="auto"/>
+        <w:ind w:left="291" w:firstLine="0"/>
+        <w:jc w:val="left"/>
+        <w:rPr>
+          <w:sz w:val="34"/>
+        </w:rPr>
+      </w:pPr>
+    </w:p>
+    <w:p>
+      <w:pPr>
+        <w:spacing w:line="360" w:lineRule="auto"/>
+        <w:ind w:left="291" w:firstLine="0"/>
+        <w:jc w:val="left"/>
+        <w:rPr>
+          <w:sz w:val="34"/>
+        </w:rPr>
+      </w:pPr>
+    </w:p>
+    <w:p>
+      <w:pPr>
+        <w:spacing w:line="360" w:lineRule="auto"/>
+        <w:ind w:left="291" w:firstLine="0"/>
+        <w:jc w:val="left"/>
+        <w:rPr>
           <w:sz w:val="34"/>
         </w:rPr>
       </w:pPr>
@@ -164,7 +218,6 @@
         <w:ind w:left="291" w:firstLine="0"/>
         <w:jc w:val="center"/>
         <w:rPr>
-          <w:rFonts w:ascii="Cambria" w:hAnsi="Cambria"/>
           <w:sz w:val="34"/>
         </w:rPr>
       </w:pPr>
@@ -175,18 +228,26 @@
         <w:ind w:left="291" w:firstLine="0"/>
         <w:jc w:val="center"/>
         <w:rPr>
-          <w:rFonts w:ascii="Cambria" w:hAnsi="Cambria"/>
+          <w:b/>
           <w:sz w:val="36"/>
           <w:szCs w:val="36"/>
         </w:rPr>
       </w:pPr>
       <w:r>
         <w:rPr>
-          <w:rFonts w:ascii="Cambria" w:hAnsi="Cambria"/>
+          <w:b/>
           <w:sz w:val="36"/>
           <w:szCs w:val="36"/>
         </w:rPr>
-        <w:t>Automated Analysis of Social Data using</w:t>
+        <w:t>Au</w:t>
+      </w:r>
+      <w:r>
+        <w:rPr>
+          <w:b/>
+          <w:sz w:val="36"/>
+          <w:szCs w:val="36"/>
+        </w:rPr>
+        <w:t>tomated Analysis of Social Data</w:t>
       </w:r>
     </w:p>
     <w:p>
@@ -195,25 +256,24 @@
         <w:ind w:left="291" w:firstLine="0"/>
         <w:jc w:val="center"/>
         <w:rPr>
-          <w:rFonts w:ascii="Cambria" w:hAnsi="Cambria"/>
+          <w:b/>
           <w:sz w:val="36"/>
           <w:szCs w:val="36"/>
         </w:rPr>
       </w:pPr>
       <w:r>
         <w:rPr>
-          <w:rFonts w:ascii="Cambria" w:hAnsi="Cambria"/>
+          <w:b/>
           <w:sz w:val="36"/>
           <w:szCs w:val="36"/>
         </w:rPr>
-        <w:t>Machine Learning Techniques</w:t>
+        <w:t xml:space="preserve"> using Machine Learning Techniques</w:t>
       </w:r>
     </w:p>
     <w:p>
       <w:pPr>
         <w:spacing w:line="360" w:lineRule="auto"/>
         <w:rPr>
-          <w:rFonts w:ascii="Cambria" w:hAnsi="Cambria"/>
           <w:sz w:val="24"/>
           <w:lang w:val="en-US"/>
         </w:rPr>
@@ -223,7 +283,6 @@
       <w:pPr>
         <w:spacing w:line="360" w:lineRule="auto"/>
         <w:rPr>
-          <w:rFonts w:ascii="Cambria" w:hAnsi="Cambria"/>
           <w:sz w:val="24"/>
           <w:lang w:val="en-US"/>
         </w:rPr>
@@ -232,398 +291,201 @@
     <w:p>
       <w:pPr>
         <w:spacing w:line="360" w:lineRule="auto"/>
-        <w:rPr>
-          <w:rFonts w:ascii="Cambria" w:hAnsi="Cambria"/>
+        <w:ind w:firstLine="0"/>
+      </w:pPr>
+      <w:r>
+        <w:t>Advisor</w:t>
+      </w:r>
+      <w:r>
+        <w:t>s</w:t>
+      </w:r>
+      <w:r>
+        <w:t>:</w:t>
+      </w:r>
+    </w:p>
+    <w:p>
+      <w:pPr>
+        <w:spacing w:line="360" w:lineRule="auto"/>
+        <w:ind w:firstLine="0"/>
+      </w:pPr>
+      <w:proofErr w:type="spellStart"/>
+      <w:r>
+        <w:t>Prof.</w:t>
+      </w:r>
+      <w:proofErr w:type="spellEnd"/>
+      <w:r>
+        <w:t xml:space="preserve"> Letizia TANCA</w:t>
+      </w:r>
+    </w:p>
+    <w:p>
+      <w:pPr>
+        <w:spacing w:line="360" w:lineRule="auto"/>
+        <w:ind w:firstLine="0"/>
+      </w:pPr>
+      <w:proofErr w:type="spellStart"/>
+      <w:r>
+        <w:t>Prof.</w:t>
+      </w:r>
+      <w:proofErr w:type="spellEnd"/>
+      <w:r>
+        <w:t xml:space="preserve"> </w:t>
+      </w:r>
+      <w:proofErr w:type="spellStart"/>
+      <w:r>
+        <w:t>Maristella</w:t>
+      </w:r>
+      <w:proofErr w:type="spellEnd"/>
+      <w:r>
+        <w:t xml:space="preserve"> MATERA</w:t>
+      </w:r>
+      <w:r>
+        <w:t xml:space="preserve"> </w:t>
+      </w:r>
+    </w:p>
+    <w:p>
+      <w:pPr>
+        <w:spacing w:line="360" w:lineRule="auto"/>
+        <w:ind w:firstLine="0"/>
+      </w:pPr>
+      <w:proofErr w:type="spellStart"/>
+      <w:r>
+        <w:t>Ing</w:t>
+      </w:r>
+      <w:proofErr w:type="spellEnd"/>
+      <w:r>
+        <w:t xml:space="preserve">. </w:t>
+      </w:r>
+      <w:r>
+        <w:t>Riccardo MEDANA</w:t>
+      </w:r>
+    </w:p>
+    <w:p>
+      <w:pPr>
+        <w:spacing w:line="360" w:lineRule="auto"/>
+        <w:ind w:left="5760" w:right="-15" w:firstLine="720"/>
+      </w:pPr>
+      <w:r>
+        <w:rPr>
+          <w:sz w:val="24"/>
+        </w:rPr>
+        <w:t>Master Thesis of:</w:t>
+      </w:r>
+    </w:p>
+    <w:p>
+      <w:pPr>
+        <w:spacing w:line="360" w:lineRule="auto"/>
+        <w:ind w:left="6480" w:right="-15" w:firstLine="0"/>
+        <w:rPr>
+          <w:lang w:val="en-US"/>
+        </w:rPr>
+      </w:pPr>
+      <w:proofErr w:type="spellStart"/>
+      <w:r>
+        <w:rPr>
           <w:sz w:val="24"/>
           <w:lang w:val="en-US"/>
         </w:rPr>
-      </w:pPr>
-    </w:p>
-    <w:p>
-      <w:pPr>
-        <w:spacing w:line="360" w:lineRule="auto"/>
-        <w:ind w:firstLine="0"/>
-        <w:rPr>
-          <w:rFonts w:ascii="Cambria" w:hAnsi="Cambria"/>
-          <w:sz w:val="22"/>
-          <w:szCs w:val="22"/>
-        </w:rPr>
-      </w:pPr>
-      <w:r>
-        <w:rPr>
-          <w:rFonts w:ascii="Cambria" w:hAnsi="Cambria"/>
-          <w:sz w:val="22"/>
-          <w:szCs w:val="22"/>
-        </w:rPr>
-        <w:t>Relatore</w:t>
-      </w:r>
-      <w:r>
-        <w:rPr>
-          <w:rFonts w:ascii="Cambria" w:hAnsi="Cambria"/>
-          <w:sz w:val="22"/>
-          <w:szCs w:val="22"/>
-        </w:rPr>
-        <w:t xml:space="preserve">: </w:t>
-      </w:r>
-      <w:r>
-        <w:rPr>
-          <w:rFonts w:ascii="Cambria" w:hAnsi="Cambria"/>
-          <w:sz w:val="22"/>
-          <w:szCs w:val="22"/>
-        </w:rPr>
-        <w:t xml:space="preserve">  </w:t>
-      </w:r>
-      <w:r>
-        <w:rPr>
-          <w:rFonts w:ascii="Cambria" w:hAnsi="Cambria"/>
-          <w:sz w:val="22"/>
-          <w:szCs w:val="22"/>
-        </w:rPr>
-        <w:t xml:space="preserve">     P</w:t>
-      </w:r>
-      <w:r>
-        <w:rPr>
-          <w:rFonts w:ascii="Cambria" w:hAnsi="Cambria"/>
-          <w:sz w:val="22"/>
-          <w:szCs w:val="22"/>
-        </w:rPr>
-        <w:t>rof.</w:t>
-      </w:r>
-      <w:r>
-        <w:rPr>
-          <w:rFonts w:ascii="Cambria" w:hAnsi="Cambria"/>
-          <w:sz w:val="22"/>
-          <w:szCs w:val="22"/>
-        </w:rPr>
-        <w:t>ssa</w:t>
-      </w:r>
-      <w:r>
-        <w:rPr>
-          <w:rFonts w:ascii="Cambria" w:hAnsi="Cambria"/>
-          <w:sz w:val="22"/>
-          <w:szCs w:val="22"/>
-        </w:rPr>
-        <w:t xml:space="preserve"> </w:t>
-      </w:r>
-      <w:r>
-        <w:rPr>
-          <w:rFonts w:ascii="Cambria" w:hAnsi="Cambria"/>
-          <w:sz w:val="22"/>
-          <w:szCs w:val="22"/>
-        </w:rPr>
-        <w:t xml:space="preserve">  </w:t>
-      </w:r>
-      <w:r>
-        <w:rPr>
-          <w:rFonts w:ascii="Cambria" w:hAnsi="Cambria"/>
-          <w:sz w:val="22"/>
-          <w:szCs w:val="22"/>
-        </w:rPr>
-        <w:t>Letizia TANCA</w:t>
-      </w:r>
-    </w:p>
-    <w:p>
-      <w:pPr>
-        <w:spacing w:line="360" w:lineRule="auto"/>
-        <w:ind w:firstLine="0"/>
-        <w:rPr>
-          <w:rFonts w:ascii="Cambria" w:hAnsi="Cambria"/>
-          <w:sz w:val="22"/>
-          <w:szCs w:val="22"/>
-        </w:rPr>
-      </w:pPr>
-      <w:r>
-        <w:rPr>
-          <w:rFonts w:ascii="Cambria" w:hAnsi="Cambria"/>
-          <w:sz w:val="22"/>
-          <w:szCs w:val="22"/>
-        </w:rPr>
-        <w:t xml:space="preserve">Correlatori:   </w:t>
-      </w:r>
-      <w:r>
-        <w:rPr>
-          <w:rFonts w:ascii="Cambria" w:hAnsi="Cambria"/>
-          <w:sz w:val="22"/>
-          <w:szCs w:val="22"/>
-        </w:rPr>
-        <w:t>P</w:t>
-      </w:r>
-      <w:r>
-        <w:rPr>
-          <w:rFonts w:ascii="Cambria" w:hAnsi="Cambria"/>
-          <w:sz w:val="22"/>
-          <w:szCs w:val="22"/>
-        </w:rPr>
-        <w:t>rof</w:t>
-      </w:r>
-      <w:r>
-        <w:rPr>
-          <w:rFonts w:ascii="Cambria" w:hAnsi="Cambria"/>
-          <w:sz w:val="22"/>
-          <w:szCs w:val="22"/>
-        </w:rPr>
-        <w:t>.ssa</w:t>
-      </w:r>
-      <w:r>
-        <w:rPr>
-          <w:rFonts w:ascii="Cambria" w:hAnsi="Cambria"/>
-          <w:sz w:val="22"/>
-          <w:szCs w:val="22"/>
-        </w:rPr>
-        <w:t xml:space="preserve"> </w:t>
-      </w:r>
-      <w:r>
-        <w:rPr>
-          <w:rFonts w:ascii="Cambria" w:hAnsi="Cambria"/>
-          <w:sz w:val="22"/>
-          <w:szCs w:val="22"/>
-        </w:rPr>
-        <w:t xml:space="preserve">  </w:t>
-      </w:r>
-      <w:r>
-        <w:rPr>
-          <w:rFonts w:ascii="Cambria" w:hAnsi="Cambria"/>
-          <w:sz w:val="22"/>
-          <w:szCs w:val="22"/>
-        </w:rPr>
-        <w:t>Maristella MATERA</w:t>
-      </w:r>
-    </w:p>
-    <w:p>
-      <w:pPr>
-        <w:spacing w:line="360" w:lineRule="auto"/>
-        <w:ind w:left="720" w:firstLine="0"/>
-        <w:rPr>
-          <w:rFonts w:ascii="Cambria" w:hAnsi="Cambria"/>
-          <w:sz w:val="22"/>
-          <w:szCs w:val="22"/>
-        </w:rPr>
-      </w:pPr>
-      <w:r>
-        <w:rPr>
-          <w:rFonts w:ascii="Cambria" w:hAnsi="Cambria"/>
-          <w:sz w:val="22"/>
-          <w:szCs w:val="22"/>
-        </w:rPr>
-        <w:t xml:space="preserve">      </w:t>
-      </w:r>
-      <w:r>
-        <w:rPr>
-          <w:rFonts w:ascii="Cambria" w:hAnsi="Cambria"/>
-          <w:sz w:val="22"/>
-          <w:szCs w:val="22"/>
-        </w:rPr>
-        <w:t xml:space="preserve">     I</w:t>
-      </w:r>
-      <w:r>
-        <w:rPr>
-          <w:rFonts w:ascii="Cambria" w:hAnsi="Cambria"/>
-          <w:sz w:val="22"/>
-          <w:szCs w:val="22"/>
-        </w:rPr>
-        <w:t xml:space="preserve">ng. </w:t>
-      </w:r>
-      <w:r>
-        <w:rPr>
-          <w:rFonts w:ascii="Cambria" w:hAnsi="Cambria"/>
-          <w:sz w:val="22"/>
-          <w:szCs w:val="22"/>
-        </w:rPr>
-        <w:t xml:space="preserve">          </w:t>
-      </w:r>
-      <w:r>
-        <w:rPr>
-          <w:rFonts w:ascii="Cambria" w:hAnsi="Cambria"/>
-          <w:sz w:val="22"/>
-          <w:szCs w:val="22"/>
-        </w:rPr>
-        <w:t>Ricardo</w:t>
-      </w:r>
-      <w:r>
-        <w:rPr>
-          <w:rFonts w:ascii="Cambria" w:hAnsi="Cambria"/>
-          <w:sz w:val="22"/>
-          <w:szCs w:val="22"/>
-        </w:rPr>
-        <w:t xml:space="preserve"> </w:t>
-      </w:r>
-      <w:r>
-        <w:rPr>
-          <w:rFonts w:ascii="Cambria" w:hAnsi="Cambria"/>
-          <w:sz w:val="22"/>
-          <w:szCs w:val="22"/>
-        </w:rPr>
-        <w:t>MEDANA</w:t>
-      </w:r>
-      <w:r>
-        <w:rPr>
-          <w:rFonts w:ascii="Cambria" w:hAnsi="Cambria"/>
-          <w:sz w:val="22"/>
-          <w:szCs w:val="22"/>
-        </w:rPr>
-        <w:t xml:space="preserve"> </w:t>
-      </w:r>
-    </w:p>
-    <w:p>
-      <w:pPr>
-        <w:spacing w:line="360" w:lineRule="auto"/>
-        <w:ind w:right="-15"/>
-        <w:jc w:val="right"/>
-        <w:rPr>
-          <w:rFonts w:ascii="Cambria" w:hAnsi="Cambria"/>
-          <w:sz w:val="22"/>
-          <w:szCs w:val="22"/>
-        </w:rPr>
-      </w:pPr>
-      <w:r>
-        <w:rPr>
-          <w:rFonts w:ascii="Cambria" w:hAnsi="Cambria"/>
-          <w:sz w:val="22"/>
-          <w:szCs w:val="22"/>
+        <w:t>Petar</w:t>
+      </w:r>
+      <w:proofErr w:type="spellEnd"/>
+      <w:r>
+        <w:rPr>
+          <w:sz w:val="24"/>
+          <w:lang w:val="en-US"/>
+        </w:rPr>
+        <w:t xml:space="preserve"> KORDA          </w:t>
+      </w:r>
+      <w:proofErr w:type="spellStart"/>
+      <w:r>
+        <w:rPr>
+          <w:sz w:val="24"/>
+          <w:lang w:val="en-US"/>
+        </w:rPr>
+        <w:t>Matr</w:t>
+      </w:r>
+      <w:proofErr w:type="spellEnd"/>
+      <w:r>
+        <w:rPr>
+          <w:sz w:val="24"/>
+          <w:lang w:val="en-US"/>
+        </w:rPr>
+        <w:t xml:space="preserve">. </w:t>
+      </w:r>
+      <w:r>
+        <w:rPr>
+          <w:sz w:val="24"/>
+          <w:lang w:val="en-US"/>
+        </w:rPr>
+        <w:t>852627</w:t>
+      </w:r>
+    </w:p>
+    <w:p>
+      <w:pPr>
+        <w:spacing w:after="730" w:line="360" w:lineRule="auto"/>
+        <w:ind w:left="5760" w:right="-15" w:firstLine="720"/>
+        <w:rPr>
+          <w:lang w:val="en-US"/>
+        </w:rPr>
+      </w:pPr>
+      <w:proofErr w:type="spellStart"/>
+      <w:r>
+        <w:rPr>
+          <w:sz w:val="24"/>
+          <w:lang w:val="en-US"/>
+        </w:rPr>
+        <w:t>Pavle</w:t>
+      </w:r>
+      <w:proofErr w:type="spellEnd"/>
+      <w:r>
+        <w:rPr>
+          <w:sz w:val="24"/>
+          <w:lang w:val="en-US"/>
+        </w:rPr>
+        <w:t xml:space="preserve"> VID</w:t>
+      </w:r>
+      <w:r>
+        <w:rPr>
+          <w:sz w:val="24"/>
+          <w:lang w:val="en-US"/>
+        </w:rPr>
+        <w:t>A</w:t>
+      </w:r>
+      <w:r>
+        <w:rPr>
+          <w:sz w:val="24"/>
+          <w:lang w:val="en-US"/>
+        </w:rPr>
+        <w:t>NOVIC</w:t>
+      </w:r>
+      <w:r>
+        <w:rPr>
+          <w:sz w:val="24"/>
+          <w:lang w:val="en-US"/>
         </w:rPr>
         <w:t xml:space="preserve">   </w:t>
       </w:r>
-      <w:r>
-        <w:rPr>
-          <w:rFonts w:ascii="Cambria" w:hAnsi="Cambria"/>
-          <w:sz w:val="22"/>
-          <w:szCs w:val="22"/>
-        </w:rPr>
-        <w:t>Tesi di laurea di:</w:t>
-      </w:r>
-      <w:r>
-        <w:rPr>
-          <w:rFonts w:ascii="Cambria" w:hAnsi="Cambria"/>
-          <w:sz w:val="22"/>
-          <w:szCs w:val="22"/>
-        </w:rPr>
-        <w:tab/>
-      </w:r>
-      <w:r>
-        <w:rPr>
-          <w:rFonts w:ascii="Cambria" w:hAnsi="Cambria"/>
-          <w:sz w:val="22"/>
-          <w:szCs w:val="22"/>
-        </w:rPr>
-        <w:tab/>
-      </w:r>
-      <w:r>
-        <w:rPr>
-          <w:rFonts w:ascii="Cambria" w:hAnsi="Cambria"/>
-          <w:sz w:val="22"/>
-          <w:szCs w:val="22"/>
-        </w:rPr>
-        <w:tab/>
-        <w:t xml:space="preserve">           </w:t>
-      </w:r>
-    </w:p>
-    <w:p>
-      <w:pPr>
-        <w:spacing w:line="360" w:lineRule="auto"/>
-        <w:ind w:right="-15"/>
-        <w:jc w:val="right"/>
-        <w:rPr>
-          <w:rFonts w:ascii="Cambria" w:hAnsi="Cambria"/>
-          <w:sz w:val="22"/>
-          <w:szCs w:val="22"/>
+      <w:proofErr w:type="spellStart"/>
+      <w:r>
+        <w:rPr>
+          <w:sz w:val="24"/>
           <w:lang w:val="en-US"/>
         </w:rPr>
-      </w:pPr>
-      <w:r>
-        <w:rPr>
-          <w:rFonts w:ascii="Cambria" w:hAnsi="Cambria"/>
-          <w:sz w:val="22"/>
-          <w:szCs w:val="22"/>
+        <w:t>Matr</w:t>
+      </w:r>
+      <w:proofErr w:type="spellEnd"/>
+      <w:r>
+        <w:rPr>
+          <w:sz w:val="24"/>
           <w:lang w:val="en-US"/>
         </w:rPr>
-        <w:t>Petar</w:t>
-      </w:r>
-      <w:r>
-        <w:rPr>
-          <w:rFonts w:ascii="Cambria" w:hAnsi="Cambria"/>
-          <w:sz w:val="22"/>
-          <w:szCs w:val="22"/>
+        <w:t>.</w:t>
+      </w:r>
+      <w:r>
+        <w:rPr>
+          <w:sz w:val="24"/>
           <w:lang w:val="en-US"/>
         </w:rPr>
-        <w:t xml:space="preserve"> </w:t>
-      </w:r>
-      <w:r>
-        <w:rPr>
-          <w:rFonts w:ascii="Cambria" w:hAnsi="Cambria"/>
-          <w:sz w:val="22"/>
-          <w:szCs w:val="22"/>
-          <w:lang w:val="en-US"/>
-        </w:rPr>
-        <w:t>KORDA</w:t>
-      </w:r>
-      <w:r>
-        <w:rPr>
-          <w:rFonts w:ascii="Cambria" w:hAnsi="Cambria"/>
-          <w:sz w:val="22"/>
-          <w:szCs w:val="22"/>
-          <w:lang w:val="en-US"/>
-        </w:rPr>
-        <w:t xml:space="preserve">          </w:t>
-      </w:r>
-      <w:r>
-        <w:rPr>
-          <w:rFonts w:ascii="Cambria" w:hAnsi="Cambria"/>
-          <w:sz w:val="22"/>
-          <w:szCs w:val="22"/>
-          <w:lang w:val="en-US"/>
-        </w:rPr>
-        <w:tab/>
-        <w:t>Matr. 852627</w:t>
-      </w:r>
-      <w:r>
-        <w:rPr>
-          <w:rFonts w:ascii="Cambria" w:hAnsi="Cambria"/>
-          <w:sz w:val="22"/>
-          <w:szCs w:val="22"/>
-          <w:lang w:val="en-US"/>
-        </w:rPr>
-        <w:t xml:space="preserve"> </w:t>
-      </w:r>
-    </w:p>
-    <w:p>
-      <w:pPr>
-        <w:spacing w:after="730" w:line="360" w:lineRule="auto"/>
-        <w:ind w:right="-15"/>
-        <w:jc w:val="right"/>
-        <w:rPr>
-          <w:rFonts w:ascii="Cambria" w:hAnsi="Cambria"/>
-          <w:sz w:val="22"/>
-          <w:szCs w:val="22"/>
-          <w:lang w:val="en-US"/>
-        </w:rPr>
-      </w:pPr>
-      <w:r>
-        <w:rPr>
-          <w:rFonts w:ascii="Cambria" w:hAnsi="Cambria"/>
-          <w:sz w:val="22"/>
-          <w:szCs w:val="22"/>
-          <w:lang w:val="en-US"/>
-        </w:rPr>
-        <w:t xml:space="preserve"> </w:t>
-      </w:r>
-      <w:r>
-        <w:rPr>
-          <w:rFonts w:ascii="Cambria" w:hAnsi="Cambria"/>
-          <w:sz w:val="22"/>
-          <w:szCs w:val="22"/>
-          <w:lang w:val="en-US"/>
-        </w:rPr>
-        <w:t>Pavle VIDANOVIC</w:t>
-      </w:r>
-      <w:r>
-        <w:rPr>
-          <w:rFonts w:ascii="Cambria" w:hAnsi="Cambria"/>
-          <w:sz w:val="22"/>
-          <w:szCs w:val="22"/>
-          <w:lang w:val="en-US"/>
-        </w:rPr>
-        <w:tab/>
-        <w:t xml:space="preserve"> Matr. 854472</w:t>
+        <w:t xml:space="preserve"> 854472</w:t>
       </w:r>
     </w:p>
     <w:p>
@@ -632,40 +494,20 @@
         <w:ind w:left="1340" w:right="1330"/>
         <w:jc w:val="center"/>
         <w:rPr>
-          <w:rFonts w:ascii="Cambria" w:hAnsi="Cambria"/>
+          <w:lang w:val="en-US"/>
+        </w:rPr>
+      </w:pPr>
+      <w:r>
+        <w:rPr>
           <w:sz w:val="24"/>
           <w:lang w:val="en-US"/>
         </w:rPr>
-      </w:pPr>
-    </w:p>
-    <w:p>
-      <w:pPr>
-        <w:spacing w:after="13" w:line="360" w:lineRule="auto"/>
-        <w:ind w:left="1340" w:right="1330"/>
-        <w:jc w:val="center"/>
-        <w:rPr>
-          <w:rFonts w:ascii="Cambria" w:hAnsi="Cambria"/>
-          <w:lang w:val="en-US"/>
-        </w:rPr>
-      </w:pPr>
-      <w:r>
-        <w:rPr>
-          <w:rFonts w:ascii="Cambria" w:hAnsi="Cambria"/>
-          <w:sz w:val="24"/>
-          <w:lang w:val="en-US"/>
-        </w:rPr>
         <w:t>Academic Year 2017-2018</w:t>
       </w:r>
     </w:p>
     <w:p>
       <w:pPr>
-        <w:rPr>
-          <w:rFonts w:ascii="Cambria" w:hAnsi="Cambria"/>
-        </w:rPr>
-      </w:pPr>
-    </w:p>
-    <w:p>
-      <w:pPr>
+        <w:ind w:firstLine="0"/>
         <w:rPr>
           <w:rFonts w:ascii="Cambria" w:hAnsi="Cambria"/>
         </w:rPr>
@@ -1040,6 +882,7 @@
           <w:szCs w:val="22"/>
         </w:rPr>
       </w:pPr>
+      <w:proofErr w:type="spellStart"/>
       <w:r>
         <w:rPr>
           <w:rFonts w:ascii="Cambria" w:hAnsi="Cambria"/>
@@ -1047,7 +890,37 @@
           <w:sz w:val="22"/>
           <w:szCs w:val="22"/>
         </w:rPr>
-        <w:t>Prof.ssa Maristella Matera for her time, guidance and understanding.</w:t>
+        <w:t>Prof.ssa</w:t>
+      </w:r>
+      <w:proofErr w:type="spellEnd"/>
+      <w:r>
+        <w:rPr>
+          <w:rFonts w:ascii="Cambria" w:hAnsi="Cambria"/>
+          <w:i/>
+          <w:sz w:val="22"/>
+          <w:szCs w:val="22"/>
+        </w:rPr>
+        <w:t xml:space="preserve"> </w:t>
+      </w:r>
+      <w:proofErr w:type="spellStart"/>
+      <w:r>
+        <w:rPr>
+          <w:rFonts w:ascii="Cambria" w:hAnsi="Cambria"/>
+          <w:i/>
+          <w:sz w:val="22"/>
+          <w:szCs w:val="22"/>
+        </w:rPr>
+        <w:t>Maristella</w:t>
+      </w:r>
+      <w:proofErr w:type="spellEnd"/>
+      <w:r>
+        <w:rPr>
+          <w:rFonts w:ascii="Cambria" w:hAnsi="Cambria"/>
+          <w:i/>
+          <w:sz w:val="22"/>
+          <w:szCs w:val="22"/>
+        </w:rPr>
+        <w:t xml:space="preserve"> Matera for her time, guidance and understanding.</w:t>
       </w:r>
     </w:p>
     <w:p>
@@ -5771,8 +5644,18 @@
           <w:szCs w:val="22"/>
         </w:rPr>
         <w:tab/>
-        <w:t>Some of the most famous tools that have been used for social data analytics are Sprout social, Buzzsumo</w:t>
-      </w:r>
+        <w:t xml:space="preserve">Some of the most famous tools that have been used for social data analytics are Sprout social, </w:t>
+      </w:r>
+      <w:proofErr w:type="spellStart"/>
+      <w:r>
+        <w:rPr>
+          <w:rFonts w:ascii="Cambria" w:hAnsi="Cambria"/>
+          <w:sz w:val="22"/>
+          <w:szCs w:val="22"/>
+        </w:rPr>
+        <w:t>Buzzsumo</w:t>
+      </w:r>
+      <w:proofErr w:type="spellEnd"/>
       <w:r>
         <w:rPr>
           <w:rFonts w:ascii="Cambria" w:hAnsi="Cambria"/>
@@ -5813,22 +5696,16 @@
         </w:rPr>
         <w:t xml:space="preserve">. </w:t>
       </w:r>
-      <w:r>
-        <w:rPr>
-          <w:rFonts w:ascii="Cambria" w:hAnsi="Cambria"/>
-          <w:sz w:val="22"/>
-          <w:szCs w:val="22"/>
-        </w:rPr>
-        <w:t xml:space="preserve">Buzzsumo </w:t>
-      </w:r>
-      <w:r>
-        <w:rPr>
-          <w:rFonts w:ascii="Cambria" w:hAnsi="Cambria"/>
-          <w:sz w:val="22"/>
-          <w:szCs w:val="22"/>
-        </w:rPr>
-        <w:t>is different than the other social media analytics tools on our list. Instead of analysing your brand’s individual social media performance, Buzzsumo looks at how content from your website performs on social media. For instance, if you want to see how many shares your latest blog post received on Facebook and Twitter, Buzzsumo can provide you with that data.</w:t>
-      </w:r>
+      <w:proofErr w:type="spellStart"/>
+      <w:r>
+        <w:rPr>
+          <w:rFonts w:ascii="Cambria" w:hAnsi="Cambria"/>
+          <w:sz w:val="22"/>
+          <w:szCs w:val="22"/>
+        </w:rPr>
+        <w:t>Buzzsumo</w:t>
+      </w:r>
+      <w:proofErr w:type="spellEnd"/>
       <w:r>
         <w:rPr>
           <w:rFonts w:ascii="Cambria" w:hAnsi="Cambria"/>
@@ -5843,7 +5720,69 @@
           <w:sz w:val="22"/>
           <w:szCs w:val="22"/>
         </w:rPr>
-        <w:t>Buzzsumo will not only show you the number of shares for each piece of content, but it also shows you which type of content performs best on each network based on length, type, publish date and more</w:t>
+        <w:t xml:space="preserve">is different than the other social media analytics tools on our list. Instead of analysing your brand’s individual social media performance, </w:t>
+      </w:r>
+      <w:proofErr w:type="spellStart"/>
+      <w:r>
+        <w:rPr>
+          <w:rFonts w:ascii="Cambria" w:hAnsi="Cambria"/>
+          <w:sz w:val="22"/>
+          <w:szCs w:val="22"/>
+        </w:rPr>
+        <w:t>Buzzsumo</w:t>
+      </w:r>
+      <w:proofErr w:type="spellEnd"/>
+      <w:r>
+        <w:rPr>
+          <w:rFonts w:ascii="Cambria" w:hAnsi="Cambria"/>
+          <w:sz w:val="22"/>
+          <w:szCs w:val="22"/>
+        </w:rPr>
+        <w:t xml:space="preserve"> looks at how content from your website performs on social media. For instance, if you want to see how many shares your latest blog post received on Facebook and Twitter, </w:t>
+      </w:r>
+      <w:proofErr w:type="spellStart"/>
+      <w:r>
+        <w:rPr>
+          <w:rFonts w:ascii="Cambria" w:hAnsi="Cambria"/>
+          <w:sz w:val="22"/>
+          <w:szCs w:val="22"/>
+        </w:rPr>
+        <w:t>Buzzsumo</w:t>
+      </w:r>
+      <w:proofErr w:type="spellEnd"/>
+      <w:r>
+        <w:rPr>
+          <w:rFonts w:ascii="Cambria" w:hAnsi="Cambria"/>
+          <w:sz w:val="22"/>
+          <w:szCs w:val="22"/>
+        </w:rPr>
+        <w:t xml:space="preserve"> can provide you with that data.</w:t>
+      </w:r>
+      <w:r>
+        <w:rPr>
+          <w:rFonts w:ascii="Cambria" w:hAnsi="Cambria"/>
+          <w:sz w:val="22"/>
+          <w:szCs w:val="22"/>
+        </w:rPr>
+        <w:t xml:space="preserve"> </w:t>
+      </w:r>
+      <w:proofErr w:type="spellStart"/>
+      <w:r>
+        <w:rPr>
+          <w:rFonts w:ascii="Cambria" w:hAnsi="Cambria"/>
+          <w:sz w:val="22"/>
+          <w:szCs w:val="22"/>
+        </w:rPr>
+        <w:t>Buzzsumo</w:t>
+      </w:r>
+      <w:proofErr w:type="spellEnd"/>
+      <w:r>
+        <w:rPr>
+          <w:rFonts w:ascii="Cambria" w:hAnsi="Cambria"/>
+          <w:sz w:val="22"/>
+          <w:szCs w:val="22"/>
+        </w:rPr>
+        <w:t xml:space="preserve"> will not only show you the number of shares for each piece of content, but it also shows you which type of content performs best on each network based on length, type, publish date and more</w:t>
       </w:r>
       <w:r>
         <w:rPr>
@@ -7138,8 +7077,18 @@
           <w:sz w:val="22"/>
           <w:szCs w:val="22"/>
         </w:rPr>
-        <w:t>Fig1 Sentiment_db</w:t>
-      </w:r>
+        <w:t xml:space="preserve">Fig1 </w:t>
+      </w:r>
+      <w:proofErr w:type="spellStart"/>
+      <w:r>
+        <w:rPr>
+          <w:rFonts w:ascii="Cambria" w:hAnsi="Cambria"/>
+          <w:sz w:val="22"/>
+          <w:szCs w:val="22"/>
+        </w:rPr>
+        <w:t>Sentiment_db</w:t>
+      </w:r>
+      <w:proofErr w:type="spellEnd"/>
     </w:p>
     <w:p>
       <w:pPr>
@@ -7167,6 +7116,7 @@
         </w:rPr>
         <w:t xml:space="preserve"> from the graph we see that for every post from </w:t>
       </w:r>
+      <w:proofErr w:type="spellStart"/>
       <w:r>
         <w:rPr>
           <w:rFonts w:ascii="Cambria" w:hAnsi="Cambria"/>
@@ -7177,6 +7127,7 @@
         </w:rPr>
         <w:t>im_post</w:t>
       </w:r>
+      <w:proofErr w:type="spellEnd"/>
       <w:r>
         <w:rPr>
           <w:rFonts w:ascii="Cambria" w:hAnsi="Cambria"/>
@@ -7222,6 +7173,7 @@
         </w:rPr>
         <w:t xml:space="preserve"> table </w:t>
       </w:r>
+      <w:proofErr w:type="spellStart"/>
       <w:r>
         <w:rPr>
           <w:rFonts w:ascii="Cambria" w:hAnsi="Cambria"/>
@@ -7231,6 +7183,7 @@
         </w:rPr>
         <w:t>im_commento</w:t>
       </w:r>
+      <w:proofErr w:type="spellEnd"/>
       <w:r>
         <w:rPr>
           <w:rFonts w:ascii="Cambria" w:hAnsi="Cambria"/>
@@ -7405,6 +7358,7 @@
         </w:rPr>
         <w:t xml:space="preserve"> All the data fetched are stored into </w:t>
       </w:r>
+      <w:proofErr w:type="spellStart"/>
       <w:r>
         <w:rPr>
           <w:rFonts w:ascii="Cambria" w:hAnsi="Cambria"/>
@@ -7414,6 +7368,7 @@
         </w:rPr>
         <w:t>user_social</w:t>
       </w:r>
+      <w:proofErr w:type="spellEnd"/>
       <w:r>
         <w:rPr>
           <w:rFonts w:ascii="Cambria" w:hAnsi="Cambria"/>
@@ -7963,6 +7918,7 @@
         </w:rPr>
         <w:t>"</w:t>
       </w:r>
+      <w:proofErr w:type="spellStart"/>
       <w:r>
         <w:rPr>
           <w:rFonts w:asciiTheme="minorHAnsi" w:hAnsiTheme="minorHAnsi" w:cstheme="minorHAnsi"/>
@@ -7970,8 +7926,9 @@
           <w:sz w:val="22"/>
           <w:szCs w:val="22"/>
         </w:rPr>
-        <w:t xml:space="preserve">Dri Ferreira is a Stylist and Personal Shopper for the Fashionable Elite for over </w:t>
-      </w:r>
+        <w:t>Dri</w:t>
+      </w:r>
+      <w:proofErr w:type="spellEnd"/>
       <w:r>
         <w:rPr>
           <w:rFonts w:asciiTheme="minorHAnsi" w:hAnsiTheme="minorHAnsi" w:cstheme="minorHAnsi"/>
@@ -7979,7 +7936,7 @@
           <w:sz w:val="22"/>
           <w:szCs w:val="22"/>
         </w:rPr>
-        <w:t xml:space="preserve">    </w:t>
+        <w:t xml:space="preserve"> Ferreira is a Stylist and Personal Shopper for the Fashionable Elite for over </w:t>
       </w:r>
       <w:r>
         <w:rPr>
@@ -7988,6 +7945,15 @@
           <w:sz w:val="22"/>
           <w:szCs w:val="22"/>
         </w:rPr>
+        <w:t xml:space="preserve">    </w:t>
+      </w:r>
+      <w:r>
+        <w:rPr>
+          <w:rFonts w:asciiTheme="minorHAnsi" w:hAnsiTheme="minorHAnsi" w:cstheme="minorHAnsi"/>
+          <w:color w:val="0070C0"/>
+          <w:sz w:val="22"/>
+          <w:szCs w:val="22"/>
+        </w:rPr>
         <w:t>10 years. Get Daily Inspiration from Me &amp; My Team</w:t>
       </w:r>
       <w:r>
@@ -8063,7 +8029,25 @@
           <w:szCs w:val="22"/>
         </w:rPr>
         <w:tab/>
-        <w:t xml:space="preserve">Listing x.x: </w:t>
+        <w:t xml:space="preserve">Listing </w:t>
+      </w:r>
+      <w:proofErr w:type="spellStart"/>
+      <w:r>
+        <w:rPr>
+          <w:rFonts w:ascii="Cambria" w:hAnsi="Cambria"/>
+          <w:sz w:val="22"/>
+          <w:szCs w:val="22"/>
+        </w:rPr>
+        <w:t>x.x</w:t>
+      </w:r>
+      <w:proofErr w:type="spellEnd"/>
+      <w:r>
+        <w:rPr>
+          <w:rFonts w:ascii="Cambria" w:hAnsi="Cambria"/>
+          <w:sz w:val="22"/>
+          <w:szCs w:val="22"/>
+        </w:rPr>
+        <w:t xml:space="preserve">: </w:t>
       </w:r>
       <w:r>
         <w:rPr>
@@ -8489,8 +8473,27 @@
           <w:sz w:val="22"/>
           <w:szCs w:val="22"/>
         </w:rPr>
-        <w:t xml:space="preserve">Listing x.x: </w:t>
-      </w:r>
+        <w:t xml:space="preserve">Listing </w:t>
+      </w:r>
+      <w:proofErr w:type="spellStart"/>
+      <w:r>
+        <w:rPr>
+          <w:rFonts w:ascii="Cambria" w:hAnsi="Cambria"/>
+          <w:sz w:val="22"/>
+          <w:szCs w:val="22"/>
+        </w:rPr>
+        <w:t>x.x</w:t>
+      </w:r>
+      <w:proofErr w:type="spellEnd"/>
+      <w:r>
+        <w:rPr>
+          <w:rFonts w:ascii="Cambria" w:hAnsi="Cambria"/>
+          <w:sz w:val="22"/>
+          <w:szCs w:val="22"/>
+        </w:rPr>
+        <w:t xml:space="preserve">: </w:t>
+      </w:r>
+      <w:proofErr w:type="spellStart"/>
       <w:r>
         <w:rPr>
           <w:rFonts w:ascii="Cambria" w:hAnsi="Cambria"/>
@@ -8500,6 +8503,7 @@
         </w:rPr>
         <w:t>user_social</w:t>
       </w:r>
+      <w:proofErr w:type="spellEnd"/>
       <w:r>
         <w:rPr>
           <w:rFonts w:ascii="Cambria" w:hAnsi="Cambria"/>
@@ -8787,8 +8791,27 @@
           <w:sz w:val="22"/>
           <w:szCs w:val="22"/>
         </w:rPr>
-        <w:t xml:space="preserve">Figure x.x: </w:t>
-      </w:r>
+        <w:t xml:space="preserve">Figure </w:t>
+      </w:r>
+      <w:proofErr w:type="spellStart"/>
+      <w:r>
+        <w:rPr>
+          <w:rFonts w:ascii="Cambria" w:hAnsi="Cambria"/>
+          <w:sz w:val="22"/>
+          <w:szCs w:val="22"/>
+        </w:rPr>
+        <w:t>x.x</w:t>
+      </w:r>
+      <w:proofErr w:type="spellEnd"/>
+      <w:r>
+        <w:rPr>
+          <w:rFonts w:ascii="Cambria" w:hAnsi="Cambria"/>
+          <w:sz w:val="22"/>
+          <w:szCs w:val="22"/>
+        </w:rPr>
+        <w:t xml:space="preserve">: </w:t>
+      </w:r>
+      <w:proofErr w:type="spellStart"/>
       <w:r>
         <w:rPr>
           <w:rFonts w:ascii="Cambria" w:hAnsi="Cambria"/>
@@ -8798,6 +8821,7 @@
         </w:rPr>
         <w:t>user_social</w:t>
       </w:r>
+      <w:proofErr w:type="spellEnd"/>
       <w:r>
         <w:rPr>
           <w:rFonts w:ascii="Cambria" w:hAnsi="Cambria"/>
@@ -8894,7 +8918,6 @@
           <w:sz w:val="22"/>
           <w:szCs w:val="22"/>
         </w:rPr>
-        <w:tab/>
         <w:t xml:space="preserve">Datasets that are </w:t>
       </w:r>
       <w:r>
@@ -8921,7 +8944,23 @@
           <w:sz w:val="22"/>
           <w:szCs w:val="22"/>
         </w:rPr>
-        <w:t xml:space="preserve"> handle missing data in one of many ways following certain policy. For example, we choose to discard rows that have more than two missing fields. For the rest of the rows we fill missing fields using policy depending on the type of the field. For features that are:</w:t>
+        <w:t xml:space="preserve"> handle missing data in one of many ways following cer</w:t>
+      </w:r>
+      <w:r>
+        <w:rPr>
+          <w:rFonts w:ascii="Cambria" w:hAnsi="Cambria"/>
+          <w:sz w:val="22"/>
+          <w:szCs w:val="22"/>
+        </w:rPr>
+        <w:t>tain policy. For example, we ch</w:t>
+      </w:r>
+      <w:r>
+        <w:rPr>
+          <w:rFonts w:ascii="Cambria" w:hAnsi="Cambria"/>
+          <w:sz w:val="22"/>
+          <w:szCs w:val="22"/>
+        </w:rPr>
+        <w:t>ose to discard rows that have more than two missing fields. For the rest of the rows we fill missing fields using policy depending on the type of the field. For features that are:</w:t>
       </w:r>
     </w:p>
     <w:p>
@@ -8977,6 +9016,32 @@
           <w:szCs w:val="22"/>
         </w:rPr>
       </w:pPr>
+      <w:r>
+        <w:rPr>
+          <w:rFonts w:ascii="Cambria" w:hAnsi="Cambria"/>
+          <w:sz w:val="22"/>
+          <w:szCs w:val="22"/>
+        </w:rPr>
+        <w:t xml:space="preserve">In our dataset, all the variables </w:t>
+      </w:r>
+      <w:proofErr w:type="gramStart"/>
+      <w:r>
+        <w:rPr>
+          <w:rFonts w:ascii="Cambria" w:hAnsi="Cambria"/>
+          <w:sz w:val="22"/>
+          <w:szCs w:val="22"/>
+        </w:rPr>
+        <w:t>was</w:t>
+      </w:r>
+      <w:proofErr w:type="gramEnd"/>
+      <w:r>
+        <w:rPr>
+          <w:rFonts w:ascii="Cambria" w:hAnsi="Cambria"/>
+          <w:sz w:val="22"/>
+          <w:szCs w:val="22"/>
+        </w:rPr>
+        <w:t xml:space="preserve"> categorical, and we choose to fill-in missing data following distribution of values.</w:t>
+      </w:r>
     </w:p>
     <w:p>
       <w:pPr>
@@ -8987,6 +9052,7 @@
         </w:rPr>
       </w:pPr>
       <w:r>
+        <w:lastRenderedPageBreak/>
         <w:tab/>
       </w:r>
       <w:r>
@@ -9003,35 +9069,42 @@
           <w:b/>
           <w:color w:val="auto"/>
         </w:rPr>
-        <w:t xml:space="preserve">  String data</w:t>
-      </w:r>
-    </w:p>
-    <w:p>
-      <w:pPr>
-        <w:ind w:firstLine="0"/>
-        <w:rPr>
-          <w:rFonts w:ascii="Cambria" w:hAnsi="Cambria"/>
-          <w:sz w:val="22"/>
-          <w:szCs w:val="22"/>
-        </w:rPr>
-      </w:pPr>
-    </w:p>
-    <w:p>
-      <w:pPr>
-        <w:ind w:firstLine="0"/>
-        <w:rPr>
-          <w:rFonts w:ascii="Cambria" w:hAnsi="Cambria"/>
-          <w:sz w:val="22"/>
-          <w:szCs w:val="22"/>
-        </w:rPr>
-      </w:pPr>
-      <w:r>
-        <w:rPr>
-          <w:rFonts w:ascii="Cambria" w:hAnsi="Cambria"/>
-          <w:sz w:val="22"/>
-          <w:szCs w:val="22"/>
-        </w:rPr>
-        <w:lastRenderedPageBreak/>
+        <w:t xml:space="preserve">  String </w:t>
+      </w:r>
+      <w:r>
+        <w:rPr>
+          <w:rFonts w:ascii="Cambria" w:hAnsi="Cambria"/>
+          <w:b/>
+          <w:color w:val="auto"/>
+        </w:rPr>
+        <w:t>data</w:t>
+      </w:r>
+    </w:p>
+    <w:p>
+      <w:pPr>
+        <w:ind w:firstLine="0"/>
+        <w:rPr>
+          <w:rFonts w:ascii="Cambria" w:hAnsi="Cambria"/>
+          <w:sz w:val="22"/>
+          <w:szCs w:val="22"/>
+        </w:rPr>
+      </w:pPr>
+    </w:p>
+    <w:p>
+      <w:pPr>
+        <w:ind w:firstLine="0"/>
+        <w:rPr>
+          <w:rFonts w:ascii="Cambria" w:hAnsi="Cambria"/>
+          <w:sz w:val="22"/>
+          <w:szCs w:val="22"/>
+        </w:rPr>
+      </w:pPr>
+      <w:r>
+        <w:rPr>
+          <w:rFonts w:ascii="Cambria" w:hAnsi="Cambria"/>
+          <w:sz w:val="22"/>
+          <w:szCs w:val="22"/>
+        </w:rPr>
         <w:tab/>
         <w:t xml:space="preserve">String variables need to be handled in special way. </w:t>
       </w:r>
@@ -9209,6 +9282,451 @@
           <w:szCs w:val="22"/>
         </w:rPr>
         <w:t xml:space="preserve"> features: day, month and year.</w:t>
+      </w:r>
+    </w:p>
+    <w:p>
+      <w:pPr>
+        <w:ind w:firstLine="0"/>
+        <w:rPr>
+          <w:rFonts w:ascii="Cambria" w:hAnsi="Cambria"/>
+          <w:sz w:val="22"/>
+          <w:szCs w:val="22"/>
+        </w:rPr>
+      </w:pPr>
+    </w:p>
+    <w:p>
+      <w:pPr>
+        <w:pStyle w:val="Heading3"/>
+        <w:ind w:firstLine="720"/>
+        <w:rPr>
+          <w:rFonts w:ascii="Cambria" w:hAnsi="Cambria"/>
+          <w:b/>
+          <w:color w:val="auto"/>
+        </w:rPr>
+      </w:pPr>
+      <w:r>
+        <w:rPr>
+          <w:rFonts w:ascii="Cambria" w:hAnsi="Cambria"/>
+          <w:b/>
+          <w:color w:val="auto"/>
+        </w:rPr>
+        <w:t xml:space="preserve">5.2.4 Categorical </w:t>
+      </w:r>
+      <w:r>
+        <w:rPr>
+          <w:rFonts w:ascii="Cambria" w:hAnsi="Cambria"/>
+          <w:b/>
+          <w:color w:val="auto"/>
+        </w:rPr>
+        <w:t>data</w:t>
+      </w:r>
+    </w:p>
+    <w:p>
+      <w:pPr>
+        <w:ind w:firstLine="0"/>
+        <w:rPr>
+          <w:rFonts w:ascii="Cambria" w:hAnsi="Cambria"/>
+          <w:sz w:val="22"/>
+          <w:szCs w:val="22"/>
+        </w:rPr>
+      </w:pPr>
+    </w:p>
+    <w:p>
+      <w:pPr>
+        <w:ind w:firstLine="0"/>
+        <w:rPr>
+          <w:rFonts w:ascii="Cambria" w:hAnsi="Cambria"/>
+          <w:sz w:val="22"/>
+          <w:szCs w:val="22"/>
+        </w:rPr>
+      </w:pPr>
+      <w:r>
+        <w:rPr>
+          <w:rFonts w:ascii="Cambria" w:hAnsi="Cambria"/>
+          <w:sz w:val="22"/>
+          <w:szCs w:val="22"/>
+        </w:rPr>
+        <w:tab/>
+        <w:t>Categorical data are variables</w:t>
+      </w:r>
+      <w:r>
+        <w:rPr>
+          <w:rFonts w:ascii="Cambria" w:hAnsi="Cambria"/>
+          <w:sz w:val="22"/>
+          <w:szCs w:val="22"/>
+        </w:rPr>
+        <w:t xml:space="preserve"> that often contain label values rather than numerical values. The number o</w:t>
+      </w:r>
+      <w:r>
+        <w:rPr>
+          <w:rFonts w:ascii="Cambria" w:hAnsi="Cambria"/>
+          <w:sz w:val="22"/>
+          <w:szCs w:val="22"/>
+        </w:rPr>
+        <w:t>f possible values are limited to fixed set</w:t>
+      </w:r>
+      <w:r>
+        <w:rPr>
+          <w:rFonts w:ascii="Cambria" w:hAnsi="Cambria"/>
+          <w:sz w:val="22"/>
+          <w:szCs w:val="22"/>
+        </w:rPr>
+        <w:t xml:space="preserve">. </w:t>
+      </w:r>
+    </w:p>
+    <w:p>
+      <w:pPr>
+        <w:ind w:firstLine="0"/>
+        <w:rPr>
+          <w:rFonts w:ascii="Cambria" w:hAnsi="Cambria"/>
+          <w:sz w:val="22"/>
+          <w:szCs w:val="22"/>
+        </w:rPr>
+      </w:pPr>
+      <w:r>
+        <w:rPr>
+          <w:rFonts w:ascii="Cambria" w:hAnsi="Cambria"/>
+          <w:sz w:val="22"/>
+          <w:szCs w:val="22"/>
+        </w:rPr>
+        <w:t>Some examples include:</w:t>
+      </w:r>
+    </w:p>
+    <w:p>
+      <w:pPr>
+        <w:pStyle w:val="ListParagraph"/>
+        <w:numPr>
+          <w:ilvl w:val="0"/>
+          <w:numId w:val="7"/>
+        </w:numPr>
+        <w:rPr>
+          <w:rFonts w:ascii="Cambria" w:hAnsi="Cambria"/>
+          <w:sz w:val="22"/>
+          <w:szCs w:val="22"/>
+        </w:rPr>
+      </w:pPr>
+      <w:r>
+        <w:rPr>
+          <w:rFonts w:ascii="Cambria" w:hAnsi="Cambria"/>
+          <w:sz w:val="22"/>
+          <w:szCs w:val="22"/>
+        </w:rPr>
+        <w:t>A “pet” variable with the values: “dog” and “</w:t>
+      </w:r>
+      <w:proofErr w:type="gramStart"/>
+      <w:r>
+        <w:rPr>
+          <w:rFonts w:ascii="Cambria" w:hAnsi="Cambria"/>
+          <w:sz w:val="22"/>
+          <w:szCs w:val="22"/>
+        </w:rPr>
+        <w:t>cat“</w:t>
+      </w:r>
+      <w:proofErr w:type="gramEnd"/>
+      <w:r>
+        <w:rPr>
+          <w:rFonts w:ascii="Cambria" w:hAnsi="Cambria"/>
+          <w:sz w:val="22"/>
+          <w:szCs w:val="22"/>
+        </w:rPr>
+        <w:t>.</w:t>
+      </w:r>
+    </w:p>
+    <w:p>
+      <w:pPr>
+        <w:pStyle w:val="ListParagraph"/>
+        <w:numPr>
+          <w:ilvl w:val="0"/>
+          <w:numId w:val="7"/>
+        </w:numPr>
+        <w:rPr>
+          <w:rFonts w:ascii="Cambria" w:hAnsi="Cambria"/>
+          <w:sz w:val="22"/>
+          <w:szCs w:val="22"/>
+        </w:rPr>
+      </w:pPr>
+      <w:r>
+        <w:rPr>
+          <w:rFonts w:ascii="Cambria" w:hAnsi="Cambria"/>
+          <w:sz w:val="22"/>
+          <w:szCs w:val="22"/>
+        </w:rPr>
+        <w:t>A “</w:t>
+      </w:r>
+      <w:proofErr w:type="spellStart"/>
+      <w:r>
+        <w:rPr>
+          <w:rFonts w:ascii="Cambria" w:hAnsi="Cambria"/>
+          <w:sz w:val="22"/>
+          <w:szCs w:val="22"/>
+        </w:rPr>
+        <w:t>color</w:t>
+      </w:r>
+      <w:proofErr w:type="spellEnd"/>
+      <w:r>
+        <w:rPr>
+          <w:rFonts w:ascii="Cambria" w:hAnsi="Cambria"/>
+          <w:sz w:val="22"/>
+          <w:szCs w:val="22"/>
+        </w:rPr>
+        <w:t>” variable with the values: “</w:t>
+      </w:r>
+      <w:proofErr w:type="gramStart"/>
+      <w:r>
+        <w:rPr>
+          <w:rFonts w:ascii="Cambria" w:hAnsi="Cambria"/>
+          <w:sz w:val="22"/>
+          <w:szCs w:val="22"/>
+        </w:rPr>
+        <w:t>red“</w:t>
+      </w:r>
+      <w:proofErr w:type="gramEnd"/>
+      <w:r>
+        <w:rPr>
+          <w:rFonts w:ascii="Cambria" w:hAnsi="Cambria"/>
+          <w:sz w:val="22"/>
+          <w:szCs w:val="22"/>
+        </w:rPr>
+        <w:t>, “green” and “blue“.</w:t>
+      </w:r>
+    </w:p>
+    <w:p>
+      <w:pPr>
+        <w:pStyle w:val="ListParagraph"/>
+        <w:numPr>
+          <w:ilvl w:val="0"/>
+          <w:numId w:val="7"/>
+        </w:numPr>
+        <w:rPr>
+          <w:rFonts w:ascii="Cambria" w:hAnsi="Cambria"/>
+          <w:sz w:val="22"/>
+          <w:szCs w:val="22"/>
+        </w:rPr>
+      </w:pPr>
+      <w:r>
+        <w:rPr>
+          <w:rFonts w:ascii="Cambria" w:hAnsi="Cambria"/>
+          <w:sz w:val="22"/>
+          <w:szCs w:val="22"/>
+        </w:rPr>
+        <w:t>A “place” variable with the values: “first”, “second” and “</w:t>
+      </w:r>
+      <w:proofErr w:type="gramStart"/>
+      <w:r>
+        <w:rPr>
+          <w:rFonts w:ascii="Cambria" w:hAnsi="Cambria"/>
+          <w:sz w:val="22"/>
+          <w:szCs w:val="22"/>
+        </w:rPr>
+        <w:t>third“</w:t>
+      </w:r>
+      <w:proofErr w:type="gramEnd"/>
+      <w:r>
+        <w:rPr>
+          <w:rFonts w:ascii="Cambria" w:hAnsi="Cambria"/>
+          <w:sz w:val="22"/>
+          <w:szCs w:val="22"/>
+        </w:rPr>
+        <w:t>.</w:t>
+      </w:r>
+    </w:p>
+    <w:p>
+      <w:pPr>
+        <w:ind w:firstLine="0"/>
+        <w:rPr>
+          <w:rFonts w:ascii="Cambria" w:hAnsi="Cambria"/>
+          <w:sz w:val="22"/>
+          <w:szCs w:val="22"/>
+        </w:rPr>
+      </w:pPr>
+    </w:p>
+    <w:p>
+      <w:pPr>
+        <w:ind w:firstLine="0"/>
+        <w:rPr>
+          <w:rFonts w:ascii="Cambria" w:hAnsi="Cambria"/>
+          <w:sz w:val="22"/>
+          <w:szCs w:val="22"/>
+        </w:rPr>
+      </w:pPr>
+      <w:r>
+        <w:rPr>
+          <w:rFonts w:ascii="Cambria" w:hAnsi="Cambria"/>
+          <w:sz w:val="22"/>
+          <w:szCs w:val="22"/>
+        </w:rPr>
+        <w:t>Categorical data are perfect choice for some type of algorithms like decision trees. Although, there are also some algorithms that cannot work on label data directly, they require input and output variables to be numeric. This means that categorica</w:t>
+      </w:r>
+      <w:r>
+        <w:rPr>
+          <w:rFonts w:ascii="Cambria" w:hAnsi="Cambria"/>
+          <w:sz w:val="22"/>
+          <w:szCs w:val="22"/>
+        </w:rPr>
+        <w:t xml:space="preserve">l data needs to be converted to a numeric form. Method for doing transformation </w:t>
+      </w:r>
+      <w:r>
+        <w:rPr>
+          <w:rFonts w:ascii="Cambria" w:hAnsi="Cambria"/>
+          <w:sz w:val="22"/>
+          <w:szCs w:val="22"/>
+        </w:rPr>
+        <w:t>is also</w:t>
+      </w:r>
+      <w:r>
+        <w:rPr>
+          <w:rFonts w:ascii="Cambria" w:hAnsi="Cambria"/>
+          <w:sz w:val="22"/>
+          <w:szCs w:val="22"/>
+        </w:rPr>
+        <w:t xml:space="preserve"> used in this </w:t>
+      </w:r>
+      <w:r>
+        <w:rPr>
+          <w:rFonts w:ascii="Cambria" w:hAnsi="Cambria"/>
+          <w:sz w:val="22"/>
+          <w:szCs w:val="22"/>
+        </w:rPr>
+        <w:t>project has two steps:</w:t>
+      </w:r>
+    </w:p>
+    <w:p>
+      <w:pPr>
+        <w:pStyle w:val="ListParagraph"/>
+        <w:numPr>
+          <w:ilvl w:val="0"/>
+          <w:numId w:val="9"/>
+        </w:numPr>
+        <w:rPr>
+          <w:rFonts w:ascii="Cambria" w:hAnsi="Cambria"/>
+          <w:sz w:val="22"/>
+          <w:szCs w:val="22"/>
+        </w:rPr>
+      </w:pPr>
+      <w:r>
+        <w:rPr>
+          <w:rFonts w:ascii="Cambria" w:hAnsi="Cambria"/>
+          <w:i/>
+          <w:sz w:val="22"/>
+          <w:szCs w:val="22"/>
+        </w:rPr>
+        <w:t>Integer encoding step</w:t>
+      </w:r>
+      <w:r>
+        <w:rPr>
+          <w:rFonts w:ascii="Cambria" w:hAnsi="Cambria"/>
+          <w:sz w:val="22"/>
+          <w:szCs w:val="22"/>
+        </w:rPr>
+        <w:t xml:space="preserve"> where each category is assigned an integer value. For example, “red” is one, “green” is two and “blue” is three.</w:t>
+      </w:r>
+    </w:p>
+    <w:p>
+      <w:pPr>
+        <w:pStyle w:val="ListParagraph"/>
+        <w:numPr>
+          <w:ilvl w:val="0"/>
+          <w:numId w:val="9"/>
+        </w:numPr>
+        <w:rPr>
+          <w:rFonts w:ascii="Cambria" w:hAnsi="Cambria"/>
+          <w:sz w:val="22"/>
+          <w:szCs w:val="22"/>
+        </w:rPr>
+      </w:pPr>
+      <w:r>
+        <w:rPr>
+          <w:rFonts w:ascii="Cambria" w:hAnsi="Cambria"/>
+          <w:i/>
+          <w:sz w:val="22"/>
+          <w:szCs w:val="22"/>
+        </w:rPr>
+        <w:t xml:space="preserve">One-hot encoding </w:t>
+      </w:r>
+      <w:r>
+        <w:rPr>
+          <w:rFonts w:ascii="Cambria" w:hAnsi="Cambria"/>
+          <w:sz w:val="22"/>
+          <w:szCs w:val="22"/>
+        </w:rPr>
+        <w:t xml:space="preserve">is necessary for categorical variables where no such relationship exists. One-hot encoding is applied to integer representation of categorical variable. This is where integer encoded variable is </w:t>
+      </w:r>
+      <w:r>
+        <w:rPr>
+          <w:rFonts w:ascii="Cambria" w:hAnsi="Cambria"/>
+          <w:sz w:val="22"/>
+          <w:szCs w:val="22"/>
+        </w:rPr>
+        <w:t>removed,</w:t>
+      </w:r>
+      <w:r>
+        <w:rPr>
+          <w:rFonts w:ascii="Cambria" w:hAnsi="Cambria"/>
+          <w:sz w:val="22"/>
+          <w:szCs w:val="22"/>
+        </w:rPr>
+        <w:t xml:space="preserve"> and binary variable is added for each unique integer value.</w:t>
+      </w:r>
+      <w:r>
+        <w:rPr>
+          <w:rFonts w:ascii="Cambria" w:hAnsi="Cambria"/>
+          <w:sz w:val="22"/>
+          <w:szCs w:val="22"/>
+        </w:rPr>
+        <w:t xml:space="preserve"> One binary variable is redundant </w:t>
+      </w:r>
+      <w:proofErr w:type="gramStart"/>
+      <w:r>
+        <w:rPr>
+          <w:rFonts w:ascii="Cambria" w:hAnsi="Cambria"/>
+          <w:sz w:val="22"/>
+          <w:szCs w:val="22"/>
+        </w:rPr>
+        <w:t>an</w:t>
+      </w:r>
+      <w:proofErr w:type="gramEnd"/>
+      <w:r>
+        <w:rPr>
+          <w:rFonts w:ascii="Cambria" w:hAnsi="Cambria"/>
+          <w:sz w:val="22"/>
+          <w:szCs w:val="22"/>
+        </w:rPr>
+        <w:t xml:space="preserve"> thus it can be removed. Final b</w:t>
+      </w:r>
+      <w:r>
+        <w:rPr>
+          <w:rFonts w:ascii="Cambria" w:hAnsi="Cambria"/>
+          <w:sz w:val="22"/>
+          <w:szCs w:val="22"/>
+        </w:rPr>
+        <w:t>i</w:t>
+      </w:r>
+      <w:bookmarkStart w:id="13" w:name="_GoBack"/>
+      <w:bookmarkEnd w:id="13"/>
+      <w:r>
+        <w:rPr>
+          <w:rFonts w:ascii="Cambria" w:hAnsi="Cambria"/>
+          <w:sz w:val="22"/>
+          <w:szCs w:val="22"/>
+        </w:rPr>
+        <w:t xml:space="preserve">nary variables are called </w:t>
+      </w:r>
+      <w:r>
+        <w:rPr>
+          <w:rFonts w:ascii="Cambria" w:hAnsi="Cambria"/>
+          <w:i/>
+          <w:sz w:val="22"/>
+          <w:szCs w:val="22"/>
+        </w:rPr>
+        <w:t>dummy variables</w:t>
+      </w:r>
+      <w:r>
+        <w:rPr>
+          <w:rFonts w:ascii="Cambria" w:hAnsi="Cambria"/>
+          <w:sz w:val="22"/>
+          <w:szCs w:val="22"/>
+        </w:rPr>
+        <w:t>.</w:t>
       </w:r>
     </w:p>
     <w:p>
@@ -9232,7 +9750,7 @@
           <w:szCs w:val="29"/>
         </w:rPr>
       </w:pPr>
-      <w:bookmarkStart w:id="13" w:name="_Toc497680543"/>
+      <w:bookmarkStart w:id="14" w:name="_Toc497680543"/>
       <w:r>
         <w:rPr>
           <w:rFonts w:ascii="Cambria" w:hAnsi="Cambria"/>
@@ -9243,7 +9761,7 @@
         </w:rPr>
         <w:t>5.3     Unsupervised learning techniques</w:t>
       </w:r>
-      <w:bookmarkEnd w:id="13"/>
+      <w:bookmarkEnd w:id="14"/>
     </w:p>
     <w:p>
       <w:pPr>
@@ -9289,7 +9807,16 @@
           <w:sz w:val="22"/>
           <w:szCs w:val="22"/>
         </w:rPr>
-        <w:t>Unsupervised machine learning is machine learning task of inferring a function to describe hidden structure from “unlabelled” data. Classification or categorization problems are not included in this observation. Since the data in those problems are not label it is not possible to measure accuracy of the model outputted by the relevant algorithm, which is one difference between supervised and unsupervised machine learning algorit</w:t>
+        <w:t xml:space="preserve">Unsupervised machine learning is machine learning task of inferring a function to describe hidden structure from “unlabelled” data. Classification or categorization problems are not included in this observation. Since the data in those problems are not label it is not possible to measure accuracy of the </w:t>
+      </w:r>
+      <w:r>
+        <w:rPr>
+          <w:rFonts w:ascii="Cambria" w:hAnsi="Cambria"/>
+          <w:sz w:val="22"/>
+          <w:szCs w:val="22"/>
+        </w:rPr>
+        <w:lastRenderedPageBreak/>
+        <w:t>model outputted by the relevant algorithm, which is one difference between supervised and unsupervised machine learning algorit</w:t>
       </w:r>
       <w:r>
         <w:rPr>
@@ -9535,7 +10062,6 @@
           <w:sz w:val="22"/>
           <w:szCs w:val="22"/>
         </w:rPr>
-        <w:lastRenderedPageBreak/>
         <w:drawing>
           <wp:anchor distT="0" distB="0" distL="114300" distR="114300" simplePos="0" relativeHeight="251663360" behindDoc="0" locked="0" layoutInCell="1" allowOverlap="1">
             <wp:simplePos x="0" y="0"/>
@@ -9633,8 +10159,36 @@
           <w:szCs w:val="22"/>
         </w:rPr>
         <w:tab/>
-        <w:t>Fig x.x: K-Means agorithm</w:t>
-      </w:r>
+        <w:t xml:space="preserve">Fig </w:t>
+      </w:r>
+      <w:proofErr w:type="spellStart"/>
+      <w:r>
+        <w:rPr>
+          <w:rFonts w:ascii="Cambria" w:hAnsi="Cambria"/>
+          <w:sz w:val="22"/>
+          <w:szCs w:val="22"/>
+        </w:rPr>
+        <w:t>x.x</w:t>
+      </w:r>
+      <w:proofErr w:type="spellEnd"/>
+      <w:r>
+        <w:rPr>
+          <w:rFonts w:ascii="Cambria" w:hAnsi="Cambria"/>
+          <w:sz w:val="22"/>
+          <w:szCs w:val="22"/>
+        </w:rPr>
+        <w:t xml:space="preserve">: K-Means </w:t>
+      </w:r>
+      <w:proofErr w:type="spellStart"/>
+      <w:r>
+        <w:rPr>
+          <w:rFonts w:ascii="Cambria" w:hAnsi="Cambria"/>
+          <w:sz w:val="22"/>
+          <w:szCs w:val="22"/>
+        </w:rPr>
+        <w:t>agorithm</w:t>
+      </w:r>
+      <w:proofErr w:type="spellEnd"/>
       <w:r>
         <w:rPr>
           <w:rFonts w:ascii="Cambria" w:hAnsi="Cambria"/>
@@ -9738,7 +10292,16 @@
           <w:sz w:val="22"/>
           <w:szCs w:val="22"/>
         </w:rPr>
-        <w:t xml:space="preserve"> This algorithm had the best performance on our data, so we chose it for our dataset. Number of clusters was determined using Elbow analysis method which will be explained in fallowing subchapter.</w:t>
+        <w:t xml:space="preserve"> This algorithm </w:t>
+      </w:r>
+      <w:r>
+        <w:rPr>
+          <w:rFonts w:ascii="Cambria" w:hAnsi="Cambria"/>
+          <w:sz w:val="22"/>
+          <w:szCs w:val="22"/>
+        </w:rPr>
+        <w:lastRenderedPageBreak/>
+        <w:t>had the best performance on our data, so we chose it for our dataset. Number of clusters was determined using Elbow analysis method which will be explained in fallowing subchapter.</w:t>
       </w:r>
     </w:p>
     <w:p>
@@ -9762,7 +10325,7 @@
           <w:szCs w:val="29"/>
         </w:rPr>
       </w:pPr>
-      <w:bookmarkStart w:id="14" w:name="_Toc497680544"/>
+      <w:bookmarkStart w:id="15" w:name="_Toc497680544"/>
       <w:r>
         <w:rPr>
           <w:rFonts w:ascii="Cambria" w:hAnsi="Cambria"/>
@@ -9773,7 +10336,7 @@
         </w:rPr>
         <w:t>5.4     Elbow analysis</w:t>
       </w:r>
-      <w:bookmarkEnd w:id="14"/>
+      <w:bookmarkEnd w:id="15"/>
     </w:p>
     <w:p>
       <w:pPr>
@@ -10396,15 +10959,7 @@
               <w:sz w:val="22"/>
               <w:szCs w:val="22"/>
             </w:rPr>
-            <m:t>B</m:t>
-          </m:r>
-          <m:r>
-            <w:rPr>
-              <w:rFonts w:ascii="Cambria Math" w:hAnsi="Cambria Math"/>
-              <w:sz w:val="22"/>
-              <w:szCs w:val="22"/>
-            </w:rPr>
-            <m:t>SS</m:t>
+            <m:t>BSS</m:t>
           </m:r>
           <m:d>
             <m:dPr>
@@ -10528,31 +11083,7 @@
                       <w:sz w:val="22"/>
                       <w:szCs w:val="22"/>
                     </w:rPr>
-                    <m:t>|*</m:t>
-                  </m:r>
-                  <m:r>
-                    <w:rPr>
-                      <w:rFonts w:ascii="Cambria Math" w:hAnsi="Cambria Math"/>
-                      <w:sz w:val="22"/>
-                      <w:szCs w:val="22"/>
-                    </w:rPr>
-                    <m:t>|</m:t>
-                  </m:r>
-                  <m:r>
-                    <w:rPr>
-                      <w:rFonts w:ascii="Cambria Math" w:hAnsi="Cambria Math"/>
-                      <w:sz w:val="22"/>
-                      <w:szCs w:val="22"/>
-                    </w:rPr>
-                    <m:t>|</m:t>
-                  </m:r>
-                  <m:r>
-                    <w:rPr>
-                      <w:rFonts w:ascii="Cambria Math" w:hAnsi="Cambria Math"/>
-                      <w:sz w:val="22"/>
-                      <w:szCs w:val="22"/>
-                    </w:rPr>
-                    <m:t>µ-</m:t>
+                    <m:t>|*||µ-</m:t>
                   </m:r>
                   <m:sSub>
                     <m:sSubPr>
@@ -10653,23 +11184,7 @@
           <w:sz w:val="22"/>
           <w:szCs w:val="22"/>
         </w:rPr>
-        <w:t>µ</w:t>
-      </w:r>
-      <w:r>
-        <w:rPr>
-          <w:rFonts w:ascii="Cambria" w:hAnsi="Cambria"/>
-          <w:sz w:val="22"/>
-          <w:szCs w:val="22"/>
-        </w:rPr>
-        <w:t xml:space="preserve"> is the centroid of </w:t>
-      </w:r>
-      <w:r>
-        <w:rPr>
-          <w:rFonts w:ascii="Cambria" w:hAnsi="Cambria"/>
-          <w:sz w:val="22"/>
-          <w:szCs w:val="22"/>
-        </w:rPr>
-        <w:t xml:space="preserve">the whole </w:t>
+        <w:t xml:space="preserve">µ is the centroid of the whole </w:t>
       </w:r>
       <w:r>
         <w:rPr>
@@ -10695,44 +11210,34 @@
           <w:sz w:val="22"/>
           <w:szCs w:val="22"/>
         </w:rPr>
+        <w:t xml:space="preserve"> </w:t>
+      </w:r>
+      <w:r>
+        <w:rPr>
+          <w:rFonts w:ascii="Cambria" w:hAnsi="Cambria"/>
+          <w:sz w:val="22"/>
+          <w:szCs w:val="22"/>
+        </w:rPr>
+        <w:t>For each number of clusters, we are making WSS/BSS trade-off. We can plot this to and use elbow method to determine optimal number of clusters. We can see that on next figure:</w:t>
+      </w:r>
+    </w:p>
+    <w:p>
+      <w:pPr>
+        <w:ind w:firstLine="0"/>
+        <w:rPr>
+          <w:rFonts w:ascii="Cambria" w:hAnsi="Cambria"/>
+          <w:sz w:val="22"/>
+          <w:szCs w:val="22"/>
+        </w:rPr>
+      </w:pPr>
+      <w:r>
+        <w:rPr>
+          <w:rFonts w:ascii="Cambria" w:hAnsi="Cambria"/>
+          <w:noProof/>
+          <w:sz w:val="22"/>
+          <w:szCs w:val="22"/>
+        </w:rPr>
         <w:lastRenderedPageBreak/>
-        <w:t xml:space="preserve"> </w:t>
-      </w:r>
-      <w:r>
-        <w:rPr>
-          <w:rFonts w:ascii="Cambria" w:hAnsi="Cambria"/>
-          <w:sz w:val="22"/>
-          <w:szCs w:val="22"/>
-        </w:rPr>
-        <w:t>For each number of clusters, we are making WSS/BSS trade-off. We can plot this to and use elbow method to determine optimal number of clusters. We can see tha</w:t>
-      </w:r>
-      <w:bookmarkStart w:id="15" w:name="_GoBack"/>
-      <w:bookmarkEnd w:id="15"/>
-      <w:r>
-        <w:rPr>
-          <w:rFonts w:ascii="Cambria" w:hAnsi="Cambria"/>
-          <w:sz w:val="22"/>
-          <w:szCs w:val="22"/>
-        </w:rPr>
-        <w:t>t on next figure:</w:t>
-      </w:r>
-    </w:p>
-    <w:p>
-      <w:pPr>
-        <w:ind w:firstLine="0"/>
-        <w:rPr>
-          <w:rFonts w:ascii="Cambria" w:hAnsi="Cambria"/>
-          <w:sz w:val="22"/>
-          <w:szCs w:val="22"/>
-        </w:rPr>
-      </w:pPr>
-      <w:r>
-        <w:rPr>
-          <w:rFonts w:ascii="Cambria" w:hAnsi="Cambria"/>
-          <w:noProof/>
-          <w:sz w:val="22"/>
-          <w:szCs w:val="22"/>
-        </w:rPr>
         <w:drawing>
           <wp:anchor distT="0" distB="0" distL="114300" distR="114300" simplePos="0" relativeHeight="251664384" behindDoc="0" locked="0" layoutInCell="1" allowOverlap="1">
             <wp:simplePos x="0" y="0"/>
@@ -10856,7 +11361,25 @@
           <w:sz w:val="22"/>
           <w:szCs w:val="22"/>
         </w:rPr>
-        <w:t>Figure x.x: Knee for K-means clustering</w:t>
+        <w:t xml:space="preserve">Figure </w:t>
+      </w:r>
+      <w:proofErr w:type="spellStart"/>
+      <w:r>
+        <w:rPr>
+          <w:rFonts w:ascii="Cambria" w:hAnsi="Cambria"/>
+          <w:sz w:val="22"/>
+          <w:szCs w:val="22"/>
+        </w:rPr>
+        <w:t>x.x</w:t>
+      </w:r>
+      <w:proofErr w:type="spellEnd"/>
+      <w:r>
+        <w:rPr>
+          <w:rFonts w:ascii="Cambria" w:hAnsi="Cambria"/>
+          <w:sz w:val="22"/>
+          <w:szCs w:val="22"/>
+        </w:rPr>
+        <w:t>: Knee for K-means clustering</w:t>
       </w:r>
     </w:p>
     <w:p>
@@ -10942,6 +11465,66 @@
           <w:szCs w:val="22"/>
         </w:rPr>
       </w:pPr>
+      <w:r>
+        <w:rPr>
+          <w:rFonts w:ascii="Cambria" w:hAnsi="Cambria"/>
+          <w:b/>
+          <w:sz w:val="22"/>
+          <w:szCs w:val="22"/>
+        </w:rPr>
+        <w:tab/>
+      </w:r>
+    </w:p>
+    <w:p>
+      <w:pPr>
+        <w:ind w:firstLine="0"/>
+        <w:rPr>
+          <w:rFonts w:ascii="Cambria" w:hAnsi="Cambria"/>
+          <w:b/>
+          <w:sz w:val="22"/>
+          <w:szCs w:val="22"/>
+        </w:rPr>
+      </w:pPr>
+    </w:p>
+    <w:p>
+      <w:pPr>
+        <w:ind w:firstLine="0"/>
+        <w:rPr>
+          <w:rFonts w:ascii="Cambria" w:hAnsi="Cambria"/>
+          <w:b/>
+          <w:sz w:val="22"/>
+          <w:szCs w:val="22"/>
+        </w:rPr>
+      </w:pPr>
+    </w:p>
+    <w:p>
+      <w:pPr>
+        <w:ind w:firstLine="0"/>
+        <w:rPr>
+          <w:rFonts w:ascii="Cambria" w:hAnsi="Cambria"/>
+          <w:b/>
+          <w:sz w:val="22"/>
+          <w:szCs w:val="22"/>
+        </w:rPr>
+      </w:pPr>
+    </w:p>
+    <w:p>
+      <w:pPr>
+        <w:ind w:firstLine="0"/>
+        <w:rPr>
+          <w:rFonts w:ascii="Cambria" w:hAnsi="Cambria"/>
+          <w:sz w:val="22"/>
+          <w:szCs w:val="22"/>
+        </w:rPr>
+      </w:pPr>
+      <w:r>
+        <w:rPr>
+          <w:rFonts w:ascii="Cambria" w:hAnsi="Cambria"/>
+          <w:sz w:val="22"/>
+          <w:szCs w:val="22"/>
+        </w:rPr>
+        <w:tab/>
+      </w:r>
     </w:p>
     <w:p>
       <w:pPr>
@@ -12695,6 +13278,291 @@
     </w:lvl>
   </w:abstractNum>
   <w:abstractNum w:abstractNumId="5" w15:restartNumberingAfterBreak="0">
+    <w:nsid w:val="438F185C"/>
+    <w:multiLevelType w:val="hybridMultilevel"/>
+    <w:tmpl w:val="5AB09068"/>
+    <w:lvl w:ilvl="0" w:tplc="04090001">
+      <w:start w:val="1"/>
+      <w:numFmt w:val="bullet"/>
+      <w:lvlText w:val=""/>
+      <w:lvlJc w:val="left"/>
+      <w:pPr>
+        <w:ind w:left="720" w:hanging="360"/>
+      </w:pPr>
+      <w:rPr>
+        <w:rFonts w:ascii="Symbol" w:hAnsi="Symbol" w:hint="default"/>
+      </w:rPr>
+    </w:lvl>
+    <w:lvl w:ilvl="1" w:tplc="04090003" w:tentative="1">
+      <w:start w:val="1"/>
+      <w:numFmt w:val="bullet"/>
+      <w:lvlText w:val="o"/>
+      <w:lvlJc w:val="left"/>
+      <w:pPr>
+        <w:ind w:left="1440" w:hanging="360"/>
+      </w:pPr>
+      <w:rPr>
+        <w:rFonts w:ascii="Courier New" w:hAnsi="Courier New" w:cs="Courier New" w:hint="default"/>
+      </w:rPr>
+    </w:lvl>
+    <w:lvl w:ilvl="2" w:tplc="04090005" w:tentative="1">
+      <w:start w:val="1"/>
+      <w:numFmt w:val="bullet"/>
+      <w:lvlText w:val=""/>
+      <w:lvlJc w:val="left"/>
+      <w:pPr>
+        <w:ind w:left="2160" w:hanging="360"/>
+      </w:pPr>
+      <w:rPr>
+        <w:rFonts w:ascii="Wingdings" w:hAnsi="Wingdings" w:hint="default"/>
+      </w:rPr>
+    </w:lvl>
+    <w:lvl w:ilvl="3" w:tplc="04090001" w:tentative="1">
+      <w:start w:val="1"/>
+      <w:numFmt w:val="bullet"/>
+      <w:lvlText w:val=""/>
+      <w:lvlJc w:val="left"/>
+      <w:pPr>
+        <w:ind w:left="2880" w:hanging="360"/>
+      </w:pPr>
+      <w:rPr>
+        <w:rFonts w:ascii="Symbol" w:hAnsi="Symbol" w:hint="default"/>
+      </w:rPr>
+    </w:lvl>
+    <w:lvl w:ilvl="4" w:tplc="04090003" w:tentative="1">
+      <w:start w:val="1"/>
+      <w:numFmt w:val="bullet"/>
+      <w:lvlText w:val="o"/>
+      <w:lvlJc w:val="left"/>
+      <w:pPr>
+        <w:ind w:left="3600" w:hanging="360"/>
+      </w:pPr>
+      <w:rPr>
+        <w:rFonts w:ascii="Courier New" w:hAnsi="Courier New" w:cs="Courier New" w:hint="default"/>
+      </w:rPr>
+    </w:lvl>
+    <w:lvl w:ilvl="5" w:tplc="04090005" w:tentative="1">
+      <w:start w:val="1"/>
+      <w:numFmt w:val="bullet"/>
+      <w:lvlText w:val=""/>
+      <w:lvlJc w:val="left"/>
+      <w:pPr>
+        <w:ind w:left="4320" w:hanging="360"/>
+      </w:pPr>
+      <w:rPr>
+        <w:rFonts w:ascii="Wingdings" w:hAnsi="Wingdings" w:hint="default"/>
+      </w:rPr>
+    </w:lvl>
+    <w:lvl w:ilvl="6" w:tplc="04090001" w:tentative="1">
+      <w:start w:val="1"/>
+      <w:numFmt w:val="bullet"/>
+      <w:lvlText w:val=""/>
+      <w:lvlJc w:val="left"/>
+      <w:pPr>
+        <w:ind w:left="5040" w:hanging="360"/>
+      </w:pPr>
+      <w:rPr>
+        <w:rFonts w:ascii="Symbol" w:hAnsi="Symbol" w:hint="default"/>
+      </w:rPr>
+    </w:lvl>
+    <w:lvl w:ilvl="7" w:tplc="04090003" w:tentative="1">
+      <w:start w:val="1"/>
+      <w:numFmt w:val="bullet"/>
+      <w:lvlText w:val="o"/>
+      <w:lvlJc w:val="left"/>
+      <w:pPr>
+        <w:ind w:left="5760" w:hanging="360"/>
+      </w:pPr>
+      <w:rPr>
+        <w:rFonts w:ascii="Courier New" w:hAnsi="Courier New" w:cs="Courier New" w:hint="default"/>
+      </w:rPr>
+    </w:lvl>
+    <w:lvl w:ilvl="8" w:tplc="04090005" w:tentative="1">
+      <w:start w:val="1"/>
+      <w:numFmt w:val="bullet"/>
+      <w:lvlText w:val=""/>
+      <w:lvlJc w:val="left"/>
+      <w:pPr>
+        <w:ind w:left="6480" w:hanging="360"/>
+      </w:pPr>
+      <w:rPr>
+        <w:rFonts w:ascii="Wingdings" w:hAnsi="Wingdings" w:hint="default"/>
+      </w:rPr>
+    </w:lvl>
+  </w:abstractNum>
+  <w:abstractNum w:abstractNumId="6" w15:restartNumberingAfterBreak="0">
+    <w:nsid w:val="5F8126B5"/>
+    <w:multiLevelType w:val="hybridMultilevel"/>
+    <w:tmpl w:val="486A7318"/>
+    <w:lvl w:ilvl="0" w:tplc="04090011">
+      <w:start w:val="1"/>
+      <w:numFmt w:val="decimal"/>
+      <w:lvlText w:val="%1)"/>
+      <w:lvlJc w:val="left"/>
+      <w:pPr>
+        <w:ind w:left="720" w:hanging="360"/>
+      </w:pPr>
+    </w:lvl>
+    <w:lvl w:ilvl="1" w:tplc="04090019" w:tentative="1">
+      <w:start w:val="1"/>
+      <w:numFmt w:val="lowerLetter"/>
+      <w:lvlText w:val="%2."/>
+      <w:lvlJc w:val="left"/>
+      <w:pPr>
+        <w:ind w:left="1440" w:hanging="360"/>
+      </w:pPr>
+    </w:lvl>
+    <w:lvl w:ilvl="2" w:tplc="0409001B" w:tentative="1">
+      <w:start w:val="1"/>
+      <w:numFmt w:val="lowerRoman"/>
+      <w:lvlText w:val="%3."/>
+      <w:lvlJc w:val="right"/>
+      <w:pPr>
+        <w:ind w:left="2160" w:hanging="180"/>
+      </w:pPr>
+    </w:lvl>
+    <w:lvl w:ilvl="3" w:tplc="0409000F" w:tentative="1">
+      <w:start w:val="1"/>
+      <w:numFmt w:val="decimal"/>
+      <w:lvlText w:val="%4."/>
+      <w:lvlJc w:val="left"/>
+      <w:pPr>
+        <w:ind w:left="2880" w:hanging="360"/>
+      </w:pPr>
+    </w:lvl>
+    <w:lvl w:ilvl="4" w:tplc="04090019" w:tentative="1">
+      <w:start w:val="1"/>
+      <w:numFmt w:val="lowerLetter"/>
+      <w:lvlText w:val="%5."/>
+      <w:lvlJc w:val="left"/>
+      <w:pPr>
+        <w:ind w:left="3600" w:hanging="360"/>
+      </w:pPr>
+    </w:lvl>
+    <w:lvl w:ilvl="5" w:tplc="0409001B" w:tentative="1">
+      <w:start w:val="1"/>
+      <w:numFmt w:val="lowerRoman"/>
+      <w:lvlText w:val="%6."/>
+      <w:lvlJc w:val="right"/>
+      <w:pPr>
+        <w:ind w:left="4320" w:hanging="180"/>
+      </w:pPr>
+    </w:lvl>
+    <w:lvl w:ilvl="6" w:tplc="0409000F" w:tentative="1">
+      <w:start w:val="1"/>
+      <w:numFmt w:val="decimal"/>
+      <w:lvlText w:val="%7."/>
+      <w:lvlJc w:val="left"/>
+      <w:pPr>
+        <w:ind w:left="5040" w:hanging="360"/>
+      </w:pPr>
+    </w:lvl>
+    <w:lvl w:ilvl="7" w:tplc="04090019" w:tentative="1">
+      <w:start w:val="1"/>
+      <w:numFmt w:val="lowerLetter"/>
+      <w:lvlText w:val="%8."/>
+      <w:lvlJc w:val="left"/>
+      <w:pPr>
+        <w:ind w:left="5760" w:hanging="360"/>
+      </w:pPr>
+    </w:lvl>
+    <w:lvl w:ilvl="8" w:tplc="0409001B" w:tentative="1">
+      <w:start w:val="1"/>
+      <w:numFmt w:val="lowerRoman"/>
+      <w:lvlText w:val="%9."/>
+      <w:lvlJc w:val="right"/>
+      <w:pPr>
+        <w:ind w:left="6480" w:hanging="180"/>
+      </w:pPr>
+    </w:lvl>
+  </w:abstractNum>
+  <w:abstractNum w:abstractNumId="7" w15:restartNumberingAfterBreak="0">
+    <w:nsid w:val="6AD41FEF"/>
+    <w:multiLevelType w:val="hybridMultilevel"/>
+    <w:tmpl w:val="BD0E6400"/>
+    <w:lvl w:ilvl="0" w:tplc="0409000F">
+      <w:start w:val="1"/>
+      <w:numFmt w:val="decimal"/>
+      <w:lvlText w:val="%1."/>
+      <w:lvlJc w:val="left"/>
+      <w:pPr>
+        <w:ind w:left="720" w:hanging="360"/>
+      </w:pPr>
+    </w:lvl>
+    <w:lvl w:ilvl="1" w:tplc="04090019" w:tentative="1">
+      <w:start w:val="1"/>
+      <w:numFmt w:val="lowerLetter"/>
+      <w:lvlText w:val="%2."/>
+      <w:lvlJc w:val="left"/>
+      <w:pPr>
+        <w:ind w:left="1440" w:hanging="360"/>
+      </w:pPr>
+    </w:lvl>
+    <w:lvl w:ilvl="2" w:tplc="0409001B" w:tentative="1">
+      <w:start w:val="1"/>
+      <w:numFmt w:val="lowerRoman"/>
+      <w:lvlText w:val="%3."/>
+      <w:lvlJc w:val="right"/>
+      <w:pPr>
+        <w:ind w:left="2160" w:hanging="180"/>
+      </w:pPr>
+    </w:lvl>
+    <w:lvl w:ilvl="3" w:tplc="0409000F" w:tentative="1">
+      <w:start w:val="1"/>
+      <w:numFmt w:val="decimal"/>
+      <w:lvlText w:val="%4."/>
+      <w:lvlJc w:val="left"/>
+      <w:pPr>
+        <w:ind w:left="2880" w:hanging="360"/>
+      </w:pPr>
+    </w:lvl>
+    <w:lvl w:ilvl="4" w:tplc="04090019" w:tentative="1">
+      <w:start w:val="1"/>
+      <w:numFmt w:val="lowerLetter"/>
+      <w:lvlText w:val="%5."/>
+      <w:lvlJc w:val="left"/>
+      <w:pPr>
+        <w:ind w:left="3600" w:hanging="360"/>
+      </w:pPr>
+    </w:lvl>
+    <w:lvl w:ilvl="5" w:tplc="0409001B" w:tentative="1">
+      <w:start w:val="1"/>
+      <w:numFmt w:val="lowerRoman"/>
+      <w:lvlText w:val="%6."/>
+      <w:lvlJc w:val="right"/>
+      <w:pPr>
+        <w:ind w:left="4320" w:hanging="180"/>
+      </w:pPr>
+    </w:lvl>
+    <w:lvl w:ilvl="6" w:tplc="0409000F" w:tentative="1">
+      <w:start w:val="1"/>
+      <w:numFmt w:val="decimal"/>
+      <w:lvlText w:val="%7."/>
+      <w:lvlJc w:val="left"/>
+      <w:pPr>
+        <w:ind w:left="5040" w:hanging="360"/>
+      </w:pPr>
+    </w:lvl>
+    <w:lvl w:ilvl="7" w:tplc="04090019" w:tentative="1">
+      <w:start w:val="1"/>
+      <w:numFmt w:val="lowerLetter"/>
+      <w:lvlText w:val="%8."/>
+      <w:lvlJc w:val="left"/>
+      <w:pPr>
+        <w:ind w:left="5760" w:hanging="360"/>
+      </w:pPr>
+    </w:lvl>
+    <w:lvl w:ilvl="8" w:tplc="0409001B" w:tentative="1">
+      <w:start w:val="1"/>
+      <w:numFmt w:val="lowerRoman"/>
+      <w:lvlText w:val="%9."/>
+      <w:lvlJc w:val="right"/>
+      <w:pPr>
+        <w:ind w:left="6480" w:hanging="180"/>
+      </w:pPr>
+    </w:lvl>
+  </w:abstractNum>
+  <w:abstractNum w:abstractNumId="8" w15:restartNumberingAfterBreak="0">
     <w:nsid w:val="76F27B94"/>
     <w:multiLevelType w:val="hybridMultilevel"/>
     <w:tmpl w:val="47A25D6C"/>
@@ -12804,13 +13672,22 @@
     <w:abstractNumId w:val="0"/>
   </w:num>
   <w:num w:numId="4">
-    <w:abstractNumId w:val="5"/>
+    <w:abstractNumId w:val="8"/>
   </w:num>
   <w:num w:numId="5">
     <w:abstractNumId w:val="4"/>
   </w:num>
   <w:num w:numId="6">
     <w:abstractNumId w:val="3"/>
+  </w:num>
+  <w:num w:numId="7">
+    <w:abstractNumId w:val="5"/>
+  </w:num>
+  <w:num w:numId="8">
+    <w:abstractNumId w:val="7"/>
+  </w:num>
+  <w:num w:numId="9">
+    <w:abstractNumId w:val="6"/>
   </w:num>
 </w:numbering>
 </file>
@@ -13527,563 +14404,6 @@
 </w:styles>
 </file>
 
-<file path=word/glossary/document.xml><?xml version="1.0" encoding="utf-8"?>
-<w:glossaryDocument xmlns:wpc="http://schemas.microsoft.com/office/word/2010/wordprocessingCanvas" xmlns:cx="http://schemas.microsoft.com/office/drawing/2014/chartex" xmlns:cx1="http://schemas.microsoft.com/office/drawing/2015/9/8/chartex" xmlns:cx2="http://schemas.microsoft.com/office/drawing/2015/10/21/chartex" xmlns:cx3="http://schemas.microsoft.com/office/drawing/2016/5/9/chartex" xmlns:cx4="http://schemas.microsoft.com/office/drawing/2016/5/10/chartex" xmlns:cx5="http://schemas.microsoft.com/office/drawing/2016/5/11/chartex" xmlns:cx6="http://schemas.microsoft.com/office/drawing/2016/5/12/chartex" xmlns:cx7="http://schemas.microsoft.com/office/drawing/2016/5/13/chartex" xmlns:cx8="http://schemas.microsoft.com/office/drawing/2016/5/14/chartex" xmlns:mc="http://schemas.openxmlformats.org/markup-compatibility/2006" xmlns:aink="http://schemas.microsoft.com/office/drawing/2016/ink" xmlns:am3d="http://schemas.microsoft.com/office/drawing/2017/model3d" xmlns:o="urn:schemas-microsoft-com:office:office" xmlns:r="http://schemas.openxmlformats.org/officeDocument/2006/relationships" xmlns:m="http://schemas.openxmlformats.org/officeDocument/2006/math" xmlns:v="urn:schemas-microsoft-com:vml" xmlns:wp14="http://schemas.microsoft.com/office/word/2010/wordprocessingDrawing" xmlns:wp="http://schemas.openxmlformats.org/drawingml/2006/wordprocessingDrawing" xmlns:w10="urn:schemas-microsoft-com:office:word" xmlns:w="http://schemas.openxmlformats.org/wordprocessingml/2006/main" xmlns:w14="http://schemas.microsoft.com/office/word/2010/wordml" xmlns:w15="http://schemas.microsoft.com/office/word/2012/wordml" xmlns:w16cid="http://schemas.microsoft.com/office/word/2016/wordml/cid" xmlns:w16se="http://schemas.microsoft.com/office/word/2015/wordml/symex" xmlns:wpg="http://schemas.microsoft.com/office/word/2010/wordprocessingGroup" xmlns:wpi="http://schemas.microsoft.com/office/word/2010/wordprocessingInk" xmlns:wne="http://schemas.microsoft.com/office/word/2006/wordml" xmlns:wps="http://schemas.microsoft.com/office/word/2010/wordprocessingShape" mc:Ignorable="w14 w15 w16se w16cid wp14"/>
-</file>
-
-<file path=word/glossary/fontTable.xml><?xml version="1.0" encoding="utf-8"?>
-<w:fonts xmlns:mc="http://schemas.openxmlformats.org/markup-compatibility/2006" xmlns:r="http://schemas.openxmlformats.org/officeDocument/2006/relationships" xmlns:w="http://schemas.openxmlformats.org/wordprocessingml/2006/main" xmlns:w14="http://schemas.microsoft.com/office/word/2010/wordml" xmlns:w15="http://schemas.microsoft.com/office/word/2012/wordml" xmlns:w16cid="http://schemas.microsoft.com/office/word/2016/wordml/cid" xmlns:w16se="http://schemas.microsoft.com/office/word/2015/wordml/symex" mc:Ignorable="w14 w15 w16se w16cid">
-  <w:font w:name="Cambria">
-    <w:panose1 w:val="02040503050406030204"/>
-    <w:charset w:val="00"/>
-    <w:family w:val="roman"/>
-    <w:pitch w:val="variable"/>
-    <w:sig w:usb0="E00002FF" w:usb1="400004FF" w:usb2="00000000" w:usb3="00000000" w:csb0="0000019F" w:csb1="00000000"/>
-  </w:font>
-  <w:font w:name="Times New Roman">
-    <w:panose1 w:val="02020603050405020304"/>
-    <w:charset w:val="00"/>
-    <w:family w:val="roman"/>
-    <w:pitch w:val="variable"/>
-    <w:sig w:usb0="E0002EFF" w:usb1="C000785B" w:usb2="00000009" w:usb3="00000000" w:csb0="000001FF" w:csb1="00000000"/>
-  </w:font>
-  <w:font w:name="Symbol">
-    <w:panose1 w:val="05050102010706020507"/>
-    <w:charset w:val="02"/>
-    <w:family w:val="roman"/>
-    <w:pitch w:val="variable"/>
-    <w:sig w:usb0="00000000" w:usb1="10000000" w:usb2="00000000" w:usb3="00000000" w:csb0="80000000" w:csb1="00000000"/>
-  </w:font>
-  <w:font w:name="Courier New">
-    <w:panose1 w:val="02070309020205020404"/>
-    <w:charset w:val="00"/>
-    <w:family w:val="modern"/>
-    <w:pitch w:val="fixed"/>
-    <w:sig w:usb0="E0002EFF" w:usb1="C0007843" w:usb2="00000009" w:usb3="00000000" w:csb0="000001FF" w:csb1="00000000"/>
-  </w:font>
-  <w:font w:name="Wingdings">
-    <w:panose1 w:val="05000000000000000000"/>
-    <w:charset w:val="02"/>
-    <w:family w:val="auto"/>
-    <w:pitch w:val="variable"/>
-    <w:sig w:usb0="00000000" w:usb1="10000000" w:usb2="00000000" w:usb3="00000000" w:csb0="80000000" w:csb1="00000000"/>
-  </w:font>
-  <w:font w:name="Calibri">
-    <w:panose1 w:val="020F0502020204030204"/>
-    <w:charset w:val="00"/>
-    <w:family w:val="swiss"/>
-    <w:pitch w:val="variable"/>
-    <w:sig w:usb0="E0002AFF" w:usb1="C000247B" w:usb2="00000009" w:usb3="00000000" w:csb0="000001FF" w:csb1="00000000"/>
-  </w:font>
-  <w:font w:name="cmr10">
-    <w:altName w:val="Segoe UI"/>
-    <w:charset w:val="00"/>
-    <w:family w:val="swiss"/>
-    <w:pitch w:val="variable"/>
-    <w:sig w:usb0="00000003" w:usb1="00000000" w:usb2="00000000" w:usb3="00000000" w:csb0="00000001" w:csb1="00000000"/>
-  </w:font>
-  <w:font w:name="Calibri Light">
-    <w:panose1 w:val="020F0302020204030204"/>
-    <w:charset w:val="00"/>
-    <w:family w:val="swiss"/>
-    <w:pitch w:val="variable"/>
-    <w:sig w:usb0="E0002AFF" w:usb1="C000247B" w:usb2="00000009" w:usb3="00000000" w:csb0="000001FF" w:csb1="00000000"/>
-  </w:font>
-  <w:font w:name="Cambria Math">
-    <w:panose1 w:val="02040503050406030204"/>
-    <w:charset w:val="00"/>
-    <w:family w:val="roman"/>
-    <w:pitch w:val="variable"/>
-    <w:sig w:usb0="E00002FF" w:usb1="420024FF" w:usb2="00000000" w:usb3="00000000" w:csb0="0000019F" w:csb1="00000000"/>
-  </w:font>
-</w:fonts>
-</file>
-
-<file path=word/glossary/settings.xml><?xml version="1.0" encoding="utf-8"?>
-<w:settings xmlns:mc="http://schemas.openxmlformats.org/markup-compatibility/2006" xmlns:o="urn:schemas-microsoft-com:office:office" xmlns:r="http://schemas.openxmlformats.org/officeDocument/2006/relationships" xmlns:m="http://schemas.openxmlformats.org/officeDocument/2006/math" xmlns:v="urn:schemas-microsoft-com:vml" xmlns:w10="urn:schemas-microsoft-com:office:word" xmlns:w="http://schemas.openxmlformats.org/wordprocessingml/2006/main" xmlns:w14="http://schemas.microsoft.com/office/word/2010/wordml" xmlns:w15="http://schemas.microsoft.com/office/word/2012/wordml" xmlns:w16cid="http://schemas.microsoft.com/office/word/2016/wordml/cid" xmlns:w16se="http://schemas.microsoft.com/office/word/2015/wordml/symex" xmlns:sl="http://schemas.openxmlformats.org/schemaLibrary/2006/main" mc:Ignorable="w14 w15 w16se w16cid">
-  <w:view w:val="normal"/>
-  <w:defaultTabStop w:val="720"/>
-  <w:characterSpacingControl w:val="doNotCompress"/>
-  <w:compat>
-    <w:useFELayout/>
-    <w:compatSetting w:name="compatibilityMode" w:uri="http://schemas.microsoft.com/office/word" w:val="15"/>
-    <w:compatSetting w:name="overrideTableStyleFontSizeAndJustification" w:uri="http://schemas.microsoft.com/office/word" w:val="1"/>
-    <w:compatSetting w:name="enableOpenTypeFeatures" w:uri="http://schemas.microsoft.com/office/word" w:val="1"/>
-    <w:compatSetting w:name="doNotFlipMirrorIndents" w:uri="http://schemas.microsoft.com/office/word" w:val="1"/>
-    <w:compatSetting w:name="differentiateMultirowTableHeaders" w:uri="http://schemas.microsoft.com/office/word" w:val="1"/>
-    <w:compatSetting w:name="useWord2013TrackBottomHyphenation" w:uri="http://schemas.microsoft.com/office/word" w:val="0"/>
-  </w:compat>
-  <w:rsids>
-    <w:rsidRoot w:val="00CC4A1D"/>
-    <w:rsid w:val="00CC4A1D"/>
-    <w:rsid w:val="00D82C01"/>
-  </w:rsids>
-  <m:mathPr>
-    <m:mathFont m:val="Cambria Math"/>
-    <m:brkBin m:val="before"/>
-    <m:brkBinSub m:val="--"/>
-    <m:smallFrac m:val="0"/>
-    <m:dispDef/>
-    <m:lMargin m:val="0"/>
-    <m:rMargin m:val="0"/>
-    <m:defJc m:val="centerGroup"/>
-    <m:wrapIndent m:val="1440"/>
-    <m:intLim m:val="subSup"/>
-    <m:naryLim m:val="undOvr"/>
-  </m:mathPr>
-  <w:themeFontLang w:val="en-US"/>
-  <w:clrSchemeMapping w:bg1="light1" w:t1="dark1" w:bg2="light2" w:t2="dark2" w:accent1="accent1" w:accent2="accent2" w:accent3="accent3" w:accent4="accent4" w:accent5="accent5" w:accent6="accent6" w:hyperlink="hyperlink" w:followedHyperlink="followedHyperlink"/>
-  <w:decimalSymbol w:val="."/>
-  <w:listSeparator w:val=","/>
-  <w15:chartTrackingRefBased/>
-</w:settings>
-</file>
-
-<file path=word/glossary/styles.xml><?xml version="1.0" encoding="utf-8"?>
-<w:styles xmlns:mc="http://schemas.openxmlformats.org/markup-compatibility/2006" xmlns:r="http://schemas.openxmlformats.org/officeDocument/2006/relationships" xmlns:w="http://schemas.openxmlformats.org/wordprocessingml/2006/main" xmlns:w14="http://schemas.microsoft.com/office/word/2010/wordml" xmlns:w15="http://schemas.microsoft.com/office/word/2012/wordml" xmlns:w16cid="http://schemas.microsoft.com/office/word/2016/wordml/cid" xmlns:w16se="http://schemas.microsoft.com/office/word/2015/wordml/symex" mc:Ignorable="w14 w15 w16se w16cid">
-  <w:docDefaults>
-    <w:rPrDefault>
-      <w:rPr>
-        <w:rFonts w:asciiTheme="minorHAnsi" w:eastAsiaTheme="minorEastAsia" w:hAnsiTheme="minorHAnsi" w:cstheme="minorBidi"/>
-        <w:sz w:val="22"/>
-        <w:szCs w:val="22"/>
-        <w:lang w:val="en-US" w:eastAsia="en-US" w:bidi="ar-SA"/>
-      </w:rPr>
-    </w:rPrDefault>
-    <w:pPrDefault>
-      <w:pPr>
-        <w:spacing w:after="160" w:line="259" w:lineRule="auto"/>
-      </w:pPr>
-    </w:pPrDefault>
-  </w:docDefaults>
-  <w:latentStyles w:defLockedState="0" w:defUIPriority="99" w:defSemiHidden="0" w:defUnhideWhenUsed="0" w:defQFormat="0" w:count="375">
-    <w:lsdException w:name="Normal" w:uiPriority="0" w:qFormat="1"/>
-    <w:lsdException w:name="heading 1" w:uiPriority="9" w:qFormat="1"/>
-    <w:lsdException w:name="heading 2" w:semiHidden="1" w:uiPriority="9" w:unhideWhenUsed="1" w:qFormat="1"/>
-    <w:lsdException w:name="heading 3" w:semiHidden="1" w:uiPriority="9" w:unhideWhenUsed="1" w:qFormat="1"/>
-    <w:lsdException w:name="heading 4" w:semiHidden="1" w:uiPriority="9" w:unhideWhenUsed="1" w:qFormat="1"/>
-    <w:lsdException w:name="heading 5" w:semiHidden="1" w:uiPriority="9" w:unhideWhenUsed="1" w:qFormat="1"/>
-    <w:lsdException w:name="heading 6" w:semiHidden="1" w:uiPriority="9" w:unhideWhenUsed="1" w:qFormat="1"/>
-    <w:lsdException w:name="heading 7" w:semiHidden="1" w:uiPriority="9" w:unhideWhenUsed="1" w:qFormat="1"/>
-    <w:lsdException w:name="heading 8" w:semiHidden="1" w:uiPriority="9" w:unhideWhenUsed="1" w:qFormat="1"/>
-    <w:lsdException w:name="heading 9" w:semiHidden="1" w:uiPriority="9" w:unhideWhenUsed="1" w:qFormat="1"/>
-    <w:lsdException w:name="index 1" w:semiHidden="1" w:unhideWhenUsed="1"/>
-    <w:lsdException w:name="index 2" w:semiHidden="1" w:unhideWhenUsed="1"/>
-    <w:lsdException w:name="index 3" w:semiHidden="1" w:unhideWhenUsed="1"/>
-    <w:lsdException w:name="index 4" w:semiHidden="1" w:unhideWhenUsed="1"/>
-    <w:lsdException w:name="index 5" w:semiHidden="1" w:unhideWhenUsed="1"/>
-    <w:lsdException w:name="index 6" w:semiHidden="1" w:unhideWhenUsed="1"/>
-    <w:lsdException w:name="index 7" w:semiHidden="1" w:unhideWhenUsed="1"/>
-    <w:lsdException w:name="index 8" w:semiHidden="1" w:unhideWhenUsed="1"/>
-    <w:lsdException w:name="index 9" w:semiHidden="1" w:unhideWhenUsed="1"/>
-    <w:lsdException w:name="toc 1" w:semiHidden="1" w:uiPriority="39" w:unhideWhenUsed="1"/>
-    <w:lsdException w:name="toc 2" w:semiHidden="1" w:uiPriority="39" w:unhideWhenUsed="1"/>
-    <w:lsdException w:name="toc 3" w:semiHidden="1" w:uiPriority="39" w:unhideWhenUsed="1"/>
-    <w:lsdException w:name="toc 4" w:semiHidden="1" w:uiPriority="39" w:unhideWhenUsed="1"/>
-    <w:lsdException w:name="toc 5" w:semiHidden="1" w:uiPriority="39" w:unhideWhenUsed="1"/>
-    <w:lsdException w:name="toc 6" w:semiHidden="1" w:uiPriority="39" w:unhideWhenUsed="1"/>
-    <w:lsdException w:name="toc 7" w:semiHidden="1" w:uiPriority="39" w:unhideWhenUsed="1"/>
-    <w:lsdException w:name="toc 8" w:semiHidden="1" w:uiPriority="39" w:unhideWhenUsed="1"/>
-    <w:lsdException w:name="toc 9" w:semiHidden="1" w:uiPriority="39" w:unhideWhenUsed="1"/>
-    <w:lsdException w:name="Normal Indent" w:semiHidden="1" w:unhideWhenUsed="1"/>
-    <w:lsdException w:name="footnote text" w:semiHidden="1" w:unhideWhenUsed="1"/>
-    <w:lsdException w:name="annotation text" w:semiHidden="1" w:unhideWhenUsed="1"/>
-    <w:lsdException w:name="header" w:semiHidden="1" w:unhideWhenUsed="1"/>
-    <w:lsdException w:name="footer" w:semiHidden="1" w:unhideWhenUsed="1"/>
-    <w:lsdException w:name="index heading" w:semiHidden="1" w:unhideWhenUsed="1"/>
-    <w:lsdException w:name="caption" w:semiHidden="1" w:uiPriority="35" w:unhideWhenUsed="1" w:qFormat="1"/>
-    <w:lsdException w:name="table of figures" w:semiHidden="1" w:unhideWhenUsed="1"/>
-    <w:lsdException w:name="envelope address" w:semiHidden="1" w:unhideWhenUsed="1"/>
-    <w:lsdException w:name="envelope return" w:semiHidden="1" w:unhideWhenUsed="1"/>
-    <w:lsdException w:name="footnote reference" w:semiHidden="1" w:unhideWhenUsed="1"/>
-    <w:lsdException w:name="annotation reference" w:semiHidden="1" w:unhideWhenUsed="1"/>
-    <w:lsdException w:name="line number" w:semiHidden="1" w:unhideWhenUsed="1"/>
-    <w:lsdException w:name="page number" w:semiHidden="1" w:unhideWhenUsed="1"/>
-    <w:lsdException w:name="endnote reference" w:semiHidden="1" w:unhideWhenUsed="1"/>
-    <w:lsdException w:name="endnote text" w:semiHidden="1" w:unhideWhenUsed="1"/>
-    <w:lsdException w:name="table of authorities" w:semiHidden="1" w:unhideWhenUsed="1"/>
-    <w:lsdException w:name="macro" w:semiHidden="1" w:unhideWhenUsed="1"/>
-    <w:lsdException w:name="toa heading" w:semiHidden="1" w:unhideWhenUsed="1"/>
-    <w:lsdException w:name="List" w:semiHidden="1" w:unhideWhenUsed="1"/>
-    <w:lsdException w:name="List Bullet" w:semiHidden="1" w:unhideWhenUsed="1"/>
-    <w:lsdException w:name="List Number" w:semiHidden="1" w:unhideWhenUsed="1"/>
-    <w:lsdException w:name="List 2" w:semiHidden="1" w:unhideWhenUsed="1"/>
-    <w:lsdException w:name="List 3" w:semiHidden="1" w:unhideWhenUsed="1"/>
-    <w:lsdException w:name="List 4" w:semiHidden="1" w:unhideWhenUsed="1"/>
-    <w:lsdException w:name="List 5" w:semiHidden="1" w:unhideWhenUsed="1"/>
-    <w:lsdException w:name="List Bullet 2" w:semiHidden="1" w:unhideWhenUsed="1"/>
-    <w:lsdException w:name="List Bullet 3" w:semiHidden="1" w:unhideWhenUsed="1"/>
-    <w:lsdException w:name="List Bullet 4" w:semiHidden="1" w:unhideWhenUsed="1"/>
-    <w:lsdException w:name="List Bullet 5" w:semiHidden="1" w:unhideWhenUsed="1"/>
-    <w:lsdException w:name="List Number 2" w:semiHidden="1" w:unhideWhenUsed="1"/>
-    <w:lsdException w:name="List Number 3" w:semiHidden="1" w:unhideWhenUsed="1"/>
-    <w:lsdException w:name="List Number 4" w:semiHidden="1" w:unhideWhenUsed="1"/>
-    <w:lsdException w:name="List Number 5" w:semiHidden="1" w:unhideWhenUsed="1"/>
-    <w:lsdException w:name="Title" w:uiPriority="10" w:qFormat="1"/>
-    <w:lsdException w:name="Closing" w:semiHidden="1" w:unhideWhenUsed="1"/>
-    <w:lsdException w:name="Signature" w:semiHidden="1" w:unhideWhenUsed="1"/>
-    <w:lsdException w:name="Default Paragraph Font" w:semiHidden="1" w:uiPriority="1" w:unhideWhenUsed="1"/>
-    <w:lsdException w:name="Body Text" w:semiHidden="1" w:unhideWhenUsed="1"/>
-    <w:lsdException w:name="Body Text Indent" w:semiHidden="1" w:unhideWhenUsed="1"/>
-    <w:lsdException w:name="List Continue" w:semiHidden="1" w:unhideWhenUsed="1"/>
-    <w:lsdException w:name="List Continue 2" w:semiHidden="1" w:unhideWhenUsed="1"/>
-    <w:lsdException w:name="List Continue 3" w:semiHidden="1" w:unhideWhenUsed="1"/>
-    <w:lsdException w:name="List Continue 4" w:semiHidden="1" w:unhideWhenUsed="1"/>
-    <w:lsdException w:name="List Continue 5" w:semiHidden="1" w:unhideWhenUsed="1"/>
-    <w:lsdException w:name="Message Header" w:semiHidden="1" w:unhideWhenUsed="1"/>
-    <w:lsdException w:name="Subtitle" w:uiPriority="11" w:qFormat="1"/>
-    <w:lsdException w:name="Salutation" w:semiHidden="1" w:unhideWhenUsed="1"/>
-    <w:lsdException w:name="Date" w:semiHidden="1" w:unhideWhenUsed="1"/>
-    <w:lsdException w:name="Body Text First Indent" w:semiHidden="1" w:unhideWhenUsed="1"/>
-    <w:lsdException w:name="Body Text First Indent 2" w:semiHidden="1" w:unhideWhenUsed="1"/>
-    <w:lsdException w:name="Note Heading" w:semiHidden="1" w:unhideWhenUsed="1"/>
-    <w:lsdException w:name="Body Text 2" w:semiHidden="1" w:unhideWhenUsed="1"/>
-    <w:lsdException w:name="Body Text 3" w:semiHidden="1" w:unhideWhenUsed="1"/>
-    <w:lsdException w:name="Body Text Indent 2" w:semiHidden="1" w:unhideWhenUsed="1"/>
-    <w:lsdException w:name="Body Text Indent 3" w:semiHidden="1" w:unhideWhenUsed="1"/>
-    <w:lsdException w:name="Block Text" w:semiHidden="1" w:unhideWhenUsed="1"/>
-    <w:lsdException w:name="Hyperlink" w:semiHidden="1" w:unhideWhenUsed="1"/>
-    <w:lsdException w:name="FollowedHyperlink" w:semiHidden="1" w:unhideWhenUsed="1"/>
-    <w:lsdException w:name="Strong" w:uiPriority="22" w:qFormat="1"/>
-    <w:lsdException w:name="Emphasis" w:uiPriority="20" w:qFormat="1"/>
-    <w:lsdException w:name="Document Map" w:semiHidden="1" w:unhideWhenUsed="1"/>
-    <w:lsdException w:name="Plain Text" w:semiHidden="1" w:unhideWhenUsed="1"/>
-    <w:lsdException w:name="E-mail Signature" w:semiHidden="1" w:unhideWhenUsed="1"/>
-    <w:lsdException w:name="HTML Top of Form" w:semiHidden="1" w:unhideWhenUsed="1"/>
-    <w:lsdException w:name="HTML Bottom of Form" w:semiHidden="1" w:unhideWhenUsed="1"/>
-    <w:lsdException w:name="Normal (Web)" w:semiHidden="1" w:unhideWhenUsed="1"/>
-    <w:lsdException w:name="HTML Acronym" w:semiHidden="1" w:unhideWhenUsed="1"/>
-    <w:lsdException w:name="HTML Address" w:semiHidden="1" w:unhideWhenUsed="1"/>
-    <w:lsdException w:name="HTML Cite" w:semiHidden="1" w:unhideWhenUsed="1"/>
-    <w:lsdException w:name="HTML Code" w:semiHidden="1" w:unhideWhenUsed="1"/>
-    <w:lsdException w:name="HTML Definition" w:semiHidden="1" w:unhideWhenUsed="1"/>
-    <w:lsdException w:name="HTML Keyboard" w:semiHidden="1" w:unhideWhenUsed="1"/>
-    <w:lsdException w:name="HTML Preformatted" w:semiHidden="1" w:unhideWhenUsed="1"/>
-    <w:lsdException w:name="HTML Sample" w:semiHidden="1" w:unhideWhenUsed="1"/>
-    <w:lsdException w:name="HTML Typewriter" w:semiHidden="1" w:unhideWhenUsed="1"/>
-    <w:lsdException w:name="HTML Variable" w:semiHidden="1" w:unhideWhenUsed="1"/>
-    <w:lsdException w:name="Normal Table" w:semiHidden="1" w:unhideWhenUsed="1"/>
-    <w:lsdException w:name="annotation subject" w:semiHidden="1" w:unhideWhenUsed="1"/>
-    <w:lsdException w:name="No List" w:semiHidden="1" w:unhideWhenUsed="1"/>
-    <w:lsdException w:name="Outline List 1" w:semiHidden="1" w:unhideWhenUsed="1"/>
-    <w:lsdException w:name="Outline List 2" w:semiHidden="1" w:unhideWhenUsed="1"/>
-    <w:lsdException w:name="Outline List 3" w:semiHidden="1" w:unhideWhenUsed="1"/>
-    <w:lsdException w:name="Table Simple 1" w:semiHidden="1" w:unhideWhenUsed="1"/>
-    <w:lsdException w:name="Table Simple 2" w:semiHidden="1" w:unhideWhenUsed="1"/>
-    <w:lsdException w:name="Table Simple 3" w:semiHidden="1" w:unhideWhenUsed="1"/>
-    <w:lsdException w:name="Table Classic 1" w:semiHidden="1" w:unhideWhenUsed="1"/>
-    <w:lsdException w:name="Table Classic 2" w:semiHidden="1" w:unhideWhenUsed="1"/>
-    <w:lsdException w:name="Table Classic 3" w:semiHidden="1" w:unhideWhenUsed="1"/>
-    <w:lsdException w:name="Table Classic 4" w:semiHidden="1" w:unhideWhenUsed="1"/>
-    <w:lsdException w:name="Table Colorful 1" w:semiHidden="1" w:unhideWhenUsed="1"/>
-    <w:lsdException w:name="Table Colorful 2" w:semiHidden="1" w:unhideWhenUsed="1"/>
-    <w:lsdException w:name="Table Colorful 3" w:semiHidden="1" w:unhideWhenUsed="1"/>
-    <w:lsdException w:name="Table Columns 1" w:semiHidden="1" w:unhideWhenUsed="1"/>
-    <w:lsdException w:name="Table Columns 2" w:semiHidden="1" w:unhideWhenUsed="1"/>
-    <w:lsdException w:name="Table Columns 3" w:semiHidden="1" w:unhideWhenUsed="1"/>
-    <w:lsdException w:name="Table Columns 4" w:semiHidden="1" w:unhideWhenUsed="1"/>
-    <w:lsdException w:name="Table Columns 5" w:semiHidden="1" w:unhideWhenUsed="1"/>
-    <w:lsdException w:name="Table Grid 1" w:semiHidden="1" w:unhideWhenUsed="1"/>
-    <w:lsdException w:name="Table Grid 2" w:semiHidden="1" w:unhideWhenUsed="1"/>
-    <w:lsdException w:name="Table Grid 3" w:semiHidden="1" w:unhideWhenUsed="1"/>
-    <w:lsdException w:name="Table Grid 4" w:semiHidden="1" w:unhideWhenUsed="1"/>
-    <w:lsdException w:name="Table Grid 5" w:semiHidden="1" w:unhideWhenUsed="1"/>
-    <w:lsdException w:name="Table Grid 6" w:semiHidden="1" w:unhideWhenUsed="1"/>
-    <w:lsdException w:name="Table Grid 7" w:semiHidden="1" w:unhideWhenUsed="1"/>
-    <w:lsdException w:name="Table Grid 8" w:semiHidden="1" w:unhideWhenUsed="1"/>
-    <w:lsdException w:name="Table List 1" w:semiHidden="1" w:unhideWhenUsed="1"/>
-    <w:lsdException w:name="Table List 2" w:semiHidden="1" w:unhideWhenUsed="1"/>
-    <w:lsdException w:name="Table List 3" w:semiHidden="1" w:unhideWhenUsed="1"/>
-    <w:lsdException w:name="Table List 4" w:semiHidden="1" w:unhideWhenUsed="1"/>
-    <w:lsdException w:name="Table List 5" w:semiHidden="1" w:unhideWhenUsed="1"/>
-    <w:lsdException w:name="Table List 6" w:semiHidden="1" w:unhideWhenUsed="1"/>
-    <w:lsdException w:name="Table List 7" w:semiHidden="1" w:unhideWhenUsed="1"/>
-    <w:lsdException w:name="Table List 8" w:semiHidden="1" w:unhideWhenUsed="1"/>
-    <w:lsdException w:name="Table 3D effects 1" w:semiHidden="1" w:unhideWhenUsed="1"/>
-    <w:lsdException w:name="Table 3D effects 2" w:semiHidden="1" w:unhideWhenUsed="1"/>
-    <w:lsdException w:name="Table 3D effects 3" w:semiHidden="1" w:unhideWhenUsed="1"/>
-    <w:lsdException w:name="Table Contemporary" w:semiHidden="1" w:unhideWhenUsed="1"/>
-    <w:lsdException w:name="Table Elegant" w:semiHidden="1" w:unhideWhenUsed="1"/>
-    <w:lsdException w:name="Table Professional" w:semiHidden="1" w:unhideWhenUsed="1"/>
-    <w:lsdException w:name="Table Subtle 1" w:semiHidden="1" w:unhideWhenUsed="1"/>
-    <w:lsdException w:name="Table Subtle 2" w:semiHidden="1" w:unhideWhenUsed="1"/>
-    <w:lsdException w:name="Table Web 1" w:semiHidden="1" w:unhideWhenUsed="1"/>
-    <w:lsdException w:name="Table Web 2" w:semiHidden="1" w:unhideWhenUsed="1"/>
-    <w:lsdException w:name="Table Web 3" w:semiHidden="1" w:unhideWhenUsed="1"/>
-    <w:lsdException w:name="Balloon Text" w:semiHidden="1" w:unhideWhenUsed="1"/>
-    <w:lsdException w:name="Table Grid" w:uiPriority="39"/>
-    <w:lsdException w:name="Table Theme" w:semiHidden="1" w:unhideWhenUsed="1"/>
-    <w:lsdException w:name="Placeholder Text" w:semiHidden="1"/>
-    <w:lsdException w:name="No Spacing" w:uiPriority="1" w:qFormat="1"/>
-    <w:lsdException w:name="Light Shading" w:uiPriority="60"/>
-    <w:lsdException w:name="Light List" w:uiPriority="61"/>
-    <w:lsdException w:name="Light Grid" w:uiPriority="62"/>
-    <w:lsdException w:name="Medium Shading 1" w:uiPriority="63"/>
-    <w:lsdException w:name="Medium Shading 2" w:uiPriority="64"/>
-    <w:lsdException w:name="Medium List 1" w:uiPriority="65"/>
-    <w:lsdException w:name="Medium List 2" w:uiPriority="66"/>
-    <w:lsdException w:name="Medium Grid 1" w:uiPriority="67"/>
-    <w:lsdException w:name="Medium Grid 2" w:uiPriority="68"/>
-    <w:lsdException w:name="Medium Grid 3" w:uiPriority="69"/>
-    <w:lsdException w:name="Dark List" w:uiPriority="70"/>
-    <w:lsdException w:name="Colorful Shading" w:uiPriority="71"/>
-    <w:lsdException w:name="Colorful List" w:uiPriority="72"/>
-    <w:lsdException w:name="Colorful Grid" w:uiPriority="73"/>
-    <w:lsdException w:name="Light Shading Accent 1" w:uiPriority="60"/>
-    <w:lsdException w:name="Light List Accent 1" w:uiPriority="61"/>
-    <w:lsdException w:name="Light Grid Accent 1" w:uiPriority="62"/>
-    <w:lsdException w:name="Medium Shading 1 Accent 1" w:uiPriority="63"/>
-    <w:lsdException w:name="Medium Shading 2 Accent 1" w:uiPriority="64"/>
-    <w:lsdException w:name="Medium List 1 Accent 1" w:uiPriority="65"/>
-    <w:lsdException w:name="Revision" w:semiHidden="1"/>
-    <w:lsdException w:name="List Paragraph" w:uiPriority="34" w:qFormat="1"/>
-    <w:lsdException w:name="Quote" w:uiPriority="29" w:qFormat="1"/>
-    <w:lsdException w:name="Intense Quote" w:uiPriority="30" w:qFormat="1"/>
-    <w:lsdException w:name="Medium List 2 Accent 1" w:uiPriority="66"/>
-    <w:lsdException w:name="Medium Grid 1 Accent 1" w:uiPriority="67"/>
-    <w:lsdException w:name="Medium Grid 2 Accent 1" w:uiPriority="68"/>
-    <w:lsdException w:name="Medium Grid 3 Accent 1" w:uiPriority="69"/>
-    <w:lsdException w:name="Dark List Accent 1" w:uiPriority="70"/>
-    <w:lsdException w:name="Colorful Shading Accent 1" w:uiPriority="71"/>
-    <w:lsdException w:name="Colorful List Accent 1" w:uiPriority="72"/>
-    <w:lsdException w:name="Colorful Grid Accent 1" w:uiPriority="73"/>
-    <w:lsdException w:name="Light Shading Accent 2" w:uiPriority="60"/>
-    <w:lsdException w:name="Light List Accent 2" w:uiPriority="61"/>
-    <w:lsdException w:name="Light Grid Accent 2" w:uiPriority="62"/>
-    <w:lsdException w:name="Medium Shading 1 Accent 2" w:uiPriority="63"/>
-    <w:lsdException w:name="Medium Shading 2 Accent 2" w:uiPriority="64"/>
-    <w:lsdException w:name="Medium List 1 Accent 2" w:uiPriority="65"/>
-    <w:lsdException w:name="Medium List 2 Accent 2" w:uiPriority="66"/>
-    <w:lsdException w:name="Medium Grid 1 Accent 2" w:uiPriority="67"/>
-    <w:lsdException w:name="Medium Grid 2 Accent 2" w:uiPriority="68"/>
-    <w:lsdException w:name="Medium Grid 3 Accent 2" w:uiPriority="69"/>
-    <w:lsdException w:name="Dark List Accent 2" w:uiPriority="70"/>
-    <w:lsdException w:name="Colorful Shading Accent 2" w:uiPriority="71"/>
-    <w:lsdException w:name="Colorful List Accent 2" w:uiPriority="72"/>
-    <w:lsdException w:name="Colorful Grid Accent 2" w:uiPriority="73"/>
-    <w:lsdException w:name="Light Shading Accent 3" w:uiPriority="60"/>
-    <w:lsdException w:name="Light List Accent 3" w:uiPriority="61"/>
-    <w:lsdException w:name="Light Grid Accent 3" w:uiPriority="62"/>
-    <w:lsdException w:name="Medium Shading 1 Accent 3" w:uiPriority="63"/>
-    <w:lsdException w:name="Medium Shading 2 Accent 3" w:uiPriority="64"/>
-    <w:lsdException w:name="Medium List 1 Accent 3" w:uiPriority="65"/>
-    <w:lsdException w:name="Medium List 2 Accent 3" w:uiPriority="66"/>
-    <w:lsdException w:name="Medium Grid 1 Accent 3" w:uiPriority="67"/>
-    <w:lsdException w:name="Medium Grid 2 Accent 3" w:uiPriority="68"/>
-    <w:lsdException w:name="Medium Grid 3 Accent 3" w:uiPriority="69"/>
-    <w:lsdException w:name="Dark List Accent 3" w:uiPriority="70"/>
-    <w:lsdException w:name="Colorful Shading Accent 3" w:uiPriority="71"/>
-    <w:lsdException w:name="Colorful List Accent 3" w:uiPriority="72"/>
-    <w:lsdException w:name="Colorful Grid Accent 3" w:uiPriority="73"/>
-    <w:lsdException w:name="Light Shading Accent 4" w:uiPriority="60"/>
-    <w:lsdException w:name="Light List Accent 4" w:uiPriority="61"/>
-    <w:lsdException w:name="Light Grid Accent 4" w:uiPriority="62"/>
-    <w:lsdException w:name="Medium Shading 1 Accent 4" w:uiPriority="63"/>
-    <w:lsdException w:name="Medium Shading 2 Accent 4" w:uiPriority="64"/>
-    <w:lsdException w:name="Medium List 1 Accent 4" w:uiPriority="65"/>
-    <w:lsdException w:name="Medium List 2 Accent 4" w:uiPriority="66"/>
-    <w:lsdException w:name="Medium Grid 1 Accent 4" w:uiPriority="67"/>
-    <w:lsdException w:name="Medium Grid 2 Accent 4" w:uiPriority="68"/>
-    <w:lsdException w:name="Medium Grid 3 Accent 4" w:uiPriority="69"/>
-    <w:lsdException w:name="Dark List Accent 4" w:uiPriority="70"/>
-    <w:lsdException w:name="Colorful Shading Accent 4" w:uiPriority="71"/>
-    <w:lsdException w:name="Colorful List Accent 4" w:uiPriority="72"/>
-    <w:lsdException w:name="Colorful Grid Accent 4" w:uiPriority="73"/>
-    <w:lsdException w:name="Light Shading Accent 5" w:uiPriority="60"/>
-    <w:lsdException w:name="Light List Accent 5" w:uiPriority="61"/>
-    <w:lsdException w:name="Light Grid Accent 5" w:uiPriority="62"/>
-    <w:lsdException w:name="Medium Shading 1 Accent 5" w:uiPriority="63"/>
-    <w:lsdException w:name="Medium Shading 2 Accent 5" w:uiPriority="64"/>
-    <w:lsdException w:name="Medium List 1 Accent 5" w:uiPriority="65"/>
-    <w:lsdException w:name="Medium List 2 Accent 5" w:uiPriority="66"/>
-    <w:lsdException w:name="Medium Grid 1 Accent 5" w:uiPriority="67"/>
-    <w:lsdException w:name="Medium Grid 2 Accent 5" w:uiPriority="68"/>
-    <w:lsdException w:name="Medium Grid 3 Accent 5" w:uiPriority="69"/>
-    <w:lsdException w:name="Dark List Accent 5" w:uiPriority="70"/>
-    <w:lsdException w:name="Colorful Shading Accent 5" w:uiPriority="71"/>
-    <w:lsdException w:name="Colorful List Accent 5" w:uiPriority="72"/>
-    <w:lsdException w:name="Colorful Grid Accent 5" w:uiPriority="73"/>
-    <w:lsdException w:name="Light Shading Accent 6" w:uiPriority="60"/>
-    <w:lsdException w:name="Light List Accent 6" w:uiPriority="61"/>
-    <w:lsdException w:name="Light Grid Accent 6" w:uiPriority="62"/>
-    <w:lsdException w:name="Medium Shading 1 Accent 6" w:uiPriority="63"/>
-    <w:lsdException w:name="Medium Shading 2 Accent 6" w:uiPriority="64"/>
-    <w:lsdException w:name="Medium List 1 Accent 6" w:uiPriority="65"/>
-    <w:lsdException w:name="Medium List 2 Accent 6" w:uiPriority="66"/>
-    <w:lsdException w:name="Medium Grid 1 Accent 6" w:uiPriority="67"/>
-    <w:lsdException w:name="Medium Grid 2 Accent 6" w:uiPriority="68"/>
-    <w:lsdException w:name="Medium Grid 3 Accent 6" w:uiPriority="69"/>
-    <w:lsdException w:name="Dark List Accent 6" w:uiPriority="70"/>
-    <w:lsdException w:name="Colorful Shading Accent 6" w:uiPriority="71"/>
-    <w:lsdException w:name="Colorful List Accent 6" w:uiPriority="72"/>
-    <w:lsdException w:name="Colorful Grid Accent 6" w:uiPriority="73"/>
-    <w:lsdException w:name="Subtle Emphasis" w:uiPriority="19" w:qFormat="1"/>
-    <w:lsdException w:name="Intense Emphasis" w:uiPriority="21" w:qFormat="1"/>
-    <w:lsdException w:name="Subtle Reference" w:uiPriority="31" w:qFormat="1"/>
-    <w:lsdException w:name="Intense Reference" w:uiPriority="32" w:qFormat="1"/>
-    <w:lsdException w:name="Book Title" w:uiPriority="33" w:qFormat="1"/>
-    <w:lsdException w:name="Bibliography" w:semiHidden="1" w:uiPriority="37" w:unhideWhenUsed="1"/>
-    <w:lsdException w:name="TOC Heading" w:semiHidden="1" w:uiPriority="39" w:unhideWhenUsed="1" w:qFormat="1"/>
-    <w:lsdException w:name="Plain Table 1" w:uiPriority="41"/>
-    <w:lsdException w:name="Plain Table 2" w:uiPriority="42"/>
-    <w:lsdException w:name="Plain Table 3" w:uiPriority="43"/>
-    <w:lsdException w:name="Plain Table 4" w:uiPriority="44"/>
-    <w:lsdException w:name="Plain Table 5" w:uiPriority="45"/>
-    <w:lsdException w:name="Grid Table Light" w:uiPriority="40"/>
-    <w:lsdException w:name="Grid Table 1 Light" w:uiPriority="46"/>
-    <w:lsdException w:name="Grid Table 2" w:uiPriority="47"/>
-    <w:lsdException w:name="Grid Table 3" w:uiPriority="48"/>
-    <w:lsdException w:name="Grid Table 4" w:uiPriority="49"/>
-    <w:lsdException w:name="Grid Table 5 Dark" w:uiPriority="50"/>
-    <w:lsdException w:name="Grid Table 6 Colorful" w:uiPriority="51"/>
-    <w:lsdException w:name="Grid Table 7 Colorful" w:uiPriority="52"/>
-    <w:lsdException w:name="Grid Table 1 Light Accent 1" w:uiPriority="46"/>
-    <w:lsdException w:name="Grid Table 2 Accent 1" w:uiPriority="47"/>
-    <w:lsdException w:name="Grid Table 3 Accent 1" w:uiPriority="48"/>
-    <w:lsdException w:name="Grid Table 4 Accent 1" w:uiPriority="49"/>
-    <w:lsdException w:name="Grid Table 5 Dark Accent 1" w:uiPriority="50"/>
-    <w:lsdException w:name="Grid Table 6 Colorful Accent 1" w:uiPriority="51"/>
-    <w:lsdException w:name="Grid Table 7 Colorful Accent 1" w:uiPriority="52"/>
-    <w:lsdException w:name="Grid Table 1 Light Accent 2" w:uiPriority="46"/>
-    <w:lsdException w:name="Grid Table 2 Accent 2" w:uiPriority="47"/>
-    <w:lsdException w:name="Grid Table 3 Accent 2" w:uiPriority="48"/>
-    <w:lsdException w:name="Grid Table 4 Accent 2" w:uiPriority="49"/>
-    <w:lsdException w:name="Grid Table 5 Dark Accent 2" w:uiPriority="50"/>
-    <w:lsdException w:name="Grid Table 6 Colorful Accent 2" w:uiPriority="51"/>
-    <w:lsdException w:name="Grid Table 7 Colorful Accent 2" w:uiPriority="52"/>
-    <w:lsdException w:name="Grid Table 1 Light Accent 3" w:uiPriority="46"/>
-    <w:lsdException w:name="Grid Table 2 Accent 3" w:uiPriority="47"/>
-    <w:lsdException w:name="Grid Table 3 Accent 3" w:uiPriority="48"/>
-    <w:lsdException w:name="Grid Table 4 Accent 3" w:uiPriority="49"/>
-    <w:lsdException w:name="Grid Table 5 Dark Accent 3" w:uiPriority="50"/>
-    <w:lsdException w:name="Grid Table 6 Colorful Accent 3" w:uiPriority="51"/>
-    <w:lsdException w:name="Grid Table 7 Colorful Accent 3" w:uiPriority="52"/>
-    <w:lsdException w:name="Grid Table 1 Light Accent 4" w:uiPriority="46"/>
-    <w:lsdException w:name="Grid Table 2 Accent 4" w:uiPriority="47"/>
-    <w:lsdException w:name="Grid Table 3 Accent 4" w:uiPriority="48"/>
-    <w:lsdException w:name="Grid Table 4 Accent 4" w:uiPriority="49"/>
-    <w:lsdException w:name="Grid Table 5 Dark Accent 4" w:uiPriority="50"/>
-    <w:lsdException w:name="Grid Table 6 Colorful Accent 4" w:uiPriority="51"/>
-    <w:lsdException w:name="Grid Table 7 Colorful Accent 4" w:uiPriority="52"/>
-    <w:lsdException w:name="Grid Table 1 Light Accent 5" w:uiPriority="46"/>
-    <w:lsdException w:name="Grid Table 2 Accent 5" w:uiPriority="47"/>
-    <w:lsdException w:name="Grid Table 3 Accent 5" w:uiPriority="48"/>
-    <w:lsdException w:name="Grid Table 4 Accent 5" w:uiPriority="49"/>
-    <w:lsdException w:name="Grid Table 5 Dark Accent 5" w:uiPriority="50"/>
-    <w:lsdException w:name="Grid Table 6 Colorful Accent 5" w:uiPriority="51"/>
-    <w:lsdException w:name="Grid Table 7 Colorful Accent 5" w:uiPriority="52"/>
-    <w:lsdException w:name="Grid Table 1 Light Accent 6" w:uiPriority="46"/>
-    <w:lsdException w:name="Grid Table 2 Accent 6" w:uiPriority="47"/>
-    <w:lsdException w:name="Grid Table 3 Accent 6" w:uiPriority="48"/>
-    <w:lsdException w:name="Grid Table 4 Accent 6" w:uiPriority="49"/>
-    <w:lsdException w:name="Grid Table 5 Dark Accent 6" w:uiPriority="50"/>
-    <w:lsdException w:name="Grid Table 6 Colorful Accent 6" w:uiPriority="51"/>
-    <w:lsdException w:name="Grid Table 7 Colorful Accent 6" w:uiPriority="52"/>
-    <w:lsdException w:name="List Table 1 Light" w:uiPriority="46"/>
-    <w:lsdException w:name="List Table 2" w:uiPriority="47"/>
-    <w:lsdException w:name="List Table 3" w:uiPriority="48"/>
-    <w:lsdException w:name="List Table 4" w:uiPriority="49"/>
-    <w:lsdException w:name="List Table 5 Dark" w:uiPriority="50"/>
-    <w:lsdException w:name="List Table 6 Colorful" w:uiPriority="51"/>
-    <w:lsdException w:name="List Table 7 Colorful" w:uiPriority="52"/>
-    <w:lsdException w:name="List Table 1 Light Accent 1" w:uiPriority="46"/>
-    <w:lsdException w:name="List Table 2 Accent 1" w:uiPriority="47"/>
-    <w:lsdException w:name="List Table 3 Accent 1" w:uiPriority="48"/>
-    <w:lsdException w:name="List Table 4 Accent 1" w:uiPriority="49"/>
-    <w:lsdException w:name="List Table 5 Dark Accent 1" w:uiPriority="50"/>
-    <w:lsdException w:name="List Table 6 Colorful Accent 1" w:uiPriority="51"/>
-    <w:lsdException w:name="List Table 7 Colorful Accent 1" w:uiPriority="52"/>
-    <w:lsdException w:name="List Table 1 Light Accent 2" w:uiPriority="46"/>
-    <w:lsdException w:name="List Table 2 Accent 2" w:uiPriority="47"/>
-    <w:lsdException w:name="List Table 3 Accent 2" w:uiPriority="48"/>
-    <w:lsdException w:name="List Table 4 Accent 2" w:uiPriority="49"/>
-    <w:lsdException w:name="List Table 5 Dark Accent 2" w:uiPriority="50"/>
-    <w:lsdException w:name="List Table 6 Colorful Accent 2" w:uiPriority="51"/>
-    <w:lsdException w:name="List Table 7 Colorful Accent 2" w:uiPriority="52"/>
-    <w:lsdException w:name="List Table 1 Light Accent 3" w:uiPriority="46"/>
-    <w:lsdException w:name="List Table 2 Accent 3" w:uiPriority="47"/>
-    <w:lsdException w:name="List Table 3 Accent 3" w:uiPriority="48"/>
-    <w:lsdException w:name="List Table 4 Accent 3" w:uiPriority="49"/>
-    <w:lsdException w:name="List Table 5 Dark Accent 3" w:uiPriority="50"/>
-    <w:lsdException w:name="List Table 6 Colorful Accent 3" w:uiPriority="51"/>
-    <w:lsdException w:name="List Table 7 Colorful Accent 3" w:uiPriority="52"/>
-    <w:lsdException w:name="List Table 1 Light Accent 4" w:uiPriority="46"/>
-    <w:lsdException w:name="List Table 2 Accent 4" w:uiPriority="47"/>
-    <w:lsdException w:name="List Table 3 Accent 4" w:uiPriority="48"/>
-    <w:lsdException w:name="List Table 4 Accent 4" w:uiPriority="49"/>
-    <w:lsdException w:name="List Table 5 Dark Accent 4" w:uiPriority="50"/>
-    <w:lsdException w:name="List Table 6 Colorful Accent 4" w:uiPriority="51"/>
-    <w:lsdException w:name="List Table 7 Colorful Accent 4" w:uiPriority="52"/>
-    <w:lsdException w:name="List Table 1 Light Accent 5" w:uiPriority="46"/>
-    <w:lsdException w:name="List Table 2 Accent 5" w:uiPriority="47"/>
-    <w:lsdException w:name="List Table 3 Accent 5" w:uiPriority="48"/>
-    <w:lsdException w:name="List Table 4 Accent 5" w:uiPriority="49"/>
-    <w:lsdException w:name="List Table 5 Dark Accent 5" w:uiPriority="50"/>
-    <w:lsdException w:name="List Table 6 Colorful Accent 5" w:uiPriority="51"/>
-    <w:lsdException w:name="List Table 7 Colorful Accent 5" w:uiPriority="52"/>
-    <w:lsdException w:name="List Table 1 Light Accent 6" w:uiPriority="46"/>
-    <w:lsdException w:name="List Table 2 Accent 6" w:uiPriority="47"/>
-    <w:lsdException w:name="List Table 3 Accent 6" w:uiPriority="48"/>
-    <w:lsdException w:name="List Table 4 Accent 6" w:uiPriority="49"/>
-    <w:lsdException w:name="List Table 5 Dark Accent 6" w:uiPriority="50"/>
-    <w:lsdException w:name="List Table 6 Colorful Accent 6" w:uiPriority="51"/>
-    <w:lsdException w:name="List Table 7 Colorful Accent 6" w:uiPriority="52"/>
-    <w:lsdException w:name="Mention" w:semiHidden="1" w:unhideWhenUsed="1"/>
-    <w:lsdException w:name="Smart Hyperlink" w:semiHidden="1" w:unhideWhenUsed="1"/>
-    <w:lsdException w:name="Hashtag" w:semiHidden="1" w:unhideWhenUsed="1"/>
-    <w:lsdException w:name="Unresolved Mention" w:semiHidden="1" w:unhideWhenUsed="1"/>
-  </w:latentStyles>
-  <w:style w:type="paragraph" w:default="1" w:styleId="Normal">
-    <w:name w:val="Normal"/>
-    <w:qFormat/>
-  </w:style>
-  <w:style w:type="character" w:default="1" w:styleId="DefaultParagraphFont">
-    <w:name w:val="Default Paragraph Font"/>
-    <w:uiPriority w:val="1"/>
-    <w:semiHidden/>
-    <w:unhideWhenUsed/>
-  </w:style>
-  <w:style w:type="table" w:default="1" w:styleId="TableNormal">
-    <w:name w:val="Normal Table"/>
-    <w:uiPriority w:val="99"/>
-    <w:semiHidden/>
-    <w:unhideWhenUsed/>
-    <w:tblPr>
-      <w:tblInd w:w="0" w:type="dxa"/>
-      <w:tblCellMar>
-        <w:top w:w="0" w:type="dxa"/>
-        <w:left w:w="108" w:type="dxa"/>
-        <w:bottom w:w="0" w:type="dxa"/>
-        <w:right w:w="108" w:type="dxa"/>
-      </w:tblCellMar>
-    </w:tblPr>
-  </w:style>
-  <w:style w:type="numbering" w:default="1" w:styleId="NoList">
-    <w:name w:val="No List"/>
-    <w:uiPriority w:val="99"/>
-    <w:semiHidden/>
-    <w:unhideWhenUsed/>
-  </w:style>
-  <w:style w:type="character" w:styleId="PlaceholderText">
-    <w:name w:val="Placeholder Text"/>
-    <w:basedOn w:val="DefaultParagraphFont"/>
-    <w:uiPriority w:val="99"/>
-    <w:semiHidden/>
-    <w:rsid w:val="00CC4A1D"/>
-    <w:rPr>
-      <w:color w:val="808080"/>
-    </w:rPr>
-  </w:style>
-</w:styles>
-</file>
-
-<file path=word/glossary/webSettings.xml><?xml version="1.0" encoding="utf-8"?>
-<w:webSettings xmlns:mc="http://schemas.openxmlformats.org/markup-compatibility/2006" xmlns:r="http://schemas.openxmlformats.org/officeDocument/2006/relationships" xmlns:w="http://schemas.openxmlformats.org/wordprocessingml/2006/main" xmlns:w14="http://schemas.microsoft.com/office/word/2010/wordml" xmlns:w15="http://schemas.microsoft.com/office/word/2012/wordml" xmlns:w16cid="http://schemas.microsoft.com/office/word/2016/wordml/cid" xmlns:w16se="http://schemas.microsoft.com/office/word/2015/wordml/symex" mc:Ignorable="w14 w15 w16se w16cid">
-  <w:optimizeForBrowser/>
-  <w:allowPNG/>
-</w:webSettings>
-</file>
-
 <file path=word/theme/theme1.xml><?xml version="1.0" encoding="utf-8"?>
 <a:theme xmlns:a="http://schemas.openxmlformats.org/drawingml/2006/main" name="Tema di Office">
   <a:themeElements>
@@ -14350,7 +14670,7 @@
 </file>
 
 <file path=customXml/itemProps1.xml><?xml version="1.0" encoding="utf-8"?>
-<ds:datastoreItem xmlns:ds="http://schemas.openxmlformats.org/officeDocument/2006/customXml" ds:itemID="{9494F53C-258B-46A7-8B6F-3CC7B2B70EBE}">
+<ds:datastoreItem xmlns:ds="http://schemas.openxmlformats.org/officeDocument/2006/customXml" ds:itemID="{2AB20820-001D-426C-BB38-BCFA215FA7F4}">
   <ds:schemaRefs>
     <ds:schemaRef ds:uri="http://schemas.openxmlformats.org/officeDocument/2006/bibliography"/>
   </ds:schemaRefs>

</xml_diff>

<commit_message>
Cluster visualization subchapter demo added
</commit_message>
<xml_diff>
--- a/Documentation/Thesis.docx
+++ b/Documentation/Thesis.docx
@@ -294,13 +294,7 @@
         <w:ind w:firstLine="0"/>
       </w:pPr>
       <w:r>
-        <w:t>Advisor</w:t>
-      </w:r>
-      <w:r>
-        <w:t>s</w:t>
-      </w:r>
-      <w:r>
-        <w:t>:</w:t>
+        <w:t>Advisors:</w:t>
       </w:r>
     </w:p>
     <w:p>
@@ -308,13 +302,8 @@
         <w:spacing w:line="360" w:lineRule="auto"/>
         <w:ind w:firstLine="0"/>
       </w:pPr>
-      <w:proofErr w:type="spellStart"/>
-      <w:r>
-        <w:t>Prof.</w:t>
-      </w:r>
-      <w:proofErr w:type="spellEnd"/>
-      <w:r>
-        <w:t xml:space="preserve"> Letizia TANCA</w:t>
+      <w:r>
+        <w:t>Prof. Letizia TANCA</w:t>
       </w:r>
     </w:p>
     <w:p>
@@ -322,38 +311,23 @@
         <w:spacing w:line="360" w:lineRule="auto"/>
         <w:ind w:firstLine="0"/>
       </w:pPr>
-      <w:proofErr w:type="spellStart"/>
-      <w:r>
-        <w:t>Prof.</w:t>
-      </w:r>
-      <w:proofErr w:type="spellEnd"/>
+      <w:r>
+        <w:t xml:space="preserve">Prof. </w:t>
+      </w:r>
+      <w:r>
+        <w:t>Maristella MATERA</w:t>
+      </w:r>
       <w:r>
         <w:t xml:space="preserve"> </w:t>
       </w:r>
-      <w:proofErr w:type="spellStart"/>
-      <w:r>
-        <w:t>Maristella</w:t>
-      </w:r>
-      <w:proofErr w:type="spellEnd"/>
-      <w:r>
-        <w:t xml:space="preserve"> MATERA</w:t>
-      </w:r>
-      <w:r>
-        <w:t xml:space="preserve"> </w:t>
-      </w:r>
     </w:p>
     <w:p>
       <w:pPr>
         <w:spacing w:line="360" w:lineRule="auto"/>
         <w:ind w:firstLine="0"/>
       </w:pPr>
-      <w:proofErr w:type="spellStart"/>
-      <w:r>
-        <w:t>Ing</w:t>
-      </w:r>
-      <w:proofErr w:type="spellEnd"/>
-      <w:r>
-        <w:t xml:space="preserve">. </w:t>
+      <w:r>
+        <w:t xml:space="preserve">Ing. </w:t>
       </w:r>
       <w:r>
         <w:t>Riccardo MEDANA</w:t>
@@ -379,106 +353,42 @@
           <w:lang w:val="en-US"/>
         </w:rPr>
       </w:pPr>
-      <w:proofErr w:type="spellStart"/>
       <w:r>
         <w:rPr>
           <w:sz w:val="24"/>
           <w:lang w:val="en-US"/>
         </w:rPr>
-        <w:t>Petar</w:t>
-      </w:r>
-      <w:proofErr w:type="spellEnd"/>
+        <w:t xml:space="preserve">Petar KORDA          Matr. </w:t>
+      </w:r>
       <w:r>
         <w:rPr>
           <w:sz w:val="24"/>
           <w:lang w:val="en-US"/>
         </w:rPr>
-        <w:t xml:space="preserve"> KORDA          </w:t>
-      </w:r>
-      <w:proofErr w:type="spellStart"/>
+        <w:t>852627</w:t>
+      </w:r>
+    </w:p>
+    <w:p>
+      <w:pPr>
+        <w:spacing w:after="730" w:line="360" w:lineRule="auto"/>
+        <w:ind w:left="5760" w:right="-15" w:firstLine="720"/>
+        <w:rPr>
+          <w:lang w:val="en-US"/>
+        </w:rPr>
+      </w:pPr>
       <w:r>
         <w:rPr>
           <w:sz w:val="24"/>
           <w:lang w:val="en-US"/>
         </w:rPr>
-        <w:t>Matr</w:t>
-      </w:r>
-      <w:proofErr w:type="spellEnd"/>
+        <w:t>Pavle VIDANOVIC</w:t>
+      </w:r>
       <w:r>
         <w:rPr>
           <w:sz w:val="24"/>
           <w:lang w:val="en-US"/>
         </w:rPr>
-        <w:t xml:space="preserve">. </w:t>
-      </w:r>
-      <w:r>
-        <w:rPr>
-          <w:sz w:val="24"/>
-          <w:lang w:val="en-US"/>
-        </w:rPr>
-        <w:t>852627</w:t>
-      </w:r>
-    </w:p>
-    <w:p>
-      <w:pPr>
-        <w:spacing w:after="730" w:line="360" w:lineRule="auto"/>
-        <w:ind w:left="5760" w:right="-15" w:firstLine="720"/>
-        <w:rPr>
-          <w:lang w:val="en-US"/>
-        </w:rPr>
-      </w:pPr>
-      <w:proofErr w:type="spellStart"/>
-      <w:r>
-        <w:rPr>
-          <w:sz w:val="24"/>
-          <w:lang w:val="en-US"/>
-        </w:rPr>
-        <w:t>Pavle</w:t>
-      </w:r>
-      <w:proofErr w:type="spellEnd"/>
-      <w:r>
-        <w:rPr>
-          <w:sz w:val="24"/>
-          <w:lang w:val="en-US"/>
-        </w:rPr>
-        <w:t xml:space="preserve"> VID</w:t>
-      </w:r>
-      <w:r>
-        <w:rPr>
-          <w:sz w:val="24"/>
-          <w:lang w:val="en-US"/>
-        </w:rPr>
-        <w:t>A</w:t>
-      </w:r>
-      <w:r>
-        <w:rPr>
-          <w:sz w:val="24"/>
-          <w:lang w:val="en-US"/>
-        </w:rPr>
-        <w:t>NOVIC</w:t>
-      </w:r>
-      <w:r>
-        <w:rPr>
-          <w:sz w:val="24"/>
-          <w:lang w:val="en-US"/>
-        </w:rPr>
-        <w:t xml:space="preserve">   </w:t>
-      </w:r>
-      <w:proofErr w:type="spellStart"/>
-      <w:r>
-        <w:rPr>
-          <w:sz w:val="24"/>
-          <w:lang w:val="en-US"/>
-        </w:rPr>
-        <w:t>Matr</w:t>
-      </w:r>
-      <w:proofErr w:type="spellEnd"/>
-      <w:r>
-        <w:rPr>
-          <w:sz w:val="24"/>
-          <w:lang w:val="en-US"/>
-        </w:rPr>
-        <w:t>.</w:t>
+        <w:t xml:space="preserve">   Matr.</w:t>
       </w:r>
       <w:r>
         <w:rPr>
@@ -826,27 +736,7 @@
           <w:sz w:val="22"/>
           <w:szCs w:val="22"/>
         </w:rPr>
-        <w:t xml:space="preserve">We would like to express our sincere appreciation to our supervisors and </w:t>
-      </w:r>
-      <w:proofErr w:type="gramStart"/>
-      <w:r>
-        <w:rPr>
-          <w:rFonts w:ascii="Cambria" w:hAnsi="Cambria"/>
-          <w:i/>
-          <w:sz w:val="22"/>
-          <w:szCs w:val="22"/>
-        </w:rPr>
-        <w:t>our</w:t>
-      </w:r>
-      <w:proofErr w:type="gramEnd"/>
-      <w:r>
-        <w:rPr>
-          <w:rFonts w:ascii="Cambria" w:hAnsi="Cambria"/>
-          <w:i/>
-          <w:sz w:val="22"/>
-          <w:szCs w:val="22"/>
-        </w:rPr>
-        <w:t xml:space="preserve"> </w:t>
+        <w:t xml:space="preserve">We would like to express our sincere appreciation to our supervisors and our </w:t>
       </w:r>
     </w:p>
     <w:p>
@@ -882,7 +772,6 @@
           <w:szCs w:val="22"/>
         </w:rPr>
       </w:pPr>
-      <w:proofErr w:type="spellStart"/>
       <w:r>
         <w:rPr>
           <w:rFonts w:ascii="Cambria" w:hAnsi="Cambria"/>
@@ -890,37 +779,7 @@
           <w:sz w:val="22"/>
           <w:szCs w:val="22"/>
         </w:rPr>
-        <w:t>Prof.ssa</w:t>
-      </w:r>
-      <w:proofErr w:type="spellEnd"/>
-      <w:r>
-        <w:rPr>
-          <w:rFonts w:ascii="Cambria" w:hAnsi="Cambria"/>
-          <w:i/>
-          <w:sz w:val="22"/>
-          <w:szCs w:val="22"/>
-        </w:rPr>
-        <w:t xml:space="preserve"> </w:t>
-      </w:r>
-      <w:proofErr w:type="spellStart"/>
-      <w:r>
-        <w:rPr>
-          <w:rFonts w:ascii="Cambria" w:hAnsi="Cambria"/>
-          <w:i/>
-          <w:sz w:val="22"/>
-          <w:szCs w:val="22"/>
-        </w:rPr>
-        <w:t>Maristella</w:t>
-      </w:r>
-      <w:proofErr w:type="spellEnd"/>
-      <w:r>
-        <w:rPr>
-          <w:rFonts w:ascii="Cambria" w:hAnsi="Cambria"/>
-          <w:i/>
-          <w:sz w:val="22"/>
-          <w:szCs w:val="22"/>
-        </w:rPr>
-        <w:t xml:space="preserve"> Matera for her time, guidance and understanding.</w:t>
+        <w:t>Prof.ssa Maristella Matera for her time, guidance and understanding.</w:t>
       </w:r>
     </w:p>
     <w:p>
@@ -1638,23 +1497,13 @@
           <w:szCs w:val="22"/>
         </w:rPr>
       </w:pPr>
-      <w:proofErr w:type="gramStart"/>
-      <w:r>
-        <w:rPr>
-          <w:rFonts w:ascii="Cambria" w:hAnsi="Cambria"/>
-          <w:sz w:val="22"/>
-          <w:szCs w:val="22"/>
-        </w:rPr>
-        <w:t>In today’s society</w:t>
-      </w:r>
-      <w:proofErr w:type="gramEnd"/>
-      <w:r>
-        <w:rPr>
-          <w:rFonts w:ascii="Cambria" w:hAnsi="Cambria"/>
-          <w:sz w:val="22"/>
-          <w:szCs w:val="22"/>
-        </w:rPr>
-        <w:t xml:space="preserve"> everything is happening on the internet, in particular on social networks. Social networks play </w:t>
+      <w:r>
+        <w:rPr>
+          <w:rFonts w:ascii="Cambria" w:hAnsi="Cambria"/>
+          <w:sz w:val="22"/>
+          <w:szCs w:val="22"/>
+        </w:rPr>
+        <w:t xml:space="preserve">In today’s society everything is happening on the internet, in particular on social networks. Social networks play </w:t>
       </w:r>
       <w:r>
         <w:rPr>
@@ -1774,25 +1623,7 @@
           <w:sz w:val="22"/>
           <w:szCs w:val="22"/>
         </w:rPr>
-        <w:t xml:space="preserve"> In return users share their opinion about </w:t>
-      </w:r>
-      <w:proofErr w:type="gramStart"/>
-      <w:r>
-        <w:rPr>
-          <w:rFonts w:ascii="Cambria" w:hAnsi="Cambria"/>
-          <w:sz w:val="22"/>
-          <w:szCs w:val="22"/>
-        </w:rPr>
-        <w:t>particular products</w:t>
-      </w:r>
-      <w:proofErr w:type="gramEnd"/>
-      <w:r>
-        <w:rPr>
-          <w:rFonts w:ascii="Cambria" w:hAnsi="Cambria"/>
-          <w:sz w:val="22"/>
-          <w:szCs w:val="22"/>
-        </w:rPr>
-        <w:t xml:space="preserve"> by leaving com</w:t>
+        <w:t xml:space="preserve"> In return users share their opinion about particular products by leaving com</w:t>
       </w:r>
       <w:r>
         <w:rPr>
@@ -4879,25 +4710,7 @@
           <w:sz w:val="22"/>
           <w:szCs w:val="22"/>
         </w:rPr>
-        <w:t xml:space="preserve"> is reserved for describing API which will use previously mentioned modules </w:t>
-      </w:r>
-      <w:proofErr w:type="gramStart"/>
-      <w:r>
-        <w:rPr>
-          <w:rFonts w:ascii="Cambria" w:hAnsi="Cambria"/>
-          <w:sz w:val="22"/>
-          <w:szCs w:val="22"/>
-        </w:rPr>
-        <w:t>in order to</w:t>
-      </w:r>
-      <w:proofErr w:type="gramEnd"/>
-      <w:r>
-        <w:rPr>
-          <w:rFonts w:ascii="Cambria" w:hAnsi="Cambria"/>
-          <w:sz w:val="22"/>
-          <w:szCs w:val="22"/>
-        </w:rPr>
-        <w:t xml:space="preserve"> analyse custom social data.</w:t>
+        <w:t xml:space="preserve"> is reserved for describing API which will use previously mentioned modules in order to analyse custom social data.</w:t>
       </w:r>
     </w:p>
     <w:p>
@@ -5372,25 +5185,7 @@
           <w:sz w:val="22"/>
           <w:szCs w:val="22"/>
         </w:rPr>
-        <w:t xml:space="preserve">of social networks represent protentional customers, they are also proactive in a sense that they can share their opinion about certain products that company or brand shares. So, </w:t>
-      </w:r>
-      <w:proofErr w:type="gramStart"/>
-      <w:r>
-        <w:rPr>
-          <w:rFonts w:ascii="Cambria" w:hAnsi="Cambria"/>
-          <w:sz w:val="22"/>
-          <w:szCs w:val="22"/>
-        </w:rPr>
-        <w:t>in order to</w:t>
-      </w:r>
-      <w:proofErr w:type="gramEnd"/>
-      <w:r>
-        <w:rPr>
-          <w:rFonts w:ascii="Cambria" w:hAnsi="Cambria"/>
-          <w:sz w:val="22"/>
-          <w:szCs w:val="22"/>
-        </w:rPr>
-        <w:t xml:space="preserve"> grow their business and to increase the profit companies need to analyse user reactions and behaviour on their products shared on social networks. As a result, company can have model of a user and can predict weather new product will be successfully accepted and attractive to potential customers.</w:t>
+        <w:t>of social networks represent protentional customers, they are also proactive in a sense that they can share their opinion about certain products that company or brand shares. So, in order to grow their business and to increase the profit companies need to analyse user reactions and behaviour on their products shared on social networks. As a result, company can have model of a user and can predict weather new product will be successfully accepted and attractive to potential customers.</w:t>
       </w:r>
     </w:p>
     <w:p>
@@ -5644,18 +5439,8 @@
           <w:szCs w:val="22"/>
         </w:rPr>
         <w:tab/>
-        <w:t xml:space="preserve">Some of the most famous tools that have been used for social data analytics are Sprout social, </w:t>
-      </w:r>
-      <w:proofErr w:type="spellStart"/>
-      <w:r>
-        <w:rPr>
-          <w:rFonts w:ascii="Cambria" w:hAnsi="Cambria"/>
-          <w:sz w:val="22"/>
-          <w:szCs w:val="22"/>
-        </w:rPr>
-        <w:t>Buzzsumo</w:t>
-      </w:r>
-      <w:proofErr w:type="spellEnd"/>
+        <w:t>Some of the most famous tools that have been used for social data analytics are Sprout social, Buzzsumo</w:t>
+      </w:r>
       <w:r>
         <w:rPr>
           <w:rFonts w:ascii="Cambria" w:hAnsi="Cambria"/>
@@ -5696,16 +5481,22 @@
         </w:rPr>
         <w:t xml:space="preserve">. </w:t>
       </w:r>
-      <w:proofErr w:type="spellStart"/>
-      <w:r>
-        <w:rPr>
-          <w:rFonts w:ascii="Cambria" w:hAnsi="Cambria"/>
-          <w:sz w:val="22"/>
-          <w:szCs w:val="22"/>
-        </w:rPr>
-        <w:t>Buzzsumo</w:t>
-      </w:r>
-      <w:proofErr w:type="spellEnd"/>
+      <w:r>
+        <w:rPr>
+          <w:rFonts w:ascii="Cambria" w:hAnsi="Cambria"/>
+          <w:sz w:val="22"/>
+          <w:szCs w:val="22"/>
+        </w:rPr>
+        <w:t xml:space="preserve">Buzzsumo </w:t>
+      </w:r>
+      <w:r>
+        <w:rPr>
+          <w:rFonts w:ascii="Cambria" w:hAnsi="Cambria"/>
+          <w:sz w:val="22"/>
+          <w:szCs w:val="22"/>
+        </w:rPr>
+        <w:t>is different than the other social media analytics tools on our list. Instead of analysing your brand’s individual social media performance, Buzzsumo looks at how content from your website performs on social media. For instance, if you want to see how many shares your latest blog post received on Facebook and Twitter, Buzzsumo can provide you with that data.</w:t>
+      </w:r>
       <w:r>
         <w:rPr>
           <w:rFonts w:ascii="Cambria" w:hAnsi="Cambria"/>
@@ -5720,69 +5511,7 @@
           <w:sz w:val="22"/>
           <w:szCs w:val="22"/>
         </w:rPr>
-        <w:t xml:space="preserve">is different than the other social media analytics tools on our list. Instead of analysing your brand’s individual social media performance, </w:t>
-      </w:r>
-      <w:proofErr w:type="spellStart"/>
-      <w:r>
-        <w:rPr>
-          <w:rFonts w:ascii="Cambria" w:hAnsi="Cambria"/>
-          <w:sz w:val="22"/>
-          <w:szCs w:val="22"/>
-        </w:rPr>
-        <w:t>Buzzsumo</w:t>
-      </w:r>
-      <w:proofErr w:type="spellEnd"/>
-      <w:r>
-        <w:rPr>
-          <w:rFonts w:ascii="Cambria" w:hAnsi="Cambria"/>
-          <w:sz w:val="22"/>
-          <w:szCs w:val="22"/>
-        </w:rPr>
-        <w:t xml:space="preserve"> looks at how content from your website performs on social media. For instance, if you want to see how many shares your latest blog post received on Facebook and Twitter, </w:t>
-      </w:r>
-      <w:proofErr w:type="spellStart"/>
-      <w:r>
-        <w:rPr>
-          <w:rFonts w:ascii="Cambria" w:hAnsi="Cambria"/>
-          <w:sz w:val="22"/>
-          <w:szCs w:val="22"/>
-        </w:rPr>
-        <w:t>Buzzsumo</w:t>
-      </w:r>
-      <w:proofErr w:type="spellEnd"/>
-      <w:r>
-        <w:rPr>
-          <w:rFonts w:ascii="Cambria" w:hAnsi="Cambria"/>
-          <w:sz w:val="22"/>
-          <w:szCs w:val="22"/>
-        </w:rPr>
-        <w:t xml:space="preserve"> can provide you with that data.</w:t>
-      </w:r>
-      <w:r>
-        <w:rPr>
-          <w:rFonts w:ascii="Cambria" w:hAnsi="Cambria"/>
-          <w:sz w:val="22"/>
-          <w:szCs w:val="22"/>
-        </w:rPr>
-        <w:t xml:space="preserve"> </w:t>
-      </w:r>
-      <w:proofErr w:type="spellStart"/>
-      <w:r>
-        <w:rPr>
-          <w:rFonts w:ascii="Cambria" w:hAnsi="Cambria"/>
-          <w:sz w:val="22"/>
-          <w:szCs w:val="22"/>
-        </w:rPr>
-        <w:t>Buzzsumo</w:t>
-      </w:r>
-      <w:proofErr w:type="spellEnd"/>
-      <w:r>
-        <w:rPr>
-          <w:rFonts w:ascii="Cambria" w:hAnsi="Cambria"/>
-          <w:sz w:val="22"/>
-          <w:szCs w:val="22"/>
-        </w:rPr>
-        <w:t xml:space="preserve"> will not only show you the number of shares for each piece of content, but it also shows you which type of content performs best on each network based on length, type, publish date and more</w:t>
+        <w:t>Buzzsumo will not only show you the number of shares for each piece of content, but it also shows you which type of content performs best on each network based on length, type, publish date and more</w:t>
       </w:r>
       <w:r>
         <w:rPr>
@@ -6920,25 +6649,7 @@
           <w:sz w:val="22"/>
           <w:szCs w:val="22"/>
         </w:rPr>
-        <w:t xml:space="preserve">To be able to do analysis of user data, first we need to have that data. User data are present on social networks but to gather it, we need to have right permissions. </w:t>
-      </w:r>
-      <w:proofErr w:type="gramStart"/>
-      <w:r>
-        <w:rPr>
-          <w:rFonts w:ascii="Cambria" w:hAnsi="Cambria"/>
-          <w:sz w:val="22"/>
-          <w:szCs w:val="22"/>
-        </w:rPr>
-        <w:t>For the purpose of</w:t>
-      </w:r>
-      <w:proofErr w:type="gramEnd"/>
-      <w:r>
-        <w:rPr>
-          <w:rFonts w:ascii="Cambria" w:hAnsi="Cambria"/>
-          <w:sz w:val="22"/>
-          <w:szCs w:val="22"/>
-        </w:rPr>
-        <w:t xml:space="preserve"> this project w</w:t>
+        <w:t>To be able to do analysis of user data, first we need to have that data. User data are present on social networks but to gather it, we need to have right permissions. For the purpose of this project w</w:t>
       </w:r>
       <w:r>
         <w:rPr>
@@ -7077,18 +6788,8 @@
           <w:sz w:val="22"/>
           <w:szCs w:val="22"/>
         </w:rPr>
-        <w:t xml:space="preserve">Fig1 </w:t>
-      </w:r>
-      <w:proofErr w:type="spellStart"/>
-      <w:r>
-        <w:rPr>
-          <w:rFonts w:ascii="Cambria" w:hAnsi="Cambria"/>
-          <w:sz w:val="22"/>
-          <w:szCs w:val="22"/>
-        </w:rPr>
-        <w:t>Sentiment_db</w:t>
-      </w:r>
-      <w:proofErr w:type="spellEnd"/>
+        <w:t>Fig1 Sentiment_db</w:t>
+      </w:r>
     </w:p>
     <w:p>
       <w:pPr>
@@ -7116,7 +6817,6 @@
         </w:rPr>
         <w:t xml:space="preserve"> from the graph we see that for every post from </w:t>
       </w:r>
-      <w:proofErr w:type="spellStart"/>
       <w:r>
         <w:rPr>
           <w:rFonts w:ascii="Cambria" w:hAnsi="Cambria"/>
@@ -7127,7 +6827,6 @@
         </w:rPr>
         <w:t>im_post</w:t>
       </w:r>
-      <w:proofErr w:type="spellEnd"/>
       <w:r>
         <w:rPr>
           <w:rFonts w:ascii="Cambria" w:hAnsi="Cambria"/>
@@ -7153,27 +6852,8 @@
           <w:sz w:val="22"/>
           <w:szCs w:val="22"/>
         </w:rPr>
-        <w:t xml:space="preserve">, we can fetch all comments that </w:t>
-      </w:r>
-      <w:proofErr w:type="gramStart"/>
-      <w:r>
-        <w:rPr>
-          <w:rFonts w:ascii="Cambria" w:hAnsi="Cambria"/>
-          <w:sz w:val="22"/>
-          <w:szCs w:val="22"/>
-        </w:rPr>
-        <w:t>are located in</w:t>
-      </w:r>
-      <w:proofErr w:type="gramEnd"/>
-      <w:r>
-        <w:rPr>
-          <w:rFonts w:ascii="Cambria" w:hAnsi="Cambria"/>
-          <w:sz w:val="22"/>
-          <w:szCs w:val="22"/>
-        </w:rPr>
-        <w:t xml:space="preserve"> table </w:t>
-      </w:r>
-      <w:proofErr w:type="spellStart"/>
+        <w:t xml:space="preserve">, we can fetch all comments that are located in table </w:t>
+      </w:r>
       <w:r>
         <w:rPr>
           <w:rFonts w:ascii="Cambria" w:hAnsi="Cambria"/>
@@ -7183,7 +6863,6 @@
         </w:rPr>
         <w:t>im_commento</w:t>
       </w:r>
-      <w:proofErr w:type="spellEnd"/>
       <w:r>
         <w:rPr>
           <w:rFonts w:ascii="Cambria" w:hAnsi="Cambria"/>
@@ -7358,7 +7037,6 @@
         </w:rPr>
         <w:t xml:space="preserve"> All the data fetched are stored into </w:t>
       </w:r>
-      <w:proofErr w:type="spellStart"/>
       <w:r>
         <w:rPr>
           <w:rFonts w:ascii="Cambria" w:hAnsi="Cambria"/>
@@ -7368,7 +7046,6 @@
         </w:rPr>
         <w:t>user_social</w:t>
       </w:r>
-      <w:proofErr w:type="spellEnd"/>
       <w:r>
         <w:rPr>
           <w:rFonts w:ascii="Cambria" w:hAnsi="Cambria"/>
@@ -7918,7 +7595,6 @@
         </w:rPr>
         <w:t>"</w:t>
       </w:r>
-      <w:proofErr w:type="spellStart"/>
       <w:r>
         <w:rPr>
           <w:rFonts w:asciiTheme="minorHAnsi" w:hAnsiTheme="minorHAnsi" w:cstheme="minorHAnsi"/>
@@ -7926,9 +7602,8 @@
           <w:sz w:val="22"/>
           <w:szCs w:val="22"/>
         </w:rPr>
-        <w:t>Dri</w:t>
-      </w:r>
-      <w:proofErr w:type="spellEnd"/>
+        <w:t xml:space="preserve">Dri Ferreira is a Stylist and Personal Shopper for the Fashionable Elite for over </w:t>
+      </w:r>
       <w:r>
         <w:rPr>
           <w:rFonts w:asciiTheme="minorHAnsi" w:hAnsiTheme="minorHAnsi" w:cstheme="minorHAnsi"/>
@@ -7936,7 +7611,7 @@
           <w:sz w:val="22"/>
           <w:szCs w:val="22"/>
         </w:rPr>
-        <w:t xml:space="preserve"> Ferreira is a Stylist and Personal Shopper for the Fashionable Elite for over </w:t>
+        <w:t xml:space="preserve">    </w:t>
       </w:r>
       <w:r>
         <w:rPr>
@@ -7945,39 +7620,30 @@
           <w:sz w:val="22"/>
           <w:szCs w:val="22"/>
         </w:rPr>
-        <w:t xml:space="preserve">    </w:t>
-      </w:r>
-      <w:r>
+        <w:t>10 years. Get Daily Inspiration from Me &amp; My Team</w:t>
+      </w:r>
+      <w:r>
+        <w:rPr>
+          <w:rFonts w:asciiTheme="minorHAnsi" w:eastAsia="Calibri" w:hAnsiTheme="minorHAnsi" w:cstheme="minorHAnsi"/>
+        </w:rPr>
+        <w:t>"</w:t>
+      </w:r>
+    </w:p>
+    <w:p>
+      <w:pPr>
+        <w:ind w:left="1440" w:firstLine="0"/>
         <w:rPr>
           <w:rFonts w:asciiTheme="minorHAnsi" w:hAnsiTheme="minorHAnsi" w:cstheme="minorHAnsi"/>
-          <w:color w:val="0070C0"/>
-          <w:sz w:val="22"/>
-          <w:szCs w:val="22"/>
-        </w:rPr>
-        <w:t>10 years. Get Daily Inspiration from Me &amp; My Team</w:t>
-      </w:r>
-      <w:r>
-        <w:rPr>
-          <w:rFonts w:asciiTheme="minorHAnsi" w:eastAsia="Calibri" w:hAnsiTheme="minorHAnsi" w:cstheme="minorHAnsi"/>
-        </w:rPr>
-        <w:t>"</w:t>
-      </w:r>
-    </w:p>
-    <w:p>
-      <w:pPr>
-        <w:ind w:left="1440" w:firstLine="0"/>
+          <w:sz w:val="22"/>
+          <w:szCs w:val="22"/>
+        </w:rPr>
+      </w:pPr>
+      <w:r>
         <w:rPr>
           <w:rFonts w:asciiTheme="minorHAnsi" w:hAnsiTheme="minorHAnsi" w:cstheme="minorHAnsi"/>
           <w:sz w:val="22"/>
           <w:szCs w:val="22"/>
         </w:rPr>
-      </w:pPr>
-      <w:r>
-        <w:rPr>
-          <w:rFonts w:asciiTheme="minorHAnsi" w:hAnsiTheme="minorHAnsi" w:cstheme="minorHAnsi"/>
-          <w:sz w:val="22"/>
-          <w:szCs w:val="22"/>
-        </w:rPr>
         <w:t>}</w:t>
       </w:r>
     </w:p>
@@ -8029,25 +7695,7 @@
           <w:szCs w:val="22"/>
         </w:rPr>
         <w:tab/>
-        <w:t xml:space="preserve">Listing </w:t>
-      </w:r>
-      <w:proofErr w:type="spellStart"/>
-      <w:r>
-        <w:rPr>
-          <w:rFonts w:ascii="Cambria" w:hAnsi="Cambria"/>
-          <w:sz w:val="22"/>
-          <w:szCs w:val="22"/>
-        </w:rPr>
-        <w:t>x.x</w:t>
-      </w:r>
-      <w:proofErr w:type="spellEnd"/>
-      <w:r>
-        <w:rPr>
-          <w:rFonts w:ascii="Cambria" w:hAnsi="Cambria"/>
-          <w:sz w:val="22"/>
-          <w:szCs w:val="22"/>
-        </w:rPr>
-        <w:t xml:space="preserve">: </w:t>
+        <w:t xml:space="preserve">Listing x.x: </w:t>
       </w:r>
       <w:r>
         <w:rPr>
@@ -8473,27 +8121,8 @@
           <w:sz w:val="22"/>
           <w:szCs w:val="22"/>
         </w:rPr>
-        <w:t xml:space="preserve">Listing </w:t>
-      </w:r>
-      <w:proofErr w:type="spellStart"/>
-      <w:r>
-        <w:rPr>
-          <w:rFonts w:ascii="Cambria" w:hAnsi="Cambria"/>
-          <w:sz w:val="22"/>
-          <w:szCs w:val="22"/>
-        </w:rPr>
-        <w:t>x.x</w:t>
-      </w:r>
-      <w:proofErr w:type="spellEnd"/>
-      <w:r>
-        <w:rPr>
-          <w:rFonts w:ascii="Cambria" w:hAnsi="Cambria"/>
-          <w:sz w:val="22"/>
-          <w:szCs w:val="22"/>
-        </w:rPr>
-        <w:t xml:space="preserve">: </w:t>
-      </w:r>
-      <w:proofErr w:type="spellStart"/>
+        <w:t xml:space="preserve">Listing x.x: </w:t>
+      </w:r>
       <w:r>
         <w:rPr>
           <w:rFonts w:ascii="Cambria" w:hAnsi="Cambria"/>
@@ -8503,7 +8132,6 @@
         </w:rPr>
         <w:t>user_social</w:t>
       </w:r>
-      <w:proofErr w:type="spellEnd"/>
       <w:r>
         <w:rPr>
           <w:rFonts w:ascii="Cambria" w:hAnsi="Cambria"/>
@@ -8697,25 +8325,7 @@
           <w:sz w:val="22"/>
           <w:szCs w:val="22"/>
         </w:rPr>
-        <w:t xml:space="preserve"> Also, content is generated on many different languages, so we need to translate it </w:t>
-      </w:r>
-      <w:proofErr w:type="gramStart"/>
-      <w:r>
-        <w:rPr>
-          <w:rFonts w:ascii="Cambria" w:hAnsi="Cambria"/>
-          <w:sz w:val="22"/>
-          <w:szCs w:val="22"/>
-        </w:rPr>
-        <w:t>in order to</w:t>
-      </w:r>
-      <w:proofErr w:type="gramEnd"/>
-      <w:r>
-        <w:rPr>
-          <w:rFonts w:ascii="Cambria" w:hAnsi="Cambria"/>
-          <w:sz w:val="22"/>
-          <w:szCs w:val="22"/>
-        </w:rPr>
-        <w:t xml:space="preserve"> have useful information.</w:t>
+        <w:t xml:space="preserve"> Also, content is generated on many different languages, so we need to translate it in order to have useful information.</w:t>
       </w:r>
       <w:r>
         <w:rPr>
@@ -8791,27 +8401,8 @@
           <w:sz w:val="22"/>
           <w:szCs w:val="22"/>
         </w:rPr>
-        <w:t xml:space="preserve">Figure </w:t>
-      </w:r>
-      <w:proofErr w:type="spellStart"/>
-      <w:r>
-        <w:rPr>
-          <w:rFonts w:ascii="Cambria" w:hAnsi="Cambria"/>
-          <w:sz w:val="22"/>
-          <w:szCs w:val="22"/>
-        </w:rPr>
-        <w:t>x.x</w:t>
-      </w:r>
-      <w:proofErr w:type="spellEnd"/>
-      <w:r>
-        <w:rPr>
-          <w:rFonts w:ascii="Cambria" w:hAnsi="Cambria"/>
-          <w:sz w:val="22"/>
-          <w:szCs w:val="22"/>
-        </w:rPr>
-        <w:t xml:space="preserve">: </w:t>
-      </w:r>
-      <w:proofErr w:type="spellStart"/>
+        <w:t xml:space="preserve">Figure x.x: </w:t>
+      </w:r>
       <w:r>
         <w:rPr>
           <w:rFonts w:ascii="Cambria" w:hAnsi="Cambria"/>
@@ -8821,7 +8412,6 @@
         </w:rPr>
         <w:t>user_social</w:t>
       </w:r>
-      <w:proofErr w:type="spellEnd"/>
       <w:r>
         <w:rPr>
           <w:rFonts w:ascii="Cambria" w:hAnsi="Cambria"/>
@@ -8926,25 +8516,7 @@
           <w:sz w:val="22"/>
           <w:szCs w:val="22"/>
         </w:rPr>
-        <w:t xml:space="preserve">collected directly from users usually are not 100% full. We </w:t>
-      </w:r>
-      <w:proofErr w:type="gramStart"/>
-      <w:r>
-        <w:rPr>
-          <w:rFonts w:ascii="Cambria" w:hAnsi="Cambria"/>
-          <w:sz w:val="22"/>
-          <w:szCs w:val="22"/>
-        </w:rPr>
-        <w:t>have to</w:t>
-      </w:r>
-      <w:proofErr w:type="gramEnd"/>
-      <w:r>
-        <w:rPr>
-          <w:rFonts w:ascii="Cambria" w:hAnsi="Cambria"/>
-          <w:sz w:val="22"/>
-          <w:szCs w:val="22"/>
-        </w:rPr>
-        <w:t xml:space="preserve"> handle missing data in one of many ways following cer</w:t>
+        <w:t>collected directly from users usually are not 100% full. We have to handle missing data in one of many ways following cer</w:t>
       </w:r>
       <w:r>
         <w:rPr>
@@ -9022,25 +8594,7 @@
           <w:sz w:val="22"/>
           <w:szCs w:val="22"/>
         </w:rPr>
-        <w:t xml:space="preserve">In our dataset, all the variables </w:t>
-      </w:r>
-      <w:proofErr w:type="gramStart"/>
-      <w:r>
-        <w:rPr>
-          <w:rFonts w:ascii="Cambria" w:hAnsi="Cambria"/>
-          <w:sz w:val="22"/>
-          <w:szCs w:val="22"/>
-        </w:rPr>
-        <w:t>was</w:t>
-      </w:r>
-      <w:proofErr w:type="gramEnd"/>
-      <w:r>
-        <w:rPr>
-          <w:rFonts w:ascii="Cambria" w:hAnsi="Cambria"/>
-          <w:sz w:val="22"/>
-          <w:szCs w:val="22"/>
-        </w:rPr>
-        <w:t xml:space="preserve"> categorical, and we choose to fill-in missing data following distribution of values.</w:t>
+        <w:t>In our dataset, all the variables was categorical, and we choose to fill-in missing data following distribution of values.</w:t>
       </w:r>
     </w:p>
     <w:p>
@@ -9411,25 +8965,7 @@
           <w:sz w:val="22"/>
           <w:szCs w:val="22"/>
         </w:rPr>
-        <w:t>A “pet” variable with the values: “dog” and “</w:t>
-      </w:r>
-      <w:proofErr w:type="gramStart"/>
-      <w:r>
-        <w:rPr>
-          <w:rFonts w:ascii="Cambria" w:hAnsi="Cambria"/>
-          <w:sz w:val="22"/>
-          <w:szCs w:val="22"/>
-        </w:rPr>
-        <w:t>cat“</w:t>
-      </w:r>
-      <w:proofErr w:type="gramEnd"/>
-      <w:r>
-        <w:rPr>
-          <w:rFonts w:ascii="Cambria" w:hAnsi="Cambria"/>
-          <w:sz w:val="22"/>
-          <w:szCs w:val="22"/>
-        </w:rPr>
-        <w:t>.</w:t>
+        <w:t>A “pet” variable with the values: “dog” and “cat“.</w:t>
       </w:r>
     </w:p>
     <w:p>
@@ -9451,43 +8987,7 @@
           <w:sz w:val="22"/>
           <w:szCs w:val="22"/>
         </w:rPr>
-        <w:t>A “</w:t>
-      </w:r>
-      <w:proofErr w:type="spellStart"/>
-      <w:r>
-        <w:rPr>
-          <w:rFonts w:ascii="Cambria" w:hAnsi="Cambria"/>
-          <w:sz w:val="22"/>
-          <w:szCs w:val="22"/>
-        </w:rPr>
-        <w:t>color</w:t>
-      </w:r>
-      <w:proofErr w:type="spellEnd"/>
-      <w:r>
-        <w:rPr>
-          <w:rFonts w:ascii="Cambria" w:hAnsi="Cambria"/>
-          <w:sz w:val="22"/>
-          <w:szCs w:val="22"/>
-        </w:rPr>
-        <w:t>” variable with the values: “</w:t>
-      </w:r>
-      <w:proofErr w:type="gramStart"/>
-      <w:r>
-        <w:rPr>
-          <w:rFonts w:ascii="Cambria" w:hAnsi="Cambria"/>
-          <w:sz w:val="22"/>
-          <w:szCs w:val="22"/>
-        </w:rPr>
-        <w:t>red“</w:t>
-      </w:r>
-      <w:proofErr w:type="gramEnd"/>
-      <w:r>
-        <w:rPr>
-          <w:rFonts w:ascii="Cambria" w:hAnsi="Cambria"/>
-          <w:sz w:val="22"/>
-          <w:szCs w:val="22"/>
-        </w:rPr>
-        <w:t>, “green” and “blue“.</w:t>
+        <w:t>A “color” variable with the values: “red“, “green” and “blue“.</w:t>
       </w:r>
     </w:p>
     <w:p>
@@ -9509,25 +9009,7 @@
           <w:sz w:val="22"/>
           <w:szCs w:val="22"/>
         </w:rPr>
-        <w:t>A “place” variable with the values: “first”, “second” and “</w:t>
-      </w:r>
-      <w:proofErr w:type="gramStart"/>
-      <w:r>
-        <w:rPr>
-          <w:rFonts w:ascii="Cambria" w:hAnsi="Cambria"/>
-          <w:sz w:val="22"/>
-          <w:szCs w:val="22"/>
-        </w:rPr>
-        <w:t>third“</w:t>
-      </w:r>
-      <w:proofErr w:type="gramEnd"/>
-      <w:r>
-        <w:rPr>
-          <w:rFonts w:ascii="Cambria" w:hAnsi="Cambria"/>
-          <w:sz w:val="22"/>
-          <w:szCs w:val="22"/>
-        </w:rPr>
-        <w:t>.</w:t>
+        <w:t>A “place” variable with the values: “first”, “second” and “third“.</w:t>
       </w:r>
     </w:p>
     <w:p>
@@ -9675,16 +9157,22 @@
         </w:rPr>
         <w:t xml:space="preserve"> One binary variable is redundant </w:t>
       </w:r>
-      <w:proofErr w:type="gramStart"/>
-      <w:r>
-        <w:rPr>
-          <w:rFonts w:ascii="Cambria" w:hAnsi="Cambria"/>
-          <w:sz w:val="22"/>
-          <w:szCs w:val="22"/>
-        </w:rPr>
-        <w:t>an</w:t>
-      </w:r>
-      <w:proofErr w:type="gramEnd"/>
+      <w:r>
+        <w:rPr>
+          <w:rFonts w:ascii="Cambria" w:hAnsi="Cambria"/>
+          <w:sz w:val="22"/>
+          <w:szCs w:val="22"/>
+        </w:rPr>
+        <w:t>a</w:t>
+      </w:r>
+      <w:r>
+        <w:rPr>
+          <w:rFonts w:ascii="Cambria" w:hAnsi="Cambria"/>
+          <w:sz w:val="22"/>
+          <w:szCs w:val="22"/>
+        </w:rPr>
+        <w:t>nd</w:t>
+      </w:r>
       <w:r>
         <w:rPr>
           <w:rFonts w:ascii="Cambria" w:hAnsi="Cambria"/>
@@ -9699,17 +9187,7 @@
           <w:sz w:val="22"/>
           <w:szCs w:val="22"/>
         </w:rPr>
-        <w:t>i</w:t>
-      </w:r>
-      <w:bookmarkStart w:id="13" w:name="_GoBack"/>
-      <w:bookmarkEnd w:id="13"/>
-      <w:r>
-        <w:rPr>
-          <w:rFonts w:ascii="Cambria" w:hAnsi="Cambria"/>
-          <w:sz w:val="22"/>
-          <w:szCs w:val="22"/>
-        </w:rPr>
-        <w:t xml:space="preserve">nary variables are called </w:t>
+        <w:t xml:space="preserve">inary variables are called </w:t>
       </w:r>
       <w:r>
         <w:rPr>
@@ -9750,7 +9228,7 @@
           <w:szCs w:val="29"/>
         </w:rPr>
       </w:pPr>
-      <w:bookmarkStart w:id="14" w:name="_Toc497680543"/>
+      <w:bookmarkStart w:id="13" w:name="_Toc497680543"/>
       <w:r>
         <w:rPr>
           <w:rFonts w:ascii="Cambria" w:hAnsi="Cambria"/>
@@ -9761,7 +9239,7 @@
         </w:rPr>
         <w:t>5.3     Unsupervised learning techniques</w:t>
       </w:r>
-      <w:bookmarkEnd w:id="14"/>
+      <w:bookmarkEnd w:id="13"/>
     </w:p>
     <w:p>
       <w:pPr>
@@ -10159,36 +9637,8 @@
           <w:szCs w:val="22"/>
         </w:rPr>
         <w:tab/>
-        <w:t xml:space="preserve">Fig </w:t>
-      </w:r>
-      <w:proofErr w:type="spellStart"/>
-      <w:r>
-        <w:rPr>
-          <w:rFonts w:ascii="Cambria" w:hAnsi="Cambria"/>
-          <w:sz w:val="22"/>
-          <w:szCs w:val="22"/>
-        </w:rPr>
-        <w:t>x.x</w:t>
-      </w:r>
-      <w:proofErr w:type="spellEnd"/>
-      <w:r>
-        <w:rPr>
-          <w:rFonts w:ascii="Cambria" w:hAnsi="Cambria"/>
-          <w:sz w:val="22"/>
-          <w:szCs w:val="22"/>
-        </w:rPr>
-        <w:t xml:space="preserve">: K-Means </w:t>
-      </w:r>
-      <w:proofErr w:type="spellStart"/>
-      <w:r>
-        <w:rPr>
-          <w:rFonts w:ascii="Cambria" w:hAnsi="Cambria"/>
-          <w:sz w:val="22"/>
-          <w:szCs w:val="22"/>
-        </w:rPr>
-        <w:t>agorithm</w:t>
-      </w:r>
-      <w:proofErr w:type="spellEnd"/>
+        <w:t>Fig x.x: K-Means agorithm</w:t>
+      </w:r>
       <w:r>
         <w:rPr>
           <w:rFonts w:ascii="Cambria" w:hAnsi="Cambria"/>
@@ -10224,25 +9674,7 @@
           <w:sz w:val="22"/>
           <w:szCs w:val="22"/>
         </w:rPr>
-        <w:t xml:space="preserve">Advantage of this algorithm is that it is computationally fast algorithm </w:t>
-      </w:r>
-      <w:proofErr w:type="gramStart"/>
-      <w:r>
-        <w:rPr>
-          <w:rFonts w:ascii="Cambria" w:hAnsi="Cambria"/>
-          <w:sz w:val="22"/>
-          <w:szCs w:val="22"/>
-        </w:rPr>
-        <w:t>and also</w:t>
-      </w:r>
-      <w:proofErr w:type="gramEnd"/>
-      <w:r>
-        <w:rPr>
-          <w:rFonts w:ascii="Cambria" w:hAnsi="Cambria"/>
-          <w:sz w:val="22"/>
-          <w:szCs w:val="22"/>
-        </w:rPr>
-        <w:t xml:space="preserve"> it produces tighter clusters, especially if the clusters are globular. Disadvantage is that we need to know number of clusters in advance and it is not good for clusters </w:t>
+        <w:t xml:space="preserve">Advantage of this algorithm is that it is computationally fast algorithm and also it produces tighter clusters, especially if the clusters are globular. Disadvantage is that we need to know number of clusters in advance and it is not good for clusters </w:t>
       </w:r>
       <w:r>
         <w:rPr>
@@ -10258,16 +9690,7 @@
           <w:sz w:val="22"/>
           <w:szCs w:val="22"/>
         </w:rPr>
-        <w:t xml:space="preserve">with variating </w:t>
-      </w:r>
-      <w:proofErr w:type="gramStart"/>
-      <w:r>
-        <w:rPr>
-          <w:rFonts w:ascii="Cambria" w:hAnsi="Cambria"/>
-          <w:sz w:val="22"/>
-          <w:szCs w:val="22"/>
-        </w:rPr>
-        <w:t>density</w:t>
+        <w:t>with variating density</w:t>
       </w:r>
       <w:r>
         <w:rPr>
@@ -10283,16 +9706,7 @@
           <w:sz w:val="22"/>
           <w:szCs w:val="22"/>
         </w:rPr>
-        <w:t>.</w:t>
-      </w:r>
-      <w:proofErr w:type="gramEnd"/>
-      <w:r>
-        <w:rPr>
-          <w:rFonts w:ascii="Cambria" w:hAnsi="Cambria"/>
-          <w:sz w:val="22"/>
-          <w:szCs w:val="22"/>
-        </w:rPr>
-        <w:t xml:space="preserve"> This algorithm </w:t>
+        <w:t xml:space="preserve">. This algorithm </w:t>
       </w:r>
       <w:r>
         <w:rPr>
@@ -10325,7 +9739,7 @@
           <w:szCs w:val="29"/>
         </w:rPr>
       </w:pPr>
-      <w:bookmarkStart w:id="15" w:name="_Toc497680544"/>
+      <w:bookmarkStart w:id="14" w:name="_Toc497680544"/>
       <w:r>
         <w:rPr>
           <w:rFonts w:ascii="Cambria" w:hAnsi="Cambria"/>
@@ -10336,7 +9750,7 @@
         </w:rPr>
         <w:t>5.4     Elbow analysis</w:t>
       </w:r>
-      <w:bookmarkEnd w:id="15"/>
+      <w:bookmarkEnd w:id="14"/>
     </w:p>
     <w:p>
       <w:pPr>
@@ -10888,18 +10302,8 @@
           <w:sz w:val="22"/>
           <w:szCs w:val="22"/>
         </w:rPr>
-        <w:t xml:space="preserve"> (in case of Euclidean </w:t>
-      </w:r>
-      <w:proofErr w:type="gramStart"/>
-      <w:r>
-        <w:rPr>
-          <w:rFonts w:ascii="Cambria" w:hAnsi="Cambria"/>
-          <w:sz w:val="22"/>
-          <w:szCs w:val="22"/>
-        </w:rPr>
-        <w:t>spaces)</w:t>
-      </w:r>
-      <w:proofErr w:type="gramEnd"/>
+        <w:t xml:space="preserve"> (in case of Euclidean spaces)</w:t>
+      </w:r>
     </w:p>
     <w:p>
       <w:pPr>
@@ -11197,6 +10601,17 @@
     </w:p>
     <w:p>
       <w:pPr>
+        <w:pStyle w:val="ListParagraph"/>
+        <w:ind w:firstLine="0"/>
+        <w:rPr>
+          <w:rFonts w:ascii="Cambria" w:hAnsi="Cambria"/>
+          <w:sz w:val="22"/>
+          <w:szCs w:val="22"/>
+        </w:rPr>
+      </w:pPr>
+    </w:p>
+    <w:p>
+      <w:pPr>
         <w:ind w:firstLine="0"/>
         <w:rPr>
           <w:rFonts w:ascii="Cambria" w:hAnsi="Cambria"/>
@@ -11245,10 +10660,10 @@
               <wp:align>center</wp:align>
             </wp:positionH>
             <wp:positionV relativeFrom="paragraph">
-              <wp:posOffset>209347</wp:posOffset>
+              <wp:posOffset>256350</wp:posOffset>
             </wp:positionV>
-            <wp:extent cx="4959985" cy="3614420"/>
-            <wp:effectExtent l="0" t="0" r="0" b="5080"/>
+            <wp:extent cx="4904105" cy="3573780"/>
+            <wp:effectExtent l="0" t="0" r="0" b="7620"/>
             <wp:wrapTopAndBottom/>
             <wp:docPr id="7" name="Picture 7" descr="C:\Users\Pavle\AppData\Local\Microsoft\Windows\INetCache\Content.Word\Elbow1.png"/>
             <wp:cNvGraphicFramePr>
@@ -11279,7 +10694,352 @@
                   <pic:spPr bwMode="auto">
                     <a:xfrm>
                       <a:off x="0" y="0"/>
-                      <a:ext cx="4959985" cy="3614420"/>
+                      <a:ext cx="4904105" cy="3573780"/>
+                    </a:xfrm>
+                    <a:prstGeom prst="rect">
+                      <a:avLst/>
+                    </a:prstGeom>
+                    <a:noFill/>
+                    <a:ln>
+                      <a:noFill/>
+                    </a:ln>
+                  </pic:spPr>
+                </pic:pic>
+              </a:graphicData>
+            </a:graphic>
+            <wp14:sizeRelH relativeFrom="margin">
+              <wp14:pctWidth>0</wp14:pctWidth>
+            </wp14:sizeRelH>
+            <wp14:sizeRelV relativeFrom="margin">
+              <wp14:pctHeight>0</wp14:pctHeight>
+            </wp14:sizeRelV>
+          </wp:anchor>
+        </w:drawing>
+      </w:r>
+    </w:p>
+    <w:p>
+      <w:pPr>
+        <w:ind w:firstLine="0"/>
+        <w:rPr>
+          <w:rFonts w:ascii="Cambria" w:hAnsi="Cambria"/>
+          <w:sz w:val="22"/>
+          <w:szCs w:val="22"/>
+        </w:rPr>
+      </w:pPr>
+      <w:r>
+        <w:rPr>
+          <w:rFonts w:ascii="Cambria" w:hAnsi="Cambria"/>
+          <w:sz w:val="22"/>
+          <w:szCs w:val="22"/>
+        </w:rPr>
+        <w:tab/>
+      </w:r>
+      <w:r>
+        <w:rPr>
+          <w:rFonts w:ascii="Cambria" w:hAnsi="Cambria"/>
+          <w:sz w:val="22"/>
+          <w:szCs w:val="22"/>
+        </w:rPr>
+        <w:tab/>
+      </w:r>
+      <w:r>
+        <w:rPr>
+          <w:rFonts w:ascii="Cambria" w:hAnsi="Cambria"/>
+          <w:sz w:val="22"/>
+          <w:szCs w:val="22"/>
+        </w:rPr>
+        <w:tab/>
+      </w:r>
+      <w:r>
+        <w:rPr>
+          <w:rFonts w:ascii="Cambria" w:hAnsi="Cambria"/>
+          <w:sz w:val="22"/>
+          <w:szCs w:val="22"/>
+        </w:rPr>
+        <w:tab/>
+      </w:r>
+      <w:r>
+        <w:rPr>
+          <w:rFonts w:ascii="Cambria" w:hAnsi="Cambria"/>
+          <w:sz w:val="22"/>
+          <w:szCs w:val="22"/>
+        </w:rPr>
+        <w:tab/>
+      </w:r>
+    </w:p>
+    <w:p>
+      <w:pPr>
+        <w:ind w:left="2880" w:firstLine="720"/>
+        <w:rPr>
+          <w:rFonts w:ascii="Cambria" w:hAnsi="Cambria"/>
+          <w:sz w:val="22"/>
+          <w:szCs w:val="22"/>
+        </w:rPr>
+      </w:pPr>
+      <w:r>
+        <w:rPr>
+          <w:rFonts w:ascii="Cambria" w:hAnsi="Cambria"/>
+          <w:sz w:val="22"/>
+          <w:szCs w:val="22"/>
+        </w:rPr>
+        <w:t>Figure x.x: Knee for K-means clustering</w:t>
+      </w:r>
+    </w:p>
+    <w:p>
+      <w:pPr>
+        <w:ind w:firstLine="0"/>
+        <w:rPr>
+          <w:rFonts w:ascii="Cambria" w:hAnsi="Cambria"/>
+          <w:sz w:val="22"/>
+          <w:szCs w:val="22"/>
+        </w:rPr>
+      </w:pPr>
+    </w:p>
+    <w:p>
+      <w:pPr>
+        <w:ind w:firstLine="0"/>
+        <w:rPr>
+          <w:rFonts w:ascii="Cambria" w:hAnsi="Cambria"/>
+          <w:sz w:val="22"/>
+          <w:szCs w:val="22"/>
+        </w:rPr>
+      </w:pPr>
+      <w:r>
+        <w:rPr>
+          <w:rFonts w:ascii="Cambria" w:hAnsi="Cambria"/>
+          <w:sz w:val="22"/>
+          <w:szCs w:val="22"/>
+        </w:rPr>
+        <w:tab/>
+        <w:t>From the graph we need to find one point after which WSS is stabilized. In our case, the x-axis represents number of clusters and we can see that after point representing four clusters, WSS is not changing much i.e. it is stabilized. So, in our case optimal number of clusters is four.</w:t>
+      </w:r>
+    </w:p>
+    <w:p>
+      <w:pPr>
+        <w:ind w:firstLine="0"/>
+        <w:rPr>
+          <w:rFonts w:ascii="Cambria" w:hAnsi="Cambria"/>
+          <w:sz w:val="22"/>
+          <w:szCs w:val="22"/>
+        </w:rPr>
+      </w:pPr>
+    </w:p>
+    <w:p>
+      <w:pPr>
+        <w:pStyle w:val="Heading2"/>
+        <w:rPr>
+          <w:rFonts w:ascii="Cambria" w:hAnsi="Cambria"/>
+          <w:b/>
+          <w:color w:val="auto"/>
+          <w:sz w:val="29"/>
+          <w:szCs w:val="29"/>
+        </w:rPr>
+      </w:pPr>
+      <w:bookmarkStart w:id="15" w:name="_Toc497680545"/>
+      <w:r>
+        <w:rPr>
+          <w:rFonts w:ascii="Cambria" w:hAnsi="Cambria"/>
+          <w:b/>
+          <w:color w:val="auto"/>
+          <w:sz w:val="29"/>
+          <w:szCs w:val="29"/>
+        </w:rPr>
+        <w:t>5.5     Visualization of clusters</w:t>
+      </w:r>
+      <w:bookmarkEnd w:id="15"/>
+    </w:p>
+    <w:p>
+      <w:pPr>
+        <w:ind w:firstLine="0"/>
+        <w:rPr>
+          <w:rFonts w:ascii="Cambria" w:hAnsi="Cambria"/>
+          <w:b/>
+          <w:sz w:val="22"/>
+          <w:szCs w:val="22"/>
+        </w:rPr>
+      </w:pPr>
+    </w:p>
+    <w:p>
+      <w:pPr>
+        <w:ind w:firstLine="0"/>
+        <w:rPr>
+          <w:rFonts w:ascii="Cambria" w:hAnsi="Cambria"/>
+          <w:sz w:val="22"/>
+          <w:szCs w:val="22"/>
+        </w:rPr>
+      </w:pPr>
+      <w:r>
+        <w:rPr>
+          <w:rFonts w:ascii="Cambria" w:hAnsi="Cambria"/>
+          <w:b/>
+          <w:sz w:val="22"/>
+          <w:szCs w:val="22"/>
+        </w:rPr>
+        <w:tab/>
+      </w:r>
+      <w:r>
+        <w:rPr>
+          <w:rFonts w:ascii="Cambria" w:hAnsi="Cambria"/>
+          <w:sz w:val="22"/>
+          <w:szCs w:val="22"/>
+        </w:rPr>
+        <w:t>Once we have done clustering on the dataset and we get the result, we need to understand the meaning of it. We need to understand the characteristics of each cluster. In our project all the variables were categorical, so we decided to visualize distribution of values for each feature labelled by specific cluster</w:t>
+      </w:r>
+      <w:r>
+        <w:rPr>
+          <w:rFonts w:ascii="Cambria" w:hAnsi="Cambria"/>
+          <w:sz w:val="22"/>
+          <w:szCs w:val="22"/>
+        </w:rPr>
+        <w:t>.</w:t>
+      </w:r>
+    </w:p>
+    <w:p>
+      <w:pPr>
+        <w:ind w:firstLine="0"/>
+        <w:rPr>
+          <w:rFonts w:ascii="Cambria" w:hAnsi="Cambria"/>
+          <w:sz w:val="22"/>
+          <w:szCs w:val="22"/>
+        </w:rPr>
+      </w:pPr>
+    </w:p>
+    <w:p>
+      <w:pPr>
+        <w:pStyle w:val="Heading3"/>
+        <w:rPr>
+          <w:b/>
+          <w:color w:val="auto"/>
+        </w:rPr>
+      </w:pPr>
+      <w:r>
+        <w:rPr>
+          <w:b/>
+          <w:color w:val="auto"/>
+        </w:rPr>
+        <w:t>5.5.1   Pr</w:t>
+      </w:r>
+      <w:r>
+        <w:rPr>
+          <w:b/>
+          <w:color w:val="auto"/>
+        </w:rPr>
+        <w:t>incipal Component Analysis</w:t>
+      </w:r>
+    </w:p>
+    <w:p>
+      <w:pPr>
+        <w:ind w:firstLine="0"/>
+        <w:rPr>
+          <w:rFonts w:ascii="Cambria" w:hAnsi="Cambria"/>
+          <w:sz w:val="22"/>
+          <w:szCs w:val="22"/>
+        </w:rPr>
+      </w:pPr>
+    </w:p>
+    <w:p>
+      <w:pPr>
+        <w:ind w:firstLine="0"/>
+        <w:rPr>
+          <w:rFonts w:ascii="Cambria" w:hAnsi="Cambria"/>
+          <w:sz w:val="22"/>
+          <w:szCs w:val="22"/>
+        </w:rPr>
+      </w:pPr>
+      <w:r>
+        <w:rPr>
+          <w:rFonts w:ascii="Cambria" w:hAnsi="Cambria"/>
+          <w:sz w:val="22"/>
+          <w:szCs w:val="22"/>
+        </w:rPr>
+        <w:tab/>
+      </w:r>
+      <w:r>
+        <w:rPr>
+          <w:rFonts w:ascii="Cambria" w:hAnsi="Cambria"/>
+          <w:sz w:val="22"/>
+          <w:szCs w:val="22"/>
+        </w:rPr>
+        <w:t>Principal component analysis (PCA) is technique used for dimensionality reduction, data compression, feature extraction and data visualization. PCA represents orthogonal projection on a lower dimensional linear space, which is also known as principal subspace, such that the variance of the projected data is maximized.</w:t>
+      </w:r>
+      <w:r>
+        <w:rPr>
+          <w:rFonts w:ascii="Cambria" w:hAnsi="Cambria"/>
+          <w:sz w:val="22"/>
+          <w:szCs w:val="22"/>
+        </w:rPr>
+        <w:t xml:space="preserve"> </w:t>
+      </w:r>
+    </w:p>
+    <w:p>
+      <w:pPr>
+        <w:ind w:firstLine="0"/>
+        <w:rPr>
+          <w:rFonts w:ascii="Cambria" w:hAnsi="Cambria"/>
+          <w:sz w:val="22"/>
+          <w:szCs w:val="22"/>
+        </w:rPr>
+      </w:pPr>
+    </w:p>
+    <w:p>
+      <w:pPr>
+        <w:ind w:firstLine="0"/>
+        <w:rPr>
+          <w:rFonts w:ascii="Cambria" w:hAnsi="Cambria"/>
+          <w:sz w:val="22"/>
+          <w:szCs w:val="22"/>
+        </w:rPr>
+      </w:pPr>
+      <w:r>
+        <w:rPr>
+          <w:rFonts w:ascii="Cambria" w:hAnsi="Cambria"/>
+          <w:noProof/>
+          <w:sz w:val="22"/>
+          <w:szCs w:val="22"/>
+        </w:rPr>
+        <w:lastRenderedPageBreak/>
+        <w:drawing>
+          <wp:anchor distT="0" distB="0" distL="114300" distR="114300" simplePos="0" relativeHeight="251667456" behindDoc="0" locked="0" layoutInCell="1" allowOverlap="1">
+            <wp:simplePos x="0" y="0"/>
+            <wp:positionH relativeFrom="margin">
+              <wp:align>center</wp:align>
+            </wp:positionH>
+            <wp:positionV relativeFrom="paragraph">
+              <wp:posOffset>325</wp:posOffset>
+            </wp:positionV>
+            <wp:extent cx="5621433" cy="3136560"/>
+            <wp:effectExtent l="0" t="0" r="0" b="6985"/>
+            <wp:wrapTopAndBottom/>
+            <wp:docPr id="2" name="Picture 2"/>
+            <wp:cNvGraphicFramePr>
+              <a:graphicFrameLocks xmlns:a="http://schemas.openxmlformats.org/drawingml/2006/main" noChangeAspect="1"/>
+            </wp:cNvGraphicFramePr>
+            <a:graphic xmlns:a="http://schemas.openxmlformats.org/drawingml/2006/main">
+              <a:graphicData uri="http://schemas.openxmlformats.org/drawingml/2006/picture">
+                <pic:pic xmlns:pic="http://schemas.openxmlformats.org/drawingml/2006/picture">
+                  <pic:nvPicPr>
+                    <pic:cNvPr id="0" name="Picture 1"/>
+                    <pic:cNvPicPr>
+                      <a:picLocks noChangeAspect="1" noChangeArrowheads="1"/>
+                    </pic:cNvPicPr>
+                  </pic:nvPicPr>
+                  <pic:blipFill>
+                    <a:blip r:embed="rId14">
+                      <a:extLst>
+                        <a:ext uri="{28A0092B-C50C-407E-A947-70E740481C1C}">
+                          <a14:useLocalDpi xmlns:a14="http://schemas.microsoft.com/office/drawing/2010/main" val="0"/>
+                        </a:ext>
+                      </a:extLst>
+                    </a:blip>
+                    <a:srcRect/>
+                    <a:stretch>
+                      <a:fillRect/>
+                    </a:stretch>
+                  </pic:blipFill>
+                  <pic:spPr bwMode="auto">
+                    <a:xfrm>
+                      <a:off x="0" y="0"/>
+                      <a:ext cx="5621433" cy="3136560"/>
                     </a:xfrm>
                     <a:prstGeom prst="rect">
                       <a:avLst/>
@@ -11295,236 +11055,928 @@
           </wp:anchor>
         </w:drawing>
       </w:r>
-    </w:p>
-    <w:p>
-      <w:pPr>
-        <w:ind w:firstLine="0"/>
-        <w:rPr>
-          <w:rFonts w:ascii="Cambria" w:hAnsi="Cambria"/>
-          <w:sz w:val="22"/>
-          <w:szCs w:val="22"/>
-        </w:rPr>
-      </w:pPr>
-      <w:r>
-        <w:rPr>
-          <w:rFonts w:ascii="Cambria" w:hAnsi="Cambria"/>
-          <w:sz w:val="22"/>
-          <w:szCs w:val="22"/>
-        </w:rPr>
-        <w:tab/>
-      </w:r>
-      <w:r>
-        <w:rPr>
-          <w:rFonts w:ascii="Cambria" w:hAnsi="Cambria"/>
-          <w:sz w:val="22"/>
-          <w:szCs w:val="22"/>
-        </w:rPr>
-        <w:tab/>
-      </w:r>
-      <w:r>
-        <w:rPr>
-          <w:rFonts w:ascii="Cambria" w:hAnsi="Cambria"/>
-          <w:sz w:val="22"/>
-          <w:szCs w:val="22"/>
-        </w:rPr>
-        <w:tab/>
-      </w:r>
-      <w:r>
-        <w:rPr>
-          <w:rFonts w:ascii="Cambria" w:hAnsi="Cambria"/>
-          <w:sz w:val="22"/>
-          <w:szCs w:val="22"/>
-        </w:rPr>
-        <w:tab/>
-      </w:r>
-      <w:r>
-        <w:rPr>
-          <w:rFonts w:ascii="Cambria" w:hAnsi="Cambria"/>
-          <w:sz w:val="22"/>
-          <w:szCs w:val="22"/>
-        </w:rPr>
-        <w:tab/>
-      </w:r>
-    </w:p>
-    <w:p>
-      <w:pPr>
-        <w:ind w:left="2880" w:firstLine="720"/>
-        <w:rPr>
-          <w:rFonts w:ascii="Cambria" w:hAnsi="Cambria"/>
-          <w:sz w:val="22"/>
-          <w:szCs w:val="22"/>
-        </w:rPr>
-      </w:pPr>
-      <w:r>
-        <w:rPr>
-          <w:rFonts w:ascii="Cambria" w:hAnsi="Cambria"/>
-          <w:sz w:val="22"/>
-          <w:szCs w:val="22"/>
-        </w:rPr>
-        <w:t xml:space="preserve">Figure </w:t>
-      </w:r>
-      <w:proofErr w:type="spellStart"/>
-      <w:r>
-        <w:rPr>
-          <w:rFonts w:ascii="Cambria" w:hAnsi="Cambria"/>
-          <w:sz w:val="22"/>
-          <w:szCs w:val="22"/>
-        </w:rPr>
-        <w:t>x.x</w:t>
-      </w:r>
-      <w:proofErr w:type="spellEnd"/>
-      <w:r>
-        <w:rPr>
-          <w:rFonts w:ascii="Cambria" w:hAnsi="Cambria"/>
-          <w:sz w:val="22"/>
-          <w:szCs w:val="22"/>
-        </w:rPr>
-        <w:t>: Knee for K-means clustering</w:t>
-      </w:r>
-    </w:p>
-    <w:p>
-      <w:pPr>
-        <w:ind w:firstLine="0"/>
-        <w:rPr>
-          <w:rFonts w:ascii="Cambria" w:hAnsi="Cambria"/>
-          <w:sz w:val="22"/>
-          <w:szCs w:val="22"/>
-        </w:rPr>
-      </w:pPr>
-    </w:p>
-    <w:p>
-      <w:pPr>
-        <w:ind w:firstLine="0"/>
-        <w:rPr>
-          <w:rFonts w:ascii="Cambria" w:hAnsi="Cambria"/>
-          <w:sz w:val="22"/>
-          <w:szCs w:val="22"/>
-        </w:rPr>
-      </w:pPr>
-      <w:r>
-        <w:rPr>
-          <w:rFonts w:ascii="Cambria" w:hAnsi="Cambria"/>
-          <w:sz w:val="22"/>
-          <w:szCs w:val="22"/>
-        </w:rPr>
-        <w:tab/>
-        <w:t>From the graph we need to find one point after which WSS is stabilized. In our case, the x-axis represents number of clusters and we can see that after point representing four clusters, WSS is not changing much i.e. it is stabilized. So, in our case optimal number of clusters is four.</w:t>
-      </w:r>
-    </w:p>
-    <w:p>
-      <w:pPr>
-        <w:ind w:firstLine="0"/>
-        <w:rPr>
-          <w:rFonts w:ascii="Cambria" w:hAnsi="Cambria"/>
-          <w:sz w:val="22"/>
-          <w:szCs w:val="22"/>
-        </w:rPr>
-      </w:pPr>
-    </w:p>
-    <w:p>
-      <w:pPr>
-        <w:pStyle w:val="Heading2"/>
-        <w:rPr>
-          <w:rFonts w:ascii="Cambria" w:hAnsi="Cambria"/>
+      <w:r>
+        <w:rPr>
+          <w:rFonts w:ascii="Cambria" w:hAnsi="Cambria"/>
+          <w:sz w:val="22"/>
+          <w:szCs w:val="22"/>
+        </w:rPr>
+        <w:t xml:space="preserve"> </w:t>
+      </w:r>
+    </w:p>
+    <w:p>
+      <w:pPr>
+        <w:ind w:firstLine="0"/>
+        <w:jc w:val="center"/>
+        <w:rPr>
+          <w:rFonts w:ascii="Cambria" w:hAnsi="Cambria"/>
+          <w:sz w:val="22"/>
+          <w:szCs w:val="22"/>
+        </w:rPr>
+      </w:pPr>
+      <w:r>
+        <w:rPr>
+          <w:rFonts w:ascii="Cambria" w:hAnsi="Cambria"/>
+          <w:sz w:val="22"/>
+          <w:szCs w:val="22"/>
+        </w:rPr>
+        <w:t>Figure x.x: Example of PCA</w:t>
+      </w:r>
+    </w:p>
+    <w:p>
+      <w:pPr>
+        <w:ind w:firstLine="0"/>
+        <w:rPr>
+          <w:rFonts w:ascii="Cambria" w:hAnsi="Cambria"/>
+          <w:sz w:val="22"/>
+          <w:szCs w:val="22"/>
+        </w:rPr>
+      </w:pPr>
+    </w:p>
+    <w:p>
+      <w:pPr>
+        <w:ind w:firstLine="0"/>
+        <w:rPr>
+          <w:rFonts w:ascii="Cambria" w:hAnsi="Cambria"/>
+          <w:sz w:val="22"/>
+          <w:szCs w:val="22"/>
+        </w:rPr>
+      </w:pPr>
+      <w:r>
+        <w:rPr>
+          <w:rFonts w:ascii="Cambria" w:hAnsi="Cambria"/>
+          <w:noProof/>
+          <w:sz w:val="22"/>
+          <w:szCs w:val="22"/>
+        </w:rPr>
+        <w:drawing>
+          <wp:anchor distT="0" distB="0" distL="114300" distR="114300" simplePos="0" relativeHeight="251668480" behindDoc="0" locked="0" layoutInCell="1" allowOverlap="1">
+            <wp:simplePos x="0" y="0"/>
+            <wp:positionH relativeFrom="margin">
+              <wp:posOffset>531874</wp:posOffset>
+            </wp:positionH>
+            <wp:positionV relativeFrom="paragraph">
+              <wp:posOffset>601271</wp:posOffset>
+            </wp:positionV>
+            <wp:extent cx="5220335" cy="3881755"/>
+            <wp:effectExtent l="0" t="0" r="0" b="4445"/>
+            <wp:wrapTopAndBottom/>
+            <wp:docPr id="8" name="Picture 8"/>
+            <wp:cNvGraphicFramePr>
+              <a:graphicFrameLocks xmlns:a="http://schemas.openxmlformats.org/drawingml/2006/main" noChangeAspect="1"/>
+            </wp:cNvGraphicFramePr>
+            <a:graphic xmlns:a="http://schemas.openxmlformats.org/drawingml/2006/main">
+              <a:graphicData uri="http://schemas.openxmlformats.org/drawingml/2006/picture">
+                <pic:pic xmlns:pic="http://schemas.openxmlformats.org/drawingml/2006/picture">
+                  <pic:nvPicPr>
+                    <pic:cNvPr id="0" name="Picture 2"/>
+                    <pic:cNvPicPr>
+                      <a:picLocks noChangeAspect="1" noChangeArrowheads="1"/>
+                    </pic:cNvPicPr>
+                  </pic:nvPicPr>
+                  <pic:blipFill>
+                    <a:blip r:embed="rId15">
+                      <a:extLst>
+                        <a:ext uri="{28A0092B-C50C-407E-A947-70E740481C1C}">
+                          <a14:useLocalDpi xmlns:a14="http://schemas.microsoft.com/office/drawing/2010/main" val="0"/>
+                        </a:ext>
+                      </a:extLst>
+                    </a:blip>
+                    <a:srcRect/>
+                    <a:stretch>
+                      <a:fillRect/>
+                    </a:stretch>
+                  </pic:blipFill>
+                  <pic:spPr bwMode="auto">
+                    <a:xfrm>
+                      <a:off x="0" y="0"/>
+                      <a:ext cx="5220335" cy="3881755"/>
+                    </a:xfrm>
+                    <a:prstGeom prst="rect">
+                      <a:avLst/>
+                    </a:prstGeom>
+                    <a:noFill/>
+                    <a:ln>
+                      <a:noFill/>
+                    </a:ln>
+                  </pic:spPr>
+                </pic:pic>
+              </a:graphicData>
+            </a:graphic>
+          </wp:anchor>
+        </w:drawing>
+      </w:r>
+      <w:r>
+        <w:rPr>
+          <w:rFonts w:ascii="Cambria" w:hAnsi="Cambria"/>
+          <w:sz w:val="22"/>
+          <w:szCs w:val="22"/>
+        </w:rPr>
+        <w:t>In our project we used PCA for dimensionality reduction of multidimensional</w:t>
+      </w:r>
+      <w:r>
+        <w:rPr>
+          <w:rFonts w:ascii="Cambria" w:hAnsi="Cambria"/>
+          <w:sz w:val="22"/>
+          <w:szCs w:val="22"/>
+        </w:rPr>
+        <w:t xml:space="preserve"> user</w:t>
+      </w:r>
+      <w:r>
+        <w:rPr>
+          <w:rFonts w:ascii="Cambria" w:hAnsi="Cambria"/>
+          <w:sz w:val="22"/>
+          <w:szCs w:val="22"/>
+        </w:rPr>
+        <w:t xml:space="preserve"> dataset to be able to visualize clustering results.</w:t>
+      </w:r>
+      <w:r>
+        <w:rPr>
+          <w:rFonts w:ascii="Cambria" w:hAnsi="Cambria"/>
+          <w:sz w:val="22"/>
+          <w:szCs w:val="22"/>
+        </w:rPr>
+        <w:t xml:space="preserve"> Clustering of dataset is shown in next figure, where the dataset is clustered into 4 distinct groups:</w:t>
+      </w:r>
+    </w:p>
+    <w:p>
+      <w:pPr>
+        <w:ind w:firstLine="0"/>
+        <w:jc w:val="center"/>
+        <w:rPr>
+          <w:rFonts w:ascii="Cambria" w:hAnsi="Cambria"/>
+          <w:sz w:val="22"/>
+          <w:szCs w:val="22"/>
+        </w:rPr>
+      </w:pPr>
+      <w:r>
+        <w:rPr>
+          <w:rFonts w:ascii="Cambria" w:hAnsi="Cambria"/>
+          <w:sz w:val="22"/>
+          <w:szCs w:val="22"/>
+        </w:rPr>
+        <w:t>Figure x.x: User data clusters</w:t>
+      </w:r>
+    </w:p>
+    <w:p>
+      <w:pPr>
+        <w:pStyle w:val="Heading3"/>
+        <w:rPr>
           <w:b/>
           <w:color w:val="auto"/>
-          <w:sz w:val="29"/>
-          <w:szCs w:val="29"/>
-        </w:rPr>
-      </w:pPr>
-      <w:bookmarkStart w:id="16" w:name="_Toc497680545"/>
-      <w:r>
-        <w:rPr>
-          <w:rFonts w:ascii="Cambria" w:hAnsi="Cambria"/>
+        </w:rPr>
+      </w:pPr>
+      <w:r>
+        <w:rPr>
           <w:b/>
           <w:color w:val="auto"/>
-          <w:sz w:val="29"/>
-          <w:szCs w:val="29"/>
-        </w:rPr>
-        <w:t>5.5     Visualization of clusters</w:t>
-      </w:r>
-      <w:bookmarkEnd w:id="16"/>
-    </w:p>
-    <w:p>
-      <w:pPr>
-        <w:ind w:firstLine="0"/>
-        <w:rPr>
-          <w:rFonts w:ascii="Cambria" w:hAnsi="Cambria"/>
-          <w:b/>
-          <w:sz w:val="22"/>
-          <w:szCs w:val="22"/>
-        </w:rPr>
-      </w:pPr>
-    </w:p>
-    <w:p>
-      <w:pPr>
-        <w:ind w:firstLine="0"/>
-        <w:rPr>
-          <w:rFonts w:ascii="Cambria" w:hAnsi="Cambria"/>
-          <w:sz w:val="22"/>
-          <w:szCs w:val="22"/>
-        </w:rPr>
-      </w:pPr>
-      <w:r>
-        <w:rPr>
-          <w:rFonts w:ascii="Cambria" w:hAnsi="Cambria"/>
-          <w:b/>
+        </w:rPr>
+        <w:lastRenderedPageBreak/>
+        <w:t>5.5.2   Visualization of characteristics</w:t>
+      </w:r>
+    </w:p>
+    <w:p>
+      <w:pPr>
+        <w:ind w:firstLine="0"/>
+        <w:rPr>
+          <w:rFonts w:ascii="Cambria" w:hAnsi="Cambria"/>
+          <w:sz w:val="22"/>
+          <w:szCs w:val="22"/>
+        </w:rPr>
+      </w:pPr>
+    </w:p>
+    <w:p>
+      <w:pPr>
+        <w:ind w:firstLine="0"/>
+        <w:rPr>
+          <w:rFonts w:ascii="Cambria" w:hAnsi="Cambria"/>
+          <w:sz w:val="22"/>
+          <w:szCs w:val="22"/>
+        </w:rPr>
+      </w:pPr>
+      <w:r>
+        <w:rPr>
+          <w:rFonts w:ascii="Cambria" w:hAnsi="Cambria"/>
           <w:sz w:val="22"/>
           <w:szCs w:val="22"/>
         </w:rPr>
         <w:tab/>
-      </w:r>
-    </w:p>
-    <w:p>
-      <w:pPr>
-        <w:ind w:firstLine="0"/>
-        <w:rPr>
-          <w:rFonts w:ascii="Cambria" w:hAnsi="Cambria"/>
-          <w:b/>
-          <w:sz w:val="22"/>
-          <w:szCs w:val="22"/>
-        </w:rPr>
-      </w:pPr>
-    </w:p>
-    <w:p>
-      <w:pPr>
-        <w:ind w:firstLine="0"/>
-        <w:rPr>
-          <w:rFonts w:ascii="Cambria" w:hAnsi="Cambria"/>
-          <w:b/>
-          <w:sz w:val="22"/>
-          <w:szCs w:val="22"/>
-        </w:rPr>
-      </w:pPr>
-    </w:p>
-    <w:p>
-      <w:pPr>
-        <w:ind w:firstLine="0"/>
-        <w:rPr>
-          <w:rFonts w:ascii="Cambria" w:hAnsi="Cambria"/>
-          <w:b/>
-          <w:sz w:val="22"/>
-          <w:szCs w:val="22"/>
-        </w:rPr>
-      </w:pPr>
-    </w:p>
-    <w:p>
-      <w:pPr>
-        <w:ind w:firstLine="0"/>
-        <w:rPr>
-          <w:rFonts w:ascii="Cambria" w:hAnsi="Cambria"/>
-          <w:sz w:val="22"/>
-          <w:szCs w:val="22"/>
-        </w:rPr>
-      </w:pPr>
-      <w:r>
-        <w:rPr>
-          <w:rFonts w:ascii="Cambria" w:hAnsi="Cambria"/>
-          <w:sz w:val="22"/>
-          <w:szCs w:val="22"/>
-        </w:rPr>
-        <w:tab/>
-      </w:r>
+        <w:t>From previous picture we cannot infer anything about the clusters characteristics.</w:t>
+      </w:r>
+      <w:r>
+        <w:rPr>
+          <w:rFonts w:ascii="Cambria" w:hAnsi="Cambria"/>
+          <w:sz w:val="22"/>
+          <w:szCs w:val="22"/>
+        </w:rPr>
+        <w:t xml:space="preserve"> </w:t>
+      </w:r>
+      <w:r>
+        <w:rPr>
+          <w:rFonts w:ascii="Cambria" w:hAnsi="Cambria"/>
+          <w:sz w:val="22"/>
+          <w:szCs w:val="22"/>
+        </w:rPr>
+        <w:t>So, as we mentioned before we need to display distributions of user variables, for every cluster, to make conclusion</w:t>
+      </w:r>
+      <w:r>
+        <w:rPr>
+          <w:rFonts w:ascii="Cambria" w:hAnsi="Cambria"/>
+          <w:sz w:val="22"/>
+          <w:szCs w:val="22"/>
+        </w:rPr>
+        <w:t xml:space="preserve"> </w:t>
+      </w:r>
+      <w:r>
+        <w:rPr>
+          <w:rFonts w:ascii="Cambria" w:hAnsi="Cambria"/>
+          <w:sz w:val="22"/>
+          <w:szCs w:val="22"/>
+        </w:rPr>
+        <w:t xml:space="preserve">about cluster characteristics. </w:t>
+      </w:r>
+    </w:p>
+    <w:p>
+      <w:pPr>
+        <w:ind w:firstLine="720"/>
+        <w:rPr>
+          <w:rFonts w:ascii="Cambria" w:hAnsi="Cambria"/>
+          <w:sz w:val="22"/>
+          <w:szCs w:val="22"/>
+        </w:rPr>
+      </w:pPr>
+      <w:r>
+        <w:rPr>
+          <w:rFonts w:ascii="Cambria" w:hAnsi="Cambria"/>
+          <w:sz w:val="22"/>
+          <w:szCs w:val="22"/>
+        </w:rPr>
+        <w:t xml:space="preserve">For examples, value distributions </w:t>
+      </w:r>
+      <w:r>
+        <w:rPr>
+          <w:rFonts w:ascii="Cambria" w:hAnsi="Cambria"/>
+          <w:sz w:val="22"/>
+          <w:szCs w:val="22"/>
+        </w:rPr>
+        <w:t>for each feature describing</w:t>
+      </w:r>
+      <w:r>
+        <w:rPr>
+          <w:rFonts w:ascii="Cambria" w:hAnsi="Cambria"/>
+          <w:sz w:val="22"/>
+          <w:szCs w:val="22"/>
+        </w:rPr>
+        <w:t xml:space="preserve"> one of the clusters are shown at next figures. </w:t>
+      </w:r>
+    </w:p>
+    <w:p>
+      <w:pPr>
+        <w:ind w:firstLine="0"/>
+        <w:rPr>
+          <w:rFonts w:ascii="Cambria" w:hAnsi="Cambria"/>
+          <w:sz w:val="22"/>
+          <w:szCs w:val="22"/>
+        </w:rPr>
+      </w:pPr>
+      <w:r>
+        <w:rPr>
+          <w:rFonts w:ascii="Cambria" w:hAnsi="Cambria"/>
+          <w:noProof/>
+          <w:sz w:val="22"/>
+          <w:szCs w:val="22"/>
+        </w:rPr>
+        <w:drawing>
+          <wp:inline distT="0" distB="0" distL="0" distR="0">
+            <wp:extent cx="6324600" cy="3524250"/>
+            <wp:effectExtent l="0" t="0" r="0" b="0"/>
+            <wp:docPr id="14" name="Picture 14"/>
+            <wp:cNvGraphicFramePr>
+              <a:graphicFrameLocks xmlns:a="http://schemas.openxmlformats.org/drawingml/2006/main" noChangeAspect="1"/>
+            </wp:cNvGraphicFramePr>
+            <a:graphic xmlns:a="http://schemas.openxmlformats.org/drawingml/2006/main">
+              <a:graphicData uri="http://schemas.openxmlformats.org/drawingml/2006/picture">
+                <pic:pic xmlns:pic="http://schemas.openxmlformats.org/drawingml/2006/picture">
+                  <pic:nvPicPr>
+                    <pic:cNvPr id="0" name="Picture 6"/>
+                    <pic:cNvPicPr>
+                      <a:picLocks noChangeAspect="1" noChangeArrowheads="1"/>
+                    </pic:cNvPicPr>
+                  </pic:nvPicPr>
+                  <pic:blipFill>
+                    <a:blip r:embed="rId16">
+                      <a:extLst>
+                        <a:ext uri="{28A0092B-C50C-407E-A947-70E740481C1C}">
+                          <a14:useLocalDpi xmlns:a14="http://schemas.microsoft.com/office/drawing/2010/main" val="0"/>
+                        </a:ext>
+                      </a:extLst>
+                    </a:blip>
+                    <a:srcRect/>
+                    <a:stretch>
+                      <a:fillRect/>
+                    </a:stretch>
+                  </pic:blipFill>
+                  <pic:spPr bwMode="auto">
+                    <a:xfrm>
+                      <a:off x="0" y="0"/>
+                      <a:ext cx="6324600" cy="3524250"/>
+                    </a:xfrm>
+                    <a:prstGeom prst="rect">
+                      <a:avLst/>
+                    </a:prstGeom>
+                    <a:noFill/>
+                    <a:ln>
+                      <a:noFill/>
+                    </a:ln>
+                  </pic:spPr>
+                </pic:pic>
+              </a:graphicData>
+            </a:graphic>
+          </wp:inline>
+        </w:drawing>
+      </w:r>
+    </w:p>
+    <w:p>
+      <w:pPr>
+        <w:ind w:firstLine="0"/>
+        <w:rPr>
+          <w:rFonts w:ascii="Cambria" w:hAnsi="Cambria"/>
+          <w:sz w:val="22"/>
+          <w:szCs w:val="22"/>
+        </w:rPr>
+      </w:pPr>
+      <w:r>
+        <w:rPr>
+          <w:rFonts w:ascii="Cambria" w:hAnsi="Cambria"/>
+          <w:sz w:val="22"/>
+          <w:szCs w:val="22"/>
+        </w:rPr>
+        <w:t xml:space="preserve"> </w:t>
+      </w:r>
+    </w:p>
+    <w:p>
+      <w:pPr>
+        <w:ind w:firstLine="0"/>
+        <w:jc w:val="center"/>
+        <w:rPr>
+          <w:rFonts w:ascii="Cambria" w:hAnsi="Cambria"/>
+          <w:sz w:val="22"/>
+          <w:szCs w:val="22"/>
+        </w:rPr>
+      </w:pPr>
+      <w:r>
+        <w:rPr>
+          <w:rFonts w:ascii="Cambria" w:hAnsi="Cambria"/>
+          <w:sz w:val="22"/>
+          <w:szCs w:val="22"/>
+        </w:rPr>
+        <w:t>Figure x.x: About and Country features distributions of user data</w:t>
+      </w:r>
+    </w:p>
+    <w:p>
+      <w:pPr>
+        <w:ind w:firstLine="0"/>
+        <w:rPr>
+          <w:rFonts w:ascii="Cambria" w:hAnsi="Cambria"/>
+          <w:sz w:val="22"/>
+          <w:szCs w:val="22"/>
+        </w:rPr>
+      </w:pPr>
+    </w:p>
+    <w:p>
+      <w:pPr>
+        <w:ind w:firstLine="0"/>
+        <w:rPr>
+          <w:rFonts w:ascii="Cambria" w:hAnsi="Cambria"/>
+          <w:sz w:val="22"/>
+          <w:szCs w:val="22"/>
+        </w:rPr>
+      </w:pPr>
+      <w:r>
+        <w:rPr>
+          <w:rFonts w:ascii="Cambria" w:hAnsi="Cambria"/>
+          <w:sz w:val="22"/>
+          <w:szCs w:val="22"/>
+        </w:rPr>
+        <w:t xml:space="preserve">We can see that cluster3 users or pages are mostly </w:t>
+      </w:r>
+      <w:r>
+        <w:rPr>
+          <w:rFonts w:ascii="Cambria" w:hAnsi="Cambria"/>
+          <w:sz w:val="22"/>
+          <w:szCs w:val="22"/>
+        </w:rPr>
+        <w:t xml:space="preserve">coming </w:t>
+      </w:r>
+      <w:r>
+        <w:rPr>
+          <w:rFonts w:ascii="Cambria" w:hAnsi="Cambria"/>
+          <w:sz w:val="22"/>
+          <w:szCs w:val="22"/>
+        </w:rPr>
+        <w:t>from Italy and are</w:t>
+      </w:r>
+      <w:r>
+        <w:rPr>
+          <w:rFonts w:ascii="Cambria" w:hAnsi="Cambria"/>
+          <w:sz w:val="22"/>
+          <w:szCs w:val="22"/>
+        </w:rPr>
+        <w:t xml:space="preserve"> dominantly</w:t>
+      </w:r>
+      <w:r>
+        <w:rPr>
+          <w:rFonts w:ascii="Cambria" w:hAnsi="Cambria"/>
+          <w:sz w:val="22"/>
+          <w:szCs w:val="22"/>
+        </w:rPr>
+        <w:t xml:space="preserve"> related to accessories</w:t>
+      </w:r>
+      <w:r>
+        <w:rPr>
+          <w:rFonts w:ascii="Cambria" w:hAnsi="Cambria"/>
+          <w:sz w:val="22"/>
+          <w:szCs w:val="22"/>
+        </w:rPr>
+        <w:t xml:space="preserve"> category</w:t>
+      </w:r>
+      <w:r>
+        <w:rPr>
+          <w:rFonts w:ascii="Cambria" w:hAnsi="Cambria"/>
+          <w:sz w:val="22"/>
+          <w:szCs w:val="22"/>
+        </w:rPr>
+        <w:t>.</w:t>
+      </w:r>
+      <w:r>
+        <w:rPr>
+          <w:rFonts w:ascii="Cambria" w:hAnsi="Cambria"/>
+          <w:sz w:val="22"/>
+          <w:szCs w:val="22"/>
+        </w:rPr>
+        <w:t xml:space="preserve"> </w:t>
+      </w:r>
+    </w:p>
+    <w:p>
+      <w:pPr>
+        <w:ind w:firstLine="0"/>
+        <w:rPr>
+          <w:rFonts w:ascii="Cambria" w:hAnsi="Cambria"/>
+          <w:sz w:val="22"/>
+          <w:szCs w:val="22"/>
+        </w:rPr>
+      </w:pPr>
+    </w:p>
+    <w:p>
+      <w:pPr>
+        <w:ind w:firstLine="0"/>
+        <w:jc w:val="center"/>
+        <w:rPr>
+          <w:rFonts w:ascii="Cambria" w:hAnsi="Cambria"/>
+          <w:sz w:val="22"/>
+          <w:szCs w:val="22"/>
+        </w:rPr>
+      </w:pPr>
+      <w:r>
+        <w:rPr>
+          <w:rFonts w:ascii="Cambria" w:hAnsi="Cambria"/>
+          <w:noProof/>
+          <w:sz w:val="22"/>
+          <w:szCs w:val="22"/>
+        </w:rPr>
+        <w:lastRenderedPageBreak/>
+        <w:drawing>
+          <wp:inline distT="0" distB="0" distL="0" distR="0">
+            <wp:extent cx="6324600" cy="3543300"/>
+            <wp:effectExtent l="0" t="0" r="0" b="0"/>
+            <wp:docPr id="16" name="Picture 16"/>
+            <wp:cNvGraphicFramePr>
+              <a:graphicFrameLocks xmlns:a="http://schemas.openxmlformats.org/drawingml/2006/main" noChangeAspect="1"/>
+            </wp:cNvGraphicFramePr>
+            <a:graphic xmlns:a="http://schemas.openxmlformats.org/drawingml/2006/main">
+              <a:graphicData uri="http://schemas.openxmlformats.org/drawingml/2006/picture">
+                <pic:pic xmlns:pic="http://schemas.openxmlformats.org/drawingml/2006/picture">
+                  <pic:nvPicPr>
+                    <pic:cNvPr id="0" name="Picture 8"/>
+                    <pic:cNvPicPr>
+                      <a:picLocks noChangeAspect="1" noChangeArrowheads="1"/>
+                    </pic:cNvPicPr>
+                  </pic:nvPicPr>
+                  <pic:blipFill>
+                    <a:blip r:embed="rId17">
+                      <a:extLst>
+                        <a:ext uri="{28A0092B-C50C-407E-A947-70E740481C1C}">
+                          <a14:useLocalDpi xmlns:a14="http://schemas.microsoft.com/office/drawing/2010/main" val="0"/>
+                        </a:ext>
+                      </a:extLst>
+                    </a:blip>
+                    <a:srcRect/>
+                    <a:stretch>
+                      <a:fillRect/>
+                    </a:stretch>
+                  </pic:blipFill>
+                  <pic:spPr bwMode="auto">
+                    <a:xfrm>
+                      <a:off x="0" y="0"/>
+                      <a:ext cx="6324600" cy="3543300"/>
+                    </a:xfrm>
+                    <a:prstGeom prst="rect">
+                      <a:avLst/>
+                    </a:prstGeom>
+                    <a:noFill/>
+                    <a:ln>
+                      <a:noFill/>
+                    </a:ln>
+                  </pic:spPr>
+                </pic:pic>
+              </a:graphicData>
+            </a:graphic>
+          </wp:inline>
+        </w:drawing>
+      </w:r>
+    </w:p>
+    <w:p>
+      <w:pPr>
+        <w:ind w:firstLine="0"/>
+        <w:jc w:val="center"/>
+        <w:rPr>
+          <w:rFonts w:ascii="Cambria" w:hAnsi="Cambria"/>
+          <w:sz w:val="22"/>
+          <w:szCs w:val="22"/>
+        </w:rPr>
+      </w:pPr>
+      <w:r>
+        <w:rPr>
+          <w:rFonts w:ascii="Cambria" w:hAnsi="Cambria"/>
+          <w:sz w:val="22"/>
+          <w:szCs w:val="22"/>
+        </w:rPr>
+        <w:t>Figure x.x: Description feature distribution of user data</w:t>
+      </w:r>
+    </w:p>
+    <w:p>
+      <w:pPr>
+        <w:ind w:firstLine="0"/>
+        <w:rPr>
+          <w:rFonts w:ascii="Cambria" w:hAnsi="Cambria"/>
+          <w:sz w:val="22"/>
+          <w:szCs w:val="22"/>
+        </w:rPr>
+      </w:pPr>
+    </w:p>
+    <w:p>
+      <w:pPr>
+        <w:ind w:firstLine="0"/>
+        <w:rPr>
+          <w:rFonts w:ascii="Cambria" w:hAnsi="Cambria"/>
+          <w:sz w:val="22"/>
+          <w:szCs w:val="22"/>
+        </w:rPr>
+      </w:pPr>
+      <w:r>
+        <w:rPr>
+          <w:rFonts w:ascii="Cambria" w:hAnsi="Cambria"/>
+          <w:sz w:val="22"/>
+          <w:szCs w:val="22"/>
+        </w:rPr>
+        <w:t xml:space="preserve">Also, from distribution of description feature of user data we can </w:t>
+      </w:r>
+      <w:r>
+        <w:rPr>
+          <w:rFonts w:ascii="Cambria" w:hAnsi="Cambria"/>
+          <w:sz w:val="22"/>
+          <w:szCs w:val="22"/>
+        </w:rPr>
+        <w:t>conclude</w:t>
+      </w:r>
+      <w:r>
+        <w:rPr>
+          <w:rFonts w:ascii="Cambria" w:hAnsi="Cambria"/>
+          <w:sz w:val="22"/>
+          <w:szCs w:val="22"/>
+        </w:rPr>
+        <w:t xml:space="preserve"> that user/pages are mostly describe their work as design.</w:t>
+      </w:r>
+    </w:p>
+    <w:p>
+      <w:pPr>
+        <w:ind w:firstLine="0"/>
+        <w:jc w:val="center"/>
+        <w:rPr>
+          <w:rFonts w:ascii="Cambria" w:hAnsi="Cambria"/>
+          <w:sz w:val="22"/>
+          <w:szCs w:val="22"/>
+        </w:rPr>
+      </w:pPr>
+      <w:r>
+        <w:rPr>
+          <w:rFonts w:ascii="Cambria" w:hAnsi="Cambria"/>
+          <w:noProof/>
+          <w:sz w:val="22"/>
+          <w:szCs w:val="22"/>
+        </w:rPr>
+        <w:drawing>
+          <wp:anchor distT="0" distB="0" distL="114300" distR="114300" simplePos="0" relativeHeight="251669504" behindDoc="0" locked="0" layoutInCell="1" allowOverlap="1">
+            <wp:simplePos x="0" y="0"/>
+            <wp:positionH relativeFrom="column">
+              <wp:posOffset>3810</wp:posOffset>
+            </wp:positionH>
+            <wp:positionV relativeFrom="paragraph">
+              <wp:posOffset>-635</wp:posOffset>
+            </wp:positionV>
+            <wp:extent cx="6324600" cy="3495675"/>
+            <wp:effectExtent l="0" t="0" r="0" b="9525"/>
+            <wp:wrapTopAndBottom/>
+            <wp:docPr id="18" name="Picture 18"/>
+            <wp:cNvGraphicFramePr>
+              <a:graphicFrameLocks xmlns:a="http://schemas.openxmlformats.org/drawingml/2006/main" noChangeAspect="1"/>
+            </wp:cNvGraphicFramePr>
+            <a:graphic xmlns:a="http://schemas.openxmlformats.org/drawingml/2006/main">
+              <a:graphicData uri="http://schemas.openxmlformats.org/drawingml/2006/picture">
+                <pic:pic xmlns:pic="http://schemas.openxmlformats.org/drawingml/2006/picture">
+                  <pic:nvPicPr>
+                    <pic:cNvPr id="0" name="Picture 10"/>
+                    <pic:cNvPicPr>
+                      <a:picLocks noChangeAspect="1" noChangeArrowheads="1"/>
+                    </pic:cNvPicPr>
+                  </pic:nvPicPr>
+                  <pic:blipFill>
+                    <a:blip r:embed="rId18">
+                      <a:extLst>
+                        <a:ext uri="{28A0092B-C50C-407E-A947-70E740481C1C}">
+                          <a14:useLocalDpi xmlns:a14="http://schemas.microsoft.com/office/drawing/2010/main" val="0"/>
+                        </a:ext>
+                      </a:extLst>
+                    </a:blip>
+                    <a:srcRect/>
+                    <a:stretch>
+                      <a:fillRect/>
+                    </a:stretch>
+                  </pic:blipFill>
+                  <pic:spPr bwMode="auto">
+                    <a:xfrm>
+                      <a:off x="0" y="0"/>
+                      <a:ext cx="6324600" cy="3495675"/>
+                    </a:xfrm>
+                    <a:prstGeom prst="rect">
+                      <a:avLst/>
+                    </a:prstGeom>
+                    <a:noFill/>
+                    <a:ln>
+                      <a:noFill/>
+                    </a:ln>
+                  </pic:spPr>
+                </pic:pic>
+              </a:graphicData>
+            </a:graphic>
+          </wp:anchor>
+        </w:drawing>
+      </w:r>
+      <w:r>
+        <w:rPr>
+          <w:rFonts w:ascii="Cambria" w:hAnsi="Cambria"/>
+          <w:sz w:val="22"/>
+          <w:szCs w:val="22"/>
+        </w:rPr>
+        <w:t xml:space="preserve">Figure x.x: Category and City </w:t>
+      </w:r>
+      <w:r>
+        <w:rPr>
+          <w:rFonts w:ascii="Cambria" w:hAnsi="Cambria"/>
+          <w:sz w:val="22"/>
+          <w:szCs w:val="22"/>
+        </w:rPr>
+        <w:t>features distributions of user data</w:t>
+      </w:r>
+    </w:p>
+    <w:p>
+      <w:pPr>
+        <w:ind w:firstLine="0"/>
+        <w:rPr>
+          <w:rFonts w:ascii="Cambria" w:hAnsi="Cambria"/>
+          <w:sz w:val="22"/>
+          <w:szCs w:val="22"/>
+        </w:rPr>
+      </w:pPr>
+    </w:p>
+    <w:p>
+      <w:pPr>
+        <w:ind w:firstLine="0"/>
+        <w:rPr>
+          <w:rFonts w:ascii="Cambria" w:hAnsi="Cambria"/>
+          <w:sz w:val="22"/>
+          <w:szCs w:val="22"/>
+        </w:rPr>
+      </w:pPr>
+      <w:r>
+        <w:rPr>
+          <w:rFonts w:ascii="Cambria" w:hAnsi="Cambria"/>
+          <w:sz w:val="22"/>
+          <w:szCs w:val="22"/>
+        </w:rPr>
+        <w:lastRenderedPageBreak/>
+        <w:t>Finally, we look at category and city features and observe that most users/pages from this clusters are websites coming from Milan.</w:t>
+      </w:r>
+    </w:p>
+    <w:p>
+      <w:pPr>
+        <w:ind w:firstLine="0"/>
+        <w:rPr>
+          <w:rFonts w:ascii="Cambria" w:hAnsi="Cambria"/>
+          <w:sz w:val="22"/>
+          <w:szCs w:val="22"/>
+        </w:rPr>
+      </w:pPr>
+    </w:p>
+    <w:p>
+      <w:pPr>
+        <w:ind w:firstLine="0"/>
+        <w:rPr>
+          <w:rFonts w:ascii="Cambria" w:hAnsi="Cambria"/>
+          <w:sz w:val="22"/>
+          <w:szCs w:val="22"/>
+        </w:rPr>
+      </w:pPr>
+    </w:p>
+    <w:p>
+      <w:pPr>
+        <w:ind w:firstLine="0"/>
+        <w:rPr>
+          <w:rFonts w:ascii="Cambria" w:hAnsi="Cambria"/>
+          <w:sz w:val="22"/>
+          <w:szCs w:val="22"/>
+        </w:rPr>
+      </w:pPr>
+    </w:p>
+    <w:p>
+      <w:pPr>
+        <w:ind w:firstLine="0"/>
+        <w:rPr>
+          <w:rFonts w:ascii="Cambria" w:hAnsi="Cambria"/>
+          <w:sz w:val="22"/>
+          <w:szCs w:val="22"/>
+        </w:rPr>
+      </w:pPr>
+    </w:p>
+    <w:p>
+      <w:pPr>
+        <w:ind w:firstLine="0"/>
+        <w:rPr>
+          <w:rFonts w:ascii="Cambria" w:hAnsi="Cambria"/>
+          <w:sz w:val="22"/>
+          <w:szCs w:val="22"/>
+        </w:rPr>
+      </w:pPr>
+    </w:p>
+    <w:p>
+      <w:pPr>
+        <w:ind w:firstLine="0"/>
+        <w:rPr>
+          <w:rFonts w:ascii="Cambria" w:hAnsi="Cambria"/>
+          <w:sz w:val="22"/>
+          <w:szCs w:val="22"/>
+        </w:rPr>
+      </w:pPr>
+    </w:p>
+    <w:p>
+      <w:pPr>
+        <w:ind w:firstLine="0"/>
+        <w:rPr>
+          <w:rFonts w:ascii="Cambria" w:hAnsi="Cambria"/>
+          <w:sz w:val="22"/>
+          <w:szCs w:val="22"/>
+        </w:rPr>
+      </w:pPr>
+    </w:p>
+    <w:p>
+      <w:pPr>
+        <w:ind w:firstLine="0"/>
+        <w:rPr>
+          <w:rFonts w:ascii="Cambria" w:hAnsi="Cambria"/>
+          <w:sz w:val="22"/>
+          <w:szCs w:val="22"/>
+        </w:rPr>
+      </w:pPr>
+    </w:p>
+    <w:p>
+      <w:pPr>
+        <w:ind w:firstLine="0"/>
+        <w:rPr>
+          <w:rFonts w:ascii="Cambria" w:hAnsi="Cambria"/>
+          <w:sz w:val="22"/>
+          <w:szCs w:val="22"/>
+        </w:rPr>
+      </w:pPr>
+    </w:p>
+    <w:p>
+      <w:pPr>
+        <w:ind w:firstLine="0"/>
+        <w:rPr>
+          <w:rFonts w:ascii="Cambria" w:hAnsi="Cambria"/>
+          <w:sz w:val="22"/>
+          <w:szCs w:val="22"/>
+        </w:rPr>
+      </w:pPr>
+    </w:p>
+    <w:p>
+      <w:pPr>
+        <w:ind w:firstLine="0"/>
+        <w:rPr>
+          <w:rFonts w:ascii="Cambria" w:hAnsi="Cambria"/>
+          <w:sz w:val="22"/>
+          <w:szCs w:val="22"/>
+        </w:rPr>
+      </w:pPr>
+    </w:p>
+    <w:p>
+      <w:pPr>
+        <w:ind w:firstLine="0"/>
+        <w:rPr>
+          <w:rFonts w:ascii="Cambria" w:hAnsi="Cambria"/>
+          <w:sz w:val="22"/>
+          <w:szCs w:val="22"/>
+        </w:rPr>
+      </w:pPr>
+    </w:p>
+    <w:p>
+      <w:pPr>
+        <w:ind w:firstLine="0"/>
+        <w:rPr>
+          <w:rFonts w:ascii="Cambria" w:hAnsi="Cambria"/>
+          <w:sz w:val="22"/>
+          <w:szCs w:val="22"/>
+        </w:rPr>
+      </w:pPr>
+    </w:p>
+    <w:p>
+      <w:pPr>
+        <w:ind w:firstLine="0"/>
+        <w:rPr>
+          <w:rFonts w:ascii="Cambria" w:hAnsi="Cambria"/>
+          <w:sz w:val="22"/>
+          <w:szCs w:val="22"/>
+        </w:rPr>
+      </w:pPr>
+    </w:p>
+    <w:p>
+      <w:pPr>
+        <w:ind w:firstLine="0"/>
+        <w:rPr>
+          <w:rFonts w:ascii="Cambria" w:hAnsi="Cambria"/>
+          <w:sz w:val="22"/>
+          <w:szCs w:val="22"/>
+        </w:rPr>
+      </w:pPr>
+    </w:p>
+    <w:p>
+      <w:pPr>
+        <w:ind w:firstLine="0"/>
+        <w:rPr>
+          <w:rFonts w:ascii="Cambria" w:hAnsi="Cambria"/>
+          <w:sz w:val="22"/>
+          <w:szCs w:val="22"/>
+        </w:rPr>
+      </w:pPr>
+    </w:p>
+    <w:p>
+      <w:pPr>
+        <w:ind w:firstLine="0"/>
+        <w:rPr>
+          <w:rFonts w:ascii="Cambria" w:hAnsi="Cambria"/>
+          <w:sz w:val="22"/>
+          <w:szCs w:val="22"/>
+        </w:rPr>
+      </w:pPr>
+    </w:p>
+    <w:p>
+      <w:pPr>
+        <w:ind w:firstLine="0"/>
+        <w:rPr>
+          <w:rFonts w:ascii="Cambria" w:hAnsi="Cambria"/>
+          <w:sz w:val="22"/>
+          <w:szCs w:val="22"/>
+        </w:rPr>
+      </w:pPr>
+    </w:p>
+    <w:p>
+      <w:pPr>
+        <w:ind w:firstLine="0"/>
+        <w:rPr>
+          <w:rFonts w:ascii="Cambria" w:hAnsi="Cambria"/>
+          <w:sz w:val="22"/>
+          <w:szCs w:val="22"/>
+        </w:rPr>
+      </w:pPr>
+    </w:p>
+    <w:p>
+      <w:pPr>
+        <w:ind w:firstLine="0"/>
+        <w:rPr>
+          <w:rFonts w:ascii="Cambria" w:hAnsi="Cambria"/>
+          <w:sz w:val="22"/>
+          <w:szCs w:val="22"/>
+        </w:rPr>
+      </w:pPr>
     </w:p>
     <w:p>
       <w:pPr>
@@ -11666,6 +12118,8 @@
           <w:szCs w:val="41"/>
         </w:rPr>
       </w:pPr>
+      <w:bookmarkStart w:id="16" w:name="_GoBack"/>
+      <w:bookmarkEnd w:id="16"/>
     </w:p>
     <w:p>
       <w:pPr>
@@ -11695,6 +12149,7 @@
           <w:sz w:val="41"/>
           <w:szCs w:val="41"/>
         </w:rPr>
+        <w:lastRenderedPageBreak/>
         <w:t>Chapter 6</w:t>
       </w:r>
     </w:p>
@@ -12015,6 +12470,7 @@
           <w:sz w:val="41"/>
           <w:szCs w:val="41"/>
         </w:rPr>
+        <w:lastRenderedPageBreak/>
         <w:t>Chapter 7</w:t>
       </w:r>
     </w:p>
@@ -12412,6 +12868,7 @@
           <w:sz w:val="48"/>
           <w:szCs w:val="48"/>
         </w:rPr>
+        <w:lastRenderedPageBreak/>
         <w:t>Bibliography</w:t>
       </w:r>
       <w:bookmarkEnd w:id="19"/>
@@ -12658,6 +13115,7 @@
           <w:sz w:val="48"/>
           <w:szCs w:val="48"/>
         </w:rPr>
+        <w:lastRenderedPageBreak/>
         <w:t>List of tables</w:t>
       </w:r>
       <w:bookmarkEnd w:id="21"/>
@@ -14670,7 +15128,7 @@
 </file>
 
 <file path=customXml/itemProps1.xml><?xml version="1.0" encoding="utf-8"?>
-<ds:datastoreItem xmlns:ds="http://schemas.openxmlformats.org/officeDocument/2006/customXml" ds:itemID="{2AB20820-001D-426C-BB38-BCFA215FA7F4}">
+<ds:datastoreItem xmlns:ds="http://schemas.openxmlformats.org/officeDocument/2006/customXml" ds:itemID="{6CFC388B-A467-4DDE-9AF2-27564F77A84F}">
   <ds:schemaRefs>
     <ds:schemaRef ds:uri="http://schemas.openxmlformats.org/officeDocument/2006/bibliography"/>
   </ds:schemaRefs>

</xml_diff>